<commit_message>
Fixed bug on call script + advancement tutorial
</commit_message>
<xml_diff>
--- a/Venus_Framework_tutoriel.docx
+++ b/Venus_Framework_tutoriel.docx
@@ -182,9 +182,6 @@
                                           <w:alias w:val="Adresse"/>
                                           <w:tag w:val=""/>
                                           <w:id w:val="-640814801"/>
-                                          <w:placeholder>
-                                            <w:docPart w:val="AED08D338E344CCCADFFC2156D4F0BC2"/>
-                                          </w:placeholder>
                                           <w:dataBinding w:prefixMappings="xmlns:ns0='http://schemas.microsoft.com/office/2006/coverPageProps' " w:xpath="/ns0:CoverPageProperties[1]/ns0:CompanyAddress[1]" w:storeItemID="{55AF091B-3C7A-41E3-B477-F2FDAA23CFDA}"/>
                                           <w:text w:multiLine="1"/>
                                         </w:sdtPr>
@@ -273,9 +270,6 @@
                                             <w:alias w:val="Adresse de messagerie"/>
                                             <w:tag w:val=""/>
                                             <w:id w:val="-1029019786"/>
-                                            <w:placeholder>
-                                              <w:docPart w:val="9C32A473353D443293355AF135C73B22"/>
-                                            </w:placeholder>
                                             <w:dataBinding w:prefixMappings="xmlns:ns0='http://schemas.microsoft.com/office/2006/coverPageProps' " w:xpath="/ns0:CoverPageProperties[1]/ns0:CompanyEmail[1]" w:storeItemID="{55AF091B-3C7A-41E3-B477-F2FDAA23CFDA}"/>
                                             <w:text/>
                                           </w:sdtPr>
@@ -302,9 +296,6 @@
                                               <w:alias w:val="Adresse web"/>
                                               <w:tag w:val=""/>
                                               <w:id w:val="2128656978"/>
-                                              <w:placeholder>
-                                                <w:docPart w:val="FE1FB8C0C3A24AF59D7071FCA61C0D2C"/>
-                                              </w:placeholder>
                                               <w:dataBinding w:prefixMappings="xmlns:ns0='http://purl.org/dc/elements/1.1/' xmlns:ns1='http://schemas.openxmlformats.org/package/2006/metadata/core-properties' " w:xpath="/ns1:coreProperties[1]/ns1:contentStatus[1]" w:storeItemID="{6C3C8BC8-F283-45AE-878A-BAB7291924A1}"/>
                                               <w:text/>
                                             </w:sdtPr>
@@ -376,9 +367,6 @@
                                     <w:alias w:val="Adresse"/>
                                     <w:tag w:val=""/>
                                     <w:id w:val="-640814801"/>
-                                    <w:placeholder>
-                                      <w:docPart w:val="AED08D338E344CCCADFFC2156D4F0BC2"/>
-                                    </w:placeholder>
                                     <w:dataBinding w:prefixMappings="xmlns:ns0='http://schemas.microsoft.com/office/2006/coverPageProps' " w:xpath="/ns0:CoverPageProperties[1]/ns0:CompanyAddress[1]" w:storeItemID="{55AF091B-3C7A-41E3-B477-F2FDAA23CFDA}"/>
                                     <w:text w:multiLine="1"/>
                                   </w:sdtPr>
@@ -467,9 +455,6 @@
                                       <w:alias w:val="Adresse de messagerie"/>
                                       <w:tag w:val=""/>
                                       <w:id w:val="-1029019786"/>
-                                      <w:placeholder>
-                                        <w:docPart w:val="9C32A473353D443293355AF135C73B22"/>
-                                      </w:placeholder>
                                       <w:dataBinding w:prefixMappings="xmlns:ns0='http://schemas.microsoft.com/office/2006/coverPageProps' " w:xpath="/ns0:CoverPageProperties[1]/ns0:CompanyEmail[1]" w:storeItemID="{55AF091B-3C7A-41E3-B477-F2FDAA23CFDA}"/>
                                       <w:text/>
                                     </w:sdtPr>
@@ -496,9 +481,6 @@
                                         <w:alias w:val="Adresse web"/>
                                         <w:tag w:val=""/>
                                         <w:id w:val="2128656978"/>
-                                        <w:placeholder>
-                                          <w:docPart w:val="FE1FB8C0C3A24AF59D7071FCA61C0D2C"/>
-                                        </w:placeholder>
                                         <w:dataBinding w:prefixMappings="xmlns:ns0='http://purl.org/dc/elements/1.1/' xmlns:ns1='http://schemas.openxmlformats.org/package/2006/metadata/core-properties' " w:xpath="/ns1:coreProperties[1]/ns1:contentStatus[1]" w:storeItemID="{6C3C8BC8-F283-45AE-878A-BAB7291924A1}"/>
                                         <w:text/>
                                       </w:sdtPr>
@@ -659,9 +641,9 @@
                       </wp:anchor>
                     </w:drawing>
                   </mc:Choice>
-                  <mc:Fallback xmlns:w15="http://schemas.microsoft.com/office/word/2012/wordml">
+                  <mc:Fallback>
                     <w:pict>
-                      <v:shape w14:anchorId="5B778963" id="Zone de texte 2" o:spid="_x0000_s1027" type="#_x0000_t202" alt="Zone de texte affichant le titre et le sous-titre du document" style="position:absolute;margin-left:0;margin-top:0;width:6in;height:115.2pt;z-index:251659264;visibility:visible;mso-wrap-style:square;mso-width-percent:850;mso-height-percent:0;mso-wrap-distance-left:9pt;mso-wrap-distance-top:0;mso-wrap-distance-right:9pt;mso-wrap-distance-bottom:0;mso-position-horizontal:left;mso-position-horizontal-relative:margin;mso-position-vertical:center;mso-position-vertical-relative:margin;mso-width-percent:850;mso-height-percent:0;mso-width-relative:margin;mso-height-relative:margin;v-text-anchor:top" o:gfxdata="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" filled="f" stroked="f" strokeweight=".5pt">
+                      <v:shape id="Zone de texte 2" o:spid="_x0000_s1027" type="#_x0000_t202" alt="Description : Zone de texte affichant le titre et le sous-titre du document" style="position:absolute;margin-left:0;margin-top:0;width:6in;height:115.2pt;z-index:251659264;visibility:visible;mso-wrap-style:square;mso-width-percent:850;mso-height-percent:0;mso-wrap-distance-left:9pt;mso-wrap-distance-top:0;mso-wrap-distance-right:9pt;mso-wrap-distance-bottom:0;mso-position-horizontal:left;mso-position-horizontal-relative:margin;mso-position-vertical:center;mso-position-vertical-relative:margin;mso-width-percent:850;mso-height-percent:0;mso-width-relative:margin;mso-height-relative:margin;v-text-anchor:top" o:gfxdata="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" filled="f" stroked="f" strokeweight=".5pt">
                         <v:textbox style="mso-fit-shape-to-text:t" inset="0,0,0,0">
                           <w:txbxContent>
                             <w:p>
@@ -673,15 +655,21 @@
                               </w:pPr>
                               <w:sdt>
                                 <w:sdtPr>
+                                  <w:rPr>
+                                    <w:lang w:val="fr-FR"/>
+                                  </w:rPr>
                                   <w:alias w:val="Titre"/>
                                   <w:tag w:val=""/>
                                   <w:id w:val="1398315692"/>
                                   <w:dataBinding w:prefixMappings="xmlns:ns0='http://purl.org/dc/elements/1.1/' xmlns:ns1='http://schemas.openxmlformats.org/package/2006/metadata/core-properties' " w:xpath="/ns1:coreProperties[1]/ns0:title[1]" w:storeItemID="{6C3C8BC8-F283-45AE-878A-BAB7291924A1}"/>
-                                  <w15:appearance w15:val="hidden"/>
                                   <w:text/>
                                 </w:sdtPr>
+                                <w:sdtEndPr/>
                                 <w:sdtContent>
                                   <w:r>
+                                    <w:rPr>
+                                      <w:lang w:val="fr-FR"/>
+                                    </w:rPr>
                                     <w:t>Venus Framework PHP</w:t>
                                   </w:r>
                                 </w:sdtContent>
@@ -696,15 +684,21 @@
                               </w:pPr>
                               <w:sdt>
                                 <w:sdtPr>
+                                  <w:rPr>
+                                    <w:lang w:val="fr-FR"/>
+                                  </w:rPr>
                                   <w:alias w:val="Sous-titre"/>
                                   <w:tag w:val=""/>
                                   <w:id w:val="728655622"/>
                                   <w:dataBinding w:prefixMappings="xmlns:ns0='http://purl.org/dc/elements/1.1/' xmlns:ns1='http://schemas.openxmlformats.org/package/2006/metadata/core-properties' " w:xpath="/ns1:coreProperties[1]/ns0:subject[1]" w:storeItemID="{6C3C8BC8-F283-45AE-878A-BAB7291924A1}"/>
-                                  <w15:appearance w15:val="hidden"/>
                                   <w:text/>
                                 </w:sdtPr>
+                                <w:sdtEndPr/>
                                 <w:sdtContent>
                                   <w:r>
+                                    <w:rPr>
+                                      <w:lang w:val="fr-FR"/>
+                                    </w:rPr>
                                     <w:t>[Le nouveau framework MVC PHP]</w:t>
                                   </w:r>
                                 </w:sdtContent>
@@ -822,7 +816,7 @@
             </w:rPr>
             <w:fldChar w:fldCharType="separate"/>
           </w:r>
-          <w:hyperlink w:anchor="_Toc387876634" w:history="1">
+          <w:hyperlink w:anchor="_Toc387926697" w:history="1">
             <w:r>
               <w:rPr>
                 <w:rStyle w:val="Lienhypertexte"/>
@@ -850,7 +844,7 @@
                 <w:noProof/>
                 <w:webHidden/>
               </w:rPr>
-              <w:instrText xml:space="preserve"> PAGEREF _Toc387876634 \h </w:instrText>
+              <w:instrText xml:space="preserve"> PAGEREF _Toc387926697 \h </w:instrText>
             </w:r>
             <w:r>
               <w:rPr>
@@ -890,7 +884,7 @@
               <w:lang w:val="fr-FR" w:eastAsia="fr-FR"/>
             </w:rPr>
           </w:pPr>
-          <w:hyperlink w:anchor="_Toc387876635" w:history="1">
+          <w:hyperlink w:anchor="_Toc387926698" w:history="1">
             <w:r>
               <w:rPr>
                 <w:rStyle w:val="Lienhypertexte"/>
@@ -910,7 +904,7 @@
               <w:lang w:val="fr-FR" w:eastAsia="fr-FR"/>
             </w:rPr>
           </w:pPr>
-          <w:hyperlink w:anchor="_Toc387876636" w:history="1">
+          <w:hyperlink w:anchor="_Toc387926699" w:history="1">
             <w:r>
               <w:rPr>
                 <w:rStyle w:val="Lienhypertexte"/>
@@ -930,14 +924,34 @@
               <w:lang w:val="fr-FR" w:eastAsia="fr-FR"/>
             </w:rPr>
           </w:pPr>
-          <w:hyperlink w:anchor="_Toc387876637" w:history="1">
+          <w:hyperlink w:anchor="_Toc387926700" w:history="1">
             <w:r>
               <w:rPr>
                 <w:rStyle w:val="Lienhypertexte"/>
                 <w:rFonts w:ascii="Garamond" w:hAnsi="Garamond"/>
                 <w:noProof/>
               </w:rPr>
-              <w:t>Route plus dynamique</w:t>
+              <w:t>Routes avec des paramètres</w:t>
+            </w:r>
+          </w:hyperlink>
+        </w:p>
+        <w:p>
+          <w:pPr>
+            <w:pStyle w:val="TM2"/>
+            <w:rPr>
+              <w:noProof/>
+              <w:color w:val="auto"/>
+              <w:lang w:val="fr-FR" w:eastAsia="fr-FR"/>
+            </w:rPr>
+          </w:pPr>
+          <w:hyperlink w:anchor="_Toc387926701" w:history="1">
+            <w:r>
+              <w:rPr>
+                <w:rStyle w:val="Lienhypertexte"/>
+                <w:rFonts w:ascii="Garamond" w:hAnsi="Garamond"/>
+                <w:noProof/>
+              </w:rPr>
+              <w:t>Routes complexes</w:t>
             </w:r>
           </w:hyperlink>
         </w:p>
@@ -978,7 +992,7 @@
           <w:lang w:val="fr-FR"/>
         </w:rPr>
       </w:pPr>
-      <w:bookmarkStart w:id="0" w:name="_Toc387876634"/>
+      <w:bookmarkStart w:id="0" w:name="_Toc387926697"/>
       <w:r>
         <w:rPr>
           <w:rFonts w:ascii="Century Gothic" w:hAnsi="Century Gothic"/>
@@ -1043,7 +1057,7 @@
           <w:lang w:val="fr-FR"/>
         </w:rPr>
       </w:pPr>
-      <w:bookmarkStart w:id="1" w:name="_Toc387876635"/>
+      <w:bookmarkStart w:id="1" w:name="_Toc387926698"/>
       <w:r>
         <w:rPr>
           <w:rFonts w:ascii="Garamond" w:hAnsi="Garamond"/>
@@ -1401,25 +1415,7 @@
           <w:color w:val="333333"/>
           <w:lang w:eastAsia="fr-FR"/>
         </w:rPr>
-        <w:t xml:space="preserve"> E</w:t>
-      </w:r>
-      <w:proofErr w:type="gramStart"/>
-      <w:r>
-        <w:rPr>
-          <w:rFonts w:ascii="Consolas" w:eastAsia="Times New Roman" w:hAnsi="Consolas" w:cs="Consolas"/>
-          <w:color w:val="333333"/>
-          <w:lang w:eastAsia="fr-FR"/>
-        </w:rPr>
-        <w:t>:/</w:t>
-      </w:r>
-      <w:proofErr w:type="gramEnd"/>
-      <w:r>
-        <w:rPr>
-          <w:rFonts w:ascii="Consolas" w:eastAsia="Times New Roman" w:hAnsi="Consolas" w:cs="Consolas"/>
-          <w:color w:val="333333"/>
-          <w:lang w:eastAsia="fr-FR"/>
-        </w:rPr>
-        <w:t>venus/public/Demo/</w:t>
+        <w:t xml:space="preserve"> E:/venus/public/Demo/</w:t>
       </w:r>
     </w:p>
     <w:p>
@@ -1462,25 +1458,7 @@
           <w:color w:val="333333"/>
           <w:lang w:eastAsia="fr-FR"/>
         </w:rPr>
-        <w:t xml:space="preserve">     &lt;Directory E</w:t>
-      </w:r>
-      <w:proofErr w:type="gramStart"/>
-      <w:r>
-        <w:rPr>
-          <w:rFonts w:ascii="Consolas" w:eastAsia="Times New Roman" w:hAnsi="Consolas" w:cs="Consolas"/>
-          <w:color w:val="333333"/>
-          <w:lang w:eastAsia="fr-FR"/>
-        </w:rPr>
-        <w:t>:/</w:t>
-      </w:r>
-      <w:proofErr w:type="gramEnd"/>
-      <w:r>
-        <w:rPr>
-          <w:rFonts w:ascii="Consolas" w:eastAsia="Times New Roman" w:hAnsi="Consolas" w:cs="Consolas"/>
-          <w:color w:val="333333"/>
-          <w:lang w:eastAsia="fr-FR"/>
-        </w:rPr>
-        <w:t>venus/public/Demo/&gt;</w:t>
+        <w:t xml:space="preserve">     &lt;Directory E:/venus/public/Demo/&gt;</w:t>
       </w:r>
       <w:r>
         <w:rPr>
@@ -1654,7 +1632,7 @@
           <w:lang w:val="fr-FR"/>
         </w:rPr>
       </w:pPr>
-      <w:bookmarkStart w:id="2" w:name="_Toc387876636"/>
+      <w:bookmarkStart w:id="2" w:name="_Toc387926699"/>
       <w:r>
         <w:rPr>
           <w:rFonts w:ascii="Garamond" w:hAnsi="Garamond"/>
@@ -1892,9 +1870,8 @@
           <w:sz w:val="21"/>
           <w:szCs w:val="21"/>
         </w:rPr>
-        <w:t xml:space="preserve"> %</w:t>
-      </w:r>
-      <w:proofErr w:type="gramStart"/>
+        <w:t xml:space="preserve"> %{REQUEST_FILENAME} !-f</w:t>
+      </w:r>
       <w:r>
         <w:rPr>
           <w:rFonts w:ascii="Courier New" w:hAnsi="Courier New" w:cs="Courier New"/>
@@ -1902,9 +1879,9 @@
           <w:sz w:val="21"/>
           <w:szCs w:val="21"/>
         </w:rPr>
-        <w:t>{REQUEST</w:t>
-      </w:r>
-      <w:proofErr w:type="gramEnd"/>
+        <w:br/>
+      </w:r>
+      <w:proofErr w:type="spellStart"/>
       <w:r>
         <w:rPr>
           <w:rFonts w:ascii="Courier New" w:hAnsi="Courier New" w:cs="Courier New"/>
@@ -1912,8 +1889,9 @@
           <w:sz w:val="21"/>
           <w:szCs w:val="21"/>
         </w:rPr>
-        <w:t>_FILENAME} !-f</w:t>
-      </w:r>
+        <w:t>RewriteRule</w:t>
+      </w:r>
+      <w:proofErr w:type="spellEnd"/>
       <w:r>
         <w:rPr>
           <w:rFonts w:ascii="Courier New" w:hAnsi="Courier New" w:cs="Courier New"/>
@@ -1921,7 +1899,7 @@
           <w:sz w:val="21"/>
           <w:szCs w:val="21"/>
         </w:rPr>
-        <w:br/>
+        <w:t xml:space="preserve"> ^.*$ /</w:t>
       </w:r>
       <w:proofErr w:type="spellStart"/>
       <w:r>
@@ -1931,7 +1909,7 @@
           <w:sz w:val="21"/>
           <w:szCs w:val="21"/>
         </w:rPr>
-        <w:t>RewriteRule</w:t>
+        <w:t>index.php</w:t>
       </w:r>
       <w:proofErr w:type="spellEnd"/>
       <w:r>
@@ -1941,26 +1919,6 @@
           <w:sz w:val="21"/>
           <w:szCs w:val="21"/>
         </w:rPr>
-        <w:t xml:space="preserve"> ^.*$ /</w:t>
-      </w:r>
-      <w:proofErr w:type="spellStart"/>
-      <w:r>
-        <w:rPr>
-          <w:rFonts w:ascii="Courier New" w:hAnsi="Courier New" w:cs="Courier New"/>
-          <w:color w:val="75716D" w:themeColor="background2" w:themeShade="80"/>
-          <w:sz w:val="21"/>
-          <w:szCs w:val="21"/>
-        </w:rPr>
-        <w:t>index.php</w:t>
-      </w:r>
-      <w:proofErr w:type="spellEnd"/>
-      <w:r>
-        <w:rPr>
-          <w:rFonts w:ascii="Courier New" w:hAnsi="Courier New" w:cs="Courier New"/>
-          <w:color w:val="75716D" w:themeColor="background2" w:themeShade="80"/>
-          <w:sz w:val="21"/>
-          <w:szCs w:val="21"/>
-        </w:rPr>
         <w:t xml:space="preserve"> [NC,L]</w:t>
       </w:r>
     </w:p>
@@ -2130,7 +2088,6 @@
         <w:t>"</w:t>
       </w:r>
       <w:proofErr w:type="spellStart"/>
-      <w:proofErr w:type="gramStart"/>
       <w:r>
         <w:rPr>
           <w:rFonts w:ascii="Consolas" w:hAnsi="Consolas" w:cs="Consolas"/>
@@ -2142,7 +2099,6 @@
         <w:t>localhost</w:t>
       </w:r>
       <w:proofErr w:type="spellEnd"/>
-      <w:proofErr w:type="gramEnd"/>
       <w:r>
         <w:rPr>
           <w:rFonts w:ascii="Consolas" w:hAnsi="Consolas" w:cs="Consolas"/>
@@ -2185,29 +2141,7 @@
           <w:lang w:val="en-US"/>
         </w:rPr>
         <w:tab/>
-        <w:t>"</w:t>
-      </w:r>
-      <w:proofErr w:type="gramStart"/>
-      <w:r>
-        <w:rPr>
-          <w:rFonts w:ascii="Consolas" w:hAnsi="Consolas" w:cs="Consolas"/>
-          <w:color w:val="333333"/>
-          <w:sz w:val="18"/>
-          <w:szCs w:val="18"/>
-          <w:lang w:val="en-US"/>
-        </w:rPr>
-        <w:t>routes</w:t>
-      </w:r>
-      <w:proofErr w:type="gramEnd"/>
-      <w:r>
-        <w:rPr>
-          <w:rFonts w:ascii="Consolas" w:hAnsi="Consolas" w:cs="Consolas"/>
-          <w:color w:val="333333"/>
-          <w:sz w:val="18"/>
-          <w:szCs w:val="18"/>
-          <w:lang w:val="en-US"/>
-        </w:rPr>
-        <w:t>": {</w:t>
+        <w:t>"routes": {</w:t>
       </w:r>
     </w:p>
     <w:p>
@@ -2251,29 +2185,7 @@
           <w:lang w:val="en-US"/>
         </w:rPr>
         <w:tab/>
-        <w:t>"</w:t>
-      </w:r>
-      <w:proofErr w:type="gramStart"/>
-      <w:r>
-        <w:rPr>
-          <w:rFonts w:ascii="Consolas" w:hAnsi="Consolas" w:cs="Consolas"/>
-          <w:color w:val="333333"/>
-          <w:sz w:val="18"/>
-          <w:szCs w:val="18"/>
-          <w:lang w:val="en-US"/>
-        </w:rPr>
-        <w:t>home</w:t>
-      </w:r>
-      <w:proofErr w:type="gramEnd"/>
-      <w:r>
-        <w:rPr>
-          <w:rFonts w:ascii="Consolas" w:hAnsi="Consolas" w:cs="Consolas"/>
-          <w:color w:val="333333"/>
-          <w:sz w:val="18"/>
-          <w:szCs w:val="18"/>
-          <w:lang w:val="en-US"/>
-        </w:rPr>
-        <w:t>": {</w:t>
+        <w:t>"home": {</w:t>
       </w:r>
     </w:p>
     <w:p>
@@ -2340,29 +2252,7 @@
           <w:lang w:val="en-US"/>
         </w:rPr>
         <w:tab/>
-        <w:t>"</w:t>
-      </w:r>
-      <w:proofErr w:type="gramStart"/>
-      <w:r>
-        <w:rPr>
-          <w:rFonts w:ascii="Consolas" w:hAnsi="Consolas" w:cs="Consolas"/>
-          <w:color w:val="333333"/>
-          <w:sz w:val="18"/>
-          <w:szCs w:val="18"/>
-          <w:lang w:val="en-US"/>
-        </w:rPr>
-        <w:t>route</w:t>
-      </w:r>
-      <w:proofErr w:type="gramEnd"/>
-      <w:r>
-        <w:rPr>
-          <w:rFonts w:ascii="Consolas" w:hAnsi="Consolas" w:cs="Consolas"/>
-          <w:color w:val="333333"/>
-          <w:sz w:val="18"/>
-          <w:szCs w:val="18"/>
-          <w:lang w:val="en-US"/>
-        </w:rPr>
-        <w:t>": "/",</w:t>
+        <w:t>"route": "/",</w:t>
       </w:r>
     </w:p>
     <w:p>
@@ -2416,29 +2306,7 @@
           <w:lang w:val="en-US"/>
         </w:rPr>
         <w:tab/>
-        <w:t>"</w:t>
-      </w:r>
-      <w:proofErr w:type="gramStart"/>
-      <w:r>
-        <w:rPr>
-          <w:rFonts w:ascii="Consolas" w:hAnsi="Consolas" w:cs="Consolas"/>
-          <w:color w:val="333333"/>
-          <w:sz w:val="18"/>
-          <w:szCs w:val="18"/>
-          <w:lang w:val="en-US"/>
-        </w:rPr>
-        <w:t>controller</w:t>
-      </w:r>
-      <w:proofErr w:type="gramEnd"/>
-      <w:r>
-        <w:rPr>
-          <w:rFonts w:ascii="Consolas" w:hAnsi="Consolas" w:cs="Consolas"/>
-          <w:color w:val="333333"/>
-          <w:sz w:val="18"/>
-          <w:szCs w:val="18"/>
-          <w:lang w:val="en-US"/>
-        </w:rPr>
-        <w:t>" : "\\Venus\\src\\Demo\\Controller\\Home",</w:t>
+        <w:t>"controller" : "\\Venus\\src\\Demo\\Controller\\Home",</w:t>
       </w:r>
     </w:p>
     <w:p>
@@ -2492,29 +2360,7 @@
           <w:lang w:val="en-US"/>
         </w:rPr>
         <w:tab/>
-        <w:t>"</w:t>
-      </w:r>
-      <w:proofErr w:type="gramStart"/>
-      <w:r>
-        <w:rPr>
-          <w:rFonts w:ascii="Consolas" w:hAnsi="Consolas" w:cs="Consolas"/>
-          <w:color w:val="333333"/>
-          <w:sz w:val="18"/>
-          <w:szCs w:val="18"/>
-          <w:lang w:val="en-US"/>
-        </w:rPr>
-        <w:t>action</w:t>
-      </w:r>
-      <w:proofErr w:type="gramEnd"/>
-      <w:r>
-        <w:rPr>
-          <w:rFonts w:ascii="Consolas" w:hAnsi="Consolas" w:cs="Consolas"/>
-          <w:color w:val="333333"/>
-          <w:sz w:val="18"/>
-          <w:szCs w:val="18"/>
-          <w:lang w:val="en-US"/>
-        </w:rPr>
-        <w:t>": "show"</w:t>
+        <w:t>"action": "show"</w:t>
       </w:r>
     </w:p>
     <w:p>
@@ -2687,19 +2533,8 @@
           <w:szCs w:val="24"/>
           <w:lang w:val="fr-FR"/>
         </w:rPr>
-        <w:t>. Vous pouvez d’ailleurs les faire valider sur ce site lors de vos modifications car l’erreur est très rapide </w:t>
-      </w:r>
-      <w:proofErr w:type="gramStart"/>
-      <w:r>
-        <w:rPr>
-          <w:rFonts w:cs="Miriam"/>
-          <w:sz w:val="24"/>
-          <w:szCs w:val="24"/>
-          <w:lang w:val="fr-FR"/>
-        </w:rPr>
-        <w:t>:</w:t>
-      </w:r>
-      <w:proofErr w:type="gramEnd"/>
+        <w:t>. Vous pouvez d’ailleurs les faire valider sur ce site lors de vos modifications car l’erreur est très rapide :</w:t>
+      </w:r>
       <w:r>
         <w:rPr>
           <w:rFonts w:cs="Miriam"/>
@@ -2833,27 +2668,17 @@
           <w:szCs w:val="24"/>
           <w:lang w:val="fr-FR"/>
         </w:rPr>
-        <w:t>« </w:t>
-      </w:r>
-      <w:proofErr w:type="gramStart"/>
-      <w:r>
-        <w:rPr>
-          <w:rFonts w:cs="Miriam"/>
-          <w:sz w:val="24"/>
-          <w:szCs w:val="24"/>
-          <w:lang w:val="fr-FR"/>
-        </w:rPr>
-        <w:t>home</w:t>
-      </w:r>
-      <w:proofErr w:type="gramEnd"/>
-      <w:r>
-        <w:rPr>
-          <w:rFonts w:cs="Miriam"/>
-          <w:sz w:val="24"/>
-          <w:szCs w:val="24"/>
-          <w:lang w:val="fr-FR"/>
-        </w:rPr>
-        <w:t xml:space="preserve"> » est un simple alias qui sera cependant important car il permettra de créer des liens dynamiquement sur vos applications. </w:t>
+        <w:t xml:space="preserve">« home » est un simple alias qui sera cependant important car il permettra de créer des liens dynamiquement sur vos applications. </w:t>
+      </w:r>
+      <w:r>
+        <w:rPr>
+          <w:rFonts w:cs="Miriam"/>
+          <w:sz w:val="24"/>
+          <w:szCs w:val="24"/>
+          <w:lang w:val="fr-FR"/>
+        </w:rPr>
+        <w:br/>
+        <w:t>« route » permet de définir l’URL a appeler pour lancer une action. Nous verrons plus tard, qu’il est possible de créer des URL dynamique.</w:t>
       </w:r>
       <w:r>
         <w:rPr>
@@ -2865,47 +2690,6 @@
         <w:br/>
         <w:t>« </w:t>
       </w:r>
-      <w:proofErr w:type="gramStart"/>
-      <w:r>
-        <w:rPr>
-          <w:rFonts w:cs="Miriam"/>
-          <w:sz w:val="24"/>
-          <w:szCs w:val="24"/>
-          <w:lang w:val="fr-FR"/>
-        </w:rPr>
-        <w:t>route</w:t>
-      </w:r>
-      <w:proofErr w:type="gramEnd"/>
-      <w:r>
-        <w:rPr>
-          <w:rFonts w:cs="Miriam"/>
-          <w:sz w:val="24"/>
-          <w:szCs w:val="24"/>
-          <w:lang w:val="fr-FR"/>
-        </w:rPr>
-        <w:t> » permet de définir l’URL a appeler pour lancer une action. Nous verrons plus tard, qu’il est possible de créer des URL dynamique</w:t>
-      </w:r>
-      <w:proofErr w:type="gramStart"/>
-      <w:r>
-        <w:rPr>
-          <w:rFonts w:cs="Miriam"/>
-          <w:sz w:val="24"/>
-          <w:szCs w:val="24"/>
-          <w:lang w:val="fr-FR"/>
-        </w:rPr>
-        <w:t>.</w:t>
-      </w:r>
-      <w:proofErr w:type="gramEnd"/>
-      <w:r>
-        <w:rPr>
-          <w:rFonts w:cs="Miriam"/>
-          <w:sz w:val="24"/>
-          <w:szCs w:val="24"/>
-          <w:lang w:val="fr-FR"/>
-        </w:rPr>
-        <w:br/>
-        <w:t>« </w:t>
-      </w:r>
       <w:proofErr w:type="spellStart"/>
       <w:r>
         <w:rPr>
@@ -2964,19 +2748,8 @@
           <w:szCs w:val="24"/>
           <w:lang w:val="fr-FR"/>
         </w:rPr>
-        <w:t>. Même si cette méthode est assez ouverte, il est recommandé de suivre les normes de nommage comme vous le voyez dans l’exemple</w:t>
-      </w:r>
-      <w:proofErr w:type="gramStart"/>
-      <w:r>
-        <w:rPr>
-          <w:rFonts w:cs="Miriam"/>
-          <w:sz w:val="24"/>
-          <w:szCs w:val="24"/>
-          <w:lang w:val="fr-FR"/>
-        </w:rPr>
-        <w:t>.</w:t>
-      </w:r>
-      <w:proofErr w:type="gramEnd"/>
+        <w:t>. Même si cette méthode est assez ouverte, il est recommandé de suivre les normes de nommage comme vous le voyez dans l’exemple.</w:t>
+      </w:r>
       <w:r>
         <w:rPr>
           <w:rFonts w:cs="Miriam"/>
@@ -3084,27 +2857,7 @@
           <w:szCs w:val="24"/>
           <w:lang w:val="fr-FR"/>
         </w:rPr>
-        <w:t xml:space="preserve"> et la méthode </w:t>
-      </w:r>
-      <w:proofErr w:type="gramStart"/>
-      <w:r>
-        <w:rPr>
-          <w:rFonts w:cs="Miriam"/>
-          <w:sz w:val="24"/>
-          <w:szCs w:val="24"/>
-          <w:lang w:val="fr-FR"/>
-        </w:rPr>
-        <w:t>show(</w:t>
-      </w:r>
-      <w:proofErr w:type="gramEnd"/>
-      <w:r>
-        <w:rPr>
-          <w:rFonts w:cs="Miriam"/>
-          <w:sz w:val="24"/>
-          <w:szCs w:val="24"/>
-          <w:lang w:val="fr-FR"/>
-        </w:rPr>
-        <w:t xml:space="preserve">) pour voir comment le </w:t>
+        <w:t xml:space="preserve"> et la méthode show() pour voir comment le </w:t>
       </w:r>
       <w:proofErr w:type="spellStart"/>
       <w:r>
@@ -3134,7 +2887,7 @@
           <w:lang w:val="fr-FR"/>
         </w:rPr>
       </w:pPr>
-      <w:bookmarkStart w:id="3" w:name="_Toc387876637"/>
+      <w:bookmarkStart w:id="3" w:name="_Toc387926700"/>
       <w:r>
         <w:rPr>
           <w:rFonts w:ascii="Garamond" w:hAnsi="Garamond"/>
@@ -3159,7 +2912,6 @@
         </w:rPr>
         <w:t xml:space="preserve"> </w:t>
       </w:r>
-      <w:bookmarkEnd w:id="3"/>
       <w:r>
         <w:rPr>
           <w:rFonts w:ascii="Garamond" w:hAnsi="Garamond"/>
@@ -3168,6 +2920,7 @@
         </w:rPr>
         <w:t>avec des paramètres</w:t>
       </w:r>
+      <w:bookmarkEnd w:id="3"/>
     </w:p>
     <w:p>
       <w:pPr>
@@ -3235,7 +2988,6 @@
         <w:t>"</w:t>
       </w:r>
       <w:proofErr w:type="spellStart"/>
-      <w:proofErr w:type="gramStart"/>
       <w:r>
         <w:rPr>
           <w:rFonts w:ascii="Consolas" w:hAnsi="Consolas" w:cs="Consolas"/>
@@ -3247,7 +2999,6 @@
         <w:t>localhost</w:t>
       </w:r>
       <w:proofErr w:type="spellEnd"/>
-      <w:proofErr w:type="gramEnd"/>
       <w:r>
         <w:rPr>
           <w:rFonts w:ascii="Consolas" w:hAnsi="Consolas" w:cs="Consolas"/>
@@ -3290,29 +3041,7 @@
           <w:lang w:val="en-US"/>
         </w:rPr>
         <w:tab/>
-        <w:t>"</w:t>
-      </w:r>
-      <w:proofErr w:type="gramStart"/>
-      <w:r>
-        <w:rPr>
-          <w:rFonts w:ascii="Consolas" w:hAnsi="Consolas" w:cs="Consolas"/>
-          <w:color w:val="333333"/>
-          <w:sz w:val="18"/>
-          <w:szCs w:val="18"/>
-          <w:lang w:val="en-US"/>
-        </w:rPr>
-        <w:t>routes</w:t>
-      </w:r>
-      <w:proofErr w:type="gramEnd"/>
-      <w:r>
-        <w:rPr>
-          <w:rFonts w:ascii="Consolas" w:hAnsi="Consolas" w:cs="Consolas"/>
-          <w:color w:val="333333"/>
-          <w:sz w:val="18"/>
-          <w:szCs w:val="18"/>
-          <w:lang w:val="en-US"/>
-        </w:rPr>
-        <w:t>": {</w:t>
+        <w:t>"routes": {</w:t>
       </w:r>
     </w:p>
     <w:p>
@@ -3357,29 +3086,7 @@
           <w:lang w:val="en-US"/>
         </w:rPr>
         <w:tab/>
-        <w:t>"</w:t>
-      </w:r>
-      <w:proofErr w:type="gramStart"/>
-      <w:r>
-        <w:rPr>
-          <w:rFonts w:ascii="Consolas" w:hAnsi="Consolas" w:cs="Consolas"/>
-          <w:color w:val="333333"/>
-          <w:sz w:val="18"/>
-          <w:szCs w:val="18"/>
-          <w:lang w:val="en-US"/>
-        </w:rPr>
-        <w:t>home</w:t>
-      </w:r>
-      <w:proofErr w:type="gramEnd"/>
-      <w:r>
-        <w:rPr>
-          <w:rFonts w:ascii="Consolas" w:hAnsi="Consolas" w:cs="Consolas"/>
-          <w:color w:val="333333"/>
-          <w:sz w:val="18"/>
-          <w:szCs w:val="18"/>
-          <w:lang w:val="en-US"/>
-        </w:rPr>
-        <w:t>": {</w:t>
+        <w:t>"home": {</w:t>
       </w:r>
     </w:p>
     <w:p>
@@ -3446,29 +3153,7 @@
           <w:lang w:val="en-US"/>
         </w:rPr>
         <w:tab/>
-        <w:t>"</w:t>
-      </w:r>
-      <w:proofErr w:type="gramStart"/>
-      <w:r>
-        <w:rPr>
-          <w:rFonts w:ascii="Consolas" w:hAnsi="Consolas" w:cs="Consolas"/>
-          <w:color w:val="333333"/>
-          <w:sz w:val="18"/>
-          <w:szCs w:val="18"/>
-          <w:lang w:val="en-US"/>
-        </w:rPr>
-        <w:t>route</w:t>
-      </w:r>
-      <w:proofErr w:type="gramEnd"/>
-      <w:r>
-        <w:rPr>
-          <w:rFonts w:ascii="Consolas" w:hAnsi="Consolas" w:cs="Consolas"/>
-          <w:color w:val="333333"/>
-          <w:sz w:val="18"/>
-          <w:szCs w:val="18"/>
-          <w:lang w:val="en-US"/>
-        </w:rPr>
-        <w:t>": "/[:id]",</w:t>
+        <w:t>"route": "/[:id]",</w:t>
       </w:r>
     </w:p>
     <w:p>
@@ -3522,29 +3207,7 @@
           <w:lang w:val="en-US"/>
         </w:rPr>
         <w:tab/>
-        <w:t>"</w:t>
-      </w:r>
-      <w:proofErr w:type="gramStart"/>
-      <w:r>
-        <w:rPr>
-          <w:rFonts w:ascii="Consolas" w:hAnsi="Consolas" w:cs="Consolas"/>
-          <w:color w:val="333333"/>
-          <w:sz w:val="18"/>
-          <w:szCs w:val="18"/>
-          <w:lang w:val="en-US"/>
-        </w:rPr>
-        <w:t>controller</w:t>
-      </w:r>
-      <w:proofErr w:type="gramEnd"/>
-      <w:r>
-        <w:rPr>
-          <w:rFonts w:ascii="Consolas" w:hAnsi="Consolas" w:cs="Consolas"/>
-          <w:color w:val="333333"/>
-          <w:sz w:val="18"/>
-          <w:szCs w:val="18"/>
-          <w:lang w:val="en-US"/>
-        </w:rPr>
-        <w:t>" : "\\Venus\\src\\Demo\\Controller\\Home",</w:t>
+        <w:t>"controller" : "\\Venus\\src\\Demo\\Controller\\Home",</w:t>
       </w:r>
     </w:p>
     <w:p>
@@ -3605,27 +3268,7 @@
           <w:sz w:val="18"/>
           <w:szCs w:val="18"/>
         </w:rPr>
-        <w:t>"</w:t>
-      </w:r>
-      <w:proofErr w:type="gramStart"/>
-      <w:r>
-        <w:rPr>
-          <w:rFonts w:ascii="Consolas" w:hAnsi="Consolas" w:cs="Consolas"/>
-          <w:color w:val="333333"/>
-          <w:sz w:val="18"/>
-          <w:szCs w:val="18"/>
-        </w:rPr>
-        <w:t>action</w:t>
-      </w:r>
-      <w:proofErr w:type="gramEnd"/>
-      <w:r>
-        <w:rPr>
-          <w:rFonts w:ascii="Consolas" w:hAnsi="Consolas" w:cs="Consolas"/>
-          <w:color w:val="333333"/>
-          <w:sz w:val="18"/>
-          <w:szCs w:val="18"/>
-        </w:rPr>
-        <w:t>": "show",</w:t>
+        <w:t>"action": "show",</w:t>
       </w:r>
       <w:r>
         <w:rPr>
@@ -3758,27 +3401,7 @@
           <w:szCs w:val="18"/>
         </w:rPr>
         <w:tab/>
-        <w:t>"id": "[0-9</w:t>
-      </w:r>
-      <w:proofErr w:type="gramStart"/>
-      <w:r>
-        <w:rPr>
-          <w:rFonts w:ascii="Consolas" w:hAnsi="Consolas" w:cs="Consolas"/>
-          <w:color w:val="333333"/>
-          <w:sz w:val="18"/>
-          <w:szCs w:val="18"/>
-        </w:rPr>
-        <w:t>]+</w:t>
-      </w:r>
-      <w:proofErr w:type="gramEnd"/>
-      <w:r>
-        <w:rPr>
-          <w:rFonts w:ascii="Consolas" w:hAnsi="Consolas" w:cs="Consolas"/>
-          <w:color w:val="333333"/>
-          <w:sz w:val="18"/>
-          <w:szCs w:val="18"/>
-        </w:rPr>
-        <w:t>"</w:t>
+        <w:t>"id": "[0-9]+"</w:t>
       </w:r>
     </w:p>
     <w:p>
@@ -3980,27 +3603,7 @@
           <w:szCs w:val="24"/>
           <w:lang w:val="fr-FR"/>
         </w:rPr>
-        <w:t xml:space="preserve"> » sous forme d’expression régulière. Il faudra également rajouter $id dans la méthode </w:t>
-      </w:r>
-      <w:proofErr w:type="gramStart"/>
-      <w:r>
-        <w:rPr>
-          <w:rFonts w:cs="Miriam"/>
-          <w:sz w:val="24"/>
-          <w:szCs w:val="24"/>
-          <w:lang w:val="fr-FR"/>
-        </w:rPr>
-        <w:t>show(</w:t>
-      </w:r>
-      <w:proofErr w:type="gramEnd"/>
-      <w:r>
-        <w:rPr>
-          <w:rFonts w:cs="Miriam"/>
-          <w:sz w:val="24"/>
-          <w:szCs w:val="24"/>
-          <w:lang w:val="fr-FR"/>
-        </w:rPr>
-        <w:t>).</w:t>
+        <w:t> » sous forme d’expression régulière. Il faudra également rajouter $id dans la méthode show().</w:t>
       </w:r>
       <w:r>
         <w:rPr>
@@ -4078,6 +3681,7 @@
           <w:lang w:val="fr-FR"/>
         </w:rPr>
       </w:pPr>
+      <w:bookmarkStart w:id="4" w:name="_Toc387926701"/>
       <w:r>
         <w:rPr>
           <w:rFonts w:ascii="Garamond" w:hAnsi="Garamond"/>
@@ -4086,6 +3690,7 @@
         </w:rPr>
         <w:t>Routes complexes</w:t>
       </w:r>
+      <w:bookmarkEnd w:id="4"/>
     </w:p>
     <w:p>
       <w:pPr>
@@ -4219,28 +3824,32 @@
         <w:rPr>
           <w:rFonts w:ascii="Courier New" w:hAnsi="Courier New" w:cs="Courier New"/>
           <w:color w:val="FFFFFF" w:themeColor="background1"/>
-        </w:rPr>
-      </w:pPr>
-      <w:r>
-        <w:rPr>
-          <w:rFonts w:ascii="Courier New" w:hAnsi="Courier New" w:cs="Courier New"/>
-          <w:color w:val="FFFFFF" w:themeColor="background1"/>
+          <w:lang w:val="fr-FR"/>
+        </w:rPr>
+      </w:pPr>
+      <w:r>
+        <w:rPr>
+          <w:rFonts w:ascii="Courier New" w:hAnsi="Courier New" w:cs="Courier New"/>
+          <w:color w:val="FFFFFF" w:themeColor="background1"/>
+          <w:lang w:val="fr-FR"/>
         </w:rPr>
         <w:t>"</w:t>
       </w:r>
-      <w:proofErr w:type="gramStart"/>
-      <w:r>
-        <w:rPr>
-          <w:rFonts w:ascii="Courier New" w:hAnsi="Courier New" w:cs="Courier New"/>
-          <w:color w:val="FFFFFF" w:themeColor="background1"/>
+      <w:proofErr w:type="spellStart"/>
+      <w:r>
+        <w:rPr>
+          <w:rFonts w:ascii="Courier New" w:hAnsi="Courier New" w:cs="Courier New"/>
+          <w:color w:val="FFFFFF" w:themeColor="background1"/>
+          <w:lang w:val="fr-FR"/>
         </w:rPr>
         <w:t>template</w:t>
       </w:r>
-      <w:proofErr w:type="gramEnd"/>
-      <w:r>
-        <w:rPr>
-          <w:rFonts w:ascii="Courier New" w:hAnsi="Courier New" w:cs="Courier New"/>
-          <w:color w:val="FFFFFF" w:themeColor="background1"/>
+      <w:proofErr w:type="spellEnd"/>
+      <w:r>
+        <w:rPr>
+          <w:rFonts w:ascii="Courier New" w:hAnsi="Courier New" w:cs="Courier New"/>
+          <w:color w:val="FFFFFF" w:themeColor="background1"/>
+          <w:lang w:val="fr-FR"/>
         </w:rPr>
         <w:t>": {</w:t>
       </w:r>
@@ -4261,31 +3870,35 @@
         <w:rPr>
           <w:rFonts w:ascii="Courier New" w:hAnsi="Courier New" w:cs="Courier New"/>
           <w:color w:val="FFFFFF" w:themeColor="background1"/>
-        </w:rPr>
-      </w:pPr>
-      <w:r>
-        <w:rPr>
-          <w:rFonts w:ascii="Courier New" w:hAnsi="Courier New" w:cs="Courier New"/>
-          <w:color w:val="FFFFFF" w:themeColor="background1"/>
+          <w:lang w:val="fr-FR"/>
+        </w:rPr>
+      </w:pPr>
+      <w:r>
+        <w:rPr>
+          <w:rFonts w:ascii="Courier New" w:hAnsi="Courier New" w:cs="Courier New"/>
+          <w:color w:val="FFFFFF" w:themeColor="background1"/>
+          <w:lang w:val="fr-FR"/>
         </w:rPr>
         <w:tab/>
-        <w:t>"</w:t>
-      </w:r>
-      <w:proofErr w:type="gramStart"/>
-      <w:r>
-        <w:rPr>
-          <w:rFonts w:ascii="Courier New" w:hAnsi="Courier New" w:cs="Courier New"/>
-          <w:color w:val="FFFFFF" w:themeColor="background1"/>
-        </w:rPr>
-        <w:t>route</w:t>
-      </w:r>
-      <w:proofErr w:type="gramEnd"/>
-      <w:r>
-        <w:rPr>
-          <w:rFonts w:ascii="Courier New" w:hAnsi="Courier New" w:cs="Courier New"/>
-          <w:color w:val="FFFFFF" w:themeColor="background1"/>
-        </w:rPr>
-        <w:t>": "/template/",</w:t>
+        <w:t>"route": "/</w:t>
+      </w:r>
+      <w:proofErr w:type="spellStart"/>
+      <w:r>
+        <w:rPr>
+          <w:rFonts w:ascii="Courier New" w:hAnsi="Courier New" w:cs="Courier New"/>
+          <w:color w:val="FFFFFF" w:themeColor="background1"/>
+          <w:lang w:val="fr-FR"/>
+        </w:rPr>
+        <w:t>template</w:t>
+      </w:r>
+      <w:proofErr w:type="spellEnd"/>
+      <w:r>
+        <w:rPr>
+          <w:rFonts w:ascii="Courier New" w:hAnsi="Courier New" w:cs="Courier New"/>
+          <w:color w:val="FFFFFF" w:themeColor="background1"/>
+          <w:lang w:val="fr-FR"/>
+        </w:rPr>
+        <w:t>/",</w:t>
       </w:r>
     </w:p>
     <w:p>
@@ -4304,48 +3917,54 @@
         <w:rPr>
           <w:rFonts w:ascii="Courier New" w:hAnsi="Courier New" w:cs="Courier New"/>
           <w:color w:val="FFFFFF" w:themeColor="background1"/>
-        </w:rPr>
-      </w:pPr>
-      <w:r>
-        <w:rPr>
-          <w:rFonts w:ascii="Courier New" w:hAnsi="Courier New" w:cs="Courier New"/>
-          <w:color w:val="FFFFFF" w:themeColor="background1"/>
+          <w:lang w:val="fr-FR"/>
+        </w:rPr>
+      </w:pPr>
+      <w:r>
+        <w:rPr>
+          <w:rFonts w:ascii="Courier New" w:hAnsi="Courier New" w:cs="Courier New"/>
+          <w:color w:val="FFFFFF" w:themeColor="background1"/>
+          <w:lang w:val="fr-FR"/>
         </w:rPr>
         <w:tab/>
         <w:t>"</w:t>
       </w:r>
-      <w:proofErr w:type="gramStart"/>
-      <w:r>
-        <w:rPr>
-          <w:rFonts w:ascii="Courier New" w:hAnsi="Courier New" w:cs="Courier New"/>
-          <w:color w:val="FFFFFF" w:themeColor="background1"/>
+      <w:proofErr w:type="spellStart"/>
+      <w:r>
+        <w:rPr>
+          <w:rFonts w:ascii="Courier New" w:hAnsi="Courier New" w:cs="Courier New"/>
+          <w:color w:val="FFFFFF" w:themeColor="background1"/>
+          <w:lang w:val="fr-FR"/>
         </w:rPr>
         <w:t>template</w:t>
       </w:r>
-      <w:proofErr w:type="gramEnd"/>
-      <w:r>
-        <w:rPr>
-          <w:rFonts w:ascii="Courier New" w:hAnsi="Courier New" w:cs="Courier New"/>
-          <w:color w:val="FFFFFF" w:themeColor="background1"/>
+      <w:proofErr w:type="spellEnd"/>
+      <w:r>
+        <w:rPr>
+          <w:rFonts w:ascii="Courier New" w:hAnsi="Courier New" w:cs="Courier New"/>
+          <w:color w:val="FFFFFF" w:themeColor="background1"/>
+          <w:lang w:val="fr-FR"/>
         </w:rPr>
         <w:t>": "</w:t>
       </w:r>
-      <w:r>
-        <w:rPr>
-          <w:rFonts w:ascii="Courier New" w:hAnsi="Courier New" w:cs="Courier New"/>
-          <w:color w:val="FFFFFF" w:themeColor="background1"/>
+      <w:proofErr w:type="spellStart"/>
+      <w:r>
+        <w:rPr>
+          <w:rFonts w:ascii="Courier New" w:hAnsi="Courier New" w:cs="Courier New"/>
+          <w:color w:val="FFFFFF" w:themeColor="background1"/>
+          <w:lang w:val="fr-FR"/>
         </w:rPr>
         <w:t>Demo</w:t>
       </w:r>
-      <w:r>
-        <w:rPr>
-          <w:rFonts w:ascii="Courier New" w:hAnsi="Courier New" w:cs="Courier New"/>
-          <w:color w:val="FFFFFF" w:themeColor="background1"/>
+      <w:proofErr w:type="spellEnd"/>
+      <w:r>
+        <w:rPr>
+          <w:rFonts w:ascii="Courier New" w:hAnsi="Courier New" w:cs="Courier New"/>
+          <w:color w:val="FFFFFF" w:themeColor="background1"/>
+          <w:lang w:val="fr-FR"/>
         </w:rPr>
         <w:t>",</w:t>
       </w:r>
-      <w:bookmarkStart w:id="4" w:name="_GoBack"/>
-      <w:bookmarkEnd w:id="4"/>
     </w:p>
     <w:p>
       <w:pPr>
@@ -4363,45 +3982,35 @@
         <w:rPr>
           <w:rFonts w:ascii="Courier New" w:hAnsi="Courier New" w:cs="Courier New"/>
           <w:color w:val="FFFFFF" w:themeColor="background1"/>
-        </w:rPr>
-      </w:pPr>
-      <w:r>
-        <w:rPr>
-          <w:rFonts w:ascii="Courier New" w:hAnsi="Courier New" w:cs="Courier New"/>
-          <w:color w:val="FFFFFF" w:themeColor="background1"/>
+          <w:lang w:val="fr-FR"/>
+        </w:rPr>
+      </w:pPr>
+      <w:r>
+        <w:rPr>
+          <w:rFonts w:ascii="Courier New" w:hAnsi="Courier New" w:cs="Courier New"/>
+          <w:color w:val="FFFFFF" w:themeColor="background1"/>
+          <w:lang w:val="fr-FR"/>
         </w:rPr>
         <w:tab/>
         <w:t>"</w:t>
       </w:r>
-      <w:proofErr w:type="gramStart"/>
-      <w:r>
-        <w:rPr>
-          <w:rFonts w:ascii="Courier New" w:hAnsi="Courier New" w:cs="Courier New"/>
-          <w:color w:val="FFFFFF" w:themeColor="background1"/>
+      <w:proofErr w:type="spellStart"/>
+      <w:r>
+        <w:rPr>
+          <w:rFonts w:ascii="Courier New" w:hAnsi="Courier New" w:cs="Courier New"/>
+          <w:color w:val="FFFFFF" w:themeColor="background1"/>
+          <w:lang w:val="fr-FR"/>
         </w:rPr>
         <w:t>layout</w:t>
       </w:r>
-      <w:proofErr w:type="gramEnd"/>
-      <w:r>
-        <w:rPr>
-          <w:rFonts w:ascii="Courier New" w:hAnsi="Courier New" w:cs="Courier New"/>
-          <w:color w:val="FFFFFF" w:themeColor="background1"/>
-        </w:rPr>
-        <w:t xml:space="preserve">": </w:t>
-      </w:r>
-      <w:r>
-        <w:rPr>
-          <w:rFonts w:ascii="Courier New" w:hAnsi="Courier New" w:cs="Courier New"/>
-          <w:color w:val="FFFFFF" w:themeColor="background1"/>
-        </w:rPr>
-        <w:t>false</w:t>
-      </w:r>
-      <w:r>
-        <w:rPr>
-          <w:rFonts w:ascii="Courier New" w:hAnsi="Courier New" w:cs="Courier New"/>
-          <w:color w:val="FFFFFF" w:themeColor="background1"/>
-        </w:rPr>
-        <w:t>,</w:t>
+      <w:proofErr w:type="spellEnd"/>
+      <w:r>
+        <w:rPr>
+          <w:rFonts w:ascii="Courier New" w:hAnsi="Courier New" w:cs="Courier New"/>
+          <w:color w:val="FFFFFF" w:themeColor="background1"/>
+          <w:lang w:val="fr-FR"/>
+        </w:rPr>
+        <w:t>": false,</w:t>
       </w:r>
     </w:p>
     <w:p>
@@ -4427,6 +4036,7 @@
         <w:rPr>
           <w:rFonts w:ascii="Courier New" w:hAnsi="Courier New" w:cs="Courier New"/>
           <w:color w:val="FFFFFF" w:themeColor="background1"/>
+          <w:lang w:val="fr-FR"/>
         </w:rPr>
         <w:tab/>
       </w:r>
@@ -4439,7 +4049,6 @@
         <w:t>"</w:t>
       </w:r>
       <w:proofErr w:type="spellStart"/>
-      <w:proofErr w:type="gramStart"/>
       <w:r>
         <w:rPr>
           <w:rFonts w:ascii="Courier New" w:hAnsi="Courier New" w:cs="Courier New"/>
@@ -4449,7 +4058,6 @@
         <w:t>content_type</w:t>
       </w:r>
       <w:proofErr w:type="spellEnd"/>
-      <w:proofErr w:type="gramEnd"/>
       <w:r>
         <w:rPr>
           <w:rFonts w:ascii="Courier New" w:hAnsi="Courier New" w:cs="Courier New"/>
@@ -4652,43 +4260,7 @@
           <w:szCs w:val="24"/>
           <w:lang w:val="fr-FR"/>
         </w:rPr>
-        <w:t xml:space="preserve">, il suffit de créer un fichier </w:t>
-      </w:r>
-      <w:r>
-        <w:rPr>
-          <w:rFonts w:cs="Miriam"/>
-          <w:sz w:val="24"/>
-          <w:szCs w:val="24"/>
-          <w:lang w:val="fr-FR"/>
-        </w:rPr>
-        <w:t>e:\venus\private\src\Demo\View\</w:t>
-      </w:r>
-      <w:r>
-        <w:rPr>
-          <w:rFonts w:cs="Miriam"/>
-          <w:sz w:val="24"/>
-          <w:szCs w:val="24"/>
-          <w:lang w:val="fr-FR"/>
-        </w:rPr>
-        <w:t>Layout</w:t>
-      </w:r>
-      <w:r>
-        <w:rPr>
-          <w:rFonts w:cs="Miriam"/>
-          <w:sz w:val="24"/>
-          <w:szCs w:val="24"/>
-          <w:lang w:val="fr-FR"/>
-        </w:rPr>
-        <w:t>.tpl</w:t>
-      </w:r>
-      <w:r>
-        <w:rPr>
-          <w:rFonts w:cs="Miriam"/>
-          <w:sz w:val="24"/>
-          <w:szCs w:val="24"/>
-          <w:lang w:val="fr-FR"/>
-        </w:rPr>
-        <w:t xml:space="preserve"> et d’ajouter cela à l’intérieur pour appeler le modèle définit : </w:t>
+        <w:t xml:space="preserve">, il suffit de créer un fichier e:\venus\private\src\Demo\View\Layout.tpl et d’ajouter cela à l’intérieur pour appeler le modèle définit : </w:t>
       </w:r>
       <w:r>
         <w:rPr>
@@ -4782,37 +4354,1187 @@
     <w:p>
       <w:pPr>
         <w:rPr>
-          <w:lang w:val="fr-FR"/>
-        </w:rPr>
-      </w:pPr>
-      <w:r>
-        <w:rPr>
-          <w:rFonts w:cs="Miriam"/>
-          <w:sz w:val="24"/>
-          <w:szCs w:val="24"/>
-          <w:lang w:val="fr-FR"/>
-        </w:rPr>
-        <w:t>[</w:t>
-      </w:r>
-      <w:proofErr w:type="gramStart"/>
-      <w:r>
-        <w:rPr>
-          <w:rFonts w:cs="Miriam"/>
-          <w:sz w:val="24"/>
-          <w:szCs w:val="24"/>
-          <w:lang w:val="fr-FR"/>
-        </w:rPr>
-        <w:t>en</w:t>
-      </w:r>
-      <w:proofErr w:type="gramEnd"/>
-      <w:r>
-        <w:rPr>
-          <w:rFonts w:cs="Miriam"/>
-          <w:sz w:val="24"/>
-          <w:szCs w:val="24"/>
-          <w:lang w:val="fr-FR"/>
-        </w:rPr>
-        <w:t xml:space="preserve"> cours]</w:t>
+          <w:rFonts w:ascii="inherit" w:hAnsi="inherit"/>
+          <w:color w:val="4F4E4E"/>
+          <w:sz w:val="21"/>
+          <w:szCs w:val="21"/>
+          <w:lang w:val="fr-FR"/>
+        </w:rPr>
+      </w:pPr>
+      <w:r>
+        <w:rPr>
+          <w:rFonts w:cs="Miriam"/>
+          <w:sz w:val="24"/>
+          <w:szCs w:val="24"/>
+          <w:lang w:val="fr-FR"/>
+        </w:rPr>
+        <w:lastRenderedPageBreak/>
+        <w:t>Dans une route il est possible également de préciser la méthode http utilisée : GET, POST, HEAD, PUT, DELETE,  TRACE, CONNECT pour créer des services full-</w:t>
+      </w:r>
+      <w:proofErr w:type="spellStart"/>
+      <w:r>
+        <w:rPr>
+          <w:rFonts w:cs="Miriam"/>
+          <w:sz w:val="24"/>
+          <w:szCs w:val="24"/>
+          <w:lang w:val="fr-FR"/>
+        </w:rPr>
+        <w:t>rest</w:t>
+      </w:r>
+      <w:proofErr w:type="spellEnd"/>
+      <w:r>
+        <w:rPr>
+          <w:rFonts w:cs="Miriam"/>
+          <w:sz w:val="24"/>
+          <w:szCs w:val="24"/>
+          <w:lang w:val="fr-FR"/>
+        </w:rPr>
+        <w:t xml:space="preserve"> par exemple.</w:t>
+      </w:r>
+      <w:r>
+        <w:rPr>
+          <w:rFonts w:ascii="inherit" w:hAnsi="inherit"/>
+          <w:color w:val="4F4E4E"/>
+          <w:sz w:val="21"/>
+          <w:szCs w:val="21"/>
+          <w:lang w:val="fr-FR"/>
+        </w:rPr>
+        <w:t xml:space="preserve"> </w:t>
+      </w:r>
+    </w:p>
+    <w:p>
+      <w:pPr>
+        <w:pBdr>
+          <w:top w:val="single" w:sz="4" w:space="1" w:color="auto"/>
+          <w:left w:val="single" w:sz="4" w:space="4" w:color="auto"/>
+          <w:bottom w:val="single" w:sz="4" w:space="1" w:color="auto"/>
+          <w:right w:val="single" w:sz="4" w:space="4" w:color="auto"/>
+        </w:pBdr>
+        <w:shd w:val="clear" w:color="auto" w:fill="000000" w:themeFill="text1"/>
+        <w:autoSpaceDE w:val="0"/>
+        <w:autoSpaceDN w:val="0"/>
+        <w:adjustRightInd w:val="0"/>
+        <w:spacing w:after="0" w:line="240" w:lineRule="auto"/>
+        <w:rPr>
+          <w:rFonts w:ascii="Courier New" w:hAnsi="Courier New" w:cs="Courier New"/>
+          <w:color w:val="FFFFFF" w:themeColor="background1"/>
+          <w:sz w:val="16"/>
+          <w:szCs w:val="16"/>
+        </w:rPr>
+      </w:pPr>
+      <w:r>
+        <w:rPr>
+          <w:rFonts w:ascii="Courier New" w:hAnsi="Courier New" w:cs="Courier New"/>
+          <w:color w:val="FFFFFF" w:themeColor="background1"/>
+          <w:sz w:val="16"/>
+          <w:szCs w:val="16"/>
+        </w:rPr>
+        <w:t>"test": {</w:t>
+      </w:r>
+    </w:p>
+    <w:p>
+      <w:pPr>
+        <w:pBdr>
+          <w:top w:val="single" w:sz="4" w:space="1" w:color="auto"/>
+          <w:left w:val="single" w:sz="4" w:space="4" w:color="auto"/>
+          <w:bottom w:val="single" w:sz="4" w:space="1" w:color="auto"/>
+          <w:right w:val="single" w:sz="4" w:space="4" w:color="auto"/>
+        </w:pBdr>
+        <w:shd w:val="clear" w:color="auto" w:fill="000000" w:themeFill="text1"/>
+        <w:autoSpaceDE w:val="0"/>
+        <w:autoSpaceDN w:val="0"/>
+        <w:adjustRightInd w:val="0"/>
+        <w:spacing w:after="0" w:line="240" w:lineRule="auto"/>
+        <w:ind w:firstLine="720"/>
+        <w:rPr>
+          <w:rFonts w:ascii="Courier New" w:hAnsi="Courier New" w:cs="Courier New"/>
+          <w:color w:val="FFFFFF" w:themeColor="background1"/>
+          <w:sz w:val="16"/>
+          <w:szCs w:val="16"/>
+        </w:rPr>
+      </w:pPr>
+      <w:r>
+        <w:rPr>
+          <w:rFonts w:ascii="Courier New" w:hAnsi="Courier New" w:cs="Courier New"/>
+          <w:color w:val="FFFFFF" w:themeColor="background1"/>
+          <w:sz w:val="16"/>
+          <w:szCs w:val="16"/>
+        </w:rPr>
+        <w:t>"route": "/template/",</w:t>
+      </w:r>
+    </w:p>
+    <w:p>
+      <w:pPr>
+        <w:pBdr>
+          <w:top w:val="single" w:sz="4" w:space="1" w:color="auto"/>
+          <w:left w:val="single" w:sz="4" w:space="4" w:color="auto"/>
+          <w:bottom w:val="single" w:sz="4" w:space="1" w:color="auto"/>
+          <w:right w:val="single" w:sz="4" w:space="4" w:color="auto"/>
+        </w:pBdr>
+        <w:shd w:val="clear" w:color="auto" w:fill="000000" w:themeFill="text1"/>
+        <w:autoSpaceDE w:val="0"/>
+        <w:autoSpaceDN w:val="0"/>
+        <w:adjustRightInd w:val="0"/>
+        <w:spacing w:after="0" w:line="240" w:lineRule="auto"/>
+        <w:ind w:firstLine="720"/>
+        <w:rPr>
+          <w:rFonts w:ascii="Courier New" w:hAnsi="Courier New" w:cs="Courier New"/>
+          <w:color w:val="FFFFFF" w:themeColor="background1"/>
+          <w:sz w:val="16"/>
+          <w:szCs w:val="16"/>
+        </w:rPr>
+      </w:pPr>
+      <w:r>
+        <w:rPr>
+          <w:rFonts w:ascii="Courier New" w:hAnsi="Courier New" w:cs="Courier New"/>
+          <w:color w:val="FFFFFF" w:themeColor="background1"/>
+          <w:sz w:val="16"/>
+          <w:szCs w:val="16"/>
+        </w:rPr>
+        <w:t>"template": "</w:t>
+      </w:r>
+      <w:proofErr w:type="spellStart"/>
+      <w:r>
+        <w:rPr>
+          <w:rFonts w:ascii="Courier New" w:hAnsi="Courier New" w:cs="Courier New"/>
+          <w:color w:val="FFFFFF" w:themeColor="background1"/>
+          <w:sz w:val="16"/>
+          <w:szCs w:val="16"/>
+        </w:rPr>
+        <w:t>MenuManager</w:t>
+      </w:r>
+      <w:proofErr w:type="spellEnd"/>
+      <w:r>
+        <w:rPr>
+          <w:rFonts w:ascii="Courier New" w:hAnsi="Courier New" w:cs="Courier New"/>
+          <w:color w:val="FFFFFF" w:themeColor="background1"/>
+          <w:sz w:val="16"/>
+          <w:szCs w:val="16"/>
+        </w:rPr>
+        <w:t>",</w:t>
+      </w:r>
+    </w:p>
+    <w:p>
+      <w:pPr>
+        <w:pBdr>
+          <w:top w:val="single" w:sz="4" w:space="1" w:color="auto"/>
+          <w:left w:val="single" w:sz="4" w:space="4" w:color="auto"/>
+          <w:bottom w:val="single" w:sz="4" w:space="1" w:color="auto"/>
+          <w:right w:val="single" w:sz="4" w:space="4" w:color="auto"/>
+        </w:pBdr>
+        <w:shd w:val="clear" w:color="auto" w:fill="000000" w:themeFill="text1"/>
+        <w:autoSpaceDE w:val="0"/>
+        <w:autoSpaceDN w:val="0"/>
+        <w:adjustRightInd w:val="0"/>
+        <w:spacing w:after="0" w:line="240" w:lineRule="auto"/>
+        <w:rPr>
+          <w:rFonts w:ascii="Courier New" w:hAnsi="Courier New" w:cs="Courier New"/>
+          <w:color w:val="FFFFFF" w:themeColor="background1"/>
+          <w:sz w:val="16"/>
+          <w:szCs w:val="16"/>
+        </w:rPr>
+      </w:pPr>
+      <w:r>
+        <w:rPr>
+          <w:rFonts w:ascii="Courier New" w:hAnsi="Courier New" w:cs="Courier New"/>
+          <w:color w:val="FFFFFF" w:themeColor="background1"/>
+          <w:sz w:val="16"/>
+          <w:szCs w:val="16"/>
+        </w:rPr>
+        <w:tab/>
+        <w:t>"layout": true,</w:t>
+      </w:r>
+    </w:p>
+    <w:p>
+      <w:pPr>
+        <w:pBdr>
+          <w:top w:val="single" w:sz="4" w:space="1" w:color="auto"/>
+          <w:left w:val="single" w:sz="4" w:space="4" w:color="auto"/>
+          <w:bottom w:val="single" w:sz="4" w:space="1" w:color="auto"/>
+          <w:right w:val="single" w:sz="4" w:space="4" w:color="auto"/>
+        </w:pBdr>
+        <w:shd w:val="clear" w:color="auto" w:fill="000000" w:themeFill="text1"/>
+        <w:autoSpaceDE w:val="0"/>
+        <w:autoSpaceDN w:val="0"/>
+        <w:adjustRightInd w:val="0"/>
+        <w:spacing w:after="0" w:line="240" w:lineRule="auto"/>
+        <w:rPr>
+          <w:rFonts w:ascii="Courier New" w:hAnsi="Courier New" w:cs="Courier New"/>
+          <w:color w:val="FFFFFF" w:themeColor="background1"/>
+          <w:sz w:val="16"/>
+          <w:szCs w:val="16"/>
+        </w:rPr>
+      </w:pPr>
+      <w:r>
+        <w:rPr>
+          <w:rFonts w:ascii="Courier New" w:hAnsi="Courier New" w:cs="Courier New"/>
+          <w:color w:val="FFFFFF" w:themeColor="background1"/>
+          <w:sz w:val="16"/>
+          <w:szCs w:val="16"/>
+        </w:rPr>
+        <w:tab/>
+        <w:t>"</w:t>
+      </w:r>
+      <w:proofErr w:type="spellStart"/>
+      <w:r>
+        <w:rPr>
+          <w:rFonts w:ascii="Courier New" w:hAnsi="Courier New" w:cs="Courier New"/>
+          <w:color w:val="FFFFFF" w:themeColor="background1"/>
+          <w:sz w:val="16"/>
+          <w:szCs w:val="16"/>
+        </w:rPr>
+        <w:t>content_type</w:t>
+      </w:r>
+      <w:proofErr w:type="spellEnd"/>
+      <w:r>
+        <w:rPr>
+          <w:rFonts w:ascii="Courier New" w:hAnsi="Courier New" w:cs="Courier New"/>
+          <w:color w:val="FFFFFF" w:themeColor="background1"/>
+          <w:sz w:val="16"/>
+          <w:szCs w:val="16"/>
+        </w:rPr>
+        <w:t>": "html",</w:t>
+      </w:r>
+    </w:p>
+    <w:p>
+      <w:pPr>
+        <w:pBdr>
+          <w:top w:val="single" w:sz="4" w:space="1" w:color="auto"/>
+          <w:left w:val="single" w:sz="4" w:space="4" w:color="auto"/>
+          <w:bottom w:val="single" w:sz="4" w:space="1" w:color="auto"/>
+          <w:right w:val="single" w:sz="4" w:space="4" w:color="auto"/>
+        </w:pBdr>
+        <w:shd w:val="clear" w:color="auto" w:fill="000000" w:themeFill="text1"/>
+        <w:autoSpaceDE w:val="0"/>
+        <w:autoSpaceDN w:val="0"/>
+        <w:adjustRightInd w:val="0"/>
+        <w:spacing w:after="0" w:line="240" w:lineRule="auto"/>
+        <w:rPr>
+          <w:rFonts w:ascii="Courier New" w:hAnsi="Courier New" w:cs="Courier New"/>
+          <w:color w:val="FFFFFF" w:themeColor="background1"/>
+          <w:sz w:val="16"/>
+          <w:szCs w:val="16"/>
+        </w:rPr>
+      </w:pPr>
+      <w:r>
+        <w:rPr>
+          <w:rFonts w:ascii="Courier New" w:hAnsi="Courier New" w:cs="Courier New"/>
+          <w:color w:val="FFFFFF" w:themeColor="background1"/>
+          <w:sz w:val="16"/>
+          <w:szCs w:val="16"/>
+        </w:rPr>
+        <w:tab/>
+        <w:t>"methods": "GET"</w:t>
+      </w:r>
+    </w:p>
+    <w:p>
+      <w:pPr>
+        <w:pBdr>
+          <w:top w:val="single" w:sz="4" w:space="1" w:color="auto"/>
+          <w:left w:val="single" w:sz="4" w:space="4" w:color="auto"/>
+          <w:bottom w:val="single" w:sz="4" w:space="1" w:color="auto"/>
+          <w:right w:val="single" w:sz="4" w:space="4" w:color="auto"/>
+        </w:pBdr>
+        <w:shd w:val="clear" w:color="auto" w:fill="000000" w:themeFill="text1"/>
+        <w:rPr>
+          <w:rFonts w:ascii="inherit" w:hAnsi="inherit"/>
+          <w:color w:val="FFFFFF" w:themeColor="background1"/>
+          <w:kern w:val="20"/>
+          <w:sz w:val="16"/>
+          <w:szCs w:val="16"/>
+          <w:lang w:val="fr-FR"/>
+        </w:rPr>
+      </w:pPr>
+      <w:r>
+        <w:rPr>
+          <w:rFonts w:ascii="Courier New" w:hAnsi="Courier New" w:cs="Courier New"/>
+          <w:color w:val="FFFFFF" w:themeColor="background1"/>
+          <w:sz w:val="16"/>
+          <w:szCs w:val="16"/>
+          <w:lang w:val="fr-FR"/>
+        </w:rPr>
+        <w:t>},</w:t>
+      </w:r>
+    </w:p>
+    <w:p>
+      <w:pPr>
+        <w:rPr>
+          <w:rFonts w:cs="Miriam"/>
+          <w:sz w:val="24"/>
+          <w:szCs w:val="24"/>
+          <w:lang w:val="fr-FR"/>
+        </w:rPr>
+      </w:pPr>
+      <w:r>
+        <w:rPr>
+          <w:rFonts w:cs="Miriam"/>
+          <w:sz w:val="24"/>
+          <w:szCs w:val="24"/>
+          <w:lang w:val="fr-FR"/>
+        </w:rPr>
+        <w:t>Vous pouvez également mettre du cache sur la page qui permettra d’indiquer le temps de vie de celle-ci.</w:t>
+      </w:r>
+    </w:p>
+    <w:p>
+      <w:pPr>
+        <w:pBdr>
+          <w:top w:val="single" w:sz="4" w:space="1" w:color="auto"/>
+          <w:left w:val="single" w:sz="4" w:space="4" w:color="auto"/>
+          <w:bottom w:val="single" w:sz="4" w:space="1" w:color="auto"/>
+          <w:right w:val="single" w:sz="4" w:space="4" w:color="auto"/>
+        </w:pBdr>
+        <w:shd w:val="clear" w:color="auto" w:fill="000000" w:themeFill="text1"/>
+        <w:autoSpaceDE w:val="0"/>
+        <w:autoSpaceDN w:val="0"/>
+        <w:adjustRightInd w:val="0"/>
+        <w:spacing w:after="0" w:line="240" w:lineRule="auto"/>
+        <w:rPr>
+          <w:rFonts w:ascii="Courier New" w:hAnsi="Courier New" w:cs="Courier New"/>
+          <w:color w:val="FFFFFF" w:themeColor="background1"/>
+          <w:sz w:val="16"/>
+          <w:szCs w:val="16"/>
+        </w:rPr>
+      </w:pPr>
+      <w:r>
+        <w:rPr>
+          <w:rFonts w:ascii="Courier New" w:hAnsi="Courier New" w:cs="Courier New"/>
+          <w:color w:val="FFFFFF" w:themeColor="background1"/>
+          <w:sz w:val="16"/>
+          <w:szCs w:val="16"/>
+        </w:rPr>
+        <w:t>"test": {</w:t>
+      </w:r>
+    </w:p>
+    <w:p>
+      <w:pPr>
+        <w:pBdr>
+          <w:top w:val="single" w:sz="4" w:space="1" w:color="auto"/>
+          <w:left w:val="single" w:sz="4" w:space="4" w:color="auto"/>
+          <w:bottom w:val="single" w:sz="4" w:space="1" w:color="auto"/>
+          <w:right w:val="single" w:sz="4" w:space="4" w:color="auto"/>
+        </w:pBdr>
+        <w:shd w:val="clear" w:color="auto" w:fill="000000" w:themeFill="text1"/>
+        <w:autoSpaceDE w:val="0"/>
+        <w:autoSpaceDN w:val="0"/>
+        <w:adjustRightInd w:val="0"/>
+        <w:spacing w:after="0" w:line="240" w:lineRule="auto"/>
+        <w:rPr>
+          <w:rFonts w:ascii="Courier New" w:hAnsi="Courier New" w:cs="Courier New"/>
+          <w:color w:val="FFFFFF" w:themeColor="background1"/>
+          <w:sz w:val="16"/>
+          <w:szCs w:val="16"/>
+        </w:rPr>
+      </w:pPr>
+      <w:r>
+        <w:rPr>
+          <w:rFonts w:ascii="Courier New" w:hAnsi="Courier New" w:cs="Courier New"/>
+          <w:color w:val="FFFFFF" w:themeColor="background1"/>
+          <w:sz w:val="16"/>
+          <w:szCs w:val="16"/>
+        </w:rPr>
+        <w:tab/>
+        <w:t>"route": "/template/",</w:t>
+      </w:r>
+    </w:p>
+    <w:p>
+      <w:pPr>
+        <w:pBdr>
+          <w:top w:val="single" w:sz="4" w:space="1" w:color="auto"/>
+          <w:left w:val="single" w:sz="4" w:space="4" w:color="auto"/>
+          <w:bottom w:val="single" w:sz="4" w:space="1" w:color="auto"/>
+          <w:right w:val="single" w:sz="4" w:space="4" w:color="auto"/>
+        </w:pBdr>
+        <w:shd w:val="clear" w:color="auto" w:fill="000000" w:themeFill="text1"/>
+        <w:autoSpaceDE w:val="0"/>
+        <w:autoSpaceDN w:val="0"/>
+        <w:adjustRightInd w:val="0"/>
+        <w:spacing w:after="0" w:line="240" w:lineRule="auto"/>
+        <w:rPr>
+          <w:rFonts w:ascii="Courier New" w:hAnsi="Courier New" w:cs="Courier New"/>
+          <w:color w:val="FFFFFF" w:themeColor="background1"/>
+          <w:sz w:val="16"/>
+          <w:szCs w:val="16"/>
+        </w:rPr>
+      </w:pPr>
+      <w:r>
+        <w:rPr>
+          <w:rFonts w:ascii="Courier New" w:hAnsi="Courier New" w:cs="Courier New"/>
+          <w:color w:val="FFFFFF" w:themeColor="background1"/>
+          <w:sz w:val="16"/>
+          <w:szCs w:val="16"/>
+        </w:rPr>
+        <w:tab/>
+        <w:t>"template": "</w:t>
+      </w:r>
+      <w:proofErr w:type="spellStart"/>
+      <w:r>
+        <w:rPr>
+          <w:rFonts w:ascii="Courier New" w:hAnsi="Courier New" w:cs="Courier New"/>
+          <w:color w:val="FFFFFF" w:themeColor="background1"/>
+          <w:sz w:val="16"/>
+          <w:szCs w:val="16"/>
+        </w:rPr>
+        <w:t>MenuManager</w:t>
+      </w:r>
+      <w:proofErr w:type="spellEnd"/>
+      <w:r>
+        <w:rPr>
+          <w:rFonts w:ascii="Courier New" w:hAnsi="Courier New" w:cs="Courier New"/>
+          <w:color w:val="FFFFFF" w:themeColor="background1"/>
+          <w:sz w:val="16"/>
+          <w:szCs w:val="16"/>
+        </w:rPr>
+        <w:t>",</w:t>
+      </w:r>
+    </w:p>
+    <w:p>
+      <w:pPr>
+        <w:pBdr>
+          <w:top w:val="single" w:sz="4" w:space="1" w:color="auto"/>
+          <w:left w:val="single" w:sz="4" w:space="4" w:color="auto"/>
+          <w:bottom w:val="single" w:sz="4" w:space="1" w:color="auto"/>
+          <w:right w:val="single" w:sz="4" w:space="4" w:color="auto"/>
+        </w:pBdr>
+        <w:shd w:val="clear" w:color="auto" w:fill="000000" w:themeFill="text1"/>
+        <w:autoSpaceDE w:val="0"/>
+        <w:autoSpaceDN w:val="0"/>
+        <w:adjustRightInd w:val="0"/>
+        <w:spacing w:after="0" w:line="240" w:lineRule="auto"/>
+        <w:rPr>
+          <w:rFonts w:ascii="Courier New" w:hAnsi="Courier New" w:cs="Courier New"/>
+          <w:color w:val="FFFFFF" w:themeColor="background1"/>
+          <w:sz w:val="16"/>
+          <w:szCs w:val="16"/>
+        </w:rPr>
+      </w:pPr>
+      <w:r>
+        <w:rPr>
+          <w:rFonts w:ascii="Courier New" w:hAnsi="Courier New" w:cs="Courier New"/>
+          <w:color w:val="FFFFFF" w:themeColor="background1"/>
+          <w:sz w:val="16"/>
+          <w:szCs w:val="16"/>
+        </w:rPr>
+        <w:tab/>
+        <w:t>"layout": true,</w:t>
+      </w:r>
+    </w:p>
+    <w:p>
+      <w:pPr>
+        <w:pBdr>
+          <w:top w:val="single" w:sz="4" w:space="1" w:color="auto"/>
+          <w:left w:val="single" w:sz="4" w:space="4" w:color="auto"/>
+          <w:bottom w:val="single" w:sz="4" w:space="1" w:color="auto"/>
+          <w:right w:val="single" w:sz="4" w:space="4" w:color="auto"/>
+        </w:pBdr>
+        <w:shd w:val="clear" w:color="auto" w:fill="000000" w:themeFill="text1"/>
+        <w:autoSpaceDE w:val="0"/>
+        <w:autoSpaceDN w:val="0"/>
+        <w:adjustRightInd w:val="0"/>
+        <w:spacing w:after="0" w:line="240" w:lineRule="auto"/>
+        <w:rPr>
+          <w:rFonts w:ascii="Courier New" w:hAnsi="Courier New" w:cs="Courier New"/>
+          <w:color w:val="FFFFFF" w:themeColor="background1"/>
+          <w:sz w:val="16"/>
+          <w:szCs w:val="16"/>
+          <w:lang w:val="fr-FR"/>
+        </w:rPr>
+      </w:pPr>
+      <w:r>
+        <w:rPr>
+          <w:rFonts w:ascii="Courier New" w:hAnsi="Courier New" w:cs="Courier New"/>
+          <w:color w:val="FFFFFF" w:themeColor="background1"/>
+          <w:sz w:val="16"/>
+          <w:szCs w:val="16"/>
+        </w:rPr>
+        <w:tab/>
+      </w:r>
+      <w:r>
+        <w:rPr>
+          <w:rFonts w:ascii="Courier New" w:hAnsi="Courier New" w:cs="Courier New"/>
+          <w:color w:val="FFFFFF" w:themeColor="background1"/>
+          <w:sz w:val="16"/>
+          <w:szCs w:val="16"/>
+          <w:lang w:val="fr-FR"/>
+        </w:rPr>
+        <w:t>"</w:t>
+      </w:r>
+      <w:proofErr w:type="spellStart"/>
+      <w:r>
+        <w:rPr>
+          <w:rFonts w:ascii="Courier New" w:hAnsi="Courier New" w:cs="Courier New"/>
+          <w:color w:val="FFFFFF" w:themeColor="background1"/>
+          <w:sz w:val="16"/>
+          <w:szCs w:val="16"/>
+          <w:lang w:val="fr-FR"/>
+        </w:rPr>
+        <w:t>content_type</w:t>
+      </w:r>
+      <w:proofErr w:type="spellEnd"/>
+      <w:r>
+        <w:rPr>
+          <w:rFonts w:ascii="Courier New" w:hAnsi="Courier New" w:cs="Courier New"/>
+          <w:color w:val="FFFFFF" w:themeColor="background1"/>
+          <w:sz w:val="16"/>
+          <w:szCs w:val="16"/>
+          <w:lang w:val="fr-FR"/>
+        </w:rPr>
+        <w:t>": "html",</w:t>
+      </w:r>
+    </w:p>
+    <w:p>
+      <w:pPr>
+        <w:pBdr>
+          <w:top w:val="single" w:sz="4" w:space="1" w:color="auto"/>
+          <w:left w:val="single" w:sz="4" w:space="4" w:color="auto"/>
+          <w:bottom w:val="single" w:sz="4" w:space="1" w:color="auto"/>
+          <w:right w:val="single" w:sz="4" w:space="4" w:color="auto"/>
+        </w:pBdr>
+        <w:shd w:val="clear" w:color="auto" w:fill="000000" w:themeFill="text1"/>
+        <w:autoSpaceDE w:val="0"/>
+        <w:autoSpaceDN w:val="0"/>
+        <w:adjustRightInd w:val="0"/>
+        <w:spacing w:after="0" w:line="240" w:lineRule="auto"/>
+        <w:rPr>
+          <w:rFonts w:ascii="Courier New" w:hAnsi="Courier New" w:cs="Courier New"/>
+          <w:color w:val="FFFFFF" w:themeColor="background1"/>
+          <w:sz w:val="16"/>
+          <w:szCs w:val="16"/>
+          <w:lang w:val="fr-FR"/>
+        </w:rPr>
+      </w:pPr>
+      <w:r>
+        <w:rPr>
+          <w:rFonts w:ascii="Courier New" w:hAnsi="Courier New" w:cs="Courier New"/>
+          <w:color w:val="FFFFFF" w:themeColor="background1"/>
+          <w:sz w:val="16"/>
+          <w:szCs w:val="16"/>
+          <w:lang w:val="fr-FR"/>
+        </w:rPr>
+        <w:tab/>
+        <w:t>"</w:t>
+      </w:r>
+      <w:proofErr w:type="spellStart"/>
+      <w:r>
+        <w:rPr>
+          <w:rFonts w:ascii="Courier New" w:hAnsi="Courier New" w:cs="Courier New"/>
+          <w:color w:val="FFFFFF" w:themeColor="background1"/>
+          <w:sz w:val="16"/>
+          <w:szCs w:val="16"/>
+          <w:lang w:val="fr-FR"/>
+        </w:rPr>
+        <w:t>cache_max_age</w:t>
+      </w:r>
+      <w:proofErr w:type="spellEnd"/>
+      <w:r>
+        <w:rPr>
+          <w:rFonts w:ascii="Courier New" w:hAnsi="Courier New" w:cs="Courier New"/>
+          <w:color w:val="FFFFFF" w:themeColor="background1"/>
+          <w:sz w:val="16"/>
+          <w:szCs w:val="16"/>
+          <w:lang w:val="fr-FR"/>
+        </w:rPr>
+        <w:t>": 100</w:t>
+      </w:r>
+    </w:p>
+    <w:p>
+      <w:pPr>
+        <w:pStyle w:val="NormalWeb"/>
+        <w:pBdr>
+          <w:top w:val="single" w:sz="4" w:space="1" w:color="auto"/>
+          <w:left w:val="single" w:sz="4" w:space="4" w:color="auto"/>
+          <w:bottom w:val="single" w:sz="4" w:space="1" w:color="auto"/>
+          <w:right w:val="single" w:sz="4" w:space="4" w:color="auto"/>
+        </w:pBdr>
+        <w:shd w:val="clear" w:color="auto" w:fill="000000" w:themeFill="text1"/>
+        <w:spacing w:before="0" w:after="255"/>
+        <w:rPr>
+          <w:rFonts w:ascii="Courier New" w:hAnsi="Courier New" w:cs="Courier New"/>
+          <w:color w:val="FFFFFF" w:themeColor="background1"/>
+          <w:kern w:val="0"/>
+          <w:sz w:val="16"/>
+          <w:szCs w:val="16"/>
+          <w:lang w:val="fr-FR"/>
+        </w:rPr>
+      </w:pPr>
+      <w:r>
+        <w:rPr>
+          <w:rFonts w:ascii="Courier New" w:hAnsi="Courier New" w:cs="Courier New"/>
+          <w:color w:val="FFFFFF" w:themeColor="background1"/>
+          <w:kern w:val="0"/>
+          <w:sz w:val="16"/>
+          <w:szCs w:val="16"/>
+          <w:lang w:val="fr-FR"/>
+        </w:rPr>
+        <w:t>},</w:t>
+      </w:r>
+    </w:p>
+    <w:p>
+      <w:pPr>
+        <w:rPr>
+          <w:rFonts w:cs="Miriam"/>
+          <w:sz w:val="24"/>
+          <w:szCs w:val="24"/>
+          <w:lang w:val="fr-FR"/>
+        </w:rPr>
+      </w:pPr>
+      <w:r>
+        <w:rPr>
+          <w:rFonts w:cs="Miriam"/>
+          <w:sz w:val="24"/>
+          <w:szCs w:val="24"/>
+          <w:lang w:val="fr-FR"/>
+        </w:rPr>
+        <w:t xml:space="preserve">Pour mettre en place des pages en </w:t>
+      </w:r>
+      <w:proofErr w:type="spellStart"/>
+      <w:r>
+        <w:rPr>
+          <w:rFonts w:cs="Miriam"/>
+          <w:sz w:val="24"/>
+          <w:szCs w:val="24"/>
+          <w:lang w:val="fr-FR"/>
+        </w:rPr>
+        <w:t>https</w:t>
+      </w:r>
+      <w:proofErr w:type="spellEnd"/>
+      <w:r>
+        <w:rPr>
+          <w:rFonts w:cs="Miriam"/>
+          <w:sz w:val="24"/>
+          <w:szCs w:val="24"/>
+          <w:lang w:val="fr-FR"/>
+        </w:rPr>
+        <w:t>, vous pouvez également indiquer que la page sera en HTTPS :</w:t>
+      </w:r>
+    </w:p>
+    <w:p>
+      <w:pPr>
+        <w:pBdr>
+          <w:top w:val="single" w:sz="4" w:space="1" w:color="auto"/>
+          <w:left w:val="single" w:sz="4" w:space="4" w:color="auto"/>
+          <w:bottom w:val="single" w:sz="4" w:space="1" w:color="auto"/>
+          <w:right w:val="single" w:sz="4" w:space="4" w:color="auto"/>
+        </w:pBdr>
+        <w:shd w:val="clear" w:color="auto" w:fill="000000" w:themeFill="text1"/>
+        <w:autoSpaceDE w:val="0"/>
+        <w:autoSpaceDN w:val="0"/>
+        <w:adjustRightInd w:val="0"/>
+        <w:spacing w:after="0" w:line="240" w:lineRule="auto"/>
+        <w:rPr>
+          <w:rFonts w:ascii="Courier New" w:hAnsi="Courier New" w:cs="Courier New"/>
+          <w:color w:val="FFFFFF" w:themeColor="background1"/>
+          <w:sz w:val="16"/>
+          <w:szCs w:val="16"/>
+        </w:rPr>
+      </w:pPr>
+      <w:r>
+        <w:rPr>
+          <w:rFonts w:ascii="Courier New" w:hAnsi="Courier New" w:cs="Courier New"/>
+          <w:color w:val="FFFFFF" w:themeColor="background1"/>
+          <w:sz w:val="16"/>
+          <w:szCs w:val="16"/>
+        </w:rPr>
+        <w:t>"test": {</w:t>
+      </w:r>
+    </w:p>
+    <w:p>
+      <w:pPr>
+        <w:pBdr>
+          <w:top w:val="single" w:sz="4" w:space="1" w:color="auto"/>
+          <w:left w:val="single" w:sz="4" w:space="4" w:color="auto"/>
+          <w:bottom w:val="single" w:sz="4" w:space="1" w:color="auto"/>
+          <w:right w:val="single" w:sz="4" w:space="4" w:color="auto"/>
+        </w:pBdr>
+        <w:shd w:val="clear" w:color="auto" w:fill="000000" w:themeFill="text1"/>
+        <w:autoSpaceDE w:val="0"/>
+        <w:autoSpaceDN w:val="0"/>
+        <w:adjustRightInd w:val="0"/>
+        <w:spacing w:after="0" w:line="240" w:lineRule="auto"/>
+        <w:ind w:firstLine="720"/>
+        <w:rPr>
+          <w:rFonts w:ascii="Courier New" w:hAnsi="Courier New" w:cs="Courier New"/>
+          <w:color w:val="FFFFFF" w:themeColor="background1"/>
+          <w:sz w:val="16"/>
+          <w:szCs w:val="16"/>
+        </w:rPr>
+      </w:pPr>
+      <w:r>
+        <w:rPr>
+          <w:rFonts w:ascii="Courier New" w:hAnsi="Courier New" w:cs="Courier New"/>
+          <w:color w:val="FFFFFF" w:themeColor="background1"/>
+          <w:sz w:val="16"/>
+          <w:szCs w:val="16"/>
+        </w:rPr>
+        <w:t>"route": "/template/",</w:t>
+      </w:r>
+    </w:p>
+    <w:p>
+      <w:pPr>
+        <w:pBdr>
+          <w:top w:val="single" w:sz="4" w:space="1" w:color="auto"/>
+          <w:left w:val="single" w:sz="4" w:space="4" w:color="auto"/>
+          <w:bottom w:val="single" w:sz="4" w:space="1" w:color="auto"/>
+          <w:right w:val="single" w:sz="4" w:space="4" w:color="auto"/>
+        </w:pBdr>
+        <w:shd w:val="clear" w:color="auto" w:fill="000000" w:themeFill="text1"/>
+        <w:autoSpaceDE w:val="0"/>
+        <w:autoSpaceDN w:val="0"/>
+        <w:adjustRightInd w:val="0"/>
+        <w:spacing w:after="0" w:line="240" w:lineRule="auto"/>
+        <w:ind w:firstLine="720"/>
+        <w:rPr>
+          <w:rFonts w:ascii="Courier New" w:hAnsi="Courier New" w:cs="Courier New"/>
+          <w:color w:val="FFFFFF" w:themeColor="background1"/>
+          <w:sz w:val="16"/>
+          <w:szCs w:val="16"/>
+        </w:rPr>
+      </w:pPr>
+      <w:r>
+        <w:rPr>
+          <w:rFonts w:ascii="Courier New" w:hAnsi="Courier New" w:cs="Courier New"/>
+          <w:color w:val="FFFFFF" w:themeColor="background1"/>
+          <w:sz w:val="16"/>
+          <w:szCs w:val="16"/>
+        </w:rPr>
+        <w:t>"template": "</w:t>
+      </w:r>
+      <w:proofErr w:type="spellStart"/>
+      <w:r>
+        <w:rPr>
+          <w:rFonts w:ascii="Courier New" w:hAnsi="Courier New" w:cs="Courier New"/>
+          <w:color w:val="FFFFFF" w:themeColor="background1"/>
+          <w:sz w:val="16"/>
+          <w:szCs w:val="16"/>
+        </w:rPr>
+        <w:t>MenuManager</w:t>
+      </w:r>
+      <w:proofErr w:type="spellEnd"/>
+      <w:r>
+        <w:rPr>
+          <w:rFonts w:ascii="Courier New" w:hAnsi="Courier New" w:cs="Courier New"/>
+          <w:color w:val="FFFFFF" w:themeColor="background1"/>
+          <w:sz w:val="16"/>
+          <w:szCs w:val="16"/>
+        </w:rPr>
+        <w:t>",</w:t>
+      </w:r>
+    </w:p>
+    <w:p>
+      <w:pPr>
+        <w:pBdr>
+          <w:top w:val="single" w:sz="4" w:space="1" w:color="auto"/>
+          <w:left w:val="single" w:sz="4" w:space="4" w:color="auto"/>
+          <w:bottom w:val="single" w:sz="4" w:space="1" w:color="auto"/>
+          <w:right w:val="single" w:sz="4" w:space="4" w:color="auto"/>
+        </w:pBdr>
+        <w:shd w:val="clear" w:color="auto" w:fill="000000" w:themeFill="text1"/>
+        <w:autoSpaceDE w:val="0"/>
+        <w:autoSpaceDN w:val="0"/>
+        <w:adjustRightInd w:val="0"/>
+        <w:spacing w:after="0" w:line="240" w:lineRule="auto"/>
+        <w:rPr>
+          <w:rFonts w:ascii="Courier New" w:hAnsi="Courier New" w:cs="Courier New"/>
+          <w:color w:val="FFFFFF" w:themeColor="background1"/>
+          <w:sz w:val="16"/>
+          <w:szCs w:val="16"/>
+        </w:rPr>
+      </w:pPr>
+      <w:r>
+        <w:rPr>
+          <w:rFonts w:ascii="Courier New" w:hAnsi="Courier New" w:cs="Courier New"/>
+          <w:color w:val="FFFFFF" w:themeColor="background1"/>
+          <w:sz w:val="16"/>
+          <w:szCs w:val="16"/>
+        </w:rPr>
+        <w:tab/>
+        <w:t>"layout": true,</w:t>
+      </w:r>
+    </w:p>
+    <w:p>
+      <w:pPr>
+        <w:pBdr>
+          <w:top w:val="single" w:sz="4" w:space="1" w:color="auto"/>
+          <w:left w:val="single" w:sz="4" w:space="4" w:color="auto"/>
+          <w:bottom w:val="single" w:sz="4" w:space="1" w:color="auto"/>
+          <w:right w:val="single" w:sz="4" w:space="4" w:color="auto"/>
+        </w:pBdr>
+        <w:shd w:val="clear" w:color="auto" w:fill="000000" w:themeFill="text1"/>
+        <w:autoSpaceDE w:val="0"/>
+        <w:autoSpaceDN w:val="0"/>
+        <w:adjustRightInd w:val="0"/>
+        <w:spacing w:after="0" w:line="240" w:lineRule="auto"/>
+        <w:rPr>
+          <w:rFonts w:ascii="Courier New" w:hAnsi="Courier New" w:cs="Courier New"/>
+          <w:color w:val="FFFFFF" w:themeColor="background1"/>
+          <w:sz w:val="16"/>
+          <w:szCs w:val="16"/>
+        </w:rPr>
+      </w:pPr>
+      <w:r>
+        <w:rPr>
+          <w:rFonts w:ascii="Courier New" w:hAnsi="Courier New" w:cs="Courier New"/>
+          <w:color w:val="FFFFFF" w:themeColor="background1"/>
+          <w:sz w:val="16"/>
+          <w:szCs w:val="16"/>
+        </w:rPr>
+        <w:tab/>
+        <w:t>"</w:t>
+      </w:r>
+      <w:proofErr w:type="spellStart"/>
+      <w:r>
+        <w:rPr>
+          <w:rFonts w:ascii="Courier New" w:hAnsi="Courier New" w:cs="Courier New"/>
+          <w:color w:val="FFFFFF" w:themeColor="background1"/>
+          <w:sz w:val="16"/>
+          <w:szCs w:val="16"/>
+        </w:rPr>
+        <w:t>content_type</w:t>
+      </w:r>
+      <w:proofErr w:type="spellEnd"/>
+      <w:r>
+        <w:rPr>
+          <w:rFonts w:ascii="Courier New" w:hAnsi="Courier New" w:cs="Courier New"/>
+          <w:color w:val="FFFFFF" w:themeColor="background1"/>
+          <w:sz w:val="16"/>
+          <w:szCs w:val="16"/>
+        </w:rPr>
+        <w:t>": "html",</w:t>
+      </w:r>
+    </w:p>
+    <w:p>
+      <w:pPr>
+        <w:pBdr>
+          <w:top w:val="single" w:sz="4" w:space="1" w:color="auto"/>
+          <w:left w:val="single" w:sz="4" w:space="4" w:color="auto"/>
+          <w:bottom w:val="single" w:sz="4" w:space="1" w:color="auto"/>
+          <w:right w:val="single" w:sz="4" w:space="4" w:color="auto"/>
+        </w:pBdr>
+        <w:shd w:val="clear" w:color="auto" w:fill="000000" w:themeFill="text1"/>
+        <w:autoSpaceDE w:val="0"/>
+        <w:autoSpaceDN w:val="0"/>
+        <w:adjustRightInd w:val="0"/>
+        <w:spacing w:after="0" w:line="240" w:lineRule="auto"/>
+        <w:rPr>
+          <w:rFonts w:ascii="Courier New" w:hAnsi="Courier New" w:cs="Courier New"/>
+          <w:color w:val="FFFFFF" w:themeColor="background1"/>
+          <w:sz w:val="16"/>
+          <w:szCs w:val="16"/>
+        </w:rPr>
+      </w:pPr>
+      <w:r>
+        <w:rPr>
+          <w:rFonts w:ascii="Courier New" w:hAnsi="Courier New" w:cs="Courier New"/>
+          <w:color w:val="FFFFFF" w:themeColor="background1"/>
+          <w:sz w:val="16"/>
+          <w:szCs w:val="16"/>
+        </w:rPr>
+        <w:tab/>
+        <w:t>"schemes": "https"</w:t>
+      </w:r>
+    </w:p>
+    <w:p>
+      <w:pPr>
+        <w:pBdr>
+          <w:top w:val="single" w:sz="4" w:space="1" w:color="auto"/>
+          <w:left w:val="single" w:sz="4" w:space="4" w:color="auto"/>
+          <w:bottom w:val="single" w:sz="4" w:space="1" w:color="auto"/>
+          <w:right w:val="single" w:sz="4" w:space="4" w:color="auto"/>
+        </w:pBdr>
+        <w:shd w:val="clear" w:color="auto" w:fill="000000" w:themeFill="text1"/>
+        <w:rPr>
+          <w:rFonts w:ascii="inherit" w:hAnsi="inherit"/>
+          <w:color w:val="FFFFFF" w:themeColor="background1"/>
+          <w:kern w:val="20"/>
+          <w:sz w:val="16"/>
+          <w:szCs w:val="16"/>
+          <w:lang w:val="fr-FR"/>
+        </w:rPr>
+      </w:pPr>
+      <w:r>
+        <w:rPr>
+          <w:rFonts w:ascii="Courier New" w:hAnsi="Courier New" w:cs="Courier New"/>
+          <w:color w:val="FFFFFF" w:themeColor="background1"/>
+          <w:sz w:val="16"/>
+          <w:szCs w:val="16"/>
+          <w:lang w:val="fr-FR"/>
+        </w:rPr>
+        <w:t>},</w:t>
+      </w:r>
+    </w:p>
+    <w:p>
+      <w:pPr>
+        <w:pStyle w:val="Titre2"/>
+        <w:rPr>
+          <w:lang w:val="fr-FR"/>
+        </w:rPr>
+      </w:pPr>
+      <w:r>
+        <w:rPr>
+          <w:rFonts w:ascii="Garamond" w:hAnsi="Garamond"/>
+          <w:color w:val="4C483D"/>
+          <w:lang w:val="fr-FR"/>
+        </w:rPr>
+        <w:t>Créer un nouveau projet</w:t>
+      </w:r>
+    </w:p>
+    <w:p>
+      <w:pPr>
+        <w:rPr>
+          <w:rFonts w:cs="Miriam"/>
+          <w:sz w:val="24"/>
+          <w:szCs w:val="24"/>
+          <w:lang w:val="fr-FR"/>
+        </w:rPr>
+      </w:pPr>
+      <w:r>
+        <w:rPr>
+          <w:rFonts w:cs="Miriam"/>
+          <w:sz w:val="24"/>
+          <w:szCs w:val="24"/>
+          <w:lang w:val="fr-FR"/>
+        </w:rPr>
+        <w:t>Pour se lancer dans l’aventure, le mieux c’est de se créer un nouveau projet. Pour cela, il faut directement travailler en ligne de commande afin de lancer le script de création de projet.</w:t>
+      </w:r>
+    </w:p>
+    <w:p>
+      <w:pPr>
+        <w:pStyle w:val="NormalWeb"/>
+        <w:shd w:val="clear" w:color="auto" w:fill="FFFFFF"/>
+        <w:spacing w:before="0" w:after="255"/>
+        <w:rPr>
+          <w:rFonts w:ascii="inherit" w:hAnsi="inherit"/>
+          <w:color w:val="4F4E4E"/>
+          <w:sz w:val="21"/>
+          <w:szCs w:val="21"/>
+          <w:lang w:val="fr-FR"/>
+        </w:rPr>
+      </w:pPr>
+      <w:r>
+        <w:rPr>
+          <w:rFonts w:cs="Miriam"/>
+          <w:szCs w:val="24"/>
+          <w:lang w:val="fr-FR"/>
+        </w:rPr>
+        <w:t xml:space="preserve">Sous Linux : </w:t>
+      </w:r>
+      <w:r>
+        <w:rPr>
+          <w:rFonts w:ascii="inherit" w:hAnsi="inherit"/>
+          <w:color w:val="4F4E4E"/>
+          <w:sz w:val="21"/>
+          <w:szCs w:val="21"/>
+          <w:lang w:val="fr-FR"/>
+        </w:rPr>
+        <w:t>/</w:t>
+      </w:r>
+      <w:proofErr w:type="spellStart"/>
+      <w:r>
+        <w:rPr>
+          <w:rFonts w:ascii="inherit" w:hAnsi="inherit"/>
+          <w:color w:val="4F4E4E"/>
+          <w:sz w:val="21"/>
+          <w:szCs w:val="21"/>
+          <w:lang w:val="fr-FR"/>
+        </w:rPr>
+        <w:t>private</w:t>
+      </w:r>
+      <w:proofErr w:type="spellEnd"/>
+      <w:r>
+        <w:rPr>
+          <w:rFonts w:ascii="inherit" w:hAnsi="inherit"/>
+          <w:color w:val="4F4E4E"/>
+          <w:sz w:val="21"/>
+          <w:szCs w:val="21"/>
+          <w:lang w:val="fr-FR"/>
+        </w:rPr>
+        <w:t>/&gt;</w:t>
+      </w:r>
+      <w:proofErr w:type="spellStart"/>
+      <w:r>
+        <w:rPr>
+          <w:rFonts w:ascii="inherit" w:hAnsi="inherit"/>
+          <w:color w:val="4F4E4E"/>
+          <w:sz w:val="21"/>
+          <w:szCs w:val="21"/>
+          <w:lang w:val="fr-FR"/>
+        </w:rPr>
+        <w:t>php</w:t>
+      </w:r>
+      <w:proofErr w:type="spellEnd"/>
+      <w:r>
+        <w:rPr>
+          <w:rFonts w:ascii="inherit" w:hAnsi="inherit"/>
+          <w:color w:val="4F4E4E"/>
+          <w:sz w:val="21"/>
+          <w:szCs w:val="21"/>
+          <w:lang w:val="fr-FR"/>
+        </w:rPr>
+        <w:t xml:space="preserve"> </w:t>
+      </w:r>
+      <w:proofErr w:type="spellStart"/>
+      <w:r>
+        <w:rPr>
+          <w:rFonts w:ascii="inherit" w:hAnsi="inherit"/>
+          <w:color w:val="4F4E4E"/>
+          <w:sz w:val="21"/>
+          <w:szCs w:val="21"/>
+          <w:lang w:val="fr-FR"/>
+        </w:rPr>
+        <w:t>launch.php</w:t>
+      </w:r>
+      <w:proofErr w:type="spellEnd"/>
+      <w:r>
+        <w:rPr>
+          <w:rFonts w:ascii="inherit" w:hAnsi="inherit"/>
+          <w:color w:val="4F4E4E"/>
+          <w:sz w:val="21"/>
+          <w:szCs w:val="21"/>
+          <w:lang w:val="fr-FR"/>
+        </w:rPr>
+        <w:t xml:space="preserve"> </w:t>
+      </w:r>
+      <w:proofErr w:type="spellStart"/>
+      <w:r>
+        <w:rPr>
+          <w:rFonts w:ascii="inherit" w:hAnsi="inherit"/>
+          <w:color w:val="4F4E4E"/>
+          <w:sz w:val="21"/>
+          <w:szCs w:val="21"/>
+          <w:lang w:val="fr-FR"/>
+        </w:rPr>
+        <w:t>create_project</w:t>
+      </w:r>
+      <w:proofErr w:type="spellEnd"/>
+      <w:r>
+        <w:rPr>
+          <w:rFonts w:ascii="inherit" w:hAnsi="inherit"/>
+          <w:color w:val="4F4E4E"/>
+          <w:sz w:val="21"/>
+          <w:szCs w:val="21"/>
+          <w:lang w:val="fr-FR"/>
+        </w:rPr>
+        <w:t xml:space="preserve"> –p Front</w:t>
+      </w:r>
+    </w:p>
+    <w:p>
+      <w:pPr>
+        <w:rPr>
+          <w:rFonts w:cs="Miriam"/>
+          <w:sz w:val="24"/>
+          <w:szCs w:val="24"/>
+          <w:lang w:val="fr-FR"/>
+        </w:rPr>
+      </w:pPr>
+      <w:r>
+        <w:rPr>
+          <w:rFonts w:cs="Miriam"/>
+          <w:sz w:val="24"/>
+          <w:szCs w:val="24"/>
+          <w:lang w:val="fr-FR"/>
+        </w:rPr>
+        <w:t xml:space="preserve">Sous Windows : </w:t>
+      </w:r>
+      <w:r>
+        <w:rPr>
+          <w:rFonts w:cs="Miriam"/>
+          <w:sz w:val="24"/>
+          <w:szCs w:val="24"/>
+          <w:lang w:val="fr-FR"/>
+        </w:rPr>
+        <w:t xml:space="preserve">C:\Users\judicael.paquet&gt;C:\xampp\php\php.exe -f </w:t>
+      </w:r>
+      <w:r>
+        <w:rPr>
+          <w:rFonts w:cs="Miriam"/>
+          <w:sz w:val="24"/>
+          <w:szCs w:val="24"/>
+          <w:lang w:val="fr-FR"/>
+        </w:rPr>
+        <w:t xml:space="preserve">"E:\venus\private\launch.php" </w:t>
+      </w:r>
+      <w:r>
+        <w:rPr>
+          <w:rFonts w:cs="Miriam"/>
+          <w:sz w:val="24"/>
+          <w:szCs w:val="24"/>
+          <w:lang w:val="fr-FR"/>
+        </w:rPr>
+        <w:t>–</w:t>
+      </w:r>
+      <w:r>
+        <w:rPr>
+          <w:rFonts w:cs="Miriam"/>
+          <w:sz w:val="24"/>
+          <w:szCs w:val="24"/>
+          <w:lang w:val="fr-FR"/>
+        </w:rPr>
+        <w:t xml:space="preserve"> </w:t>
+      </w:r>
+      <w:proofErr w:type="spellStart"/>
+      <w:r>
+        <w:rPr>
+          <w:rFonts w:cs="Miriam"/>
+          <w:sz w:val="24"/>
+          <w:szCs w:val="24"/>
+          <w:lang w:val="fr-FR"/>
+        </w:rPr>
+        <w:t>create_project</w:t>
+      </w:r>
+      <w:proofErr w:type="spellEnd"/>
+      <w:r>
+        <w:rPr>
+          <w:rFonts w:cs="Miriam"/>
+          <w:sz w:val="24"/>
+          <w:szCs w:val="24"/>
+          <w:lang w:val="fr-FR"/>
+        </w:rPr>
+        <w:t xml:space="preserve"> </w:t>
+      </w:r>
+      <w:r>
+        <w:rPr>
+          <w:rFonts w:cs="Miriam"/>
+          <w:sz w:val="24"/>
+          <w:szCs w:val="24"/>
+          <w:lang w:val="fr-FR"/>
+        </w:rPr>
+        <w:t>-p Front</w:t>
+      </w:r>
+    </w:p>
+    <w:p>
+      <w:pPr>
+        <w:rPr>
+          <w:rFonts w:cs="Miriam"/>
+          <w:sz w:val="24"/>
+          <w:szCs w:val="24"/>
+          <w:lang w:val="fr-FR"/>
+        </w:rPr>
+      </w:pPr>
+      <w:r>
+        <w:rPr>
+          <w:rFonts w:cs="Miriam"/>
+          <w:sz w:val="24"/>
+          <w:szCs w:val="24"/>
+          <w:lang w:val="fr-FR"/>
+        </w:rPr>
+        <w:t>Votre projet est à présent créé avec public/Front et private/src/Front.</w:t>
+      </w:r>
+      <w:bookmarkStart w:id="5" w:name="_GoBack"/>
+      <w:bookmarkEnd w:id="5"/>
+    </w:p>
+    <w:p>
+      <w:pPr>
+        <w:rPr>
+          <w:lang w:val="fr-FR"/>
+        </w:rPr>
+      </w:pPr>
+      <w:r>
+        <w:rPr>
+          <w:rFonts w:cs="Miriam"/>
+          <w:sz w:val="24"/>
+          <w:szCs w:val="24"/>
+          <w:lang w:val="fr-FR"/>
+        </w:rPr>
+        <w:t>[en cours]</w:t>
       </w:r>
     </w:p>
     <w:sectPr>
@@ -6015,6 +6737,24 @@
       <w:szCs w:val="16"/>
     </w:rPr>
   </w:style>
+  <w:style w:type="paragraph" w:styleId="NormalWeb">
+    <w:name w:val="Normal (Web)"/>
+    <w:basedOn w:val="Normal"/>
+    <w:uiPriority w:val="99"/>
+    <w:semiHidden/>
+    <w:unhideWhenUsed/>
+    <w:rsid w:val="00EF3377"/>
+    <w:pPr>
+      <w:spacing w:before="40" w:after="160" w:line="288" w:lineRule="auto"/>
+    </w:pPr>
+    <w:rPr>
+      <w:rFonts w:ascii="Times New Roman" w:eastAsiaTheme="minorHAnsi" w:hAnsi="Times New Roman" w:cs="Times New Roman"/>
+      <w:color w:val="595959" w:themeColor="text1" w:themeTint="A6"/>
+      <w:kern w:val="20"/>
+      <w:sz w:val="24"/>
+      <w:lang w:eastAsia="en-US"/>
+    </w:rPr>
+  </w:style>
 </w:styles>
 </file>
 
@@ -6852,612 +7592,25 @@
       <w:szCs w:val="16"/>
     </w:rPr>
   </w:style>
-</w:styles>
-</file>
-
-<file path=word/glossary/document.xml><?xml version="1.0" encoding="utf-8"?>
-<w:glossaryDocument xmlns:wpc="http://schemas.microsoft.com/office/word/2010/wordprocessingCanvas" xmlns:mc="http://schemas.openxmlformats.org/markup-compatibility/2006" xmlns:o="urn:schemas-microsoft-com:office:office" xmlns:r="http://schemas.openxmlformats.org/officeDocument/2006/relationships" xmlns:m="http://schemas.openxmlformats.org/officeDocument/2006/math" xmlns:v="urn:schemas-microsoft-com:vml" xmlns:wp14="http://schemas.microsoft.com/office/word/2010/wordprocessingDrawing" xmlns:wp="http://schemas.openxmlformats.org/drawingml/2006/wordprocessingDrawing" xmlns:w10="urn:schemas-microsoft-com:office:word" xmlns:w="http://schemas.openxmlformats.org/wordprocessingml/2006/main" xmlns:w14="http://schemas.microsoft.com/office/word/2010/wordml" xmlns:wpg="http://schemas.microsoft.com/office/word/2010/wordprocessingGroup" xmlns:wpi="http://schemas.microsoft.com/office/word/2010/wordprocessingInk" xmlns:wne="http://schemas.microsoft.com/office/word/2006/wordml" xmlns:wps="http://schemas.microsoft.com/office/word/2010/wordprocessingShape" mc:Ignorable="w14 wp14"/>
-</file>
-
-<file path=word/glossary/fontTable.xml><?xml version="1.0" encoding="utf-8"?>
-<w:fonts xmlns:mc="http://schemas.openxmlformats.org/markup-compatibility/2006" xmlns:r="http://schemas.openxmlformats.org/officeDocument/2006/relationships" xmlns:w="http://schemas.openxmlformats.org/wordprocessingml/2006/main" xmlns:w14="http://schemas.microsoft.com/office/word/2010/wordml" mc:Ignorable="w14">
-  <w:font w:name="Symbol">
-    <w:panose1 w:val="05050102010706020507"/>
-    <w:charset w:val="02"/>
-    <w:family w:val="roman"/>
-    <w:pitch w:val="variable"/>
-    <w:sig w:usb0="00000000" w:usb1="10000000" w:usb2="00000000" w:usb3="00000000" w:csb0="80000000" w:csb1="00000000"/>
-  </w:font>
-  <w:font w:name="Times New Roman">
-    <w:panose1 w:val="02020603050405020304"/>
-    <w:charset w:val="00"/>
-    <w:family w:val="roman"/>
-    <w:pitch w:val="variable"/>
-    <w:sig w:usb0="E0002AFF" w:usb1="C0007841" w:usb2="00000009" w:usb3="00000000" w:csb0="000001FF" w:csb1="00000000"/>
-  </w:font>
-  <w:font w:name="Courier New">
-    <w:panose1 w:val="02070309020205020404"/>
-    <w:charset w:val="00"/>
-    <w:family w:val="modern"/>
-    <w:pitch w:val="fixed"/>
-    <w:sig w:usb0="E0002AFF" w:usb1="C0007843" w:usb2="00000009" w:usb3="00000000" w:csb0="000001FF" w:csb1="00000000"/>
-  </w:font>
-  <w:font w:name="Wingdings">
-    <w:panose1 w:val="05000000000000000000"/>
-    <w:charset w:val="02"/>
-    <w:family w:val="auto"/>
-    <w:pitch w:val="variable"/>
-    <w:sig w:usb0="00000000" w:usb1="10000000" w:usb2="00000000" w:usb3="00000000" w:csb0="80000000" w:csb1="00000000"/>
-  </w:font>
-  <w:font w:name="Garamond">
-    <w:panose1 w:val="02020404030301010803"/>
-    <w:charset w:val="00"/>
-    <w:family w:val="roman"/>
-    <w:pitch w:val="variable"/>
-    <w:sig w:usb0="00000287" w:usb1="00000000" w:usb2="00000000" w:usb3="00000000" w:csb0="0000009F" w:csb1="00000000"/>
-  </w:font>
-  <w:font w:name="MS Mincho">
-    <w:altName w:val="ＭＳ 明朝"/>
-    <w:panose1 w:val="02020609040205080304"/>
-    <w:charset w:val="80"/>
-    <w:family w:val="modern"/>
-    <w:pitch w:val="fixed"/>
-    <w:sig w:usb0="E00002FF" w:usb1="6AC7FDFB" w:usb2="00000012" w:usb3="00000000" w:csb0="0002009F" w:csb1="00000000"/>
-  </w:font>
-  <w:font w:name="Century Gothic">
-    <w:panose1 w:val="020B0502020202020204"/>
-    <w:charset w:val="00"/>
-    <w:family w:val="swiss"/>
-    <w:pitch w:val="variable"/>
-    <w:sig w:usb0="00000287" w:usb1="00000000" w:usb2="00000000" w:usb3="00000000" w:csb0="0000009F" w:csb1="00000000"/>
-  </w:font>
-  <w:font w:name="MS Gothic">
-    <w:altName w:val="ＭＳ ゴシック"/>
-    <w:panose1 w:val="020B0609070205080204"/>
-    <w:charset w:val="80"/>
-    <w:family w:val="modern"/>
-    <w:pitch w:val="fixed"/>
-    <w:sig w:usb0="E00002FF" w:usb1="6AC7FDFB" w:usb2="00000012" w:usb3="00000000" w:csb0="0002009F" w:csb1="00000000"/>
-  </w:font>
-  <w:font w:name="Tahoma">
-    <w:panose1 w:val="020B0604030504040204"/>
-    <w:charset w:val="00"/>
-    <w:family w:val="swiss"/>
-    <w:pitch w:val="variable"/>
-    <w:sig w:usb0="E1002EFF" w:usb1="C000605B" w:usb2="00000029" w:usb3="00000000" w:csb0="000101FF" w:csb1="00000000"/>
-  </w:font>
-  <w:font w:name="Miriam">
-    <w:panose1 w:val="020B0502050101010101"/>
-    <w:charset w:val="B1"/>
-    <w:family w:val="swiss"/>
-    <w:pitch w:val="variable"/>
-    <w:sig w:usb0="00000801" w:usb1="00000000" w:usb2="00000000" w:usb3="00000000" w:csb0="00000020" w:csb1="00000000"/>
-  </w:font>
-  <w:font w:name="Consolas">
-    <w:panose1 w:val="020B0609020204030204"/>
-    <w:charset w:val="00"/>
-    <w:family w:val="modern"/>
-    <w:pitch w:val="fixed"/>
-    <w:sig w:usb0="E10002FF" w:usb1="4000FCFF" w:usb2="00000009" w:usb3="00000000" w:csb0="0000019F" w:csb1="00000000"/>
-  </w:font>
-  <w:font w:name="Calibri">
-    <w:panose1 w:val="020F0502020204030204"/>
-    <w:charset w:val="00"/>
-    <w:family w:val="swiss"/>
-    <w:pitch w:val="variable"/>
-    <w:sig w:usb0="E00002FF" w:usb1="4000ACFF" w:usb2="00000001" w:usb3="00000000" w:csb0="0000019F" w:csb1="00000000"/>
-  </w:font>
-  <w:font w:name="Cambria">
-    <w:panose1 w:val="02040503050406030204"/>
-    <w:charset w:val="00"/>
-    <w:family w:val="roman"/>
-    <w:pitch w:val="variable"/>
-    <w:sig w:usb0="E00002FF" w:usb1="400004FF" w:usb2="00000000" w:usb3="00000000" w:csb0="0000019F" w:csb1="00000000"/>
-  </w:font>
-</w:fonts>
-</file>
-
-<file path=word/glossary/settings.xml><?xml version="1.0" encoding="utf-8"?>
-<w:settings xmlns:mc="http://schemas.openxmlformats.org/markup-compatibility/2006" xmlns:o="urn:schemas-microsoft-com:office:office" xmlns:r="http://schemas.openxmlformats.org/officeDocument/2006/relationships" xmlns:m="http://schemas.openxmlformats.org/officeDocument/2006/math" xmlns:v="urn:schemas-microsoft-com:vml" xmlns:w10="urn:schemas-microsoft-com:office:word" xmlns:w="http://schemas.openxmlformats.org/wordprocessingml/2006/main" xmlns:w14="http://schemas.microsoft.com/office/word/2010/wordml" xmlns:sl="http://schemas.openxmlformats.org/schemaLibrary/2006/main" mc:Ignorable="w14">
-  <w:view w:val="normal"/>
-  <w:defaultTabStop w:val="708"/>
-  <w:hyphenationZone w:val="425"/>
-  <w:characterSpacingControl w:val="doNotCompress"/>
-  <w:compat>
-    <w:useFELayout/>
-    <w:compatSetting w:name="compatibilityMode" w:uri="http://schemas.microsoft.com/office/word" w:val="14"/>
-    <w:compatSetting w:name="overrideTableStyleFontSizeAndJustification" w:uri="http://schemas.microsoft.com/office/word" w:val="1"/>
-    <w:compatSetting w:name="enableOpenTypeFeatures" w:uri="http://schemas.microsoft.com/office/word" w:val="1"/>
-    <w:compatSetting w:name="doNotFlipMirrorIndents" w:uri="http://schemas.microsoft.com/office/word" w:val="1"/>
-  </w:compat>
-  <w:rsids>
-    <w:rsidRoot w:val="00E14625"/>
-    <w:rsid w:val="003D5D3F"/>
-    <w:rsid w:val="00E14625"/>
-  </w:rsids>
-  <m:mathPr>
-    <m:mathFont m:val="Cambria Math"/>
-    <m:brkBin m:val="before"/>
-    <m:brkBinSub m:val="--"/>
-    <m:smallFrac m:val="0"/>
-    <m:dispDef/>
-    <m:lMargin m:val="0"/>
-    <m:rMargin m:val="0"/>
-    <m:defJc m:val="centerGroup"/>
-    <m:wrapIndent m:val="1440"/>
-    <m:intLim m:val="subSup"/>
-    <m:naryLim m:val="undOvr"/>
-  </m:mathPr>
-  <w:themeFontLang w:val="fr-FR"/>
-  <w:clrSchemeMapping w:bg1="light1" w:t1="dark1" w:bg2="light2" w:t2="dark2" w:accent1="accent1" w:accent2="accent2" w:accent3="accent3" w:accent4="accent4" w:accent5="accent5" w:accent6="accent6" w:hyperlink="hyperlink" w:followedHyperlink="followedHyperlink"/>
-  <w:decimalSymbol w:val=","/>
-  <w:listSeparator w:val=";"/>
-</w:settings>
-</file>
-
-<file path=word/glossary/styles.xml><?xml version="1.0" encoding="utf-8"?>
-<w:styles xmlns:mc="http://schemas.openxmlformats.org/markup-compatibility/2006" xmlns:r="http://schemas.openxmlformats.org/officeDocument/2006/relationships" xmlns:w="http://schemas.openxmlformats.org/wordprocessingml/2006/main" xmlns:w14="http://schemas.microsoft.com/office/word/2010/wordml" mc:Ignorable="w14">
-  <w:docDefaults>
-    <w:rPrDefault>
-      <w:rPr>
-        <w:rFonts w:asciiTheme="minorHAnsi" w:eastAsiaTheme="minorEastAsia" w:hAnsiTheme="minorHAnsi" w:cstheme="minorBidi"/>
-        <w:sz w:val="22"/>
-        <w:szCs w:val="22"/>
-        <w:lang w:val="fr-FR" w:eastAsia="fr-FR" w:bidi="ar-SA"/>
-      </w:rPr>
-    </w:rPrDefault>
-    <w:pPrDefault>
-      <w:pPr>
-        <w:spacing w:after="160" w:line="259" w:lineRule="auto"/>
-      </w:pPr>
-    </w:pPrDefault>
-  </w:docDefaults>
-  <w:latentStyles w:defLockedState="0" w:defUIPriority="99" w:defSemiHidden="1" w:defUnhideWhenUsed="1" w:defQFormat="0" w:count="267">
-    <w:lsdException w:name="Normal" w:semiHidden="0" w:uiPriority="0" w:unhideWhenUsed="0" w:qFormat="1"/>
-    <w:lsdException w:name="heading 1" w:semiHidden="0" w:uiPriority="9" w:unhideWhenUsed="0" w:qFormat="1"/>
-    <w:lsdException w:name="heading 2" w:uiPriority="9" w:qFormat="1"/>
-    <w:lsdException w:name="heading 3" w:uiPriority="9" w:qFormat="1"/>
-    <w:lsdException w:name="heading 4" w:uiPriority="9" w:qFormat="1"/>
-    <w:lsdException w:name="heading 5" w:uiPriority="9" w:qFormat="1"/>
-    <w:lsdException w:name="heading 6" w:uiPriority="9" w:qFormat="1"/>
-    <w:lsdException w:name="heading 7" w:uiPriority="9" w:qFormat="1"/>
-    <w:lsdException w:name="heading 8" w:uiPriority="9" w:qFormat="1"/>
-    <w:lsdException w:name="heading 9" w:uiPriority="9" w:qFormat="1"/>
-    <w:lsdException w:name="toc 1" w:uiPriority="39"/>
-    <w:lsdException w:name="toc 2" w:uiPriority="39"/>
-    <w:lsdException w:name="toc 3" w:uiPriority="39"/>
-    <w:lsdException w:name="toc 4" w:uiPriority="39"/>
-    <w:lsdException w:name="toc 5" w:uiPriority="39"/>
-    <w:lsdException w:name="toc 6" w:uiPriority="39"/>
-    <w:lsdException w:name="toc 7" w:uiPriority="39"/>
-    <w:lsdException w:name="toc 8" w:uiPriority="39"/>
-    <w:lsdException w:name="toc 9" w:uiPriority="39"/>
-    <w:lsdException w:name="caption" w:uiPriority="35" w:qFormat="1"/>
-    <w:lsdException w:name="Title" w:semiHidden="0" w:uiPriority="10" w:unhideWhenUsed="0" w:qFormat="1"/>
-    <w:lsdException w:name="Default Paragraph Font" w:uiPriority="1"/>
-    <w:lsdException w:name="Subtitle" w:semiHidden="0" w:uiPriority="11" w:unhideWhenUsed="0" w:qFormat="1"/>
-    <w:lsdException w:name="Strong" w:semiHidden="0" w:uiPriority="22" w:unhideWhenUsed="0" w:qFormat="1"/>
-    <w:lsdException w:name="Emphasis" w:semiHidden="0" w:uiPriority="20" w:unhideWhenUsed="0" w:qFormat="1"/>
-    <w:lsdException w:name="Table Grid" w:semiHidden="0" w:uiPriority="39" w:unhideWhenUsed="0"/>
-    <w:lsdException w:name="Placeholder Text" w:unhideWhenUsed="0"/>
-    <w:lsdException w:name="No Spacing" w:semiHidden="0" w:uiPriority="1" w:unhideWhenUsed="0" w:qFormat="1"/>
-    <w:lsdException w:name="Light Shading" w:semiHidden="0" w:uiPriority="60" w:unhideWhenUsed="0"/>
-    <w:lsdException w:name="Light List" w:semiHidden="0" w:uiPriority="61" w:unhideWhenUsed="0"/>
-    <w:lsdException w:name="Light Grid" w:semiHidden="0" w:uiPriority="62" w:unhideWhenUsed="0"/>
-    <w:lsdException w:name="Medium Shading 1" w:semiHidden="0" w:uiPriority="63" w:unhideWhenUsed="0"/>
-    <w:lsdException w:name="Medium Shading 2" w:semiHidden="0" w:uiPriority="64" w:unhideWhenUsed="0"/>
-    <w:lsdException w:name="Medium List 1" w:semiHidden="0" w:uiPriority="65" w:unhideWhenUsed="0"/>
-    <w:lsdException w:name="Medium List 2" w:semiHidden="0" w:uiPriority="66" w:unhideWhenUsed="0"/>
-    <w:lsdException w:name="Medium Grid 1" w:semiHidden="0" w:uiPriority="67" w:unhideWhenUsed="0"/>
-    <w:lsdException w:name="Medium Grid 2" w:semiHidden="0" w:uiPriority="68" w:unhideWhenUsed="0"/>
-    <w:lsdException w:name="Medium Grid 3" w:semiHidden="0" w:uiPriority="69" w:unhideWhenUsed="0"/>
-    <w:lsdException w:name="Dark List" w:semiHidden="0" w:uiPriority="70" w:unhideWhenUsed="0"/>
-    <w:lsdException w:name="Colorful Shading" w:semiHidden="0" w:uiPriority="71" w:unhideWhenUsed="0"/>
-    <w:lsdException w:name="Colorful List" w:semiHidden="0" w:uiPriority="72" w:unhideWhenUsed="0"/>
-    <w:lsdException w:name="Colorful Grid" w:semiHidden="0" w:uiPriority="73" w:unhideWhenUsed="0"/>
-    <w:lsdException w:name="Light Shading Accent 1" w:semiHidden="0" w:uiPriority="60" w:unhideWhenUsed="0"/>
-    <w:lsdException w:name="Light List Accent 1" w:semiHidden="0" w:uiPriority="61" w:unhideWhenUsed="0"/>
-    <w:lsdException w:name="Light Grid Accent 1" w:semiHidden="0" w:uiPriority="62" w:unhideWhenUsed="0"/>
-    <w:lsdException w:name="Medium Shading 1 Accent 1" w:semiHidden="0" w:uiPriority="63" w:unhideWhenUsed="0"/>
-    <w:lsdException w:name="Medium Shading 2 Accent 1" w:semiHidden="0" w:uiPriority="64" w:unhideWhenUsed="0"/>
-    <w:lsdException w:name="Medium List 1 Accent 1" w:semiHidden="0" w:uiPriority="65" w:unhideWhenUsed="0"/>
-    <w:lsdException w:name="Revision" w:unhideWhenUsed="0"/>
-    <w:lsdException w:name="List Paragraph" w:semiHidden="0" w:uiPriority="34" w:unhideWhenUsed="0" w:qFormat="1"/>
-    <w:lsdException w:name="Quote" w:semiHidden="0" w:uiPriority="29" w:unhideWhenUsed="0" w:qFormat="1"/>
-    <w:lsdException w:name="Intense Quote" w:semiHidden="0" w:uiPriority="30" w:unhideWhenUsed="0" w:qFormat="1"/>
-    <w:lsdException w:name="Medium List 2 Accent 1" w:semiHidden="0" w:uiPriority="66" w:unhideWhenUsed="0"/>
-    <w:lsdException w:name="Medium Grid 1 Accent 1" w:semiHidden="0" w:uiPriority="67" w:unhideWhenUsed="0"/>
-    <w:lsdException w:name="Medium Grid 2 Accent 1" w:semiHidden="0" w:uiPriority="68" w:unhideWhenUsed="0"/>
-    <w:lsdException w:name="Medium Grid 3 Accent 1" w:semiHidden="0" w:uiPriority="69" w:unhideWhenUsed="0"/>
-    <w:lsdException w:name="Dark List Accent 1" w:semiHidden="0" w:uiPriority="70" w:unhideWhenUsed="0"/>
-    <w:lsdException w:name="Colorful Shading Accent 1" w:semiHidden="0" w:uiPriority="71" w:unhideWhenUsed="0"/>
-    <w:lsdException w:name="Colorful List Accent 1" w:semiHidden="0" w:uiPriority="72" w:unhideWhenUsed="0"/>
-    <w:lsdException w:name="Colorful Grid Accent 1" w:semiHidden="0" w:uiPriority="73" w:unhideWhenUsed="0"/>
-    <w:lsdException w:name="Light Shading Accent 2" w:semiHidden="0" w:uiPriority="60" w:unhideWhenUsed="0"/>
-    <w:lsdException w:name="Light List Accent 2" w:semiHidden="0" w:uiPriority="61" w:unhideWhenUsed="0"/>
-    <w:lsdException w:name="Light Grid Accent 2" w:semiHidden="0" w:uiPriority="62" w:unhideWhenUsed="0"/>
-    <w:lsdException w:name="Medium Shading 1 Accent 2" w:semiHidden="0" w:uiPriority="63" w:unhideWhenUsed="0"/>
-    <w:lsdException w:name="Medium Shading 2 Accent 2" w:semiHidden="0" w:uiPriority="64" w:unhideWhenUsed="0"/>
-    <w:lsdException w:name="Medium List 1 Accent 2" w:semiHidden="0" w:uiPriority="65" w:unhideWhenUsed="0"/>
-    <w:lsdException w:name="Medium List 2 Accent 2" w:semiHidden="0" w:uiPriority="66" w:unhideWhenUsed="0"/>
-    <w:lsdException w:name="Medium Grid 1 Accent 2" w:semiHidden="0" w:uiPriority="67" w:unhideWhenUsed="0"/>
-    <w:lsdException w:name="Medium Grid 2 Accent 2" w:semiHidden="0" w:uiPriority="68" w:unhideWhenUsed="0"/>
-    <w:lsdException w:name="Medium Grid 3 Accent 2" w:semiHidden="0" w:uiPriority="69" w:unhideWhenUsed="0"/>
-    <w:lsdException w:name="Dark List Accent 2" w:semiHidden="0" w:uiPriority="70" w:unhideWhenUsed="0"/>
-    <w:lsdException w:name="Colorful Shading Accent 2" w:semiHidden="0" w:uiPriority="71" w:unhideWhenUsed="0"/>
-    <w:lsdException w:name="Colorful List Accent 2" w:semiHidden="0" w:uiPriority="72" w:unhideWhenUsed="0"/>
-    <w:lsdException w:name="Colorful Grid Accent 2" w:semiHidden="0" w:uiPriority="73" w:unhideWhenUsed="0"/>
-    <w:lsdException w:name="Light Shading Accent 3" w:semiHidden="0" w:uiPriority="60" w:unhideWhenUsed="0"/>
-    <w:lsdException w:name="Light List Accent 3" w:semiHidden="0" w:uiPriority="61" w:unhideWhenUsed="0"/>
-    <w:lsdException w:name="Light Grid Accent 3" w:semiHidden="0" w:uiPriority="62" w:unhideWhenUsed="0"/>
-    <w:lsdException w:name="Medium Shading 1 Accent 3" w:semiHidden="0" w:uiPriority="63" w:unhideWhenUsed="0"/>
-    <w:lsdException w:name="Medium Shading 2 Accent 3" w:semiHidden="0" w:uiPriority="64" w:unhideWhenUsed="0"/>
-    <w:lsdException w:name="Medium List 1 Accent 3" w:semiHidden="0" w:uiPriority="65" w:unhideWhenUsed="0"/>
-    <w:lsdException w:name="Medium List 2 Accent 3" w:semiHidden="0" w:uiPriority="66" w:unhideWhenUsed="0"/>
-    <w:lsdException w:name="Medium Grid 1 Accent 3" w:semiHidden="0" w:uiPriority="67" w:unhideWhenUsed="0"/>
-    <w:lsdException w:name="Medium Grid 2 Accent 3" w:semiHidden="0" w:uiPriority="68" w:unhideWhenUsed="0"/>
-    <w:lsdException w:name="Medium Grid 3 Accent 3" w:semiHidden="0" w:uiPriority="69" w:unhideWhenUsed="0"/>
-    <w:lsdException w:name="Dark List Accent 3" w:semiHidden="0" w:uiPriority="70" w:unhideWhenUsed="0"/>
-    <w:lsdException w:name="Colorful Shading Accent 3" w:semiHidden="0" w:uiPriority="71" w:unhideWhenUsed="0"/>
-    <w:lsdException w:name="Colorful List Accent 3" w:semiHidden="0" w:uiPriority="72" w:unhideWhenUsed="0"/>
-    <w:lsdException w:name="Colorful Grid Accent 3" w:semiHidden="0" w:uiPriority="73" w:unhideWhenUsed="0"/>
-    <w:lsdException w:name="Light Shading Accent 4" w:semiHidden="0" w:uiPriority="60" w:unhideWhenUsed="0"/>
-    <w:lsdException w:name="Light List Accent 4" w:semiHidden="0" w:uiPriority="61" w:unhideWhenUsed="0"/>
-    <w:lsdException w:name="Light Grid Accent 4" w:semiHidden="0" w:uiPriority="62" w:unhideWhenUsed="0"/>
-    <w:lsdException w:name="Medium Shading 1 Accent 4" w:semiHidden="0" w:uiPriority="63" w:unhideWhenUsed="0"/>
-    <w:lsdException w:name="Medium Shading 2 Accent 4" w:semiHidden="0" w:uiPriority="64" w:unhideWhenUsed="0"/>
-    <w:lsdException w:name="Medium List 1 Accent 4" w:semiHidden="0" w:uiPriority="65" w:unhideWhenUsed="0"/>
-    <w:lsdException w:name="Medium List 2 Accent 4" w:semiHidden="0" w:uiPriority="66" w:unhideWhenUsed="0"/>
-    <w:lsdException w:name="Medium Grid 1 Accent 4" w:semiHidden="0" w:uiPriority="67" w:unhideWhenUsed="0"/>
-    <w:lsdException w:name="Medium Grid 2 Accent 4" w:semiHidden="0" w:uiPriority="68" w:unhideWhenUsed="0"/>
-    <w:lsdException w:name="Medium Grid 3 Accent 4" w:semiHidden="0" w:uiPriority="69" w:unhideWhenUsed="0"/>
-    <w:lsdException w:name="Dark List Accent 4" w:semiHidden="0" w:uiPriority="70" w:unhideWhenUsed="0"/>
-    <w:lsdException w:name="Colorful Shading Accent 4" w:semiHidden="0" w:uiPriority="71" w:unhideWhenUsed="0"/>
-    <w:lsdException w:name="Colorful List Accent 4" w:semiHidden="0" w:uiPriority="72" w:unhideWhenUsed="0"/>
-    <w:lsdException w:name="Colorful Grid Accent 4" w:semiHidden="0" w:uiPriority="73" w:unhideWhenUsed="0"/>
-    <w:lsdException w:name="Light Shading Accent 5" w:semiHidden="0" w:uiPriority="60" w:unhideWhenUsed="0"/>
-    <w:lsdException w:name="Light List Accent 5" w:semiHidden="0" w:uiPriority="61" w:unhideWhenUsed="0"/>
-    <w:lsdException w:name="Light Grid Accent 5" w:semiHidden="0" w:uiPriority="62" w:unhideWhenUsed="0"/>
-    <w:lsdException w:name="Medium Shading 1 Accent 5" w:semiHidden="0" w:uiPriority="63" w:unhideWhenUsed="0"/>
-    <w:lsdException w:name="Medium Shading 2 Accent 5" w:semiHidden="0" w:uiPriority="64" w:unhideWhenUsed="0"/>
-    <w:lsdException w:name="Medium List 1 Accent 5" w:semiHidden="0" w:uiPriority="65" w:unhideWhenUsed="0"/>
-    <w:lsdException w:name="Medium List 2 Accent 5" w:semiHidden="0" w:uiPriority="66" w:unhideWhenUsed="0"/>
-    <w:lsdException w:name="Medium Grid 1 Accent 5" w:semiHidden="0" w:uiPriority="67" w:unhideWhenUsed="0"/>
-    <w:lsdException w:name="Medium Grid 2 Accent 5" w:semiHidden="0" w:uiPriority="68" w:unhideWhenUsed="0"/>
-    <w:lsdException w:name="Medium Grid 3 Accent 5" w:semiHidden="0" w:uiPriority="69" w:unhideWhenUsed="0"/>
-    <w:lsdException w:name="Dark List Accent 5" w:semiHidden="0" w:uiPriority="70" w:unhideWhenUsed="0"/>
-    <w:lsdException w:name="Colorful Shading Accent 5" w:semiHidden="0" w:uiPriority="71" w:unhideWhenUsed="0"/>
-    <w:lsdException w:name="Colorful List Accent 5" w:semiHidden="0" w:uiPriority="72" w:unhideWhenUsed="0"/>
-    <w:lsdException w:name="Colorful Grid Accent 5" w:semiHidden="0" w:uiPriority="73" w:unhideWhenUsed="0"/>
-    <w:lsdException w:name="Light Shading Accent 6" w:semiHidden="0" w:uiPriority="60" w:unhideWhenUsed="0"/>
-    <w:lsdException w:name="Light List Accent 6" w:semiHidden="0" w:uiPriority="61" w:unhideWhenUsed="0"/>
-    <w:lsdException w:name="Light Grid Accent 6" w:semiHidden="0" w:uiPriority="62" w:unhideWhenUsed="0"/>
-    <w:lsdException w:name="Medium Shading 1 Accent 6" w:semiHidden="0" w:uiPriority="63" w:unhideWhenUsed="0"/>
-    <w:lsdException w:name="Medium Shading 2 Accent 6" w:semiHidden="0" w:uiPriority="64" w:unhideWhenUsed="0"/>
-    <w:lsdException w:name="Medium List 1 Accent 6" w:semiHidden="0" w:uiPriority="65" w:unhideWhenUsed="0"/>
-    <w:lsdException w:name="Medium List 2 Accent 6" w:semiHidden="0" w:uiPriority="66" w:unhideWhenUsed="0"/>
-    <w:lsdException w:name="Medium Grid 1 Accent 6" w:semiHidden="0" w:uiPriority="67" w:unhideWhenUsed="0"/>
-    <w:lsdException w:name="Medium Grid 2 Accent 6" w:semiHidden="0" w:uiPriority="68" w:unhideWhenUsed="0"/>
-    <w:lsdException w:name="Medium Grid 3 Accent 6" w:semiHidden="0" w:uiPriority="69" w:unhideWhenUsed="0"/>
-    <w:lsdException w:name="Dark List Accent 6" w:semiHidden="0" w:uiPriority="70" w:unhideWhenUsed="0"/>
-    <w:lsdException w:name="Colorful Shading Accent 6" w:semiHidden="0" w:uiPriority="71" w:unhideWhenUsed="0"/>
-    <w:lsdException w:name="Colorful List Accent 6" w:semiHidden="0" w:uiPriority="72" w:unhideWhenUsed="0"/>
-    <w:lsdException w:name="Colorful Grid Accent 6" w:semiHidden="0" w:uiPriority="73" w:unhideWhenUsed="0"/>
-    <w:lsdException w:name="Subtle Emphasis" w:semiHidden="0" w:uiPriority="19" w:unhideWhenUsed="0" w:qFormat="1"/>
-    <w:lsdException w:name="Intense Emphasis" w:semiHidden="0" w:uiPriority="21" w:unhideWhenUsed="0" w:qFormat="1"/>
-    <w:lsdException w:name="Subtle Reference" w:semiHidden="0" w:uiPriority="31" w:unhideWhenUsed="0" w:qFormat="1"/>
-    <w:lsdException w:name="Intense Reference" w:semiHidden="0" w:uiPriority="32" w:unhideWhenUsed="0" w:qFormat="1"/>
-    <w:lsdException w:name="Book Title" w:semiHidden="0" w:uiPriority="33" w:unhideWhenUsed="0" w:qFormat="1"/>
-    <w:lsdException w:name="Bibliography" w:uiPriority="37"/>
-    <w:lsdException w:name="TOC Heading" w:uiPriority="39" w:qFormat="1"/>
-  </w:latentStyles>
-  <w:style w:type="paragraph" w:default="1" w:styleId="Normal">
-    <w:name w:val="Normal"/>
-    <w:qFormat/>
-  </w:style>
-  <w:style w:type="character" w:default="1" w:styleId="Policepardfaut">
-    <w:name w:val="Default Paragraph Font"/>
-    <w:uiPriority w:val="1"/>
-    <w:semiHidden/>
-    <w:unhideWhenUsed/>
-  </w:style>
-  <w:style w:type="table" w:default="1" w:styleId="TableauNormal">
-    <w:name w:val="Normal Table"/>
+  <w:style w:type="paragraph" w:styleId="NormalWeb">
+    <w:name w:val="Normal (Web)"/>
+    <w:basedOn w:val="Normal"/>
     <w:uiPriority w:val="99"/>
     <w:semiHidden/>
     <w:unhideWhenUsed/>
-    <w:tblPr>
-      <w:tblInd w:w="0" w:type="dxa"/>
-      <w:tblCellMar>
-        <w:top w:w="0" w:type="dxa"/>
-        <w:left w:w="108" w:type="dxa"/>
-        <w:bottom w:w="0" w:type="dxa"/>
-        <w:right w:w="108" w:type="dxa"/>
-      </w:tblCellMar>
-    </w:tblPr>
-  </w:style>
-  <w:style w:type="numbering" w:default="1" w:styleId="Aucuneliste">
-    <w:name w:val="No List"/>
-    <w:uiPriority w:val="99"/>
-    <w:semiHidden/>
-    <w:unhideWhenUsed/>
-  </w:style>
-  <w:style w:type="character" w:styleId="Textedelespacerserv">
-    <w:name w:val="Placeholder Text"/>
-    <w:basedOn w:val="Policepardfaut"/>
-    <w:uiPriority w:val="99"/>
-    <w:semiHidden/>
+    <w:rsid w:val="00EF3377"/>
+    <w:pPr>
+      <w:spacing w:before="40" w:after="160" w:line="288" w:lineRule="auto"/>
+    </w:pPr>
     <w:rPr>
-      <w:color w:val="808080"/>
+      <w:rFonts w:ascii="Times New Roman" w:eastAsiaTheme="minorHAnsi" w:hAnsi="Times New Roman" w:cs="Times New Roman"/>
+      <w:color w:val="595959" w:themeColor="text1" w:themeTint="A6"/>
+      <w:kern w:val="20"/>
+      <w:sz w:val="24"/>
+      <w:lang w:eastAsia="en-US"/>
     </w:rPr>
   </w:style>
-  <w:style w:type="paragraph" w:customStyle="1" w:styleId="064F67CC3E8242EA9AFF20069B5B7C70">
-    <w:name w:val="064F67CC3E8242EA9AFF20069B5B7C70"/>
-  </w:style>
-  <w:style w:type="paragraph" w:customStyle="1" w:styleId="05B8ADD1A5AC4CBD853CB48F816C65C0">
-    <w:name w:val="05B8ADD1A5AC4CBD853CB48F816C65C0"/>
-  </w:style>
-  <w:style w:type="paragraph" w:customStyle="1" w:styleId="91F8093ED3C449B6875A5D03846BB21B">
-    <w:name w:val="91F8093ED3C449B6875A5D03846BB21B"/>
-  </w:style>
-  <w:style w:type="paragraph" w:customStyle="1" w:styleId="AED08D338E344CCCADFFC2156D4F0BC2">
-    <w:name w:val="AED08D338E344CCCADFFC2156D4F0BC2"/>
-  </w:style>
-  <w:style w:type="paragraph" w:customStyle="1" w:styleId="9E9BA5E60AEF4AA2B7E86699BFC77357">
-    <w:name w:val="9E9BA5E60AEF4AA2B7E86699BFC77357"/>
-  </w:style>
-  <w:style w:type="paragraph" w:customStyle="1" w:styleId="07A21CEAE663437191491B892BA3F2E3">
-    <w:name w:val="07A21CEAE663437191491B892BA3F2E3"/>
-  </w:style>
-  <w:style w:type="paragraph" w:customStyle="1" w:styleId="9C32A473353D443293355AF135C73B22">
-    <w:name w:val="9C32A473353D443293355AF135C73B22"/>
-  </w:style>
-  <w:style w:type="paragraph" w:customStyle="1" w:styleId="FE1FB8C0C3A24AF59D7071FCA61C0D2C">
-    <w:name w:val="FE1FB8C0C3A24AF59D7071FCA61C0D2C"/>
-  </w:style>
-  <w:style w:type="paragraph" w:customStyle="1" w:styleId="7DBC3CED1F5B451FAB9CB9866DE26125">
-    <w:name w:val="7DBC3CED1F5B451FAB9CB9866DE26125"/>
-  </w:style>
-  <w:style w:type="paragraph" w:customStyle="1" w:styleId="F86BC9200E764BA6BC7019A7BB284AED">
-    <w:name w:val="F86BC9200E764BA6BC7019A7BB284AED"/>
-  </w:style>
 </w:styles>
-</file>
-
-<file path=word/glossary/stylesWithEffects.xml><?xml version="1.0" encoding="utf-8"?>
-<w:styles xmlns:wpc="http://schemas.microsoft.com/office/word/2010/wordprocessingCanvas" xmlns:mc="http://schemas.openxmlformats.org/markup-compatibility/2006" xmlns:o="urn:schemas-microsoft-com:office:office" xmlns:r="http://schemas.openxmlformats.org/officeDocument/2006/relationships" xmlns:m="http://schemas.openxmlformats.org/officeDocument/2006/math" xmlns:v="urn:schemas-microsoft-com:vml" xmlns:wp14="http://schemas.microsoft.com/office/word/2010/wordprocessingDrawing" xmlns:wp="http://schemas.openxmlformats.org/drawingml/2006/wordprocessingDrawing" xmlns:w10="urn:schemas-microsoft-com:office:word" xmlns:w="http://schemas.openxmlformats.org/wordprocessingml/2006/main" xmlns:w14="http://schemas.microsoft.com/office/word/2010/wordml" xmlns:wpg="http://schemas.microsoft.com/office/word/2010/wordprocessingGroup" xmlns:wpi="http://schemas.microsoft.com/office/word/2010/wordprocessingInk" xmlns:wne="http://schemas.microsoft.com/office/word/2006/wordml" xmlns:wps="http://schemas.microsoft.com/office/word/2010/wordprocessingShape" mc:Ignorable="w14 wp14">
-  <w:docDefaults>
-    <w:rPrDefault>
-      <w:rPr>
-        <w:rFonts w:asciiTheme="minorHAnsi" w:eastAsiaTheme="minorEastAsia" w:hAnsiTheme="minorHAnsi" w:cstheme="minorBidi"/>
-        <w:sz w:val="22"/>
-        <w:szCs w:val="22"/>
-        <w:lang w:val="fr-FR" w:eastAsia="fr-FR" w:bidi="ar-SA"/>
-      </w:rPr>
-    </w:rPrDefault>
-    <w:pPrDefault>
-      <w:pPr>
-        <w:spacing w:after="160" w:line="259" w:lineRule="auto"/>
-      </w:pPr>
-    </w:pPrDefault>
-  </w:docDefaults>
-  <w:latentStyles w:defLockedState="0" w:defUIPriority="99" w:defSemiHidden="1" w:defUnhideWhenUsed="1" w:defQFormat="0" w:count="267">
-    <w:lsdException w:name="Normal" w:semiHidden="0" w:uiPriority="0" w:unhideWhenUsed="0" w:qFormat="1"/>
-    <w:lsdException w:name="heading 1" w:semiHidden="0" w:uiPriority="9" w:unhideWhenUsed="0" w:qFormat="1"/>
-    <w:lsdException w:name="heading 2" w:uiPriority="9" w:qFormat="1"/>
-    <w:lsdException w:name="heading 3" w:uiPriority="9" w:qFormat="1"/>
-    <w:lsdException w:name="heading 4" w:uiPriority="9" w:qFormat="1"/>
-    <w:lsdException w:name="heading 5" w:uiPriority="9" w:qFormat="1"/>
-    <w:lsdException w:name="heading 6" w:uiPriority="9" w:qFormat="1"/>
-    <w:lsdException w:name="heading 7" w:uiPriority="9" w:qFormat="1"/>
-    <w:lsdException w:name="heading 8" w:uiPriority="9" w:qFormat="1"/>
-    <w:lsdException w:name="heading 9" w:uiPriority="9" w:qFormat="1"/>
-    <w:lsdException w:name="toc 1" w:uiPriority="39"/>
-    <w:lsdException w:name="toc 2" w:uiPriority="39"/>
-    <w:lsdException w:name="toc 3" w:uiPriority="39"/>
-    <w:lsdException w:name="toc 4" w:uiPriority="39"/>
-    <w:lsdException w:name="toc 5" w:uiPriority="39"/>
-    <w:lsdException w:name="toc 6" w:uiPriority="39"/>
-    <w:lsdException w:name="toc 7" w:uiPriority="39"/>
-    <w:lsdException w:name="toc 8" w:uiPriority="39"/>
-    <w:lsdException w:name="toc 9" w:uiPriority="39"/>
-    <w:lsdException w:name="caption" w:uiPriority="35" w:qFormat="1"/>
-    <w:lsdException w:name="Title" w:semiHidden="0" w:uiPriority="10" w:unhideWhenUsed="0" w:qFormat="1"/>
-    <w:lsdException w:name="Default Paragraph Font" w:uiPriority="1"/>
-    <w:lsdException w:name="Subtitle" w:semiHidden="0" w:uiPriority="11" w:unhideWhenUsed="0" w:qFormat="1"/>
-    <w:lsdException w:name="Strong" w:semiHidden="0" w:uiPriority="22" w:unhideWhenUsed="0" w:qFormat="1"/>
-    <w:lsdException w:name="Emphasis" w:semiHidden="0" w:uiPriority="20" w:unhideWhenUsed="0" w:qFormat="1"/>
-    <w:lsdException w:name="Table Grid" w:semiHidden="0" w:uiPriority="39" w:unhideWhenUsed="0"/>
-    <w:lsdException w:name="Placeholder Text" w:unhideWhenUsed="0"/>
-    <w:lsdException w:name="No Spacing" w:semiHidden="0" w:uiPriority="1" w:unhideWhenUsed="0" w:qFormat="1"/>
-    <w:lsdException w:name="Light Shading" w:semiHidden="0" w:uiPriority="60" w:unhideWhenUsed="0"/>
-    <w:lsdException w:name="Light List" w:semiHidden="0" w:uiPriority="61" w:unhideWhenUsed="0"/>
-    <w:lsdException w:name="Light Grid" w:semiHidden="0" w:uiPriority="62" w:unhideWhenUsed="0"/>
-    <w:lsdException w:name="Medium Shading 1" w:semiHidden="0" w:uiPriority="63" w:unhideWhenUsed="0"/>
-    <w:lsdException w:name="Medium Shading 2" w:semiHidden="0" w:uiPriority="64" w:unhideWhenUsed="0"/>
-    <w:lsdException w:name="Medium List 1" w:semiHidden="0" w:uiPriority="65" w:unhideWhenUsed="0"/>
-    <w:lsdException w:name="Medium List 2" w:semiHidden="0" w:uiPriority="66" w:unhideWhenUsed="0"/>
-    <w:lsdException w:name="Medium Grid 1" w:semiHidden="0" w:uiPriority="67" w:unhideWhenUsed="0"/>
-    <w:lsdException w:name="Medium Grid 2" w:semiHidden="0" w:uiPriority="68" w:unhideWhenUsed="0"/>
-    <w:lsdException w:name="Medium Grid 3" w:semiHidden="0" w:uiPriority="69" w:unhideWhenUsed="0"/>
-    <w:lsdException w:name="Dark List" w:semiHidden="0" w:uiPriority="70" w:unhideWhenUsed="0"/>
-    <w:lsdException w:name="Colorful Shading" w:semiHidden="0" w:uiPriority="71" w:unhideWhenUsed="0"/>
-    <w:lsdException w:name="Colorful List" w:semiHidden="0" w:uiPriority="72" w:unhideWhenUsed="0"/>
-    <w:lsdException w:name="Colorful Grid" w:semiHidden="0" w:uiPriority="73" w:unhideWhenUsed="0"/>
-    <w:lsdException w:name="Light Shading Accent 1" w:semiHidden="0" w:uiPriority="60" w:unhideWhenUsed="0"/>
-    <w:lsdException w:name="Light List Accent 1" w:semiHidden="0" w:uiPriority="61" w:unhideWhenUsed="0"/>
-    <w:lsdException w:name="Light Grid Accent 1" w:semiHidden="0" w:uiPriority="62" w:unhideWhenUsed="0"/>
-    <w:lsdException w:name="Medium Shading 1 Accent 1" w:semiHidden="0" w:uiPriority="63" w:unhideWhenUsed="0"/>
-    <w:lsdException w:name="Medium Shading 2 Accent 1" w:semiHidden="0" w:uiPriority="64" w:unhideWhenUsed="0"/>
-    <w:lsdException w:name="Medium List 1 Accent 1" w:semiHidden="0" w:uiPriority="65" w:unhideWhenUsed="0"/>
-    <w:lsdException w:name="Revision" w:unhideWhenUsed="0"/>
-    <w:lsdException w:name="List Paragraph" w:semiHidden="0" w:uiPriority="34" w:unhideWhenUsed="0" w:qFormat="1"/>
-    <w:lsdException w:name="Quote" w:semiHidden="0" w:uiPriority="29" w:unhideWhenUsed="0" w:qFormat="1"/>
-    <w:lsdException w:name="Intense Quote" w:semiHidden="0" w:uiPriority="30" w:unhideWhenUsed="0" w:qFormat="1"/>
-    <w:lsdException w:name="Medium List 2 Accent 1" w:semiHidden="0" w:uiPriority="66" w:unhideWhenUsed="0"/>
-    <w:lsdException w:name="Medium Grid 1 Accent 1" w:semiHidden="0" w:uiPriority="67" w:unhideWhenUsed="0"/>
-    <w:lsdException w:name="Medium Grid 2 Accent 1" w:semiHidden="0" w:uiPriority="68" w:unhideWhenUsed="0"/>
-    <w:lsdException w:name="Medium Grid 3 Accent 1" w:semiHidden="0" w:uiPriority="69" w:unhideWhenUsed="0"/>
-    <w:lsdException w:name="Dark List Accent 1" w:semiHidden="0" w:uiPriority="70" w:unhideWhenUsed="0"/>
-    <w:lsdException w:name="Colorful Shading Accent 1" w:semiHidden="0" w:uiPriority="71" w:unhideWhenUsed="0"/>
-    <w:lsdException w:name="Colorful List Accent 1" w:semiHidden="0" w:uiPriority="72" w:unhideWhenUsed="0"/>
-    <w:lsdException w:name="Colorful Grid Accent 1" w:semiHidden="0" w:uiPriority="73" w:unhideWhenUsed="0"/>
-    <w:lsdException w:name="Light Shading Accent 2" w:semiHidden="0" w:uiPriority="60" w:unhideWhenUsed="0"/>
-    <w:lsdException w:name="Light List Accent 2" w:semiHidden="0" w:uiPriority="61" w:unhideWhenUsed="0"/>
-    <w:lsdException w:name="Light Grid Accent 2" w:semiHidden="0" w:uiPriority="62" w:unhideWhenUsed="0"/>
-    <w:lsdException w:name="Medium Shading 1 Accent 2" w:semiHidden="0" w:uiPriority="63" w:unhideWhenUsed="0"/>
-    <w:lsdException w:name="Medium Shading 2 Accent 2" w:semiHidden="0" w:uiPriority="64" w:unhideWhenUsed="0"/>
-    <w:lsdException w:name="Medium List 1 Accent 2" w:semiHidden="0" w:uiPriority="65" w:unhideWhenUsed="0"/>
-    <w:lsdException w:name="Medium List 2 Accent 2" w:semiHidden="0" w:uiPriority="66" w:unhideWhenUsed="0"/>
-    <w:lsdException w:name="Medium Grid 1 Accent 2" w:semiHidden="0" w:uiPriority="67" w:unhideWhenUsed="0"/>
-    <w:lsdException w:name="Medium Grid 2 Accent 2" w:semiHidden="0" w:uiPriority="68" w:unhideWhenUsed="0"/>
-    <w:lsdException w:name="Medium Grid 3 Accent 2" w:semiHidden="0" w:uiPriority="69" w:unhideWhenUsed="0"/>
-    <w:lsdException w:name="Dark List Accent 2" w:semiHidden="0" w:uiPriority="70" w:unhideWhenUsed="0"/>
-    <w:lsdException w:name="Colorful Shading Accent 2" w:semiHidden="0" w:uiPriority="71" w:unhideWhenUsed="0"/>
-    <w:lsdException w:name="Colorful List Accent 2" w:semiHidden="0" w:uiPriority="72" w:unhideWhenUsed="0"/>
-    <w:lsdException w:name="Colorful Grid Accent 2" w:semiHidden="0" w:uiPriority="73" w:unhideWhenUsed="0"/>
-    <w:lsdException w:name="Light Shading Accent 3" w:semiHidden="0" w:uiPriority="60" w:unhideWhenUsed="0"/>
-    <w:lsdException w:name="Light List Accent 3" w:semiHidden="0" w:uiPriority="61" w:unhideWhenUsed="0"/>
-    <w:lsdException w:name="Light Grid Accent 3" w:semiHidden="0" w:uiPriority="62" w:unhideWhenUsed="0"/>
-    <w:lsdException w:name="Medium Shading 1 Accent 3" w:semiHidden="0" w:uiPriority="63" w:unhideWhenUsed="0"/>
-    <w:lsdException w:name="Medium Shading 2 Accent 3" w:semiHidden="0" w:uiPriority="64" w:unhideWhenUsed="0"/>
-    <w:lsdException w:name="Medium List 1 Accent 3" w:semiHidden="0" w:uiPriority="65" w:unhideWhenUsed="0"/>
-    <w:lsdException w:name="Medium List 2 Accent 3" w:semiHidden="0" w:uiPriority="66" w:unhideWhenUsed="0"/>
-    <w:lsdException w:name="Medium Grid 1 Accent 3" w:semiHidden="0" w:uiPriority="67" w:unhideWhenUsed="0"/>
-    <w:lsdException w:name="Medium Grid 2 Accent 3" w:semiHidden="0" w:uiPriority="68" w:unhideWhenUsed="0"/>
-    <w:lsdException w:name="Medium Grid 3 Accent 3" w:semiHidden="0" w:uiPriority="69" w:unhideWhenUsed="0"/>
-    <w:lsdException w:name="Dark List Accent 3" w:semiHidden="0" w:uiPriority="70" w:unhideWhenUsed="0"/>
-    <w:lsdException w:name="Colorful Shading Accent 3" w:semiHidden="0" w:uiPriority="71" w:unhideWhenUsed="0"/>
-    <w:lsdException w:name="Colorful List Accent 3" w:semiHidden="0" w:uiPriority="72" w:unhideWhenUsed="0"/>
-    <w:lsdException w:name="Colorful Grid Accent 3" w:semiHidden="0" w:uiPriority="73" w:unhideWhenUsed="0"/>
-    <w:lsdException w:name="Light Shading Accent 4" w:semiHidden="0" w:uiPriority="60" w:unhideWhenUsed="0"/>
-    <w:lsdException w:name="Light List Accent 4" w:semiHidden="0" w:uiPriority="61" w:unhideWhenUsed="0"/>
-    <w:lsdException w:name="Light Grid Accent 4" w:semiHidden="0" w:uiPriority="62" w:unhideWhenUsed="0"/>
-    <w:lsdException w:name="Medium Shading 1 Accent 4" w:semiHidden="0" w:uiPriority="63" w:unhideWhenUsed="0"/>
-    <w:lsdException w:name="Medium Shading 2 Accent 4" w:semiHidden="0" w:uiPriority="64" w:unhideWhenUsed="0"/>
-    <w:lsdException w:name="Medium List 1 Accent 4" w:semiHidden="0" w:uiPriority="65" w:unhideWhenUsed="0"/>
-    <w:lsdException w:name="Medium List 2 Accent 4" w:semiHidden="0" w:uiPriority="66" w:unhideWhenUsed="0"/>
-    <w:lsdException w:name="Medium Grid 1 Accent 4" w:semiHidden="0" w:uiPriority="67" w:unhideWhenUsed="0"/>
-    <w:lsdException w:name="Medium Grid 2 Accent 4" w:semiHidden="0" w:uiPriority="68" w:unhideWhenUsed="0"/>
-    <w:lsdException w:name="Medium Grid 3 Accent 4" w:semiHidden="0" w:uiPriority="69" w:unhideWhenUsed="0"/>
-    <w:lsdException w:name="Dark List Accent 4" w:semiHidden="0" w:uiPriority="70" w:unhideWhenUsed="0"/>
-    <w:lsdException w:name="Colorful Shading Accent 4" w:semiHidden="0" w:uiPriority="71" w:unhideWhenUsed="0"/>
-    <w:lsdException w:name="Colorful List Accent 4" w:semiHidden="0" w:uiPriority="72" w:unhideWhenUsed="0"/>
-    <w:lsdException w:name="Colorful Grid Accent 4" w:semiHidden="0" w:uiPriority="73" w:unhideWhenUsed="0"/>
-    <w:lsdException w:name="Light Shading Accent 5" w:semiHidden="0" w:uiPriority="60" w:unhideWhenUsed="0"/>
-    <w:lsdException w:name="Light List Accent 5" w:semiHidden="0" w:uiPriority="61" w:unhideWhenUsed="0"/>
-    <w:lsdException w:name="Light Grid Accent 5" w:semiHidden="0" w:uiPriority="62" w:unhideWhenUsed="0"/>
-    <w:lsdException w:name="Medium Shading 1 Accent 5" w:semiHidden="0" w:uiPriority="63" w:unhideWhenUsed="0"/>
-    <w:lsdException w:name="Medium Shading 2 Accent 5" w:semiHidden="0" w:uiPriority="64" w:unhideWhenUsed="0"/>
-    <w:lsdException w:name="Medium List 1 Accent 5" w:semiHidden="0" w:uiPriority="65" w:unhideWhenUsed="0"/>
-    <w:lsdException w:name="Medium List 2 Accent 5" w:semiHidden="0" w:uiPriority="66" w:unhideWhenUsed="0"/>
-    <w:lsdException w:name="Medium Grid 1 Accent 5" w:semiHidden="0" w:uiPriority="67" w:unhideWhenUsed="0"/>
-    <w:lsdException w:name="Medium Grid 2 Accent 5" w:semiHidden="0" w:uiPriority="68" w:unhideWhenUsed="0"/>
-    <w:lsdException w:name="Medium Grid 3 Accent 5" w:semiHidden="0" w:uiPriority="69" w:unhideWhenUsed="0"/>
-    <w:lsdException w:name="Dark List Accent 5" w:semiHidden="0" w:uiPriority="70" w:unhideWhenUsed="0"/>
-    <w:lsdException w:name="Colorful Shading Accent 5" w:semiHidden="0" w:uiPriority="71" w:unhideWhenUsed="0"/>
-    <w:lsdException w:name="Colorful List Accent 5" w:semiHidden="0" w:uiPriority="72" w:unhideWhenUsed="0"/>
-    <w:lsdException w:name="Colorful Grid Accent 5" w:semiHidden="0" w:uiPriority="73" w:unhideWhenUsed="0"/>
-    <w:lsdException w:name="Light Shading Accent 6" w:semiHidden="0" w:uiPriority="60" w:unhideWhenUsed="0"/>
-    <w:lsdException w:name="Light List Accent 6" w:semiHidden="0" w:uiPriority="61" w:unhideWhenUsed="0"/>
-    <w:lsdException w:name="Light Grid Accent 6" w:semiHidden="0" w:uiPriority="62" w:unhideWhenUsed="0"/>
-    <w:lsdException w:name="Medium Shading 1 Accent 6" w:semiHidden="0" w:uiPriority="63" w:unhideWhenUsed="0"/>
-    <w:lsdException w:name="Medium Shading 2 Accent 6" w:semiHidden="0" w:uiPriority="64" w:unhideWhenUsed="0"/>
-    <w:lsdException w:name="Medium List 1 Accent 6" w:semiHidden="0" w:uiPriority="65" w:unhideWhenUsed="0"/>
-    <w:lsdException w:name="Medium List 2 Accent 6" w:semiHidden="0" w:uiPriority="66" w:unhideWhenUsed="0"/>
-    <w:lsdException w:name="Medium Grid 1 Accent 6" w:semiHidden="0" w:uiPriority="67" w:unhideWhenUsed="0"/>
-    <w:lsdException w:name="Medium Grid 2 Accent 6" w:semiHidden="0" w:uiPriority="68" w:unhideWhenUsed="0"/>
-    <w:lsdException w:name="Medium Grid 3 Accent 6" w:semiHidden="0" w:uiPriority="69" w:unhideWhenUsed="0"/>
-    <w:lsdException w:name="Dark List Accent 6" w:semiHidden="0" w:uiPriority="70" w:unhideWhenUsed="0"/>
-    <w:lsdException w:name="Colorful Shading Accent 6" w:semiHidden="0" w:uiPriority="71" w:unhideWhenUsed="0"/>
-    <w:lsdException w:name="Colorful List Accent 6" w:semiHidden="0" w:uiPriority="72" w:unhideWhenUsed="0"/>
-    <w:lsdException w:name="Colorful Grid Accent 6" w:semiHidden="0" w:uiPriority="73" w:unhideWhenUsed="0"/>
-    <w:lsdException w:name="Subtle Emphasis" w:semiHidden="0" w:uiPriority="19" w:unhideWhenUsed="0" w:qFormat="1"/>
-    <w:lsdException w:name="Intense Emphasis" w:semiHidden="0" w:uiPriority="21" w:unhideWhenUsed="0" w:qFormat="1"/>
-    <w:lsdException w:name="Subtle Reference" w:semiHidden="0" w:uiPriority="31" w:unhideWhenUsed="0" w:qFormat="1"/>
-    <w:lsdException w:name="Intense Reference" w:semiHidden="0" w:uiPriority="32" w:unhideWhenUsed="0" w:qFormat="1"/>
-    <w:lsdException w:name="Book Title" w:semiHidden="0" w:uiPriority="33" w:unhideWhenUsed="0" w:qFormat="1"/>
-    <w:lsdException w:name="Bibliography" w:uiPriority="37"/>
-    <w:lsdException w:name="TOC Heading" w:uiPriority="39" w:qFormat="1"/>
-  </w:latentStyles>
-  <w:style w:type="paragraph" w:default="1" w:styleId="Normal">
-    <w:name w:val="Normal"/>
-    <w:qFormat/>
-  </w:style>
-  <w:style w:type="character" w:default="1" w:styleId="Policepardfaut">
-    <w:name w:val="Default Paragraph Font"/>
-    <w:uiPriority w:val="1"/>
-    <w:semiHidden/>
-    <w:unhideWhenUsed/>
-  </w:style>
-  <w:style w:type="table" w:default="1" w:styleId="TableauNormal">
-    <w:name w:val="Normal Table"/>
-    <w:uiPriority w:val="99"/>
-    <w:semiHidden/>
-    <w:unhideWhenUsed/>
-    <w:tblPr>
-      <w:tblInd w:w="0" w:type="dxa"/>
-      <w:tblCellMar>
-        <w:top w:w="0" w:type="dxa"/>
-        <w:left w:w="108" w:type="dxa"/>
-        <w:bottom w:w="0" w:type="dxa"/>
-        <w:right w:w="108" w:type="dxa"/>
-      </w:tblCellMar>
-    </w:tblPr>
-  </w:style>
-  <w:style w:type="numbering" w:default="1" w:styleId="Aucuneliste">
-    <w:name w:val="No List"/>
-    <w:uiPriority w:val="99"/>
-    <w:semiHidden/>
-    <w:unhideWhenUsed/>
-  </w:style>
-  <w:style w:type="character" w:styleId="Textedelespacerserv">
-    <w:name w:val="Placeholder Text"/>
-    <w:basedOn w:val="Policepardfaut"/>
-    <w:uiPriority w:val="99"/>
-    <w:semiHidden/>
-    <w:rPr>
-      <w:color w:val="808080"/>
-    </w:rPr>
-  </w:style>
-  <w:style w:type="paragraph" w:customStyle="1" w:styleId="064F67CC3E8242EA9AFF20069B5B7C70">
-    <w:name w:val="064F67CC3E8242EA9AFF20069B5B7C70"/>
-  </w:style>
-  <w:style w:type="paragraph" w:customStyle="1" w:styleId="05B8ADD1A5AC4CBD853CB48F816C65C0">
-    <w:name w:val="05B8ADD1A5AC4CBD853CB48F816C65C0"/>
-  </w:style>
-  <w:style w:type="paragraph" w:customStyle="1" w:styleId="91F8093ED3C449B6875A5D03846BB21B">
-    <w:name w:val="91F8093ED3C449B6875A5D03846BB21B"/>
-  </w:style>
-  <w:style w:type="paragraph" w:customStyle="1" w:styleId="AED08D338E344CCCADFFC2156D4F0BC2">
-    <w:name w:val="AED08D338E344CCCADFFC2156D4F0BC2"/>
-  </w:style>
-  <w:style w:type="paragraph" w:customStyle="1" w:styleId="9E9BA5E60AEF4AA2B7E86699BFC77357">
-    <w:name w:val="9E9BA5E60AEF4AA2B7E86699BFC77357"/>
-  </w:style>
-  <w:style w:type="paragraph" w:customStyle="1" w:styleId="07A21CEAE663437191491B892BA3F2E3">
-    <w:name w:val="07A21CEAE663437191491B892BA3F2E3"/>
-  </w:style>
-  <w:style w:type="paragraph" w:customStyle="1" w:styleId="9C32A473353D443293355AF135C73B22">
-    <w:name w:val="9C32A473353D443293355AF135C73B22"/>
-  </w:style>
-  <w:style w:type="paragraph" w:customStyle="1" w:styleId="FE1FB8C0C3A24AF59D7071FCA61C0D2C">
-    <w:name w:val="FE1FB8C0C3A24AF59D7071FCA61C0D2C"/>
-  </w:style>
-  <w:style w:type="paragraph" w:customStyle="1" w:styleId="7DBC3CED1F5B451FAB9CB9866DE26125">
-    <w:name w:val="7DBC3CED1F5B451FAB9CB9866DE26125"/>
-  </w:style>
-  <w:style w:type="paragraph" w:customStyle="1" w:styleId="F86BC9200E764BA6BC7019A7BB284AED">
-    <w:name w:val="F86BC9200E764BA6BC7019A7BB284AED"/>
-  </w:style>
-</w:styles>
-</file>
-
-<file path=word/glossary/webSettings.xml><?xml version="1.0" encoding="utf-8"?>
-<w:webSettings xmlns:mc="http://schemas.openxmlformats.org/markup-compatibility/2006" xmlns:r="http://schemas.openxmlformats.org/officeDocument/2006/relationships" xmlns:w="http://schemas.openxmlformats.org/wordprocessingml/2006/main" xmlns:w14="http://schemas.microsoft.com/office/word/2010/wordml" mc:Ignorable="w14">
-  <w:optimizeForBrowser/>
-  <w:allowPNG/>
-</w:webSettings>
 </file>
 
 <file path=word/theme/theme1.xml><?xml version="1.0" encoding="utf-8"?>
@@ -7655,7 +7808,7 @@
   <a:extraClrSchemeLst/>
   <a:extLst>
     <a:ext uri="{05A4C25C-085E-4340-85A3-A5531E510DB2}">
-      <thm15:themeFamily xmlns:thm15="http://schemas.microsoft.com/office/thememl/2012/main" xmlns="" name="Office Theme" id="{62F939B6-93AF-4DB8-9C6B-D6C7DFDC589F}" vid="{4A3C46E8-61CC-4603-A589-7422A47A8E4A}"/>
+      <thm15:themeFamily xmlns="" xmlns:thm15="http://schemas.microsoft.com/office/thememl/2012/main" name="Office Theme" id="{62F939B6-93AF-4DB8-9C6B-D6C7DFDC589F}" vid="{4A3C46E8-61CC-4603-A589-7422A47A8E4A}"/>
     </a:ext>
   </a:extLst>
 </a:theme>
@@ -7703,7 +7856,7 @@
 </file>
 
 <file path=customXml/itemProps3.xml><?xml version="1.0" encoding="utf-8"?>
-<ds:datastoreItem xmlns:ds="http://schemas.openxmlformats.org/officeDocument/2006/customXml" ds:itemID="{0CC3E3AD-3FDF-4798-9F6B-933FD7B7B2FC}">
+<ds:datastoreItem xmlns:ds="http://schemas.openxmlformats.org/officeDocument/2006/customXml" ds:itemID="{F4B7211F-05D8-45E9-AC27-4D0542D9583A}">
   <ds:schemaRefs>
     <ds:schemaRef ds:uri="http://schemas.openxmlformats.org/officeDocument/2006/bibliography"/>
   </ds:schemaRefs>

</xml_diff>

<commit_message>
Add exemple of Model/Entity/Template controller
</commit_message>
<xml_diff>
--- a/Venus_Framework_tutoriel.docx
+++ b/Venus_Framework_tutoriel.docx
@@ -816,7 +816,7 @@
             </w:rPr>
             <w:fldChar w:fldCharType="separate"/>
           </w:r>
-          <w:hyperlink w:anchor="_Toc387926697" w:history="1">
+          <w:hyperlink w:anchor="_Toc387937119" w:history="1">
             <w:r>
               <w:rPr>
                 <w:rStyle w:val="Lienhypertexte"/>
@@ -844,7 +844,7 @@
                 <w:noProof/>
                 <w:webHidden/>
               </w:rPr>
-              <w:instrText xml:space="preserve"> PAGEREF _Toc387926697 \h </w:instrText>
+              <w:instrText xml:space="preserve"> PAGEREF _Toc387937119 \h </w:instrText>
             </w:r>
             <w:r>
               <w:rPr>
@@ -884,7 +884,7 @@
               <w:lang w:val="fr-FR" w:eastAsia="fr-FR"/>
             </w:rPr>
           </w:pPr>
-          <w:hyperlink w:anchor="_Toc387926698" w:history="1">
+          <w:hyperlink w:anchor="_Toc387937120" w:history="1">
             <w:r>
               <w:rPr>
                 <w:rStyle w:val="Lienhypertexte"/>
@@ -904,7 +904,7 @@
               <w:lang w:val="fr-FR" w:eastAsia="fr-FR"/>
             </w:rPr>
           </w:pPr>
-          <w:hyperlink w:anchor="_Toc387926699" w:history="1">
+          <w:hyperlink w:anchor="_Toc387937121" w:history="1">
             <w:r>
               <w:rPr>
                 <w:rStyle w:val="Lienhypertexte"/>
@@ -924,7 +924,7 @@
               <w:lang w:val="fr-FR" w:eastAsia="fr-FR"/>
             </w:rPr>
           </w:pPr>
-          <w:hyperlink w:anchor="_Toc387926700" w:history="1">
+          <w:hyperlink w:anchor="_Toc387937122" w:history="1">
             <w:r>
               <w:rPr>
                 <w:rStyle w:val="Lienhypertexte"/>
@@ -944,7 +944,7 @@
               <w:lang w:val="fr-FR" w:eastAsia="fr-FR"/>
             </w:rPr>
           </w:pPr>
-          <w:hyperlink w:anchor="_Toc387926701" w:history="1">
+          <w:hyperlink w:anchor="_Toc387937123" w:history="1">
             <w:r>
               <w:rPr>
                 <w:rStyle w:val="Lienhypertexte"/>
@@ -952,6 +952,121 @@
                 <w:noProof/>
               </w:rPr>
               <w:t>Routes complexes</w:t>
+            </w:r>
+          </w:hyperlink>
+        </w:p>
+        <w:p>
+          <w:pPr>
+            <w:pStyle w:val="TM1"/>
+            <w:tabs>
+              <w:tab w:val="right" w:leader="dot" w:pos="9061"/>
+            </w:tabs>
+            <w:rPr>
+              <w:b w:val="0"/>
+              <w:bCs w:val="0"/>
+              <w:noProof/>
+              <w:color w:val="auto"/>
+              <w:sz w:val="22"/>
+              <w:szCs w:val="22"/>
+              <w:lang w:val="fr-FR" w:eastAsia="fr-FR"/>
+            </w:rPr>
+          </w:pPr>
+          <w:hyperlink w:anchor="_Toc387937124" w:history="1">
+            <w:r>
+              <w:rPr>
+                <w:rStyle w:val="Lienhypertexte"/>
+                <w:rFonts w:ascii="Century Gothic" w:hAnsi="Century Gothic"/>
+                <w:noProof/>
+              </w:rPr>
+              <w:t>Nouvelle application</w:t>
+            </w:r>
+            <w:r>
+              <w:rPr>
+                <w:noProof/>
+                <w:webHidden/>
+              </w:rPr>
+              <w:tab/>
+            </w:r>
+            <w:r>
+              <w:rPr>
+                <w:noProof/>
+                <w:webHidden/>
+              </w:rPr>
+              <w:fldChar w:fldCharType="begin"/>
+            </w:r>
+            <w:r>
+              <w:rPr>
+                <w:noProof/>
+                <w:webHidden/>
+              </w:rPr>
+              <w:instrText xml:space="preserve"> PAGEREF _Toc387937124 \h </w:instrText>
+            </w:r>
+            <w:r>
+              <w:rPr>
+                <w:noProof/>
+                <w:webHidden/>
+              </w:rPr>
+            </w:r>
+            <w:r>
+              <w:rPr>
+                <w:noProof/>
+                <w:webHidden/>
+              </w:rPr>
+              <w:fldChar w:fldCharType="separate"/>
+            </w:r>
+            <w:r>
+              <w:rPr>
+                <w:noProof/>
+                <w:webHidden/>
+              </w:rPr>
+              <w:t>5</w:t>
+            </w:r>
+            <w:r>
+              <w:rPr>
+                <w:noProof/>
+                <w:webHidden/>
+              </w:rPr>
+              <w:fldChar w:fldCharType="end"/>
+            </w:r>
+          </w:hyperlink>
+        </w:p>
+        <w:p>
+          <w:pPr>
+            <w:pStyle w:val="TM2"/>
+            <w:rPr>
+              <w:noProof/>
+              <w:color w:val="auto"/>
+              <w:lang w:val="fr-FR" w:eastAsia="fr-FR"/>
+            </w:rPr>
+          </w:pPr>
+          <w:hyperlink w:anchor="_Toc387937125" w:history="1">
+            <w:r>
+              <w:rPr>
+                <w:rStyle w:val="Lienhypertexte"/>
+                <w:rFonts w:ascii="Garamond" w:hAnsi="Garamond"/>
+                <w:noProof/>
+              </w:rPr>
+              <w:t>Créer un nouveau projet</w:t>
+            </w:r>
+          </w:hyperlink>
+        </w:p>
+        <w:p>
+          <w:pPr>
+            <w:pStyle w:val="TM2"/>
+            <w:rPr>
+              <w:noProof/>
+              <w:color w:val="auto"/>
+              <w:lang w:val="fr-FR" w:eastAsia="fr-FR"/>
+            </w:rPr>
+          </w:pPr>
+          <w:hyperlink w:anchor="_Toc387937126" w:history="1">
+            <w:r>
+              <w:rPr>
+                <w:rStyle w:val="Lienhypertexte"/>
+                <w:rFonts w:ascii="Garamond" w:hAnsi="Garamond"/>
+                <w:noProof/>
+              </w:rPr>
+              <w:t>Créer un contrôleur avancé</w:t>
             </w:r>
           </w:hyperlink>
         </w:p>
@@ -992,7 +1107,7 @@
           <w:lang w:val="fr-FR"/>
         </w:rPr>
       </w:pPr>
-      <w:bookmarkStart w:id="0" w:name="_Toc387926697"/>
+      <w:bookmarkStart w:id="0" w:name="_Toc387937119"/>
       <w:r>
         <w:rPr>
           <w:rFonts w:ascii="Century Gothic" w:hAnsi="Century Gothic"/>
@@ -1057,7 +1172,7 @@
           <w:lang w:val="fr-FR"/>
         </w:rPr>
       </w:pPr>
-      <w:bookmarkStart w:id="1" w:name="_Toc387926698"/>
+      <w:bookmarkStart w:id="1" w:name="_Toc387937120"/>
       <w:r>
         <w:rPr>
           <w:rFonts w:ascii="Garamond" w:hAnsi="Garamond"/>
@@ -1415,7 +1530,25 @@
           <w:color w:val="333333"/>
           <w:lang w:eastAsia="fr-FR"/>
         </w:rPr>
-        <w:t xml:space="preserve"> E:/venus/public/Demo/</w:t>
+        <w:t xml:space="preserve"> E</w:t>
+      </w:r>
+      <w:proofErr w:type="gramStart"/>
+      <w:r>
+        <w:rPr>
+          <w:rFonts w:ascii="Consolas" w:eastAsia="Times New Roman" w:hAnsi="Consolas" w:cs="Consolas"/>
+          <w:color w:val="333333"/>
+          <w:lang w:eastAsia="fr-FR"/>
+        </w:rPr>
+        <w:t>:/</w:t>
+      </w:r>
+      <w:proofErr w:type="gramEnd"/>
+      <w:r>
+        <w:rPr>
+          <w:rFonts w:ascii="Consolas" w:eastAsia="Times New Roman" w:hAnsi="Consolas" w:cs="Consolas"/>
+          <w:color w:val="333333"/>
+          <w:lang w:eastAsia="fr-FR"/>
+        </w:rPr>
+        <w:t>venus/public/Demo/</w:t>
       </w:r>
     </w:p>
     <w:p>
@@ -1458,7 +1591,25 @@
           <w:color w:val="333333"/>
           <w:lang w:eastAsia="fr-FR"/>
         </w:rPr>
-        <w:t xml:space="preserve">     &lt;Directory E:/venus/public/Demo/&gt;</w:t>
+        <w:t xml:space="preserve">     &lt;Directory E</w:t>
+      </w:r>
+      <w:proofErr w:type="gramStart"/>
+      <w:r>
+        <w:rPr>
+          <w:rFonts w:ascii="Consolas" w:eastAsia="Times New Roman" w:hAnsi="Consolas" w:cs="Consolas"/>
+          <w:color w:val="333333"/>
+          <w:lang w:eastAsia="fr-FR"/>
+        </w:rPr>
+        <w:t>:/</w:t>
+      </w:r>
+      <w:proofErr w:type="gramEnd"/>
+      <w:r>
+        <w:rPr>
+          <w:rFonts w:ascii="Consolas" w:eastAsia="Times New Roman" w:hAnsi="Consolas" w:cs="Consolas"/>
+          <w:color w:val="333333"/>
+          <w:lang w:eastAsia="fr-FR"/>
+        </w:rPr>
+        <w:t>venus/public/Demo/&gt;</w:t>
       </w:r>
       <w:r>
         <w:rPr>
@@ -1632,7 +1783,7 @@
           <w:lang w:val="fr-FR"/>
         </w:rPr>
       </w:pPr>
-      <w:bookmarkStart w:id="2" w:name="_Toc387926699"/>
+      <w:bookmarkStart w:id="2" w:name="_Toc387937121"/>
       <w:r>
         <w:rPr>
           <w:rFonts w:ascii="Garamond" w:hAnsi="Garamond"/>
@@ -1870,8 +2021,9 @@
           <w:sz w:val="21"/>
           <w:szCs w:val="21"/>
         </w:rPr>
-        <w:t xml:space="preserve"> %{REQUEST_FILENAME} !-f</w:t>
-      </w:r>
+        <w:t xml:space="preserve"> %</w:t>
+      </w:r>
+      <w:proofErr w:type="gramStart"/>
       <w:r>
         <w:rPr>
           <w:rFonts w:ascii="Courier New" w:hAnsi="Courier New" w:cs="Courier New"/>
@@ -1879,9 +2031,9 @@
           <w:sz w:val="21"/>
           <w:szCs w:val="21"/>
         </w:rPr>
-        <w:br/>
-      </w:r>
-      <w:proofErr w:type="spellStart"/>
+        <w:t>{REQUEST</w:t>
+      </w:r>
+      <w:proofErr w:type="gramEnd"/>
       <w:r>
         <w:rPr>
           <w:rFonts w:ascii="Courier New" w:hAnsi="Courier New" w:cs="Courier New"/>
@@ -1889,9 +2041,8 @@
           <w:sz w:val="21"/>
           <w:szCs w:val="21"/>
         </w:rPr>
-        <w:t>RewriteRule</w:t>
-      </w:r>
-      <w:proofErr w:type="spellEnd"/>
+        <w:t>_FILENAME} !-f</w:t>
+      </w:r>
       <w:r>
         <w:rPr>
           <w:rFonts w:ascii="Courier New" w:hAnsi="Courier New" w:cs="Courier New"/>
@@ -1899,7 +2050,7 @@
           <w:sz w:val="21"/>
           <w:szCs w:val="21"/>
         </w:rPr>
-        <w:t xml:space="preserve"> ^.*$ /</w:t>
+        <w:br/>
       </w:r>
       <w:proofErr w:type="spellStart"/>
       <w:r>
@@ -1909,7 +2060,7 @@
           <w:sz w:val="21"/>
           <w:szCs w:val="21"/>
         </w:rPr>
-        <w:t>index.php</w:t>
+        <w:t>RewriteRule</w:t>
       </w:r>
       <w:proofErr w:type="spellEnd"/>
       <w:r>
@@ -1919,6 +2070,26 @@
           <w:sz w:val="21"/>
           <w:szCs w:val="21"/>
         </w:rPr>
+        <w:t xml:space="preserve"> ^.*$ /</w:t>
+      </w:r>
+      <w:proofErr w:type="spellStart"/>
+      <w:r>
+        <w:rPr>
+          <w:rFonts w:ascii="Courier New" w:hAnsi="Courier New" w:cs="Courier New"/>
+          <w:color w:val="75716D" w:themeColor="background2" w:themeShade="80"/>
+          <w:sz w:val="21"/>
+          <w:szCs w:val="21"/>
+        </w:rPr>
+        <w:t>index.php</w:t>
+      </w:r>
+      <w:proofErr w:type="spellEnd"/>
+      <w:r>
+        <w:rPr>
+          <w:rFonts w:ascii="Courier New" w:hAnsi="Courier New" w:cs="Courier New"/>
+          <w:color w:val="75716D" w:themeColor="background2" w:themeShade="80"/>
+          <w:sz w:val="21"/>
+          <w:szCs w:val="21"/>
+        </w:rPr>
         <w:t xml:space="preserve"> [NC,L]</w:t>
       </w:r>
     </w:p>
@@ -2088,6 +2259,7 @@
         <w:t>"</w:t>
       </w:r>
       <w:proofErr w:type="spellStart"/>
+      <w:proofErr w:type="gramStart"/>
       <w:r>
         <w:rPr>
           <w:rFonts w:ascii="Consolas" w:hAnsi="Consolas" w:cs="Consolas"/>
@@ -2099,6 +2271,7 @@
         <w:t>localhost</w:t>
       </w:r>
       <w:proofErr w:type="spellEnd"/>
+      <w:proofErr w:type="gramEnd"/>
       <w:r>
         <w:rPr>
           <w:rFonts w:ascii="Consolas" w:hAnsi="Consolas" w:cs="Consolas"/>
@@ -2141,7 +2314,29 @@
           <w:lang w:val="en-US"/>
         </w:rPr>
         <w:tab/>
-        <w:t>"routes": {</w:t>
+        <w:t>"</w:t>
+      </w:r>
+      <w:proofErr w:type="gramStart"/>
+      <w:r>
+        <w:rPr>
+          <w:rFonts w:ascii="Consolas" w:hAnsi="Consolas" w:cs="Consolas"/>
+          <w:color w:val="333333"/>
+          <w:sz w:val="18"/>
+          <w:szCs w:val="18"/>
+          <w:lang w:val="en-US"/>
+        </w:rPr>
+        <w:t>routes</w:t>
+      </w:r>
+      <w:proofErr w:type="gramEnd"/>
+      <w:r>
+        <w:rPr>
+          <w:rFonts w:ascii="Consolas" w:hAnsi="Consolas" w:cs="Consolas"/>
+          <w:color w:val="333333"/>
+          <w:sz w:val="18"/>
+          <w:szCs w:val="18"/>
+          <w:lang w:val="en-US"/>
+        </w:rPr>
+        <w:t>": {</w:t>
       </w:r>
     </w:p>
     <w:p>
@@ -2185,7 +2380,29 @@
           <w:lang w:val="en-US"/>
         </w:rPr>
         <w:tab/>
-        <w:t>"home": {</w:t>
+        <w:t>"</w:t>
+      </w:r>
+      <w:proofErr w:type="gramStart"/>
+      <w:r>
+        <w:rPr>
+          <w:rFonts w:ascii="Consolas" w:hAnsi="Consolas" w:cs="Consolas"/>
+          <w:color w:val="333333"/>
+          <w:sz w:val="18"/>
+          <w:szCs w:val="18"/>
+          <w:lang w:val="en-US"/>
+        </w:rPr>
+        <w:t>home</w:t>
+      </w:r>
+      <w:proofErr w:type="gramEnd"/>
+      <w:r>
+        <w:rPr>
+          <w:rFonts w:ascii="Consolas" w:hAnsi="Consolas" w:cs="Consolas"/>
+          <w:color w:val="333333"/>
+          <w:sz w:val="18"/>
+          <w:szCs w:val="18"/>
+          <w:lang w:val="en-US"/>
+        </w:rPr>
+        <w:t>": {</w:t>
       </w:r>
     </w:p>
     <w:p>
@@ -2252,7 +2469,29 @@
           <w:lang w:val="en-US"/>
         </w:rPr>
         <w:tab/>
-        <w:t>"route": "/",</w:t>
+        <w:t>"</w:t>
+      </w:r>
+      <w:proofErr w:type="gramStart"/>
+      <w:r>
+        <w:rPr>
+          <w:rFonts w:ascii="Consolas" w:hAnsi="Consolas" w:cs="Consolas"/>
+          <w:color w:val="333333"/>
+          <w:sz w:val="18"/>
+          <w:szCs w:val="18"/>
+          <w:lang w:val="en-US"/>
+        </w:rPr>
+        <w:t>route</w:t>
+      </w:r>
+      <w:proofErr w:type="gramEnd"/>
+      <w:r>
+        <w:rPr>
+          <w:rFonts w:ascii="Consolas" w:hAnsi="Consolas" w:cs="Consolas"/>
+          <w:color w:val="333333"/>
+          <w:sz w:val="18"/>
+          <w:szCs w:val="18"/>
+          <w:lang w:val="en-US"/>
+        </w:rPr>
+        <w:t>": "/",</w:t>
       </w:r>
     </w:p>
     <w:p>
@@ -2306,7 +2545,29 @@
           <w:lang w:val="en-US"/>
         </w:rPr>
         <w:tab/>
-        <w:t>"controller" : "\\Venus\\src\\Demo\\Controller\\Home",</w:t>
+        <w:t>"</w:t>
+      </w:r>
+      <w:proofErr w:type="gramStart"/>
+      <w:r>
+        <w:rPr>
+          <w:rFonts w:ascii="Consolas" w:hAnsi="Consolas" w:cs="Consolas"/>
+          <w:color w:val="333333"/>
+          <w:sz w:val="18"/>
+          <w:szCs w:val="18"/>
+          <w:lang w:val="en-US"/>
+        </w:rPr>
+        <w:t>controller</w:t>
+      </w:r>
+      <w:proofErr w:type="gramEnd"/>
+      <w:r>
+        <w:rPr>
+          <w:rFonts w:ascii="Consolas" w:hAnsi="Consolas" w:cs="Consolas"/>
+          <w:color w:val="333333"/>
+          <w:sz w:val="18"/>
+          <w:szCs w:val="18"/>
+          <w:lang w:val="en-US"/>
+        </w:rPr>
+        <w:t>" : "\\Venus\\src\\Demo\\Controller\\Home",</w:t>
       </w:r>
     </w:p>
     <w:p>
@@ -2360,7 +2621,29 @@
           <w:lang w:val="en-US"/>
         </w:rPr>
         <w:tab/>
-        <w:t>"action": "show"</w:t>
+        <w:t>"</w:t>
+      </w:r>
+      <w:proofErr w:type="gramStart"/>
+      <w:r>
+        <w:rPr>
+          <w:rFonts w:ascii="Consolas" w:hAnsi="Consolas" w:cs="Consolas"/>
+          <w:color w:val="333333"/>
+          <w:sz w:val="18"/>
+          <w:szCs w:val="18"/>
+          <w:lang w:val="en-US"/>
+        </w:rPr>
+        <w:t>action</w:t>
+      </w:r>
+      <w:proofErr w:type="gramEnd"/>
+      <w:r>
+        <w:rPr>
+          <w:rFonts w:ascii="Consolas" w:hAnsi="Consolas" w:cs="Consolas"/>
+          <w:color w:val="333333"/>
+          <w:sz w:val="18"/>
+          <w:szCs w:val="18"/>
+          <w:lang w:val="en-US"/>
+        </w:rPr>
+        <w:t>": "show"</w:t>
       </w:r>
     </w:p>
     <w:p>
@@ -2533,8 +2816,19 @@
           <w:szCs w:val="24"/>
           <w:lang w:val="fr-FR"/>
         </w:rPr>
-        <w:t>. Vous pouvez d’ailleurs les faire valider sur ce site lors de vos modifications car l’erreur est très rapide :</w:t>
-      </w:r>
+        <w:t>. Vous pouvez d’ailleurs les faire valider sur ce site lors de vos modifications car l’erreur est très rapide </w:t>
+      </w:r>
+      <w:proofErr w:type="gramStart"/>
+      <w:r>
+        <w:rPr>
+          <w:rFonts w:cs="Miriam"/>
+          <w:sz w:val="24"/>
+          <w:szCs w:val="24"/>
+          <w:lang w:val="fr-FR"/>
+        </w:rPr>
+        <w:t>:</w:t>
+      </w:r>
+      <w:proofErr w:type="gramEnd"/>
       <w:r>
         <w:rPr>
           <w:rFonts w:cs="Miriam"/>
@@ -2668,17 +2962,27 @@
           <w:szCs w:val="24"/>
           <w:lang w:val="fr-FR"/>
         </w:rPr>
-        <w:t xml:space="preserve">« home » est un simple alias qui sera cependant important car il permettra de créer des liens dynamiquement sur vos applications. </w:t>
-      </w:r>
-      <w:r>
-        <w:rPr>
-          <w:rFonts w:cs="Miriam"/>
-          <w:sz w:val="24"/>
-          <w:szCs w:val="24"/>
-          <w:lang w:val="fr-FR"/>
-        </w:rPr>
-        <w:br/>
-        <w:t>« route » permet de définir l’URL a appeler pour lancer une action. Nous verrons plus tard, qu’il est possible de créer des URL dynamique.</w:t>
+        <w:t>« </w:t>
+      </w:r>
+      <w:proofErr w:type="gramStart"/>
+      <w:r>
+        <w:rPr>
+          <w:rFonts w:cs="Miriam"/>
+          <w:sz w:val="24"/>
+          <w:szCs w:val="24"/>
+          <w:lang w:val="fr-FR"/>
+        </w:rPr>
+        <w:t>home</w:t>
+      </w:r>
+      <w:proofErr w:type="gramEnd"/>
+      <w:r>
+        <w:rPr>
+          <w:rFonts w:cs="Miriam"/>
+          <w:sz w:val="24"/>
+          <w:szCs w:val="24"/>
+          <w:lang w:val="fr-FR"/>
+        </w:rPr>
+        <w:t xml:space="preserve"> » est un simple alias qui sera cependant important car il permettra de créer des liens dynamiquement sur vos applications. </w:t>
       </w:r>
       <w:r>
         <w:rPr>
@@ -2690,6 +2994,47 @@
         <w:br/>
         <w:t>« </w:t>
       </w:r>
+      <w:proofErr w:type="gramStart"/>
+      <w:r>
+        <w:rPr>
+          <w:rFonts w:cs="Miriam"/>
+          <w:sz w:val="24"/>
+          <w:szCs w:val="24"/>
+          <w:lang w:val="fr-FR"/>
+        </w:rPr>
+        <w:t>route</w:t>
+      </w:r>
+      <w:proofErr w:type="gramEnd"/>
+      <w:r>
+        <w:rPr>
+          <w:rFonts w:cs="Miriam"/>
+          <w:sz w:val="24"/>
+          <w:szCs w:val="24"/>
+          <w:lang w:val="fr-FR"/>
+        </w:rPr>
+        <w:t> » permet de définir l’URL a appeler pour lancer une action. Nous verrons plus tard, qu’il est possible de créer des URL dynamique</w:t>
+      </w:r>
+      <w:proofErr w:type="gramStart"/>
+      <w:r>
+        <w:rPr>
+          <w:rFonts w:cs="Miriam"/>
+          <w:sz w:val="24"/>
+          <w:szCs w:val="24"/>
+          <w:lang w:val="fr-FR"/>
+        </w:rPr>
+        <w:t>.</w:t>
+      </w:r>
+      <w:proofErr w:type="gramEnd"/>
+      <w:r>
+        <w:rPr>
+          <w:rFonts w:cs="Miriam"/>
+          <w:sz w:val="24"/>
+          <w:szCs w:val="24"/>
+          <w:lang w:val="fr-FR"/>
+        </w:rPr>
+        <w:br/>
+        <w:t>« </w:t>
+      </w:r>
       <w:proofErr w:type="spellStart"/>
       <w:r>
         <w:rPr>
@@ -2748,8 +3093,19 @@
           <w:szCs w:val="24"/>
           <w:lang w:val="fr-FR"/>
         </w:rPr>
-        <w:t>. Même si cette méthode est assez ouverte, il est recommandé de suivre les normes de nommage comme vous le voyez dans l’exemple.</w:t>
-      </w:r>
+        <w:t>. Même si cette méthode est assez ouverte, il est recommandé de suivre les normes de nommage comme vous le voyez dans l’exemple</w:t>
+      </w:r>
+      <w:proofErr w:type="gramStart"/>
+      <w:r>
+        <w:rPr>
+          <w:rFonts w:cs="Miriam"/>
+          <w:sz w:val="24"/>
+          <w:szCs w:val="24"/>
+          <w:lang w:val="fr-FR"/>
+        </w:rPr>
+        <w:t>.</w:t>
+      </w:r>
+      <w:proofErr w:type="gramEnd"/>
       <w:r>
         <w:rPr>
           <w:rFonts w:cs="Miriam"/>
@@ -2857,7 +3213,27 @@
           <w:szCs w:val="24"/>
           <w:lang w:val="fr-FR"/>
         </w:rPr>
-        <w:t xml:space="preserve"> et la méthode show() pour voir comment le </w:t>
+        <w:t xml:space="preserve"> et la méthode </w:t>
+      </w:r>
+      <w:proofErr w:type="gramStart"/>
+      <w:r>
+        <w:rPr>
+          <w:rFonts w:cs="Miriam"/>
+          <w:sz w:val="24"/>
+          <w:szCs w:val="24"/>
+          <w:lang w:val="fr-FR"/>
+        </w:rPr>
+        <w:t>show(</w:t>
+      </w:r>
+      <w:proofErr w:type="gramEnd"/>
+      <w:r>
+        <w:rPr>
+          <w:rFonts w:cs="Miriam"/>
+          <w:sz w:val="24"/>
+          <w:szCs w:val="24"/>
+          <w:lang w:val="fr-FR"/>
+        </w:rPr>
+        <w:t xml:space="preserve">) pour voir comment le </w:t>
       </w:r>
       <w:proofErr w:type="spellStart"/>
       <w:r>
@@ -2887,7 +3263,7 @@
           <w:lang w:val="fr-FR"/>
         </w:rPr>
       </w:pPr>
-      <w:bookmarkStart w:id="3" w:name="_Toc387926700"/>
+      <w:bookmarkStart w:id="3" w:name="_Toc387937122"/>
       <w:r>
         <w:rPr>
           <w:rFonts w:ascii="Garamond" w:hAnsi="Garamond"/>
@@ -2988,6 +3364,7 @@
         <w:t>"</w:t>
       </w:r>
       <w:proofErr w:type="spellStart"/>
+      <w:proofErr w:type="gramStart"/>
       <w:r>
         <w:rPr>
           <w:rFonts w:ascii="Consolas" w:hAnsi="Consolas" w:cs="Consolas"/>
@@ -2999,6 +3376,7 @@
         <w:t>localhost</w:t>
       </w:r>
       <w:proofErr w:type="spellEnd"/>
+      <w:proofErr w:type="gramEnd"/>
       <w:r>
         <w:rPr>
           <w:rFonts w:ascii="Consolas" w:hAnsi="Consolas" w:cs="Consolas"/>
@@ -3041,7 +3419,29 @@
           <w:lang w:val="en-US"/>
         </w:rPr>
         <w:tab/>
-        <w:t>"routes": {</w:t>
+        <w:t>"</w:t>
+      </w:r>
+      <w:proofErr w:type="gramStart"/>
+      <w:r>
+        <w:rPr>
+          <w:rFonts w:ascii="Consolas" w:hAnsi="Consolas" w:cs="Consolas"/>
+          <w:color w:val="333333"/>
+          <w:sz w:val="18"/>
+          <w:szCs w:val="18"/>
+          <w:lang w:val="en-US"/>
+        </w:rPr>
+        <w:t>routes</w:t>
+      </w:r>
+      <w:proofErr w:type="gramEnd"/>
+      <w:r>
+        <w:rPr>
+          <w:rFonts w:ascii="Consolas" w:hAnsi="Consolas" w:cs="Consolas"/>
+          <w:color w:val="333333"/>
+          <w:sz w:val="18"/>
+          <w:szCs w:val="18"/>
+          <w:lang w:val="en-US"/>
+        </w:rPr>
+        <w:t>": {</w:t>
       </w:r>
     </w:p>
     <w:p>
@@ -3086,7 +3486,29 @@
           <w:lang w:val="en-US"/>
         </w:rPr>
         <w:tab/>
-        <w:t>"home": {</w:t>
+        <w:t>"</w:t>
+      </w:r>
+      <w:proofErr w:type="gramStart"/>
+      <w:r>
+        <w:rPr>
+          <w:rFonts w:ascii="Consolas" w:hAnsi="Consolas" w:cs="Consolas"/>
+          <w:color w:val="333333"/>
+          <w:sz w:val="18"/>
+          <w:szCs w:val="18"/>
+          <w:lang w:val="en-US"/>
+        </w:rPr>
+        <w:t>home</w:t>
+      </w:r>
+      <w:proofErr w:type="gramEnd"/>
+      <w:r>
+        <w:rPr>
+          <w:rFonts w:ascii="Consolas" w:hAnsi="Consolas" w:cs="Consolas"/>
+          <w:color w:val="333333"/>
+          <w:sz w:val="18"/>
+          <w:szCs w:val="18"/>
+          <w:lang w:val="en-US"/>
+        </w:rPr>
+        <w:t>": {</w:t>
       </w:r>
     </w:p>
     <w:p>
@@ -3153,7 +3575,29 @@
           <w:lang w:val="en-US"/>
         </w:rPr>
         <w:tab/>
-        <w:t>"route": "/[:id]",</w:t>
+        <w:t>"</w:t>
+      </w:r>
+      <w:proofErr w:type="gramStart"/>
+      <w:r>
+        <w:rPr>
+          <w:rFonts w:ascii="Consolas" w:hAnsi="Consolas" w:cs="Consolas"/>
+          <w:color w:val="333333"/>
+          <w:sz w:val="18"/>
+          <w:szCs w:val="18"/>
+          <w:lang w:val="en-US"/>
+        </w:rPr>
+        <w:t>route</w:t>
+      </w:r>
+      <w:proofErr w:type="gramEnd"/>
+      <w:r>
+        <w:rPr>
+          <w:rFonts w:ascii="Consolas" w:hAnsi="Consolas" w:cs="Consolas"/>
+          <w:color w:val="333333"/>
+          <w:sz w:val="18"/>
+          <w:szCs w:val="18"/>
+          <w:lang w:val="en-US"/>
+        </w:rPr>
+        <w:t>": "/[:id]",</w:t>
       </w:r>
     </w:p>
     <w:p>
@@ -3207,7 +3651,29 @@
           <w:lang w:val="en-US"/>
         </w:rPr>
         <w:tab/>
-        <w:t>"controller" : "\\Venus\\src\\Demo\\Controller\\Home",</w:t>
+        <w:t>"</w:t>
+      </w:r>
+      <w:proofErr w:type="gramStart"/>
+      <w:r>
+        <w:rPr>
+          <w:rFonts w:ascii="Consolas" w:hAnsi="Consolas" w:cs="Consolas"/>
+          <w:color w:val="333333"/>
+          <w:sz w:val="18"/>
+          <w:szCs w:val="18"/>
+          <w:lang w:val="en-US"/>
+        </w:rPr>
+        <w:t>controller</w:t>
+      </w:r>
+      <w:proofErr w:type="gramEnd"/>
+      <w:r>
+        <w:rPr>
+          <w:rFonts w:ascii="Consolas" w:hAnsi="Consolas" w:cs="Consolas"/>
+          <w:color w:val="333333"/>
+          <w:sz w:val="18"/>
+          <w:szCs w:val="18"/>
+          <w:lang w:val="en-US"/>
+        </w:rPr>
+        <w:t>" : "\\Venus\\src\\Demo\\Controller\\Home",</w:t>
       </w:r>
     </w:p>
     <w:p>
@@ -3268,7 +3734,27 @@
           <w:sz w:val="18"/>
           <w:szCs w:val="18"/>
         </w:rPr>
-        <w:t>"action": "show",</w:t>
+        <w:t>"</w:t>
+      </w:r>
+      <w:proofErr w:type="gramStart"/>
+      <w:r>
+        <w:rPr>
+          <w:rFonts w:ascii="Consolas" w:hAnsi="Consolas" w:cs="Consolas"/>
+          <w:color w:val="333333"/>
+          <w:sz w:val="18"/>
+          <w:szCs w:val="18"/>
+        </w:rPr>
+        <w:t>action</w:t>
+      </w:r>
+      <w:proofErr w:type="gramEnd"/>
+      <w:r>
+        <w:rPr>
+          <w:rFonts w:ascii="Consolas" w:hAnsi="Consolas" w:cs="Consolas"/>
+          <w:color w:val="333333"/>
+          <w:sz w:val="18"/>
+          <w:szCs w:val="18"/>
+        </w:rPr>
+        <w:t>": "show",</w:t>
       </w:r>
       <w:r>
         <w:rPr>
@@ -3401,7 +3887,27 @@
           <w:szCs w:val="18"/>
         </w:rPr>
         <w:tab/>
-        <w:t>"id": "[0-9]+"</w:t>
+        <w:t>"id": "[0-9</w:t>
+      </w:r>
+      <w:proofErr w:type="gramStart"/>
+      <w:r>
+        <w:rPr>
+          <w:rFonts w:ascii="Consolas" w:hAnsi="Consolas" w:cs="Consolas"/>
+          <w:color w:val="333333"/>
+          <w:sz w:val="18"/>
+          <w:szCs w:val="18"/>
+        </w:rPr>
+        <w:t>]+</w:t>
+      </w:r>
+      <w:proofErr w:type="gramEnd"/>
+      <w:r>
+        <w:rPr>
+          <w:rFonts w:ascii="Consolas" w:hAnsi="Consolas" w:cs="Consolas"/>
+          <w:color w:val="333333"/>
+          <w:sz w:val="18"/>
+          <w:szCs w:val="18"/>
+        </w:rPr>
+        <w:t>"</w:t>
       </w:r>
     </w:p>
     <w:p>
@@ -3603,7 +4109,27 @@
           <w:szCs w:val="24"/>
           <w:lang w:val="fr-FR"/>
         </w:rPr>
-        <w:t> » sous forme d’expression régulière. Il faudra également rajouter $id dans la méthode show().</w:t>
+        <w:t xml:space="preserve"> » sous forme d’expression régulière. Il faudra également rajouter $id dans la méthode </w:t>
+      </w:r>
+      <w:proofErr w:type="gramStart"/>
+      <w:r>
+        <w:rPr>
+          <w:rFonts w:cs="Miriam"/>
+          <w:sz w:val="24"/>
+          <w:szCs w:val="24"/>
+          <w:lang w:val="fr-FR"/>
+        </w:rPr>
+        <w:t>show(</w:t>
+      </w:r>
+      <w:proofErr w:type="gramEnd"/>
+      <w:r>
+        <w:rPr>
+          <w:rFonts w:cs="Miriam"/>
+          <w:sz w:val="24"/>
+          <w:szCs w:val="24"/>
+          <w:lang w:val="fr-FR"/>
+        </w:rPr>
+        <w:t>).</w:t>
       </w:r>
       <w:r>
         <w:rPr>
@@ -3681,7 +4207,7 @@
           <w:lang w:val="fr-FR"/>
         </w:rPr>
       </w:pPr>
-      <w:bookmarkStart w:id="4" w:name="_Toc387926701"/>
+      <w:bookmarkStart w:id="4" w:name="_Toc387937123"/>
       <w:r>
         <w:rPr>
           <w:rFonts w:ascii="Garamond" w:hAnsi="Garamond"/>
@@ -3836,6 +4362,7 @@
         <w:t>"</w:t>
       </w:r>
       <w:proofErr w:type="spellStart"/>
+      <w:proofErr w:type="gramStart"/>
       <w:r>
         <w:rPr>
           <w:rFonts w:ascii="Courier New" w:hAnsi="Courier New" w:cs="Courier New"/>
@@ -3845,6 +4372,7 @@
         <w:t>template</w:t>
       </w:r>
       <w:proofErr w:type="spellEnd"/>
+      <w:proofErr w:type="gramEnd"/>
       <w:r>
         <w:rPr>
           <w:rFonts w:ascii="Courier New" w:hAnsi="Courier New" w:cs="Courier New"/>
@@ -3880,7 +4408,25 @@
           <w:lang w:val="fr-FR"/>
         </w:rPr>
         <w:tab/>
-        <w:t>"route": "/</w:t>
+        <w:t>"</w:t>
+      </w:r>
+      <w:proofErr w:type="gramStart"/>
+      <w:r>
+        <w:rPr>
+          <w:rFonts w:ascii="Courier New" w:hAnsi="Courier New" w:cs="Courier New"/>
+          <w:color w:val="FFFFFF" w:themeColor="background1"/>
+          <w:lang w:val="fr-FR"/>
+        </w:rPr>
+        <w:t>route</w:t>
+      </w:r>
+      <w:proofErr w:type="gramEnd"/>
+      <w:r>
+        <w:rPr>
+          <w:rFonts w:ascii="Courier New" w:hAnsi="Courier New" w:cs="Courier New"/>
+          <w:color w:val="FFFFFF" w:themeColor="background1"/>
+          <w:lang w:val="fr-FR"/>
+        </w:rPr>
+        <w:t>": "/</w:t>
       </w:r>
       <w:proofErr w:type="spellStart"/>
       <w:r>
@@ -3930,6 +4476,7 @@
         <w:t>"</w:t>
       </w:r>
       <w:proofErr w:type="spellStart"/>
+      <w:proofErr w:type="gramStart"/>
       <w:r>
         <w:rPr>
           <w:rFonts w:ascii="Courier New" w:hAnsi="Courier New" w:cs="Courier New"/>
@@ -3939,6 +4486,7 @@
         <w:t>template</w:t>
       </w:r>
       <w:proofErr w:type="spellEnd"/>
+      <w:proofErr w:type="gramEnd"/>
       <w:r>
         <w:rPr>
           <w:rFonts w:ascii="Courier New" w:hAnsi="Courier New" w:cs="Courier New"/>
@@ -3995,6 +4543,7 @@
         <w:t>"</w:t>
       </w:r>
       <w:proofErr w:type="spellStart"/>
+      <w:proofErr w:type="gramStart"/>
       <w:r>
         <w:rPr>
           <w:rFonts w:ascii="Courier New" w:hAnsi="Courier New" w:cs="Courier New"/>
@@ -4004,6 +4553,7 @@
         <w:t>layout</w:t>
       </w:r>
       <w:proofErr w:type="spellEnd"/>
+      <w:proofErr w:type="gramEnd"/>
       <w:r>
         <w:rPr>
           <w:rFonts w:ascii="Courier New" w:hAnsi="Courier New" w:cs="Courier New"/>
@@ -4049,6 +4599,7 @@
         <w:t>"</w:t>
       </w:r>
       <w:proofErr w:type="spellStart"/>
+      <w:proofErr w:type="gramStart"/>
       <w:r>
         <w:rPr>
           <w:rFonts w:ascii="Courier New" w:hAnsi="Courier New" w:cs="Courier New"/>
@@ -4058,6 +4609,7 @@
         <w:t>content_type</w:t>
       </w:r>
       <w:proofErr w:type="spellEnd"/>
+      <w:proofErr w:type="gramEnd"/>
       <w:r>
         <w:rPr>
           <w:rFonts w:ascii="Courier New" w:hAnsi="Courier New" w:cs="Courier New"/>
@@ -4354,7 +4906,7 @@
     <w:p>
       <w:pPr>
         <w:rPr>
-          <w:rFonts w:ascii="inherit" w:hAnsi="inherit"/>
+          <w:rFonts w:ascii="inherit" w:hAnsi="inherit" w:hint="eastAsia"/>
           <w:color w:val="4F4E4E"/>
           <w:sz w:val="21"/>
           <w:szCs w:val="21"/>
@@ -4429,7 +4981,27 @@
           <w:sz w:val="16"/>
           <w:szCs w:val="16"/>
         </w:rPr>
-        <w:t>"test": {</w:t>
+        <w:t>"</w:t>
+      </w:r>
+      <w:proofErr w:type="gramStart"/>
+      <w:r>
+        <w:rPr>
+          <w:rFonts w:ascii="Courier New" w:hAnsi="Courier New" w:cs="Courier New"/>
+          <w:color w:val="FFFFFF" w:themeColor="background1"/>
+          <w:sz w:val="16"/>
+          <w:szCs w:val="16"/>
+        </w:rPr>
+        <w:t>test</w:t>
+      </w:r>
+      <w:proofErr w:type="gramEnd"/>
+      <w:r>
+        <w:rPr>
+          <w:rFonts w:ascii="Courier New" w:hAnsi="Courier New" w:cs="Courier New"/>
+          <w:color w:val="FFFFFF" w:themeColor="background1"/>
+          <w:sz w:val="16"/>
+          <w:szCs w:val="16"/>
+        </w:rPr>
+        <w:t>": {</w:t>
       </w:r>
     </w:p>
     <w:p>
@@ -4460,7 +5032,27 @@
           <w:sz w:val="16"/>
           <w:szCs w:val="16"/>
         </w:rPr>
-        <w:t>"route": "/template/",</w:t>
+        <w:t>"</w:t>
+      </w:r>
+      <w:proofErr w:type="gramStart"/>
+      <w:r>
+        <w:rPr>
+          <w:rFonts w:ascii="Courier New" w:hAnsi="Courier New" w:cs="Courier New"/>
+          <w:color w:val="FFFFFF" w:themeColor="background1"/>
+          <w:sz w:val="16"/>
+          <w:szCs w:val="16"/>
+        </w:rPr>
+        <w:t>route</w:t>
+      </w:r>
+      <w:proofErr w:type="gramEnd"/>
+      <w:r>
+        <w:rPr>
+          <w:rFonts w:ascii="Courier New" w:hAnsi="Courier New" w:cs="Courier New"/>
+          <w:color w:val="FFFFFF" w:themeColor="background1"/>
+          <w:sz w:val="16"/>
+          <w:szCs w:val="16"/>
+        </w:rPr>
+        <w:t>": "/template/",</w:t>
       </w:r>
     </w:p>
     <w:p>
@@ -4491,7 +5083,27 @@
           <w:sz w:val="16"/>
           <w:szCs w:val="16"/>
         </w:rPr>
-        <w:t>"template": "</w:t>
+        <w:t>"</w:t>
+      </w:r>
+      <w:proofErr w:type="gramStart"/>
+      <w:r>
+        <w:rPr>
+          <w:rFonts w:ascii="Courier New" w:hAnsi="Courier New" w:cs="Courier New"/>
+          <w:color w:val="FFFFFF" w:themeColor="background1"/>
+          <w:sz w:val="16"/>
+          <w:szCs w:val="16"/>
+        </w:rPr>
+        <w:t>template</w:t>
+      </w:r>
+      <w:proofErr w:type="gramEnd"/>
+      <w:r>
+        <w:rPr>
+          <w:rFonts w:ascii="Courier New" w:hAnsi="Courier New" w:cs="Courier New"/>
+          <w:color w:val="FFFFFF" w:themeColor="background1"/>
+          <w:sz w:val="16"/>
+          <w:szCs w:val="16"/>
+        </w:rPr>
+        <w:t>": "</w:t>
       </w:r>
       <w:proofErr w:type="spellStart"/>
       <w:r>
@@ -4542,7 +5154,27 @@
           <w:szCs w:val="16"/>
         </w:rPr>
         <w:tab/>
-        <w:t>"layout": true,</w:t>
+        <w:t>"</w:t>
+      </w:r>
+      <w:proofErr w:type="gramStart"/>
+      <w:r>
+        <w:rPr>
+          <w:rFonts w:ascii="Courier New" w:hAnsi="Courier New" w:cs="Courier New"/>
+          <w:color w:val="FFFFFF" w:themeColor="background1"/>
+          <w:sz w:val="16"/>
+          <w:szCs w:val="16"/>
+        </w:rPr>
+        <w:t>layout</w:t>
+      </w:r>
+      <w:proofErr w:type="gramEnd"/>
+      <w:r>
+        <w:rPr>
+          <w:rFonts w:ascii="Courier New" w:hAnsi="Courier New" w:cs="Courier New"/>
+          <w:color w:val="FFFFFF" w:themeColor="background1"/>
+          <w:sz w:val="16"/>
+          <w:szCs w:val="16"/>
+        </w:rPr>
+        <w:t>": true,</w:t>
       </w:r>
     </w:p>
     <w:p>
@@ -4624,7 +5256,27 @@
           <w:szCs w:val="16"/>
         </w:rPr>
         <w:tab/>
-        <w:t>"methods": "GET"</w:t>
+        <w:t>"</w:t>
+      </w:r>
+      <w:proofErr w:type="gramStart"/>
+      <w:r>
+        <w:rPr>
+          <w:rFonts w:ascii="Courier New" w:hAnsi="Courier New" w:cs="Courier New"/>
+          <w:color w:val="FFFFFF" w:themeColor="background1"/>
+          <w:sz w:val="16"/>
+          <w:szCs w:val="16"/>
+        </w:rPr>
+        <w:t>methods</w:t>
+      </w:r>
+      <w:proofErr w:type="gramEnd"/>
+      <w:r>
+        <w:rPr>
+          <w:rFonts w:ascii="Courier New" w:hAnsi="Courier New" w:cs="Courier New"/>
+          <w:color w:val="FFFFFF" w:themeColor="background1"/>
+          <w:sz w:val="16"/>
+          <w:szCs w:val="16"/>
+        </w:rPr>
+        <w:t>": "GET"</w:t>
       </w:r>
     </w:p>
     <w:p>
@@ -4637,12 +5289,11 @@
         </w:pBdr>
         <w:shd w:val="clear" w:color="auto" w:fill="000000" w:themeFill="text1"/>
         <w:rPr>
-          <w:rFonts w:ascii="inherit" w:hAnsi="inherit"/>
+          <w:rFonts w:ascii="inherit" w:hAnsi="inherit" w:hint="eastAsia"/>
           <w:color w:val="FFFFFF" w:themeColor="background1"/>
           <w:kern w:val="20"/>
           <w:sz w:val="16"/>
           <w:szCs w:val="16"/>
-          <w:lang w:val="fr-FR"/>
         </w:rPr>
       </w:pPr>
       <w:r>
@@ -4651,7 +5302,6 @@
           <w:color w:val="FFFFFF" w:themeColor="background1"/>
           <w:sz w:val="16"/>
           <w:szCs w:val="16"/>
-          <w:lang w:val="fr-FR"/>
         </w:rPr>
         <w:t>},</w:t>
       </w:r>
@@ -4702,7 +5352,27 @@
           <w:sz w:val="16"/>
           <w:szCs w:val="16"/>
         </w:rPr>
-        <w:t>"test": {</w:t>
+        <w:t>"</w:t>
+      </w:r>
+      <w:proofErr w:type="gramStart"/>
+      <w:r>
+        <w:rPr>
+          <w:rFonts w:ascii="Courier New" w:hAnsi="Courier New" w:cs="Courier New"/>
+          <w:color w:val="FFFFFF" w:themeColor="background1"/>
+          <w:sz w:val="16"/>
+          <w:szCs w:val="16"/>
+        </w:rPr>
+        <w:t>test</w:t>
+      </w:r>
+      <w:proofErr w:type="gramEnd"/>
+      <w:r>
+        <w:rPr>
+          <w:rFonts w:ascii="Courier New" w:hAnsi="Courier New" w:cs="Courier New"/>
+          <w:color w:val="FFFFFF" w:themeColor="background1"/>
+          <w:sz w:val="16"/>
+          <w:szCs w:val="16"/>
+        </w:rPr>
+        <w:t>": {</w:t>
       </w:r>
     </w:p>
     <w:p>
@@ -4733,7 +5403,27 @@
           <w:szCs w:val="16"/>
         </w:rPr>
         <w:tab/>
-        <w:t>"route": "/template/",</w:t>
+        <w:t>"</w:t>
+      </w:r>
+      <w:proofErr w:type="gramStart"/>
+      <w:r>
+        <w:rPr>
+          <w:rFonts w:ascii="Courier New" w:hAnsi="Courier New" w:cs="Courier New"/>
+          <w:color w:val="FFFFFF" w:themeColor="background1"/>
+          <w:sz w:val="16"/>
+          <w:szCs w:val="16"/>
+        </w:rPr>
+        <w:t>route</w:t>
+      </w:r>
+      <w:proofErr w:type="gramEnd"/>
+      <w:r>
+        <w:rPr>
+          <w:rFonts w:ascii="Courier New" w:hAnsi="Courier New" w:cs="Courier New"/>
+          <w:color w:val="FFFFFF" w:themeColor="background1"/>
+          <w:sz w:val="16"/>
+          <w:szCs w:val="16"/>
+        </w:rPr>
+        <w:t>": "/template/",</w:t>
       </w:r>
     </w:p>
     <w:p>
@@ -4764,7 +5454,27 @@
           <w:szCs w:val="16"/>
         </w:rPr>
         <w:tab/>
-        <w:t>"template": "</w:t>
+        <w:t>"</w:t>
+      </w:r>
+      <w:proofErr w:type="gramStart"/>
+      <w:r>
+        <w:rPr>
+          <w:rFonts w:ascii="Courier New" w:hAnsi="Courier New" w:cs="Courier New"/>
+          <w:color w:val="FFFFFF" w:themeColor="background1"/>
+          <w:sz w:val="16"/>
+          <w:szCs w:val="16"/>
+        </w:rPr>
+        <w:t>template</w:t>
+      </w:r>
+      <w:proofErr w:type="gramEnd"/>
+      <w:r>
+        <w:rPr>
+          <w:rFonts w:ascii="Courier New" w:hAnsi="Courier New" w:cs="Courier New"/>
+          <w:color w:val="FFFFFF" w:themeColor="background1"/>
+          <w:sz w:val="16"/>
+          <w:szCs w:val="16"/>
+        </w:rPr>
+        <w:t>": "</w:t>
       </w:r>
       <w:proofErr w:type="spellStart"/>
       <w:r>
@@ -4815,7 +5525,27 @@
           <w:szCs w:val="16"/>
         </w:rPr>
         <w:tab/>
-        <w:t>"layout": true,</w:t>
+        <w:t>"</w:t>
+      </w:r>
+      <w:proofErr w:type="gramStart"/>
+      <w:r>
+        <w:rPr>
+          <w:rFonts w:ascii="Courier New" w:hAnsi="Courier New" w:cs="Courier New"/>
+          <w:color w:val="FFFFFF" w:themeColor="background1"/>
+          <w:sz w:val="16"/>
+          <w:szCs w:val="16"/>
+        </w:rPr>
+        <w:t>layout</w:t>
+      </w:r>
+      <w:proofErr w:type="gramEnd"/>
+      <w:r>
+        <w:rPr>
+          <w:rFonts w:ascii="Courier New" w:hAnsi="Courier New" w:cs="Courier New"/>
+          <w:color w:val="FFFFFF" w:themeColor="background1"/>
+          <w:sz w:val="16"/>
+          <w:szCs w:val="16"/>
+        </w:rPr>
+        <w:t>": true,</w:t>
       </w:r>
     </w:p>
     <w:p>
@@ -4859,6 +5589,7 @@
         <w:t>"</w:t>
       </w:r>
       <w:proofErr w:type="spellStart"/>
+      <w:proofErr w:type="gramStart"/>
       <w:r>
         <w:rPr>
           <w:rFonts w:ascii="Courier New" w:hAnsi="Courier New" w:cs="Courier New"/>
@@ -4870,6 +5601,7 @@
         <w:t>content_type</w:t>
       </w:r>
       <w:proofErr w:type="spellEnd"/>
+      <w:proofErr w:type="gramEnd"/>
       <w:r>
         <w:rPr>
           <w:rFonts w:ascii="Courier New" w:hAnsi="Courier New" w:cs="Courier New"/>
@@ -4914,6 +5646,7 @@
         <w:t>"</w:t>
       </w:r>
       <w:proofErr w:type="spellStart"/>
+      <w:proofErr w:type="gramStart"/>
       <w:r>
         <w:rPr>
           <w:rFonts w:ascii="Courier New" w:hAnsi="Courier New" w:cs="Courier New"/>
@@ -4925,6 +5658,7 @@
         <w:t>cache_max_age</w:t>
       </w:r>
       <w:proofErr w:type="spellEnd"/>
+      <w:proofErr w:type="gramEnd"/>
       <w:r>
         <w:rPr>
           <w:rFonts w:ascii="Courier New" w:hAnsi="Courier New" w:cs="Courier New"/>
@@ -5034,7 +5768,27 @@
           <w:sz w:val="16"/>
           <w:szCs w:val="16"/>
         </w:rPr>
-        <w:t>"test": {</w:t>
+        <w:t>"</w:t>
+      </w:r>
+      <w:proofErr w:type="gramStart"/>
+      <w:r>
+        <w:rPr>
+          <w:rFonts w:ascii="Courier New" w:hAnsi="Courier New" w:cs="Courier New"/>
+          <w:color w:val="FFFFFF" w:themeColor="background1"/>
+          <w:sz w:val="16"/>
+          <w:szCs w:val="16"/>
+        </w:rPr>
+        <w:t>test</w:t>
+      </w:r>
+      <w:proofErr w:type="gramEnd"/>
+      <w:r>
+        <w:rPr>
+          <w:rFonts w:ascii="Courier New" w:hAnsi="Courier New" w:cs="Courier New"/>
+          <w:color w:val="FFFFFF" w:themeColor="background1"/>
+          <w:sz w:val="16"/>
+          <w:szCs w:val="16"/>
+        </w:rPr>
+        <w:t>": {</w:t>
       </w:r>
     </w:p>
     <w:p>
@@ -5065,7 +5819,27 @@
           <w:sz w:val="16"/>
           <w:szCs w:val="16"/>
         </w:rPr>
-        <w:t>"route": "/template/",</w:t>
+        <w:t>"</w:t>
+      </w:r>
+      <w:proofErr w:type="gramStart"/>
+      <w:r>
+        <w:rPr>
+          <w:rFonts w:ascii="Courier New" w:hAnsi="Courier New" w:cs="Courier New"/>
+          <w:color w:val="FFFFFF" w:themeColor="background1"/>
+          <w:sz w:val="16"/>
+          <w:szCs w:val="16"/>
+        </w:rPr>
+        <w:t>route</w:t>
+      </w:r>
+      <w:proofErr w:type="gramEnd"/>
+      <w:r>
+        <w:rPr>
+          <w:rFonts w:ascii="Courier New" w:hAnsi="Courier New" w:cs="Courier New"/>
+          <w:color w:val="FFFFFF" w:themeColor="background1"/>
+          <w:sz w:val="16"/>
+          <w:szCs w:val="16"/>
+        </w:rPr>
+        <w:t>": "/template/",</w:t>
       </w:r>
     </w:p>
     <w:p>
@@ -5096,7 +5870,27 @@
           <w:sz w:val="16"/>
           <w:szCs w:val="16"/>
         </w:rPr>
-        <w:t>"template": "</w:t>
+        <w:t>"</w:t>
+      </w:r>
+      <w:proofErr w:type="gramStart"/>
+      <w:r>
+        <w:rPr>
+          <w:rFonts w:ascii="Courier New" w:hAnsi="Courier New" w:cs="Courier New"/>
+          <w:color w:val="FFFFFF" w:themeColor="background1"/>
+          <w:sz w:val="16"/>
+          <w:szCs w:val="16"/>
+        </w:rPr>
+        <w:t>template</w:t>
+      </w:r>
+      <w:proofErr w:type="gramEnd"/>
+      <w:r>
+        <w:rPr>
+          <w:rFonts w:ascii="Courier New" w:hAnsi="Courier New" w:cs="Courier New"/>
+          <w:color w:val="FFFFFF" w:themeColor="background1"/>
+          <w:sz w:val="16"/>
+          <w:szCs w:val="16"/>
+        </w:rPr>
+        <w:t>": "</w:t>
       </w:r>
       <w:proofErr w:type="spellStart"/>
       <w:r>
@@ -5147,7 +5941,27 @@
           <w:szCs w:val="16"/>
         </w:rPr>
         <w:tab/>
-        <w:t>"layout": true,</w:t>
+        <w:t>"</w:t>
+      </w:r>
+      <w:proofErr w:type="gramStart"/>
+      <w:r>
+        <w:rPr>
+          <w:rFonts w:ascii="Courier New" w:hAnsi="Courier New" w:cs="Courier New"/>
+          <w:color w:val="FFFFFF" w:themeColor="background1"/>
+          <w:sz w:val="16"/>
+          <w:szCs w:val="16"/>
+        </w:rPr>
+        <w:t>layout</w:t>
+      </w:r>
+      <w:proofErr w:type="gramEnd"/>
+      <w:r>
+        <w:rPr>
+          <w:rFonts w:ascii="Courier New" w:hAnsi="Courier New" w:cs="Courier New"/>
+          <w:color w:val="FFFFFF" w:themeColor="background1"/>
+          <w:sz w:val="16"/>
+          <w:szCs w:val="16"/>
+        </w:rPr>
+        <w:t>": true,</w:t>
       </w:r>
     </w:p>
     <w:p>
@@ -5229,7 +6043,27 @@
           <w:szCs w:val="16"/>
         </w:rPr>
         <w:tab/>
-        <w:t>"schemes": "https"</w:t>
+        <w:t>"</w:t>
+      </w:r>
+      <w:proofErr w:type="gramStart"/>
+      <w:r>
+        <w:rPr>
+          <w:rFonts w:ascii="Courier New" w:hAnsi="Courier New" w:cs="Courier New"/>
+          <w:color w:val="FFFFFF" w:themeColor="background1"/>
+          <w:sz w:val="16"/>
+          <w:szCs w:val="16"/>
+        </w:rPr>
+        <w:t>schemes</w:t>
+      </w:r>
+      <w:proofErr w:type="gramEnd"/>
+      <w:r>
+        <w:rPr>
+          <w:rFonts w:ascii="Courier New" w:hAnsi="Courier New" w:cs="Courier New"/>
+          <w:color w:val="FFFFFF" w:themeColor="background1"/>
+          <w:sz w:val="16"/>
+          <w:szCs w:val="16"/>
+        </w:rPr>
+        <w:t>": "https"</w:t>
       </w:r>
     </w:p>
     <w:p>
@@ -5242,12 +6076,11 @@
         </w:pBdr>
         <w:shd w:val="clear" w:color="auto" w:fill="000000" w:themeFill="text1"/>
         <w:rPr>
-          <w:rFonts w:ascii="inherit" w:hAnsi="inherit"/>
+          <w:rFonts w:ascii="inherit" w:hAnsi="inherit" w:hint="eastAsia"/>
           <w:color w:val="FFFFFF" w:themeColor="background1"/>
           <w:kern w:val="20"/>
           <w:sz w:val="16"/>
           <w:szCs w:val="16"/>
-          <w:lang w:val="fr-FR"/>
         </w:rPr>
       </w:pPr>
       <w:r>
@@ -5256,18 +6089,36 @@
           <w:color w:val="FFFFFF" w:themeColor="background1"/>
           <w:sz w:val="16"/>
           <w:szCs w:val="16"/>
-          <w:lang w:val="fr-FR"/>
         </w:rPr>
         <w:t>},</w:t>
       </w:r>
     </w:p>
     <w:p>
       <w:pPr>
+        <w:pStyle w:val="Titre1"/>
+        <w:rPr>
+          <w:lang w:val="fr-FR"/>
+        </w:rPr>
+      </w:pPr>
+      <w:bookmarkStart w:id="5" w:name="_Toc387937124"/>
+      <w:r>
+        <w:rPr>
+          <w:rFonts w:ascii="Century Gothic" w:hAnsi="Century Gothic"/>
+          <w:color w:val="F24F4F"/>
+          <w:lang w:val="fr-FR"/>
+        </w:rPr>
+        <w:t>Nouvelle application</w:t>
+      </w:r>
+      <w:bookmarkEnd w:id="5"/>
+    </w:p>
+    <w:p>
+      <w:pPr>
         <w:pStyle w:val="Titre2"/>
         <w:rPr>
           <w:lang w:val="fr-FR"/>
         </w:rPr>
       </w:pPr>
+      <w:bookmarkStart w:id="6" w:name="_Toc387937125"/>
       <w:r>
         <w:rPr>
           <w:rFonts w:ascii="Garamond" w:hAnsi="Garamond"/>
@@ -5276,6 +6127,7 @@
         </w:rPr>
         <w:t>Créer un nouveau projet</w:t>
       </w:r>
+      <w:bookmarkEnd w:id="6"/>
     </w:p>
     <w:p>
       <w:pPr>
@@ -5516,25 +6368,2816 @@
           <w:szCs w:val="24"/>
           <w:lang w:val="fr-FR"/>
         </w:rPr>
-        <w:t>Votre projet est à présent créé avec public/Front et private/src/Front.</w:t>
-      </w:r>
-      <w:bookmarkStart w:id="5" w:name="_GoBack"/>
-      <w:bookmarkEnd w:id="5"/>
-    </w:p>
-    <w:p>
-      <w:pPr>
-        <w:rPr>
-          <w:lang w:val="fr-FR"/>
-        </w:rPr>
-      </w:pPr>
-      <w:r>
-        <w:rPr>
-          <w:rFonts w:cs="Miriam"/>
-          <w:sz w:val="24"/>
-          <w:szCs w:val="24"/>
-          <w:lang w:val="fr-FR"/>
-        </w:rPr>
-        <w:t>[en cours]</w:t>
+        <w:t xml:space="preserve">Votre projet est à présent créé avec public/Front et </w:t>
+      </w:r>
+      <w:proofErr w:type="spellStart"/>
+      <w:r>
+        <w:rPr>
+          <w:rFonts w:cs="Miriam"/>
+          <w:sz w:val="24"/>
+          <w:szCs w:val="24"/>
+          <w:lang w:val="fr-FR"/>
+        </w:rPr>
+        <w:t>private</w:t>
+      </w:r>
+      <w:proofErr w:type="spellEnd"/>
+      <w:r>
+        <w:rPr>
+          <w:rFonts w:cs="Miriam"/>
+          <w:sz w:val="24"/>
+          <w:szCs w:val="24"/>
+          <w:lang w:val="fr-FR"/>
+        </w:rPr>
+        <w:t>/</w:t>
+      </w:r>
+      <w:proofErr w:type="spellStart"/>
+      <w:r>
+        <w:rPr>
+          <w:rFonts w:cs="Miriam"/>
+          <w:sz w:val="24"/>
+          <w:szCs w:val="24"/>
+          <w:lang w:val="fr-FR"/>
+        </w:rPr>
+        <w:t>src</w:t>
+      </w:r>
+      <w:proofErr w:type="spellEnd"/>
+      <w:r>
+        <w:rPr>
+          <w:rFonts w:cs="Miriam"/>
+          <w:sz w:val="24"/>
+          <w:szCs w:val="24"/>
+          <w:lang w:val="fr-FR"/>
+        </w:rPr>
+        <w:t>/Front.</w:t>
+      </w:r>
+    </w:p>
+    <w:p>
+      <w:pPr>
+        <w:pStyle w:val="Titre2"/>
+        <w:rPr>
+          <w:lang w:val="fr-FR"/>
+        </w:rPr>
+      </w:pPr>
+      <w:bookmarkStart w:id="7" w:name="_Toc387937126"/>
+      <w:r>
+        <w:rPr>
+          <w:rFonts w:ascii="Garamond" w:hAnsi="Garamond"/>
+          <w:color w:val="4C483D"/>
+          <w:lang w:val="fr-FR"/>
+        </w:rPr>
+        <w:t>Créer un contrôleur avancé</w:t>
+      </w:r>
+      <w:bookmarkEnd w:id="7"/>
+    </w:p>
+    <w:p>
+      <w:pPr>
+        <w:rPr>
+          <w:rFonts w:cs="Miriam"/>
+          <w:sz w:val="24"/>
+          <w:szCs w:val="24"/>
+          <w:lang w:val="fr-FR"/>
+        </w:rPr>
+      </w:pPr>
+      <w:r>
+        <w:rPr>
+          <w:rFonts w:cs="Miriam"/>
+          <w:sz w:val="24"/>
+          <w:szCs w:val="24"/>
+          <w:lang w:val="fr-FR"/>
+        </w:rPr>
+        <w:t>Pour le moment nous avons vu qu’un contrôleur simple qui affichait un Hello World.</w:t>
+      </w:r>
+    </w:p>
+    <w:p>
+      <w:pPr>
+        <w:rPr>
+          <w:rFonts w:cs="Miriam"/>
+          <w:sz w:val="24"/>
+          <w:szCs w:val="24"/>
+          <w:lang w:val="fr-FR"/>
+        </w:rPr>
+      </w:pPr>
+      <w:r>
+        <w:rPr>
+          <w:rFonts w:cs="Miriam"/>
+          <w:sz w:val="24"/>
+          <w:szCs w:val="24"/>
+          <w:lang w:val="fr-FR"/>
+        </w:rPr>
+        <w:t xml:space="preserve">Comme dans de nombreux </w:t>
+      </w:r>
+      <w:proofErr w:type="spellStart"/>
+      <w:r>
+        <w:rPr>
+          <w:rFonts w:cs="Miriam"/>
+          <w:sz w:val="24"/>
+          <w:szCs w:val="24"/>
+          <w:lang w:val="fr-FR"/>
+        </w:rPr>
+        <w:t>framework</w:t>
+      </w:r>
+      <w:proofErr w:type="spellEnd"/>
+      <w:r>
+        <w:rPr>
+          <w:rFonts w:cs="Miriam"/>
+          <w:sz w:val="24"/>
+          <w:szCs w:val="24"/>
+          <w:lang w:val="fr-FR"/>
+        </w:rPr>
+        <w:t>, le routeur va gérer la vue associée et le modèle (sous forme d’ORM complexe et d’entité). Nous allons commencer par regarder notre fichier</w:t>
+      </w:r>
+      <w:r>
+        <w:rPr>
+          <w:rFonts w:cs="Miriam"/>
+          <w:sz w:val="24"/>
+          <w:szCs w:val="24"/>
+          <w:lang w:val="fr-FR"/>
+        </w:rPr>
+        <w:t xml:space="preserve"> </w:t>
+      </w:r>
+      <w:r>
+        <w:rPr>
+          <w:rFonts w:cs="Miriam"/>
+          <w:sz w:val="24"/>
+          <w:szCs w:val="24"/>
+          <w:lang w:val="fr-FR"/>
+        </w:rPr>
+        <w:lastRenderedPageBreak/>
+        <w:t xml:space="preserve">e:/venus/private/src/Demo/Controller/Exemple1.php qui contient un exemple d’appel de </w:t>
+      </w:r>
+      <w:proofErr w:type="spellStart"/>
+      <w:r>
+        <w:rPr>
+          <w:rFonts w:cs="Miriam"/>
+          <w:sz w:val="24"/>
+          <w:szCs w:val="24"/>
+          <w:lang w:val="fr-FR"/>
+        </w:rPr>
+        <w:t>template</w:t>
+      </w:r>
+      <w:proofErr w:type="spellEnd"/>
+      <w:r>
+        <w:rPr>
+          <w:rFonts w:cs="Miriam"/>
+          <w:sz w:val="24"/>
+          <w:szCs w:val="24"/>
+          <w:lang w:val="fr-FR"/>
+        </w:rPr>
+        <w:t>.</w:t>
+      </w:r>
+    </w:p>
+    <w:tbl>
+      <w:tblPr>
+        <w:tblStyle w:val="Tableaufinancier"/>
+        <w:tblW w:w="0" w:type="auto"/>
+        <w:tblInd w:w="0" w:type="dxa"/>
+        <w:tblBorders>
+          <w:top w:val="single" w:sz="4" w:space="0" w:color="auto"/>
+          <w:left w:val="single" w:sz="4" w:space="0" w:color="auto"/>
+          <w:bottom w:val="single" w:sz="4" w:space="0" w:color="auto"/>
+          <w:right w:val="single" w:sz="4" w:space="0" w:color="auto"/>
+          <w:insideH w:val="none" w:sz="0" w:space="0" w:color="auto"/>
+        </w:tblBorders>
+        <w:shd w:val="clear" w:color="auto" w:fill="000000" w:themeFill="text1"/>
+        <w:tblLook w:val="04A0" w:firstRow="1" w:lastRow="0" w:firstColumn="1" w:lastColumn="0" w:noHBand="0" w:noVBand="1"/>
+      </w:tblPr>
+      <w:tblGrid>
+        <w:gridCol w:w="9081"/>
+      </w:tblGrid>
+      <w:tr>
+        <w:trPr>
+          <w:cnfStyle w:val="100000000000" w:firstRow="1" w:lastRow="0" w:firstColumn="0" w:lastColumn="0" w:oddVBand="0" w:evenVBand="0" w:oddHBand="0" w:evenHBand="0" w:firstRowFirstColumn="0" w:firstRowLastColumn="0" w:lastRowFirstColumn="0" w:lastRowLastColumn="0"/>
+        </w:trPr>
+        <w:tc>
+          <w:tcPr>
+            <w:cnfStyle w:val="001000000000" w:firstRow="0" w:lastRow="0" w:firstColumn="1" w:lastColumn="0" w:oddVBand="0" w:evenVBand="0" w:oddHBand="0" w:evenHBand="0" w:firstRowFirstColumn="0" w:firstRowLastColumn="0" w:lastRowFirstColumn="0" w:lastRowLastColumn="0"/>
+            <w:tcW w:w="9130" w:type="dxa"/>
+            <w:tcBorders>
+              <w:top w:val="single" w:sz="4" w:space="0" w:color="auto"/>
+              <w:left w:val="single" w:sz="4" w:space="0" w:color="auto"/>
+              <w:bottom w:val="single" w:sz="4" w:space="0" w:color="auto"/>
+              <w:right w:val="single" w:sz="4" w:space="0" w:color="auto"/>
+            </w:tcBorders>
+            <w:shd w:val="clear" w:color="auto" w:fill="000000" w:themeFill="text1"/>
+          </w:tcPr>
+          <w:p>
+            <w:pPr>
+              <w:autoSpaceDE w:val="0"/>
+              <w:autoSpaceDN w:val="0"/>
+              <w:adjustRightInd w:val="0"/>
+              <w:spacing w:before="0"/>
+              <w:rPr>
+                <w:rFonts w:ascii="Courier New" w:hAnsi="Courier New" w:cs="Courier New"/>
+                <w:color w:val="FFFFFF" w:themeColor="background1"/>
+                <w:sz w:val="16"/>
+                <w:szCs w:val="16"/>
+              </w:rPr>
+            </w:pPr>
+            <w:r>
+              <w:rPr>
+                <w:rFonts w:ascii="Courier New" w:hAnsi="Courier New" w:cs="Courier New"/>
+                <w:caps w:val="0"/>
+                <w:color w:val="FFFFFF" w:themeColor="background1"/>
+                <w:sz w:val="16"/>
+                <w:szCs w:val="16"/>
+                <w:highlight w:val="black"/>
+              </w:rPr>
+              <w:t xml:space="preserve">class </w:t>
+            </w:r>
+            <w:r>
+              <w:rPr>
+                <w:rFonts w:ascii="Courier New" w:hAnsi="Courier New" w:cs="Courier New"/>
+                <w:caps w:val="0"/>
+                <w:color w:val="FFFFFF" w:themeColor="background1"/>
+                <w:sz w:val="16"/>
+                <w:szCs w:val="16"/>
+                <w:highlight w:val="black"/>
+              </w:rPr>
+              <w:t>Exemple1</w:t>
+            </w:r>
+            <w:r>
+              <w:rPr>
+                <w:rFonts w:ascii="Courier New" w:hAnsi="Courier New" w:cs="Courier New"/>
+                <w:caps w:val="0"/>
+                <w:color w:val="FFFFFF" w:themeColor="background1"/>
+                <w:sz w:val="16"/>
+                <w:szCs w:val="16"/>
+                <w:highlight w:val="black"/>
+              </w:rPr>
+              <w:t xml:space="preserve"> extends Controller {</w:t>
+            </w:r>
+          </w:p>
+          <w:p>
+            <w:pPr>
+              <w:autoSpaceDE w:val="0"/>
+              <w:autoSpaceDN w:val="0"/>
+              <w:adjustRightInd w:val="0"/>
+              <w:spacing w:before="0"/>
+              <w:rPr>
+                <w:rFonts w:ascii="Courier New" w:hAnsi="Courier New" w:cs="Courier New"/>
+                <w:caps w:val="0"/>
+                <w:color w:val="FFFFFF" w:themeColor="background1"/>
+                <w:sz w:val="16"/>
+                <w:szCs w:val="16"/>
+              </w:rPr>
+            </w:pPr>
+          </w:p>
+          <w:p>
+            <w:pPr>
+              <w:autoSpaceDE w:val="0"/>
+              <w:autoSpaceDN w:val="0"/>
+              <w:adjustRightInd w:val="0"/>
+              <w:spacing w:before="0"/>
+              <w:rPr>
+                <w:rFonts w:ascii="Courier New" w:hAnsi="Courier New" w:cs="Courier New"/>
+                <w:color w:val="FFFFFF" w:themeColor="background1"/>
+                <w:sz w:val="16"/>
+                <w:szCs w:val="16"/>
+              </w:rPr>
+            </w:pPr>
+            <w:r>
+              <w:rPr>
+                <w:rFonts w:ascii="Courier New" w:hAnsi="Courier New" w:cs="Courier New"/>
+                <w:caps w:val="0"/>
+                <w:color w:val="FFFFFF" w:themeColor="background1"/>
+                <w:sz w:val="16"/>
+                <w:szCs w:val="16"/>
+              </w:rPr>
+              <w:tab/>
+              <w:t>/**</w:t>
+            </w:r>
+          </w:p>
+          <w:p>
+            <w:pPr>
+              <w:autoSpaceDE w:val="0"/>
+              <w:autoSpaceDN w:val="0"/>
+              <w:adjustRightInd w:val="0"/>
+              <w:spacing w:before="0"/>
+              <w:rPr>
+                <w:rFonts w:ascii="Courier New" w:hAnsi="Courier New" w:cs="Courier New"/>
+                <w:color w:val="FFFFFF" w:themeColor="background1"/>
+                <w:sz w:val="16"/>
+                <w:szCs w:val="16"/>
+              </w:rPr>
+            </w:pPr>
+            <w:r>
+              <w:rPr>
+                <w:rFonts w:ascii="Courier New" w:hAnsi="Courier New" w:cs="Courier New"/>
+                <w:caps w:val="0"/>
+                <w:color w:val="FFFFFF" w:themeColor="background1"/>
+                <w:sz w:val="16"/>
+                <w:szCs w:val="16"/>
+              </w:rPr>
+              <w:tab/>
+              <w:t xml:space="preserve"> * the main page</w:t>
+            </w:r>
+          </w:p>
+          <w:p>
+            <w:pPr>
+              <w:autoSpaceDE w:val="0"/>
+              <w:autoSpaceDN w:val="0"/>
+              <w:adjustRightInd w:val="0"/>
+              <w:spacing w:before="0"/>
+              <w:rPr>
+                <w:rFonts w:ascii="Courier New" w:hAnsi="Courier New" w:cs="Courier New"/>
+                <w:color w:val="FFFFFF" w:themeColor="background1"/>
+                <w:sz w:val="16"/>
+                <w:szCs w:val="16"/>
+              </w:rPr>
+            </w:pPr>
+            <w:r>
+              <w:rPr>
+                <w:rFonts w:ascii="Courier New" w:hAnsi="Courier New" w:cs="Courier New"/>
+                <w:caps w:val="0"/>
+                <w:color w:val="FFFFFF" w:themeColor="background1"/>
+                <w:sz w:val="16"/>
+                <w:szCs w:val="16"/>
+              </w:rPr>
+              <w:tab/>
+              <w:t xml:space="preserve"> *</w:t>
+            </w:r>
+          </w:p>
+          <w:p>
+            <w:pPr>
+              <w:autoSpaceDE w:val="0"/>
+              <w:autoSpaceDN w:val="0"/>
+              <w:adjustRightInd w:val="0"/>
+              <w:spacing w:before="0"/>
+              <w:rPr>
+                <w:rFonts w:ascii="Courier New" w:hAnsi="Courier New" w:cs="Courier New"/>
+                <w:color w:val="FFFFFF" w:themeColor="background1"/>
+                <w:sz w:val="16"/>
+                <w:szCs w:val="16"/>
+              </w:rPr>
+            </w:pPr>
+            <w:r>
+              <w:rPr>
+                <w:rFonts w:ascii="Courier New" w:hAnsi="Courier New" w:cs="Courier New"/>
+                <w:caps w:val="0"/>
+                <w:color w:val="FFFFFF" w:themeColor="background1"/>
+                <w:sz w:val="16"/>
+                <w:szCs w:val="16"/>
+              </w:rPr>
+              <w:tab/>
+              <w:t xml:space="preserve"> * @access public</w:t>
+            </w:r>
+          </w:p>
+          <w:p>
+            <w:pPr>
+              <w:autoSpaceDE w:val="0"/>
+              <w:autoSpaceDN w:val="0"/>
+              <w:adjustRightInd w:val="0"/>
+              <w:spacing w:before="0"/>
+              <w:rPr>
+                <w:rFonts w:ascii="Courier New" w:hAnsi="Courier New" w:cs="Courier New"/>
+                <w:color w:val="FFFFFF" w:themeColor="background1"/>
+                <w:sz w:val="16"/>
+                <w:szCs w:val="16"/>
+              </w:rPr>
+            </w:pPr>
+            <w:r>
+              <w:rPr>
+                <w:rFonts w:ascii="Courier New" w:hAnsi="Courier New" w:cs="Courier New"/>
+                <w:caps w:val="0"/>
+                <w:color w:val="FFFFFF" w:themeColor="background1"/>
+                <w:sz w:val="16"/>
+                <w:szCs w:val="16"/>
+              </w:rPr>
+              <w:tab/>
+              <w:t xml:space="preserve"> * @return void</w:t>
+            </w:r>
+          </w:p>
+          <w:p>
+            <w:pPr>
+              <w:autoSpaceDE w:val="0"/>
+              <w:autoSpaceDN w:val="0"/>
+              <w:adjustRightInd w:val="0"/>
+              <w:spacing w:before="0"/>
+              <w:rPr>
+                <w:rFonts w:ascii="Courier New" w:hAnsi="Courier New" w:cs="Courier New"/>
+                <w:color w:val="FFFFFF" w:themeColor="background1"/>
+                <w:sz w:val="16"/>
+                <w:szCs w:val="16"/>
+              </w:rPr>
+            </w:pPr>
+            <w:r>
+              <w:rPr>
+                <w:rFonts w:ascii="Courier New" w:hAnsi="Courier New" w:cs="Courier New"/>
+                <w:caps w:val="0"/>
+                <w:color w:val="FFFFFF" w:themeColor="background1"/>
+                <w:sz w:val="16"/>
+                <w:szCs w:val="16"/>
+              </w:rPr>
+              <w:tab/>
+              <w:t xml:space="preserve"> */</w:t>
+            </w:r>
+          </w:p>
+          <w:p>
+            <w:pPr>
+              <w:autoSpaceDE w:val="0"/>
+              <w:autoSpaceDN w:val="0"/>
+              <w:adjustRightInd w:val="0"/>
+              <w:spacing w:before="0"/>
+              <w:rPr>
+                <w:rFonts w:ascii="Courier New" w:hAnsi="Courier New" w:cs="Courier New"/>
+                <w:color w:val="FFFFFF" w:themeColor="background1"/>
+                <w:sz w:val="16"/>
+                <w:szCs w:val="16"/>
+              </w:rPr>
+            </w:pPr>
+          </w:p>
+          <w:p>
+            <w:pPr>
+              <w:autoSpaceDE w:val="0"/>
+              <w:autoSpaceDN w:val="0"/>
+              <w:adjustRightInd w:val="0"/>
+              <w:spacing w:before="0"/>
+              <w:rPr>
+                <w:rFonts w:ascii="Courier New" w:hAnsi="Courier New" w:cs="Courier New"/>
+                <w:color w:val="FFFFFF" w:themeColor="background1"/>
+                <w:sz w:val="16"/>
+                <w:szCs w:val="16"/>
+              </w:rPr>
+            </w:pPr>
+            <w:r>
+              <w:rPr>
+                <w:rFonts w:ascii="Courier New" w:hAnsi="Courier New" w:cs="Courier New"/>
+                <w:caps w:val="0"/>
+                <w:color w:val="FFFFFF" w:themeColor="background1"/>
+                <w:sz w:val="16"/>
+                <w:szCs w:val="16"/>
+              </w:rPr>
+              <w:tab/>
+              <w:t>public function show() {</w:t>
+            </w:r>
+          </w:p>
+          <w:p>
+            <w:pPr>
+              <w:autoSpaceDE w:val="0"/>
+              <w:autoSpaceDN w:val="0"/>
+              <w:adjustRightInd w:val="0"/>
+              <w:spacing w:before="0"/>
+              <w:rPr>
+                <w:rFonts w:ascii="Courier New" w:hAnsi="Courier New" w:cs="Courier New"/>
+                <w:color w:val="FFFFFF" w:themeColor="background1"/>
+                <w:sz w:val="16"/>
+                <w:szCs w:val="16"/>
+              </w:rPr>
+            </w:pPr>
+          </w:p>
+          <w:p>
+            <w:pPr>
+              <w:autoSpaceDE w:val="0"/>
+              <w:autoSpaceDN w:val="0"/>
+              <w:adjustRightInd w:val="0"/>
+              <w:spacing w:before="0"/>
+              <w:rPr>
+                <w:rFonts w:ascii="Courier New" w:hAnsi="Courier New" w:cs="Courier New"/>
+                <w:color w:val="FFFFFF" w:themeColor="background1"/>
+                <w:sz w:val="16"/>
+                <w:szCs w:val="16"/>
+              </w:rPr>
+            </w:pPr>
+            <w:r>
+              <w:rPr>
+                <w:rFonts w:ascii="Courier New" w:hAnsi="Courier New" w:cs="Courier New"/>
+                <w:caps w:val="0"/>
+                <w:color w:val="FFFFFF" w:themeColor="background1"/>
+                <w:sz w:val="16"/>
+                <w:szCs w:val="16"/>
+              </w:rPr>
+              <w:tab/>
+            </w:r>
+            <w:r>
+              <w:rPr>
+                <w:rFonts w:ascii="Courier New" w:hAnsi="Courier New" w:cs="Courier New"/>
+                <w:caps w:val="0"/>
+                <w:color w:val="FFFFFF" w:themeColor="background1"/>
+                <w:sz w:val="16"/>
+                <w:szCs w:val="16"/>
+              </w:rPr>
+              <w:tab/>
+              <w:t>$</w:t>
+            </w:r>
+            <w:proofErr w:type="spellStart"/>
+            <w:r>
+              <w:rPr>
+                <w:rFonts w:ascii="Courier New" w:hAnsi="Courier New" w:cs="Courier New"/>
+                <w:caps w:val="0"/>
+                <w:color w:val="FFFFFF" w:themeColor="background1"/>
+                <w:sz w:val="16"/>
+                <w:szCs w:val="16"/>
+              </w:rPr>
+              <w:t>anews</w:t>
+            </w:r>
+            <w:proofErr w:type="spellEnd"/>
+            <w:r>
+              <w:rPr>
+                <w:rFonts w:ascii="Courier New" w:hAnsi="Courier New" w:cs="Courier New"/>
+                <w:caps w:val="0"/>
+                <w:color w:val="FFFFFF" w:themeColor="background1"/>
+                <w:sz w:val="16"/>
+                <w:szCs w:val="16"/>
+              </w:rPr>
+              <w:t xml:space="preserve"> = $this-&gt;model-&gt;get();</w:t>
+            </w:r>
+          </w:p>
+          <w:p>
+            <w:pPr>
+              <w:autoSpaceDE w:val="0"/>
+              <w:autoSpaceDN w:val="0"/>
+              <w:adjustRightInd w:val="0"/>
+              <w:spacing w:before="0"/>
+              <w:rPr>
+                <w:rFonts w:ascii="Courier New" w:hAnsi="Courier New" w:cs="Courier New"/>
+                <w:color w:val="FFFFFF" w:themeColor="background1"/>
+                <w:sz w:val="16"/>
+                <w:szCs w:val="16"/>
+              </w:rPr>
+            </w:pPr>
+            <w:r>
+              <w:rPr>
+                <w:rFonts w:ascii="Courier New" w:hAnsi="Courier New" w:cs="Courier New"/>
+                <w:caps w:val="0"/>
+                <w:color w:val="FFFFFF" w:themeColor="background1"/>
+                <w:sz w:val="16"/>
+                <w:szCs w:val="16"/>
+              </w:rPr>
+              <w:tab/>
+            </w:r>
+            <w:r>
+              <w:rPr>
+                <w:rFonts w:ascii="Courier New" w:hAnsi="Courier New" w:cs="Courier New"/>
+                <w:caps w:val="0"/>
+                <w:color w:val="FFFFFF" w:themeColor="background1"/>
+                <w:sz w:val="16"/>
+                <w:szCs w:val="16"/>
+              </w:rPr>
+              <w:tab/>
+            </w:r>
+          </w:p>
+          <w:p>
+            <w:pPr>
+              <w:autoSpaceDE w:val="0"/>
+              <w:autoSpaceDN w:val="0"/>
+              <w:adjustRightInd w:val="0"/>
+              <w:spacing w:before="0"/>
+              <w:rPr>
+                <w:rFonts w:ascii="Courier New" w:hAnsi="Courier New" w:cs="Courier New"/>
+                <w:color w:val="FFFFFF" w:themeColor="background1"/>
+                <w:sz w:val="16"/>
+                <w:szCs w:val="16"/>
+              </w:rPr>
+            </w:pPr>
+            <w:r>
+              <w:rPr>
+                <w:rFonts w:ascii="Courier New" w:hAnsi="Courier New" w:cs="Courier New"/>
+                <w:caps w:val="0"/>
+                <w:color w:val="FFFFFF" w:themeColor="background1"/>
+                <w:sz w:val="16"/>
+                <w:szCs w:val="16"/>
+              </w:rPr>
+              <w:tab/>
+            </w:r>
+            <w:r>
+              <w:rPr>
+                <w:rFonts w:ascii="Courier New" w:hAnsi="Courier New" w:cs="Courier New"/>
+                <w:caps w:val="0"/>
+                <w:color w:val="FFFFFF" w:themeColor="background1"/>
+                <w:sz w:val="16"/>
+                <w:szCs w:val="16"/>
+              </w:rPr>
+              <w:tab/>
+              <w:t>$this-&gt;view</w:t>
+            </w:r>
+          </w:p>
+          <w:p>
+            <w:pPr>
+              <w:autoSpaceDE w:val="0"/>
+              <w:autoSpaceDN w:val="0"/>
+              <w:adjustRightInd w:val="0"/>
+              <w:spacing w:before="0"/>
+              <w:rPr>
+                <w:rFonts w:ascii="Courier New" w:hAnsi="Courier New" w:cs="Courier New"/>
+                <w:color w:val="FFFFFF" w:themeColor="background1"/>
+                <w:sz w:val="16"/>
+                <w:szCs w:val="16"/>
+                <w:lang w:val="fr-FR"/>
+              </w:rPr>
+            </w:pPr>
+            <w:r>
+              <w:rPr>
+                <w:rFonts w:ascii="Courier New" w:hAnsi="Courier New" w:cs="Courier New"/>
+                <w:caps w:val="0"/>
+                <w:color w:val="FFFFFF" w:themeColor="background1"/>
+                <w:sz w:val="16"/>
+                <w:szCs w:val="16"/>
+              </w:rPr>
+              <w:tab/>
+            </w:r>
+            <w:r>
+              <w:rPr>
+                <w:rFonts w:ascii="Courier New" w:hAnsi="Courier New" w:cs="Courier New"/>
+                <w:caps w:val="0"/>
+                <w:color w:val="FFFFFF" w:themeColor="background1"/>
+                <w:sz w:val="16"/>
+                <w:szCs w:val="16"/>
+              </w:rPr>
+              <w:tab/>
+            </w:r>
+            <w:r>
+              <w:rPr>
+                <w:rFonts w:ascii="Courier New" w:hAnsi="Courier New" w:cs="Courier New"/>
+                <w:caps w:val="0"/>
+                <w:color w:val="FFFFFF" w:themeColor="background1"/>
+                <w:sz w:val="16"/>
+                <w:szCs w:val="16"/>
+              </w:rPr>
+              <w:tab/>
+              <w:t xml:space="preserve"> </w:t>
+            </w:r>
+            <w:r>
+              <w:rPr>
+                <w:rFonts w:ascii="Courier New" w:hAnsi="Courier New" w:cs="Courier New"/>
+                <w:caps w:val="0"/>
+                <w:color w:val="FFFFFF" w:themeColor="background1"/>
+                <w:sz w:val="16"/>
+                <w:szCs w:val="16"/>
+                <w:lang w:val="fr-FR"/>
+              </w:rPr>
+              <w:t>-&gt;</w:t>
+            </w:r>
+            <w:proofErr w:type="spellStart"/>
+            <w:proofErr w:type="gramStart"/>
+            <w:r>
+              <w:rPr>
+                <w:rFonts w:ascii="Courier New" w:hAnsi="Courier New" w:cs="Courier New"/>
+                <w:caps w:val="0"/>
+                <w:color w:val="FFFFFF" w:themeColor="background1"/>
+                <w:sz w:val="16"/>
+                <w:szCs w:val="16"/>
+                <w:lang w:val="fr-FR"/>
+              </w:rPr>
+              <w:t>assign</w:t>
+            </w:r>
+            <w:proofErr w:type="spellEnd"/>
+            <w:r>
+              <w:rPr>
+                <w:rFonts w:ascii="Courier New" w:hAnsi="Courier New" w:cs="Courier New"/>
+                <w:caps w:val="0"/>
+                <w:color w:val="FFFFFF" w:themeColor="background1"/>
+                <w:sz w:val="16"/>
+                <w:szCs w:val="16"/>
+                <w:lang w:val="fr-FR"/>
+              </w:rPr>
+              <w:t>(</w:t>
+            </w:r>
+            <w:proofErr w:type="gramEnd"/>
+            <w:r>
+              <w:rPr>
+                <w:rFonts w:ascii="Courier New" w:hAnsi="Courier New" w:cs="Courier New"/>
+                <w:caps w:val="0"/>
+                <w:color w:val="FFFFFF" w:themeColor="background1"/>
+                <w:sz w:val="16"/>
+                <w:szCs w:val="16"/>
+                <w:lang w:val="fr-FR"/>
+              </w:rPr>
+              <w:t>'news', $</w:t>
+            </w:r>
+            <w:proofErr w:type="spellStart"/>
+            <w:r>
+              <w:rPr>
+                <w:rFonts w:ascii="Courier New" w:hAnsi="Courier New" w:cs="Courier New"/>
+                <w:caps w:val="0"/>
+                <w:color w:val="FFFFFF" w:themeColor="background1"/>
+                <w:sz w:val="16"/>
+                <w:szCs w:val="16"/>
+                <w:lang w:val="fr-FR"/>
+              </w:rPr>
+              <w:t>anews</w:t>
+            </w:r>
+            <w:proofErr w:type="spellEnd"/>
+            <w:r>
+              <w:rPr>
+                <w:rFonts w:ascii="Courier New" w:hAnsi="Courier New" w:cs="Courier New"/>
+                <w:caps w:val="0"/>
+                <w:color w:val="FFFFFF" w:themeColor="background1"/>
+                <w:sz w:val="16"/>
+                <w:szCs w:val="16"/>
+                <w:lang w:val="fr-FR"/>
+              </w:rPr>
+              <w:t>)</w:t>
+            </w:r>
+          </w:p>
+          <w:p>
+            <w:pPr>
+              <w:autoSpaceDE w:val="0"/>
+              <w:autoSpaceDN w:val="0"/>
+              <w:adjustRightInd w:val="0"/>
+              <w:spacing w:before="0"/>
+              <w:rPr>
+                <w:rFonts w:ascii="Courier New" w:hAnsi="Courier New" w:cs="Courier New"/>
+                <w:color w:val="FFFFFF" w:themeColor="background1"/>
+                <w:sz w:val="16"/>
+                <w:szCs w:val="16"/>
+                <w:lang w:val="fr-FR"/>
+              </w:rPr>
+            </w:pPr>
+            <w:r>
+              <w:rPr>
+                <w:rFonts w:ascii="Courier New" w:hAnsi="Courier New" w:cs="Courier New"/>
+                <w:caps w:val="0"/>
+                <w:color w:val="FFFFFF" w:themeColor="background1"/>
+                <w:sz w:val="16"/>
+                <w:szCs w:val="16"/>
+                <w:lang w:val="fr-FR"/>
+              </w:rPr>
+              <w:tab/>
+            </w:r>
+            <w:r>
+              <w:rPr>
+                <w:rFonts w:ascii="Courier New" w:hAnsi="Courier New" w:cs="Courier New"/>
+                <w:caps w:val="0"/>
+                <w:color w:val="FFFFFF" w:themeColor="background1"/>
+                <w:sz w:val="16"/>
+                <w:szCs w:val="16"/>
+                <w:lang w:val="fr-FR"/>
+              </w:rPr>
+              <w:tab/>
+            </w:r>
+            <w:r>
+              <w:rPr>
+                <w:rFonts w:ascii="Courier New" w:hAnsi="Courier New" w:cs="Courier New"/>
+                <w:caps w:val="0"/>
+                <w:color w:val="FFFFFF" w:themeColor="background1"/>
+                <w:sz w:val="16"/>
+                <w:szCs w:val="16"/>
+                <w:lang w:val="fr-FR"/>
+              </w:rPr>
+              <w:tab/>
+              <w:t xml:space="preserve"> -&gt;</w:t>
+            </w:r>
+            <w:proofErr w:type="gramStart"/>
+            <w:r>
+              <w:rPr>
+                <w:rFonts w:ascii="Courier New" w:hAnsi="Courier New" w:cs="Courier New"/>
+                <w:caps w:val="0"/>
+                <w:color w:val="FFFFFF" w:themeColor="background1"/>
+                <w:sz w:val="16"/>
+                <w:szCs w:val="16"/>
+                <w:lang w:val="fr-FR"/>
+              </w:rPr>
+              <w:t>display(</w:t>
+            </w:r>
+            <w:proofErr w:type="gramEnd"/>
+            <w:r>
+              <w:rPr>
+                <w:rFonts w:ascii="Courier New" w:hAnsi="Courier New" w:cs="Courier New"/>
+                <w:caps w:val="0"/>
+                <w:color w:val="FFFFFF" w:themeColor="background1"/>
+                <w:sz w:val="16"/>
+                <w:szCs w:val="16"/>
+                <w:lang w:val="fr-FR"/>
+              </w:rPr>
+              <w:t>);</w:t>
+            </w:r>
+            <w:r>
+              <w:rPr>
+                <w:rFonts w:ascii="Courier New" w:hAnsi="Courier New" w:cs="Courier New"/>
+                <w:caps w:val="0"/>
+                <w:color w:val="FFFFFF" w:themeColor="background1"/>
+                <w:sz w:val="16"/>
+                <w:szCs w:val="16"/>
+                <w:lang w:val="fr-FR"/>
+              </w:rPr>
+              <w:tab/>
+            </w:r>
+          </w:p>
+          <w:p>
+            <w:pPr>
+              <w:pStyle w:val="NormalWeb"/>
+              <w:spacing w:before="0" w:after="255" w:line="240" w:lineRule="auto"/>
+              <w:rPr>
+                <w:rFonts w:ascii="inherit" w:hAnsi="inherit"/>
+                <w:color w:val="FFFFFF" w:themeColor="background1"/>
+                <w:sz w:val="16"/>
+                <w:szCs w:val="16"/>
+              </w:rPr>
+            </w:pPr>
+            <w:r>
+              <w:rPr>
+                <w:rFonts w:ascii="Courier New" w:hAnsi="Courier New" w:cs="Courier New"/>
+                <w:caps w:val="0"/>
+                <w:color w:val="FFFFFF" w:themeColor="background1"/>
+                <w:kern w:val="0"/>
+                <w:sz w:val="16"/>
+                <w:szCs w:val="16"/>
+                <w:lang w:val="fr-FR"/>
+              </w:rPr>
+              <w:tab/>
+              <w:t>}</w:t>
+            </w:r>
+            <w:r>
+              <w:rPr>
+                <w:rFonts w:ascii="Courier New" w:hAnsi="Courier New" w:cs="Courier New"/>
+                <w:caps w:val="0"/>
+                <w:color w:val="FFFFFF" w:themeColor="background1"/>
+                <w:kern w:val="0"/>
+                <w:sz w:val="16"/>
+                <w:szCs w:val="16"/>
+                <w:lang w:val="fr-FR"/>
+              </w:rPr>
+              <w:br/>
+              <w:t>)</w:t>
+            </w:r>
+          </w:p>
+        </w:tc>
+      </w:tr>
+    </w:tbl>
+    <w:p>
+      <w:pPr>
+        <w:rPr>
+          <w:rFonts w:cs="Miriam"/>
+          <w:sz w:val="24"/>
+          <w:szCs w:val="24"/>
+          <w:lang w:val="fr-FR"/>
+        </w:rPr>
+      </w:pPr>
+    </w:p>
+    <w:p>
+      <w:pPr>
+        <w:rPr>
+          <w:rFonts w:cs="Miriam"/>
+          <w:sz w:val="24"/>
+          <w:szCs w:val="24"/>
+          <w:lang w:val="fr-FR"/>
+        </w:rPr>
+      </w:pPr>
+      <w:r>
+        <w:rPr>
+          <w:rFonts w:cs="Miriam"/>
+          <w:sz w:val="24"/>
+          <w:szCs w:val="24"/>
+          <w:lang w:val="fr-FR"/>
+        </w:rPr>
+        <w:t>Pour faire simple, la fonction appelle un modèle Exemple1 ($</w:t>
+      </w:r>
+      <w:proofErr w:type="spellStart"/>
+      <w:r>
+        <w:rPr>
+          <w:rFonts w:cs="Miriam"/>
+          <w:sz w:val="24"/>
+          <w:szCs w:val="24"/>
+          <w:lang w:val="fr-FR"/>
+        </w:rPr>
+        <w:t>this</w:t>
+      </w:r>
+      <w:proofErr w:type="spellEnd"/>
+      <w:r>
+        <w:rPr>
+          <w:rFonts w:cs="Miriam"/>
+          <w:sz w:val="24"/>
+          <w:szCs w:val="24"/>
+          <w:lang w:val="fr-FR"/>
+        </w:rPr>
+        <w:t>-&gt;model est raccourcis vers le modèle du même nom que le contrôleur) et ensuite on appelle la vue qui affiche la liste des Exemple1 qu’on a récupéré.</w:t>
+      </w:r>
+      <w:r>
+        <w:rPr>
+          <w:rFonts w:cs="Miriam"/>
+          <w:sz w:val="24"/>
+          <w:szCs w:val="24"/>
+          <w:lang w:val="fr-FR"/>
+        </w:rPr>
+        <w:t xml:space="preserve"> Comme pour le modèle, si on ne définit pas la vue à appeler, le </w:t>
+      </w:r>
+      <w:proofErr w:type="spellStart"/>
+      <w:r>
+        <w:rPr>
+          <w:rFonts w:cs="Miriam"/>
+          <w:sz w:val="24"/>
+          <w:szCs w:val="24"/>
+          <w:lang w:val="fr-FR"/>
+        </w:rPr>
+        <w:t>framework</w:t>
+      </w:r>
+      <w:proofErr w:type="spellEnd"/>
+      <w:r>
+        <w:rPr>
+          <w:rFonts w:cs="Miriam"/>
+          <w:sz w:val="24"/>
+          <w:szCs w:val="24"/>
+          <w:lang w:val="fr-FR"/>
+        </w:rPr>
+        <w:t xml:space="preserve"> va automatiquement appeler la vue du même nom soit ici Exemple1.tpl.</w:t>
+      </w:r>
+    </w:p>
+    <w:p>
+      <w:pPr>
+        <w:rPr>
+          <w:rFonts w:cs="Miriam"/>
+          <w:sz w:val="24"/>
+          <w:szCs w:val="24"/>
+          <w:lang w:val="fr-FR"/>
+        </w:rPr>
+      </w:pPr>
+      <w:r>
+        <w:rPr>
+          <w:rFonts w:cs="Miriam"/>
+          <w:sz w:val="24"/>
+          <w:szCs w:val="24"/>
+          <w:lang w:val="fr-FR"/>
+        </w:rPr>
+        <w:t>Pour tester en réel, ce code, il nous faut se connecter sur la base de donnée et de créer la table Exemple1 comme ceci :</w:t>
+      </w:r>
+    </w:p>
+    <w:p>
+      <w:pPr>
+        <w:shd w:val="clear" w:color="auto" w:fill="EEEEEE"/>
+        <w:tabs>
+          <w:tab w:val="left" w:pos="916"/>
+          <w:tab w:val="left" w:pos="1832"/>
+          <w:tab w:val="left" w:pos="2748"/>
+          <w:tab w:val="left" w:pos="3664"/>
+          <w:tab w:val="left" w:pos="4580"/>
+          <w:tab w:val="left" w:pos="5496"/>
+          <w:tab w:val="left" w:pos="6412"/>
+          <w:tab w:val="left" w:pos="7328"/>
+          <w:tab w:val="left" w:pos="8244"/>
+          <w:tab w:val="left" w:pos="9160"/>
+          <w:tab w:val="left" w:pos="10076"/>
+          <w:tab w:val="left" w:pos="10992"/>
+          <w:tab w:val="left" w:pos="11908"/>
+          <w:tab w:val="left" w:pos="12824"/>
+          <w:tab w:val="left" w:pos="13740"/>
+          <w:tab w:val="left" w:pos="14656"/>
+        </w:tabs>
+        <w:spacing w:after="0" w:line="300" w:lineRule="atLeast"/>
+        <w:textAlignment w:val="baseline"/>
+        <w:rPr>
+          <w:rFonts w:ascii="Courier New" w:eastAsia="Times New Roman" w:hAnsi="Courier New" w:cs="Courier New"/>
+          <w:color w:val="000000"/>
+          <w:lang w:eastAsia="fr-FR"/>
+        </w:rPr>
+      </w:pPr>
+      <w:r>
+        <w:rPr>
+          <w:rFonts w:ascii="Courier New" w:eastAsia="Times New Roman" w:hAnsi="Courier New" w:cs="Courier New"/>
+          <w:color w:val="000000"/>
+          <w:lang w:eastAsia="fr-FR"/>
+        </w:rPr>
+        <w:t>CREATE DATABASE</w:t>
+      </w:r>
+      <w:r>
+        <w:rPr>
+          <w:rFonts w:ascii="Courier New" w:eastAsia="Times New Roman" w:hAnsi="Courier New" w:cs="Courier New"/>
+          <w:color w:val="000000"/>
+          <w:lang w:eastAsia="fr-FR"/>
+        </w:rPr>
+        <w:t xml:space="preserve"> demo</w:t>
+      </w:r>
+    </w:p>
+    <w:p>
+      <w:pPr>
+        <w:rPr>
+          <w:rFonts w:cs="Miriam"/>
+          <w:sz w:val="24"/>
+          <w:szCs w:val="24"/>
+        </w:rPr>
+      </w:pPr>
+    </w:p>
+    <w:p>
+      <w:pPr>
+        <w:rPr>
+          <w:rFonts w:cs="Miriam"/>
+          <w:sz w:val="24"/>
+          <w:szCs w:val="24"/>
+        </w:rPr>
+      </w:pPr>
+      <w:proofErr w:type="spellStart"/>
+      <w:proofErr w:type="gramStart"/>
+      <w:r>
+        <w:rPr>
+          <w:rFonts w:cs="Miriam"/>
+          <w:sz w:val="24"/>
+          <w:szCs w:val="24"/>
+        </w:rPr>
+        <w:t>Puis</w:t>
+      </w:r>
+      <w:proofErr w:type="spellEnd"/>
+      <w:r>
+        <w:rPr>
+          <w:rFonts w:cs="Miriam"/>
+          <w:sz w:val="24"/>
+          <w:szCs w:val="24"/>
+        </w:rPr>
+        <w:t xml:space="preserve"> :</w:t>
+      </w:r>
+      <w:proofErr w:type="gramEnd"/>
+    </w:p>
+    <w:p>
+      <w:pPr>
+        <w:rPr>
+          <w:rFonts w:ascii="Arial" w:hAnsi="Arial" w:cs="Arial"/>
+          <w:color w:val="444444"/>
+          <w:shd w:val="clear" w:color="auto" w:fill="FFFFFF"/>
+        </w:rPr>
+      </w:pPr>
+      <w:r>
+        <w:rPr>
+          <w:rFonts w:ascii="Arial" w:hAnsi="Arial" w:cs="Arial"/>
+          <w:color w:val="444444"/>
+          <w:shd w:val="clear" w:color="auto" w:fill="FFFFFF"/>
+        </w:rPr>
+        <w:t>CREATE TABLE `</w:t>
+      </w:r>
+      <w:r>
+        <w:rPr>
+          <w:rFonts w:ascii="Arial" w:hAnsi="Arial" w:cs="Arial"/>
+          <w:color w:val="444444"/>
+          <w:shd w:val="clear" w:color="auto" w:fill="FFFFFF"/>
+        </w:rPr>
+        <w:t>E</w:t>
+      </w:r>
+      <w:r>
+        <w:rPr>
+          <w:rFonts w:ascii="Arial" w:hAnsi="Arial" w:cs="Arial"/>
+          <w:color w:val="444444"/>
+          <w:shd w:val="clear" w:color="auto" w:fill="FFFFFF"/>
+        </w:rPr>
+        <w:t>xemple1` (</w:t>
+      </w:r>
+      <w:r>
+        <w:rPr>
+          <w:rFonts w:ascii="Arial" w:hAnsi="Arial" w:cs="Arial"/>
+          <w:color w:val="444444"/>
+        </w:rPr>
+        <w:br/>
+      </w:r>
+      <w:r>
+        <w:rPr>
+          <w:rFonts w:ascii="Arial" w:hAnsi="Arial" w:cs="Arial"/>
+          <w:color w:val="444444"/>
+          <w:shd w:val="clear" w:color="auto" w:fill="FFFFFF"/>
+        </w:rPr>
+        <w:t> </w:t>
+      </w:r>
+      <w:r>
+        <w:rPr>
+          <w:rFonts w:ascii="Arial" w:hAnsi="Arial" w:cs="Arial"/>
+          <w:color w:val="444444"/>
+          <w:shd w:val="clear" w:color="auto" w:fill="FFFFFF"/>
+        </w:rPr>
+        <w:t xml:space="preserve">    </w:t>
+      </w:r>
+      <w:r>
+        <w:rPr>
+          <w:rFonts w:ascii="Arial" w:hAnsi="Arial" w:cs="Arial"/>
+          <w:color w:val="444444"/>
+          <w:shd w:val="clear" w:color="auto" w:fill="FFFFFF"/>
+        </w:rPr>
+        <w:t xml:space="preserve">`id` </w:t>
+      </w:r>
+      <w:proofErr w:type="spellStart"/>
+      <w:proofErr w:type="gramStart"/>
+      <w:r>
+        <w:rPr>
+          <w:rFonts w:ascii="Arial" w:hAnsi="Arial" w:cs="Arial"/>
+          <w:color w:val="444444"/>
+          <w:shd w:val="clear" w:color="auto" w:fill="FFFFFF"/>
+        </w:rPr>
+        <w:t>int</w:t>
+      </w:r>
+      <w:proofErr w:type="spellEnd"/>
+      <w:r>
+        <w:rPr>
+          <w:rFonts w:ascii="Arial" w:hAnsi="Arial" w:cs="Arial"/>
+          <w:color w:val="444444"/>
+          <w:shd w:val="clear" w:color="auto" w:fill="FFFFFF"/>
+        </w:rPr>
+        <w:t>(</w:t>
+      </w:r>
+      <w:proofErr w:type="gramEnd"/>
+      <w:r>
+        <w:rPr>
+          <w:rFonts w:ascii="Arial" w:hAnsi="Arial" w:cs="Arial"/>
+          <w:color w:val="444444"/>
+          <w:shd w:val="clear" w:color="auto" w:fill="FFFFFF"/>
+        </w:rPr>
+        <w:t>10) unsigned NOT NULL AUTO_INCREMENT,</w:t>
+      </w:r>
+      <w:r>
+        <w:rPr>
+          <w:rFonts w:ascii="Arial" w:hAnsi="Arial" w:cs="Arial"/>
+          <w:color w:val="444444"/>
+        </w:rPr>
+        <w:br/>
+      </w:r>
+      <w:r>
+        <w:rPr>
+          <w:rFonts w:ascii="Arial" w:hAnsi="Arial" w:cs="Arial"/>
+          <w:color w:val="444444"/>
+          <w:shd w:val="clear" w:color="auto" w:fill="FFFFFF"/>
+        </w:rPr>
+        <w:t> </w:t>
+      </w:r>
+      <w:r>
+        <w:rPr>
+          <w:rFonts w:ascii="Arial" w:hAnsi="Arial" w:cs="Arial"/>
+          <w:color w:val="444444"/>
+          <w:shd w:val="clear" w:color="auto" w:fill="FFFFFF"/>
+        </w:rPr>
+        <w:t xml:space="preserve">    </w:t>
+      </w:r>
+      <w:r>
+        <w:rPr>
+          <w:rFonts w:ascii="Arial" w:hAnsi="Arial" w:cs="Arial"/>
+          <w:color w:val="444444"/>
+          <w:shd w:val="clear" w:color="auto" w:fill="FFFFFF"/>
+        </w:rPr>
+        <w:t xml:space="preserve">`title` </w:t>
+      </w:r>
+      <w:proofErr w:type="spellStart"/>
+      <w:r>
+        <w:rPr>
+          <w:rFonts w:ascii="Arial" w:hAnsi="Arial" w:cs="Arial"/>
+          <w:color w:val="444444"/>
+          <w:shd w:val="clear" w:color="auto" w:fill="FFFFFF"/>
+        </w:rPr>
+        <w:t>varchar</w:t>
+      </w:r>
+      <w:proofErr w:type="spellEnd"/>
+      <w:r>
+        <w:rPr>
+          <w:rFonts w:ascii="Arial" w:hAnsi="Arial" w:cs="Arial"/>
+          <w:color w:val="444444"/>
+          <w:shd w:val="clear" w:color="auto" w:fill="FFFFFF"/>
+        </w:rPr>
+        <w:t>(150) NOT NULL,</w:t>
+      </w:r>
+      <w:r>
+        <w:rPr>
+          <w:rFonts w:ascii="Arial" w:hAnsi="Arial" w:cs="Arial"/>
+          <w:color w:val="444444"/>
+        </w:rPr>
+        <w:br/>
+      </w:r>
+      <w:r>
+        <w:rPr>
+          <w:rFonts w:ascii="Arial" w:hAnsi="Arial" w:cs="Arial"/>
+          <w:color w:val="444444"/>
+          <w:shd w:val="clear" w:color="auto" w:fill="FFFFFF"/>
+        </w:rPr>
+        <w:t xml:space="preserve">    </w:t>
+      </w:r>
+      <w:r>
+        <w:rPr>
+          <w:rFonts w:ascii="Arial" w:hAnsi="Arial" w:cs="Arial"/>
+          <w:color w:val="444444"/>
+          <w:shd w:val="clear" w:color="auto" w:fill="FFFFFF"/>
+        </w:rPr>
+        <w:t> PRIMARY KEY (`id`)</w:t>
+      </w:r>
+      <w:r>
+        <w:rPr>
+          <w:rFonts w:ascii="Arial" w:hAnsi="Arial" w:cs="Arial"/>
+          <w:color w:val="444444"/>
+        </w:rPr>
+        <w:br/>
+      </w:r>
+      <w:r>
+        <w:rPr>
+          <w:rFonts w:ascii="Arial" w:hAnsi="Arial" w:cs="Arial"/>
+          <w:color w:val="444444"/>
+          <w:shd w:val="clear" w:color="auto" w:fill="FFFFFF"/>
+        </w:rPr>
+        <w:t>) ENGINE=</w:t>
+      </w:r>
+      <w:proofErr w:type="spellStart"/>
+      <w:r>
+        <w:rPr>
+          <w:rFonts w:ascii="Arial" w:hAnsi="Arial" w:cs="Arial"/>
+          <w:color w:val="444444"/>
+          <w:shd w:val="clear" w:color="auto" w:fill="FFFFFF"/>
+        </w:rPr>
+        <w:t>InnoDB</w:t>
+      </w:r>
+      <w:proofErr w:type="spellEnd"/>
+      <w:r>
+        <w:rPr>
+          <w:rFonts w:ascii="Arial" w:hAnsi="Arial" w:cs="Arial"/>
+          <w:color w:val="444444"/>
+          <w:shd w:val="clear" w:color="auto" w:fill="FFFFFF"/>
+        </w:rPr>
+        <w:t xml:space="preserve"> DEFAULT CHARSET=latin1</w:t>
+      </w:r>
+    </w:p>
+    <w:p>
+      <w:pPr>
+        <w:rPr>
+          <w:rFonts w:ascii="Arial" w:hAnsi="Arial" w:cs="Arial"/>
+          <w:color w:val="444444"/>
+          <w:shd w:val="clear" w:color="auto" w:fill="FFFFFF"/>
+        </w:rPr>
+      </w:pPr>
+      <w:r>
+        <w:rPr>
+          <w:rFonts w:ascii="Arial" w:hAnsi="Arial" w:cs="Arial"/>
+          <w:color w:val="444444"/>
+          <w:shd w:val="clear" w:color="auto" w:fill="FFFFFF"/>
+        </w:rPr>
+        <w:t xml:space="preserve">INSERT </w:t>
+      </w:r>
+      <w:proofErr w:type="gramStart"/>
+      <w:r>
+        <w:rPr>
+          <w:rFonts w:ascii="Arial" w:hAnsi="Arial" w:cs="Arial"/>
+          <w:color w:val="444444"/>
+          <w:shd w:val="clear" w:color="auto" w:fill="FFFFFF"/>
+        </w:rPr>
+        <w:t>INTO  `</w:t>
+      </w:r>
+      <w:proofErr w:type="gramEnd"/>
+      <w:r>
+        <w:rPr>
+          <w:rFonts w:ascii="Arial" w:hAnsi="Arial" w:cs="Arial"/>
+          <w:color w:val="444444"/>
+          <w:shd w:val="clear" w:color="auto" w:fill="FFFFFF"/>
+        </w:rPr>
+        <w:t>d</w:t>
+      </w:r>
+      <w:r>
+        <w:rPr>
+          <w:rFonts w:ascii="Arial" w:hAnsi="Arial" w:cs="Arial"/>
+          <w:color w:val="444444"/>
+          <w:shd w:val="clear" w:color="auto" w:fill="FFFFFF"/>
+        </w:rPr>
+        <w:t xml:space="preserve">emo`.`exemple1` (`id` ,`title`) </w:t>
+      </w:r>
+      <w:r>
+        <w:rPr>
+          <w:rFonts w:ascii="Arial" w:hAnsi="Arial" w:cs="Arial"/>
+          <w:color w:val="444444"/>
+          <w:shd w:val="clear" w:color="auto" w:fill="FFFFFF"/>
+        </w:rPr>
+        <w:t>VALUES (NULL ,  'test1'), (NULL ,  'test2');</w:t>
+      </w:r>
+    </w:p>
+    <w:p>
+      <w:pPr>
+        <w:rPr>
+          <w:rFonts w:cs="Arial"/>
+          <w:color w:val="444444"/>
+          <w:sz w:val="24"/>
+          <w:szCs w:val="24"/>
+          <w:shd w:val="clear" w:color="auto" w:fill="FFFFFF"/>
+          <w:lang w:val="fr-FR"/>
+        </w:rPr>
+      </w:pPr>
+      <w:r>
+        <w:rPr>
+          <w:rFonts w:cs="Arial"/>
+          <w:color w:val="444444"/>
+          <w:sz w:val="24"/>
+          <w:szCs w:val="24"/>
+          <w:shd w:val="clear" w:color="auto" w:fill="FFFFFF"/>
+          <w:lang w:val="fr-FR"/>
+        </w:rPr>
+        <w:t xml:space="preserve">Le système propose du </w:t>
+      </w:r>
+      <w:proofErr w:type="spellStart"/>
+      <w:r>
+        <w:rPr>
+          <w:rFonts w:cs="Arial"/>
+          <w:color w:val="444444"/>
+          <w:sz w:val="24"/>
+          <w:szCs w:val="24"/>
+          <w:shd w:val="clear" w:color="auto" w:fill="FFFFFF"/>
+          <w:lang w:val="fr-FR"/>
+        </w:rPr>
+        <w:t>scaffolding</w:t>
+      </w:r>
+      <w:proofErr w:type="spellEnd"/>
+      <w:r>
+        <w:rPr>
+          <w:rFonts w:cs="Arial"/>
+          <w:color w:val="444444"/>
+          <w:sz w:val="24"/>
+          <w:szCs w:val="24"/>
+          <w:shd w:val="clear" w:color="auto" w:fill="FFFFFF"/>
+          <w:lang w:val="fr-FR"/>
+        </w:rPr>
+        <w:t xml:space="preserve"> mais nous verrons cela plus tard.</w:t>
+      </w:r>
+    </w:p>
+    <w:p>
+      <w:pPr>
+        <w:rPr>
+          <w:rFonts w:cs="Arial"/>
+          <w:color w:val="444444"/>
+          <w:sz w:val="24"/>
+          <w:szCs w:val="24"/>
+          <w:shd w:val="clear" w:color="auto" w:fill="FFFFFF"/>
+          <w:lang w:val="fr-FR"/>
+        </w:rPr>
+      </w:pPr>
+      <w:r>
+        <w:rPr>
+          <w:rFonts w:cs="Arial"/>
+          <w:color w:val="444444"/>
+          <w:sz w:val="24"/>
+          <w:szCs w:val="24"/>
+          <w:shd w:val="clear" w:color="auto" w:fill="FFFFFF"/>
+          <w:lang w:val="fr-FR"/>
+        </w:rPr>
+        <w:t>Dès</w:t>
+      </w:r>
+      <w:r>
+        <w:rPr>
+          <w:rFonts w:cs="Arial"/>
+          <w:color w:val="444444"/>
+          <w:sz w:val="24"/>
+          <w:szCs w:val="24"/>
+          <w:shd w:val="clear" w:color="auto" w:fill="FFFFFF"/>
+          <w:lang w:val="fr-FR"/>
+        </w:rPr>
+        <w:t xml:space="preserve"> que cela est fait, il faut aller configurer la connexion de sa base de données dans le fichier e:/venus/private/src/Demo/conf/Db.conf pour mettre l’utilisateur et le passeport de la base de données.</w:t>
+      </w:r>
+    </w:p>
+    <w:p>
+      <w:pPr>
+        <w:autoSpaceDE w:val="0"/>
+        <w:autoSpaceDN w:val="0"/>
+        <w:adjustRightInd w:val="0"/>
+        <w:spacing w:after="0" w:line="240" w:lineRule="auto"/>
+        <w:rPr>
+          <w:rFonts w:ascii="Consolas" w:hAnsi="Consolas" w:cs="Consolas"/>
+        </w:rPr>
+      </w:pPr>
+      <w:r>
+        <w:rPr>
+          <w:rFonts w:ascii="Consolas" w:hAnsi="Consolas" w:cs="Consolas"/>
+        </w:rPr>
+        <w:t>{</w:t>
+      </w:r>
+    </w:p>
+    <w:p>
+      <w:pPr>
+        <w:autoSpaceDE w:val="0"/>
+        <w:autoSpaceDN w:val="0"/>
+        <w:adjustRightInd w:val="0"/>
+        <w:spacing w:after="0" w:line="240" w:lineRule="auto"/>
+        <w:rPr>
+          <w:rFonts w:ascii="Consolas" w:hAnsi="Consolas" w:cs="Consolas"/>
+        </w:rPr>
+      </w:pPr>
+      <w:r>
+        <w:rPr>
+          <w:rFonts w:ascii="Consolas" w:hAnsi="Consolas" w:cs="Consolas"/>
+        </w:rPr>
+        <w:t xml:space="preserve">    "</w:t>
+      </w:r>
+      <w:proofErr w:type="gramStart"/>
+      <w:r>
+        <w:rPr>
+          <w:rFonts w:ascii="Consolas" w:hAnsi="Consolas" w:cs="Consolas"/>
+        </w:rPr>
+        <w:t>configuration</w:t>
+      </w:r>
+      <w:proofErr w:type="gramEnd"/>
+      <w:r>
+        <w:rPr>
+          <w:rFonts w:ascii="Consolas" w:hAnsi="Consolas" w:cs="Consolas"/>
+        </w:rPr>
+        <w:t>": {</w:t>
+      </w:r>
+    </w:p>
+    <w:p>
+      <w:pPr>
+        <w:autoSpaceDE w:val="0"/>
+        <w:autoSpaceDN w:val="0"/>
+        <w:adjustRightInd w:val="0"/>
+        <w:spacing w:after="0" w:line="240" w:lineRule="auto"/>
+        <w:rPr>
+          <w:rFonts w:ascii="Consolas" w:hAnsi="Consolas" w:cs="Consolas"/>
+        </w:rPr>
+      </w:pPr>
+      <w:r>
+        <w:rPr>
+          <w:rFonts w:ascii="Consolas" w:hAnsi="Consolas" w:cs="Consolas"/>
+        </w:rPr>
+        <w:t xml:space="preserve">        "</w:t>
+      </w:r>
+      <w:proofErr w:type="gramStart"/>
+      <w:r>
+        <w:rPr>
+          <w:rFonts w:ascii="Consolas" w:hAnsi="Consolas" w:cs="Consolas"/>
+        </w:rPr>
+        <w:t>demo</w:t>
+      </w:r>
+      <w:proofErr w:type="gramEnd"/>
+      <w:r>
+        <w:rPr>
+          <w:rFonts w:ascii="Consolas" w:hAnsi="Consolas" w:cs="Consolas"/>
+        </w:rPr>
+        <w:t>": {</w:t>
+      </w:r>
+    </w:p>
+    <w:p>
+      <w:pPr>
+        <w:autoSpaceDE w:val="0"/>
+        <w:autoSpaceDN w:val="0"/>
+        <w:adjustRightInd w:val="0"/>
+        <w:spacing w:after="0" w:line="240" w:lineRule="auto"/>
+        <w:rPr>
+          <w:rFonts w:ascii="Consolas" w:hAnsi="Consolas" w:cs="Consolas"/>
+        </w:rPr>
+      </w:pPr>
+      <w:r>
+        <w:rPr>
+          <w:rFonts w:ascii="Consolas" w:hAnsi="Consolas" w:cs="Consolas"/>
+        </w:rPr>
+        <w:lastRenderedPageBreak/>
+        <w:t xml:space="preserve">            "</w:t>
+      </w:r>
+      <w:proofErr w:type="gramStart"/>
+      <w:r>
+        <w:rPr>
+          <w:rFonts w:ascii="Consolas" w:hAnsi="Consolas" w:cs="Consolas"/>
+        </w:rPr>
+        <w:t>type</w:t>
+      </w:r>
+      <w:proofErr w:type="gramEnd"/>
+      <w:r>
+        <w:rPr>
+          <w:rFonts w:ascii="Consolas" w:hAnsi="Consolas" w:cs="Consolas"/>
+        </w:rPr>
+        <w:t>": "</w:t>
+      </w:r>
+      <w:proofErr w:type="spellStart"/>
+      <w:r>
+        <w:rPr>
+          <w:rFonts w:ascii="Consolas" w:hAnsi="Consolas" w:cs="Consolas"/>
+        </w:rPr>
+        <w:t>mysql</w:t>
+      </w:r>
+      <w:proofErr w:type="spellEnd"/>
+      <w:r>
+        <w:rPr>
+          <w:rFonts w:ascii="Consolas" w:hAnsi="Consolas" w:cs="Consolas"/>
+        </w:rPr>
+        <w:t>",</w:t>
+      </w:r>
+    </w:p>
+    <w:p>
+      <w:pPr>
+        <w:autoSpaceDE w:val="0"/>
+        <w:autoSpaceDN w:val="0"/>
+        <w:adjustRightInd w:val="0"/>
+        <w:spacing w:after="0" w:line="240" w:lineRule="auto"/>
+        <w:rPr>
+          <w:rFonts w:ascii="Consolas" w:hAnsi="Consolas" w:cs="Consolas"/>
+        </w:rPr>
+      </w:pPr>
+      <w:r>
+        <w:rPr>
+          <w:rFonts w:ascii="Consolas" w:hAnsi="Consolas" w:cs="Consolas"/>
+        </w:rPr>
+        <w:t xml:space="preserve">            "</w:t>
+      </w:r>
+      <w:proofErr w:type="gramStart"/>
+      <w:r>
+        <w:rPr>
+          <w:rFonts w:ascii="Consolas" w:hAnsi="Consolas" w:cs="Consolas"/>
+        </w:rPr>
+        <w:t>host</w:t>
+      </w:r>
+      <w:proofErr w:type="gramEnd"/>
+      <w:r>
+        <w:rPr>
+          <w:rFonts w:ascii="Consolas" w:hAnsi="Consolas" w:cs="Consolas"/>
+        </w:rPr>
+        <w:t>": "</w:t>
+      </w:r>
+      <w:proofErr w:type="spellStart"/>
+      <w:r>
+        <w:rPr>
+          <w:rFonts w:ascii="Consolas" w:hAnsi="Consolas" w:cs="Consolas"/>
+        </w:rPr>
+        <w:t>localhost</w:t>
+      </w:r>
+      <w:proofErr w:type="spellEnd"/>
+      <w:r>
+        <w:rPr>
+          <w:rFonts w:ascii="Consolas" w:hAnsi="Consolas" w:cs="Consolas"/>
+        </w:rPr>
+        <w:t>",</w:t>
+      </w:r>
+    </w:p>
+    <w:p>
+      <w:pPr>
+        <w:autoSpaceDE w:val="0"/>
+        <w:autoSpaceDN w:val="0"/>
+        <w:adjustRightInd w:val="0"/>
+        <w:spacing w:after="0" w:line="240" w:lineRule="auto"/>
+        <w:rPr>
+          <w:rFonts w:ascii="Consolas" w:hAnsi="Consolas" w:cs="Consolas"/>
+        </w:rPr>
+      </w:pPr>
+      <w:r>
+        <w:rPr>
+          <w:rFonts w:ascii="Consolas" w:hAnsi="Consolas" w:cs="Consolas"/>
+        </w:rPr>
+        <w:t xml:space="preserve">            "</w:t>
+      </w:r>
+      <w:proofErr w:type="spellStart"/>
+      <w:proofErr w:type="gramStart"/>
+      <w:r>
+        <w:rPr>
+          <w:rFonts w:ascii="Consolas" w:hAnsi="Consolas" w:cs="Consolas"/>
+        </w:rPr>
+        <w:t>db</w:t>
+      </w:r>
+      <w:proofErr w:type="spellEnd"/>
+      <w:proofErr w:type="gramEnd"/>
+      <w:r>
+        <w:rPr>
+          <w:rFonts w:ascii="Consolas" w:hAnsi="Consolas" w:cs="Consolas"/>
+        </w:rPr>
+        <w:t>": "demo",</w:t>
+      </w:r>
+    </w:p>
+    <w:p>
+      <w:pPr>
+        <w:autoSpaceDE w:val="0"/>
+        <w:autoSpaceDN w:val="0"/>
+        <w:adjustRightInd w:val="0"/>
+        <w:spacing w:after="0" w:line="240" w:lineRule="auto"/>
+        <w:rPr>
+          <w:rFonts w:ascii="Consolas" w:hAnsi="Consolas" w:cs="Consolas"/>
+        </w:rPr>
+      </w:pPr>
+      <w:r>
+        <w:rPr>
+          <w:rFonts w:ascii="Consolas" w:hAnsi="Consolas" w:cs="Consolas"/>
+        </w:rPr>
+        <w:t xml:space="preserve">            "</w:t>
+      </w:r>
+      <w:proofErr w:type="gramStart"/>
+      <w:r>
+        <w:rPr>
+          <w:rFonts w:ascii="Consolas" w:hAnsi="Consolas" w:cs="Consolas"/>
+        </w:rPr>
+        <w:t>user</w:t>
+      </w:r>
+      <w:proofErr w:type="gramEnd"/>
+      <w:r>
+        <w:rPr>
+          <w:rFonts w:ascii="Consolas" w:hAnsi="Consolas" w:cs="Consolas"/>
+        </w:rPr>
+        <w:t>": "root",</w:t>
+      </w:r>
+    </w:p>
+    <w:p>
+      <w:pPr>
+        <w:autoSpaceDE w:val="0"/>
+        <w:autoSpaceDN w:val="0"/>
+        <w:adjustRightInd w:val="0"/>
+        <w:spacing w:after="0" w:line="240" w:lineRule="auto"/>
+        <w:rPr>
+          <w:rFonts w:ascii="Consolas" w:hAnsi="Consolas" w:cs="Consolas"/>
+        </w:rPr>
+      </w:pPr>
+      <w:r>
+        <w:rPr>
+          <w:rFonts w:ascii="Consolas" w:hAnsi="Consolas" w:cs="Consolas"/>
+        </w:rPr>
+        <w:t xml:space="preserve">            "password": "",</w:t>
+      </w:r>
+    </w:p>
+    <w:p>
+      <w:pPr>
+        <w:autoSpaceDE w:val="0"/>
+        <w:autoSpaceDN w:val="0"/>
+        <w:adjustRightInd w:val="0"/>
+        <w:spacing w:after="0" w:line="240" w:lineRule="auto"/>
+        <w:rPr>
+          <w:rFonts w:ascii="Consolas" w:hAnsi="Consolas" w:cs="Consolas"/>
+        </w:rPr>
+      </w:pPr>
+      <w:r>
+        <w:rPr>
+          <w:rFonts w:ascii="Consolas" w:hAnsi="Consolas" w:cs="Consolas"/>
+        </w:rPr>
+        <w:t xml:space="preserve">            "</w:t>
+      </w:r>
+      <w:proofErr w:type="gramStart"/>
+      <w:r>
+        <w:rPr>
+          <w:rFonts w:ascii="Consolas" w:hAnsi="Consolas" w:cs="Consolas"/>
+        </w:rPr>
+        <w:t>tables</w:t>
+      </w:r>
+      <w:proofErr w:type="gramEnd"/>
+      <w:r>
+        <w:rPr>
+          <w:rFonts w:ascii="Consolas" w:hAnsi="Consolas" w:cs="Consolas"/>
+        </w:rPr>
+        <w:t>": {</w:t>
+      </w:r>
+    </w:p>
+    <w:p>
+      <w:pPr>
+        <w:autoSpaceDE w:val="0"/>
+        <w:autoSpaceDN w:val="0"/>
+        <w:adjustRightInd w:val="0"/>
+        <w:spacing w:after="0" w:line="240" w:lineRule="auto"/>
+        <w:rPr>
+          <w:rFonts w:ascii="Consolas" w:hAnsi="Consolas" w:cs="Consolas"/>
+        </w:rPr>
+      </w:pPr>
+      <w:r>
+        <w:rPr>
+          <w:rFonts w:ascii="Consolas" w:hAnsi="Consolas" w:cs="Consolas"/>
+        </w:rPr>
+        <w:t xml:space="preserve">                "Exemple1": {</w:t>
+      </w:r>
+    </w:p>
+    <w:p>
+      <w:pPr>
+        <w:autoSpaceDE w:val="0"/>
+        <w:autoSpaceDN w:val="0"/>
+        <w:adjustRightInd w:val="0"/>
+        <w:spacing w:after="0" w:line="240" w:lineRule="auto"/>
+        <w:rPr>
+          <w:rFonts w:ascii="Consolas" w:hAnsi="Consolas" w:cs="Consolas"/>
+        </w:rPr>
+      </w:pPr>
+      <w:r>
+        <w:rPr>
+          <w:rFonts w:ascii="Consolas" w:hAnsi="Consolas" w:cs="Consolas"/>
+        </w:rPr>
+        <w:t xml:space="preserve">                    "</w:t>
+      </w:r>
+      <w:proofErr w:type="gramStart"/>
+      <w:r>
+        <w:rPr>
+          <w:rFonts w:ascii="Consolas" w:hAnsi="Consolas" w:cs="Consolas"/>
+        </w:rPr>
+        <w:t>fields</w:t>
+      </w:r>
+      <w:proofErr w:type="gramEnd"/>
+      <w:r>
+        <w:rPr>
+          <w:rFonts w:ascii="Consolas" w:hAnsi="Consolas" w:cs="Consolas"/>
+        </w:rPr>
+        <w:t>": {</w:t>
+      </w:r>
+    </w:p>
+    <w:p>
+      <w:pPr>
+        <w:autoSpaceDE w:val="0"/>
+        <w:autoSpaceDN w:val="0"/>
+        <w:adjustRightInd w:val="0"/>
+        <w:spacing w:after="0" w:line="240" w:lineRule="auto"/>
+        <w:rPr>
+          <w:rFonts w:ascii="Consolas" w:hAnsi="Consolas" w:cs="Consolas"/>
+        </w:rPr>
+      </w:pPr>
+      <w:r>
+        <w:rPr>
+          <w:rFonts w:ascii="Consolas" w:hAnsi="Consolas" w:cs="Consolas"/>
+        </w:rPr>
+        <w:t xml:space="preserve">                        "</w:t>
+      </w:r>
+      <w:proofErr w:type="gramStart"/>
+      <w:r>
+        <w:rPr>
+          <w:rFonts w:ascii="Consolas" w:hAnsi="Consolas" w:cs="Consolas"/>
+        </w:rPr>
+        <w:t>id</w:t>
+      </w:r>
+      <w:proofErr w:type="gramEnd"/>
+      <w:r>
+        <w:rPr>
+          <w:rFonts w:ascii="Consolas" w:hAnsi="Consolas" w:cs="Consolas"/>
+        </w:rPr>
+        <w:t>": {</w:t>
+      </w:r>
+    </w:p>
+    <w:p>
+      <w:pPr>
+        <w:autoSpaceDE w:val="0"/>
+        <w:autoSpaceDN w:val="0"/>
+        <w:adjustRightInd w:val="0"/>
+        <w:spacing w:after="0" w:line="240" w:lineRule="auto"/>
+        <w:rPr>
+          <w:rFonts w:ascii="Consolas" w:hAnsi="Consolas" w:cs="Consolas"/>
+        </w:rPr>
+      </w:pPr>
+      <w:r>
+        <w:rPr>
+          <w:rFonts w:ascii="Consolas" w:hAnsi="Consolas" w:cs="Consolas"/>
+        </w:rPr>
+        <w:t xml:space="preserve">                            "</w:t>
+      </w:r>
+      <w:proofErr w:type="gramStart"/>
+      <w:r>
+        <w:rPr>
+          <w:rFonts w:ascii="Consolas" w:hAnsi="Consolas" w:cs="Consolas"/>
+        </w:rPr>
+        <w:t>type</w:t>
+      </w:r>
+      <w:proofErr w:type="gramEnd"/>
+      <w:r>
+        <w:rPr>
+          <w:rFonts w:ascii="Consolas" w:hAnsi="Consolas" w:cs="Consolas"/>
+        </w:rPr>
+        <w:t>": "</w:t>
+      </w:r>
+      <w:proofErr w:type="spellStart"/>
+      <w:r>
+        <w:rPr>
+          <w:rFonts w:ascii="Consolas" w:hAnsi="Consolas" w:cs="Consolas"/>
+        </w:rPr>
+        <w:t>int</w:t>
+      </w:r>
+      <w:proofErr w:type="spellEnd"/>
+      <w:r>
+        <w:rPr>
+          <w:rFonts w:ascii="Consolas" w:hAnsi="Consolas" w:cs="Consolas"/>
+        </w:rPr>
+        <w:t>",</w:t>
+      </w:r>
+    </w:p>
+    <w:p>
+      <w:pPr>
+        <w:autoSpaceDE w:val="0"/>
+        <w:autoSpaceDN w:val="0"/>
+        <w:adjustRightInd w:val="0"/>
+        <w:spacing w:after="0" w:line="240" w:lineRule="auto"/>
+        <w:rPr>
+          <w:rFonts w:ascii="Consolas" w:hAnsi="Consolas" w:cs="Consolas"/>
+        </w:rPr>
+      </w:pPr>
+      <w:r>
+        <w:rPr>
+          <w:rFonts w:ascii="Consolas" w:hAnsi="Consolas" w:cs="Consolas"/>
+        </w:rPr>
+        <w:t xml:space="preserve">                            "</w:t>
+      </w:r>
+      <w:proofErr w:type="gramStart"/>
+      <w:r>
+        <w:rPr>
+          <w:rFonts w:ascii="Consolas" w:hAnsi="Consolas" w:cs="Consolas"/>
+        </w:rPr>
+        <w:t>key</w:t>
+      </w:r>
+      <w:proofErr w:type="gramEnd"/>
+      <w:r>
+        <w:rPr>
+          <w:rFonts w:ascii="Consolas" w:hAnsi="Consolas" w:cs="Consolas"/>
+        </w:rPr>
+        <w:t>": "primary",</w:t>
+      </w:r>
+    </w:p>
+    <w:p>
+      <w:pPr>
+        <w:autoSpaceDE w:val="0"/>
+        <w:autoSpaceDN w:val="0"/>
+        <w:adjustRightInd w:val="0"/>
+        <w:spacing w:after="0" w:line="240" w:lineRule="auto"/>
+        <w:rPr>
+          <w:rFonts w:ascii="Consolas" w:hAnsi="Consolas" w:cs="Consolas"/>
+        </w:rPr>
+      </w:pPr>
+      <w:r>
+        <w:rPr>
+          <w:rFonts w:ascii="Consolas" w:hAnsi="Consolas" w:cs="Consolas"/>
+        </w:rPr>
+        <w:t xml:space="preserve">                            "</w:t>
+      </w:r>
+      <w:proofErr w:type="gramStart"/>
+      <w:r>
+        <w:rPr>
+          <w:rFonts w:ascii="Consolas" w:hAnsi="Consolas" w:cs="Consolas"/>
+        </w:rPr>
+        <w:t>null</w:t>
+      </w:r>
+      <w:proofErr w:type="gramEnd"/>
+      <w:r>
+        <w:rPr>
+          <w:rFonts w:ascii="Consolas" w:hAnsi="Consolas" w:cs="Consolas"/>
+        </w:rPr>
+        <w:t>": false,</w:t>
+      </w:r>
+    </w:p>
+    <w:p>
+      <w:pPr>
+        <w:autoSpaceDE w:val="0"/>
+        <w:autoSpaceDN w:val="0"/>
+        <w:adjustRightInd w:val="0"/>
+        <w:spacing w:after="0" w:line="240" w:lineRule="auto"/>
+        <w:rPr>
+          <w:rFonts w:ascii="Consolas" w:hAnsi="Consolas" w:cs="Consolas"/>
+        </w:rPr>
+      </w:pPr>
+      <w:r>
+        <w:rPr>
+          <w:rFonts w:ascii="Consolas" w:hAnsi="Consolas" w:cs="Consolas"/>
+        </w:rPr>
+        <w:t xml:space="preserve">                            "</w:t>
+      </w:r>
+      <w:proofErr w:type="gramStart"/>
+      <w:r>
+        <w:rPr>
+          <w:rFonts w:ascii="Consolas" w:hAnsi="Consolas" w:cs="Consolas"/>
+        </w:rPr>
+        <w:t>undefined</w:t>
+      </w:r>
+      <w:proofErr w:type="gramEnd"/>
+      <w:r>
+        <w:rPr>
+          <w:rFonts w:ascii="Consolas" w:hAnsi="Consolas" w:cs="Consolas"/>
+        </w:rPr>
+        <w:t>": true,</w:t>
+      </w:r>
+    </w:p>
+    <w:p>
+      <w:pPr>
+        <w:autoSpaceDE w:val="0"/>
+        <w:autoSpaceDN w:val="0"/>
+        <w:adjustRightInd w:val="0"/>
+        <w:spacing w:after="0" w:line="240" w:lineRule="auto"/>
+        <w:rPr>
+          <w:rFonts w:ascii="Consolas" w:hAnsi="Consolas" w:cs="Consolas"/>
+        </w:rPr>
+      </w:pPr>
+      <w:r>
+        <w:rPr>
+          <w:rFonts w:ascii="Consolas" w:hAnsi="Consolas" w:cs="Consolas"/>
+        </w:rPr>
+        <w:t xml:space="preserve">                            "</w:t>
+      </w:r>
+      <w:proofErr w:type="spellStart"/>
+      <w:proofErr w:type="gramStart"/>
+      <w:r>
+        <w:rPr>
+          <w:rFonts w:ascii="Consolas" w:hAnsi="Consolas" w:cs="Consolas"/>
+        </w:rPr>
+        <w:t>autoincrement</w:t>
+      </w:r>
+      <w:proofErr w:type="spellEnd"/>
+      <w:proofErr w:type="gramEnd"/>
+      <w:r>
+        <w:rPr>
+          <w:rFonts w:ascii="Consolas" w:hAnsi="Consolas" w:cs="Consolas"/>
+        </w:rPr>
+        <w:t>": true</w:t>
+      </w:r>
+    </w:p>
+    <w:p>
+      <w:pPr>
+        <w:autoSpaceDE w:val="0"/>
+        <w:autoSpaceDN w:val="0"/>
+        <w:adjustRightInd w:val="0"/>
+        <w:spacing w:after="0" w:line="240" w:lineRule="auto"/>
+        <w:rPr>
+          <w:rFonts w:ascii="Consolas" w:hAnsi="Consolas" w:cs="Consolas"/>
+        </w:rPr>
+      </w:pPr>
+      <w:r>
+        <w:rPr>
+          <w:rFonts w:ascii="Consolas" w:hAnsi="Consolas" w:cs="Consolas"/>
+        </w:rPr>
+        <w:t xml:space="preserve">                        },</w:t>
+      </w:r>
+    </w:p>
+    <w:p>
+      <w:pPr>
+        <w:autoSpaceDE w:val="0"/>
+        <w:autoSpaceDN w:val="0"/>
+        <w:adjustRightInd w:val="0"/>
+        <w:spacing w:after="0" w:line="240" w:lineRule="auto"/>
+        <w:rPr>
+          <w:rFonts w:ascii="Consolas" w:hAnsi="Consolas" w:cs="Consolas"/>
+        </w:rPr>
+      </w:pPr>
+      <w:r>
+        <w:rPr>
+          <w:rFonts w:ascii="Consolas" w:hAnsi="Consolas" w:cs="Consolas"/>
+        </w:rPr>
+        <w:t xml:space="preserve">                        "</w:t>
+      </w:r>
+      <w:proofErr w:type="gramStart"/>
+      <w:r>
+        <w:rPr>
+          <w:rFonts w:ascii="Consolas" w:hAnsi="Consolas" w:cs="Consolas"/>
+        </w:rPr>
+        <w:t>title</w:t>
+      </w:r>
+      <w:proofErr w:type="gramEnd"/>
+      <w:r>
+        <w:rPr>
+          <w:rFonts w:ascii="Consolas" w:hAnsi="Consolas" w:cs="Consolas"/>
+        </w:rPr>
+        <w:t>": {</w:t>
+      </w:r>
+    </w:p>
+    <w:p>
+      <w:pPr>
+        <w:autoSpaceDE w:val="0"/>
+        <w:autoSpaceDN w:val="0"/>
+        <w:adjustRightInd w:val="0"/>
+        <w:spacing w:after="0" w:line="240" w:lineRule="auto"/>
+        <w:rPr>
+          <w:rFonts w:ascii="Consolas" w:hAnsi="Consolas" w:cs="Consolas"/>
+        </w:rPr>
+      </w:pPr>
+      <w:r>
+        <w:rPr>
+          <w:rFonts w:ascii="Consolas" w:hAnsi="Consolas" w:cs="Consolas"/>
+        </w:rPr>
+        <w:t xml:space="preserve">                            "</w:t>
+      </w:r>
+      <w:proofErr w:type="gramStart"/>
+      <w:r>
+        <w:rPr>
+          <w:rFonts w:ascii="Consolas" w:hAnsi="Consolas" w:cs="Consolas"/>
+        </w:rPr>
+        <w:t>type</w:t>
+      </w:r>
+      <w:proofErr w:type="gramEnd"/>
+      <w:r>
+        <w:rPr>
+          <w:rFonts w:ascii="Consolas" w:hAnsi="Consolas" w:cs="Consolas"/>
+        </w:rPr>
+        <w:t>": "</w:t>
+      </w:r>
+      <w:proofErr w:type="spellStart"/>
+      <w:r>
+        <w:rPr>
+          <w:rFonts w:ascii="Consolas" w:hAnsi="Consolas" w:cs="Consolas"/>
+        </w:rPr>
+        <w:t>varchar</w:t>
+      </w:r>
+      <w:proofErr w:type="spellEnd"/>
+      <w:r>
+        <w:rPr>
+          <w:rFonts w:ascii="Consolas" w:hAnsi="Consolas" w:cs="Consolas"/>
+        </w:rPr>
+        <w:t>",</w:t>
+      </w:r>
+    </w:p>
+    <w:p>
+      <w:pPr>
+        <w:autoSpaceDE w:val="0"/>
+        <w:autoSpaceDN w:val="0"/>
+        <w:adjustRightInd w:val="0"/>
+        <w:spacing w:after="0" w:line="240" w:lineRule="auto"/>
+        <w:rPr>
+          <w:rFonts w:ascii="Consolas" w:hAnsi="Consolas" w:cs="Consolas"/>
+        </w:rPr>
+      </w:pPr>
+      <w:r>
+        <w:rPr>
+          <w:rFonts w:ascii="Consolas" w:hAnsi="Consolas" w:cs="Consolas"/>
+        </w:rPr>
+        <w:t xml:space="preserve">                            "</w:t>
+      </w:r>
+      <w:proofErr w:type="gramStart"/>
+      <w:r>
+        <w:rPr>
+          <w:rFonts w:ascii="Consolas" w:hAnsi="Consolas" w:cs="Consolas"/>
+        </w:rPr>
+        <w:t>null</w:t>
+      </w:r>
+      <w:proofErr w:type="gramEnd"/>
+      <w:r>
+        <w:rPr>
+          <w:rFonts w:ascii="Consolas" w:hAnsi="Consolas" w:cs="Consolas"/>
+        </w:rPr>
+        <w:t>": false</w:t>
+      </w:r>
+    </w:p>
+    <w:p>
+      <w:pPr>
+        <w:autoSpaceDE w:val="0"/>
+        <w:autoSpaceDN w:val="0"/>
+        <w:adjustRightInd w:val="0"/>
+        <w:spacing w:after="0" w:line="240" w:lineRule="auto"/>
+        <w:rPr>
+          <w:rFonts w:ascii="Consolas" w:hAnsi="Consolas" w:cs="Consolas"/>
+        </w:rPr>
+      </w:pPr>
+      <w:r>
+        <w:rPr>
+          <w:rFonts w:ascii="Consolas" w:hAnsi="Consolas" w:cs="Consolas"/>
+        </w:rPr>
+        <w:t xml:space="preserve">                        }</w:t>
+      </w:r>
+    </w:p>
+    <w:p>
+      <w:pPr>
+        <w:autoSpaceDE w:val="0"/>
+        <w:autoSpaceDN w:val="0"/>
+        <w:adjustRightInd w:val="0"/>
+        <w:spacing w:after="0" w:line="240" w:lineRule="auto"/>
+        <w:rPr>
+          <w:rFonts w:ascii="Consolas" w:hAnsi="Consolas" w:cs="Consolas"/>
+          <w:lang w:val="fr-FR"/>
+        </w:rPr>
+      </w:pPr>
+      <w:r>
+        <w:rPr>
+          <w:rFonts w:ascii="Consolas" w:hAnsi="Consolas" w:cs="Consolas"/>
+        </w:rPr>
+        <w:t xml:space="preserve">                    </w:t>
+      </w:r>
+      <w:r>
+        <w:rPr>
+          <w:rFonts w:ascii="Consolas" w:hAnsi="Consolas" w:cs="Consolas"/>
+          <w:lang w:val="fr-FR"/>
+        </w:rPr>
+        <w:t>}</w:t>
+      </w:r>
+    </w:p>
+    <w:p>
+      <w:pPr>
+        <w:autoSpaceDE w:val="0"/>
+        <w:autoSpaceDN w:val="0"/>
+        <w:adjustRightInd w:val="0"/>
+        <w:spacing w:after="0" w:line="240" w:lineRule="auto"/>
+        <w:rPr>
+          <w:rFonts w:ascii="Consolas" w:hAnsi="Consolas" w:cs="Consolas"/>
+          <w:lang w:val="fr-FR"/>
+        </w:rPr>
+      </w:pPr>
+      <w:r>
+        <w:rPr>
+          <w:rFonts w:ascii="Consolas" w:hAnsi="Consolas" w:cs="Consolas"/>
+          <w:lang w:val="fr-FR"/>
+        </w:rPr>
+        <w:t xml:space="preserve">                }</w:t>
+      </w:r>
+    </w:p>
+    <w:p>
+      <w:pPr>
+        <w:autoSpaceDE w:val="0"/>
+        <w:autoSpaceDN w:val="0"/>
+        <w:adjustRightInd w:val="0"/>
+        <w:spacing w:after="0" w:line="240" w:lineRule="auto"/>
+        <w:rPr>
+          <w:rFonts w:ascii="Consolas" w:hAnsi="Consolas" w:cs="Consolas"/>
+          <w:lang w:val="fr-FR"/>
+        </w:rPr>
+      </w:pPr>
+      <w:r>
+        <w:rPr>
+          <w:rFonts w:ascii="Consolas" w:hAnsi="Consolas" w:cs="Consolas"/>
+          <w:lang w:val="fr-FR"/>
+        </w:rPr>
+        <w:t xml:space="preserve">            }</w:t>
+      </w:r>
+    </w:p>
+    <w:p>
+      <w:pPr>
+        <w:autoSpaceDE w:val="0"/>
+        <w:autoSpaceDN w:val="0"/>
+        <w:adjustRightInd w:val="0"/>
+        <w:spacing w:after="0" w:line="240" w:lineRule="auto"/>
+        <w:rPr>
+          <w:rFonts w:ascii="Consolas" w:hAnsi="Consolas" w:cs="Consolas"/>
+          <w:lang w:val="fr-FR"/>
+        </w:rPr>
+      </w:pPr>
+      <w:r>
+        <w:rPr>
+          <w:rFonts w:ascii="Consolas" w:hAnsi="Consolas" w:cs="Consolas"/>
+          <w:lang w:val="fr-FR"/>
+        </w:rPr>
+        <w:t xml:space="preserve">        }</w:t>
+      </w:r>
+    </w:p>
+    <w:p>
+      <w:pPr>
+        <w:autoSpaceDE w:val="0"/>
+        <w:autoSpaceDN w:val="0"/>
+        <w:adjustRightInd w:val="0"/>
+        <w:spacing w:after="0" w:line="240" w:lineRule="auto"/>
+        <w:rPr>
+          <w:rFonts w:ascii="Consolas" w:hAnsi="Consolas" w:cs="Consolas"/>
+          <w:lang w:val="fr-FR"/>
+        </w:rPr>
+      </w:pPr>
+      <w:r>
+        <w:rPr>
+          <w:rFonts w:ascii="Consolas" w:hAnsi="Consolas" w:cs="Consolas"/>
+          <w:lang w:val="fr-FR"/>
+        </w:rPr>
+        <w:t xml:space="preserve">    }</w:t>
+      </w:r>
+    </w:p>
+    <w:p>
+      <w:pPr>
+        <w:autoSpaceDE w:val="0"/>
+        <w:autoSpaceDN w:val="0"/>
+        <w:adjustRightInd w:val="0"/>
+        <w:spacing w:after="0" w:line="240" w:lineRule="auto"/>
+        <w:rPr>
+          <w:rFonts w:ascii="Consolas" w:hAnsi="Consolas" w:cs="Consolas"/>
+          <w:lang w:val="fr-FR"/>
+        </w:rPr>
+      </w:pPr>
+      <w:r>
+        <w:rPr>
+          <w:rFonts w:ascii="Consolas" w:hAnsi="Consolas" w:cs="Consolas"/>
+          <w:lang w:val="fr-FR"/>
+        </w:rPr>
+        <w:t>}</w:t>
+      </w:r>
+    </w:p>
+    <w:p>
+      <w:pPr>
+        <w:rPr>
+          <w:rFonts w:cs="Arial"/>
+          <w:color w:val="444444"/>
+          <w:sz w:val="18"/>
+          <w:szCs w:val="18"/>
+          <w:shd w:val="clear" w:color="auto" w:fill="FFFFFF"/>
+          <w:lang w:val="fr-FR"/>
+        </w:rPr>
+      </w:pPr>
+      <w:r>
+        <w:rPr>
+          <w:rFonts w:cs="Arial"/>
+          <w:color w:val="444444"/>
+          <w:sz w:val="24"/>
+          <w:szCs w:val="24"/>
+          <w:shd w:val="clear" w:color="auto" w:fill="FFFFFF"/>
+          <w:lang w:val="fr-FR"/>
+        </w:rPr>
+        <w:br/>
+      </w:r>
+      <w:r>
+        <w:rPr>
+          <w:rFonts w:cs="Arial"/>
+          <w:color w:val="FF0000"/>
+          <w:sz w:val="18"/>
+          <w:szCs w:val="18"/>
+          <w:shd w:val="clear" w:color="auto" w:fill="FFFFFF"/>
+          <w:lang w:val="fr-FR"/>
+        </w:rPr>
+        <w:t xml:space="preserve">* Si vous changez de base, il faut impérativement modifier le </w:t>
+      </w:r>
+      <w:proofErr w:type="spellStart"/>
+      <w:r>
+        <w:rPr>
+          <w:rFonts w:cs="Arial"/>
+          <w:color w:val="FF0000"/>
+          <w:sz w:val="18"/>
+          <w:szCs w:val="18"/>
+          <w:shd w:val="clear" w:color="auto" w:fill="FFFFFF"/>
+          <w:lang w:val="fr-FR"/>
+        </w:rPr>
+        <w:t>private</w:t>
+      </w:r>
+      <w:proofErr w:type="spellEnd"/>
+      <w:r>
+        <w:rPr>
+          <w:rFonts w:cs="Arial"/>
+          <w:color w:val="FF0000"/>
+          <w:sz w:val="18"/>
+          <w:szCs w:val="18"/>
+          <w:shd w:val="clear" w:color="auto" w:fill="FFFFFF"/>
+          <w:lang w:val="fr-FR"/>
+        </w:rPr>
+        <w:t>/</w:t>
+      </w:r>
+      <w:proofErr w:type="spellStart"/>
+      <w:r>
+        <w:rPr>
+          <w:rFonts w:cs="Arial"/>
+          <w:color w:val="FF0000"/>
+          <w:sz w:val="18"/>
+          <w:szCs w:val="18"/>
+          <w:shd w:val="clear" w:color="auto" w:fill="FFFFFF"/>
+          <w:lang w:val="fr-FR"/>
+        </w:rPr>
+        <w:t>conf</w:t>
+      </w:r>
+      <w:proofErr w:type="spellEnd"/>
+      <w:r>
+        <w:rPr>
+          <w:rFonts w:cs="Arial"/>
+          <w:color w:val="FF0000"/>
+          <w:sz w:val="18"/>
+          <w:szCs w:val="18"/>
+          <w:shd w:val="clear" w:color="auto" w:fill="FFFFFF"/>
+          <w:lang w:val="fr-FR"/>
+        </w:rPr>
+        <w:t>/</w:t>
+      </w:r>
+      <w:proofErr w:type="spellStart"/>
+      <w:r>
+        <w:rPr>
+          <w:rFonts w:cs="Arial"/>
+          <w:color w:val="FF0000"/>
+          <w:sz w:val="18"/>
+          <w:szCs w:val="18"/>
+          <w:shd w:val="clear" w:color="auto" w:fill="FFFFFF"/>
+          <w:lang w:val="fr-FR"/>
+        </w:rPr>
+        <w:t>Const.php</w:t>
+      </w:r>
+      <w:proofErr w:type="spellEnd"/>
+      <w:r>
+        <w:rPr>
+          <w:rFonts w:cs="Arial"/>
+          <w:color w:val="FF0000"/>
+          <w:sz w:val="18"/>
+          <w:szCs w:val="18"/>
+          <w:shd w:val="clear" w:color="auto" w:fill="FFFFFF"/>
+          <w:lang w:val="fr-FR"/>
+        </w:rPr>
+        <w:t xml:space="preserve"> et le champ « </w:t>
+      </w:r>
+      <w:proofErr w:type="spellStart"/>
+      <w:r>
+        <w:rPr>
+          <w:rFonts w:cs="Arial"/>
+          <w:color w:val="FF0000"/>
+          <w:sz w:val="18"/>
+          <w:szCs w:val="18"/>
+          <w:shd w:val="clear" w:color="auto" w:fill="FFFFFF"/>
+          <w:lang w:val="fr-FR"/>
+        </w:rPr>
+        <w:t>db_conf</w:t>
+      </w:r>
+      <w:proofErr w:type="spellEnd"/>
+      <w:r>
+        <w:rPr>
+          <w:rFonts w:cs="Arial"/>
+          <w:color w:val="FF0000"/>
+          <w:sz w:val="18"/>
+          <w:szCs w:val="18"/>
+          <w:shd w:val="clear" w:color="auto" w:fill="FFFFFF"/>
+          <w:lang w:val="fr-FR"/>
+        </w:rPr>
+        <w:t> ».</w:t>
+      </w:r>
+    </w:p>
+    <w:p>
+      <w:pPr>
+        <w:rPr>
+          <w:rFonts w:cs="Arial"/>
+          <w:color w:val="444444"/>
+          <w:sz w:val="24"/>
+          <w:szCs w:val="24"/>
+          <w:shd w:val="clear" w:color="auto" w:fill="FFFFFF"/>
+          <w:lang w:val="fr-FR"/>
+        </w:rPr>
+      </w:pPr>
+      <w:r>
+        <w:rPr>
+          <w:rFonts w:cs="Arial"/>
+          <w:color w:val="444444"/>
+          <w:sz w:val="24"/>
+          <w:szCs w:val="24"/>
+          <w:shd w:val="clear" w:color="auto" w:fill="FFFFFF"/>
+          <w:lang w:val="fr-FR"/>
+        </w:rPr>
+        <w:t xml:space="preserve">Comme vous </w:t>
+      </w:r>
+      <w:r>
+        <w:rPr>
+          <w:rFonts w:cs="Arial"/>
+          <w:color w:val="444444"/>
+          <w:sz w:val="24"/>
+          <w:szCs w:val="24"/>
+          <w:shd w:val="clear" w:color="auto" w:fill="FFFFFF"/>
+          <w:lang w:val="fr-FR"/>
+        </w:rPr>
+        <w:t>pou</w:t>
+      </w:r>
+      <w:r>
+        <w:rPr>
+          <w:rFonts w:cs="Arial"/>
+          <w:color w:val="444444"/>
+          <w:sz w:val="24"/>
+          <w:szCs w:val="24"/>
+          <w:shd w:val="clear" w:color="auto" w:fill="FFFFFF"/>
+          <w:lang w:val="fr-FR"/>
+        </w:rPr>
+        <w:t>vez d’</w:t>
+      </w:r>
+      <w:r>
+        <w:rPr>
+          <w:rFonts w:cs="Arial"/>
+          <w:color w:val="444444"/>
+          <w:sz w:val="24"/>
+          <w:szCs w:val="24"/>
+          <w:shd w:val="clear" w:color="auto" w:fill="FFFFFF"/>
+          <w:lang w:val="fr-FR"/>
+        </w:rPr>
+        <w:t xml:space="preserve">ailleurs </w:t>
+      </w:r>
+      <w:r>
+        <w:rPr>
+          <w:rFonts w:cs="Arial"/>
+          <w:color w:val="444444"/>
+          <w:sz w:val="24"/>
+          <w:szCs w:val="24"/>
+          <w:shd w:val="clear" w:color="auto" w:fill="FFFFFF"/>
+          <w:lang w:val="fr-FR"/>
+        </w:rPr>
+        <w:t>l</w:t>
+      </w:r>
+      <w:r>
+        <w:rPr>
+          <w:rFonts w:cs="Arial"/>
+          <w:color w:val="444444"/>
+          <w:sz w:val="24"/>
+          <w:szCs w:val="24"/>
+          <w:shd w:val="clear" w:color="auto" w:fill="FFFFFF"/>
+          <w:lang w:val="fr-FR"/>
+        </w:rPr>
+        <w:t>e</w:t>
+      </w:r>
+      <w:r>
+        <w:rPr>
+          <w:rFonts w:cs="Arial"/>
+          <w:color w:val="444444"/>
+          <w:sz w:val="24"/>
+          <w:szCs w:val="24"/>
+          <w:shd w:val="clear" w:color="auto" w:fill="FFFFFF"/>
+          <w:lang w:val="fr-FR"/>
+        </w:rPr>
+        <w:t xml:space="preserve"> voir, ce fichier vous permettra de créer l’ensemble des outils automatiquement à l’avenir pour utiliser vos bases de données.</w:t>
+      </w:r>
+    </w:p>
+    <w:p>
+      <w:pPr>
+        <w:rPr>
+          <w:rFonts w:cs="Arial"/>
+          <w:color w:val="444444"/>
+          <w:sz w:val="24"/>
+          <w:szCs w:val="24"/>
+          <w:shd w:val="clear" w:color="auto" w:fill="FFFFFF"/>
+          <w:lang w:val="fr-FR"/>
+        </w:rPr>
+      </w:pPr>
+      <w:r>
+        <w:rPr>
+          <w:rFonts w:cs="Arial"/>
+          <w:color w:val="444444"/>
+          <w:sz w:val="24"/>
+          <w:szCs w:val="24"/>
+          <w:shd w:val="clear" w:color="auto" w:fill="FFFFFF"/>
+          <w:lang w:val="fr-FR"/>
+        </w:rPr>
+        <w:t>Ajouter ensuite dans votre fichier de route, la nouvelle route pour tester ce contrôleur </w:t>
+      </w:r>
+      <w:proofErr w:type="gramStart"/>
+      <w:r>
+        <w:rPr>
+          <w:rFonts w:cs="Arial"/>
+          <w:color w:val="444444"/>
+          <w:sz w:val="24"/>
+          <w:szCs w:val="24"/>
+          <w:shd w:val="clear" w:color="auto" w:fill="FFFFFF"/>
+          <w:lang w:val="fr-FR"/>
+        </w:rPr>
+        <w:t>:</w:t>
+      </w:r>
+      <w:proofErr w:type="gramEnd"/>
+      <w:r>
+        <w:rPr>
+          <w:rFonts w:cs="Arial"/>
+          <w:color w:val="444444"/>
+          <w:sz w:val="24"/>
+          <w:szCs w:val="24"/>
+          <w:shd w:val="clear" w:color="auto" w:fill="FFFFFF"/>
+          <w:lang w:val="fr-FR"/>
+        </w:rPr>
+        <w:br/>
+      </w:r>
+      <w:r>
+        <w:rPr>
+          <w:rFonts w:cs="Arial"/>
+          <w:color w:val="444444"/>
+          <w:sz w:val="24"/>
+          <w:szCs w:val="24"/>
+          <w:shd w:val="clear" w:color="auto" w:fill="FFFFFF"/>
+          <w:lang w:val="fr-FR"/>
+        </w:rPr>
+        <w:t>e:/venus/private/src/Demo/conf/</w:t>
+      </w:r>
+      <w:r>
+        <w:rPr>
+          <w:rFonts w:cs="Arial"/>
+          <w:color w:val="444444"/>
+          <w:sz w:val="24"/>
+          <w:szCs w:val="24"/>
+          <w:shd w:val="clear" w:color="auto" w:fill="FFFFFF"/>
+          <w:lang w:val="fr-FR"/>
+        </w:rPr>
+        <w:t>Route</w:t>
+      </w:r>
+      <w:r>
+        <w:rPr>
+          <w:rFonts w:cs="Arial"/>
+          <w:color w:val="444444"/>
+          <w:sz w:val="24"/>
+          <w:szCs w:val="24"/>
+          <w:shd w:val="clear" w:color="auto" w:fill="FFFFFF"/>
+          <w:lang w:val="fr-FR"/>
+        </w:rPr>
+        <w:t>.conf</w:t>
+      </w:r>
+    </w:p>
+    <w:p>
+      <w:pPr>
+        <w:autoSpaceDE w:val="0"/>
+        <w:autoSpaceDN w:val="0"/>
+        <w:adjustRightInd w:val="0"/>
+        <w:spacing w:after="0" w:line="240" w:lineRule="auto"/>
+        <w:rPr>
+          <w:rFonts w:ascii="Consolas" w:hAnsi="Consolas" w:cs="Consolas"/>
+          <w:lang w:val="fr-FR"/>
+        </w:rPr>
+      </w:pPr>
+      <w:r>
+        <w:rPr>
+          <w:rFonts w:ascii="Consolas" w:hAnsi="Consolas" w:cs="Consolas"/>
+          <w:lang w:val="fr-FR"/>
+        </w:rPr>
+        <w:tab/>
+      </w:r>
+      <w:r>
+        <w:rPr>
+          <w:rFonts w:ascii="Consolas" w:hAnsi="Consolas" w:cs="Consolas"/>
+          <w:lang w:val="fr-FR"/>
+        </w:rPr>
+        <w:tab/>
+      </w:r>
+      <w:r>
+        <w:rPr>
+          <w:rFonts w:ascii="Consolas" w:hAnsi="Consolas" w:cs="Consolas"/>
+          <w:lang w:val="fr-FR"/>
+        </w:rPr>
+        <w:t>"</w:t>
+      </w:r>
+      <w:proofErr w:type="gramStart"/>
+      <w:r>
+        <w:rPr>
+          <w:rFonts w:ascii="Consolas" w:hAnsi="Consolas" w:cs="Consolas"/>
+          <w:lang w:val="fr-FR"/>
+        </w:rPr>
+        <w:t>model</w:t>
+      </w:r>
+      <w:proofErr w:type="gramEnd"/>
+      <w:r>
+        <w:rPr>
+          <w:rFonts w:ascii="Consolas" w:hAnsi="Consolas" w:cs="Consolas"/>
+          <w:lang w:val="fr-FR"/>
+        </w:rPr>
+        <w:t>": {</w:t>
+      </w:r>
+    </w:p>
+    <w:p>
+      <w:pPr>
+        <w:autoSpaceDE w:val="0"/>
+        <w:autoSpaceDN w:val="0"/>
+        <w:adjustRightInd w:val="0"/>
+        <w:spacing w:after="0" w:line="240" w:lineRule="auto"/>
+        <w:rPr>
+          <w:rFonts w:ascii="Consolas" w:hAnsi="Consolas" w:cs="Consolas"/>
+          <w:lang w:val="fr-FR"/>
+        </w:rPr>
+      </w:pPr>
+      <w:r>
+        <w:rPr>
+          <w:rFonts w:ascii="Consolas" w:hAnsi="Consolas" w:cs="Consolas"/>
+          <w:lang w:val="fr-FR"/>
+        </w:rPr>
+        <w:tab/>
+      </w:r>
+      <w:r>
+        <w:rPr>
+          <w:rFonts w:ascii="Consolas" w:hAnsi="Consolas" w:cs="Consolas"/>
+          <w:lang w:val="fr-FR"/>
+        </w:rPr>
+        <w:tab/>
+      </w:r>
+      <w:r>
+        <w:rPr>
+          <w:rFonts w:ascii="Consolas" w:hAnsi="Consolas" w:cs="Consolas"/>
+          <w:lang w:val="fr-FR"/>
+        </w:rPr>
+        <w:tab/>
+      </w:r>
+      <w:r>
+        <w:rPr>
+          <w:rFonts w:ascii="Consolas" w:hAnsi="Consolas" w:cs="Consolas"/>
+          <w:lang w:val="fr-FR"/>
+        </w:rPr>
+        <w:t>"</w:t>
+      </w:r>
+      <w:proofErr w:type="gramStart"/>
+      <w:r>
+        <w:rPr>
+          <w:rFonts w:ascii="Consolas" w:hAnsi="Consolas" w:cs="Consolas"/>
+          <w:lang w:val="fr-FR"/>
+        </w:rPr>
+        <w:t>route</w:t>
+      </w:r>
+      <w:proofErr w:type="gramEnd"/>
+      <w:r>
+        <w:rPr>
+          <w:rFonts w:ascii="Consolas" w:hAnsi="Consolas" w:cs="Consolas"/>
+          <w:lang w:val="fr-FR"/>
+        </w:rPr>
+        <w:t>": "/model",</w:t>
+      </w:r>
+    </w:p>
+    <w:p>
+      <w:pPr>
+        <w:autoSpaceDE w:val="0"/>
+        <w:autoSpaceDN w:val="0"/>
+        <w:adjustRightInd w:val="0"/>
+        <w:spacing w:after="0" w:line="240" w:lineRule="auto"/>
+        <w:rPr>
+          <w:rFonts w:ascii="Consolas" w:hAnsi="Consolas" w:cs="Consolas"/>
+          <w:lang w:val="fr-FR"/>
+        </w:rPr>
+      </w:pPr>
+      <w:r>
+        <w:rPr>
+          <w:rFonts w:ascii="Consolas" w:hAnsi="Consolas" w:cs="Consolas"/>
+          <w:lang w:val="fr-FR"/>
+        </w:rPr>
+        <w:tab/>
+      </w:r>
+      <w:r>
+        <w:rPr>
+          <w:rFonts w:ascii="Consolas" w:hAnsi="Consolas" w:cs="Consolas"/>
+          <w:lang w:val="fr-FR"/>
+        </w:rPr>
+        <w:tab/>
+      </w:r>
+      <w:r>
+        <w:rPr>
+          <w:rFonts w:ascii="Consolas" w:hAnsi="Consolas" w:cs="Consolas"/>
+          <w:lang w:val="fr-FR"/>
+        </w:rPr>
+        <w:tab/>
+      </w:r>
+      <w:r>
+        <w:rPr>
+          <w:rFonts w:ascii="Consolas" w:hAnsi="Consolas" w:cs="Consolas"/>
+          <w:lang w:val="fr-FR"/>
+        </w:rPr>
+        <w:t>"</w:t>
+      </w:r>
+      <w:proofErr w:type="spellStart"/>
+      <w:proofErr w:type="gramStart"/>
+      <w:r>
+        <w:rPr>
+          <w:rFonts w:ascii="Consolas" w:hAnsi="Consolas" w:cs="Consolas"/>
+          <w:lang w:val="fr-FR"/>
+        </w:rPr>
+        <w:t>controller</w:t>
+      </w:r>
+      <w:proofErr w:type="spellEnd"/>
+      <w:proofErr w:type="gramEnd"/>
+      <w:r>
+        <w:rPr>
+          <w:rFonts w:ascii="Consolas" w:hAnsi="Consolas" w:cs="Consolas"/>
+          <w:lang w:val="fr-FR"/>
+        </w:rPr>
+        <w:t>" : "\\Venus\\src\\Demo\\Controller\\Exemple1",</w:t>
+      </w:r>
+    </w:p>
+    <w:p>
+      <w:pPr>
+        <w:autoSpaceDE w:val="0"/>
+        <w:autoSpaceDN w:val="0"/>
+        <w:adjustRightInd w:val="0"/>
+        <w:spacing w:after="0" w:line="240" w:lineRule="auto"/>
+        <w:rPr>
+          <w:rFonts w:ascii="Consolas" w:hAnsi="Consolas" w:cs="Consolas"/>
+          <w:lang w:val="fr-FR"/>
+        </w:rPr>
+      </w:pPr>
+      <w:r>
+        <w:rPr>
+          <w:rFonts w:ascii="Consolas" w:hAnsi="Consolas" w:cs="Consolas"/>
+          <w:lang w:val="fr-FR"/>
+        </w:rPr>
+        <w:tab/>
+      </w:r>
+      <w:r>
+        <w:rPr>
+          <w:rFonts w:ascii="Consolas" w:hAnsi="Consolas" w:cs="Consolas"/>
+          <w:lang w:val="fr-FR"/>
+        </w:rPr>
+        <w:tab/>
+      </w:r>
+      <w:r>
+        <w:rPr>
+          <w:rFonts w:ascii="Consolas" w:hAnsi="Consolas" w:cs="Consolas"/>
+          <w:lang w:val="fr-FR"/>
+        </w:rPr>
+        <w:tab/>
+      </w:r>
+      <w:r>
+        <w:rPr>
+          <w:rFonts w:ascii="Consolas" w:hAnsi="Consolas" w:cs="Consolas"/>
+          <w:lang w:val="fr-FR"/>
+        </w:rPr>
+        <w:t>"</w:t>
+      </w:r>
+      <w:proofErr w:type="gramStart"/>
+      <w:r>
+        <w:rPr>
+          <w:rFonts w:ascii="Consolas" w:hAnsi="Consolas" w:cs="Consolas"/>
+          <w:lang w:val="fr-FR"/>
+        </w:rPr>
+        <w:t>action</w:t>
+      </w:r>
+      <w:proofErr w:type="gramEnd"/>
+      <w:r>
+        <w:rPr>
+          <w:rFonts w:ascii="Consolas" w:hAnsi="Consolas" w:cs="Consolas"/>
+          <w:lang w:val="fr-FR"/>
+        </w:rPr>
+        <w:t>": "show",</w:t>
+      </w:r>
+    </w:p>
+    <w:p>
+      <w:pPr>
+        <w:rPr>
+          <w:rFonts w:ascii="Consolas" w:hAnsi="Consolas" w:cs="Consolas"/>
+          <w:lang w:val="fr-FR"/>
+        </w:rPr>
+      </w:pPr>
+      <w:r>
+        <w:rPr>
+          <w:rFonts w:ascii="Consolas" w:hAnsi="Consolas" w:cs="Consolas"/>
+          <w:lang w:val="fr-FR"/>
+        </w:rPr>
+        <w:tab/>
+      </w:r>
+      <w:r>
+        <w:rPr>
+          <w:rFonts w:ascii="Consolas" w:hAnsi="Consolas" w:cs="Consolas"/>
+          <w:lang w:val="fr-FR"/>
+        </w:rPr>
+        <w:tab/>
+      </w:r>
+      <w:r>
+        <w:rPr>
+          <w:rFonts w:ascii="Consolas" w:hAnsi="Consolas" w:cs="Consolas"/>
+          <w:lang w:val="fr-FR"/>
+        </w:rPr>
+        <w:t>}</w:t>
+      </w:r>
+    </w:p>
+    <w:p>
+      <w:pPr>
+        <w:rPr>
+          <w:rFonts w:cs="Arial"/>
+          <w:color w:val="444444"/>
+          <w:sz w:val="24"/>
+          <w:szCs w:val="24"/>
+          <w:shd w:val="clear" w:color="auto" w:fill="FFFFFF"/>
+          <w:lang w:val="fr-FR"/>
+        </w:rPr>
+      </w:pPr>
+      <w:r>
+        <w:rPr>
+          <w:rFonts w:cs="Arial"/>
+          <w:color w:val="444444"/>
+          <w:sz w:val="24"/>
+          <w:szCs w:val="24"/>
+          <w:shd w:val="clear" w:color="auto" w:fill="FFFFFF"/>
+          <w:lang w:val="fr-FR"/>
+        </w:rPr>
+        <w:t>Si vous avez réussi vous pourrez avoir dans votre navigateur :</w:t>
+      </w:r>
+    </w:p>
+    <w:p>
+      <w:pPr>
+        <w:rPr>
+          <w:rFonts w:cs="Arial"/>
+          <w:color w:val="444444"/>
+          <w:sz w:val="24"/>
+          <w:szCs w:val="24"/>
+          <w:shd w:val="clear" w:color="auto" w:fill="FFFFFF"/>
+          <w:lang w:val="fr-FR"/>
+        </w:rPr>
+      </w:pPr>
+      <w:r>
+        <w:rPr>
+          <w:noProof/>
+          <w:lang w:val="fr-FR" w:eastAsia="fr-FR"/>
+        </w:rPr>
+        <w:drawing>
+          <wp:inline distT="0" distB="0" distL="0" distR="0" wp14:anchorId="5374A9DC" wp14:editId="061309F0">
+            <wp:extent cx="2962275" cy="1590675"/>
+            <wp:effectExtent l="0" t="0" r="9525" b="9525"/>
+            <wp:docPr id="3" name="Image 3"/>
+            <wp:cNvGraphicFramePr>
+              <a:graphicFrameLocks xmlns:a="http://schemas.openxmlformats.org/drawingml/2006/main" noChangeAspect="1"/>
+            </wp:cNvGraphicFramePr>
+            <a:graphic xmlns:a="http://schemas.openxmlformats.org/drawingml/2006/main">
+              <a:graphicData uri="http://schemas.openxmlformats.org/drawingml/2006/picture">
+                <pic:pic xmlns:pic="http://schemas.openxmlformats.org/drawingml/2006/picture">
+                  <pic:nvPicPr>
+                    <pic:cNvPr id="0" name=""/>
+                    <pic:cNvPicPr/>
+                  </pic:nvPicPr>
+                  <pic:blipFill>
+                    <a:blip r:embed="rId13"/>
+                    <a:stretch>
+                      <a:fillRect/>
+                    </a:stretch>
+                  </pic:blipFill>
+                  <pic:spPr>
+                    <a:xfrm>
+                      <a:off x="0" y="0"/>
+                      <a:ext cx="2962275" cy="1590675"/>
+                    </a:xfrm>
+                    <a:prstGeom prst="rect">
+                      <a:avLst/>
+                    </a:prstGeom>
+                  </pic:spPr>
+                </pic:pic>
+              </a:graphicData>
+            </a:graphic>
+          </wp:inline>
+        </w:drawing>
+      </w:r>
+      <w:bookmarkStart w:id="8" w:name="_GoBack"/>
+      <w:bookmarkEnd w:id="8"/>
+    </w:p>
+    <w:p>
+      <w:pPr>
+        <w:rPr>
+          <w:rFonts w:cs="Arial"/>
+          <w:color w:val="444444"/>
+          <w:sz w:val="24"/>
+          <w:szCs w:val="24"/>
+          <w:shd w:val="clear" w:color="auto" w:fill="FFFFFF"/>
+          <w:lang w:val="fr-FR"/>
+        </w:rPr>
+      </w:pPr>
+    </w:p>
+    <w:p>
+      <w:pPr>
+        <w:rPr>
+          <w:lang w:val="fr-FR"/>
+        </w:rPr>
+      </w:pPr>
+      <w:r>
+        <w:rPr>
+          <w:rFonts w:cs="Miriam"/>
+          <w:sz w:val="24"/>
+          <w:szCs w:val="24"/>
+          <w:lang w:val="fr-FR"/>
+        </w:rPr>
+        <w:lastRenderedPageBreak/>
+        <w:t xml:space="preserve"> </w:t>
+      </w:r>
+      <w:r>
+        <w:rPr>
+          <w:rFonts w:cs="Miriam"/>
+          <w:sz w:val="24"/>
+          <w:szCs w:val="24"/>
+          <w:lang w:val="fr-FR"/>
+        </w:rPr>
+        <w:t>[</w:t>
+      </w:r>
+      <w:proofErr w:type="gramStart"/>
+      <w:r>
+        <w:rPr>
+          <w:rFonts w:cs="Miriam"/>
+          <w:sz w:val="24"/>
+          <w:szCs w:val="24"/>
+          <w:lang w:val="fr-FR"/>
+        </w:rPr>
+        <w:t>en</w:t>
+      </w:r>
+      <w:proofErr w:type="gramEnd"/>
+      <w:r>
+        <w:rPr>
+          <w:rFonts w:cs="Miriam"/>
+          <w:sz w:val="24"/>
+          <w:szCs w:val="24"/>
+          <w:lang w:val="fr-FR"/>
+        </w:rPr>
+        <w:t xml:space="preserve"> cours]</w:t>
       </w:r>
     </w:p>
     <w:sectPr>
@@ -6741,7 +10384,6 @@
     <w:name w:val="Normal (Web)"/>
     <w:basedOn w:val="Normal"/>
     <w:uiPriority w:val="99"/>
-    <w:semiHidden/>
     <w:unhideWhenUsed/>
     <w:rsid w:val="00EF3377"/>
     <w:pPr>
@@ -6754,6 +10396,48 @@
       <w:sz w:val="24"/>
       <w:lang w:eastAsia="en-US"/>
     </w:rPr>
+  </w:style>
+  <w:style w:type="table" w:customStyle="1" w:styleId="Tableaufinancier">
+    <w:name w:val="Tableau financier"/>
+    <w:basedOn w:val="TableauNormal"/>
+    <w:uiPriority w:val="99"/>
+    <w:rsid w:val="004A1424"/>
+    <w:pPr>
+      <w:spacing w:before="40" w:after="0" w:line="240" w:lineRule="auto"/>
+      <w:ind w:left="144" w:right="144"/>
+    </w:pPr>
+    <w:rPr>
+      <w:rFonts w:eastAsiaTheme="minorHAnsi"/>
+      <w:color w:val="595959" w:themeColor="text1" w:themeTint="A6"/>
+      <w:lang w:eastAsia="en-US"/>
+    </w:rPr>
+    <w:tblPr>
+      <w:tblBorders>
+        <w:insideH w:val="single" w:sz="4" w:space="0" w:color="D9D9D9" w:themeColor="background1" w:themeShade="D9"/>
+      </w:tblBorders>
+      <w:tblCellMar>
+        <w:top w:w="0" w:type="dxa"/>
+        <w:left w:w="0" w:type="dxa"/>
+        <w:bottom w:w="0" w:type="dxa"/>
+        <w:right w:w="0" w:type="dxa"/>
+      </w:tblCellMar>
+    </w:tblPr>
+    <w:tblStylePr w:type="firstRow">
+      <w:rPr>
+        <w:rFonts w:asciiTheme="majorHAnsi" w:hAnsiTheme="majorHAnsi" w:hint="default"/>
+        <w:b w:val="0"/>
+        <w:caps/>
+        <w:smallCaps w:val="0"/>
+        <w:color w:val="F24F4F" w:themeColor="accent1"/>
+        <w:sz w:val="22"/>
+        <w:szCs w:val="22"/>
+      </w:rPr>
+    </w:tblStylePr>
+    <w:tblStylePr w:type="firstCol">
+      <w:rPr>
+        <w:b/>
+      </w:rPr>
+    </w:tblStylePr>
   </w:style>
 </w:styles>
 </file>
@@ -7596,7 +11280,6 @@
     <w:name w:val="Normal (Web)"/>
     <w:basedOn w:val="Normal"/>
     <w:uiPriority w:val="99"/>
-    <w:semiHidden/>
     <w:unhideWhenUsed/>
     <w:rsid w:val="00EF3377"/>
     <w:pPr>
@@ -7609,6 +11292,48 @@
       <w:sz w:val="24"/>
       <w:lang w:eastAsia="en-US"/>
     </w:rPr>
+  </w:style>
+  <w:style w:type="table" w:customStyle="1" w:styleId="Tableaufinancier">
+    <w:name w:val="Tableau financier"/>
+    <w:basedOn w:val="TableauNormal"/>
+    <w:uiPriority w:val="99"/>
+    <w:rsid w:val="004A1424"/>
+    <w:pPr>
+      <w:spacing w:before="40" w:after="0" w:line="240" w:lineRule="auto"/>
+      <w:ind w:left="144" w:right="144"/>
+    </w:pPr>
+    <w:rPr>
+      <w:rFonts w:eastAsiaTheme="minorHAnsi"/>
+      <w:color w:val="595959" w:themeColor="text1" w:themeTint="A6"/>
+      <w:lang w:eastAsia="en-US"/>
+    </w:rPr>
+    <w:tblPr>
+      <w:tblBorders>
+        <w:insideH w:val="single" w:sz="4" w:space="0" w:color="D9D9D9" w:themeColor="background1" w:themeShade="D9"/>
+      </w:tblBorders>
+      <w:tblCellMar>
+        <w:top w:w="0" w:type="dxa"/>
+        <w:left w:w="0" w:type="dxa"/>
+        <w:bottom w:w="0" w:type="dxa"/>
+        <w:right w:w="0" w:type="dxa"/>
+      </w:tblCellMar>
+    </w:tblPr>
+    <w:tblStylePr w:type="firstRow">
+      <w:rPr>
+        <w:rFonts w:asciiTheme="majorHAnsi" w:hAnsiTheme="majorHAnsi" w:hint="default"/>
+        <w:b w:val="0"/>
+        <w:caps/>
+        <w:smallCaps w:val="0"/>
+        <w:color w:val="F24F4F" w:themeColor="accent1"/>
+        <w:sz w:val="22"/>
+        <w:szCs w:val="22"/>
+      </w:rPr>
+    </w:tblStylePr>
+    <w:tblStylePr w:type="firstCol">
+      <w:rPr>
+        <w:b/>
+      </w:rPr>
+    </w:tblStylePr>
   </w:style>
 </w:styles>
 </file>
@@ -7808,7 +11533,7 @@
   <a:extraClrSchemeLst/>
   <a:extLst>
     <a:ext uri="{05A4C25C-085E-4340-85A3-A5531E510DB2}">
-      <thm15:themeFamily xmlns="" xmlns:thm15="http://schemas.microsoft.com/office/thememl/2012/main" name="Office Theme" id="{62F939B6-93AF-4DB8-9C6B-D6C7DFDC589F}" vid="{4A3C46E8-61CC-4603-A589-7422A47A8E4A}"/>
+      <thm15:themeFamily xmlns:thm15="http://schemas.microsoft.com/office/thememl/2012/main" xmlns="" name="Office Theme" id="{62F939B6-93AF-4DB8-9C6B-D6C7DFDC589F}" vid="{4A3C46E8-61CC-4603-A589-7422A47A8E4A}"/>
     </a:ext>
   </a:extLst>
 </a:theme>
@@ -7856,7 +11581,7 @@
 </file>
 
 <file path=customXml/itemProps3.xml><?xml version="1.0" encoding="utf-8"?>
-<ds:datastoreItem xmlns:ds="http://schemas.openxmlformats.org/officeDocument/2006/customXml" ds:itemID="{F4B7211F-05D8-45E9-AC27-4D0542D9583A}">
+<ds:datastoreItem xmlns:ds="http://schemas.openxmlformats.org/officeDocument/2006/customXml" ds:itemID="{0B81AB10-5920-429C-A930-624F7056D94D}">
   <ds:schemaRefs>
     <ds:schemaRef ds:uri="http://schemas.openxmlformats.org/officeDocument/2006/bibliography"/>
   </ds:schemaRefs>

</xml_diff>

<commit_message>
advancement of the tutorial
</commit_message>
<xml_diff>
--- a/Venus_Framework_tutoriel.docx
+++ b/Venus_Framework_tutoriel.docx
@@ -816,7 +816,7 @@
             </w:rPr>
             <w:fldChar w:fldCharType="separate"/>
           </w:r>
-          <w:hyperlink w:anchor="_Toc387937119" w:history="1">
+          <w:hyperlink w:anchor="_Toc387998350" w:history="1">
             <w:r>
               <w:rPr>
                 <w:rStyle w:val="Lienhypertexte"/>
@@ -844,7 +844,7 @@
                 <w:noProof/>
                 <w:webHidden/>
               </w:rPr>
-              <w:instrText xml:space="preserve"> PAGEREF _Toc387937119 \h </w:instrText>
+              <w:instrText xml:space="preserve"> PAGEREF _Toc387998350 \h </w:instrText>
             </w:r>
             <w:r>
               <w:rPr>
@@ -884,7 +884,7 @@
               <w:lang w:val="fr-FR" w:eastAsia="fr-FR"/>
             </w:rPr>
           </w:pPr>
-          <w:hyperlink w:anchor="_Toc387937120" w:history="1">
+          <w:hyperlink w:anchor="_Toc387998351" w:history="1">
             <w:r>
               <w:rPr>
                 <w:rStyle w:val="Lienhypertexte"/>
@@ -904,7 +904,7 @@
               <w:lang w:val="fr-FR" w:eastAsia="fr-FR"/>
             </w:rPr>
           </w:pPr>
-          <w:hyperlink w:anchor="_Toc387937121" w:history="1">
+          <w:hyperlink w:anchor="_Toc387998352" w:history="1">
             <w:r>
               <w:rPr>
                 <w:rStyle w:val="Lienhypertexte"/>
@@ -924,7 +924,7 @@
               <w:lang w:val="fr-FR" w:eastAsia="fr-FR"/>
             </w:rPr>
           </w:pPr>
-          <w:hyperlink w:anchor="_Toc387937122" w:history="1">
+          <w:hyperlink w:anchor="_Toc387998353" w:history="1">
             <w:r>
               <w:rPr>
                 <w:rStyle w:val="Lienhypertexte"/>
@@ -944,7 +944,7 @@
               <w:lang w:val="fr-FR" w:eastAsia="fr-FR"/>
             </w:rPr>
           </w:pPr>
-          <w:hyperlink w:anchor="_Toc387937123" w:history="1">
+          <w:hyperlink w:anchor="_Toc387998354" w:history="1">
             <w:r>
               <w:rPr>
                 <w:rStyle w:val="Lienhypertexte"/>
@@ -971,7 +971,7 @@
               <w:lang w:val="fr-FR" w:eastAsia="fr-FR"/>
             </w:rPr>
           </w:pPr>
-          <w:hyperlink w:anchor="_Toc387937124" w:history="1">
+          <w:hyperlink w:anchor="_Toc387998355" w:history="1">
             <w:r>
               <w:rPr>
                 <w:rStyle w:val="Lienhypertexte"/>
@@ -999,7 +999,7 @@
                 <w:noProof/>
                 <w:webHidden/>
               </w:rPr>
-              <w:instrText xml:space="preserve"> PAGEREF _Toc387937124 \h </w:instrText>
+              <w:instrText xml:space="preserve"> PAGEREF _Toc387998355 \h </w:instrText>
             </w:r>
             <w:r>
               <w:rPr>
@@ -1039,7 +1039,7 @@
               <w:lang w:val="fr-FR" w:eastAsia="fr-FR"/>
             </w:rPr>
           </w:pPr>
-          <w:hyperlink w:anchor="_Toc387937125" w:history="1">
+          <w:hyperlink w:anchor="_Toc387998356" w:history="1">
             <w:r>
               <w:rPr>
                 <w:rStyle w:val="Lienhypertexte"/>
@@ -1059,7 +1059,7 @@
               <w:lang w:val="fr-FR" w:eastAsia="fr-FR"/>
             </w:rPr>
           </w:pPr>
-          <w:hyperlink w:anchor="_Toc387937126" w:history="1">
+          <w:hyperlink w:anchor="_Toc387998357" w:history="1">
             <w:r>
               <w:rPr>
                 <w:rStyle w:val="Lienhypertexte"/>
@@ -1067,6 +1067,26 @@
                 <w:noProof/>
               </w:rPr>
               <w:t>Créer un contrôleur avancé</w:t>
+            </w:r>
+          </w:hyperlink>
+        </w:p>
+        <w:p>
+          <w:pPr>
+            <w:pStyle w:val="TM2"/>
+            <w:rPr>
+              <w:noProof/>
+              <w:color w:val="auto"/>
+              <w:lang w:val="fr-FR" w:eastAsia="fr-FR"/>
+            </w:rPr>
+          </w:pPr>
+          <w:hyperlink w:anchor="_Toc387998358" w:history="1">
+            <w:r>
+              <w:rPr>
+                <w:rStyle w:val="Lienhypertexte"/>
+                <w:rFonts w:ascii="Garamond" w:hAnsi="Garamond"/>
+                <w:noProof/>
+              </w:rPr>
+              <w:t>Les modèles et entités de bases</w:t>
             </w:r>
           </w:hyperlink>
         </w:p>
@@ -1099,6 +1119,8 @@
           <w:docGrid w:linePitch="360"/>
         </w:sectPr>
       </w:pPr>
+      <w:bookmarkStart w:id="0" w:name="_GoBack"/>
+      <w:bookmarkEnd w:id="0"/>
     </w:p>
     <w:p>
       <w:pPr>
@@ -1107,7 +1129,7 @@
           <w:lang w:val="fr-FR"/>
         </w:rPr>
       </w:pPr>
-      <w:bookmarkStart w:id="0" w:name="_Toc387937119"/>
+      <w:bookmarkStart w:id="1" w:name="_Toc387998350"/>
       <w:r>
         <w:rPr>
           <w:rFonts w:ascii="Century Gothic" w:hAnsi="Century Gothic"/>
@@ -1117,7 +1139,7 @@
         <w:lastRenderedPageBreak/>
         <w:t>Présentation</w:t>
       </w:r>
-      <w:bookmarkEnd w:id="0"/>
+      <w:bookmarkEnd w:id="1"/>
     </w:p>
     <w:p>
       <w:pPr>
@@ -1172,7 +1194,7 @@
           <w:lang w:val="fr-FR"/>
         </w:rPr>
       </w:pPr>
-      <w:bookmarkStart w:id="1" w:name="_Toc387937120"/>
+      <w:bookmarkStart w:id="2" w:name="_Toc387998351"/>
       <w:r>
         <w:rPr>
           <w:rFonts w:ascii="Garamond" w:hAnsi="Garamond"/>
@@ -1181,7 +1203,7 @@
         </w:rPr>
         <w:t>Installation</w:t>
       </w:r>
-      <w:bookmarkEnd w:id="1"/>
+      <w:bookmarkEnd w:id="2"/>
     </w:p>
     <w:p>
       <w:pPr>
@@ -1783,7 +1805,7 @@
           <w:lang w:val="fr-FR"/>
         </w:rPr>
       </w:pPr>
-      <w:bookmarkStart w:id="2" w:name="_Toc387937121"/>
+      <w:bookmarkStart w:id="3" w:name="_Toc387998352"/>
       <w:r>
         <w:rPr>
           <w:rFonts w:ascii="Garamond" w:hAnsi="Garamond"/>
@@ -1792,7 +1814,7 @@
         </w:rPr>
         <w:t>Concept du routeur</w:t>
       </w:r>
-      <w:bookmarkEnd w:id="2"/>
+      <w:bookmarkEnd w:id="3"/>
     </w:p>
     <w:p>
       <w:pPr>
@@ -3263,7 +3285,7 @@
           <w:lang w:val="fr-FR"/>
         </w:rPr>
       </w:pPr>
-      <w:bookmarkStart w:id="3" w:name="_Toc387937122"/>
+      <w:bookmarkStart w:id="4" w:name="_Toc387998353"/>
       <w:r>
         <w:rPr>
           <w:rFonts w:ascii="Garamond" w:hAnsi="Garamond"/>
@@ -3296,7 +3318,7 @@
         </w:rPr>
         <w:t>avec des paramètres</w:t>
       </w:r>
-      <w:bookmarkEnd w:id="3"/>
+      <w:bookmarkEnd w:id="4"/>
     </w:p>
     <w:p>
       <w:pPr>
@@ -4207,7 +4229,7 @@
           <w:lang w:val="fr-FR"/>
         </w:rPr>
       </w:pPr>
-      <w:bookmarkStart w:id="4" w:name="_Toc387937123"/>
+      <w:bookmarkStart w:id="5" w:name="_Toc387998354"/>
       <w:r>
         <w:rPr>
           <w:rFonts w:ascii="Garamond" w:hAnsi="Garamond"/>
@@ -4216,7 +4238,7 @@
         </w:rPr>
         <w:t>Routes complexes</w:t>
       </w:r>
-      <w:bookmarkEnd w:id="4"/>
+      <w:bookmarkEnd w:id="5"/>
     </w:p>
     <w:p>
       <w:pPr>
@@ -6100,7 +6122,7 @@
           <w:lang w:val="fr-FR"/>
         </w:rPr>
       </w:pPr>
-      <w:bookmarkStart w:id="5" w:name="_Toc387937124"/>
+      <w:bookmarkStart w:id="6" w:name="_Toc387998355"/>
       <w:r>
         <w:rPr>
           <w:rFonts w:ascii="Century Gothic" w:hAnsi="Century Gothic"/>
@@ -6109,7 +6131,7 @@
         </w:rPr>
         <w:t>Nouvelle application</w:t>
       </w:r>
-      <w:bookmarkEnd w:id="5"/>
+      <w:bookmarkEnd w:id="6"/>
     </w:p>
     <w:p>
       <w:pPr>
@@ -6118,7 +6140,7 @@
           <w:lang w:val="fr-FR"/>
         </w:rPr>
       </w:pPr>
-      <w:bookmarkStart w:id="6" w:name="_Toc387937125"/>
+      <w:bookmarkStart w:id="7" w:name="_Toc387998356"/>
       <w:r>
         <w:rPr>
           <w:rFonts w:ascii="Garamond" w:hAnsi="Garamond"/>
@@ -6127,7 +6149,7 @@
         </w:rPr>
         <w:t>Créer un nouveau projet</w:t>
       </w:r>
-      <w:bookmarkEnd w:id="6"/>
+      <w:bookmarkEnd w:id="7"/>
     </w:p>
     <w:p>
       <w:pPr>
@@ -6418,7 +6440,7 @@
           <w:lang w:val="fr-FR"/>
         </w:rPr>
       </w:pPr>
-      <w:bookmarkStart w:id="7" w:name="_Toc387937126"/>
+      <w:bookmarkStart w:id="8" w:name="_Toc387998357"/>
       <w:r>
         <w:rPr>
           <w:rFonts w:ascii="Garamond" w:hAnsi="Garamond"/>
@@ -6427,7 +6449,7 @@
         </w:rPr>
         <w:t>Créer un contrôleur avancé</w:t>
       </w:r>
-      <w:bookmarkEnd w:id="7"/>
+      <w:bookmarkEnd w:id="8"/>
     </w:p>
     <w:p>
       <w:pPr>
@@ -6577,12 +6599,12 @@
               <w:rPr>
                 <w:rFonts w:ascii="Courier New" w:hAnsi="Courier New" w:cs="Courier New"/>
                 <w:caps w:val="0"/>
-                <w:color w:val="FFFFFF" w:themeColor="background1"/>
+                <w:color w:val="00B0F0"/>
                 <w:sz w:val="16"/>
                 <w:szCs w:val="16"/>
                 <w:highlight w:val="black"/>
               </w:rPr>
-              <w:t xml:space="preserve">class </w:t>
+              <w:t>class</w:t>
             </w:r>
             <w:r>
               <w:rPr>
@@ -6593,6 +6615,17 @@
                 <w:szCs w:val="16"/>
                 <w:highlight w:val="black"/>
               </w:rPr>
+              <w:t xml:space="preserve"> </w:t>
+            </w:r>
+            <w:r>
+              <w:rPr>
+                <w:rFonts w:ascii="Courier New" w:hAnsi="Courier New" w:cs="Courier New"/>
+                <w:caps w:val="0"/>
+                <w:color w:val="92D050"/>
+                <w:sz w:val="16"/>
+                <w:szCs w:val="16"/>
+                <w:highlight w:val="black"/>
+              </w:rPr>
               <w:t>Exemple1</w:t>
             </w:r>
             <w:r>
@@ -6604,7 +6637,51 @@
                 <w:szCs w:val="16"/>
                 <w:highlight w:val="black"/>
               </w:rPr>
-              <w:t xml:space="preserve"> extends Controller {</w:t>
+              <w:t xml:space="preserve"> </w:t>
+            </w:r>
+            <w:r>
+              <w:rPr>
+                <w:rFonts w:ascii="Courier New" w:hAnsi="Courier New" w:cs="Courier New"/>
+                <w:caps w:val="0"/>
+                <w:color w:val="00B0F0"/>
+                <w:sz w:val="16"/>
+                <w:szCs w:val="16"/>
+                <w:highlight w:val="black"/>
+              </w:rPr>
+              <w:t>extends</w:t>
+            </w:r>
+            <w:r>
+              <w:rPr>
+                <w:rFonts w:ascii="Courier New" w:hAnsi="Courier New" w:cs="Courier New"/>
+                <w:caps w:val="0"/>
+                <w:color w:val="FFFFFF" w:themeColor="background1"/>
+                <w:sz w:val="16"/>
+                <w:szCs w:val="16"/>
+                <w:highlight w:val="black"/>
+              </w:rPr>
+              <w:t xml:space="preserve"> </w:t>
+            </w:r>
+            <w:r>
+              <w:rPr>
+                <w:rFonts w:ascii="Courier New" w:hAnsi="Courier New" w:cs="Courier New"/>
+                <w:caps w:val="0"/>
+                <w:color w:val="92D050"/>
+                <w:sz w:val="16"/>
+                <w:szCs w:val="16"/>
+                <w:highlight w:val="black"/>
+              </w:rPr>
+              <w:t>Controller</w:t>
+            </w:r>
+            <w:r>
+              <w:rPr>
+                <w:rFonts w:ascii="Courier New" w:hAnsi="Courier New" w:cs="Courier New"/>
+                <w:caps w:val="0"/>
+                <w:color w:val="FFFFFF" w:themeColor="background1"/>
+                <w:sz w:val="16"/>
+                <w:szCs w:val="16"/>
+                <w:highlight w:val="black"/>
+              </w:rPr>
+              <w:t xml:space="preserve"> {</w:t>
             </w:r>
           </w:p>
           <w:p>
@@ -6630,7 +6707,7 @@
               <w:spacing w:before="0"/>
               <w:rPr>
                 <w:rFonts w:ascii="Courier New" w:hAnsi="Courier New" w:cs="Courier New"/>
-                <w:color w:val="FFFFFF" w:themeColor="background1"/>
+                <w:color w:val="A6A6A6" w:themeColor="background1" w:themeShade="A6"/>
                 <w:sz w:val="16"/>
                 <w:szCs w:val="16"/>
               </w:rPr>
@@ -6644,6 +6721,15 @@
                 <w:szCs w:val="16"/>
               </w:rPr>
               <w:tab/>
+            </w:r>
+            <w:r>
+              <w:rPr>
+                <w:rFonts w:ascii="Courier New" w:hAnsi="Courier New" w:cs="Courier New"/>
+                <w:caps w:val="0"/>
+                <w:color w:val="A6A6A6" w:themeColor="background1" w:themeShade="A6"/>
+                <w:sz w:val="16"/>
+                <w:szCs w:val="16"/>
+              </w:rPr>
               <w:t>/**</w:t>
             </w:r>
           </w:p>
@@ -6655,7 +6741,7 @@
               <w:spacing w:before="0"/>
               <w:rPr>
                 <w:rFonts w:ascii="Courier New" w:hAnsi="Courier New" w:cs="Courier New"/>
-                <w:color w:val="FFFFFF" w:themeColor="background1"/>
+                <w:color w:val="A6A6A6" w:themeColor="background1" w:themeShade="A6"/>
                 <w:sz w:val="16"/>
                 <w:szCs w:val="16"/>
               </w:rPr>
@@ -6664,7 +6750,7 @@
               <w:rPr>
                 <w:rFonts w:ascii="Courier New" w:hAnsi="Courier New" w:cs="Courier New"/>
                 <w:caps w:val="0"/>
-                <w:color w:val="FFFFFF" w:themeColor="background1"/>
+                <w:color w:val="A6A6A6" w:themeColor="background1" w:themeShade="A6"/>
                 <w:sz w:val="16"/>
                 <w:szCs w:val="16"/>
               </w:rPr>
@@ -6680,7 +6766,7 @@
               <w:spacing w:before="0"/>
               <w:rPr>
                 <w:rFonts w:ascii="Courier New" w:hAnsi="Courier New" w:cs="Courier New"/>
-                <w:color w:val="FFFFFF" w:themeColor="background1"/>
+                <w:color w:val="A6A6A6" w:themeColor="background1" w:themeShade="A6"/>
                 <w:sz w:val="16"/>
                 <w:szCs w:val="16"/>
               </w:rPr>
@@ -6689,7 +6775,7 @@
               <w:rPr>
                 <w:rFonts w:ascii="Courier New" w:hAnsi="Courier New" w:cs="Courier New"/>
                 <w:caps w:val="0"/>
-                <w:color w:val="FFFFFF" w:themeColor="background1"/>
+                <w:color w:val="A6A6A6" w:themeColor="background1" w:themeShade="A6"/>
                 <w:sz w:val="16"/>
                 <w:szCs w:val="16"/>
               </w:rPr>
@@ -6705,7 +6791,7 @@
               <w:spacing w:before="0"/>
               <w:rPr>
                 <w:rFonts w:ascii="Courier New" w:hAnsi="Courier New" w:cs="Courier New"/>
-                <w:color w:val="FFFFFF" w:themeColor="background1"/>
+                <w:color w:val="A6A6A6" w:themeColor="background1" w:themeShade="A6"/>
                 <w:sz w:val="16"/>
                 <w:szCs w:val="16"/>
               </w:rPr>
@@ -6714,7 +6800,7 @@
               <w:rPr>
                 <w:rFonts w:ascii="Courier New" w:hAnsi="Courier New" w:cs="Courier New"/>
                 <w:caps w:val="0"/>
-                <w:color w:val="FFFFFF" w:themeColor="background1"/>
+                <w:color w:val="A6A6A6" w:themeColor="background1" w:themeShade="A6"/>
                 <w:sz w:val="16"/>
                 <w:szCs w:val="16"/>
               </w:rPr>
@@ -6730,7 +6816,7 @@
               <w:spacing w:before="0"/>
               <w:rPr>
                 <w:rFonts w:ascii="Courier New" w:hAnsi="Courier New" w:cs="Courier New"/>
-                <w:color w:val="FFFFFF" w:themeColor="background1"/>
+                <w:color w:val="A6A6A6" w:themeColor="background1" w:themeShade="A6"/>
                 <w:sz w:val="16"/>
                 <w:szCs w:val="16"/>
               </w:rPr>
@@ -6739,7 +6825,7 @@
               <w:rPr>
                 <w:rFonts w:ascii="Courier New" w:hAnsi="Courier New" w:cs="Courier New"/>
                 <w:caps w:val="0"/>
-                <w:color w:val="FFFFFF" w:themeColor="background1"/>
+                <w:color w:val="A6A6A6" w:themeColor="background1" w:themeShade="A6"/>
                 <w:sz w:val="16"/>
                 <w:szCs w:val="16"/>
               </w:rPr>
@@ -6755,7 +6841,7 @@
               <w:spacing w:before="0"/>
               <w:rPr>
                 <w:rFonts w:ascii="Courier New" w:hAnsi="Courier New" w:cs="Courier New"/>
-                <w:color w:val="FFFFFF" w:themeColor="background1"/>
+                <w:color w:val="A6A6A6" w:themeColor="background1" w:themeShade="A6"/>
                 <w:sz w:val="16"/>
                 <w:szCs w:val="16"/>
               </w:rPr>
@@ -6764,7 +6850,7 @@
               <w:rPr>
                 <w:rFonts w:ascii="Courier New" w:hAnsi="Courier New" w:cs="Courier New"/>
                 <w:caps w:val="0"/>
-                <w:color w:val="FFFFFF" w:themeColor="background1"/>
+                <w:color w:val="A6A6A6" w:themeColor="background1" w:themeShade="A6"/>
                 <w:sz w:val="16"/>
                 <w:szCs w:val="16"/>
               </w:rPr>
@@ -6808,7 +6894,26 @@
                 <w:szCs w:val="16"/>
               </w:rPr>
               <w:tab/>
-              <w:t>public function show() {</w:t>
+            </w:r>
+            <w:r>
+              <w:rPr>
+                <w:rFonts w:ascii="Courier New" w:hAnsi="Courier New" w:cs="Courier New"/>
+                <w:caps w:val="0"/>
+                <w:color w:val="00B0F0"/>
+                <w:sz w:val="16"/>
+                <w:szCs w:val="16"/>
+              </w:rPr>
+              <w:t xml:space="preserve">public function </w:t>
+            </w:r>
+            <w:r>
+              <w:rPr>
+                <w:rFonts w:ascii="Courier New" w:hAnsi="Courier New" w:cs="Courier New"/>
+                <w:caps w:val="0"/>
+                <w:color w:val="FFFFFF" w:themeColor="background1"/>
+                <w:sz w:val="16"/>
+                <w:szCs w:val="16"/>
+              </w:rPr>
+              <w:t>show() {</w:t>
             </w:r>
           </w:p>
           <w:p>
@@ -6868,7 +6973,17 @@
                 <w:sz w:val="16"/>
                 <w:szCs w:val="16"/>
               </w:rPr>
-              <w:t>anews</w:t>
+              <w:t>a</w:t>
+            </w:r>
+            <w:r>
+              <w:rPr>
+                <w:rFonts w:ascii="Courier New" w:hAnsi="Courier New" w:cs="Courier New"/>
+                <w:caps w:val="0"/>
+                <w:color w:val="FFFFFF" w:themeColor="background1"/>
+                <w:sz w:val="16"/>
+                <w:szCs w:val="16"/>
+              </w:rPr>
+              <w:t>Exemple</w:t>
             </w:r>
             <w:proofErr w:type="spellEnd"/>
             <w:r>
@@ -7042,9 +7157,20 @@
                 <w:szCs w:val="16"/>
                 <w:lang w:val="fr-FR"/>
               </w:rPr>
-              <w:t>'news', $</w:t>
+              <w:t>'</w:t>
             </w:r>
             <w:proofErr w:type="spellStart"/>
+            <w:r>
+              <w:rPr>
+                <w:rFonts w:ascii="Courier New" w:hAnsi="Courier New" w:cs="Courier New"/>
+                <w:caps w:val="0"/>
+                <w:color w:val="FFFFFF" w:themeColor="background1"/>
+                <w:sz w:val="16"/>
+                <w:szCs w:val="16"/>
+              </w:rPr>
+              <w:t>Exemple</w:t>
+            </w:r>
+            <w:proofErr w:type="spellEnd"/>
             <w:r>
               <w:rPr>
                 <w:rFonts w:ascii="Courier New" w:hAnsi="Courier New" w:cs="Courier New"/>
@@ -7054,7 +7180,18 @@
                 <w:szCs w:val="16"/>
                 <w:lang w:val="fr-FR"/>
               </w:rPr>
-              <w:t>anews</w:t>
+              <w:t>', $a</w:t>
+            </w:r>
+            <w:proofErr w:type="spellStart"/>
+            <w:r>
+              <w:rPr>
+                <w:rFonts w:ascii="Courier New" w:hAnsi="Courier New" w:cs="Courier New"/>
+                <w:caps w:val="0"/>
+                <w:color w:val="FFFFFF" w:themeColor="background1"/>
+                <w:sz w:val="16"/>
+                <w:szCs w:val="16"/>
+              </w:rPr>
+              <w:t>Exemple</w:t>
             </w:r>
             <w:proofErr w:type="spellEnd"/>
             <w:r>
@@ -9119,8 +9256,6 @@
           </wp:inline>
         </w:drawing>
       </w:r>
-      <w:bookmarkStart w:id="8" w:name="_GoBack"/>
-      <w:bookmarkEnd w:id="8"/>
     </w:p>
     <w:p>
       <w:pPr>
@@ -9136,20 +9271,2624 @@
     </w:p>
     <w:p>
       <w:pPr>
-        <w:rPr>
-          <w:lang w:val="fr-FR"/>
-        </w:rPr>
-      </w:pPr>
-      <w:r>
-        <w:rPr>
-          <w:rFonts w:cs="Miriam"/>
-          <w:sz w:val="24"/>
-          <w:szCs w:val="24"/>
+        <w:pStyle w:val="Titre2"/>
+        <w:rPr>
+          <w:lang w:val="fr-FR"/>
+        </w:rPr>
+      </w:pPr>
+      <w:bookmarkStart w:id="9" w:name="_Toc387998358"/>
+      <w:r>
+        <w:rPr>
+          <w:rFonts w:ascii="Garamond" w:hAnsi="Garamond"/>
+          <w:color w:val="4C483D"/>
           <w:lang w:val="fr-FR"/>
         </w:rPr>
         <w:lastRenderedPageBreak/>
-        <w:t xml:space="preserve"> </w:t>
-      </w:r>
+        <w:t>Les modèles et entités de bases</w:t>
+      </w:r>
+      <w:bookmarkEnd w:id="9"/>
+    </w:p>
+    <w:p>
+      <w:pPr>
+        <w:rPr>
+          <w:rFonts w:cs="Miriam"/>
+          <w:sz w:val="24"/>
+          <w:szCs w:val="24"/>
+          <w:lang w:val="fr-FR"/>
+        </w:rPr>
+      </w:pPr>
+      <w:r>
+        <w:rPr>
+          <w:rFonts w:cs="Miriam"/>
+          <w:sz w:val="24"/>
+          <w:szCs w:val="24"/>
+          <w:lang w:val="fr-FR"/>
+        </w:rPr>
+        <w:t>Afin de machin l’ensemble du travail du développeur, les bases de données sont gérées de façon pseudo-automatique.</w:t>
+      </w:r>
+    </w:p>
+    <w:p>
+      <w:pPr>
+        <w:rPr>
+          <w:rFonts w:cs="Miriam"/>
+          <w:sz w:val="24"/>
+          <w:szCs w:val="24"/>
+          <w:lang w:val="fr-FR"/>
+        </w:rPr>
+      </w:pPr>
+      <w:r>
+        <w:rPr>
+          <w:rFonts w:cs="Miriam"/>
+          <w:sz w:val="24"/>
+          <w:szCs w:val="24"/>
+          <w:lang w:val="fr-FR"/>
+        </w:rPr>
+        <w:t xml:space="preserve">Notre table Exemple1 a un modèle et une entité au sein du </w:t>
+      </w:r>
+      <w:proofErr w:type="spellStart"/>
+      <w:r>
+        <w:rPr>
+          <w:rFonts w:cs="Miriam"/>
+          <w:sz w:val="24"/>
+          <w:szCs w:val="24"/>
+          <w:lang w:val="fr-FR"/>
+        </w:rPr>
+        <w:t>framework</w:t>
+      </w:r>
+      <w:proofErr w:type="spellEnd"/>
+      <w:r>
+        <w:rPr>
+          <w:rFonts w:cs="Miriam"/>
+          <w:sz w:val="24"/>
+          <w:szCs w:val="24"/>
+          <w:lang w:val="fr-FR"/>
+        </w:rPr>
+        <w:t xml:space="preserve">. Une </w:t>
+      </w:r>
+      <w:r>
+        <w:rPr>
+          <w:rFonts w:cs="Miriam"/>
+          <w:b/>
+          <w:sz w:val="24"/>
+          <w:szCs w:val="24"/>
+          <w:lang w:val="fr-FR"/>
+        </w:rPr>
+        <w:t>entité</w:t>
+      </w:r>
+      <w:r>
+        <w:rPr>
+          <w:rFonts w:cs="Miriam"/>
+          <w:sz w:val="24"/>
+          <w:szCs w:val="24"/>
+          <w:lang w:val="fr-FR"/>
+        </w:rPr>
+        <w:t xml:space="preserve"> est un conteneur représentatif de la table (avec des possibilités </w:t>
+      </w:r>
+      <w:r>
+        <w:rPr>
+          <w:rFonts w:cs="Miriam"/>
+          <w:sz w:val="24"/>
+          <w:szCs w:val="24"/>
+          <w:lang w:val="fr-FR"/>
+        </w:rPr>
+        <w:t>d’extensions</w:t>
+      </w:r>
+      <w:r>
+        <w:rPr>
+          <w:rFonts w:cs="Miriam"/>
+          <w:sz w:val="24"/>
+          <w:szCs w:val="24"/>
+          <w:lang w:val="fr-FR"/>
+        </w:rPr>
+        <w:t xml:space="preserve">) et le </w:t>
+      </w:r>
+      <w:r>
+        <w:rPr>
+          <w:rFonts w:cs="Miriam"/>
+          <w:b/>
+          <w:sz w:val="24"/>
+          <w:szCs w:val="24"/>
+          <w:lang w:val="fr-FR"/>
+        </w:rPr>
+        <w:t>modèle</w:t>
+      </w:r>
+      <w:r>
+        <w:rPr>
+          <w:rFonts w:cs="Miriam"/>
+          <w:sz w:val="24"/>
+          <w:szCs w:val="24"/>
+          <w:lang w:val="fr-FR"/>
+        </w:rPr>
+        <w:t xml:space="preserve"> est le gestionnaire de cette entité avec de nombreuses fonctions de manipulations de bases (plus de 90% des besoins).</w:t>
+      </w:r>
+    </w:p>
+    <w:p>
+      <w:pPr>
+        <w:rPr>
+          <w:rFonts w:cs="Miriam"/>
+          <w:sz w:val="24"/>
+          <w:szCs w:val="24"/>
+          <w:lang w:val="fr-FR"/>
+        </w:rPr>
+      </w:pPr>
+      <w:r>
+        <w:rPr>
+          <w:rFonts w:cs="Miriam"/>
+          <w:sz w:val="24"/>
+          <w:szCs w:val="24"/>
+          <w:lang w:val="fr-FR"/>
+        </w:rPr>
+        <w:t xml:space="preserve">Le modèle est une classe vide dans laquelle on peut réaliser des demandes ORM </w:t>
+      </w:r>
+      <w:proofErr w:type="spellStart"/>
+      <w:r>
+        <w:rPr>
+          <w:rFonts w:cs="Miriam"/>
+          <w:sz w:val="24"/>
+          <w:szCs w:val="24"/>
+          <w:lang w:val="fr-FR"/>
+        </w:rPr>
+        <w:t>plsu</w:t>
+      </w:r>
+      <w:proofErr w:type="spellEnd"/>
+      <w:r>
+        <w:rPr>
+          <w:rFonts w:cs="Miriam"/>
+          <w:sz w:val="24"/>
+          <w:szCs w:val="24"/>
+          <w:lang w:val="fr-FR"/>
+        </w:rPr>
+        <w:t xml:space="preserve"> complexes afin de répondre à l’ensemble des besoins de manipulations de Base de données. Voici un exemple :</w:t>
+      </w:r>
+    </w:p>
+    <w:tbl>
+      <w:tblPr>
+        <w:tblStyle w:val="Grilledutableau"/>
+        <w:tblW w:w="0" w:type="auto"/>
+        <w:shd w:val="clear" w:color="auto" w:fill="000000" w:themeFill="text1"/>
+        <w:tblLook w:val="04A0" w:firstRow="1" w:lastRow="0" w:firstColumn="1" w:lastColumn="0" w:noHBand="0" w:noVBand="1"/>
+      </w:tblPr>
+      <w:tblGrid>
+        <w:gridCol w:w="9211"/>
+      </w:tblGrid>
+      <w:tr>
+        <w:tc>
+          <w:tcPr>
+            <w:tcW w:w="9211" w:type="dxa"/>
+            <w:shd w:val="clear" w:color="auto" w:fill="000000" w:themeFill="text1"/>
+          </w:tcPr>
+          <w:p>
+            <w:pPr>
+              <w:autoSpaceDE w:val="0"/>
+              <w:autoSpaceDN w:val="0"/>
+              <w:adjustRightInd w:val="0"/>
+              <w:rPr>
+                <w:rFonts w:ascii="Consolas" w:hAnsi="Consolas" w:cs="Consolas"/>
+                <w:lang w:val="fr-FR"/>
+              </w:rPr>
+            </w:pPr>
+          </w:p>
+          <w:p>
+            <w:pPr>
+              <w:autoSpaceDE w:val="0"/>
+              <w:autoSpaceDN w:val="0"/>
+              <w:adjustRightInd w:val="0"/>
+              <w:rPr>
+                <w:rFonts w:ascii="Consolas" w:hAnsi="Consolas" w:cs="Consolas"/>
+              </w:rPr>
+            </w:pPr>
+            <w:r>
+              <w:rPr>
+                <w:rFonts w:ascii="Consolas" w:hAnsi="Consolas" w:cs="Consolas"/>
+                <w:color w:val="F6F3E8"/>
+                <w:lang w:val="fr-FR"/>
+              </w:rPr>
+              <w:tab/>
+            </w:r>
+            <w:r>
+              <w:rPr>
+                <w:rFonts w:ascii="Consolas" w:hAnsi="Consolas" w:cs="Consolas"/>
+                <w:color w:val="B3B5AF"/>
+              </w:rPr>
+              <w:t>/**</w:t>
+            </w:r>
+          </w:p>
+          <w:p>
+            <w:pPr>
+              <w:autoSpaceDE w:val="0"/>
+              <w:autoSpaceDN w:val="0"/>
+              <w:adjustRightInd w:val="0"/>
+              <w:rPr>
+                <w:rFonts w:ascii="Consolas" w:hAnsi="Consolas" w:cs="Consolas"/>
+              </w:rPr>
+            </w:pPr>
+            <w:r>
+              <w:rPr>
+                <w:rFonts w:ascii="Consolas" w:hAnsi="Consolas" w:cs="Consolas"/>
+                <w:color w:val="B3B5AF"/>
+              </w:rPr>
+              <w:tab/>
+              <w:t xml:space="preserve"> * Get Lasts folders</w:t>
+            </w:r>
+          </w:p>
+          <w:p>
+            <w:pPr>
+              <w:autoSpaceDE w:val="0"/>
+              <w:autoSpaceDN w:val="0"/>
+              <w:adjustRightInd w:val="0"/>
+              <w:rPr>
+                <w:rFonts w:ascii="Consolas" w:hAnsi="Consolas" w:cs="Consolas"/>
+              </w:rPr>
+            </w:pPr>
+            <w:r>
+              <w:rPr>
+                <w:rFonts w:ascii="Consolas" w:hAnsi="Consolas" w:cs="Consolas"/>
+                <w:color w:val="B3B5AF"/>
+              </w:rPr>
+              <w:tab/>
+              <w:t xml:space="preserve"> *</w:t>
+            </w:r>
+          </w:p>
+          <w:p>
+            <w:pPr>
+              <w:autoSpaceDE w:val="0"/>
+              <w:autoSpaceDN w:val="0"/>
+              <w:adjustRightInd w:val="0"/>
+              <w:rPr>
+                <w:rFonts w:ascii="Consolas" w:hAnsi="Consolas" w:cs="Consolas"/>
+              </w:rPr>
+            </w:pPr>
+            <w:r>
+              <w:rPr>
+                <w:rFonts w:ascii="Consolas" w:hAnsi="Consolas" w:cs="Consolas"/>
+                <w:color w:val="B3B5AF"/>
+              </w:rPr>
+              <w:tab/>
+              <w:t xml:space="preserve"> * @access public</w:t>
+            </w:r>
+          </w:p>
+          <w:p>
+            <w:pPr>
+              <w:autoSpaceDE w:val="0"/>
+              <w:autoSpaceDN w:val="0"/>
+              <w:adjustRightInd w:val="0"/>
+              <w:rPr>
+                <w:rFonts w:ascii="Consolas" w:hAnsi="Consolas" w:cs="Consolas"/>
+              </w:rPr>
+            </w:pPr>
+            <w:r>
+              <w:rPr>
+                <w:rFonts w:ascii="Consolas" w:hAnsi="Consolas" w:cs="Consolas"/>
+                <w:color w:val="B3B5AF"/>
+              </w:rPr>
+              <w:tab/>
+              <w:t xml:space="preserve"> * @</w:t>
+            </w:r>
+            <w:proofErr w:type="spellStart"/>
+            <w:r>
+              <w:rPr>
+                <w:rFonts w:ascii="Consolas" w:hAnsi="Consolas" w:cs="Consolas"/>
+                <w:color w:val="B3B5AF"/>
+              </w:rPr>
+              <w:t>param</w:t>
+            </w:r>
+            <w:proofErr w:type="spellEnd"/>
+            <w:r>
+              <w:rPr>
+                <w:rFonts w:ascii="Consolas" w:hAnsi="Consolas" w:cs="Consolas"/>
+                <w:color w:val="B3B5AF"/>
+              </w:rPr>
+              <w:t xml:space="preserve">  integer $</w:t>
+            </w:r>
+            <w:proofErr w:type="spellStart"/>
+            <w:r>
+              <w:rPr>
+                <w:rFonts w:ascii="Consolas" w:hAnsi="Consolas" w:cs="Consolas"/>
+                <w:color w:val="B3B5AF"/>
+              </w:rPr>
+              <w:t>iLimit</w:t>
+            </w:r>
+            <w:proofErr w:type="spellEnd"/>
+            <w:r>
+              <w:rPr>
+                <w:rFonts w:ascii="Consolas" w:hAnsi="Consolas" w:cs="Consolas"/>
+                <w:color w:val="B3B5AF"/>
+              </w:rPr>
+              <w:t xml:space="preserve"> limit</w:t>
+            </w:r>
+          </w:p>
+          <w:p>
+            <w:pPr>
+              <w:autoSpaceDE w:val="0"/>
+              <w:autoSpaceDN w:val="0"/>
+              <w:adjustRightInd w:val="0"/>
+              <w:rPr>
+                <w:rFonts w:ascii="Consolas" w:hAnsi="Consolas" w:cs="Consolas"/>
+              </w:rPr>
+            </w:pPr>
+            <w:r>
+              <w:rPr>
+                <w:rFonts w:ascii="Consolas" w:hAnsi="Consolas" w:cs="Consolas"/>
+                <w:color w:val="B3B5AF"/>
+              </w:rPr>
+              <w:tab/>
+              <w:t xml:space="preserve"> * @return array</w:t>
+            </w:r>
+          </w:p>
+          <w:p>
+            <w:pPr>
+              <w:autoSpaceDE w:val="0"/>
+              <w:autoSpaceDN w:val="0"/>
+              <w:adjustRightInd w:val="0"/>
+              <w:rPr>
+                <w:rFonts w:ascii="Consolas" w:hAnsi="Consolas" w:cs="Consolas"/>
+              </w:rPr>
+            </w:pPr>
+            <w:r>
+              <w:rPr>
+                <w:rFonts w:ascii="Consolas" w:hAnsi="Consolas" w:cs="Consolas"/>
+                <w:color w:val="B3B5AF"/>
+              </w:rPr>
+              <w:tab/>
+              <w:t xml:space="preserve"> */</w:t>
+            </w:r>
+          </w:p>
+          <w:p>
+            <w:pPr>
+              <w:autoSpaceDE w:val="0"/>
+              <w:autoSpaceDN w:val="0"/>
+              <w:adjustRightInd w:val="0"/>
+              <w:rPr>
+                <w:rFonts w:ascii="Consolas" w:hAnsi="Consolas" w:cs="Consolas"/>
+              </w:rPr>
+            </w:pPr>
+          </w:p>
+          <w:p>
+            <w:pPr>
+              <w:autoSpaceDE w:val="0"/>
+              <w:autoSpaceDN w:val="0"/>
+              <w:adjustRightInd w:val="0"/>
+              <w:rPr>
+                <w:rFonts w:ascii="Consolas" w:hAnsi="Consolas" w:cs="Consolas"/>
+              </w:rPr>
+            </w:pPr>
+            <w:r>
+              <w:rPr>
+                <w:rFonts w:ascii="Consolas" w:hAnsi="Consolas" w:cs="Consolas"/>
+                <w:color w:val="F6F3E8"/>
+              </w:rPr>
+              <w:tab/>
+            </w:r>
+            <w:r>
+              <w:rPr>
+                <w:rFonts w:ascii="Consolas" w:hAnsi="Consolas" w:cs="Consolas"/>
+                <w:color w:val="8AC6F2"/>
+              </w:rPr>
+              <w:t xml:space="preserve">public function </w:t>
+            </w:r>
+            <w:proofErr w:type="spellStart"/>
+            <w:r>
+              <w:rPr>
+                <w:rFonts w:ascii="Consolas" w:hAnsi="Consolas" w:cs="Consolas"/>
+                <w:color w:val="F3F6EE"/>
+              </w:rPr>
+              <w:t>getLastFolders</w:t>
+            </w:r>
+            <w:proofErr w:type="spellEnd"/>
+            <w:r>
+              <w:rPr>
+                <w:rFonts w:ascii="Consolas" w:hAnsi="Consolas" w:cs="Consolas"/>
+                <w:color w:val="F6F3E8"/>
+              </w:rPr>
+              <w:t>(</w:t>
+            </w:r>
+            <w:r>
+              <w:rPr>
+                <w:rFonts w:ascii="Consolas" w:hAnsi="Consolas" w:cs="Consolas"/>
+                <w:color w:val="D4C4A9"/>
+                <w:u w:val="single"/>
+              </w:rPr>
+              <w:t>$</w:t>
+            </w:r>
+            <w:proofErr w:type="spellStart"/>
+            <w:r>
+              <w:rPr>
+                <w:rFonts w:ascii="Consolas" w:hAnsi="Consolas" w:cs="Consolas"/>
+                <w:color w:val="D4C4A9"/>
+                <w:u w:val="single"/>
+              </w:rPr>
+              <w:t>iLimit</w:t>
+            </w:r>
+            <w:proofErr w:type="spellEnd"/>
+            <w:r>
+              <w:rPr>
+                <w:rFonts w:ascii="Consolas" w:hAnsi="Consolas" w:cs="Consolas"/>
+                <w:color w:val="D4C4A9"/>
+              </w:rPr>
+              <w:t xml:space="preserve"> </w:t>
+            </w:r>
+            <w:r>
+              <w:rPr>
+                <w:rFonts w:ascii="Consolas" w:hAnsi="Consolas" w:cs="Consolas"/>
+                <w:color w:val="F6F3E8"/>
+              </w:rPr>
+              <w:t xml:space="preserve">= </w:t>
+            </w:r>
+            <w:r>
+              <w:rPr>
+                <w:rFonts w:ascii="Consolas" w:hAnsi="Consolas" w:cs="Consolas"/>
+                <w:color w:val="F08080"/>
+              </w:rPr>
+              <w:t>3</w:t>
+            </w:r>
+            <w:r>
+              <w:rPr>
+                <w:rFonts w:ascii="Consolas" w:hAnsi="Consolas" w:cs="Consolas"/>
+                <w:color w:val="F6F3E8"/>
+              </w:rPr>
+              <w:t>) {</w:t>
+            </w:r>
+          </w:p>
+          <w:p>
+            <w:pPr>
+              <w:autoSpaceDE w:val="0"/>
+              <w:autoSpaceDN w:val="0"/>
+              <w:adjustRightInd w:val="0"/>
+              <w:rPr>
+                <w:rFonts w:ascii="Consolas" w:hAnsi="Consolas" w:cs="Consolas"/>
+              </w:rPr>
+            </w:pPr>
+          </w:p>
+          <w:p>
+            <w:pPr>
+              <w:autoSpaceDE w:val="0"/>
+              <w:autoSpaceDN w:val="0"/>
+              <w:adjustRightInd w:val="0"/>
+              <w:rPr>
+                <w:rFonts w:ascii="Consolas" w:hAnsi="Consolas" w:cs="Consolas"/>
+              </w:rPr>
+            </w:pPr>
+            <w:r>
+              <w:rPr>
+                <w:rFonts w:ascii="Consolas" w:hAnsi="Consolas" w:cs="Consolas"/>
+                <w:color w:val="F6F3E8"/>
+              </w:rPr>
+              <w:tab/>
+            </w:r>
+            <w:r>
+              <w:rPr>
+                <w:rFonts w:ascii="Consolas" w:hAnsi="Consolas" w:cs="Consolas"/>
+                <w:color w:val="F6F3E8"/>
+              </w:rPr>
+              <w:tab/>
+            </w:r>
+            <w:r>
+              <w:rPr>
+                <w:rFonts w:ascii="Consolas" w:hAnsi="Consolas" w:cs="Consolas"/>
+                <w:color w:val="D4C4A9"/>
+              </w:rPr>
+              <w:t>$</w:t>
+            </w:r>
+            <w:proofErr w:type="spellStart"/>
+            <w:r>
+              <w:rPr>
+                <w:rFonts w:ascii="Consolas" w:hAnsi="Consolas" w:cs="Consolas"/>
+                <w:color w:val="D4C4A9"/>
+              </w:rPr>
+              <w:t>aJoin</w:t>
+            </w:r>
+            <w:proofErr w:type="spellEnd"/>
+            <w:r>
+              <w:rPr>
+                <w:rFonts w:ascii="Consolas" w:hAnsi="Consolas" w:cs="Consolas"/>
+                <w:color w:val="D4C4A9"/>
+              </w:rPr>
+              <w:t xml:space="preserve"> </w:t>
+            </w:r>
+            <w:r>
+              <w:rPr>
+                <w:rFonts w:ascii="Consolas" w:hAnsi="Consolas" w:cs="Consolas"/>
+                <w:color w:val="F6F3E8"/>
+              </w:rPr>
+              <w:t>= [</w:t>
+            </w:r>
+          </w:p>
+          <w:p>
+            <w:pPr>
+              <w:autoSpaceDE w:val="0"/>
+              <w:autoSpaceDN w:val="0"/>
+              <w:adjustRightInd w:val="0"/>
+              <w:rPr>
+                <w:rFonts w:ascii="Consolas" w:hAnsi="Consolas" w:cs="Consolas"/>
+              </w:rPr>
+            </w:pPr>
+            <w:r>
+              <w:rPr>
+                <w:rFonts w:ascii="Consolas" w:hAnsi="Consolas" w:cs="Consolas"/>
+                <w:color w:val="F6F3E8"/>
+              </w:rPr>
+              <w:tab/>
+            </w:r>
+            <w:r>
+              <w:rPr>
+                <w:rFonts w:ascii="Consolas" w:hAnsi="Consolas" w:cs="Consolas"/>
+                <w:color w:val="F6F3E8"/>
+              </w:rPr>
+              <w:tab/>
+            </w:r>
+            <w:r>
+              <w:rPr>
+                <w:rFonts w:ascii="Consolas" w:hAnsi="Consolas" w:cs="Consolas"/>
+                <w:color w:val="F6F3E8"/>
+              </w:rPr>
+              <w:tab/>
+            </w:r>
+            <w:r>
+              <w:rPr>
+                <w:rFonts w:ascii="Consolas" w:hAnsi="Consolas" w:cs="Consolas"/>
+                <w:color w:val="F6F3E8"/>
+              </w:rPr>
+              <w:tab/>
+            </w:r>
+            <w:r>
+              <w:rPr>
+                <w:rFonts w:ascii="Consolas" w:hAnsi="Consolas" w:cs="Consolas"/>
+                <w:color w:val="F6F3E8"/>
+              </w:rPr>
+              <w:tab/>
+              <w:t>[</w:t>
+            </w:r>
+          </w:p>
+          <w:p>
+            <w:pPr>
+              <w:autoSpaceDE w:val="0"/>
+              <w:autoSpaceDN w:val="0"/>
+              <w:adjustRightInd w:val="0"/>
+              <w:rPr>
+                <w:rFonts w:ascii="Consolas" w:hAnsi="Consolas" w:cs="Consolas"/>
+              </w:rPr>
+            </w:pPr>
+            <w:r>
+              <w:rPr>
+                <w:rFonts w:ascii="Consolas" w:hAnsi="Consolas" w:cs="Consolas"/>
+                <w:color w:val="F6F3E8"/>
+              </w:rPr>
+              <w:tab/>
+            </w:r>
+            <w:r>
+              <w:rPr>
+                <w:rFonts w:ascii="Consolas" w:hAnsi="Consolas" w:cs="Consolas"/>
+                <w:color w:val="F6F3E8"/>
+              </w:rPr>
+              <w:tab/>
+            </w:r>
+            <w:r>
+              <w:rPr>
+                <w:rFonts w:ascii="Consolas" w:hAnsi="Consolas" w:cs="Consolas"/>
+                <w:color w:val="F6F3E8"/>
+              </w:rPr>
+              <w:tab/>
+            </w:r>
+            <w:r>
+              <w:rPr>
+                <w:rFonts w:ascii="Consolas" w:hAnsi="Consolas" w:cs="Consolas"/>
+                <w:color w:val="F6F3E8"/>
+              </w:rPr>
+              <w:tab/>
+            </w:r>
+            <w:r>
+              <w:rPr>
+                <w:rFonts w:ascii="Consolas" w:hAnsi="Consolas" w:cs="Consolas"/>
+                <w:color w:val="F6F3E8"/>
+              </w:rPr>
+              <w:tab/>
+            </w:r>
+            <w:r>
+              <w:rPr>
+                <w:rFonts w:ascii="Consolas" w:hAnsi="Consolas" w:cs="Consolas"/>
+                <w:color w:val="F6F3E8"/>
+              </w:rPr>
+              <w:tab/>
+            </w:r>
+            <w:r>
+              <w:rPr>
+                <w:rFonts w:ascii="Consolas" w:hAnsi="Consolas" w:cs="Consolas"/>
+                <w:color w:val="95E454"/>
+              </w:rPr>
+              <w:t xml:space="preserve">'type' </w:t>
+            </w:r>
+            <w:r>
+              <w:rPr>
+                <w:rFonts w:ascii="Consolas" w:hAnsi="Consolas" w:cs="Consolas"/>
+                <w:color w:val="F6F3E8"/>
+              </w:rPr>
+              <w:t xml:space="preserve">=&gt; </w:t>
+            </w:r>
+            <w:r>
+              <w:rPr>
+                <w:rFonts w:ascii="Consolas" w:hAnsi="Consolas" w:cs="Consolas"/>
+                <w:color w:val="95E454"/>
+              </w:rPr>
+              <w:t>'right'</w:t>
+            </w:r>
+            <w:r>
+              <w:rPr>
+                <w:rFonts w:ascii="Consolas" w:hAnsi="Consolas" w:cs="Consolas"/>
+                <w:color w:val="F6F3E8"/>
+              </w:rPr>
+              <w:t>,</w:t>
+            </w:r>
+          </w:p>
+          <w:p>
+            <w:pPr>
+              <w:autoSpaceDE w:val="0"/>
+              <w:autoSpaceDN w:val="0"/>
+              <w:adjustRightInd w:val="0"/>
+              <w:rPr>
+                <w:rFonts w:ascii="Consolas" w:hAnsi="Consolas" w:cs="Consolas"/>
+              </w:rPr>
+            </w:pPr>
+            <w:r>
+              <w:rPr>
+                <w:rFonts w:ascii="Consolas" w:hAnsi="Consolas" w:cs="Consolas"/>
+                <w:color w:val="F6F3E8"/>
+              </w:rPr>
+              <w:tab/>
+            </w:r>
+            <w:r>
+              <w:rPr>
+                <w:rFonts w:ascii="Consolas" w:hAnsi="Consolas" w:cs="Consolas"/>
+                <w:color w:val="F6F3E8"/>
+              </w:rPr>
+              <w:tab/>
+            </w:r>
+            <w:r>
+              <w:rPr>
+                <w:rFonts w:ascii="Consolas" w:hAnsi="Consolas" w:cs="Consolas"/>
+                <w:color w:val="F6F3E8"/>
+              </w:rPr>
+              <w:tab/>
+            </w:r>
+            <w:r>
+              <w:rPr>
+                <w:rFonts w:ascii="Consolas" w:hAnsi="Consolas" w:cs="Consolas"/>
+                <w:color w:val="F6F3E8"/>
+              </w:rPr>
+              <w:tab/>
+            </w:r>
+            <w:r>
+              <w:rPr>
+                <w:rFonts w:ascii="Consolas" w:hAnsi="Consolas" w:cs="Consolas"/>
+                <w:color w:val="F6F3E8"/>
+              </w:rPr>
+              <w:tab/>
+            </w:r>
+            <w:r>
+              <w:rPr>
+                <w:rFonts w:ascii="Consolas" w:hAnsi="Consolas" w:cs="Consolas"/>
+                <w:color w:val="F6F3E8"/>
+              </w:rPr>
+              <w:tab/>
+            </w:r>
+            <w:r>
+              <w:rPr>
+                <w:rFonts w:ascii="Consolas" w:hAnsi="Consolas" w:cs="Consolas"/>
+                <w:color w:val="95E454"/>
+              </w:rPr>
+              <w:t xml:space="preserve">'table' </w:t>
+            </w:r>
+            <w:r>
+              <w:rPr>
+                <w:rFonts w:ascii="Consolas" w:hAnsi="Consolas" w:cs="Consolas"/>
+                <w:color w:val="F6F3E8"/>
+              </w:rPr>
+              <w:t xml:space="preserve">=&gt; </w:t>
+            </w:r>
+            <w:r>
+              <w:rPr>
+                <w:rFonts w:ascii="Consolas" w:hAnsi="Consolas" w:cs="Consolas"/>
+                <w:color w:val="95E454"/>
+              </w:rPr>
+              <w:t>'</w:t>
+            </w:r>
+            <w:proofErr w:type="spellStart"/>
+            <w:r>
+              <w:rPr>
+                <w:rFonts w:ascii="Consolas" w:hAnsi="Consolas" w:cs="Consolas"/>
+                <w:color w:val="95E454"/>
+              </w:rPr>
+              <w:t>article_type</w:t>
+            </w:r>
+            <w:proofErr w:type="spellEnd"/>
+            <w:r>
+              <w:rPr>
+                <w:rFonts w:ascii="Consolas" w:hAnsi="Consolas" w:cs="Consolas"/>
+                <w:color w:val="95E454"/>
+              </w:rPr>
+              <w:t>'</w:t>
+            </w:r>
+            <w:r>
+              <w:rPr>
+                <w:rFonts w:ascii="Consolas" w:hAnsi="Consolas" w:cs="Consolas"/>
+                <w:color w:val="F6F3E8"/>
+              </w:rPr>
+              <w:t>,</w:t>
+            </w:r>
+          </w:p>
+          <w:p>
+            <w:pPr>
+              <w:autoSpaceDE w:val="0"/>
+              <w:autoSpaceDN w:val="0"/>
+              <w:adjustRightInd w:val="0"/>
+              <w:rPr>
+                <w:rFonts w:ascii="Consolas" w:hAnsi="Consolas" w:cs="Consolas"/>
+              </w:rPr>
+            </w:pPr>
+            <w:r>
+              <w:rPr>
+                <w:rFonts w:ascii="Consolas" w:hAnsi="Consolas" w:cs="Consolas"/>
+                <w:color w:val="F6F3E8"/>
+              </w:rPr>
+              <w:tab/>
+            </w:r>
+            <w:r>
+              <w:rPr>
+                <w:rFonts w:ascii="Consolas" w:hAnsi="Consolas" w:cs="Consolas"/>
+                <w:color w:val="F6F3E8"/>
+              </w:rPr>
+              <w:tab/>
+            </w:r>
+            <w:r>
+              <w:rPr>
+                <w:rFonts w:ascii="Consolas" w:hAnsi="Consolas" w:cs="Consolas"/>
+                <w:color w:val="F6F3E8"/>
+              </w:rPr>
+              <w:tab/>
+            </w:r>
+            <w:r>
+              <w:rPr>
+                <w:rFonts w:ascii="Consolas" w:hAnsi="Consolas" w:cs="Consolas"/>
+                <w:color w:val="F6F3E8"/>
+              </w:rPr>
+              <w:tab/>
+            </w:r>
+            <w:r>
+              <w:rPr>
+                <w:rFonts w:ascii="Consolas" w:hAnsi="Consolas" w:cs="Consolas"/>
+                <w:color w:val="F6F3E8"/>
+              </w:rPr>
+              <w:tab/>
+            </w:r>
+            <w:r>
+              <w:rPr>
+                <w:rFonts w:ascii="Consolas" w:hAnsi="Consolas" w:cs="Consolas"/>
+                <w:color w:val="F6F3E8"/>
+              </w:rPr>
+              <w:tab/>
+            </w:r>
+            <w:r>
+              <w:rPr>
+                <w:rFonts w:ascii="Consolas" w:hAnsi="Consolas" w:cs="Consolas"/>
+                <w:color w:val="95E454"/>
+              </w:rPr>
+              <w:t xml:space="preserve">'as' </w:t>
+            </w:r>
+            <w:r>
+              <w:rPr>
+                <w:rFonts w:ascii="Consolas" w:hAnsi="Consolas" w:cs="Consolas"/>
+                <w:color w:val="F6F3E8"/>
+              </w:rPr>
+              <w:t xml:space="preserve">=&gt; </w:t>
+            </w:r>
+            <w:r>
+              <w:rPr>
+                <w:rFonts w:ascii="Consolas" w:hAnsi="Consolas" w:cs="Consolas"/>
+                <w:color w:val="95E454"/>
+              </w:rPr>
+              <w:t>'at'</w:t>
+            </w:r>
+            <w:r>
+              <w:rPr>
+                <w:rFonts w:ascii="Consolas" w:hAnsi="Consolas" w:cs="Consolas"/>
+                <w:color w:val="F6F3E8"/>
+              </w:rPr>
+              <w:t>,</w:t>
+            </w:r>
+          </w:p>
+          <w:p>
+            <w:pPr>
+              <w:autoSpaceDE w:val="0"/>
+              <w:autoSpaceDN w:val="0"/>
+              <w:adjustRightInd w:val="0"/>
+              <w:rPr>
+                <w:rFonts w:ascii="Consolas" w:hAnsi="Consolas" w:cs="Consolas"/>
+              </w:rPr>
+            </w:pPr>
+            <w:r>
+              <w:rPr>
+                <w:rFonts w:ascii="Consolas" w:hAnsi="Consolas" w:cs="Consolas"/>
+                <w:color w:val="F6F3E8"/>
+              </w:rPr>
+              <w:tab/>
+            </w:r>
+            <w:r>
+              <w:rPr>
+                <w:rFonts w:ascii="Consolas" w:hAnsi="Consolas" w:cs="Consolas"/>
+                <w:color w:val="F6F3E8"/>
+              </w:rPr>
+              <w:tab/>
+            </w:r>
+            <w:r>
+              <w:rPr>
+                <w:rFonts w:ascii="Consolas" w:hAnsi="Consolas" w:cs="Consolas"/>
+                <w:color w:val="F6F3E8"/>
+              </w:rPr>
+              <w:tab/>
+            </w:r>
+            <w:r>
+              <w:rPr>
+                <w:rFonts w:ascii="Consolas" w:hAnsi="Consolas" w:cs="Consolas"/>
+                <w:color w:val="F6F3E8"/>
+              </w:rPr>
+              <w:tab/>
+            </w:r>
+            <w:r>
+              <w:rPr>
+                <w:rFonts w:ascii="Consolas" w:hAnsi="Consolas" w:cs="Consolas"/>
+                <w:color w:val="F6F3E8"/>
+              </w:rPr>
+              <w:tab/>
+            </w:r>
+            <w:r>
+              <w:rPr>
+                <w:rFonts w:ascii="Consolas" w:hAnsi="Consolas" w:cs="Consolas"/>
+                <w:color w:val="F6F3E8"/>
+              </w:rPr>
+              <w:tab/>
+            </w:r>
+            <w:r>
+              <w:rPr>
+                <w:rFonts w:ascii="Consolas" w:hAnsi="Consolas" w:cs="Consolas"/>
+                <w:color w:val="95E454"/>
+              </w:rPr>
+              <w:t>'</w:t>
+            </w:r>
+            <w:proofErr w:type="spellStart"/>
+            <w:r>
+              <w:rPr>
+                <w:rFonts w:ascii="Consolas" w:hAnsi="Consolas" w:cs="Consolas"/>
+                <w:color w:val="95E454"/>
+              </w:rPr>
+              <w:t>left_field</w:t>
+            </w:r>
+            <w:proofErr w:type="spellEnd"/>
+            <w:r>
+              <w:rPr>
+                <w:rFonts w:ascii="Consolas" w:hAnsi="Consolas" w:cs="Consolas"/>
+                <w:color w:val="95E454"/>
+              </w:rPr>
+              <w:t xml:space="preserve">' </w:t>
+            </w:r>
+            <w:r>
+              <w:rPr>
+                <w:rFonts w:ascii="Consolas" w:hAnsi="Consolas" w:cs="Consolas"/>
+                <w:color w:val="F6F3E8"/>
+              </w:rPr>
+              <w:t xml:space="preserve">=&gt; </w:t>
+            </w:r>
+            <w:r>
+              <w:rPr>
+                <w:rFonts w:ascii="Consolas" w:hAnsi="Consolas" w:cs="Consolas"/>
+                <w:color w:val="95E454"/>
+              </w:rPr>
+              <w:t>'at.id'</w:t>
+            </w:r>
+            <w:r>
+              <w:rPr>
+                <w:rFonts w:ascii="Consolas" w:hAnsi="Consolas" w:cs="Consolas"/>
+                <w:color w:val="F6F3E8"/>
+              </w:rPr>
+              <w:t>,</w:t>
+            </w:r>
+          </w:p>
+          <w:p>
+            <w:pPr>
+              <w:autoSpaceDE w:val="0"/>
+              <w:autoSpaceDN w:val="0"/>
+              <w:adjustRightInd w:val="0"/>
+              <w:rPr>
+                <w:rFonts w:ascii="Consolas" w:hAnsi="Consolas" w:cs="Consolas"/>
+              </w:rPr>
+            </w:pPr>
+            <w:r>
+              <w:rPr>
+                <w:rFonts w:ascii="Consolas" w:hAnsi="Consolas" w:cs="Consolas"/>
+                <w:color w:val="F6F3E8"/>
+              </w:rPr>
+              <w:tab/>
+            </w:r>
+            <w:r>
+              <w:rPr>
+                <w:rFonts w:ascii="Consolas" w:hAnsi="Consolas" w:cs="Consolas"/>
+                <w:color w:val="F6F3E8"/>
+              </w:rPr>
+              <w:tab/>
+            </w:r>
+            <w:r>
+              <w:rPr>
+                <w:rFonts w:ascii="Consolas" w:hAnsi="Consolas" w:cs="Consolas"/>
+                <w:color w:val="F6F3E8"/>
+              </w:rPr>
+              <w:tab/>
+            </w:r>
+            <w:r>
+              <w:rPr>
+                <w:rFonts w:ascii="Consolas" w:hAnsi="Consolas" w:cs="Consolas"/>
+                <w:color w:val="F6F3E8"/>
+              </w:rPr>
+              <w:tab/>
+            </w:r>
+            <w:r>
+              <w:rPr>
+                <w:rFonts w:ascii="Consolas" w:hAnsi="Consolas" w:cs="Consolas"/>
+                <w:color w:val="F6F3E8"/>
+              </w:rPr>
+              <w:tab/>
+            </w:r>
+            <w:r>
+              <w:rPr>
+                <w:rFonts w:ascii="Consolas" w:hAnsi="Consolas" w:cs="Consolas"/>
+                <w:color w:val="F6F3E8"/>
+              </w:rPr>
+              <w:tab/>
+            </w:r>
+            <w:r>
+              <w:rPr>
+                <w:rFonts w:ascii="Consolas" w:hAnsi="Consolas" w:cs="Consolas"/>
+                <w:color w:val="95E454"/>
+              </w:rPr>
+              <w:t>'</w:t>
+            </w:r>
+            <w:proofErr w:type="spellStart"/>
+            <w:r>
+              <w:rPr>
+                <w:rFonts w:ascii="Consolas" w:hAnsi="Consolas" w:cs="Consolas"/>
+                <w:color w:val="95E454"/>
+              </w:rPr>
+              <w:t>right_field</w:t>
+            </w:r>
+            <w:proofErr w:type="spellEnd"/>
+            <w:r>
+              <w:rPr>
+                <w:rFonts w:ascii="Consolas" w:hAnsi="Consolas" w:cs="Consolas"/>
+                <w:color w:val="95E454"/>
+              </w:rPr>
+              <w:t xml:space="preserve">' </w:t>
+            </w:r>
+            <w:r>
+              <w:rPr>
+                <w:rFonts w:ascii="Consolas" w:hAnsi="Consolas" w:cs="Consolas"/>
+                <w:color w:val="F6F3E8"/>
+              </w:rPr>
+              <w:t xml:space="preserve">=&gt; </w:t>
+            </w:r>
+            <w:r>
+              <w:rPr>
+                <w:rFonts w:ascii="Consolas" w:hAnsi="Consolas" w:cs="Consolas"/>
+                <w:color w:val="95E454"/>
+              </w:rPr>
+              <w:t>'</w:t>
+            </w:r>
+            <w:proofErr w:type="spellStart"/>
+            <w:r>
+              <w:rPr>
+                <w:rFonts w:ascii="Consolas" w:hAnsi="Consolas" w:cs="Consolas"/>
+                <w:color w:val="95E454"/>
+              </w:rPr>
+              <w:t>a.id_article_type</w:t>
+            </w:r>
+            <w:proofErr w:type="spellEnd"/>
+            <w:r>
+              <w:rPr>
+                <w:rFonts w:ascii="Consolas" w:hAnsi="Consolas" w:cs="Consolas"/>
+                <w:color w:val="95E454"/>
+              </w:rPr>
+              <w:t>'</w:t>
+            </w:r>
+          </w:p>
+          <w:p>
+            <w:pPr>
+              <w:autoSpaceDE w:val="0"/>
+              <w:autoSpaceDN w:val="0"/>
+              <w:adjustRightInd w:val="0"/>
+              <w:rPr>
+                <w:rFonts w:ascii="Consolas" w:hAnsi="Consolas" w:cs="Consolas"/>
+              </w:rPr>
+            </w:pPr>
+            <w:r>
+              <w:rPr>
+                <w:rFonts w:ascii="Consolas" w:hAnsi="Consolas" w:cs="Consolas"/>
+                <w:color w:val="95E454"/>
+              </w:rPr>
+              <w:tab/>
+            </w:r>
+            <w:r>
+              <w:rPr>
+                <w:rFonts w:ascii="Consolas" w:hAnsi="Consolas" w:cs="Consolas"/>
+                <w:color w:val="95E454"/>
+              </w:rPr>
+              <w:tab/>
+            </w:r>
+            <w:r>
+              <w:rPr>
+                <w:rFonts w:ascii="Consolas" w:hAnsi="Consolas" w:cs="Consolas"/>
+                <w:color w:val="95E454"/>
+              </w:rPr>
+              <w:tab/>
+            </w:r>
+            <w:r>
+              <w:rPr>
+                <w:rFonts w:ascii="Consolas" w:hAnsi="Consolas" w:cs="Consolas"/>
+                <w:color w:val="95E454"/>
+              </w:rPr>
+              <w:tab/>
+            </w:r>
+            <w:r>
+              <w:rPr>
+                <w:rFonts w:ascii="Consolas" w:hAnsi="Consolas" w:cs="Consolas"/>
+                <w:color w:val="95E454"/>
+              </w:rPr>
+              <w:tab/>
+            </w:r>
+            <w:r>
+              <w:rPr>
+                <w:rFonts w:ascii="Consolas" w:hAnsi="Consolas" w:cs="Consolas"/>
+                <w:color w:val="F6F3E8"/>
+              </w:rPr>
+              <w:t>]</w:t>
+            </w:r>
+          </w:p>
+          <w:p>
+            <w:pPr>
+              <w:autoSpaceDE w:val="0"/>
+              <w:autoSpaceDN w:val="0"/>
+              <w:adjustRightInd w:val="0"/>
+              <w:rPr>
+                <w:rFonts w:ascii="Consolas" w:hAnsi="Consolas" w:cs="Consolas"/>
+              </w:rPr>
+            </w:pPr>
+            <w:r>
+              <w:rPr>
+                <w:rFonts w:ascii="Consolas" w:hAnsi="Consolas" w:cs="Consolas"/>
+                <w:color w:val="F6F3E8"/>
+              </w:rPr>
+              <w:tab/>
+            </w:r>
+            <w:r>
+              <w:rPr>
+                <w:rFonts w:ascii="Consolas" w:hAnsi="Consolas" w:cs="Consolas"/>
+                <w:color w:val="F6F3E8"/>
+              </w:rPr>
+              <w:tab/>
+              <w:t>];</w:t>
+            </w:r>
+          </w:p>
+          <w:p>
+            <w:pPr>
+              <w:autoSpaceDE w:val="0"/>
+              <w:autoSpaceDN w:val="0"/>
+              <w:adjustRightInd w:val="0"/>
+              <w:rPr>
+                <w:rFonts w:ascii="Consolas" w:hAnsi="Consolas" w:cs="Consolas"/>
+              </w:rPr>
+            </w:pPr>
+          </w:p>
+          <w:p>
+            <w:pPr>
+              <w:autoSpaceDE w:val="0"/>
+              <w:autoSpaceDN w:val="0"/>
+              <w:adjustRightInd w:val="0"/>
+              <w:rPr>
+                <w:rFonts w:ascii="Consolas" w:hAnsi="Consolas" w:cs="Consolas"/>
+              </w:rPr>
+            </w:pPr>
+            <w:r>
+              <w:rPr>
+                <w:rFonts w:ascii="Consolas" w:hAnsi="Consolas" w:cs="Consolas"/>
+                <w:color w:val="F6F3E8"/>
+              </w:rPr>
+              <w:tab/>
+            </w:r>
+            <w:r>
+              <w:rPr>
+                <w:rFonts w:ascii="Consolas" w:hAnsi="Consolas" w:cs="Consolas"/>
+                <w:color w:val="F6F3E8"/>
+              </w:rPr>
+              <w:tab/>
+            </w:r>
+            <w:r>
+              <w:rPr>
+                <w:rFonts w:ascii="Consolas" w:hAnsi="Consolas" w:cs="Consolas"/>
+                <w:color w:val="D4C4A9"/>
+              </w:rPr>
+              <w:t xml:space="preserve">$result </w:t>
+            </w:r>
+            <w:r>
+              <w:rPr>
+                <w:rFonts w:ascii="Consolas" w:hAnsi="Consolas" w:cs="Consolas"/>
+                <w:color w:val="F6F3E8"/>
+              </w:rPr>
+              <w:t xml:space="preserve">= </w:t>
+            </w:r>
+            <w:r>
+              <w:rPr>
+                <w:rFonts w:ascii="Consolas" w:hAnsi="Consolas" w:cs="Consolas"/>
+                <w:color w:val="D4C4A9"/>
+              </w:rPr>
+              <w:t>$this</w:t>
+            </w:r>
+            <w:r>
+              <w:rPr>
+                <w:rFonts w:ascii="Consolas" w:hAnsi="Consolas" w:cs="Consolas"/>
+                <w:color w:val="F6F3E8"/>
+              </w:rPr>
+              <w:t>-&gt;</w:t>
+            </w:r>
+            <w:proofErr w:type="spellStart"/>
+            <w:r>
+              <w:rPr>
+                <w:rFonts w:ascii="Consolas" w:hAnsi="Consolas" w:cs="Consolas"/>
+                <w:color w:val="CAE682"/>
+              </w:rPr>
+              <w:t>orm</w:t>
+            </w:r>
+            <w:proofErr w:type="spellEnd"/>
+          </w:p>
+          <w:p>
+            <w:pPr>
+              <w:autoSpaceDE w:val="0"/>
+              <w:autoSpaceDN w:val="0"/>
+              <w:adjustRightInd w:val="0"/>
+              <w:rPr>
+                <w:rFonts w:ascii="Consolas" w:hAnsi="Consolas" w:cs="Consolas"/>
+              </w:rPr>
+            </w:pPr>
+            <w:r>
+              <w:rPr>
+                <w:rFonts w:ascii="Consolas" w:hAnsi="Consolas" w:cs="Consolas"/>
+                <w:color w:val="F6F3E8"/>
+              </w:rPr>
+              <w:tab/>
+            </w:r>
+            <w:r>
+              <w:rPr>
+                <w:rFonts w:ascii="Consolas" w:hAnsi="Consolas" w:cs="Consolas"/>
+                <w:color w:val="F6F3E8"/>
+              </w:rPr>
+              <w:tab/>
+            </w:r>
+            <w:r>
+              <w:rPr>
+                <w:rFonts w:ascii="Consolas" w:hAnsi="Consolas" w:cs="Consolas"/>
+                <w:color w:val="F6F3E8"/>
+              </w:rPr>
+              <w:tab/>
+            </w:r>
+            <w:r>
+              <w:rPr>
+                <w:rFonts w:ascii="Consolas" w:hAnsi="Consolas" w:cs="Consolas"/>
+                <w:color w:val="F6F3E8"/>
+              </w:rPr>
+              <w:tab/>
+              <w:t xml:space="preserve">  </w:t>
+            </w:r>
+            <w:r>
+              <w:rPr>
+                <w:rFonts w:ascii="Consolas" w:hAnsi="Consolas" w:cs="Consolas"/>
+                <w:color w:val="F6F3E8"/>
+              </w:rPr>
+              <w:t>-&gt;</w:t>
+            </w:r>
+            <w:r>
+              <w:rPr>
+                <w:rFonts w:ascii="Consolas" w:hAnsi="Consolas" w:cs="Consolas"/>
+                <w:color w:val="F3F6EE"/>
+              </w:rPr>
+              <w:t>select</w:t>
+            </w:r>
+            <w:r>
+              <w:rPr>
+                <w:rFonts w:ascii="Consolas" w:hAnsi="Consolas" w:cs="Consolas"/>
+                <w:color w:val="F6F3E8"/>
+              </w:rPr>
+              <w:t>(</w:t>
+            </w:r>
+            <w:r>
+              <w:rPr>
+                <w:rFonts w:ascii="Consolas" w:hAnsi="Consolas" w:cs="Consolas"/>
+                <w:color w:val="8AC6F2"/>
+              </w:rPr>
+              <w:t>array</w:t>
+            </w:r>
+            <w:r>
+              <w:rPr>
+                <w:rFonts w:ascii="Consolas" w:hAnsi="Consolas" w:cs="Consolas"/>
+                <w:color w:val="F6F3E8"/>
+              </w:rPr>
+              <w:t>(</w:t>
+            </w:r>
+            <w:r>
+              <w:rPr>
+                <w:rFonts w:ascii="Consolas" w:hAnsi="Consolas" w:cs="Consolas"/>
+                <w:color w:val="95E454"/>
+              </w:rPr>
+              <w:t>'SQL_CALC_FOUND_ROWS'</w:t>
+            </w:r>
+            <w:r>
+              <w:rPr>
+                <w:rFonts w:ascii="Consolas" w:hAnsi="Consolas" w:cs="Consolas"/>
+                <w:color w:val="F6F3E8"/>
+              </w:rPr>
+              <w:t xml:space="preserve">, </w:t>
+            </w:r>
+            <w:r>
+              <w:rPr>
+                <w:rFonts w:ascii="Consolas" w:hAnsi="Consolas" w:cs="Consolas"/>
+                <w:color w:val="95E454"/>
+              </w:rPr>
+              <w:t>'*'</w:t>
+            </w:r>
+            <w:r>
+              <w:rPr>
+                <w:rFonts w:ascii="Consolas" w:hAnsi="Consolas" w:cs="Consolas"/>
+                <w:color w:val="F6F3E8"/>
+              </w:rPr>
+              <w:t>))</w:t>
+            </w:r>
+          </w:p>
+          <w:p>
+            <w:pPr>
+              <w:autoSpaceDE w:val="0"/>
+              <w:autoSpaceDN w:val="0"/>
+              <w:adjustRightInd w:val="0"/>
+              <w:rPr>
+                <w:rFonts w:ascii="Consolas" w:hAnsi="Consolas" w:cs="Consolas"/>
+              </w:rPr>
+            </w:pPr>
+            <w:r>
+              <w:rPr>
+                <w:rFonts w:ascii="Consolas" w:hAnsi="Consolas" w:cs="Consolas"/>
+                <w:color w:val="F6F3E8"/>
+              </w:rPr>
+              <w:tab/>
+            </w:r>
+            <w:r>
+              <w:rPr>
+                <w:rFonts w:ascii="Consolas" w:hAnsi="Consolas" w:cs="Consolas"/>
+                <w:color w:val="F6F3E8"/>
+              </w:rPr>
+              <w:tab/>
+            </w:r>
+            <w:r>
+              <w:rPr>
+                <w:rFonts w:ascii="Consolas" w:hAnsi="Consolas" w:cs="Consolas"/>
+                <w:color w:val="F6F3E8"/>
+              </w:rPr>
+              <w:tab/>
+            </w:r>
+            <w:r>
+              <w:rPr>
+                <w:rFonts w:ascii="Consolas" w:hAnsi="Consolas" w:cs="Consolas"/>
+                <w:color w:val="F6F3E8"/>
+              </w:rPr>
+              <w:tab/>
+              <w:t xml:space="preserve">  </w:t>
+            </w:r>
+            <w:r>
+              <w:rPr>
+                <w:rFonts w:ascii="Consolas" w:hAnsi="Consolas" w:cs="Consolas"/>
+                <w:color w:val="F6F3E8"/>
+              </w:rPr>
+              <w:t>-&gt;</w:t>
+            </w:r>
+            <w:r>
+              <w:rPr>
+                <w:rFonts w:ascii="Consolas" w:hAnsi="Consolas" w:cs="Consolas"/>
+                <w:color w:val="F3F6EE"/>
+              </w:rPr>
+              <w:t>from</w:t>
+            </w:r>
+            <w:r>
+              <w:rPr>
+                <w:rFonts w:ascii="Consolas" w:hAnsi="Consolas" w:cs="Consolas"/>
+                <w:color w:val="F6F3E8"/>
+              </w:rPr>
+              <w:t>(</w:t>
+            </w:r>
+            <w:r>
+              <w:rPr>
+                <w:rFonts w:ascii="Consolas" w:hAnsi="Consolas" w:cs="Consolas"/>
+                <w:color w:val="D4C4A9"/>
+              </w:rPr>
+              <w:t>$this</w:t>
+            </w:r>
+            <w:r>
+              <w:rPr>
+                <w:rFonts w:ascii="Consolas" w:hAnsi="Consolas" w:cs="Consolas"/>
+                <w:color w:val="F6F3E8"/>
+              </w:rPr>
+              <w:t>-&gt;</w:t>
+            </w:r>
+            <w:r>
+              <w:rPr>
+                <w:rFonts w:ascii="Consolas" w:hAnsi="Consolas" w:cs="Consolas"/>
+                <w:color w:val="CAE682"/>
+              </w:rPr>
+              <w:t>_</w:t>
+            </w:r>
+            <w:proofErr w:type="spellStart"/>
+            <w:r>
+              <w:rPr>
+                <w:rFonts w:ascii="Consolas" w:hAnsi="Consolas" w:cs="Consolas"/>
+                <w:color w:val="CAE682"/>
+              </w:rPr>
+              <w:t>sTableName</w:t>
+            </w:r>
+            <w:proofErr w:type="spellEnd"/>
+            <w:r>
+              <w:rPr>
+                <w:rFonts w:ascii="Consolas" w:hAnsi="Consolas" w:cs="Consolas"/>
+                <w:color w:val="F6F3E8"/>
+              </w:rPr>
+              <w:t xml:space="preserve">, </w:t>
+            </w:r>
+            <w:r>
+              <w:rPr>
+                <w:rFonts w:ascii="Consolas" w:hAnsi="Consolas" w:cs="Consolas"/>
+                <w:color w:val="95E454"/>
+              </w:rPr>
+              <w:t>'a'</w:t>
+            </w:r>
+            <w:r>
+              <w:rPr>
+                <w:rFonts w:ascii="Consolas" w:hAnsi="Consolas" w:cs="Consolas"/>
+                <w:color w:val="F6F3E8"/>
+              </w:rPr>
+              <w:t>)</w:t>
+            </w:r>
+          </w:p>
+          <w:p>
+            <w:pPr>
+              <w:autoSpaceDE w:val="0"/>
+              <w:autoSpaceDN w:val="0"/>
+              <w:adjustRightInd w:val="0"/>
+              <w:rPr>
+                <w:rFonts w:ascii="Consolas" w:hAnsi="Consolas" w:cs="Consolas"/>
+              </w:rPr>
+            </w:pPr>
+            <w:r>
+              <w:rPr>
+                <w:rFonts w:ascii="Consolas" w:hAnsi="Consolas" w:cs="Consolas"/>
+                <w:color w:val="F6F3E8"/>
+              </w:rPr>
+              <w:tab/>
+            </w:r>
+            <w:r>
+              <w:rPr>
+                <w:rFonts w:ascii="Consolas" w:hAnsi="Consolas" w:cs="Consolas"/>
+                <w:color w:val="F6F3E8"/>
+              </w:rPr>
+              <w:tab/>
+            </w:r>
+            <w:r>
+              <w:rPr>
+                <w:rFonts w:ascii="Consolas" w:hAnsi="Consolas" w:cs="Consolas"/>
+                <w:color w:val="F6F3E8"/>
+              </w:rPr>
+              <w:tab/>
+            </w:r>
+            <w:r>
+              <w:rPr>
+                <w:rFonts w:ascii="Consolas" w:hAnsi="Consolas" w:cs="Consolas"/>
+                <w:color w:val="F6F3E8"/>
+              </w:rPr>
+              <w:tab/>
+              <w:t xml:space="preserve">  -&gt;</w:t>
+            </w:r>
+            <w:r>
+              <w:rPr>
+                <w:rFonts w:ascii="Consolas" w:hAnsi="Consolas" w:cs="Consolas"/>
+                <w:color w:val="F3F6EE"/>
+              </w:rPr>
+              <w:t>join</w:t>
+            </w:r>
+            <w:r>
+              <w:rPr>
+                <w:rFonts w:ascii="Consolas" w:hAnsi="Consolas" w:cs="Consolas"/>
+                <w:color w:val="F6F3E8"/>
+              </w:rPr>
+              <w:t>(</w:t>
+            </w:r>
+            <w:r>
+              <w:rPr>
+                <w:rFonts w:ascii="Consolas" w:hAnsi="Consolas" w:cs="Consolas"/>
+                <w:color w:val="D4C4A9"/>
+              </w:rPr>
+              <w:t>$</w:t>
+            </w:r>
+            <w:proofErr w:type="spellStart"/>
+            <w:r>
+              <w:rPr>
+                <w:rFonts w:ascii="Consolas" w:hAnsi="Consolas" w:cs="Consolas"/>
+                <w:color w:val="D4C4A9"/>
+              </w:rPr>
+              <w:t>aJoin</w:t>
+            </w:r>
+            <w:proofErr w:type="spellEnd"/>
+            <w:r>
+              <w:rPr>
+                <w:rFonts w:ascii="Consolas" w:hAnsi="Consolas" w:cs="Consolas"/>
+                <w:color w:val="F6F3E8"/>
+              </w:rPr>
+              <w:t>)</w:t>
+            </w:r>
+          </w:p>
+          <w:p>
+            <w:pPr>
+              <w:autoSpaceDE w:val="0"/>
+              <w:autoSpaceDN w:val="0"/>
+              <w:adjustRightInd w:val="0"/>
+              <w:rPr>
+                <w:rFonts w:ascii="Consolas" w:hAnsi="Consolas" w:cs="Consolas"/>
+              </w:rPr>
+            </w:pPr>
+            <w:r>
+              <w:rPr>
+                <w:rFonts w:ascii="Consolas" w:hAnsi="Consolas" w:cs="Consolas"/>
+                <w:color w:val="F6F3E8"/>
+              </w:rPr>
+              <w:tab/>
+            </w:r>
+            <w:r>
+              <w:rPr>
+                <w:rFonts w:ascii="Consolas" w:hAnsi="Consolas" w:cs="Consolas"/>
+                <w:color w:val="F6F3E8"/>
+              </w:rPr>
+              <w:tab/>
+            </w:r>
+            <w:r>
+              <w:rPr>
+                <w:rFonts w:ascii="Consolas" w:hAnsi="Consolas" w:cs="Consolas"/>
+                <w:color w:val="F6F3E8"/>
+              </w:rPr>
+              <w:tab/>
+            </w:r>
+            <w:r>
+              <w:rPr>
+                <w:rFonts w:ascii="Consolas" w:hAnsi="Consolas" w:cs="Consolas"/>
+                <w:color w:val="F6F3E8"/>
+              </w:rPr>
+              <w:tab/>
+              <w:t xml:space="preserve">  -&gt;</w:t>
+            </w:r>
+            <w:r>
+              <w:rPr>
+                <w:rFonts w:ascii="Consolas" w:hAnsi="Consolas" w:cs="Consolas"/>
+                <w:color w:val="F3F6EE"/>
+              </w:rPr>
+              <w:t>where</w:t>
+            </w:r>
+            <w:r>
+              <w:rPr>
+                <w:rFonts w:ascii="Consolas" w:hAnsi="Consolas" w:cs="Consolas"/>
+                <w:color w:val="F6F3E8"/>
+              </w:rPr>
+              <w:t>(</w:t>
+            </w:r>
+            <w:r>
+              <w:rPr>
+                <w:rFonts w:ascii="Consolas" w:hAnsi="Consolas" w:cs="Consolas"/>
+                <w:color w:val="8AC6F2"/>
+              </w:rPr>
+              <w:t>array</w:t>
+            </w:r>
+            <w:r>
+              <w:rPr>
+                <w:rFonts w:ascii="Consolas" w:hAnsi="Consolas" w:cs="Consolas"/>
+                <w:color w:val="F6F3E8"/>
+              </w:rPr>
+              <w:t>(</w:t>
+            </w:r>
+            <w:r>
+              <w:rPr>
+                <w:rFonts w:ascii="Consolas" w:hAnsi="Consolas" w:cs="Consolas"/>
+                <w:color w:val="95E454"/>
+              </w:rPr>
+              <w:t>'</w:t>
+            </w:r>
+            <w:proofErr w:type="spellStart"/>
+            <w:r>
+              <w:rPr>
+                <w:rFonts w:ascii="Consolas" w:hAnsi="Consolas" w:cs="Consolas"/>
+                <w:color w:val="95E454"/>
+              </w:rPr>
+              <w:t>a.id_article_type</w:t>
+            </w:r>
+            <w:proofErr w:type="spellEnd"/>
+            <w:r>
+              <w:rPr>
+                <w:rFonts w:ascii="Consolas" w:hAnsi="Consolas" w:cs="Consolas"/>
+                <w:color w:val="95E454"/>
+              </w:rPr>
+              <w:t xml:space="preserve">' </w:t>
+            </w:r>
+            <w:r>
+              <w:rPr>
+                <w:rFonts w:ascii="Consolas" w:hAnsi="Consolas" w:cs="Consolas"/>
+                <w:color w:val="F6F3E8"/>
+              </w:rPr>
+              <w:t xml:space="preserve">=&gt; </w:t>
+            </w:r>
+            <w:r>
+              <w:rPr>
+                <w:rFonts w:ascii="Consolas" w:hAnsi="Consolas" w:cs="Consolas"/>
+                <w:color w:val="F08080"/>
+              </w:rPr>
+              <w:t>3</w:t>
+            </w:r>
+            <w:r>
+              <w:rPr>
+                <w:rFonts w:ascii="Consolas" w:hAnsi="Consolas" w:cs="Consolas"/>
+                <w:color w:val="F6F3E8"/>
+              </w:rPr>
+              <w:t>))</w:t>
+            </w:r>
+          </w:p>
+          <w:p>
+            <w:pPr>
+              <w:autoSpaceDE w:val="0"/>
+              <w:autoSpaceDN w:val="0"/>
+              <w:adjustRightInd w:val="0"/>
+              <w:rPr>
+                <w:rFonts w:ascii="Consolas" w:hAnsi="Consolas" w:cs="Consolas"/>
+              </w:rPr>
+            </w:pPr>
+            <w:r>
+              <w:rPr>
+                <w:rFonts w:ascii="Consolas" w:hAnsi="Consolas" w:cs="Consolas"/>
+                <w:color w:val="F6F3E8"/>
+              </w:rPr>
+              <w:tab/>
+            </w:r>
+            <w:r>
+              <w:rPr>
+                <w:rFonts w:ascii="Consolas" w:hAnsi="Consolas" w:cs="Consolas"/>
+                <w:color w:val="F6F3E8"/>
+              </w:rPr>
+              <w:tab/>
+            </w:r>
+            <w:r>
+              <w:rPr>
+                <w:rFonts w:ascii="Consolas" w:hAnsi="Consolas" w:cs="Consolas"/>
+                <w:color w:val="F6F3E8"/>
+              </w:rPr>
+              <w:tab/>
+            </w:r>
+            <w:r>
+              <w:rPr>
+                <w:rFonts w:ascii="Consolas" w:hAnsi="Consolas" w:cs="Consolas"/>
+                <w:color w:val="F6F3E8"/>
+              </w:rPr>
+              <w:tab/>
+              <w:t xml:space="preserve">  -&gt;</w:t>
+            </w:r>
+            <w:proofErr w:type="gramStart"/>
+            <w:r>
+              <w:rPr>
+                <w:rFonts w:ascii="Consolas" w:hAnsi="Consolas" w:cs="Consolas"/>
+                <w:color w:val="F3F6EE"/>
+              </w:rPr>
+              <w:t>orderBy</w:t>
+            </w:r>
+            <w:r>
+              <w:rPr>
+                <w:rFonts w:ascii="Consolas" w:hAnsi="Consolas" w:cs="Consolas"/>
+                <w:color w:val="F6F3E8"/>
+              </w:rPr>
+              <w:t>(</w:t>
+            </w:r>
+            <w:proofErr w:type="gramEnd"/>
+            <w:r>
+              <w:rPr>
+                <w:rFonts w:ascii="Consolas" w:hAnsi="Consolas" w:cs="Consolas"/>
+                <w:color w:val="8AC6F2"/>
+              </w:rPr>
+              <w:t>array</w:t>
+            </w:r>
+            <w:r>
+              <w:rPr>
+                <w:rFonts w:ascii="Consolas" w:hAnsi="Consolas" w:cs="Consolas"/>
+                <w:color w:val="F6F3E8"/>
+              </w:rPr>
+              <w:t>(</w:t>
+            </w:r>
+            <w:r>
+              <w:rPr>
+                <w:rFonts w:ascii="Consolas" w:hAnsi="Consolas" w:cs="Consolas"/>
+                <w:color w:val="95E454"/>
+              </w:rPr>
+              <w:t>'a.'</w:t>
+            </w:r>
+            <w:r>
+              <w:rPr>
+                <w:rFonts w:ascii="Consolas" w:hAnsi="Consolas" w:cs="Consolas"/>
+                <w:color w:val="F6F3E8"/>
+              </w:rPr>
+              <w:t>.LibEntity::</w:t>
+            </w:r>
+            <w:r>
+              <w:rPr>
+                <w:rFonts w:ascii="Consolas" w:hAnsi="Consolas" w:cs="Consolas"/>
+                <w:i/>
+                <w:iCs/>
+                <w:color w:val="C4C4B7"/>
+              </w:rPr>
+              <w:t>getPrimaryKeyName</w:t>
+            </w:r>
+            <w:r>
+              <w:rPr>
+                <w:rFonts w:ascii="Consolas" w:hAnsi="Consolas" w:cs="Consolas"/>
+                <w:color w:val="F6F3E8"/>
+              </w:rPr>
+              <w:t>(</w:t>
+            </w:r>
+            <w:r>
+              <w:rPr>
+                <w:rFonts w:ascii="Consolas" w:hAnsi="Consolas" w:cs="Consolas"/>
+                <w:color w:val="D4C4A9"/>
+              </w:rPr>
+              <w:t>$this</w:t>
+            </w:r>
+            <w:r>
+              <w:rPr>
+                <w:rFonts w:ascii="Consolas" w:hAnsi="Consolas" w:cs="Consolas"/>
+                <w:color w:val="F6F3E8"/>
+              </w:rPr>
+              <w:t>-&gt;</w:t>
+            </w:r>
+            <w:r>
+              <w:rPr>
+                <w:rFonts w:ascii="Consolas" w:hAnsi="Consolas" w:cs="Consolas"/>
+                <w:color w:val="CAE682"/>
+              </w:rPr>
+              <w:t>entity</w:t>
+            </w:r>
+            <w:r>
+              <w:rPr>
+                <w:rFonts w:ascii="Consolas" w:hAnsi="Consolas" w:cs="Consolas"/>
+                <w:color w:val="F6F3E8"/>
+              </w:rPr>
+              <w:t>).</w:t>
+            </w:r>
+            <w:r>
+              <w:rPr>
+                <w:rFonts w:ascii="Consolas" w:hAnsi="Consolas" w:cs="Consolas"/>
+                <w:color w:val="95E454"/>
+              </w:rPr>
+              <w:t>' DESC'</w:t>
+            </w:r>
+            <w:r>
+              <w:rPr>
+                <w:rFonts w:ascii="Consolas" w:hAnsi="Consolas" w:cs="Consolas"/>
+                <w:color w:val="F6F3E8"/>
+              </w:rPr>
+              <w:t>))</w:t>
+            </w:r>
+          </w:p>
+          <w:p>
+            <w:pPr>
+              <w:autoSpaceDE w:val="0"/>
+              <w:autoSpaceDN w:val="0"/>
+              <w:adjustRightInd w:val="0"/>
+              <w:rPr>
+                <w:rFonts w:ascii="Consolas" w:hAnsi="Consolas" w:cs="Consolas"/>
+              </w:rPr>
+            </w:pPr>
+            <w:r>
+              <w:rPr>
+                <w:rFonts w:ascii="Consolas" w:hAnsi="Consolas" w:cs="Consolas"/>
+                <w:color w:val="F6F3E8"/>
+              </w:rPr>
+              <w:tab/>
+            </w:r>
+            <w:r>
+              <w:rPr>
+                <w:rFonts w:ascii="Consolas" w:hAnsi="Consolas" w:cs="Consolas"/>
+                <w:color w:val="F6F3E8"/>
+              </w:rPr>
+              <w:tab/>
+            </w:r>
+            <w:r>
+              <w:rPr>
+                <w:rFonts w:ascii="Consolas" w:hAnsi="Consolas" w:cs="Consolas"/>
+                <w:color w:val="F6F3E8"/>
+              </w:rPr>
+              <w:tab/>
+            </w:r>
+            <w:r>
+              <w:rPr>
+                <w:rFonts w:ascii="Consolas" w:hAnsi="Consolas" w:cs="Consolas"/>
+                <w:color w:val="F6F3E8"/>
+              </w:rPr>
+              <w:tab/>
+              <w:t xml:space="preserve">  -&gt;</w:t>
+            </w:r>
+            <w:r>
+              <w:rPr>
+                <w:rFonts w:ascii="Consolas" w:hAnsi="Consolas" w:cs="Consolas"/>
+                <w:color w:val="F3F6EE"/>
+              </w:rPr>
+              <w:t>limit</w:t>
+            </w:r>
+            <w:r>
+              <w:rPr>
+                <w:rFonts w:ascii="Consolas" w:hAnsi="Consolas" w:cs="Consolas"/>
+                <w:color w:val="F6F3E8"/>
+              </w:rPr>
+              <w:t>(</w:t>
+            </w:r>
+            <w:r>
+              <w:rPr>
+                <w:rFonts w:ascii="Consolas" w:hAnsi="Consolas" w:cs="Consolas"/>
+                <w:color w:val="D4C4A9"/>
+                <w:u w:val="single"/>
+              </w:rPr>
+              <w:t>$</w:t>
+            </w:r>
+            <w:proofErr w:type="spellStart"/>
+            <w:r>
+              <w:rPr>
+                <w:rFonts w:ascii="Consolas" w:hAnsi="Consolas" w:cs="Consolas"/>
+                <w:color w:val="D4C4A9"/>
+                <w:u w:val="single"/>
+              </w:rPr>
+              <w:t>iLimit</w:t>
+            </w:r>
+            <w:proofErr w:type="spellEnd"/>
+            <w:r>
+              <w:rPr>
+                <w:rFonts w:ascii="Consolas" w:hAnsi="Consolas" w:cs="Consolas"/>
+                <w:color w:val="F6F3E8"/>
+              </w:rPr>
+              <w:t>)</w:t>
+            </w:r>
+          </w:p>
+          <w:p>
+            <w:pPr>
+              <w:autoSpaceDE w:val="0"/>
+              <w:autoSpaceDN w:val="0"/>
+              <w:adjustRightInd w:val="0"/>
+              <w:rPr>
+                <w:rFonts w:ascii="Consolas" w:hAnsi="Consolas" w:cs="Consolas"/>
+              </w:rPr>
+            </w:pPr>
+            <w:r>
+              <w:rPr>
+                <w:rFonts w:ascii="Consolas" w:hAnsi="Consolas" w:cs="Consolas"/>
+                <w:color w:val="F6F3E8"/>
+              </w:rPr>
+              <w:tab/>
+            </w:r>
+            <w:r>
+              <w:rPr>
+                <w:rFonts w:ascii="Consolas" w:hAnsi="Consolas" w:cs="Consolas"/>
+                <w:color w:val="F6F3E8"/>
+              </w:rPr>
+              <w:tab/>
+            </w:r>
+            <w:r>
+              <w:rPr>
+                <w:rFonts w:ascii="Consolas" w:hAnsi="Consolas" w:cs="Consolas"/>
+                <w:color w:val="F6F3E8"/>
+              </w:rPr>
+              <w:tab/>
+            </w:r>
+            <w:r>
+              <w:rPr>
+                <w:rFonts w:ascii="Consolas" w:hAnsi="Consolas" w:cs="Consolas"/>
+                <w:color w:val="F6F3E8"/>
+              </w:rPr>
+              <w:tab/>
+              <w:t xml:space="preserve">  -&gt;</w:t>
+            </w:r>
+            <w:r>
+              <w:rPr>
+                <w:rFonts w:ascii="Consolas" w:hAnsi="Consolas" w:cs="Consolas"/>
+                <w:color w:val="F3F6EE"/>
+              </w:rPr>
+              <w:t>load</w:t>
+            </w:r>
+            <w:r>
+              <w:rPr>
+                <w:rFonts w:ascii="Consolas" w:hAnsi="Consolas" w:cs="Consolas"/>
+                <w:color w:val="F6F3E8"/>
+              </w:rPr>
+              <w:t>();</w:t>
+            </w:r>
+          </w:p>
+          <w:p>
+            <w:pPr>
+              <w:autoSpaceDE w:val="0"/>
+              <w:autoSpaceDN w:val="0"/>
+              <w:adjustRightInd w:val="0"/>
+              <w:rPr>
+                <w:rFonts w:ascii="Consolas" w:hAnsi="Consolas" w:cs="Consolas"/>
+              </w:rPr>
+            </w:pPr>
+          </w:p>
+          <w:p>
+            <w:pPr>
+              <w:autoSpaceDE w:val="0"/>
+              <w:autoSpaceDN w:val="0"/>
+              <w:adjustRightInd w:val="0"/>
+              <w:rPr>
+                <w:rFonts w:ascii="Consolas" w:hAnsi="Consolas" w:cs="Consolas"/>
+              </w:rPr>
+            </w:pPr>
+            <w:r>
+              <w:rPr>
+                <w:rFonts w:ascii="Consolas" w:hAnsi="Consolas" w:cs="Consolas"/>
+                <w:color w:val="F6F3E8"/>
+              </w:rPr>
+              <w:tab/>
+            </w:r>
+            <w:r>
+              <w:rPr>
+                <w:rFonts w:ascii="Consolas" w:hAnsi="Consolas" w:cs="Consolas"/>
+                <w:color w:val="F6F3E8"/>
+              </w:rPr>
+              <w:tab/>
+            </w:r>
+            <w:r>
+              <w:rPr>
+                <w:rFonts w:ascii="Consolas" w:hAnsi="Consolas" w:cs="Consolas"/>
+                <w:color w:val="D4C4A9"/>
+              </w:rPr>
+              <w:t>$result</w:t>
+            </w:r>
+            <w:r>
+              <w:rPr>
+                <w:rFonts w:ascii="Consolas" w:hAnsi="Consolas" w:cs="Consolas"/>
+                <w:color w:val="F6F3E8"/>
+              </w:rPr>
+              <w:t>[</w:t>
+            </w:r>
+            <w:r>
+              <w:rPr>
+                <w:rFonts w:ascii="Consolas" w:hAnsi="Consolas" w:cs="Consolas"/>
+                <w:color w:val="F08080"/>
+              </w:rPr>
+              <w:t>0</w:t>
+            </w:r>
+            <w:r>
+              <w:rPr>
+                <w:rFonts w:ascii="Consolas" w:hAnsi="Consolas" w:cs="Consolas"/>
+                <w:color w:val="F6F3E8"/>
+              </w:rPr>
+              <w:t>]-&gt;</w:t>
+            </w:r>
+            <w:r>
+              <w:rPr>
+                <w:rFonts w:ascii="Consolas" w:hAnsi="Consolas" w:cs="Consolas"/>
+                <w:color w:val="CAE682"/>
+              </w:rPr>
+              <w:t>count</w:t>
+            </w:r>
+            <w:r>
+              <w:rPr>
+                <w:rFonts w:ascii="Consolas" w:hAnsi="Consolas" w:cs="Consolas"/>
+                <w:color w:val="F6F3E8"/>
+              </w:rPr>
+              <w:t xml:space="preserve"> = </w:t>
+            </w:r>
+            <w:r>
+              <w:rPr>
+                <w:rFonts w:ascii="Consolas" w:hAnsi="Consolas" w:cs="Consolas"/>
+                <w:color w:val="D4C4A9"/>
+              </w:rPr>
+              <w:t>$this</w:t>
+            </w:r>
+            <w:r>
+              <w:rPr>
+                <w:rFonts w:ascii="Consolas" w:hAnsi="Consolas" w:cs="Consolas"/>
+                <w:color w:val="F6F3E8"/>
+              </w:rPr>
+              <w:t>-&gt;</w:t>
+            </w:r>
+            <w:proofErr w:type="spellStart"/>
+            <w:r>
+              <w:rPr>
+                <w:rFonts w:ascii="Consolas" w:hAnsi="Consolas" w:cs="Consolas"/>
+                <w:color w:val="CAE682"/>
+              </w:rPr>
+              <w:t>orm</w:t>
+            </w:r>
+            <w:proofErr w:type="spellEnd"/>
+          </w:p>
+          <w:p>
+            <w:pPr>
+              <w:autoSpaceDE w:val="0"/>
+              <w:autoSpaceDN w:val="0"/>
+              <w:adjustRightInd w:val="0"/>
+              <w:rPr>
+                <w:rFonts w:ascii="Consolas" w:hAnsi="Consolas" w:cs="Consolas"/>
+              </w:rPr>
+            </w:pPr>
+            <w:r>
+              <w:rPr>
+                <w:rFonts w:ascii="Consolas" w:hAnsi="Consolas" w:cs="Consolas"/>
+                <w:color w:val="F6F3E8"/>
+              </w:rPr>
+              <w:tab/>
+            </w:r>
+            <w:r>
+              <w:rPr>
+                <w:rFonts w:ascii="Consolas" w:hAnsi="Consolas" w:cs="Consolas"/>
+                <w:color w:val="F6F3E8"/>
+              </w:rPr>
+              <w:tab/>
+            </w:r>
+            <w:r>
+              <w:rPr>
+                <w:rFonts w:ascii="Consolas" w:hAnsi="Consolas" w:cs="Consolas"/>
+                <w:color w:val="F6F3E8"/>
+              </w:rPr>
+              <w:tab/>
+            </w:r>
+            <w:r>
+              <w:rPr>
+                <w:rFonts w:ascii="Consolas" w:hAnsi="Consolas" w:cs="Consolas"/>
+                <w:color w:val="F6F3E8"/>
+              </w:rPr>
+              <w:tab/>
+            </w:r>
+            <w:r>
+              <w:rPr>
+                <w:rFonts w:ascii="Consolas" w:hAnsi="Consolas" w:cs="Consolas"/>
+                <w:color w:val="F6F3E8"/>
+              </w:rPr>
+              <w:tab/>
+              <w:t xml:space="preserve">      </w:t>
+            </w:r>
+            <w:r>
+              <w:rPr>
+                <w:rFonts w:ascii="Consolas" w:hAnsi="Consolas" w:cs="Consolas"/>
+                <w:color w:val="F6F3E8"/>
+              </w:rPr>
+              <w:t>-&gt;</w:t>
+            </w:r>
+            <w:r>
+              <w:rPr>
+                <w:rFonts w:ascii="Consolas" w:hAnsi="Consolas" w:cs="Consolas"/>
+                <w:color w:val="F3F6EE"/>
+              </w:rPr>
+              <w:t>select</w:t>
+            </w:r>
+            <w:r>
+              <w:rPr>
+                <w:rFonts w:ascii="Consolas" w:hAnsi="Consolas" w:cs="Consolas"/>
+                <w:color w:val="F6F3E8"/>
+              </w:rPr>
+              <w:t>(</w:t>
+            </w:r>
+            <w:r>
+              <w:rPr>
+                <w:rFonts w:ascii="Consolas" w:hAnsi="Consolas" w:cs="Consolas"/>
+                <w:color w:val="8AC6F2"/>
+              </w:rPr>
+              <w:t>array</w:t>
+            </w:r>
+            <w:r>
+              <w:rPr>
+                <w:rFonts w:ascii="Consolas" w:hAnsi="Consolas" w:cs="Consolas"/>
+                <w:color w:val="F6F3E8"/>
+              </w:rPr>
+              <w:t>(</w:t>
+            </w:r>
+            <w:r>
+              <w:rPr>
+                <w:rFonts w:ascii="Consolas" w:hAnsi="Consolas" w:cs="Consolas"/>
+                <w:color w:val="95E454"/>
+              </w:rPr>
+              <w:t>'FOUND_ROWS()'</w:t>
+            </w:r>
+            <w:r>
+              <w:rPr>
+                <w:rFonts w:ascii="Consolas" w:hAnsi="Consolas" w:cs="Consolas"/>
+                <w:color w:val="F6F3E8"/>
+              </w:rPr>
+              <w:t>))</w:t>
+            </w:r>
+          </w:p>
+          <w:p>
+            <w:pPr>
+              <w:autoSpaceDE w:val="0"/>
+              <w:autoSpaceDN w:val="0"/>
+              <w:adjustRightInd w:val="0"/>
+              <w:rPr>
+                <w:rFonts w:ascii="Consolas" w:hAnsi="Consolas" w:cs="Consolas"/>
+              </w:rPr>
+            </w:pPr>
+            <w:r>
+              <w:rPr>
+                <w:rFonts w:ascii="Consolas" w:hAnsi="Consolas" w:cs="Consolas"/>
+                <w:color w:val="F6F3E8"/>
+              </w:rPr>
+              <w:tab/>
+            </w:r>
+            <w:r>
+              <w:rPr>
+                <w:rFonts w:ascii="Consolas" w:hAnsi="Consolas" w:cs="Consolas"/>
+                <w:color w:val="F6F3E8"/>
+              </w:rPr>
+              <w:tab/>
+            </w:r>
+            <w:r>
+              <w:rPr>
+                <w:rFonts w:ascii="Consolas" w:hAnsi="Consolas" w:cs="Consolas"/>
+                <w:color w:val="F6F3E8"/>
+              </w:rPr>
+              <w:tab/>
+            </w:r>
+            <w:r>
+              <w:rPr>
+                <w:rFonts w:ascii="Consolas" w:hAnsi="Consolas" w:cs="Consolas"/>
+                <w:color w:val="F6F3E8"/>
+              </w:rPr>
+              <w:tab/>
+            </w:r>
+            <w:r>
+              <w:rPr>
+                <w:rFonts w:ascii="Consolas" w:hAnsi="Consolas" w:cs="Consolas"/>
+                <w:color w:val="F6F3E8"/>
+              </w:rPr>
+              <w:tab/>
+            </w:r>
+            <w:r>
+              <w:rPr>
+                <w:rFonts w:ascii="Consolas" w:hAnsi="Consolas" w:cs="Consolas"/>
+                <w:color w:val="F6F3E8"/>
+              </w:rPr>
+              <w:t xml:space="preserve">     </w:t>
+            </w:r>
+            <w:r>
+              <w:rPr>
+                <w:rFonts w:ascii="Consolas" w:hAnsi="Consolas" w:cs="Consolas"/>
+                <w:color w:val="F6F3E8"/>
+              </w:rPr>
+              <w:t xml:space="preserve"> -&gt;</w:t>
+            </w:r>
+            <w:r>
+              <w:rPr>
+                <w:rFonts w:ascii="Consolas" w:hAnsi="Consolas" w:cs="Consolas"/>
+                <w:color w:val="F3F6EE"/>
+              </w:rPr>
+              <w:t>load</w:t>
+            </w:r>
+            <w:r>
+              <w:rPr>
+                <w:rFonts w:ascii="Consolas" w:hAnsi="Consolas" w:cs="Consolas"/>
+                <w:color w:val="F6F3E8"/>
+              </w:rPr>
+              <w:t>();</w:t>
+            </w:r>
+          </w:p>
+          <w:p>
+            <w:pPr>
+              <w:autoSpaceDE w:val="0"/>
+              <w:autoSpaceDN w:val="0"/>
+              <w:adjustRightInd w:val="0"/>
+              <w:rPr>
+                <w:rFonts w:ascii="Consolas" w:hAnsi="Consolas" w:cs="Consolas"/>
+              </w:rPr>
+            </w:pPr>
+          </w:p>
+          <w:p>
+            <w:pPr>
+              <w:autoSpaceDE w:val="0"/>
+              <w:autoSpaceDN w:val="0"/>
+              <w:adjustRightInd w:val="0"/>
+              <w:rPr>
+                <w:rFonts w:ascii="Consolas" w:hAnsi="Consolas" w:cs="Consolas"/>
+              </w:rPr>
+            </w:pPr>
+            <w:r>
+              <w:rPr>
+                <w:rFonts w:ascii="Consolas" w:hAnsi="Consolas" w:cs="Consolas"/>
+                <w:color w:val="F6F3E8"/>
+              </w:rPr>
+              <w:tab/>
+            </w:r>
+            <w:r>
+              <w:rPr>
+                <w:rFonts w:ascii="Consolas" w:hAnsi="Consolas" w:cs="Consolas"/>
+                <w:color w:val="F6F3E8"/>
+              </w:rPr>
+              <w:tab/>
+            </w:r>
+            <w:r>
+              <w:rPr>
+                <w:rFonts w:ascii="Consolas" w:hAnsi="Consolas" w:cs="Consolas"/>
+                <w:color w:val="D4C4A9"/>
+              </w:rPr>
+              <w:t>$result</w:t>
+            </w:r>
+            <w:r>
+              <w:rPr>
+                <w:rFonts w:ascii="Consolas" w:hAnsi="Consolas" w:cs="Consolas"/>
+                <w:color w:val="F6F3E8"/>
+              </w:rPr>
+              <w:t>[</w:t>
+            </w:r>
+            <w:r>
+              <w:rPr>
+                <w:rFonts w:ascii="Consolas" w:hAnsi="Consolas" w:cs="Consolas"/>
+                <w:color w:val="F08080"/>
+              </w:rPr>
+              <w:t>0</w:t>
+            </w:r>
+            <w:r>
+              <w:rPr>
+                <w:rFonts w:ascii="Consolas" w:hAnsi="Consolas" w:cs="Consolas"/>
+                <w:color w:val="F6F3E8"/>
+              </w:rPr>
+              <w:t>]-&gt;</w:t>
+            </w:r>
+            <w:r>
+              <w:rPr>
+                <w:rFonts w:ascii="Consolas" w:hAnsi="Consolas" w:cs="Consolas"/>
+                <w:color w:val="CAE682"/>
+              </w:rPr>
+              <w:t>pages</w:t>
+            </w:r>
+            <w:r>
+              <w:rPr>
+                <w:rFonts w:ascii="Consolas" w:hAnsi="Consolas" w:cs="Consolas"/>
+                <w:color w:val="F6F3E8"/>
+              </w:rPr>
+              <w:t xml:space="preserve"> = </w:t>
+            </w:r>
+            <w:r>
+              <w:rPr>
+                <w:rFonts w:ascii="Consolas" w:hAnsi="Consolas" w:cs="Consolas"/>
+                <w:i/>
+                <w:iCs/>
+                <w:color w:val="F3F6EE"/>
+              </w:rPr>
+              <w:t>floor</w:t>
+            </w:r>
+            <w:r>
+              <w:rPr>
+                <w:rFonts w:ascii="Consolas" w:hAnsi="Consolas" w:cs="Consolas"/>
+                <w:color w:val="F6F3E8"/>
+              </w:rPr>
+              <w:t>(</w:t>
+            </w:r>
+            <w:r>
+              <w:rPr>
+                <w:rFonts w:ascii="Consolas" w:hAnsi="Consolas" w:cs="Consolas"/>
+                <w:color w:val="D4C4A9"/>
+              </w:rPr>
+              <w:t>$result</w:t>
+            </w:r>
+            <w:r>
+              <w:rPr>
+                <w:rFonts w:ascii="Consolas" w:hAnsi="Consolas" w:cs="Consolas"/>
+                <w:color w:val="F6F3E8"/>
+              </w:rPr>
+              <w:t>[</w:t>
+            </w:r>
+            <w:r>
+              <w:rPr>
+                <w:rFonts w:ascii="Consolas" w:hAnsi="Consolas" w:cs="Consolas"/>
+                <w:color w:val="F08080"/>
+              </w:rPr>
+              <w:t>0</w:t>
+            </w:r>
+            <w:r>
+              <w:rPr>
+                <w:rFonts w:ascii="Consolas" w:hAnsi="Consolas" w:cs="Consolas"/>
+                <w:color w:val="F6F3E8"/>
+              </w:rPr>
+              <w:t>]-&gt;</w:t>
+            </w:r>
+            <w:r>
+              <w:rPr>
+                <w:rFonts w:ascii="Consolas" w:hAnsi="Consolas" w:cs="Consolas"/>
+                <w:color w:val="CAE682"/>
+              </w:rPr>
+              <w:t>count</w:t>
+            </w:r>
+            <w:r>
+              <w:rPr>
+                <w:rFonts w:ascii="Consolas" w:hAnsi="Consolas" w:cs="Consolas"/>
+                <w:color w:val="F6F3E8"/>
+              </w:rPr>
+              <w:t xml:space="preserve"> / </w:t>
+            </w:r>
+            <w:r>
+              <w:rPr>
+                <w:rFonts w:ascii="Consolas" w:hAnsi="Consolas" w:cs="Consolas"/>
+                <w:color w:val="F08080"/>
+              </w:rPr>
+              <w:t>10</w:t>
+            </w:r>
+            <w:r>
+              <w:rPr>
+                <w:rFonts w:ascii="Consolas" w:hAnsi="Consolas" w:cs="Consolas"/>
+                <w:color w:val="F6F3E8"/>
+              </w:rPr>
+              <w:t>);</w:t>
+            </w:r>
+          </w:p>
+          <w:p>
+            <w:pPr>
+              <w:autoSpaceDE w:val="0"/>
+              <w:autoSpaceDN w:val="0"/>
+              <w:adjustRightInd w:val="0"/>
+              <w:rPr>
+                <w:rFonts w:ascii="Consolas" w:hAnsi="Consolas" w:cs="Consolas"/>
+              </w:rPr>
+            </w:pPr>
+          </w:p>
+          <w:p>
+            <w:pPr>
+              <w:autoSpaceDE w:val="0"/>
+              <w:autoSpaceDN w:val="0"/>
+              <w:adjustRightInd w:val="0"/>
+              <w:rPr>
+                <w:rFonts w:ascii="Consolas" w:hAnsi="Consolas" w:cs="Consolas"/>
+              </w:rPr>
+            </w:pPr>
+            <w:r>
+              <w:rPr>
+                <w:rFonts w:ascii="Consolas" w:hAnsi="Consolas" w:cs="Consolas"/>
+                <w:color w:val="F6F3E8"/>
+              </w:rPr>
+              <w:tab/>
+            </w:r>
+            <w:r>
+              <w:rPr>
+                <w:rFonts w:ascii="Consolas" w:hAnsi="Consolas" w:cs="Consolas"/>
+                <w:color w:val="F6F3E8"/>
+              </w:rPr>
+              <w:tab/>
+            </w:r>
+            <w:r>
+              <w:rPr>
+                <w:rFonts w:ascii="Consolas" w:hAnsi="Consolas" w:cs="Consolas"/>
+                <w:color w:val="8AC6F2"/>
+              </w:rPr>
+              <w:t xml:space="preserve">if </w:t>
+            </w:r>
+            <w:r>
+              <w:rPr>
+                <w:rFonts w:ascii="Consolas" w:hAnsi="Consolas" w:cs="Consolas"/>
+                <w:color w:val="F6F3E8"/>
+              </w:rPr>
+              <w:t>(</w:t>
+            </w:r>
+            <w:proofErr w:type="spellStart"/>
+            <w:r>
+              <w:rPr>
+                <w:rFonts w:ascii="Consolas" w:hAnsi="Consolas" w:cs="Consolas"/>
+                <w:i/>
+                <w:iCs/>
+                <w:color w:val="F3F6EE"/>
+              </w:rPr>
+              <w:t>isset</w:t>
+            </w:r>
+            <w:proofErr w:type="spellEnd"/>
+            <w:r>
+              <w:rPr>
+                <w:rFonts w:ascii="Consolas" w:hAnsi="Consolas" w:cs="Consolas"/>
+                <w:color w:val="F6F3E8"/>
+              </w:rPr>
+              <w:t>(</w:t>
+            </w:r>
+            <w:r>
+              <w:rPr>
+                <w:rFonts w:ascii="Consolas" w:hAnsi="Consolas" w:cs="Consolas"/>
+                <w:color w:val="D4C4A9"/>
+              </w:rPr>
+              <w:t>$result</w:t>
+            </w:r>
+            <w:r>
+              <w:rPr>
+                <w:rFonts w:ascii="Consolas" w:hAnsi="Consolas" w:cs="Consolas"/>
+                <w:color w:val="F6F3E8"/>
+              </w:rPr>
+              <w:t xml:space="preserve">)) { </w:t>
+            </w:r>
+            <w:r>
+              <w:rPr>
+                <w:rFonts w:ascii="Consolas" w:hAnsi="Consolas" w:cs="Consolas"/>
+                <w:color w:val="8AC6F2"/>
+              </w:rPr>
+              <w:t xml:space="preserve">return </w:t>
+            </w:r>
+            <w:r>
+              <w:rPr>
+                <w:rFonts w:ascii="Consolas" w:hAnsi="Consolas" w:cs="Consolas"/>
+                <w:color w:val="D4C4A9"/>
+              </w:rPr>
+              <w:t>$result</w:t>
+            </w:r>
+            <w:r>
+              <w:rPr>
+                <w:rFonts w:ascii="Consolas" w:hAnsi="Consolas" w:cs="Consolas"/>
+                <w:color w:val="F6F3E8"/>
+              </w:rPr>
+              <w:t>; }</w:t>
+            </w:r>
+          </w:p>
+          <w:p>
+            <w:pPr>
+              <w:autoSpaceDE w:val="0"/>
+              <w:autoSpaceDN w:val="0"/>
+              <w:adjustRightInd w:val="0"/>
+              <w:rPr>
+                <w:rFonts w:ascii="Consolas" w:hAnsi="Consolas" w:cs="Consolas"/>
+                <w:lang w:val="fr-FR"/>
+              </w:rPr>
+            </w:pPr>
+            <w:r>
+              <w:rPr>
+                <w:rFonts w:ascii="Consolas" w:hAnsi="Consolas" w:cs="Consolas"/>
+                <w:color w:val="F6F3E8"/>
+              </w:rPr>
+              <w:tab/>
+            </w:r>
+            <w:r>
+              <w:rPr>
+                <w:rFonts w:ascii="Consolas" w:hAnsi="Consolas" w:cs="Consolas"/>
+                <w:color w:val="F6F3E8"/>
+              </w:rPr>
+              <w:tab/>
+            </w:r>
+            <w:proofErr w:type="spellStart"/>
+            <w:r>
+              <w:rPr>
+                <w:rFonts w:ascii="Consolas" w:hAnsi="Consolas" w:cs="Consolas"/>
+                <w:color w:val="8AC6F2"/>
+                <w:lang w:val="fr-FR"/>
+              </w:rPr>
+              <w:t>else</w:t>
+            </w:r>
+            <w:proofErr w:type="spellEnd"/>
+            <w:r>
+              <w:rPr>
+                <w:rFonts w:ascii="Consolas" w:hAnsi="Consolas" w:cs="Consolas"/>
+                <w:color w:val="8AC6F2"/>
+                <w:lang w:val="fr-FR"/>
+              </w:rPr>
+              <w:t xml:space="preserve"> </w:t>
+            </w:r>
+            <w:proofErr w:type="gramStart"/>
+            <w:r>
+              <w:rPr>
+                <w:rFonts w:ascii="Consolas" w:hAnsi="Consolas" w:cs="Consolas"/>
+                <w:color w:val="F6F3E8"/>
+                <w:lang w:val="fr-FR"/>
+              </w:rPr>
+              <w:t xml:space="preserve">{ </w:t>
+            </w:r>
+            <w:r>
+              <w:rPr>
+                <w:rFonts w:ascii="Consolas" w:hAnsi="Consolas" w:cs="Consolas"/>
+                <w:color w:val="8AC6F2"/>
+                <w:lang w:val="fr-FR"/>
+              </w:rPr>
+              <w:t>return</w:t>
+            </w:r>
+            <w:proofErr w:type="gramEnd"/>
+            <w:r>
+              <w:rPr>
+                <w:rFonts w:ascii="Consolas" w:hAnsi="Consolas" w:cs="Consolas"/>
+                <w:color w:val="8AC6F2"/>
+                <w:lang w:val="fr-FR"/>
+              </w:rPr>
+              <w:t xml:space="preserve"> </w:t>
+            </w:r>
+            <w:proofErr w:type="spellStart"/>
+            <w:r>
+              <w:rPr>
+                <w:rFonts w:ascii="Consolas" w:hAnsi="Consolas" w:cs="Consolas"/>
+                <w:color w:val="8AC6F2"/>
+                <w:lang w:val="fr-FR"/>
+              </w:rPr>
+              <w:t>array</w:t>
+            </w:r>
+            <w:proofErr w:type="spellEnd"/>
+            <w:r>
+              <w:rPr>
+                <w:rFonts w:ascii="Consolas" w:hAnsi="Consolas" w:cs="Consolas"/>
+                <w:color w:val="F6F3E8"/>
+                <w:lang w:val="fr-FR"/>
+              </w:rPr>
+              <w:t>(); }</w:t>
+            </w:r>
+          </w:p>
+          <w:p>
+            <w:pPr>
+              <w:rPr>
+                <w:rFonts w:cs="Miriam"/>
+                <w:sz w:val="24"/>
+                <w:szCs w:val="24"/>
+                <w:lang w:val="fr-FR"/>
+              </w:rPr>
+            </w:pPr>
+            <w:r>
+              <w:rPr>
+                <w:rFonts w:ascii="Consolas" w:hAnsi="Consolas" w:cs="Consolas"/>
+                <w:color w:val="F6F3E8"/>
+                <w:lang w:val="fr-FR"/>
+              </w:rPr>
+              <w:tab/>
+              <w:t>}</w:t>
+            </w:r>
+          </w:p>
+        </w:tc>
+      </w:tr>
+    </w:tbl>
+    <w:p>
+      <w:pPr>
+        <w:rPr>
+          <w:rFonts w:cs="Miriam"/>
+          <w:sz w:val="24"/>
+          <w:szCs w:val="24"/>
+          <w:lang w:val="fr-FR"/>
+        </w:rPr>
+      </w:pPr>
+    </w:p>
+    <w:p>
+      <w:pPr>
+        <w:rPr>
+          <w:rFonts w:cs="Arial"/>
+          <w:color w:val="444444"/>
+          <w:sz w:val="24"/>
+          <w:szCs w:val="24"/>
+          <w:shd w:val="clear" w:color="auto" w:fill="FFFFFF"/>
+          <w:lang w:val="fr-FR"/>
+        </w:rPr>
+      </w:pPr>
+      <w:r>
+        <w:rPr>
+          <w:rFonts w:cs="Miriam"/>
+          <w:sz w:val="24"/>
+          <w:szCs w:val="24"/>
+          <w:lang w:val="fr-FR"/>
+        </w:rPr>
+        <w:lastRenderedPageBreak/>
+        <w:t xml:space="preserve">Entité : </w:t>
+      </w:r>
+      <w:r>
+        <w:rPr>
+          <w:rFonts w:cs="Arial"/>
+          <w:color w:val="444444"/>
+          <w:sz w:val="24"/>
+          <w:szCs w:val="24"/>
+          <w:shd w:val="clear" w:color="auto" w:fill="FFFFFF"/>
+          <w:lang w:val="fr-FR"/>
+        </w:rPr>
+        <w:t>e:/venus/private/src/Demo/</w:t>
+      </w:r>
+      <w:r>
+        <w:rPr>
+          <w:rFonts w:cs="Arial"/>
+          <w:color w:val="444444"/>
+          <w:sz w:val="24"/>
+          <w:szCs w:val="24"/>
+          <w:shd w:val="clear" w:color="auto" w:fill="FFFFFF"/>
+          <w:lang w:val="fr-FR"/>
+        </w:rPr>
+        <w:t>Entity</w:t>
+      </w:r>
+      <w:r>
+        <w:rPr>
+          <w:rFonts w:cs="Arial"/>
+          <w:color w:val="444444"/>
+          <w:sz w:val="24"/>
+          <w:szCs w:val="24"/>
+          <w:shd w:val="clear" w:color="auto" w:fill="FFFFFF"/>
+          <w:lang w:val="fr-FR"/>
+        </w:rPr>
+        <w:t>/</w:t>
+      </w:r>
+      <w:r>
+        <w:rPr>
+          <w:rFonts w:cs="Arial"/>
+          <w:color w:val="444444"/>
+          <w:sz w:val="24"/>
+          <w:szCs w:val="24"/>
+          <w:shd w:val="clear" w:color="auto" w:fill="FFFFFF"/>
+          <w:lang w:val="fr-FR"/>
+        </w:rPr>
+        <w:t>Exemple1.php</w:t>
+      </w:r>
+      <w:r>
+        <w:rPr>
+          <w:rFonts w:cs="Arial"/>
+          <w:color w:val="444444"/>
+          <w:sz w:val="24"/>
+          <w:szCs w:val="24"/>
+          <w:shd w:val="clear" w:color="auto" w:fill="FFFFFF"/>
+          <w:lang w:val="fr-FR"/>
+        </w:rPr>
+        <w:br/>
+      </w:r>
+      <w:r>
+        <w:rPr>
+          <w:rFonts w:cs="Arial"/>
+          <w:color w:val="444444"/>
+          <w:sz w:val="24"/>
+          <w:szCs w:val="24"/>
+          <w:shd w:val="clear" w:color="auto" w:fill="FFFFFF"/>
+          <w:lang w:val="fr-FR"/>
+        </w:rPr>
+        <w:t xml:space="preserve">Modèle : </w:t>
+      </w:r>
+      <w:r>
+        <w:rPr>
+          <w:rFonts w:cs="Arial"/>
+          <w:color w:val="444444"/>
+          <w:sz w:val="24"/>
+          <w:szCs w:val="24"/>
+          <w:shd w:val="clear" w:color="auto" w:fill="FFFFFF"/>
+          <w:lang w:val="fr-FR"/>
+        </w:rPr>
+        <w:t>e:/venus/private/src/Demo/</w:t>
+      </w:r>
+      <w:r>
+        <w:rPr>
+          <w:rFonts w:cs="Arial"/>
+          <w:color w:val="444444"/>
+          <w:sz w:val="24"/>
+          <w:szCs w:val="24"/>
+          <w:shd w:val="clear" w:color="auto" w:fill="FFFFFF"/>
+          <w:lang w:val="fr-FR"/>
+        </w:rPr>
+        <w:t>Model</w:t>
+      </w:r>
+      <w:r>
+        <w:rPr>
+          <w:rFonts w:cs="Arial"/>
+          <w:color w:val="444444"/>
+          <w:sz w:val="24"/>
+          <w:szCs w:val="24"/>
+          <w:shd w:val="clear" w:color="auto" w:fill="FFFFFF"/>
+          <w:lang w:val="fr-FR"/>
+        </w:rPr>
+        <w:t>/</w:t>
+      </w:r>
+      <w:r>
+        <w:rPr>
+          <w:rFonts w:cs="Arial"/>
+          <w:color w:val="444444"/>
+          <w:sz w:val="24"/>
+          <w:szCs w:val="24"/>
+          <w:shd w:val="clear" w:color="auto" w:fill="FFFFFF"/>
+          <w:lang w:val="fr-FR"/>
+        </w:rPr>
+        <w:t>Exemple1.php</w:t>
+      </w:r>
+    </w:p>
+    <w:p>
+      <w:pPr>
+        <w:rPr>
+          <w:lang w:val="fr-FR"/>
+        </w:rPr>
+      </w:pPr>
       <w:r>
         <w:rPr>
           <w:rFonts w:cs="Miriam"/>
@@ -11581,7 +14320,7 @@
 </file>
 
 <file path=customXml/itemProps3.xml><?xml version="1.0" encoding="utf-8"?>
-<ds:datastoreItem xmlns:ds="http://schemas.openxmlformats.org/officeDocument/2006/customXml" ds:itemID="{0B81AB10-5920-429C-A930-624F7056D94D}">
+<ds:datastoreItem xmlns:ds="http://schemas.openxmlformats.org/officeDocument/2006/customXml" ds:itemID="{7A8DCEC9-6061-48BA-B2DB-972980B9FC8B}">
   <ds:schemaRefs>
     <ds:schemaRef ds:uri="http://schemas.openxmlformats.org/officeDocument/2006/bibliography"/>
   </ds:schemaRefs>

</xml_diff>

<commit_message>
fix bug scaffolding + advancement of tutorial
</commit_message>
<xml_diff>
--- a/Venus_Framework_tutoriel.docx
+++ b/Venus_Framework_tutoriel.docx
@@ -16,6 +16,7 @@
           <w:docPartUnique/>
         </w:docPartObj>
       </w:sdtPr>
+      <w:sdtEndPr/>
       <w:sdtContent>
         <w:sdt>
           <w:sdtPr>
@@ -31,6 +32,7 @@
               <w:docPartUnique/>
             </w:docPartObj>
           </w:sdtPr>
+          <w:sdtEndPr/>
           <w:sdtContent>
             <w:p>
               <w:pPr>
@@ -49,6 +51,7 @@
                   <w:id w:val="-759527637"/>
                   <w:picture/>
                 </w:sdtPr>
+                <w:sdtEndPr/>
                 <w:sdtContent>
                   <w:r>
                     <w:rPr>
@@ -188,6 +191,7 @@
                                           <w:dataBinding w:prefixMappings="xmlns:ns0='http://schemas.microsoft.com/office/2006/coverPageProps' " w:xpath="/ns0:CoverPageProperties[1]/ns0:CompanyAddress[1]" w:storeItemID="{55AF091B-3C7A-41E3-B477-F2FDAA23CFDA}"/>
                                           <w:text w:multiLine="1"/>
                                         </w:sdtPr>
+                                        <w:sdtEndPr/>
                                         <w:sdtContent>
                                           <w:tc>
                                             <w:tcPr>
@@ -275,6 +279,7 @@
                                             <w:dataBinding w:prefixMappings="xmlns:ns0='http://schemas.microsoft.com/office/2006/coverPageProps' " w:xpath="/ns0:CoverPageProperties[1]/ns0:CompanyEmail[1]" w:storeItemID="{55AF091B-3C7A-41E3-B477-F2FDAA23CFDA}"/>
                                             <w:text/>
                                           </w:sdtPr>
+                                          <w:sdtEndPr/>
                                           <w:sdtContent>
                                             <w:p>
                                               <w:pPr>
@@ -300,6 +305,7 @@
                                               <w:dataBinding w:prefixMappings="xmlns:ns0='http://purl.org/dc/elements/1.1/' xmlns:ns1='http://schemas.openxmlformats.org/package/2006/metadata/core-properties' " w:xpath="/ns1:coreProperties[1]/ns1:contentStatus[1]" w:storeItemID="{6C3C8BC8-F283-45AE-878A-BAB7291924A1}"/>
                                               <w:text/>
                                             </w:sdtPr>
+                                            <w:sdtEndPr/>
                                             <w:sdtContent>
                                               <w:r>
                                                 <w:t>https://github.com/las93</w:t>
@@ -370,6 +376,7 @@
                                     <w:dataBinding w:prefixMappings="xmlns:ns0='http://schemas.microsoft.com/office/2006/coverPageProps' " w:xpath="/ns0:CoverPageProperties[1]/ns0:CompanyAddress[1]" w:storeItemID="{55AF091B-3C7A-41E3-B477-F2FDAA23CFDA}"/>
                                     <w:text w:multiLine="1"/>
                                   </w:sdtPr>
+                                  <w:sdtEndPr/>
                                   <w:sdtContent>
                                     <w:tc>
                                       <w:tcPr>
@@ -457,6 +464,7 @@
                                       <w:dataBinding w:prefixMappings="xmlns:ns0='http://schemas.microsoft.com/office/2006/coverPageProps' " w:xpath="/ns0:CoverPageProperties[1]/ns0:CompanyEmail[1]" w:storeItemID="{55AF091B-3C7A-41E3-B477-F2FDAA23CFDA}"/>
                                       <w:text/>
                                     </w:sdtPr>
+                                    <w:sdtEndPr/>
                                     <w:sdtContent>
                                       <w:p>
                                         <w:pPr>
@@ -482,6 +490,7 @@
                                         <w:dataBinding w:prefixMappings="xmlns:ns0='http://purl.org/dc/elements/1.1/' xmlns:ns1='http://schemas.openxmlformats.org/package/2006/metadata/core-properties' " w:xpath="/ns1:coreProperties[1]/ns1:contentStatus[1]" w:storeItemID="{6C3C8BC8-F283-45AE-878A-BAB7291924A1}"/>
                                         <w:text/>
                                       </w:sdtPr>
+                                      <w:sdtEndPr/>
                                       <w:sdtContent>
                                         <w:r>
                                           <w:t>https://github.com/las93</w:t>
@@ -578,6 +587,7 @@
                                         <w:dataBinding w:prefixMappings="xmlns:ns0='http://purl.org/dc/elements/1.1/' xmlns:ns1='http://schemas.openxmlformats.org/package/2006/metadata/core-properties' " w:xpath="/ns1:coreProperties[1]/ns0:title[1]" w:storeItemID="{6C3C8BC8-F283-45AE-878A-BAB7291924A1}"/>
                                         <w:text/>
                                       </w:sdtPr>
+                                      <w:sdtEndPr/>
                                       <w:sdtContent>
                                         <w:r>
                                           <w:rPr>
@@ -606,6 +616,7 @@
                                         <w:dataBinding w:prefixMappings="xmlns:ns0='http://purl.org/dc/elements/1.1/' xmlns:ns1='http://schemas.openxmlformats.org/package/2006/metadata/core-properties' " w:xpath="/ns1:coreProperties[1]/ns0:subject[1]" w:storeItemID="{6C3C8BC8-F283-45AE-878A-BAB7291924A1}"/>
                                         <w:text/>
                                       </w:sdtPr>
+                                      <w:sdtEndPr/>
                                       <w:sdtContent>
                                         <w:r>
                                           <w:rPr>
@@ -673,6 +684,7 @@
                                   <w:dataBinding w:prefixMappings="xmlns:ns0='http://purl.org/dc/elements/1.1/' xmlns:ns1='http://schemas.openxmlformats.org/package/2006/metadata/core-properties' " w:xpath="/ns1:coreProperties[1]/ns0:title[1]" w:storeItemID="{6C3C8BC8-F283-45AE-878A-BAB7291924A1}"/>
                                   <w:text/>
                                 </w:sdtPr>
+                                <w:sdtEndPr/>
                                 <w:sdtContent>
                                   <w:r>
                                     <w:rPr>
@@ -701,6 +713,7 @@
                                   <w:dataBinding w:prefixMappings="xmlns:ns0='http://purl.org/dc/elements/1.1/' xmlns:ns1='http://schemas.openxmlformats.org/package/2006/metadata/core-properties' " w:xpath="/ns1:coreProperties[1]/ns0:subject[1]" w:storeItemID="{6C3C8BC8-F283-45AE-878A-BAB7291924A1}"/>
                                   <w:text/>
                                 </w:sdtPr>
+                                <w:sdtEndPr/>
                                 <w:sdtContent>
                                   <w:r>
                                     <w:rPr>
@@ -840,7 +853,7 @@
             </w:rPr>
             <w:fldChar w:fldCharType="separate"/>
           </w:r>
-          <w:hyperlink w:anchor="_Toc388003758" w:history="1">
+          <w:hyperlink w:anchor="_Toc388261629" w:history="1">
             <w:r>
               <w:rPr>
                 <w:rStyle w:val="Lienhypertexte"/>
@@ -868,7 +881,7 @@
                 <w:noProof/>
                 <w:webHidden/>
               </w:rPr>
-              <w:instrText xml:space="preserve"> PAGEREF _Toc388003758 \h </w:instrText>
+              <w:instrText xml:space="preserve"> PAGEREF _Toc388261629 \h </w:instrText>
             </w:r>
             <w:r>
               <w:rPr>
@@ -908,7 +921,7 @@
               <w:lang w:val="fr-FR" w:eastAsia="fr-FR"/>
             </w:rPr>
           </w:pPr>
-          <w:hyperlink w:anchor="_Toc388003759" w:history="1">
+          <w:hyperlink w:anchor="_Toc388261630" w:history="1">
             <w:r>
               <w:rPr>
                 <w:rStyle w:val="Lienhypertexte"/>
@@ -928,7 +941,7 @@
               <w:lang w:val="fr-FR" w:eastAsia="fr-FR"/>
             </w:rPr>
           </w:pPr>
-          <w:hyperlink w:anchor="_Toc388003760" w:history="1">
+          <w:hyperlink w:anchor="_Toc388261631" w:history="1">
             <w:r>
               <w:rPr>
                 <w:rStyle w:val="Lienhypertexte"/>
@@ -948,7 +961,7 @@
               <w:lang w:val="fr-FR" w:eastAsia="fr-FR"/>
             </w:rPr>
           </w:pPr>
-          <w:hyperlink w:anchor="_Toc388003761" w:history="1">
+          <w:hyperlink w:anchor="_Toc388261632" w:history="1">
             <w:r>
               <w:rPr>
                 <w:rStyle w:val="Lienhypertexte"/>
@@ -968,7 +981,7 @@
               <w:lang w:val="fr-FR" w:eastAsia="fr-FR"/>
             </w:rPr>
           </w:pPr>
-          <w:hyperlink w:anchor="_Toc388003762" w:history="1">
+          <w:hyperlink w:anchor="_Toc388261633" w:history="1">
             <w:r>
               <w:rPr>
                 <w:rStyle w:val="Lienhypertexte"/>
@@ -995,7 +1008,7 @@
               <w:lang w:val="fr-FR" w:eastAsia="fr-FR"/>
             </w:rPr>
           </w:pPr>
-          <w:hyperlink w:anchor="_Toc388003763" w:history="1">
+          <w:hyperlink w:anchor="_Toc388261634" w:history="1">
             <w:r>
               <w:rPr>
                 <w:rStyle w:val="Lienhypertexte"/>
@@ -1023,7 +1036,7 @@
                 <w:noProof/>
                 <w:webHidden/>
               </w:rPr>
-              <w:instrText xml:space="preserve"> PAGEREF _Toc388003763 \h </w:instrText>
+              <w:instrText xml:space="preserve"> PAGEREF _Toc388261634 \h </w:instrText>
             </w:r>
             <w:r>
               <w:rPr>
@@ -1063,7 +1076,7 @@
               <w:lang w:val="fr-FR" w:eastAsia="fr-FR"/>
             </w:rPr>
           </w:pPr>
-          <w:hyperlink w:anchor="_Toc388003764" w:history="1">
+          <w:hyperlink w:anchor="_Toc388261635" w:history="1">
             <w:r>
               <w:rPr>
                 <w:rStyle w:val="Lienhypertexte"/>
@@ -1083,7 +1096,7 @@
               <w:lang w:val="fr-FR" w:eastAsia="fr-FR"/>
             </w:rPr>
           </w:pPr>
-          <w:hyperlink w:anchor="_Toc388003765" w:history="1">
+          <w:hyperlink w:anchor="_Toc388261636" w:history="1">
             <w:r>
               <w:rPr>
                 <w:rStyle w:val="Lienhypertexte"/>
@@ -1103,7 +1116,7 @@
               <w:lang w:val="fr-FR" w:eastAsia="fr-FR"/>
             </w:rPr>
           </w:pPr>
-          <w:hyperlink w:anchor="_Toc388003766" w:history="1">
+          <w:hyperlink w:anchor="_Toc388261637" w:history="1">
             <w:r>
               <w:rPr>
                 <w:rStyle w:val="Lienhypertexte"/>
@@ -1123,7 +1136,7 @@
               <w:lang w:val="fr-FR" w:eastAsia="fr-FR"/>
             </w:rPr>
           </w:pPr>
-          <w:hyperlink w:anchor="_Toc388003767" w:history="1">
+          <w:hyperlink w:anchor="_Toc388261638" w:history="1">
             <w:r>
               <w:rPr>
                 <w:rStyle w:val="Lienhypertexte"/>
@@ -1150,7 +1163,7 @@
               <w:lang w:val="fr-FR" w:eastAsia="fr-FR"/>
             </w:rPr>
           </w:pPr>
-          <w:hyperlink w:anchor="_Toc388003768" w:history="1">
+          <w:hyperlink w:anchor="_Toc388261639" w:history="1">
             <w:r>
               <w:rPr>
                 <w:rStyle w:val="Lienhypertexte"/>
@@ -1178,7 +1191,7 @@
                 <w:noProof/>
                 <w:webHidden/>
               </w:rPr>
-              <w:instrText xml:space="preserve"> PAGEREF _Toc388003768 \h </w:instrText>
+              <w:instrText xml:space="preserve"> PAGEREF _Toc388261639 \h </w:instrText>
             </w:r>
             <w:r>
               <w:rPr>
@@ -1218,7 +1231,7 @@
               <w:lang w:val="fr-FR" w:eastAsia="fr-FR"/>
             </w:rPr>
           </w:pPr>
-          <w:hyperlink w:anchor="_Toc388003769" w:history="1">
+          <w:hyperlink w:anchor="_Toc388261640" w:history="1">
             <w:r>
               <w:rPr>
                 <w:rStyle w:val="Lienhypertexte"/>
@@ -1238,7 +1251,7 @@
               <w:lang w:val="fr-FR" w:eastAsia="fr-FR"/>
             </w:rPr>
           </w:pPr>
-          <w:hyperlink w:anchor="_Toc388003770" w:history="1">
+          <w:hyperlink w:anchor="_Toc388261641" w:history="1">
             <w:r>
               <w:rPr>
                 <w:rStyle w:val="Lienhypertexte"/>
@@ -1246,6 +1259,46 @@
                 <w:noProof/>
               </w:rPr>
               <w:t>Des raccourcis dans les controller</w:t>
+            </w:r>
+          </w:hyperlink>
+        </w:p>
+        <w:p>
+          <w:pPr>
+            <w:pStyle w:val="TM2"/>
+            <w:rPr>
+              <w:noProof/>
+              <w:color w:val="auto"/>
+              <w:lang w:val="fr-FR" w:eastAsia="fr-FR"/>
+            </w:rPr>
+          </w:pPr>
+          <w:hyperlink w:anchor="_Toc388261642" w:history="1">
+            <w:r>
+              <w:rPr>
+                <w:rStyle w:val="Lienhypertexte"/>
+                <w:rFonts w:ascii="Garamond" w:hAnsi="Garamond"/>
+                <w:noProof/>
+              </w:rPr>
+              <w:t>Manipulation des modèles</w:t>
+            </w:r>
+          </w:hyperlink>
+        </w:p>
+        <w:p>
+          <w:pPr>
+            <w:pStyle w:val="TM2"/>
+            <w:rPr>
+              <w:noProof/>
+              <w:color w:val="auto"/>
+              <w:lang w:val="fr-FR" w:eastAsia="fr-FR"/>
+            </w:rPr>
+          </w:pPr>
+          <w:hyperlink w:anchor="_Toc388261643" w:history="1">
+            <w:r>
+              <w:rPr>
+                <w:rStyle w:val="Lienhypertexte"/>
+                <w:rFonts w:ascii="Garamond" w:hAnsi="Garamond"/>
+                <w:noProof/>
+              </w:rPr>
+              <w:t>Créer des entités/modèles en scaffolding</w:t>
             </w:r>
           </w:hyperlink>
         </w:p>
@@ -1278,6 +1331,8 @@
           <w:docGrid w:linePitch="360"/>
         </w:sectPr>
       </w:pPr>
+      <w:bookmarkStart w:id="0" w:name="_GoBack"/>
+      <w:bookmarkEnd w:id="0"/>
     </w:p>
     <w:p>
       <w:pPr>
@@ -1286,7 +1341,7 @@
           <w:lang w:val="fr-FR"/>
         </w:rPr>
       </w:pPr>
-      <w:bookmarkStart w:id="0" w:name="_Toc388003758"/>
+      <w:bookmarkStart w:id="1" w:name="_Toc388261629"/>
       <w:r>
         <w:rPr>
           <w:rFonts w:ascii="Century Gothic" w:hAnsi="Century Gothic"/>
@@ -1296,7 +1351,7 @@
         <w:lastRenderedPageBreak/>
         <w:t>Présentation</w:t>
       </w:r>
-      <w:bookmarkEnd w:id="0"/>
+      <w:bookmarkEnd w:id="1"/>
     </w:p>
     <w:p>
       <w:pPr>
@@ -1351,7 +1406,7 @@
           <w:lang w:val="fr-FR"/>
         </w:rPr>
       </w:pPr>
-      <w:bookmarkStart w:id="1" w:name="_Toc388003759"/>
+      <w:bookmarkStart w:id="2" w:name="_Toc388261630"/>
       <w:r>
         <w:rPr>
           <w:rFonts w:ascii="Garamond" w:hAnsi="Garamond"/>
@@ -1360,7 +1415,7 @@
         </w:rPr>
         <w:t>Installation</w:t>
       </w:r>
-      <w:bookmarkEnd w:id="1"/>
+      <w:bookmarkEnd w:id="2"/>
     </w:p>
     <w:p>
       <w:pPr>
@@ -1962,7 +2017,7 @@
           <w:lang w:val="fr-FR"/>
         </w:rPr>
       </w:pPr>
-      <w:bookmarkStart w:id="2" w:name="_Toc388003760"/>
+      <w:bookmarkStart w:id="3" w:name="_Toc388261631"/>
       <w:r>
         <w:rPr>
           <w:rFonts w:ascii="Garamond" w:hAnsi="Garamond"/>
@@ -1971,7 +2026,7 @@
         </w:rPr>
         <w:t>Concept du routeur</w:t>
       </w:r>
-      <w:bookmarkEnd w:id="2"/>
+      <w:bookmarkEnd w:id="3"/>
     </w:p>
     <w:p>
       <w:pPr>
@@ -3442,7 +3497,7 @@
           <w:lang w:val="fr-FR"/>
         </w:rPr>
       </w:pPr>
-      <w:bookmarkStart w:id="3" w:name="_Toc388003761"/>
+      <w:bookmarkStart w:id="4" w:name="_Toc388261632"/>
       <w:r>
         <w:rPr>
           <w:rFonts w:ascii="Garamond" w:hAnsi="Garamond"/>
@@ -3475,7 +3530,7 @@
         </w:rPr>
         <w:t>avec des paramètres</w:t>
       </w:r>
-      <w:bookmarkEnd w:id="3"/>
+      <w:bookmarkEnd w:id="4"/>
     </w:p>
     <w:p>
       <w:pPr>
@@ -4404,7 +4459,7 @@
           <w:lang w:val="fr-FR"/>
         </w:rPr>
       </w:pPr>
-      <w:bookmarkStart w:id="4" w:name="_Toc388003762"/>
+      <w:bookmarkStart w:id="5" w:name="_Toc388261633"/>
       <w:r>
         <w:rPr>
           <w:rFonts w:ascii="Garamond" w:hAnsi="Garamond"/>
@@ -4413,7 +4468,7 @@
         </w:rPr>
         <w:t>Routes complexes</w:t>
       </w:r>
-      <w:bookmarkEnd w:id="4"/>
+      <w:bookmarkEnd w:id="5"/>
     </w:p>
     <w:p>
       <w:pPr>
@@ -5489,7 +5544,6 @@
           <w:color w:val="FFFFFF" w:themeColor="background1"/>
           <w:sz w:val="16"/>
           <w:szCs w:val="16"/>
-          <w:lang w:val="fr-FR"/>
         </w:rPr>
       </w:pPr>
       <w:r>
@@ -5498,7 +5552,6 @@
           <w:color w:val="FFFFFF" w:themeColor="background1"/>
           <w:sz w:val="16"/>
           <w:szCs w:val="16"/>
-          <w:lang w:val="fr-FR"/>
         </w:rPr>
         <w:t>},</w:t>
       </w:r>
@@ -6278,7 +6331,6 @@
           <w:color w:val="FFFFFF" w:themeColor="background1"/>
           <w:sz w:val="16"/>
           <w:szCs w:val="16"/>
-          <w:lang w:val="fr-FR"/>
         </w:rPr>
       </w:pPr>
       <w:r>
@@ -6287,7 +6339,6 @@
           <w:color w:val="FFFFFF" w:themeColor="background1"/>
           <w:sz w:val="16"/>
           <w:szCs w:val="16"/>
-          <w:lang w:val="fr-FR"/>
         </w:rPr>
         <w:t>},</w:t>
       </w:r>
@@ -6299,7 +6350,7 @@
           <w:lang w:val="fr-FR"/>
         </w:rPr>
       </w:pPr>
-      <w:bookmarkStart w:id="5" w:name="_Toc388003763"/>
+      <w:bookmarkStart w:id="6" w:name="_Toc388261634"/>
       <w:r>
         <w:rPr>
           <w:rFonts w:ascii="Century Gothic" w:hAnsi="Century Gothic"/>
@@ -6308,7 +6359,7 @@
         </w:rPr>
         <w:t>Nouvelle application</w:t>
       </w:r>
-      <w:bookmarkEnd w:id="5"/>
+      <w:bookmarkEnd w:id="6"/>
     </w:p>
     <w:p>
       <w:pPr>
@@ -6317,7 +6368,7 @@
           <w:lang w:val="fr-FR"/>
         </w:rPr>
       </w:pPr>
-      <w:bookmarkStart w:id="6" w:name="_Toc388003764"/>
+      <w:bookmarkStart w:id="7" w:name="_Toc388261635"/>
       <w:r>
         <w:rPr>
           <w:rFonts w:ascii="Garamond" w:hAnsi="Garamond"/>
@@ -6326,7 +6377,7 @@
         </w:rPr>
         <w:t>Créer un nouveau projet</w:t>
       </w:r>
-      <w:bookmarkEnd w:id="6"/>
+      <w:bookmarkEnd w:id="7"/>
     </w:p>
     <w:p>
       <w:pPr>
@@ -6617,7 +6668,7 @@
           <w:lang w:val="fr-FR"/>
         </w:rPr>
       </w:pPr>
-      <w:bookmarkStart w:id="7" w:name="_Toc388003765"/>
+      <w:bookmarkStart w:id="8" w:name="_Toc388261636"/>
       <w:r>
         <w:rPr>
           <w:rFonts w:ascii="Garamond" w:hAnsi="Garamond"/>
@@ -6626,7 +6677,7 @@
         </w:rPr>
         <w:t>Créer un contrôleur avancé</w:t>
       </w:r>
-      <w:bookmarkEnd w:id="7"/>
+      <w:bookmarkEnd w:id="8"/>
     </w:p>
     <w:p>
       <w:pPr>
@@ -9454,7 +9505,7 @@
           <w:lang w:val="fr-FR"/>
         </w:rPr>
       </w:pPr>
-      <w:bookmarkStart w:id="8" w:name="_Toc388003766"/>
+      <w:bookmarkStart w:id="9" w:name="_Toc388261637"/>
       <w:r>
         <w:rPr>
           <w:rFonts w:ascii="Garamond" w:hAnsi="Garamond"/>
@@ -9463,7 +9514,7 @@
         </w:rPr>
         <w:t>Les modèles et entités de bases</w:t>
       </w:r>
-      <w:bookmarkEnd w:id="8"/>
+      <w:bookmarkEnd w:id="9"/>
     </w:p>
     <w:p>
       <w:pPr>
@@ -12026,7 +12077,7 @@
           <w:lang w:val="fr-FR"/>
         </w:rPr>
       </w:pPr>
-      <w:bookmarkStart w:id="9" w:name="_Toc388003767"/>
+      <w:bookmarkStart w:id="10" w:name="_Toc388261638"/>
       <w:r>
         <w:rPr>
           <w:rFonts w:ascii="Garamond" w:hAnsi="Garamond"/>
@@ -12053,7 +12104,7 @@
         </w:rPr>
         <w:t xml:space="preserve"> (vues) de bases</w:t>
       </w:r>
-      <w:bookmarkEnd w:id="9"/>
+      <w:bookmarkEnd w:id="10"/>
     </w:p>
     <w:p>
       <w:pPr>
@@ -12547,7 +12598,7 @@
           <w:lang w:val="fr-FR"/>
         </w:rPr>
       </w:pPr>
-      <w:bookmarkStart w:id="10" w:name="_Toc388003768"/>
+      <w:bookmarkStart w:id="11" w:name="_Toc388261639"/>
       <w:r>
         <w:rPr>
           <w:rFonts w:ascii="Century Gothic" w:hAnsi="Century Gothic"/>
@@ -12557,7 +12608,7 @@
         <w:lastRenderedPageBreak/>
         <w:t>Concepts avancés</w:t>
       </w:r>
-      <w:bookmarkEnd w:id="10"/>
+      <w:bookmarkEnd w:id="11"/>
     </w:p>
     <w:p>
       <w:pPr>
@@ -12566,7 +12617,7 @@
           <w:lang w:val="fr-FR"/>
         </w:rPr>
       </w:pPr>
-      <w:bookmarkStart w:id="11" w:name="_Toc388003769"/>
+      <w:bookmarkStart w:id="12" w:name="_Toc388261640"/>
       <w:r>
         <w:rPr>
           <w:rFonts w:ascii="Garamond" w:hAnsi="Garamond"/>
@@ -12584,7 +12635,7 @@
         </w:rPr>
         <w:t>controller</w:t>
       </w:r>
-      <w:bookmarkEnd w:id="11"/>
+      <w:bookmarkEnd w:id="12"/>
       <w:proofErr w:type="spellEnd"/>
     </w:p>
     <w:p>
@@ -13490,7 +13541,6 @@
         <w:spacing w:after="0" w:line="240" w:lineRule="auto"/>
         <w:rPr>
           <w:rFonts w:ascii="Consolas" w:hAnsi="Consolas" w:cs="Consolas"/>
-          <w:lang w:val="fr-FR"/>
         </w:rPr>
       </w:pPr>
       <w:r>
@@ -13514,25 +13564,20 @@
       <w:r>
         <w:rPr>
           <w:rFonts w:ascii="Consolas" w:hAnsi="Consolas" w:cs="Consolas"/>
-          <w:lang w:val="fr-FR"/>
         </w:rPr>
         <w:t>"</w:t>
       </w:r>
-      <w:proofErr w:type="spellStart"/>
       <w:proofErr w:type="gramStart"/>
       <w:r>
         <w:rPr>
           <w:rFonts w:ascii="Consolas" w:hAnsi="Consolas" w:cs="Consolas"/>
-          <w:lang w:val="fr-FR"/>
         </w:rPr>
         <w:t>null</w:t>
       </w:r>
-      <w:proofErr w:type="spellEnd"/>
       <w:proofErr w:type="gramEnd"/>
       <w:r>
         <w:rPr>
           <w:rFonts w:ascii="Consolas" w:hAnsi="Consolas" w:cs="Consolas"/>
-          <w:lang w:val="fr-FR"/>
         </w:rPr>
         <w:t>": false</w:t>
       </w:r>
@@ -13545,20 +13590,17 @@
         <w:spacing w:after="0" w:line="240" w:lineRule="auto"/>
         <w:rPr>
           <w:rFonts w:ascii="Consolas" w:hAnsi="Consolas" w:cs="Consolas"/>
-          <w:lang w:val="fr-FR"/>
-        </w:rPr>
-      </w:pPr>
-      <w:r>
-        <w:rPr>
-          <w:rFonts w:ascii="Consolas" w:hAnsi="Consolas" w:cs="Consolas"/>
-          <w:lang w:val="fr-FR"/>
+        </w:rPr>
+      </w:pPr>
+      <w:r>
+        <w:rPr>
+          <w:rFonts w:ascii="Consolas" w:hAnsi="Consolas" w:cs="Consolas"/>
         </w:rPr>
         <w:t xml:space="preserve">       </w:t>
       </w:r>
       <w:r>
         <w:rPr>
           <w:rFonts w:ascii="Consolas" w:hAnsi="Consolas" w:cs="Consolas"/>
-          <w:lang w:val="fr-FR"/>
         </w:rPr>
         <w:tab/>
         <w:t>}</w:t>
@@ -19462,7 +19504,7 @@
           <w:lang w:val="fr-FR"/>
         </w:rPr>
       </w:pPr>
-      <w:bookmarkStart w:id="12" w:name="_Toc388003770"/>
+      <w:bookmarkStart w:id="13" w:name="_Toc388261641"/>
       <w:r>
         <w:rPr>
           <w:rFonts w:ascii="Garamond" w:hAnsi="Garamond"/>
@@ -19480,7 +19522,7 @@
         </w:rPr>
         <w:t>controller</w:t>
       </w:r>
-      <w:bookmarkEnd w:id="12"/>
+      <w:bookmarkEnd w:id="13"/>
       <w:proofErr w:type="spellEnd"/>
     </w:p>
     <w:p>
@@ -20684,18 +20726,18 @@
           <w:rFonts w:asciiTheme="minorHAnsi" w:hAnsiTheme="minorHAnsi" w:cs="Miriam"/>
           <w:szCs w:val="24"/>
           <w:u w:val="single"/>
-          <w:lang w:val="fr-FR"/>
-        </w:rPr>
-      </w:pPr>
+        </w:rPr>
+      </w:pPr>
+      <w:proofErr w:type="spellStart"/>
       <w:r>
         <w:rPr>
           <w:rFonts w:asciiTheme="minorHAnsi" w:hAnsiTheme="minorHAnsi" w:cs="Miriam"/>
           <w:szCs w:val="24"/>
           <w:u w:val="single"/>
-          <w:lang w:val="fr-FR"/>
         </w:rPr>
         <w:t>Raccourcis</w:t>
       </w:r>
+      <w:proofErr w:type="spellEnd"/>
     </w:p>
     <w:p>
       <w:pPr>
@@ -20918,6 +20960,7 @@
       <w:pPr>
         <w:pStyle w:val="Titre2"/>
       </w:pPr>
+      <w:bookmarkStart w:id="14" w:name="_Toc388261642"/>
       <w:r>
         <w:rPr>
           <w:rFonts w:ascii="Garamond" w:hAnsi="Garamond"/>
@@ -20933,6 +20976,7 @@
         </w:rPr>
         <w:t>modèles</w:t>
       </w:r>
+      <w:bookmarkEnd w:id="14"/>
       <w:proofErr w:type="spellEnd"/>
     </w:p>
     <w:p>
@@ -22651,7 +22695,6 @@
         <w:rPr>
           <w:rFonts w:asciiTheme="minorHAnsi" w:hAnsiTheme="minorHAnsi" w:cs="Miriam"/>
           <w:szCs w:val="24"/>
-          <w:lang w:val="fr-FR"/>
         </w:rPr>
       </w:pPr>
       <w:r>
@@ -22733,6 +22776,7 @@
           <w:lang w:val="fr-FR"/>
         </w:rPr>
       </w:pPr>
+      <w:bookmarkStart w:id="15" w:name="_Toc388261643"/>
       <w:r>
         <w:rPr>
           <w:rFonts w:ascii="Garamond" w:hAnsi="Garamond"/>
@@ -22758,6 +22802,7 @@
         </w:rPr>
         <w:t>caffolding</w:t>
       </w:r>
+      <w:bookmarkEnd w:id="15"/>
       <w:proofErr w:type="spellEnd"/>
     </w:p>
     <w:p>
@@ -22839,7 +22884,15 @@
           <w:szCs w:val="24"/>
           <w:lang w:val="fr-FR"/>
         </w:rPr>
-        <w:t>, il a pour but de créer les entités et modèles automatiquement afin de représenter les tables sous forme d’objets manipulables.</w:t>
+        <w:t xml:space="preserve">, il </w:t>
+      </w:r>
+      <w:r>
+        <w:rPr>
+          <w:rFonts w:asciiTheme="minorHAnsi" w:hAnsiTheme="minorHAnsi" w:cs="Miriam"/>
+          <w:szCs w:val="24"/>
+          <w:lang w:val="fr-FR"/>
+        </w:rPr>
+        <w:t>a pour but de créer les entités et modèles automatiquement afin de représenter les tables sous forme d’objets manipulables.</w:t>
       </w:r>
     </w:p>
     <w:p>
@@ -22896,7 +22949,15 @@
           <w:szCs w:val="24"/>
           <w:lang w:val="fr-FR"/>
         </w:rPr>
-        <w:t xml:space="preserve"> principal (dans la local au projet, cela ne marchera pas e:/venus/private/conf/Db.conf)</w:t>
+        <w:t xml:space="preserve"> de notre projet </w:t>
+      </w:r>
+      <w:r>
+        <w:rPr>
+          <w:rFonts w:asciiTheme="minorHAnsi" w:hAnsiTheme="minorHAnsi" w:cs="Miriam"/>
+          <w:szCs w:val="24"/>
+          <w:lang w:val="fr-FR"/>
+        </w:rPr>
+        <w:t>e:/venus/private/src/Demo/conf/Db.conf</w:t>
       </w:r>
       <w:r>
         <w:rPr>
@@ -22915,13 +22976,11 @@
         <w:spacing w:after="0" w:line="240" w:lineRule="auto"/>
         <w:rPr>
           <w:rFonts w:ascii="Consolas" w:hAnsi="Consolas" w:cs="Consolas"/>
-          <w:lang w:val="fr-FR"/>
-        </w:rPr>
-      </w:pPr>
-      <w:r>
-        <w:rPr>
-          <w:rFonts w:ascii="Consolas" w:hAnsi="Consolas" w:cs="Consolas"/>
-          <w:lang w:val="fr-FR"/>
+        </w:rPr>
+      </w:pPr>
+      <w:r>
+        <w:rPr>
+          <w:rFonts w:ascii="Consolas" w:hAnsi="Consolas" w:cs="Consolas"/>
         </w:rPr>
         <w:t>"</w:t>
       </w:r>
@@ -22929,7 +22988,6 @@
       <w:r>
         <w:rPr>
           <w:rFonts w:ascii="Consolas" w:hAnsi="Consolas" w:cs="Consolas"/>
-          <w:lang w:val="fr-FR"/>
         </w:rPr>
         <w:t>article</w:t>
       </w:r>
@@ -22937,7 +22995,6 @@
       <w:r>
         <w:rPr>
           <w:rFonts w:ascii="Consolas" w:hAnsi="Consolas" w:cs="Consolas"/>
-          <w:lang w:val="fr-FR"/>
         </w:rPr>
         <w:t>": {</w:t>
       </w:r>
@@ -23371,7 +23428,6 @@
         <w:spacing w:after="0" w:line="240" w:lineRule="auto"/>
         <w:rPr>
           <w:rFonts w:ascii="Consolas" w:hAnsi="Consolas" w:cs="Consolas"/>
-          <w:lang w:val="fr-FR"/>
         </w:rPr>
       </w:pPr>
       <w:r>
@@ -23395,25 +23451,20 @@
       <w:r>
         <w:rPr>
           <w:rFonts w:ascii="Consolas" w:hAnsi="Consolas" w:cs="Consolas"/>
-          <w:lang w:val="fr-FR"/>
         </w:rPr>
         <w:t>"</w:t>
       </w:r>
-      <w:proofErr w:type="spellStart"/>
       <w:proofErr w:type="gramStart"/>
       <w:r>
         <w:rPr>
           <w:rFonts w:ascii="Consolas" w:hAnsi="Consolas" w:cs="Consolas"/>
-          <w:lang w:val="fr-FR"/>
         </w:rPr>
         <w:t>null</w:t>
       </w:r>
-      <w:proofErr w:type="spellEnd"/>
       <w:proofErr w:type="gramEnd"/>
       <w:r>
         <w:rPr>
           <w:rFonts w:ascii="Consolas" w:hAnsi="Consolas" w:cs="Consolas"/>
-          <w:lang w:val="fr-FR"/>
         </w:rPr>
         <w:t>": false</w:t>
       </w:r>
@@ -23426,20 +23477,17 @@
         <w:spacing w:after="0" w:line="240" w:lineRule="auto"/>
         <w:rPr>
           <w:rFonts w:ascii="Consolas" w:hAnsi="Consolas" w:cs="Consolas"/>
-          <w:lang w:val="fr-FR"/>
-        </w:rPr>
-      </w:pPr>
-      <w:r>
-        <w:rPr>
-          <w:rFonts w:ascii="Consolas" w:hAnsi="Consolas" w:cs="Consolas"/>
-          <w:lang w:val="fr-FR"/>
+        </w:rPr>
+      </w:pPr>
+      <w:r>
+        <w:rPr>
+          <w:rFonts w:ascii="Consolas" w:hAnsi="Consolas" w:cs="Consolas"/>
         </w:rPr>
         <w:t xml:space="preserve">       </w:t>
       </w:r>
       <w:r>
         <w:rPr>
           <w:rFonts w:ascii="Consolas" w:hAnsi="Consolas" w:cs="Consolas"/>
-          <w:lang w:val="fr-FR"/>
         </w:rPr>
         <w:tab/>
         <w:t>}</w:t>
@@ -23573,8 +23621,9 @@
           <w:sz w:val="21"/>
           <w:szCs w:val="21"/>
         </w:rPr>
-        <w:t xml:space="preserve"> </w:t>
-      </w:r>
+        <w:t xml:space="preserve"> /private/&gt;</w:t>
+      </w:r>
+      <w:proofErr w:type="spellStart"/>
       <w:r>
         <w:rPr>
           <w:rFonts w:ascii="inherit" w:hAnsi="inherit"/>
@@ -23582,9 +23631,9 @@
           <w:sz w:val="21"/>
           <w:szCs w:val="21"/>
         </w:rPr>
-        <w:t>/private/&gt;</w:t>
-      </w:r>
-      <w:proofErr w:type="spellStart"/>
+        <w:t>php</w:t>
+      </w:r>
+      <w:proofErr w:type="spellEnd"/>
       <w:r>
         <w:rPr>
           <w:rFonts w:ascii="inherit" w:hAnsi="inherit"/>
@@ -23592,9 +23641,9 @@
           <w:sz w:val="21"/>
           <w:szCs w:val="21"/>
         </w:rPr>
-        <w:t>php</w:t>
-      </w:r>
-      <w:proofErr w:type="spellEnd"/>
+        <w:t xml:space="preserve"> </w:t>
+      </w:r>
+      <w:proofErr w:type="spellStart"/>
       <w:r>
         <w:rPr>
           <w:rFonts w:ascii="inherit" w:hAnsi="inherit"/>
@@ -23602,9 +23651,9 @@
           <w:sz w:val="21"/>
           <w:szCs w:val="21"/>
         </w:rPr>
-        <w:t xml:space="preserve"> </w:t>
-      </w:r>
-      <w:proofErr w:type="spellStart"/>
+        <w:t>launch.php</w:t>
+      </w:r>
+      <w:proofErr w:type="spellEnd"/>
       <w:r>
         <w:rPr>
           <w:rFonts w:ascii="inherit" w:hAnsi="inherit"/>
@@ -23612,9 +23661,8 @@
           <w:sz w:val="21"/>
           <w:szCs w:val="21"/>
         </w:rPr>
-        <w:t>launch.php</w:t>
-      </w:r>
-      <w:proofErr w:type="spellEnd"/>
+        <w:t xml:space="preserve"> scaffolding –p Demo</w:t>
+      </w:r>
       <w:r>
         <w:rPr>
           <w:rFonts w:ascii="inherit" w:hAnsi="inherit"/>
@@ -23622,24 +23670,6 @@
           <w:sz w:val="21"/>
           <w:szCs w:val="21"/>
         </w:rPr>
-        <w:t xml:space="preserve"> scaffolding</w:t>
-      </w:r>
-      <w:r>
-        <w:rPr>
-          <w:rFonts w:ascii="inherit" w:hAnsi="inherit"/>
-          <w:color w:val="4F4E4E"/>
-          <w:sz w:val="21"/>
-          <w:szCs w:val="21"/>
-        </w:rPr>
-        <w:t xml:space="preserve"> –p Demo</w:t>
-      </w:r>
-      <w:r>
-        <w:rPr>
-          <w:rFonts w:ascii="inherit" w:hAnsi="inherit"/>
-          <w:color w:val="4F4E4E"/>
-          <w:sz w:val="21"/>
-          <w:szCs w:val="21"/>
-        </w:rPr>
         <w:t xml:space="preserve"> -c</w:t>
       </w:r>
     </w:p>
@@ -23691,6 +23721,14 @@
           <w:sz w:val="24"/>
           <w:szCs w:val="24"/>
         </w:rPr>
+        <w:t xml:space="preserve"> scaffolding -p Demo</w:t>
+      </w:r>
+      <w:r>
+        <w:rPr>
+          <w:rFonts w:cs="Miriam"/>
+          <w:sz w:val="24"/>
+          <w:szCs w:val="24"/>
+        </w:rPr>
         <w:t xml:space="preserve"> </w:t>
       </w:r>
       <w:r>
@@ -23699,31 +23737,43 @@
           <w:sz w:val="24"/>
           <w:szCs w:val="24"/>
         </w:rPr>
-        <w:t>scaffolding</w:t>
-      </w:r>
-      <w:r>
-        <w:rPr>
-          <w:rFonts w:cs="Miriam"/>
-          <w:sz w:val="24"/>
-          <w:szCs w:val="24"/>
-        </w:rPr>
-        <w:t xml:space="preserve"> -p </w:t>
-      </w:r>
-      <w:r>
-        <w:rPr>
-          <w:rFonts w:cs="Miriam"/>
-          <w:sz w:val="24"/>
-          <w:szCs w:val="24"/>
-        </w:rPr>
-        <w:t>Demo</w:t>
-      </w:r>
-      <w:r>
-        <w:rPr>
-          <w:rFonts w:cs="Miriam"/>
-          <w:sz w:val="24"/>
-          <w:szCs w:val="24"/>
-        </w:rPr>
-        <w:t xml:space="preserve"> -c</w:t>
+        <w:t>–</w:t>
+      </w:r>
+      <w:r>
+        <w:rPr>
+          <w:rFonts w:cs="Miriam"/>
+          <w:sz w:val="24"/>
+          <w:szCs w:val="24"/>
+        </w:rPr>
+        <w:t>c</w:t>
+      </w:r>
+    </w:p>
+    <w:p>
+      <w:pPr>
+        <w:rPr>
+          <w:rFonts w:cs="Miriam"/>
+          <w:sz w:val="24"/>
+          <w:szCs w:val="24"/>
+          <w:lang w:val="fr-FR"/>
+        </w:rPr>
+      </w:pPr>
+      <w:r>
+        <w:rPr>
+          <w:rFonts w:cs="Miriam"/>
+          <w:sz w:val="24"/>
+          <w:szCs w:val="24"/>
+          <w:lang w:val="fr-FR"/>
+        </w:rPr>
+        <w:t>La table va se créer en base de données et</w:t>
+      </w:r>
+      <w:r>
+        <w:rPr>
+          <w:rFonts w:cs="Miriam"/>
+          <w:sz w:val="24"/>
+          <w:szCs w:val="24"/>
+          <w:lang w:val="fr-FR"/>
+        </w:rPr>
+        <w:t xml:space="preserve"> il va également créer l’entité et le modèle correspondant dans notre projet.</w:t>
       </w:r>
     </w:p>
     <w:p>
@@ -23739,6 +23789,7 @@
         <w:rPr>
           <w:rFonts w:asciiTheme="minorHAnsi" w:hAnsiTheme="minorHAnsi" w:cs="Miriam"/>
           <w:szCs w:val="24"/>
+          <w:lang w:val="fr-FR"/>
         </w:rPr>
         <w:t xml:space="preserve"> </w:t>
       </w:r>
@@ -23781,8 +23832,6 @@
         </w:rPr>
         <w:t>]</w:t>
       </w:r>
-      <w:bookmarkStart w:id="13" w:name="_GoBack"/>
-      <w:bookmarkEnd w:id="13"/>
     </w:p>
     <w:sectPr>
       <w:pgSz w:w="11907" w:h="16839" w:code="1"/>
@@ -26295,7 +26344,7 @@
   <a:extraClrSchemeLst/>
   <a:extLst>
     <a:ext uri="{05A4C25C-085E-4340-85A3-A5531E510DB2}">
-      <thm15:themeFamily xmlns="" xmlns:thm15="http://schemas.microsoft.com/office/thememl/2012/main" name="Office Theme" id="{62F939B6-93AF-4DB8-9C6B-D6C7DFDC589F}" vid="{4A3C46E8-61CC-4603-A589-7422A47A8E4A}"/>
+      <thm15:themeFamily xmlns:thm15="http://schemas.microsoft.com/office/thememl/2012/main" xmlns="" name="Office Theme" id="{62F939B6-93AF-4DB8-9C6B-D6C7DFDC589F}" vid="{4A3C46E8-61CC-4603-A589-7422A47A8E4A}"/>
     </a:ext>
   </a:extLst>
 </a:theme>
@@ -26343,7 +26392,7 @@
 </file>
 
 <file path=customXml/itemProps3.xml><?xml version="1.0" encoding="utf-8"?>
-<ds:datastoreItem xmlns:ds="http://schemas.openxmlformats.org/officeDocument/2006/customXml" ds:itemID="{8E4ECACE-3D3C-499F-882C-5E7BC9135827}">
+<ds:datastoreItem xmlns:ds="http://schemas.openxmlformats.org/officeDocument/2006/customXml" ds:itemID="{A317E8B8-00E3-42DB-8B66-4C4FDBBCAD1D}">
   <ds:schemaRefs>
     <ds:schemaRef ds:uri="http://schemas.openxmlformats.org/officeDocument/2006/bibliography"/>
   </ds:schemaRefs>

</xml_diff>

<commit_message>
fix bug templates + advancement tutorial
</commit_message>
<xml_diff>
--- a/Venus_Framework_tutoriel.docx
+++ b/Venus_Framework_tutoriel.docx
@@ -1127,7 +1127,6 @@
             </w:r>
           </w:hyperlink>
         </w:p>
-        <w:bookmarkStart w:id="0" w:name="_GoBack"/>
         <w:p>
           <w:pPr>
             <w:pStyle w:val="TM2"/>
@@ -1137,63 +1136,17 @@
               <w:lang w:val="fr-FR" w:eastAsia="fr-FR"/>
             </w:rPr>
           </w:pPr>
-          <w:r>
-            <w:rPr>
-              <w:rStyle w:val="Lienhypertexte"/>
-              <w:noProof/>
-            </w:rPr>
-            <w:fldChar w:fldCharType="begin"/>
-          </w:r>
-          <w:r>
-            <w:rPr>
-              <w:rStyle w:val="Lienhypertexte"/>
-              <w:noProof/>
-            </w:rPr>
-            <w:instrText xml:space="preserve"> </w:instrText>
-          </w:r>
-          <w:r>
-            <w:rPr>
-              <w:noProof/>
-            </w:rPr>
-            <w:instrText>HYPERLINK \l "_Toc388274935"</w:instrText>
-          </w:r>
-          <w:r>
-            <w:rPr>
-              <w:rStyle w:val="Lienhypertexte"/>
-              <w:noProof/>
-            </w:rPr>
-            <w:instrText xml:space="preserve"> </w:instrText>
-          </w:r>
-          <w:r>
-            <w:rPr>
-              <w:rStyle w:val="Lienhypertexte"/>
-              <w:noProof/>
-            </w:rPr>
-          </w:r>
-          <w:r>
-            <w:rPr>
-              <w:rStyle w:val="Lienhypertexte"/>
-              <w:noProof/>
-            </w:rPr>
-            <w:fldChar w:fldCharType="separate"/>
-          </w:r>
-          <w:r>
-            <w:rPr>
-              <w:rStyle w:val="Lienhypertexte"/>
-              <w:rFonts w:ascii="Garamond" w:hAnsi="Garamond"/>
-              <w:noProof/>
-            </w:rPr>
-            <w:t>Les templates (vues) de bases</w:t>
-          </w:r>
-          <w:r>
-            <w:rPr>
-              <w:rStyle w:val="Lienhypertexte"/>
-              <w:noProof/>
-            </w:rPr>
-            <w:fldChar w:fldCharType="end"/>
-          </w:r>
+          <w:hyperlink w:anchor="_Toc388274935" w:history="1">
+            <w:r>
+              <w:rPr>
+                <w:rStyle w:val="Lienhypertexte"/>
+                <w:rFonts w:ascii="Garamond" w:hAnsi="Garamond"/>
+                <w:noProof/>
+              </w:rPr>
+              <w:t>Les templates (vues) de bases</w:t>
+            </w:r>
+          </w:hyperlink>
         </w:p>
-        <w:bookmarkEnd w:id="0"/>
         <w:p>
           <w:pPr>
             <w:pStyle w:val="TM1"/>
@@ -1210,109 +1163,64 @@
               <w:lang w:val="fr-FR" w:eastAsia="fr-FR"/>
             </w:rPr>
           </w:pPr>
-          <w:r>
-            <w:rPr>
-              <w:rStyle w:val="Lienhypertexte"/>
-              <w:noProof/>
-            </w:rPr>
-            <w:fldChar w:fldCharType="begin"/>
-          </w:r>
-          <w:r>
-            <w:rPr>
-              <w:rStyle w:val="Lienhypertexte"/>
-              <w:noProof/>
-            </w:rPr>
-            <w:instrText xml:space="preserve"> </w:instrText>
-          </w:r>
-          <w:r>
-            <w:rPr>
-              <w:noProof/>
-            </w:rPr>
-            <w:instrText>HYPERLINK \l "_Toc388274936"</w:instrText>
-          </w:r>
-          <w:r>
-            <w:rPr>
-              <w:rStyle w:val="Lienhypertexte"/>
-              <w:noProof/>
-            </w:rPr>
-            <w:instrText xml:space="preserve"> </w:instrText>
-          </w:r>
-          <w:r>
-            <w:rPr>
-              <w:rStyle w:val="Lienhypertexte"/>
-              <w:noProof/>
-            </w:rPr>
-          </w:r>
-          <w:r>
-            <w:rPr>
-              <w:rStyle w:val="Lienhypertexte"/>
-              <w:noProof/>
-            </w:rPr>
-            <w:fldChar w:fldCharType="separate"/>
-          </w:r>
-          <w:r>
-            <w:rPr>
-              <w:rStyle w:val="Lienhypertexte"/>
-              <w:rFonts w:ascii="Century Gothic" w:hAnsi="Century Gothic"/>
-              <w:noProof/>
-            </w:rPr>
-            <w:t>Concepts avancés</w:t>
-          </w:r>
-          <w:r>
-            <w:rPr>
-              <w:noProof/>
-              <w:webHidden/>
-            </w:rPr>
-            <w:tab/>
-          </w:r>
-          <w:r>
-            <w:rPr>
-              <w:noProof/>
-              <w:webHidden/>
-            </w:rPr>
-            <w:fldChar w:fldCharType="begin"/>
-          </w:r>
-          <w:r>
-            <w:rPr>
-              <w:noProof/>
-              <w:webHidden/>
-            </w:rPr>
-            <w:instrText xml:space="preserve"> PAGEREF _Toc388274936 \h </w:instrText>
-          </w:r>
-          <w:r>
-            <w:rPr>
-              <w:noProof/>
-              <w:webHidden/>
-            </w:rPr>
-          </w:r>
-          <w:r>
-            <w:rPr>
-              <w:noProof/>
-              <w:webHidden/>
-            </w:rPr>
-            <w:fldChar w:fldCharType="separate"/>
-          </w:r>
-          <w:r>
-            <w:rPr>
-              <w:noProof/>
-              <w:webHidden/>
-            </w:rPr>
-            <w:t>9</w:t>
-          </w:r>
-          <w:r>
-            <w:rPr>
-              <w:noProof/>
-              <w:webHidden/>
-            </w:rPr>
-            <w:fldChar w:fldCharType="end"/>
-          </w:r>
-          <w:r>
-            <w:rPr>
-              <w:rStyle w:val="Lienhypertexte"/>
-              <w:noProof/>
-            </w:rPr>
-            <w:fldChar w:fldCharType="end"/>
-          </w:r>
+          <w:hyperlink w:anchor="_Toc388274936" w:history="1">
+            <w:r>
+              <w:rPr>
+                <w:rStyle w:val="Lienhypertexte"/>
+                <w:rFonts w:ascii="Century Gothic" w:hAnsi="Century Gothic"/>
+                <w:noProof/>
+              </w:rPr>
+              <w:t>Concepts avancés</w:t>
+            </w:r>
+            <w:r>
+              <w:rPr>
+                <w:noProof/>
+                <w:webHidden/>
+              </w:rPr>
+              <w:tab/>
+            </w:r>
+            <w:r>
+              <w:rPr>
+                <w:noProof/>
+                <w:webHidden/>
+              </w:rPr>
+              <w:fldChar w:fldCharType="begin"/>
+            </w:r>
+            <w:r>
+              <w:rPr>
+                <w:noProof/>
+                <w:webHidden/>
+              </w:rPr>
+              <w:instrText xml:space="preserve"> PAGEREF _Toc388274936 \h </w:instrText>
+            </w:r>
+            <w:r>
+              <w:rPr>
+                <w:noProof/>
+                <w:webHidden/>
+              </w:rPr>
+            </w:r>
+            <w:r>
+              <w:rPr>
+                <w:noProof/>
+                <w:webHidden/>
+              </w:rPr>
+              <w:fldChar w:fldCharType="separate"/>
+            </w:r>
+            <w:r>
+              <w:rPr>
+                <w:noProof/>
+                <w:webHidden/>
+              </w:rPr>
+              <w:t>9</w:t>
+            </w:r>
+            <w:r>
+              <w:rPr>
+                <w:noProof/>
+                <w:webHidden/>
+              </w:rPr>
+              <w:fldChar w:fldCharType="end"/>
+            </w:r>
+          </w:hyperlink>
         </w:p>
         <w:p>
           <w:pPr>
@@ -1566,7 +1474,7 @@
           <w:lang w:val="fr-FR"/>
         </w:rPr>
       </w:pPr>
-      <w:bookmarkStart w:id="1" w:name="_Toc388274926"/>
+      <w:bookmarkStart w:id="0" w:name="_Toc388274926"/>
       <w:r>
         <w:rPr>
           <w:rFonts w:ascii="Century Gothic" w:hAnsi="Century Gothic"/>
@@ -1576,7 +1484,7 @@
         <w:lastRenderedPageBreak/>
         <w:t>Présentation</w:t>
       </w:r>
-      <w:bookmarkEnd w:id="1"/>
+      <w:bookmarkEnd w:id="0"/>
     </w:p>
     <w:p>
       <w:pPr>
@@ -1631,7 +1539,7 @@
           <w:lang w:val="fr-FR"/>
         </w:rPr>
       </w:pPr>
-      <w:bookmarkStart w:id="2" w:name="_Toc388274927"/>
+      <w:bookmarkStart w:id="1" w:name="_Toc388274927"/>
       <w:r>
         <w:rPr>
           <w:rFonts w:ascii="Garamond" w:hAnsi="Garamond"/>
@@ -1640,7 +1548,7 @@
         </w:rPr>
         <w:t>Installation</w:t>
       </w:r>
-      <w:bookmarkEnd w:id="2"/>
+      <w:bookmarkEnd w:id="1"/>
     </w:p>
     <w:p>
       <w:pPr>
@@ -2242,7 +2150,7 @@
           <w:lang w:val="fr-FR"/>
         </w:rPr>
       </w:pPr>
-      <w:bookmarkStart w:id="3" w:name="_Toc388274928"/>
+      <w:bookmarkStart w:id="2" w:name="_Toc388274928"/>
       <w:r>
         <w:rPr>
           <w:rFonts w:ascii="Garamond" w:hAnsi="Garamond"/>
@@ -2251,7 +2159,7 @@
         </w:rPr>
         <w:t>Concept du routeur</w:t>
       </w:r>
-      <w:bookmarkEnd w:id="3"/>
+      <w:bookmarkEnd w:id="2"/>
     </w:p>
     <w:p>
       <w:pPr>
@@ -3722,7 +3630,7 @@
           <w:lang w:val="fr-FR"/>
         </w:rPr>
       </w:pPr>
-      <w:bookmarkStart w:id="4" w:name="_Toc388274929"/>
+      <w:bookmarkStart w:id="3" w:name="_Toc388274929"/>
       <w:r>
         <w:rPr>
           <w:rFonts w:ascii="Garamond" w:hAnsi="Garamond"/>
@@ -3755,7 +3663,7 @@
         </w:rPr>
         <w:t>avec des paramètres</w:t>
       </w:r>
-      <w:bookmarkEnd w:id="4"/>
+      <w:bookmarkEnd w:id="3"/>
     </w:p>
     <w:p>
       <w:pPr>
@@ -4684,7 +4592,7 @@
           <w:lang w:val="fr-FR"/>
         </w:rPr>
       </w:pPr>
-      <w:bookmarkStart w:id="5" w:name="_Toc388274930"/>
+      <w:bookmarkStart w:id="4" w:name="_Toc388274930"/>
       <w:r>
         <w:rPr>
           <w:rFonts w:ascii="Garamond" w:hAnsi="Garamond"/>
@@ -4693,7 +4601,7 @@
         </w:rPr>
         <w:t>Routes complexes</w:t>
       </w:r>
-      <w:bookmarkEnd w:id="5"/>
+      <w:bookmarkEnd w:id="4"/>
     </w:p>
     <w:p>
       <w:pPr>
@@ -6575,7 +6483,7 @@
           <w:lang w:val="fr-FR"/>
         </w:rPr>
       </w:pPr>
-      <w:bookmarkStart w:id="6" w:name="_Toc388274931"/>
+      <w:bookmarkStart w:id="5" w:name="_Toc388274931"/>
       <w:r>
         <w:rPr>
           <w:rFonts w:ascii="Century Gothic" w:hAnsi="Century Gothic"/>
@@ -6584,7 +6492,7 @@
         </w:rPr>
         <w:t>Nouvelle application</w:t>
       </w:r>
-      <w:bookmarkEnd w:id="6"/>
+      <w:bookmarkEnd w:id="5"/>
     </w:p>
     <w:p>
       <w:pPr>
@@ -6593,7 +6501,7 @@
           <w:lang w:val="fr-FR"/>
         </w:rPr>
       </w:pPr>
-      <w:bookmarkStart w:id="7" w:name="_Toc388274932"/>
+      <w:bookmarkStart w:id="6" w:name="_Toc388274932"/>
       <w:r>
         <w:rPr>
           <w:rFonts w:ascii="Garamond" w:hAnsi="Garamond"/>
@@ -6602,7 +6510,7 @@
         </w:rPr>
         <w:t>Créer un nouveau projet</w:t>
       </w:r>
-      <w:bookmarkEnd w:id="7"/>
+      <w:bookmarkEnd w:id="6"/>
     </w:p>
     <w:p>
       <w:pPr>
@@ -6893,7 +6801,7 @@
           <w:lang w:val="fr-FR"/>
         </w:rPr>
       </w:pPr>
-      <w:bookmarkStart w:id="8" w:name="_Toc388274933"/>
+      <w:bookmarkStart w:id="7" w:name="_Toc388274933"/>
       <w:r>
         <w:rPr>
           <w:rFonts w:ascii="Garamond" w:hAnsi="Garamond"/>
@@ -6902,7 +6810,7 @@
         </w:rPr>
         <w:t>Créer un contrôleur avancé</w:t>
       </w:r>
-      <w:bookmarkEnd w:id="8"/>
+      <w:bookmarkEnd w:id="7"/>
     </w:p>
     <w:p>
       <w:pPr>
@@ -9730,7 +9638,7 @@
           <w:lang w:val="fr-FR"/>
         </w:rPr>
       </w:pPr>
-      <w:bookmarkStart w:id="9" w:name="_Toc388274934"/>
+      <w:bookmarkStart w:id="8" w:name="_Toc388274934"/>
       <w:r>
         <w:rPr>
           <w:rFonts w:ascii="Garamond" w:hAnsi="Garamond"/>
@@ -9739,7 +9647,7 @@
         </w:rPr>
         <w:t>Les modèles et entités de bases</w:t>
       </w:r>
-      <w:bookmarkEnd w:id="9"/>
+      <w:bookmarkEnd w:id="8"/>
     </w:p>
     <w:p>
       <w:pPr>
@@ -12302,7 +12210,7 @@
           <w:lang w:val="fr-FR"/>
         </w:rPr>
       </w:pPr>
-      <w:bookmarkStart w:id="10" w:name="_Toc388274935"/>
+      <w:bookmarkStart w:id="9" w:name="_Toc388274935"/>
       <w:r>
         <w:rPr>
           <w:rFonts w:ascii="Garamond" w:hAnsi="Garamond"/>
@@ -12329,7 +12237,7 @@
         </w:rPr>
         <w:t xml:space="preserve"> (vues) de bases</w:t>
       </w:r>
-      <w:bookmarkEnd w:id="10"/>
+      <w:bookmarkEnd w:id="9"/>
     </w:p>
     <w:p>
       <w:pPr>
@@ -12823,7 +12731,7 @@
           <w:lang w:val="fr-FR"/>
         </w:rPr>
       </w:pPr>
-      <w:bookmarkStart w:id="11" w:name="_Toc388274936"/>
+      <w:bookmarkStart w:id="10" w:name="_Toc388274936"/>
       <w:r>
         <w:rPr>
           <w:rFonts w:ascii="Century Gothic" w:hAnsi="Century Gothic"/>
@@ -12833,7 +12741,7 @@
         <w:lastRenderedPageBreak/>
         <w:t>Concepts avancés</w:t>
       </w:r>
-      <w:bookmarkEnd w:id="11"/>
+      <w:bookmarkEnd w:id="10"/>
     </w:p>
     <w:p>
       <w:pPr>
@@ -12842,7 +12750,7 @@
           <w:lang w:val="fr-FR"/>
         </w:rPr>
       </w:pPr>
-      <w:bookmarkStart w:id="12" w:name="_Toc388274937"/>
+      <w:bookmarkStart w:id="11" w:name="_Toc388274937"/>
       <w:r>
         <w:rPr>
           <w:rFonts w:ascii="Garamond" w:hAnsi="Garamond"/>
@@ -12860,7 +12768,7 @@
         </w:rPr>
         <w:t>controller</w:t>
       </w:r>
-      <w:bookmarkEnd w:id="12"/>
+      <w:bookmarkEnd w:id="11"/>
       <w:proofErr w:type="spellEnd"/>
     </w:p>
     <w:p>
@@ -19729,7 +19637,7 @@
           <w:lang w:val="fr-FR"/>
         </w:rPr>
       </w:pPr>
-      <w:bookmarkStart w:id="13" w:name="_Toc388274938"/>
+      <w:bookmarkStart w:id="12" w:name="_Toc388274938"/>
       <w:r>
         <w:rPr>
           <w:rFonts w:ascii="Garamond" w:hAnsi="Garamond"/>
@@ -19747,7 +19655,7 @@
         </w:rPr>
         <w:t>controller</w:t>
       </w:r>
-      <w:bookmarkEnd w:id="13"/>
+      <w:bookmarkEnd w:id="12"/>
       <w:proofErr w:type="spellEnd"/>
     </w:p>
     <w:p>
@@ -21185,7 +21093,7 @@
       <w:pPr>
         <w:pStyle w:val="Titre2"/>
       </w:pPr>
-      <w:bookmarkStart w:id="14" w:name="_Toc388274939"/>
+      <w:bookmarkStart w:id="13" w:name="_Toc388274939"/>
       <w:r>
         <w:rPr>
           <w:rFonts w:ascii="Garamond" w:hAnsi="Garamond"/>
@@ -21201,7 +21109,7 @@
         </w:rPr>
         <w:t>modèles</w:t>
       </w:r>
-      <w:bookmarkEnd w:id="14"/>
+      <w:bookmarkEnd w:id="13"/>
       <w:proofErr w:type="spellEnd"/>
     </w:p>
     <w:p>
@@ -23001,7 +22909,7 @@
           <w:lang w:val="fr-FR"/>
         </w:rPr>
       </w:pPr>
-      <w:bookmarkStart w:id="15" w:name="_Toc388274940"/>
+      <w:bookmarkStart w:id="14" w:name="_Toc388274940"/>
       <w:r>
         <w:rPr>
           <w:rFonts w:ascii="Garamond" w:hAnsi="Garamond"/>
@@ -23027,7 +22935,7 @@
         </w:rPr>
         <w:t>caffolding</w:t>
       </w:r>
-      <w:bookmarkEnd w:id="15"/>
+      <w:bookmarkEnd w:id="14"/>
       <w:proofErr w:type="spellEnd"/>
     </w:p>
     <w:p>
@@ -24008,7 +23916,7 @@
           <w:lang w:val="fr-FR"/>
         </w:rPr>
       </w:pPr>
-      <w:bookmarkStart w:id="16" w:name="_Toc388274941"/>
+      <w:bookmarkStart w:id="15" w:name="_Toc388274941"/>
       <w:r>
         <w:rPr>
           <w:rFonts w:ascii="Garamond" w:hAnsi="Garamond"/>
@@ -24025,7 +23933,7 @@
         </w:rPr>
         <w:t>vues</w:t>
       </w:r>
-      <w:bookmarkEnd w:id="16"/>
+      <w:bookmarkEnd w:id="15"/>
     </w:p>
     <w:p>
       <w:pPr>
@@ -25442,7 +25350,7 @@
           <w:lang w:val="fr-FR"/>
         </w:rPr>
       </w:pPr>
-      <w:bookmarkStart w:id="17" w:name="_Toc388274942"/>
+      <w:bookmarkStart w:id="16" w:name="_Toc388274942"/>
       <w:r>
         <w:rPr>
           <w:rFonts w:ascii="Century Gothic" w:hAnsi="Century Gothic"/>
@@ -25451,7 +25359,7 @@
         </w:rPr>
         <w:t>Vos besoins</w:t>
       </w:r>
-      <w:bookmarkEnd w:id="17"/>
+      <w:bookmarkEnd w:id="16"/>
     </w:p>
     <w:p>
       <w:pPr>
@@ -25460,7 +25368,7 @@
           <w:lang w:val="fr-FR"/>
         </w:rPr>
       </w:pPr>
-      <w:bookmarkStart w:id="18" w:name="_Toc388274943"/>
+      <w:bookmarkStart w:id="17" w:name="_Toc388274943"/>
       <w:r>
         <w:rPr>
           <w:rFonts w:ascii="Garamond" w:hAnsi="Garamond"/>
@@ -25469,7 +25377,7 @@
         </w:rPr>
         <w:t>Créer une page d’erreur 404/403</w:t>
       </w:r>
-      <w:bookmarkEnd w:id="18"/>
+      <w:bookmarkEnd w:id="17"/>
     </w:p>
     <w:p>
       <w:pPr>
@@ -26712,7 +26620,7 @@
           <w:lang w:val="fr-FR"/>
         </w:rPr>
       </w:pPr>
-      <w:bookmarkStart w:id="19" w:name="_Toc388274944"/>
+      <w:bookmarkStart w:id="18" w:name="_Toc388274944"/>
       <w:r>
         <w:rPr>
           <w:rFonts w:ascii="Garamond" w:hAnsi="Garamond"/>
@@ -26749,7 +26657,7 @@
         </w:rPr>
         <w:t>templates</w:t>
       </w:r>
-      <w:bookmarkEnd w:id="19"/>
+      <w:bookmarkEnd w:id="18"/>
       <w:proofErr w:type="spellEnd"/>
     </w:p>
     <w:p>
@@ -28071,6 +27979,59 @@
     </w:p>
     <w:p>
       <w:pPr>
+        <w:pStyle w:val="Titre2"/>
+        <w:rPr>
+          <w:lang w:val="fr-FR"/>
+        </w:rPr>
+      </w:pPr>
+      <w:r>
+        <w:rPr>
+          <w:rFonts w:ascii="Garamond" w:hAnsi="Garamond"/>
+          <w:color w:val="4C483D"/>
+          <w:lang w:val="fr-FR"/>
+        </w:rPr>
+        <w:lastRenderedPageBreak/>
+        <w:t>Les « </w:t>
+      </w:r>
+      <w:proofErr w:type="spellStart"/>
+      <w:r>
+        <w:rPr>
+          <w:rFonts w:ascii="Garamond" w:hAnsi="Garamond"/>
+          <w:color w:val="4C483D"/>
+          <w:lang w:val="fr-FR"/>
+        </w:rPr>
+        <w:t>Modifiers</w:t>
+      </w:r>
+      <w:proofErr w:type="spellEnd"/>
+      <w:r>
+        <w:rPr>
+          <w:rFonts w:ascii="Garamond" w:hAnsi="Garamond"/>
+          <w:color w:val="4C483D"/>
+          <w:lang w:val="fr-FR"/>
+        </w:rPr>
+        <w:t> »</w:t>
+      </w:r>
+      <w:r>
+        <w:rPr>
+          <w:rFonts w:ascii="Garamond" w:hAnsi="Garamond"/>
+          <w:color w:val="4C483D"/>
+          <w:lang w:val="fr-FR"/>
+        </w:rPr>
+        <w:t xml:space="preserve"> des </w:t>
+      </w:r>
+      <w:proofErr w:type="spellStart"/>
+      <w:r>
+        <w:rPr>
+          <w:rFonts w:ascii="Garamond" w:hAnsi="Garamond"/>
+          <w:color w:val="4C483D"/>
+          <w:lang w:val="fr-FR"/>
+        </w:rPr>
+        <w:t>templates</w:t>
+      </w:r>
+      <w:proofErr w:type="spellEnd"/>
+    </w:p>
+    <w:p>
+      <w:pPr>
         <w:pStyle w:val="NormalWeb"/>
         <w:shd w:val="clear" w:color="auto" w:fill="FFFFFF"/>
         <w:spacing w:before="0" w:after="255"/>
@@ -28080,6 +28041,731 @@
           <w:lang w:val="fr-FR"/>
         </w:rPr>
       </w:pPr>
+      <w:r>
+        <w:rPr>
+          <w:rFonts w:cs="Miriam"/>
+          <w:szCs w:val="24"/>
+          <w:lang w:val="fr-FR"/>
+        </w:rPr>
+        <w:t xml:space="preserve">Les </w:t>
+      </w:r>
+      <w:proofErr w:type="spellStart"/>
+      <w:r>
+        <w:rPr>
+          <w:rFonts w:cs="Miriam"/>
+          <w:szCs w:val="24"/>
+          <w:lang w:val="fr-FR"/>
+        </w:rPr>
+        <w:t>modifiers</w:t>
+      </w:r>
+      <w:proofErr w:type="spellEnd"/>
+      <w:r>
+        <w:rPr>
+          <w:rFonts w:cs="Miriam"/>
+          <w:szCs w:val="24"/>
+          <w:lang w:val="fr-FR"/>
+        </w:rPr>
+        <w:t xml:space="preserve"> permettent de modifier une variable avant de l’afficher. Voici </w:t>
+      </w:r>
+      <w:r>
+        <w:rPr>
+          <w:rFonts w:cs="Miriam"/>
+          <w:szCs w:val="24"/>
+          <w:lang w:val="fr-FR"/>
+        </w:rPr>
+        <w:t>les</w:t>
+      </w:r>
+      <w:r>
+        <w:rPr>
+          <w:rFonts w:cs="Miriam"/>
+          <w:szCs w:val="24"/>
+          <w:lang w:val="fr-FR"/>
+        </w:rPr>
+        <w:t xml:space="preserve"> différents </w:t>
+      </w:r>
+      <w:proofErr w:type="spellStart"/>
+      <w:r>
+        <w:rPr>
+          <w:rFonts w:cs="Miriam"/>
+          <w:szCs w:val="24"/>
+          <w:lang w:val="fr-FR"/>
+        </w:rPr>
+        <w:t>modifiers</w:t>
+      </w:r>
+      <w:proofErr w:type="spellEnd"/>
+      <w:r>
+        <w:rPr>
+          <w:rFonts w:cs="Miriam"/>
+          <w:szCs w:val="24"/>
+          <w:lang w:val="fr-FR"/>
+        </w:rPr>
+        <w:t xml:space="preserve"> que vous pourrez utiliser dans vos </w:t>
+      </w:r>
+      <w:proofErr w:type="spellStart"/>
+      <w:r>
+        <w:rPr>
+          <w:rFonts w:cs="Miriam"/>
+          <w:szCs w:val="24"/>
+          <w:lang w:val="fr-FR"/>
+        </w:rPr>
+        <w:t>templates</w:t>
+      </w:r>
+      <w:proofErr w:type="spellEnd"/>
+      <w:r>
+        <w:rPr>
+          <w:rFonts w:cs="Miriam"/>
+          <w:szCs w:val="24"/>
+          <w:lang w:val="fr-FR"/>
+        </w:rPr>
+        <w:t>.</w:t>
+      </w:r>
+    </w:p>
+    <w:p>
+      <w:pPr>
+        <w:autoSpaceDE w:val="0"/>
+        <w:autoSpaceDN w:val="0"/>
+        <w:adjustRightInd w:val="0"/>
+        <w:spacing w:before="0" w:after="0" w:line="240" w:lineRule="auto"/>
+        <w:rPr>
+          <w:rFonts w:ascii="Consolas" w:eastAsiaTheme="minorEastAsia" w:hAnsi="Consolas" w:cs="Consolas"/>
+          <w:color w:val="4C483D" w:themeColor="text2"/>
+          <w:kern w:val="0"/>
+          <w:lang w:val="fr-FR" w:eastAsia="ja-JP"/>
+        </w:rPr>
+      </w:pPr>
+      <w:r>
+        <w:rPr>
+          <w:rFonts w:ascii="Consolas" w:eastAsiaTheme="minorEastAsia" w:hAnsi="Consolas" w:cs="Consolas"/>
+          <w:color w:val="4C483D" w:themeColor="text2"/>
+          <w:kern w:val="0"/>
+          <w:lang w:val="fr-FR" w:eastAsia="ja-JP"/>
+        </w:rPr>
+        <w:t>{$</w:t>
+      </w:r>
+      <w:proofErr w:type="spellStart"/>
+      <w:proofErr w:type="gramStart"/>
+      <w:r>
+        <w:rPr>
+          <w:rFonts w:ascii="Consolas" w:eastAsiaTheme="minorEastAsia" w:hAnsi="Consolas" w:cs="Consolas"/>
+          <w:color w:val="4C483D" w:themeColor="text2"/>
+          <w:kern w:val="0"/>
+          <w:lang w:val="fr-FR" w:eastAsia="ja-JP"/>
+        </w:rPr>
+        <w:t>test|capitalize</w:t>
+      </w:r>
+      <w:proofErr w:type="spellEnd"/>
+      <w:proofErr w:type="gramEnd"/>
+      <w:r>
+        <w:rPr>
+          <w:rFonts w:ascii="Consolas" w:eastAsiaTheme="minorEastAsia" w:hAnsi="Consolas" w:cs="Consolas"/>
+          <w:color w:val="4C483D" w:themeColor="text2"/>
+          <w:kern w:val="0"/>
+          <w:lang w:val="fr-FR" w:eastAsia="ja-JP"/>
+        </w:rPr>
+        <w:t>}</w:t>
+      </w:r>
+      <w:r>
+        <w:rPr>
+          <w:rFonts w:ascii="Consolas" w:eastAsiaTheme="minorEastAsia" w:hAnsi="Consolas" w:cs="Consolas"/>
+          <w:color w:val="4C483D" w:themeColor="text2"/>
+          <w:kern w:val="0"/>
+          <w:lang w:val="fr-FR" w:eastAsia="ja-JP"/>
+        </w:rPr>
+        <w:tab/>
+      </w:r>
+      <w:r>
+        <w:rPr>
+          <w:rFonts w:ascii="Consolas" w:eastAsiaTheme="minorEastAsia" w:hAnsi="Consolas" w:cs="Consolas"/>
+          <w:color w:val="4C483D" w:themeColor="text2"/>
+          <w:kern w:val="0"/>
+          <w:lang w:val="fr-FR" w:eastAsia="ja-JP"/>
+        </w:rPr>
+        <w:tab/>
+      </w:r>
+    </w:p>
+    <w:p>
+      <w:pPr>
+        <w:autoSpaceDE w:val="0"/>
+        <w:autoSpaceDN w:val="0"/>
+        <w:adjustRightInd w:val="0"/>
+        <w:spacing w:before="0" w:after="0" w:line="240" w:lineRule="auto"/>
+        <w:rPr>
+          <w:rFonts w:ascii="Consolas" w:eastAsiaTheme="minorEastAsia" w:hAnsi="Consolas" w:cs="Consolas"/>
+          <w:color w:val="4C483D" w:themeColor="text2"/>
+          <w:kern w:val="0"/>
+          <w:lang w:val="fr-FR" w:eastAsia="ja-JP"/>
+        </w:rPr>
+      </w:pPr>
+      <w:proofErr w:type="gramStart"/>
+      <w:r>
+        <w:rPr>
+          <w:rFonts w:ascii="Consolas" w:eastAsiaTheme="minorEastAsia" w:hAnsi="Consolas" w:cs="Consolas"/>
+          <w:color w:val="4C483D" w:themeColor="text2"/>
+          <w:kern w:val="0"/>
+          <w:lang w:val="fr-FR" w:eastAsia="ja-JP"/>
+        </w:rPr>
+        <w:t>permet</w:t>
+      </w:r>
+      <w:proofErr w:type="gramEnd"/>
+      <w:r>
+        <w:rPr>
+          <w:rFonts w:ascii="Consolas" w:eastAsiaTheme="minorEastAsia" w:hAnsi="Consolas" w:cs="Consolas"/>
+          <w:color w:val="4C483D" w:themeColor="text2"/>
+          <w:kern w:val="0"/>
+          <w:lang w:val="fr-FR" w:eastAsia="ja-JP"/>
+        </w:rPr>
+        <w:t xml:space="preserve"> de mettre chaq</w:t>
+      </w:r>
+      <w:r>
+        <w:rPr>
+          <w:rFonts w:ascii="Consolas" w:eastAsiaTheme="minorEastAsia" w:hAnsi="Consolas" w:cs="Consolas"/>
+          <w:color w:val="4C483D" w:themeColor="text2"/>
+          <w:kern w:val="0"/>
+          <w:lang w:val="fr-FR" w:eastAsia="ja-JP"/>
+        </w:rPr>
+        <w:t>ue première lettre des mots en majuscule</w:t>
+      </w:r>
+    </w:p>
+    <w:p>
+      <w:pPr>
+        <w:autoSpaceDE w:val="0"/>
+        <w:autoSpaceDN w:val="0"/>
+        <w:adjustRightInd w:val="0"/>
+        <w:spacing w:before="0" w:after="0" w:line="240" w:lineRule="auto"/>
+        <w:rPr>
+          <w:rFonts w:ascii="Consolas" w:eastAsiaTheme="minorEastAsia" w:hAnsi="Consolas" w:cs="Consolas"/>
+          <w:color w:val="4C483D" w:themeColor="text2"/>
+          <w:kern w:val="0"/>
+          <w:lang w:val="fr-FR" w:eastAsia="ja-JP"/>
+        </w:rPr>
+      </w:pPr>
+    </w:p>
+    <w:p>
+      <w:pPr>
+        <w:autoSpaceDE w:val="0"/>
+        <w:autoSpaceDN w:val="0"/>
+        <w:adjustRightInd w:val="0"/>
+        <w:spacing w:before="0" w:after="0" w:line="240" w:lineRule="auto"/>
+        <w:rPr>
+          <w:rFonts w:ascii="Consolas" w:eastAsiaTheme="minorEastAsia" w:hAnsi="Consolas" w:cs="Consolas"/>
+          <w:color w:val="4C483D" w:themeColor="text2"/>
+          <w:kern w:val="0"/>
+          <w:lang w:eastAsia="ja-JP"/>
+        </w:rPr>
+      </w:pPr>
+      <w:r>
+        <w:rPr>
+          <w:rFonts w:ascii="Consolas" w:eastAsiaTheme="minorEastAsia" w:hAnsi="Consolas" w:cs="Consolas"/>
+          <w:color w:val="4C483D" w:themeColor="text2"/>
+          <w:kern w:val="0"/>
+          <w:lang w:eastAsia="ja-JP"/>
+        </w:rPr>
+        <w:t>{$</w:t>
+      </w:r>
+      <w:proofErr w:type="spellStart"/>
+      <w:r>
+        <w:rPr>
+          <w:rFonts w:ascii="Consolas" w:eastAsiaTheme="minorEastAsia" w:hAnsi="Consolas" w:cs="Consolas"/>
+          <w:color w:val="4C483D" w:themeColor="text2"/>
+          <w:kern w:val="0"/>
+          <w:lang w:eastAsia="ja-JP"/>
+        </w:rPr>
+        <w:t>test|date_format</w:t>
+      </w:r>
+      <w:proofErr w:type="spellEnd"/>
+      <w:r>
+        <w:rPr>
+          <w:rFonts w:ascii="Consolas" w:eastAsiaTheme="minorEastAsia" w:hAnsi="Consolas" w:cs="Consolas"/>
+          <w:color w:val="4C483D" w:themeColor="text2"/>
+          <w:kern w:val="0"/>
+          <w:lang w:eastAsia="ja-JP"/>
+        </w:rPr>
+        <w:t>}</w:t>
+      </w:r>
+    </w:p>
+    <w:p>
+      <w:pPr>
+        <w:autoSpaceDE w:val="0"/>
+        <w:autoSpaceDN w:val="0"/>
+        <w:adjustRightInd w:val="0"/>
+        <w:spacing w:before="0" w:after="0" w:line="240" w:lineRule="auto"/>
+        <w:rPr>
+          <w:rFonts w:ascii="Consolas" w:hAnsi="Consolas" w:cs="Consolas"/>
+          <w:color w:val="000000"/>
+          <w:lang w:val="fr-FR"/>
+        </w:rPr>
+      </w:pPr>
+      <w:r>
+        <w:rPr>
+          <w:rFonts w:ascii="Consolas" w:eastAsiaTheme="minorEastAsia" w:hAnsi="Consolas" w:cs="Consolas"/>
+          <w:color w:val="4C483D" w:themeColor="text2"/>
+          <w:kern w:val="0"/>
+          <w:lang w:val="fr-FR" w:eastAsia="ja-JP"/>
+        </w:rPr>
+        <w:t>Affiche une date sous la fo</w:t>
+      </w:r>
+      <w:r>
+        <w:rPr>
+          <w:rFonts w:ascii="Consolas" w:eastAsiaTheme="minorEastAsia" w:hAnsi="Consolas" w:cs="Consolas"/>
+          <w:color w:val="4C483D" w:themeColor="text2"/>
+          <w:kern w:val="0"/>
+          <w:lang w:val="fr-FR" w:eastAsia="ja-JP"/>
+        </w:rPr>
+        <w:t xml:space="preserve">rme : </w:t>
+      </w:r>
+      <w:r>
+        <w:rPr>
+          <w:rFonts w:ascii="Consolas" w:hAnsi="Consolas" w:cs="Consolas"/>
+          <w:color w:val="000000"/>
+          <w:lang w:val="fr-FR"/>
+        </w:rPr>
+        <w:t>Mon, 19 May 2014 17:42:51</w:t>
+      </w:r>
+    </w:p>
+    <w:p>
+      <w:pPr>
+        <w:autoSpaceDE w:val="0"/>
+        <w:autoSpaceDN w:val="0"/>
+        <w:adjustRightInd w:val="0"/>
+        <w:spacing w:before="0" w:after="0" w:line="240" w:lineRule="auto"/>
+        <w:rPr>
+          <w:rFonts w:ascii="Consolas" w:eastAsiaTheme="minorEastAsia" w:hAnsi="Consolas" w:cs="Consolas"/>
+          <w:color w:val="4C483D" w:themeColor="text2"/>
+          <w:kern w:val="0"/>
+          <w:lang w:val="fr-FR" w:eastAsia="ja-JP"/>
+        </w:rPr>
+      </w:pPr>
+      <w:r>
+        <w:rPr>
+          <w:rFonts w:ascii="Consolas" w:eastAsiaTheme="minorEastAsia" w:hAnsi="Consolas" w:cs="Consolas"/>
+          <w:color w:val="4C483D" w:themeColor="text2"/>
+          <w:kern w:val="0"/>
+          <w:lang w:val="fr-FR" w:eastAsia="ja-JP"/>
+        </w:rPr>
+        <w:t>{$test|date_format</w:t>
+      </w:r>
+      <w:r>
+        <w:rPr>
+          <w:rFonts w:ascii="Consolas" w:eastAsiaTheme="minorEastAsia" w:hAnsi="Consolas" w:cs="Consolas"/>
+          <w:color w:val="4C483D" w:themeColor="text2"/>
+          <w:kern w:val="0"/>
+          <w:lang w:val="fr-FR" w:eastAsia="ja-JP"/>
+        </w:rPr>
+        <w:t>:’D, d M Y H:i:s’</w:t>
+      </w:r>
+      <w:r>
+        <w:rPr>
+          <w:rFonts w:ascii="Consolas" w:eastAsiaTheme="minorEastAsia" w:hAnsi="Consolas" w:cs="Consolas"/>
+          <w:color w:val="4C483D" w:themeColor="text2"/>
+          <w:kern w:val="0"/>
+          <w:lang w:val="fr-FR" w:eastAsia="ja-JP"/>
+        </w:rPr>
+        <w:t>}</w:t>
+      </w:r>
+    </w:p>
+    <w:p>
+      <w:pPr>
+        <w:autoSpaceDE w:val="0"/>
+        <w:autoSpaceDN w:val="0"/>
+        <w:adjustRightInd w:val="0"/>
+        <w:spacing w:before="0" w:after="0" w:line="240" w:lineRule="auto"/>
+        <w:rPr>
+          <w:rFonts w:ascii="Consolas" w:eastAsiaTheme="minorEastAsia" w:hAnsi="Consolas" w:cs="Consolas"/>
+          <w:color w:val="4C483D" w:themeColor="text2"/>
+          <w:kern w:val="0"/>
+          <w:lang w:val="fr-FR" w:eastAsia="ja-JP"/>
+        </w:rPr>
+      </w:pPr>
+    </w:p>
+    <w:p>
+      <w:pPr>
+        <w:autoSpaceDE w:val="0"/>
+        <w:autoSpaceDN w:val="0"/>
+        <w:adjustRightInd w:val="0"/>
+        <w:spacing w:before="0" w:after="0" w:line="240" w:lineRule="auto"/>
+        <w:rPr>
+          <w:rFonts w:ascii="Consolas" w:eastAsiaTheme="minorEastAsia" w:hAnsi="Consolas" w:cs="Consolas"/>
+          <w:color w:val="4C483D" w:themeColor="text2"/>
+          <w:kern w:val="0"/>
+          <w:lang w:val="fr-FR" w:eastAsia="ja-JP"/>
+        </w:rPr>
+      </w:pPr>
+    </w:p>
+    <w:p>
+      <w:pPr>
+        <w:autoSpaceDE w:val="0"/>
+        <w:autoSpaceDN w:val="0"/>
+        <w:adjustRightInd w:val="0"/>
+        <w:spacing w:before="0" w:after="0" w:line="240" w:lineRule="auto"/>
+        <w:rPr>
+          <w:rFonts w:ascii="Consolas" w:eastAsiaTheme="minorEastAsia" w:hAnsi="Consolas" w:cs="Consolas"/>
+          <w:color w:val="4C483D" w:themeColor="text2"/>
+          <w:kern w:val="0"/>
+          <w:lang w:val="fr-FR" w:eastAsia="ja-JP"/>
+        </w:rPr>
+      </w:pPr>
+      <w:r>
+        <w:rPr>
+          <w:rFonts w:ascii="Consolas" w:eastAsiaTheme="minorEastAsia" w:hAnsi="Consolas" w:cs="Consolas"/>
+          <w:color w:val="4C483D" w:themeColor="text2"/>
+          <w:kern w:val="0"/>
+          <w:lang w:val="fr-FR" w:eastAsia="ja-JP"/>
+        </w:rPr>
+        <w:t>{$</w:t>
+      </w:r>
+      <w:proofErr w:type="spellStart"/>
+      <w:proofErr w:type="gramStart"/>
+      <w:r>
+        <w:rPr>
+          <w:rFonts w:ascii="Consolas" w:eastAsiaTheme="minorEastAsia" w:hAnsi="Consolas" w:cs="Consolas"/>
+          <w:color w:val="4C483D" w:themeColor="text2"/>
+          <w:kern w:val="0"/>
+          <w:lang w:val="fr-FR" w:eastAsia="ja-JP"/>
+        </w:rPr>
+        <w:t>test|escape</w:t>
+      </w:r>
+      <w:proofErr w:type="spellEnd"/>
+      <w:proofErr w:type="gramEnd"/>
+      <w:r>
+        <w:rPr>
+          <w:rFonts w:ascii="Consolas" w:eastAsiaTheme="minorEastAsia" w:hAnsi="Consolas" w:cs="Consolas"/>
+          <w:color w:val="4C483D" w:themeColor="text2"/>
+          <w:kern w:val="0"/>
+          <w:lang w:val="fr-FR" w:eastAsia="ja-JP"/>
+        </w:rPr>
+        <w:t>}</w:t>
+      </w:r>
+      <w:r>
+        <w:rPr>
+          <w:rFonts w:ascii="Consolas" w:eastAsiaTheme="minorEastAsia" w:hAnsi="Consolas" w:cs="Consolas"/>
+          <w:color w:val="4C483D" w:themeColor="text2"/>
+          <w:kern w:val="0"/>
+          <w:lang w:val="fr-FR" w:eastAsia="ja-JP"/>
+        </w:rPr>
+        <w:tab/>
+      </w:r>
+      <w:r>
+        <w:rPr>
+          <w:rFonts w:ascii="Consolas" w:eastAsiaTheme="minorEastAsia" w:hAnsi="Consolas" w:cs="Consolas"/>
+          <w:color w:val="4C483D" w:themeColor="text2"/>
+          <w:kern w:val="0"/>
+          <w:lang w:val="fr-FR" w:eastAsia="ja-JP"/>
+        </w:rPr>
+        <w:tab/>
+      </w:r>
+    </w:p>
+    <w:p>
+      <w:pPr>
+        <w:autoSpaceDE w:val="0"/>
+        <w:autoSpaceDN w:val="0"/>
+        <w:adjustRightInd w:val="0"/>
+        <w:spacing w:before="0" w:after="0" w:line="240" w:lineRule="auto"/>
+        <w:rPr>
+          <w:rFonts w:ascii="Consolas" w:eastAsiaTheme="minorEastAsia" w:hAnsi="Consolas" w:cs="Consolas"/>
+          <w:color w:val="4C483D" w:themeColor="text2"/>
+          <w:kern w:val="0"/>
+          <w:lang w:val="fr-FR" w:eastAsia="ja-JP"/>
+        </w:rPr>
+      </w:pPr>
+      <w:proofErr w:type="gramStart"/>
+      <w:r>
+        <w:rPr>
+          <w:rFonts w:ascii="Consolas" w:eastAsiaTheme="minorEastAsia" w:hAnsi="Consolas" w:cs="Consolas"/>
+          <w:color w:val="4C483D" w:themeColor="text2"/>
+          <w:kern w:val="0"/>
+          <w:lang w:val="fr-FR" w:eastAsia="ja-JP"/>
+        </w:rPr>
+        <w:t>permet</w:t>
+      </w:r>
+      <w:proofErr w:type="gramEnd"/>
+      <w:r>
+        <w:rPr>
+          <w:rFonts w:ascii="Consolas" w:eastAsiaTheme="minorEastAsia" w:hAnsi="Consolas" w:cs="Consolas"/>
+          <w:color w:val="4C483D" w:themeColor="text2"/>
+          <w:kern w:val="0"/>
+          <w:lang w:val="fr-FR" w:eastAsia="ja-JP"/>
+        </w:rPr>
+        <w:t xml:space="preserve"> d’échapper les “</w:t>
+      </w:r>
+      <w:r>
+        <w:rPr>
+          <w:rFonts w:ascii="Consolas" w:eastAsiaTheme="minorEastAsia" w:hAnsi="Consolas" w:cs="Consolas"/>
+          <w:color w:val="4C483D" w:themeColor="text2"/>
+          <w:kern w:val="0"/>
+          <w:lang w:val="fr-FR" w:eastAsia="ja-JP"/>
+        </w:rPr>
+        <w:t xml:space="preserve"> et ‘</w:t>
+      </w:r>
+    </w:p>
+    <w:p>
+      <w:pPr>
+        <w:autoSpaceDE w:val="0"/>
+        <w:autoSpaceDN w:val="0"/>
+        <w:adjustRightInd w:val="0"/>
+        <w:spacing w:before="0" w:after="0" w:line="240" w:lineRule="auto"/>
+        <w:rPr>
+          <w:rFonts w:ascii="Consolas" w:eastAsiaTheme="minorEastAsia" w:hAnsi="Consolas" w:cs="Consolas"/>
+          <w:color w:val="4C483D" w:themeColor="text2"/>
+          <w:kern w:val="0"/>
+          <w:lang w:val="fr-FR" w:eastAsia="ja-JP"/>
+        </w:rPr>
+      </w:pPr>
+    </w:p>
+    <w:p>
+      <w:pPr>
+        <w:autoSpaceDE w:val="0"/>
+        <w:autoSpaceDN w:val="0"/>
+        <w:adjustRightInd w:val="0"/>
+        <w:spacing w:before="0" w:after="0" w:line="240" w:lineRule="auto"/>
+        <w:rPr>
+          <w:rFonts w:ascii="Consolas" w:eastAsiaTheme="minorEastAsia" w:hAnsi="Consolas" w:cs="Consolas"/>
+          <w:color w:val="4C483D" w:themeColor="text2"/>
+          <w:kern w:val="0"/>
+          <w:lang w:val="fr-FR" w:eastAsia="ja-JP"/>
+        </w:rPr>
+      </w:pPr>
+      <w:r>
+        <w:rPr>
+          <w:rFonts w:ascii="Consolas" w:eastAsiaTheme="minorEastAsia" w:hAnsi="Consolas" w:cs="Consolas"/>
+          <w:color w:val="4C483D" w:themeColor="text2"/>
+          <w:kern w:val="0"/>
+          <w:lang w:val="fr-FR" w:eastAsia="ja-JP"/>
+        </w:rPr>
+        <w:t>{$</w:t>
+      </w:r>
+      <w:proofErr w:type="spellStart"/>
+      <w:proofErr w:type="gramStart"/>
+      <w:r>
+        <w:rPr>
+          <w:rFonts w:ascii="Consolas" w:eastAsiaTheme="minorEastAsia" w:hAnsi="Consolas" w:cs="Consolas"/>
+          <w:color w:val="4C483D" w:themeColor="text2"/>
+          <w:kern w:val="0"/>
+          <w:lang w:val="fr-FR" w:eastAsia="ja-JP"/>
+        </w:rPr>
+        <w:t>test|hour</w:t>
+      </w:r>
+      <w:proofErr w:type="spellEnd"/>
+      <w:proofErr w:type="gramEnd"/>
+      <w:r>
+        <w:rPr>
+          <w:rFonts w:ascii="Consolas" w:eastAsiaTheme="minorEastAsia" w:hAnsi="Consolas" w:cs="Consolas"/>
+          <w:color w:val="4C483D" w:themeColor="text2"/>
+          <w:kern w:val="0"/>
+          <w:lang w:val="fr-FR" w:eastAsia="ja-JP"/>
+        </w:rPr>
+        <w:t>}</w:t>
+      </w:r>
+      <w:r>
+        <w:rPr>
+          <w:rFonts w:ascii="Consolas" w:eastAsiaTheme="minorEastAsia" w:hAnsi="Consolas" w:cs="Consolas"/>
+          <w:color w:val="4C483D" w:themeColor="text2"/>
+          <w:kern w:val="0"/>
+          <w:lang w:val="fr-FR" w:eastAsia="ja-JP"/>
+        </w:rPr>
+        <w:tab/>
+      </w:r>
+      <w:r>
+        <w:rPr>
+          <w:rFonts w:ascii="Consolas" w:eastAsiaTheme="minorEastAsia" w:hAnsi="Consolas" w:cs="Consolas"/>
+          <w:color w:val="4C483D" w:themeColor="text2"/>
+          <w:kern w:val="0"/>
+          <w:lang w:val="fr-FR" w:eastAsia="ja-JP"/>
+        </w:rPr>
+        <w:tab/>
+      </w:r>
+      <w:r>
+        <w:rPr>
+          <w:rFonts w:ascii="Consolas" w:eastAsiaTheme="minorEastAsia" w:hAnsi="Consolas" w:cs="Consolas"/>
+          <w:color w:val="4C483D" w:themeColor="text2"/>
+          <w:kern w:val="0"/>
+          <w:lang w:val="fr-FR" w:eastAsia="ja-JP"/>
+        </w:rPr>
+        <w:tab/>
+      </w:r>
+    </w:p>
+    <w:p>
+      <w:pPr>
+        <w:autoSpaceDE w:val="0"/>
+        <w:autoSpaceDN w:val="0"/>
+        <w:adjustRightInd w:val="0"/>
+        <w:spacing w:before="0" w:after="0" w:line="240" w:lineRule="auto"/>
+        <w:rPr>
+          <w:rFonts w:ascii="Consolas" w:eastAsiaTheme="minorEastAsia" w:hAnsi="Consolas" w:cs="Consolas"/>
+          <w:color w:val="4C483D" w:themeColor="text2"/>
+          <w:kern w:val="0"/>
+          <w:lang w:val="fr-FR" w:eastAsia="ja-JP"/>
+        </w:rPr>
+      </w:pPr>
+      <w:proofErr w:type="gramStart"/>
+      <w:r>
+        <w:rPr>
+          <w:rFonts w:ascii="Consolas" w:eastAsiaTheme="minorEastAsia" w:hAnsi="Consolas" w:cs="Consolas"/>
+          <w:color w:val="4C483D" w:themeColor="text2"/>
+          <w:kern w:val="0"/>
+          <w:lang w:val="fr-FR" w:eastAsia="ja-JP"/>
+        </w:rPr>
+        <w:t>permet</w:t>
+      </w:r>
+      <w:proofErr w:type="gramEnd"/>
+      <w:r>
+        <w:rPr>
+          <w:rFonts w:ascii="Consolas" w:eastAsiaTheme="minorEastAsia" w:hAnsi="Consolas" w:cs="Consolas"/>
+          <w:color w:val="4C483D" w:themeColor="text2"/>
+          <w:kern w:val="0"/>
+          <w:lang w:val="fr-FR" w:eastAsia="ja-JP"/>
+        </w:rPr>
+        <w:t xml:space="preserve"> d’afficher que</w:t>
+      </w:r>
+      <w:r>
+        <w:rPr>
+          <w:rFonts w:ascii="Consolas" w:eastAsiaTheme="minorEastAsia" w:hAnsi="Consolas" w:cs="Consolas"/>
+          <w:color w:val="4C483D" w:themeColor="text2"/>
+          <w:kern w:val="0"/>
+          <w:lang w:val="fr-FR" w:eastAsia="ja-JP"/>
+        </w:rPr>
+        <w:t xml:space="preserve"> 17:12 quand on met 2014-05-05 17:12:30</w:t>
+      </w:r>
+    </w:p>
+    <w:p>
+      <w:pPr>
+        <w:autoSpaceDE w:val="0"/>
+        <w:autoSpaceDN w:val="0"/>
+        <w:adjustRightInd w:val="0"/>
+        <w:spacing w:before="0" w:after="0" w:line="240" w:lineRule="auto"/>
+        <w:rPr>
+          <w:rFonts w:ascii="Consolas" w:eastAsiaTheme="minorEastAsia" w:hAnsi="Consolas" w:cs="Consolas"/>
+          <w:color w:val="4C483D" w:themeColor="text2"/>
+          <w:kern w:val="0"/>
+          <w:lang w:val="fr-FR" w:eastAsia="ja-JP"/>
+        </w:rPr>
+      </w:pPr>
+    </w:p>
+    <w:p>
+      <w:pPr>
+        <w:autoSpaceDE w:val="0"/>
+        <w:autoSpaceDN w:val="0"/>
+        <w:adjustRightInd w:val="0"/>
+        <w:spacing w:before="0" w:after="0" w:line="240" w:lineRule="auto"/>
+        <w:rPr>
+          <w:rFonts w:ascii="Consolas" w:eastAsiaTheme="minorEastAsia" w:hAnsi="Consolas" w:cs="Consolas"/>
+          <w:color w:val="4C483D" w:themeColor="text2"/>
+          <w:kern w:val="0"/>
+          <w:lang w:val="fr-FR" w:eastAsia="ja-JP"/>
+        </w:rPr>
+      </w:pPr>
+      <w:r>
+        <w:rPr>
+          <w:rFonts w:ascii="Consolas" w:eastAsiaTheme="minorEastAsia" w:hAnsi="Consolas" w:cs="Consolas"/>
+          <w:color w:val="4C483D" w:themeColor="text2"/>
+          <w:kern w:val="0"/>
+          <w:lang w:val="fr-FR" w:eastAsia="ja-JP"/>
+        </w:rPr>
+        <w:t>{$test|nl2br}</w:t>
+      </w:r>
+      <w:r>
+        <w:rPr>
+          <w:rFonts w:ascii="Consolas" w:eastAsiaTheme="minorEastAsia" w:hAnsi="Consolas" w:cs="Consolas"/>
+          <w:color w:val="4C483D" w:themeColor="text2"/>
+          <w:kern w:val="0"/>
+          <w:lang w:val="fr-FR" w:eastAsia="ja-JP"/>
+        </w:rPr>
+        <w:tab/>
+      </w:r>
+      <w:r>
+        <w:rPr>
+          <w:rFonts w:ascii="Consolas" w:eastAsiaTheme="minorEastAsia" w:hAnsi="Consolas" w:cs="Consolas"/>
+          <w:color w:val="4C483D" w:themeColor="text2"/>
+          <w:kern w:val="0"/>
+          <w:lang w:val="fr-FR" w:eastAsia="ja-JP"/>
+        </w:rPr>
+        <w:tab/>
+      </w:r>
+      <w:r>
+        <w:rPr>
+          <w:rFonts w:ascii="Consolas" w:eastAsiaTheme="minorEastAsia" w:hAnsi="Consolas" w:cs="Consolas"/>
+          <w:color w:val="4C483D" w:themeColor="text2"/>
+          <w:kern w:val="0"/>
+          <w:lang w:val="fr-FR" w:eastAsia="ja-JP"/>
+        </w:rPr>
+        <w:tab/>
+      </w:r>
+    </w:p>
+    <w:p>
+      <w:pPr>
+        <w:autoSpaceDE w:val="0"/>
+        <w:autoSpaceDN w:val="0"/>
+        <w:adjustRightInd w:val="0"/>
+        <w:spacing w:before="0" w:after="0" w:line="240" w:lineRule="auto"/>
+        <w:rPr>
+          <w:rFonts w:ascii="Consolas" w:eastAsiaTheme="minorEastAsia" w:hAnsi="Consolas" w:cs="Consolas"/>
+          <w:color w:val="4C483D" w:themeColor="text2"/>
+          <w:kern w:val="0"/>
+          <w:lang w:val="fr-FR" w:eastAsia="ja-JP"/>
+        </w:rPr>
+      </w:pPr>
+      <w:proofErr w:type="gramStart"/>
+      <w:r>
+        <w:rPr>
+          <w:rFonts w:ascii="Consolas" w:eastAsiaTheme="minorEastAsia" w:hAnsi="Consolas" w:cs="Consolas"/>
+          <w:color w:val="4C483D" w:themeColor="text2"/>
+          <w:kern w:val="0"/>
+          <w:lang w:val="fr-FR" w:eastAsia="ja-JP"/>
+        </w:rPr>
+        <w:t>permet</w:t>
+      </w:r>
+      <w:proofErr w:type="gramEnd"/>
+      <w:r>
+        <w:rPr>
+          <w:rFonts w:ascii="Consolas" w:eastAsiaTheme="minorEastAsia" w:hAnsi="Consolas" w:cs="Consolas"/>
+          <w:color w:val="4C483D" w:themeColor="text2"/>
+          <w:kern w:val="0"/>
+          <w:lang w:val="fr-FR" w:eastAsia="ja-JP"/>
+        </w:rPr>
+        <w:t xml:space="preserve"> de trans</w:t>
+      </w:r>
+      <w:r>
+        <w:rPr>
+          <w:rFonts w:ascii="Consolas" w:eastAsiaTheme="minorEastAsia" w:hAnsi="Consolas" w:cs="Consolas"/>
+          <w:color w:val="4C483D" w:themeColor="text2"/>
+          <w:kern w:val="0"/>
+          <w:lang w:val="fr-FR" w:eastAsia="ja-JP"/>
+        </w:rPr>
+        <w:t>former les \n en &lt;</w:t>
+      </w:r>
+      <w:proofErr w:type="spellStart"/>
+      <w:r>
+        <w:rPr>
+          <w:rFonts w:ascii="Consolas" w:eastAsiaTheme="minorEastAsia" w:hAnsi="Consolas" w:cs="Consolas"/>
+          <w:color w:val="4C483D" w:themeColor="text2"/>
+          <w:kern w:val="0"/>
+          <w:lang w:val="fr-FR" w:eastAsia="ja-JP"/>
+        </w:rPr>
+        <w:t>br</w:t>
+      </w:r>
+      <w:proofErr w:type="spellEnd"/>
+      <w:r>
+        <w:rPr>
+          <w:rFonts w:ascii="Consolas" w:eastAsiaTheme="minorEastAsia" w:hAnsi="Consolas" w:cs="Consolas"/>
+          <w:color w:val="4C483D" w:themeColor="text2"/>
+          <w:kern w:val="0"/>
+          <w:lang w:val="fr-FR" w:eastAsia="ja-JP"/>
+        </w:rPr>
+        <w:t>/&gt;</w:t>
+      </w:r>
+    </w:p>
+    <w:p>
+      <w:pPr>
+        <w:autoSpaceDE w:val="0"/>
+        <w:autoSpaceDN w:val="0"/>
+        <w:adjustRightInd w:val="0"/>
+        <w:spacing w:before="0" w:after="0" w:line="240" w:lineRule="auto"/>
+        <w:rPr>
+          <w:rFonts w:ascii="Consolas" w:eastAsiaTheme="minorEastAsia" w:hAnsi="Consolas" w:cs="Consolas"/>
+          <w:color w:val="4C483D" w:themeColor="text2"/>
+          <w:kern w:val="0"/>
+          <w:lang w:val="fr-FR" w:eastAsia="ja-JP"/>
+        </w:rPr>
+      </w:pPr>
     </w:p>
     <w:p>
       <w:pPr>
@@ -28087,11 +28773,91 @@
         <w:shd w:val="clear" w:color="auto" w:fill="FFFFFF"/>
         <w:spacing w:before="0" w:after="255"/>
         <w:rPr>
-          <w:rFonts w:cs="Miriam"/>
-          <w:szCs w:val="24"/>
-          <w:lang w:val="fr-FR"/>
-        </w:rPr>
-      </w:pPr>
+          <w:rFonts w:ascii="Consolas" w:eastAsiaTheme="minorEastAsia" w:hAnsi="Consolas" w:cs="Consolas"/>
+          <w:color w:val="4C483D" w:themeColor="text2"/>
+          <w:kern w:val="0"/>
+          <w:sz w:val="20"/>
+          <w:lang w:val="fr-FR" w:eastAsia="ja-JP"/>
+        </w:rPr>
+      </w:pPr>
+      <w:r>
+        <w:rPr>
+          <w:rFonts w:ascii="Consolas" w:eastAsiaTheme="minorEastAsia" w:hAnsi="Consolas" w:cs="Consolas"/>
+          <w:color w:val="4C483D" w:themeColor="text2"/>
+          <w:kern w:val="0"/>
+          <w:sz w:val="20"/>
+          <w:lang w:val="fr-FR" w:eastAsia="ja-JP"/>
+        </w:rPr>
+        <w:t>{$</w:t>
+      </w:r>
+      <w:proofErr w:type="spellStart"/>
+      <w:proofErr w:type="gramStart"/>
+      <w:r>
+        <w:rPr>
+          <w:rFonts w:ascii="Consolas" w:eastAsiaTheme="minorEastAsia" w:hAnsi="Consolas" w:cs="Consolas"/>
+          <w:color w:val="4C483D" w:themeColor="text2"/>
+          <w:kern w:val="0"/>
+          <w:sz w:val="20"/>
+          <w:lang w:val="fr-FR" w:eastAsia="ja-JP"/>
+        </w:rPr>
+        <w:t>test|truncate</w:t>
+      </w:r>
+      <w:proofErr w:type="spellEnd"/>
+      <w:proofErr w:type="gramEnd"/>
+      <w:r>
+        <w:rPr>
+          <w:rFonts w:ascii="Consolas" w:eastAsiaTheme="minorEastAsia" w:hAnsi="Consolas" w:cs="Consolas"/>
+          <w:color w:val="4C483D" w:themeColor="text2"/>
+          <w:kern w:val="0"/>
+          <w:sz w:val="20"/>
+          <w:lang w:val="fr-FR" w:eastAsia="ja-JP"/>
+        </w:rPr>
+        <w:t>}</w:t>
+      </w:r>
+      <w:r>
+        <w:rPr>
+          <w:rFonts w:ascii="Consolas" w:eastAsiaTheme="minorEastAsia" w:hAnsi="Consolas" w:cs="Consolas"/>
+          <w:color w:val="4C483D" w:themeColor="text2"/>
+          <w:kern w:val="0"/>
+          <w:sz w:val="20"/>
+          <w:lang w:val="fr-FR" w:eastAsia="ja-JP"/>
+        </w:rPr>
+        <w:tab/>
+      </w:r>
+      <w:r>
+        <w:rPr>
+          <w:rFonts w:ascii="Consolas" w:eastAsiaTheme="minorEastAsia" w:hAnsi="Consolas" w:cs="Consolas"/>
+          <w:color w:val="4C483D" w:themeColor="text2"/>
+          <w:kern w:val="0"/>
+          <w:sz w:val="20"/>
+          <w:lang w:val="fr-FR" w:eastAsia="ja-JP"/>
+        </w:rPr>
+        <w:br/>
+      </w:r>
+      <w:r>
+        <w:rPr>
+          <w:rFonts w:ascii="Consolas" w:eastAsiaTheme="minorEastAsia" w:hAnsi="Consolas" w:cs="Consolas"/>
+          <w:color w:val="4C483D" w:themeColor="text2"/>
+          <w:kern w:val="0"/>
+          <w:sz w:val="20"/>
+          <w:lang w:val="fr-FR" w:eastAsia="ja-JP"/>
+        </w:rPr>
+        <w:t>permet de couper les phrases à X caractères</w:t>
+      </w:r>
+    </w:p>
+    <w:p>
+      <w:pPr>
+        <w:pStyle w:val="NormalWeb"/>
+        <w:shd w:val="clear" w:color="auto" w:fill="FFFFFF"/>
+        <w:spacing w:before="0" w:after="255"/>
+        <w:rPr>
+          <w:rFonts w:cs="Miriam"/>
+          <w:szCs w:val="24"/>
+          <w:lang w:val="fr-FR"/>
+        </w:rPr>
+      </w:pPr>
+      <w:bookmarkStart w:id="19" w:name="_GoBack"/>
+      <w:bookmarkEnd w:id="19"/>
     </w:p>
     <w:p>
       <w:pPr>
@@ -30836,7 +31602,7 @@
 </file>
 
 <file path=customXml/itemProps3.xml><?xml version="1.0" encoding="utf-8"?>
-<ds:datastoreItem xmlns:ds="http://schemas.openxmlformats.org/officeDocument/2006/customXml" ds:itemID="{36EBA416-0820-4218-A477-4EF3E813596E}">
+<ds:datastoreItem xmlns:ds="http://schemas.openxmlformats.org/officeDocument/2006/customXml" ds:itemID="{AB191A37-F937-4E06-8027-29FA5E061835}">
   <ds:schemaRefs>
     <ds:schemaRef ds:uri="http://schemas.openxmlformats.org/officeDocument/2006/bibliography"/>
   </ds:schemaRefs>

</xml_diff>

<commit_message>
add one modifier count_characters + fix bug template traductor + update tutorial
</commit_message>
<xml_diff>
--- a/Venus_Framework_tutoriel.docx
+++ b/Venus_Framework_tutoriel.docx
@@ -1,6 +1,6 @@
 
 <file path=word/document.xml><?xml version="1.0" encoding="utf-8"?>
-<w:document xmlns:wpc="http://schemas.microsoft.com/office/word/2010/wordprocessingCanvas" xmlns:mc="http://schemas.openxmlformats.org/markup-compatibility/2006" xmlns:o="urn:schemas-microsoft-com:office:office" xmlns:r="http://schemas.openxmlformats.org/officeDocument/2006/relationships" xmlns:m="http://schemas.openxmlformats.org/officeDocument/2006/math" xmlns:v="urn:schemas-microsoft-com:vml" xmlns:wp14="http://schemas.microsoft.com/office/word/2010/wordprocessingDrawing" xmlns:wp="http://schemas.openxmlformats.org/drawingml/2006/wordprocessingDrawing" xmlns:w10="urn:schemas-microsoft-com:office:word" xmlns:w="http://schemas.openxmlformats.org/wordprocessingml/2006/main" xmlns:w14="http://schemas.microsoft.com/office/word/2010/wordml" xmlns:w15="http://schemas.microsoft.com/office/word/2012/wordml" xmlns:wpg="http://schemas.microsoft.com/office/word/2010/wordprocessingGroup" xmlns:wpi="http://schemas.microsoft.com/office/word/2010/wordprocessingInk" xmlns:wne="http://schemas.microsoft.com/office/word/2006/wordml" xmlns:wps="http://schemas.microsoft.com/office/word/2010/wordprocessingShape" mc:Ignorable="w14 w15 wp14">
+<w:document xmlns:wpc="http://schemas.microsoft.com/office/word/2010/wordprocessingCanvas" xmlns:mc="http://schemas.openxmlformats.org/markup-compatibility/2006" xmlns:o="urn:schemas-microsoft-com:office:office" xmlns:r="http://schemas.openxmlformats.org/officeDocument/2006/relationships" xmlns:m="http://schemas.openxmlformats.org/officeDocument/2006/math" xmlns:v="urn:schemas-microsoft-com:vml" xmlns:wp14="http://schemas.microsoft.com/office/word/2010/wordprocessingDrawing" xmlns:wp="http://schemas.openxmlformats.org/drawingml/2006/wordprocessingDrawing" xmlns:w10="urn:schemas-microsoft-com:office:word" xmlns:w="http://schemas.openxmlformats.org/wordprocessingml/2006/main" xmlns:w14="http://schemas.microsoft.com/office/word/2010/wordml" xmlns:wpg="http://schemas.microsoft.com/office/word/2010/wordprocessingGroup" xmlns:wpi="http://schemas.microsoft.com/office/word/2010/wordprocessingInk" xmlns:wne="http://schemas.microsoft.com/office/word/2006/wordml" xmlns:wps="http://schemas.microsoft.com/office/word/2010/wordprocessingShape" mc:Ignorable="w14 wp14">
   <w:body>
     <w:sdt>
       <w:sdtPr>
@@ -16,6 +16,7 @@
           <w:docPartUnique/>
         </w:docPartObj>
       </w:sdtPr>
+      <w:sdtEndPr/>
       <w:sdtContent>
         <w:sdt>
           <w:sdtPr>
@@ -31,6 +32,7 @@
               <w:docPartUnique/>
             </w:docPartObj>
           </w:sdtPr>
+          <w:sdtEndPr/>
           <w:sdtContent>
             <w:p>
               <w:pPr>
@@ -49,6 +51,7 @@
                   <w:id w:val="-759527637"/>
                   <w:picture/>
                 </w:sdtPr>
+                <w:sdtEndPr/>
                 <w:sdtContent>
                   <w:r>
                     <w:rPr>
@@ -73,7 +76,7 @@
                                 </pic:cNvPicPr>
                               </pic:nvPicPr>
                               <pic:blipFill>
-                                <a:blip r:embed="rId10">
+                                <a:blip r:embed="rId11">
                                   <a:extLst>
                                     <a:ext uri="{28A0092B-C50C-407E-A947-70E740481C1C}">
                                       <a14:useLocalDpi xmlns:a14="http://schemas.microsoft.com/office/drawing/2010/main" val="0"/>
@@ -188,6 +191,7 @@
                                           <w:dataBinding w:prefixMappings="xmlns:ns0='http://schemas.microsoft.com/office/2006/coverPageProps' " w:xpath="/ns0:CoverPageProperties[1]/ns0:CompanyAddress[1]" w:storeItemID="{55AF091B-3C7A-41E3-B477-F2FDAA23CFDA}"/>
                                           <w:text w:multiLine="1"/>
                                         </w:sdtPr>
+                                        <w:sdtEndPr/>
                                         <w:sdtContent>
                                           <w:tc>
                                             <w:tcPr>
@@ -265,6 +269,7 @@
                                             <w:dataBinding w:prefixMappings="xmlns:ns0='http://schemas.microsoft.com/office/2006/coverPageProps' " w:xpath="/ns0:CoverPageProperties[1]/ns0:CompanyEmail[1]" w:storeItemID="{55AF091B-3C7A-41E3-B477-F2FDAA23CFDA}"/>
                                             <w:text/>
                                           </w:sdtPr>
+                                          <w:sdtEndPr/>
                                           <w:sdtContent>
                                             <w:p>
                                               <w:pPr>
@@ -290,6 +295,7 @@
                                               <w:dataBinding w:prefixMappings="xmlns:ns0='http://purl.org/dc/elements/1.1/' xmlns:ns1='http://schemas.openxmlformats.org/package/2006/metadata/core-properties' " w:xpath="/ns1:coreProperties[1]/ns1:contentStatus[1]" w:storeItemID="{6C3C8BC8-F283-45AE-878A-BAB7291924A1}"/>
                                               <w:text/>
                                             </w:sdtPr>
+                                            <w:sdtEndPr/>
                                             <w:sdtContent>
                                               <w:r>
                                                 <w:t>https://github.com/las93</w:t>
@@ -327,11 +333,11 @@
                   </mc:Choice>
                   <mc:Fallback>
                     <w:pict>
-                      <v:shapetype w14:anchorId="7FAD8677" id="_x0000_t202" coordsize="21600,21600" o:spt="202" path="m,l,21600r21600,l21600,xe">
+                      <v:shapetype id="_x0000_t202" coordsize="21600,21600" o:spt="202" path="m,l,21600r21600,l21600,xe">
                         <v:stroke joinstyle="miter"/>
                         <v:path gradientshapeok="t" o:connecttype="rect"/>
                       </v:shapetype>
-                      <v:shape id="Zone de texte 1" o:spid="_x0000_s1026" type="#_x0000_t202" alt="Zone de texte affichant les informations de contact de la société" style="position:absolute;margin-left:0;margin-top:0;width:468pt;height:48.95pt;z-index:251660288;visibility:visible;mso-wrap-style:square;mso-width-percent:1000;mso-height-percent:0;mso-wrap-distance-left:9pt;mso-wrap-distance-top:0;mso-wrap-distance-right:9pt;mso-wrap-distance-bottom:0;mso-position-horizontal:left;mso-position-horizontal-relative:margin;mso-position-vertical:bottom;mso-position-vertical-relative:margin;mso-width-percent:1000;mso-height-percent:0;mso-width-relative:margin;mso-height-relative:margin;v-text-anchor:middle" o:gfxdata="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" fillcolor="#f24f4f [3204]" stroked="f" strokeweight=".5pt">
+                      <v:shape id="Zone de texte 1" o:spid="_x0000_s1026" type="#_x0000_t202" alt="Description : Zone de texte affichant les informations de contact de la société" style="position:absolute;margin-left:0;margin-top:0;width:468pt;height:48.95pt;z-index:251660288;visibility:visible;mso-wrap-style:square;mso-width-percent:1000;mso-height-percent:0;mso-wrap-distance-left:9pt;mso-wrap-distance-top:0;mso-wrap-distance-right:9pt;mso-wrap-distance-bottom:0;mso-position-horizontal:left;mso-position-horizontal-relative:margin;mso-position-vertical:bottom;mso-position-vertical-relative:margin;mso-width-percent:1000;mso-height-percent:0;mso-width-relative:margin;mso-height-relative:margin;v-text-anchor:middle" o:gfxdata="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" fillcolor="#f24f4f [3204]" stroked="f" strokeweight=".5pt">
                         <v:textbox inset="12.96pt,0,12.96pt,0">
                           <w:txbxContent>
                             <w:tbl>
@@ -360,6 +366,7 @@
                                     <w:dataBinding w:prefixMappings="xmlns:ns0='http://schemas.microsoft.com/office/2006/coverPageProps' " w:xpath="/ns0:CoverPageProperties[1]/ns0:CompanyAddress[1]" w:storeItemID="{55AF091B-3C7A-41E3-B477-F2FDAA23CFDA}"/>
                                     <w:text w:multiLine="1"/>
                                   </w:sdtPr>
+                                  <w:sdtEndPr/>
                                   <w:sdtContent>
                                     <w:tc>
                                       <w:tcPr>
@@ -437,6 +444,7 @@
                                       <w:dataBinding w:prefixMappings="xmlns:ns0='http://schemas.microsoft.com/office/2006/coverPageProps' " w:xpath="/ns0:CoverPageProperties[1]/ns0:CompanyEmail[1]" w:storeItemID="{55AF091B-3C7A-41E3-B477-F2FDAA23CFDA}"/>
                                       <w:text/>
                                     </w:sdtPr>
+                                    <w:sdtEndPr/>
                                     <w:sdtContent>
                                       <w:p>
                                         <w:pPr>
@@ -462,6 +470,7 @@
                                         <w:dataBinding w:prefixMappings="xmlns:ns0='http://purl.org/dc/elements/1.1/' xmlns:ns1='http://schemas.openxmlformats.org/package/2006/metadata/core-properties' " w:xpath="/ns1:coreProperties[1]/ns1:contentStatus[1]" w:storeItemID="{6C3C8BC8-F283-45AE-878A-BAB7291924A1}"/>
                                         <w:text/>
                                       </w:sdtPr>
+                                      <w:sdtEndPr/>
                                       <w:sdtContent>
                                         <w:r>
                                           <w:t>https://github.com/las93</w:t>
@@ -558,6 +567,7 @@
                                         <w:dataBinding w:prefixMappings="xmlns:ns0='http://purl.org/dc/elements/1.1/' xmlns:ns1='http://schemas.openxmlformats.org/package/2006/metadata/core-properties' " w:xpath="/ns1:coreProperties[1]/ns0:title[1]" w:storeItemID="{6C3C8BC8-F283-45AE-878A-BAB7291924A1}"/>
                                         <w:text/>
                                       </w:sdtPr>
+                                      <w:sdtEndPr/>
                                       <w:sdtContent>
                                         <w:r>
                                           <w:rPr>
@@ -586,6 +596,7 @@
                                         <w:dataBinding w:prefixMappings="xmlns:ns0='http://purl.org/dc/elements/1.1/' xmlns:ns1='http://schemas.openxmlformats.org/package/2006/metadata/core-properties' " w:xpath="/ns1:coreProperties[1]/ns0:subject[1]" w:storeItemID="{6C3C8BC8-F283-45AE-878A-BAB7291924A1}"/>
                                         <w:text/>
                                       </w:sdtPr>
+                                      <w:sdtEndPr/>
                                       <w:sdtContent>
                                         <w:r>
                                           <w:rPr>
@@ -618,7 +629,7 @@
                   </mc:Choice>
                   <mc:Fallback>
                     <w:pict>
-                      <v:shape w14:anchorId="5B778963" id="Zone de texte 2" o:spid="_x0000_s1027" type="#_x0000_t202" alt="Zone de texte affichant le titre et le sous-titre du document" style="position:absolute;margin-left:0;margin-top:0;width:6in;height:115.2pt;z-index:251659264;visibility:visible;mso-wrap-style:square;mso-width-percent:850;mso-height-percent:0;mso-wrap-distance-left:9pt;mso-wrap-distance-top:0;mso-wrap-distance-right:9pt;mso-wrap-distance-bottom:0;mso-position-horizontal:left;mso-position-horizontal-relative:margin;mso-position-vertical:center;mso-position-vertical-relative:margin;mso-width-percent:850;mso-height-percent:0;mso-width-relative:margin;mso-height-relative:margin;v-text-anchor:top" o:gfxdata="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" filled="f" stroked="f" strokeweight=".5pt">
+                      <v:shape id="Zone de texte 2" o:spid="_x0000_s1027" type="#_x0000_t202" alt="Description : Zone de texte affichant le titre et le sous-titre du document" style="position:absolute;margin-left:0;margin-top:0;width:6in;height:115.2pt;z-index:251659264;visibility:visible;mso-wrap-style:square;mso-width-percent:850;mso-height-percent:0;mso-wrap-distance-left:9pt;mso-wrap-distance-top:0;mso-wrap-distance-right:9pt;mso-wrap-distance-bottom:0;mso-position-horizontal:left;mso-position-horizontal-relative:margin;mso-position-vertical:center;mso-position-vertical-relative:margin;mso-width-percent:850;mso-height-percent:0;mso-width-relative:margin;mso-height-relative:margin;v-text-anchor:top" o:gfxdata="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" filled="f" stroked="f" strokeweight=".5pt">
                         <v:textbox style="mso-fit-shape-to-text:t" inset="0,0,0,0">
                           <w:txbxContent>
                             <w:p>
@@ -639,6 +650,7 @@
                                   <w:dataBinding w:prefixMappings="xmlns:ns0='http://purl.org/dc/elements/1.1/' xmlns:ns1='http://schemas.openxmlformats.org/package/2006/metadata/core-properties' " w:xpath="/ns1:coreProperties[1]/ns0:title[1]" w:storeItemID="{6C3C8BC8-F283-45AE-878A-BAB7291924A1}"/>
                                   <w:text/>
                                 </w:sdtPr>
+                                <w:sdtEndPr/>
                                 <w:sdtContent>
                                   <w:r>
                                     <w:rPr>
@@ -667,6 +679,7 @@
                                   <w:dataBinding w:prefixMappings="xmlns:ns0='http://purl.org/dc/elements/1.1/' xmlns:ns1='http://schemas.openxmlformats.org/package/2006/metadata/core-properties' " w:xpath="/ns1:coreProperties[1]/ns0:subject[1]" w:storeItemID="{6C3C8BC8-F283-45AE-878A-BAB7291924A1}"/>
                                   <w:text/>
                                 </w:sdtPr>
+                                <w:sdtEndPr/>
                                 <w:sdtContent>
                                   <w:r>
                                     <w:rPr>
@@ -1507,7 +1520,7 @@
         </w:rPr>
         <w:t xml:space="preserve">L’installation du Framework est relativement simple. Vous pouvez télécharger la version .zip sur le Github </w:t>
       </w:r>
-      <w:hyperlink r:id="rId11" w:history="1">
+      <w:hyperlink r:id="rId12" w:history="1">
         <w:r>
           <w:rPr>
             <w:rStyle w:val="Lienhypertexte"/>
@@ -3760,6 +3773,7 @@
           <w:color w:val="FFFFFF" w:themeColor="background1"/>
           <w:sz w:val="16"/>
           <w:szCs w:val="16"/>
+          <w:lang w:val="fr-FR"/>
         </w:rPr>
       </w:pPr>
       <w:r>
@@ -3768,6 +3782,7 @@
           <w:color w:val="FFFFFF" w:themeColor="background1"/>
           <w:sz w:val="16"/>
           <w:szCs w:val="16"/>
+          <w:lang w:val="fr-FR"/>
         </w:rPr>
         <w:t>},</w:t>
       </w:r>
@@ -4239,6 +4254,7 @@
           <w:color w:val="FFFFFF" w:themeColor="background1"/>
           <w:sz w:val="16"/>
           <w:szCs w:val="16"/>
+          <w:lang w:val="fr-FR"/>
         </w:rPr>
       </w:pPr>
       <w:r>
@@ -4247,6 +4263,7 @@
           <w:color w:val="FFFFFF" w:themeColor="background1"/>
           <w:sz w:val="16"/>
           <w:szCs w:val="16"/>
+          <w:lang w:val="fr-FR"/>
         </w:rPr>
         <w:t>},</w:t>
       </w:r>
@@ -6492,7 +6509,7 @@
                     <pic:cNvPicPr/>
                   </pic:nvPicPr>
                   <pic:blipFill>
-                    <a:blip r:embed="rId12"/>
+                    <a:blip r:embed="rId13"/>
                     <a:stretch>
                       <a:fillRect/>
                     </a:stretch>
@@ -9660,6 +9677,7 @@
         <w:spacing w:after="0" w:line="240" w:lineRule="auto"/>
         <w:rPr>
           <w:rFonts w:ascii="Consolas" w:hAnsi="Consolas" w:cs="Consolas"/>
+          <w:lang w:val="fr-FR"/>
         </w:rPr>
       </w:pPr>
       <w:r>
@@ -9683,6 +9701,7 @@
       <w:r>
         <w:rPr>
           <w:rFonts w:ascii="Consolas" w:hAnsi="Consolas" w:cs="Consolas"/>
+          <w:lang w:val="fr-FR"/>
         </w:rPr>
         <w:t>"null": false</w:t>
       </w:r>
@@ -9695,17 +9714,20 @@
         <w:spacing w:after="0" w:line="240" w:lineRule="auto"/>
         <w:rPr>
           <w:rFonts w:ascii="Consolas" w:hAnsi="Consolas" w:cs="Consolas"/>
-        </w:rPr>
-      </w:pPr>
-      <w:r>
-        <w:rPr>
-          <w:rFonts w:ascii="Consolas" w:hAnsi="Consolas" w:cs="Consolas"/>
+          <w:lang w:val="fr-FR"/>
+        </w:rPr>
+      </w:pPr>
+      <w:r>
+        <w:rPr>
+          <w:rFonts w:ascii="Consolas" w:hAnsi="Consolas" w:cs="Consolas"/>
+          <w:lang w:val="fr-FR"/>
         </w:rPr>
         <w:t xml:space="preserve">       </w:t>
       </w:r>
       <w:r>
         <w:rPr>
           <w:rFonts w:ascii="Consolas" w:hAnsi="Consolas" w:cs="Consolas"/>
+          <w:lang w:val="fr-FR"/>
         </w:rPr>
         <w:tab/>
         <w:t>}</w:t>
@@ -14349,7 +14371,7 @@
                     <pic:cNvPicPr/>
                   </pic:nvPicPr>
                   <pic:blipFill>
-                    <a:blip r:embed="rId13"/>
+                    <a:blip r:embed="rId14"/>
                     <a:stretch>
                       <a:fillRect/>
                     </a:stretch>
@@ -15289,6 +15311,7 @@
           <w:rFonts w:asciiTheme="minorHAnsi" w:hAnsiTheme="minorHAnsi" w:cs="Miriam"/>
           <w:szCs w:val="24"/>
           <w:u w:val="single"/>
+          <w:lang w:val="fr-FR"/>
         </w:rPr>
       </w:pPr>
       <w:r>
@@ -15296,6 +15319,7 @@
           <w:rFonts w:asciiTheme="minorHAnsi" w:hAnsiTheme="minorHAnsi" w:cs="Miriam"/>
           <w:szCs w:val="24"/>
           <w:u w:val="single"/>
+          <w:lang w:val="fr-FR"/>
         </w:rPr>
         <w:t>Raccourcis</w:t>
       </w:r>
@@ -17636,13 +17660,15 @@
               <w:rPr>
                 <w:rFonts w:ascii="Consolas" w:hAnsi="Consolas" w:cs="Consolas"/>
                 <w:color w:val="F6F3E8"/>
-              </w:rPr>
-              <w:tab/>
-            </w:r>
-            <w:r>
-              <w:rPr>
-                <w:rFonts w:ascii="Consolas" w:hAnsi="Consolas" w:cs="Consolas"/>
-                <w:color w:val="F6F3E8"/>
+                <w:lang w:val="fr-FR"/>
+              </w:rPr>
+              <w:tab/>
+            </w:r>
+            <w:r>
+              <w:rPr>
+                <w:rFonts w:ascii="Consolas" w:hAnsi="Consolas" w:cs="Consolas"/>
+                <w:color w:val="F6F3E8"/>
+                <w:lang w:val="fr-FR"/>
               </w:rPr>
               <w:tab/>
             </w:r>
@@ -17942,24 +17968,252 @@
                 <w:rFonts w:ascii="Consolas" w:eastAsiaTheme="minorEastAsia" w:hAnsi="Consolas" w:cs="Consolas"/>
                 <w:color w:val="F2F2F2" w:themeColor="background1" w:themeShade="F2"/>
                 <w:kern w:val="0"/>
-                <w:lang w:val="fr-FR" w:eastAsia="ja-JP"/>
-              </w:rPr>
-            </w:pPr>
-            <w:r>
+                <w:lang w:eastAsia="ja-JP"/>
+              </w:rPr>
+            </w:pPr>
+            <w:r>
+              <w:rPr>
+                <w:rFonts w:ascii="Consolas" w:eastAsiaTheme="minorEastAsia" w:hAnsi="Consolas" w:cs="Consolas"/>
+                <w:color w:val="F2F2F2" w:themeColor="background1" w:themeShade="F2"/>
+                <w:kern w:val="0"/>
+                <w:lang w:eastAsia="ja-JP"/>
+              </w:rPr>
+              <w:tab/>
+            </w:r>
+            <w:r>
+              <w:rPr>
+                <w:rFonts w:ascii="Consolas" w:eastAsiaTheme="minorEastAsia" w:hAnsi="Consolas" w:cs="Consolas"/>
+                <w:color w:val="F2F2F2" w:themeColor="background1" w:themeShade="F2"/>
+                <w:kern w:val="0"/>
+                <w:lang w:eastAsia="ja-JP"/>
+              </w:rPr>
+              <w:tab/>
+              <w:t>"routes": {</w:t>
+            </w:r>
+          </w:p>
+          <w:p>
+            <w:pPr>
+              <w:autoSpaceDE w:val="0"/>
+              <w:autoSpaceDN w:val="0"/>
+              <w:adjustRightInd w:val="0"/>
+              <w:spacing w:before="0" w:after="0" w:line="240" w:lineRule="auto"/>
+              <w:rPr>
+                <w:rFonts w:ascii="Consolas" w:eastAsiaTheme="minorEastAsia" w:hAnsi="Consolas" w:cs="Consolas"/>
+                <w:color w:val="F2F2F2" w:themeColor="background1" w:themeShade="F2"/>
+                <w:kern w:val="0"/>
+                <w:lang w:eastAsia="ja-JP"/>
+              </w:rPr>
+            </w:pPr>
+            <w:r>
+              <w:rPr>
+                <w:rFonts w:ascii="Consolas" w:eastAsiaTheme="minorEastAsia" w:hAnsi="Consolas" w:cs="Consolas"/>
+                <w:color w:val="F2F2F2" w:themeColor="background1" w:themeShade="F2"/>
+                <w:kern w:val="0"/>
+                <w:lang w:eastAsia="ja-JP"/>
+              </w:rPr>
+              <w:tab/>
+            </w:r>
+            <w:r>
+              <w:rPr>
+                <w:rFonts w:ascii="Consolas" w:eastAsiaTheme="minorEastAsia" w:hAnsi="Consolas" w:cs="Consolas"/>
+                <w:color w:val="F2F2F2" w:themeColor="background1" w:themeShade="F2"/>
+                <w:kern w:val="0"/>
+                <w:lang w:eastAsia="ja-JP"/>
+              </w:rPr>
+              <w:tab/>
+            </w:r>
+            <w:r>
+              <w:rPr>
+                <w:rFonts w:ascii="Consolas" w:eastAsiaTheme="minorEastAsia" w:hAnsi="Consolas" w:cs="Consolas"/>
+                <w:color w:val="F2F2F2" w:themeColor="background1" w:themeShade="F2"/>
+                <w:kern w:val="0"/>
+                <w:lang w:eastAsia="ja-JP"/>
+              </w:rPr>
+              <w:tab/>
+              <w:t>"404": {</w:t>
+            </w:r>
+          </w:p>
+          <w:p>
+            <w:pPr>
+              <w:autoSpaceDE w:val="0"/>
+              <w:autoSpaceDN w:val="0"/>
+              <w:adjustRightInd w:val="0"/>
+              <w:spacing w:before="0" w:after="0" w:line="240" w:lineRule="auto"/>
+              <w:rPr>
+                <w:rFonts w:ascii="Consolas" w:eastAsiaTheme="minorEastAsia" w:hAnsi="Consolas" w:cs="Consolas"/>
+                <w:color w:val="F2F2F2" w:themeColor="background1" w:themeShade="F2"/>
+                <w:kern w:val="0"/>
+                <w:lang w:eastAsia="ja-JP"/>
+              </w:rPr>
+            </w:pPr>
+            <w:r>
+              <w:rPr>
+                <w:rFonts w:ascii="Consolas" w:eastAsiaTheme="minorEastAsia" w:hAnsi="Consolas" w:cs="Consolas"/>
+                <w:color w:val="F2F2F2" w:themeColor="background1" w:themeShade="F2"/>
+                <w:kern w:val="0"/>
+                <w:lang w:eastAsia="ja-JP"/>
+              </w:rPr>
+              <w:tab/>
+            </w:r>
+            <w:r>
+              <w:rPr>
+                <w:rFonts w:ascii="Consolas" w:eastAsiaTheme="minorEastAsia" w:hAnsi="Consolas" w:cs="Consolas"/>
+                <w:color w:val="F2F2F2" w:themeColor="background1" w:themeShade="F2"/>
+                <w:kern w:val="0"/>
+                <w:lang w:eastAsia="ja-JP"/>
+              </w:rPr>
+              <w:tab/>
+            </w:r>
+            <w:r>
+              <w:rPr>
+                <w:rFonts w:ascii="Consolas" w:eastAsiaTheme="minorEastAsia" w:hAnsi="Consolas" w:cs="Consolas"/>
+                <w:color w:val="F2F2F2" w:themeColor="background1" w:themeShade="F2"/>
+                <w:kern w:val="0"/>
+                <w:lang w:eastAsia="ja-JP"/>
+              </w:rPr>
+              <w:tab/>
+            </w:r>
+            <w:r>
+              <w:rPr>
+                <w:rFonts w:ascii="Consolas" w:eastAsiaTheme="minorEastAsia" w:hAnsi="Consolas" w:cs="Consolas"/>
+                <w:color w:val="F2F2F2" w:themeColor="background1" w:themeShade="F2"/>
+                <w:kern w:val="0"/>
+                <w:lang w:eastAsia="ja-JP"/>
+              </w:rPr>
+              <w:tab/>
+              <w:t>"template": "Error",</w:t>
+            </w:r>
+          </w:p>
+          <w:p>
+            <w:pPr>
+              <w:autoSpaceDE w:val="0"/>
+              <w:autoSpaceDN w:val="0"/>
+              <w:adjustRightInd w:val="0"/>
+              <w:spacing w:before="0" w:after="0" w:line="240" w:lineRule="auto"/>
+              <w:rPr>
+                <w:rFonts w:ascii="Consolas" w:eastAsiaTheme="minorEastAsia" w:hAnsi="Consolas" w:cs="Consolas"/>
+                <w:color w:val="F2F2F2" w:themeColor="background1" w:themeShade="F2"/>
+                <w:kern w:val="0"/>
+                <w:lang w:eastAsia="ja-JP"/>
+              </w:rPr>
+            </w:pPr>
+            <w:r>
+              <w:rPr>
+                <w:rFonts w:ascii="Consolas" w:eastAsiaTheme="minorEastAsia" w:hAnsi="Consolas" w:cs="Consolas"/>
+                <w:color w:val="F2F2F2" w:themeColor="background1" w:themeShade="F2"/>
+                <w:kern w:val="0"/>
+                <w:lang w:eastAsia="ja-JP"/>
+              </w:rPr>
+              <w:tab/>
+            </w:r>
+            <w:r>
+              <w:rPr>
+                <w:rFonts w:ascii="Consolas" w:eastAsiaTheme="minorEastAsia" w:hAnsi="Consolas" w:cs="Consolas"/>
+                <w:color w:val="F2F2F2" w:themeColor="background1" w:themeShade="F2"/>
+                <w:kern w:val="0"/>
+                <w:lang w:eastAsia="ja-JP"/>
+              </w:rPr>
+              <w:tab/>
+            </w:r>
+            <w:r>
+              <w:rPr>
+                <w:rFonts w:ascii="Consolas" w:eastAsiaTheme="minorEastAsia" w:hAnsi="Consolas" w:cs="Consolas"/>
+                <w:color w:val="F2F2F2" w:themeColor="background1" w:themeShade="F2"/>
+                <w:kern w:val="0"/>
+                <w:lang w:eastAsia="ja-JP"/>
+              </w:rPr>
+              <w:tab/>
+            </w:r>
+            <w:r>
+              <w:rPr>
+                <w:rFonts w:ascii="Consolas" w:eastAsiaTheme="minorEastAsia" w:hAnsi="Consolas" w:cs="Consolas"/>
+                <w:color w:val="F2F2F2" w:themeColor="background1" w:themeShade="F2"/>
+                <w:kern w:val="0"/>
+                <w:lang w:eastAsia="ja-JP"/>
+              </w:rPr>
+              <w:tab/>
+              <w:t>"vars":{</w:t>
+            </w:r>
+          </w:p>
+          <w:p>
+            <w:pPr>
+              <w:autoSpaceDE w:val="0"/>
+              <w:autoSpaceDN w:val="0"/>
+              <w:adjustRightInd w:val="0"/>
+              <w:spacing w:before="0" w:after="0" w:line="240" w:lineRule="auto"/>
+              <w:rPr>
+                <w:rFonts w:ascii="Consolas" w:eastAsiaTheme="minorEastAsia" w:hAnsi="Consolas" w:cs="Consolas"/>
+                <w:color w:val="F2F2F2" w:themeColor="background1" w:themeShade="F2"/>
+                <w:kern w:val="0"/>
+                <w:lang w:eastAsia="ja-JP"/>
+              </w:rPr>
+            </w:pPr>
+            <w:r>
+              <w:rPr>
+                <w:rFonts w:ascii="Consolas" w:eastAsiaTheme="minorEastAsia" w:hAnsi="Consolas" w:cs="Consolas"/>
+                <w:color w:val="F2F2F2" w:themeColor="background1" w:themeShade="F2"/>
+                <w:kern w:val="0"/>
+                <w:lang w:eastAsia="ja-JP"/>
+              </w:rPr>
+              <w:tab/>
+            </w:r>
+            <w:r>
+              <w:rPr>
+                <w:rFonts w:ascii="Consolas" w:eastAsiaTheme="minorEastAsia" w:hAnsi="Consolas" w:cs="Consolas"/>
+                <w:color w:val="F2F2F2" w:themeColor="background1" w:themeShade="F2"/>
+                <w:kern w:val="0"/>
+                <w:lang w:eastAsia="ja-JP"/>
+              </w:rPr>
+              <w:tab/>
+            </w:r>
+            <w:r>
+              <w:rPr>
+                <w:rFonts w:ascii="Consolas" w:eastAsiaTheme="minorEastAsia" w:hAnsi="Consolas" w:cs="Consolas"/>
+                <w:color w:val="F2F2F2" w:themeColor="background1" w:themeShade="F2"/>
+                <w:kern w:val="0"/>
+                <w:lang w:eastAsia="ja-JP"/>
+              </w:rPr>
+              <w:tab/>
+            </w:r>
+            <w:r>
+              <w:rPr>
+                <w:rFonts w:ascii="Consolas" w:eastAsiaTheme="minorEastAsia" w:hAnsi="Consolas" w:cs="Consolas"/>
+                <w:color w:val="F2F2F2" w:themeColor="background1" w:themeShade="F2"/>
+                <w:kern w:val="0"/>
+                <w:lang w:eastAsia="ja-JP"/>
+              </w:rPr>
+              <w:tab/>
+            </w:r>
+            <w:r>
+              <w:rPr>
+                <w:rFonts w:ascii="Consolas" w:eastAsiaTheme="minorEastAsia" w:hAnsi="Consolas" w:cs="Consolas"/>
+                <w:color w:val="F2F2F2" w:themeColor="background1" w:themeShade="F2"/>
+                <w:kern w:val="0"/>
+                <w:lang w:eastAsia="ja-JP"/>
+              </w:rPr>
+              <w:tab/>
+              <w:t>"error_message": "Not Found",</w:t>
+            </w:r>
+          </w:p>
+          <w:p>
+            <w:pPr>
+              <w:autoSpaceDE w:val="0"/>
+              <w:autoSpaceDN w:val="0"/>
+              <w:adjustRightInd w:val="0"/>
+              <w:spacing w:before="0" w:after="0" w:line="240" w:lineRule="auto"/>
               <w:rPr>
                 <w:rFonts w:ascii="Consolas" w:eastAsiaTheme="minorEastAsia" w:hAnsi="Consolas" w:cs="Consolas"/>
                 <w:color w:val="F2F2F2" w:themeColor="background1" w:themeShade="F2"/>
                 <w:kern w:val="0"/>
                 <w:lang w:val="fr-FR" w:eastAsia="ja-JP"/>
               </w:rPr>
-              <w:tab/>
-            </w:r>
+            </w:pPr>
             <w:r>
               <w:rPr>
                 <w:rFonts w:ascii="Consolas" w:eastAsiaTheme="minorEastAsia" w:hAnsi="Consolas" w:cs="Consolas"/>
                 <w:color w:val="F2F2F2" w:themeColor="background1" w:themeShade="F2"/>
                 <w:kern w:val="0"/>
-                <w:lang w:val="fr-FR" w:eastAsia="ja-JP"/>
+                <w:lang w:eastAsia="ja-JP"/>
               </w:rPr>
               <w:tab/>
             </w:r>
@@ -17968,30 +18222,25 @@
                 <w:rFonts w:ascii="Consolas" w:eastAsiaTheme="minorEastAsia" w:hAnsi="Consolas" w:cs="Consolas"/>
                 <w:color w:val="F2F2F2" w:themeColor="background1" w:themeShade="F2"/>
                 <w:kern w:val="0"/>
-                <w:lang w:val="fr-FR" w:eastAsia="ja-JP"/>
-              </w:rPr>
-              <w:t>"routes": {</w:t>
-            </w:r>
-          </w:p>
-          <w:p>
-            <w:pPr>
-              <w:autoSpaceDE w:val="0"/>
-              <w:autoSpaceDN w:val="0"/>
-              <w:adjustRightInd w:val="0"/>
-              <w:spacing w:before="0" w:after="0" w:line="240" w:lineRule="auto"/>
+                <w:lang w:eastAsia="ja-JP"/>
+              </w:rPr>
+              <w:tab/>
+            </w:r>
+            <w:r>
               <w:rPr>
                 <w:rFonts w:ascii="Consolas" w:eastAsiaTheme="minorEastAsia" w:hAnsi="Consolas" w:cs="Consolas"/>
                 <w:color w:val="F2F2F2" w:themeColor="background1" w:themeShade="F2"/>
                 <w:kern w:val="0"/>
-                <w:lang w:val="fr-FR" w:eastAsia="ja-JP"/>
-              </w:rPr>
-            </w:pPr>
+                <w:lang w:eastAsia="ja-JP"/>
+              </w:rPr>
+              <w:tab/>
+            </w:r>
             <w:r>
               <w:rPr>
                 <w:rFonts w:ascii="Consolas" w:eastAsiaTheme="minorEastAsia" w:hAnsi="Consolas" w:cs="Consolas"/>
                 <w:color w:val="F2F2F2" w:themeColor="background1" w:themeShade="F2"/>
                 <w:kern w:val="0"/>
-                <w:lang w:val="fr-FR" w:eastAsia="ja-JP"/>
+                <w:lang w:eastAsia="ja-JP"/>
               </w:rPr>
               <w:tab/>
             </w:r>
@@ -18000,238 +18249,7 @@
                 <w:rFonts w:ascii="Consolas" w:eastAsiaTheme="minorEastAsia" w:hAnsi="Consolas" w:cs="Consolas"/>
                 <w:color w:val="F2F2F2" w:themeColor="background1" w:themeShade="F2"/>
                 <w:kern w:val="0"/>
-                <w:lang w:val="fr-FR" w:eastAsia="ja-JP"/>
-              </w:rPr>
-              <w:tab/>
-            </w:r>
-            <w:r>
-              <w:rPr>
-                <w:rFonts w:ascii="Consolas" w:eastAsiaTheme="minorEastAsia" w:hAnsi="Consolas" w:cs="Consolas"/>
-                <w:color w:val="F2F2F2" w:themeColor="background1" w:themeShade="F2"/>
-                <w:kern w:val="0"/>
-                <w:lang w:val="fr-FR" w:eastAsia="ja-JP"/>
-              </w:rPr>
-              <w:tab/>
-              <w:t>"404": {</w:t>
-            </w:r>
-          </w:p>
-          <w:p>
-            <w:pPr>
-              <w:autoSpaceDE w:val="0"/>
-              <w:autoSpaceDN w:val="0"/>
-              <w:adjustRightInd w:val="0"/>
-              <w:spacing w:before="0" w:after="0" w:line="240" w:lineRule="auto"/>
-              <w:rPr>
-                <w:rFonts w:ascii="Consolas" w:eastAsiaTheme="minorEastAsia" w:hAnsi="Consolas" w:cs="Consolas"/>
-                <w:color w:val="F2F2F2" w:themeColor="background1" w:themeShade="F2"/>
-                <w:kern w:val="0"/>
-                <w:lang w:val="fr-FR" w:eastAsia="ja-JP"/>
-              </w:rPr>
-            </w:pPr>
-            <w:r>
-              <w:rPr>
-                <w:rFonts w:ascii="Consolas" w:eastAsiaTheme="minorEastAsia" w:hAnsi="Consolas" w:cs="Consolas"/>
-                <w:color w:val="F2F2F2" w:themeColor="background1" w:themeShade="F2"/>
-                <w:kern w:val="0"/>
-                <w:lang w:val="fr-FR" w:eastAsia="ja-JP"/>
-              </w:rPr>
-              <w:tab/>
-            </w:r>
-            <w:r>
-              <w:rPr>
-                <w:rFonts w:ascii="Consolas" w:eastAsiaTheme="minorEastAsia" w:hAnsi="Consolas" w:cs="Consolas"/>
-                <w:color w:val="F2F2F2" w:themeColor="background1" w:themeShade="F2"/>
-                <w:kern w:val="0"/>
-                <w:lang w:val="fr-FR" w:eastAsia="ja-JP"/>
-              </w:rPr>
-              <w:tab/>
-            </w:r>
-            <w:r>
-              <w:rPr>
-                <w:rFonts w:ascii="Consolas" w:eastAsiaTheme="minorEastAsia" w:hAnsi="Consolas" w:cs="Consolas"/>
-                <w:color w:val="F2F2F2" w:themeColor="background1" w:themeShade="F2"/>
-                <w:kern w:val="0"/>
-                <w:lang w:val="fr-FR" w:eastAsia="ja-JP"/>
-              </w:rPr>
-              <w:tab/>
-            </w:r>
-            <w:r>
-              <w:rPr>
-                <w:rFonts w:ascii="Consolas" w:eastAsiaTheme="minorEastAsia" w:hAnsi="Consolas" w:cs="Consolas"/>
-                <w:color w:val="F2F2F2" w:themeColor="background1" w:themeShade="F2"/>
-                <w:kern w:val="0"/>
-                <w:lang w:val="fr-FR" w:eastAsia="ja-JP"/>
-              </w:rPr>
-              <w:tab/>
-              <w:t>"template": "Error",</w:t>
-            </w:r>
-          </w:p>
-          <w:p>
-            <w:pPr>
-              <w:autoSpaceDE w:val="0"/>
-              <w:autoSpaceDN w:val="0"/>
-              <w:adjustRightInd w:val="0"/>
-              <w:spacing w:before="0" w:after="0" w:line="240" w:lineRule="auto"/>
-              <w:rPr>
-                <w:rFonts w:ascii="Consolas" w:eastAsiaTheme="minorEastAsia" w:hAnsi="Consolas" w:cs="Consolas"/>
-                <w:color w:val="F2F2F2" w:themeColor="background1" w:themeShade="F2"/>
-                <w:kern w:val="0"/>
-                <w:lang w:val="fr-FR" w:eastAsia="ja-JP"/>
-              </w:rPr>
-            </w:pPr>
-            <w:r>
-              <w:rPr>
-                <w:rFonts w:ascii="Consolas" w:eastAsiaTheme="minorEastAsia" w:hAnsi="Consolas" w:cs="Consolas"/>
-                <w:color w:val="F2F2F2" w:themeColor="background1" w:themeShade="F2"/>
-                <w:kern w:val="0"/>
-                <w:lang w:val="fr-FR" w:eastAsia="ja-JP"/>
-              </w:rPr>
-              <w:tab/>
-            </w:r>
-            <w:r>
-              <w:rPr>
-                <w:rFonts w:ascii="Consolas" w:eastAsiaTheme="minorEastAsia" w:hAnsi="Consolas" w:cs="Consolas"/>
-                <w:color w:val="F2F2F2" w:themeColor="background1" w:themeShade="F2"/>
-                <w:kern w:val="0"/>
-                <w:lang w:val="fr-FR" w:eastAsia="ja-JP"/>
-              </w:rPr>
-              <w:tab/>
-            </w:r>
-            <w:r>
-              <w:rPr>
-                <w:rFonts w:ascii="Consolas" w:eastAsiaTheme="minorEastAsia" w:hAnsi="Consolas" w:cs="Consolas"/>
-                <w:color w:val="F2F2F2" w:themeColor="background1" w:themeShade="F2"/>
-                <w:kern w:val="0"/>
-                <w:lang w:val="fr-FR" w:eastAsia="ja-JP"/>
-              </w:rPr>
-              <w:tab/>
-            </w:r>
-            <w:r>
-              <w:rPr>
-                <w:rFonts w:ascii="Consolas" w:eastAsiaTheme="minorEastAsia" w:hAnsi="Consolas" w:cs="Consolas"/>
-                <w:color w:val="F2F2F2" w:themeColor="background1" w:themeShade="F2"/>
-                <w:kern w:val="0"/>
-                <w:lang w:val="fr-FR" w:eastAsia="ja-JP"/>
-              </w:rPr>
-              <w:tab/>
-              <w:t>"vars":{</w:t>
-            </w:r>
-          </w:p>
-          <w:p>
-            <w:pPr>
-              <w:autoSpaceDE w:val="0"/>
-              <w:autoSpaceDN w:val="0"/>
-              <w:adjustRightInd w:val="0"/>
-              <w:spacing w:before="0" w:after="0" w:line="240" w:lineRule="auto"/>
-              <w:rPr>
-                <w:rFonts w:ascii="Consolas" w:eastAsiaTheme="minorEastAsia" w:hAnsi="Consolas" w:cs="Consolas"/>
-                <w:color w:val="F2F2F2" w:themeColor="background1" w:themeShade="F2"/>
-                <w:kern w:val="0"/>
-                <w:lang w:val="fr-FR" w:eastAsia="ja-JP"/>
-              </w:rPr>
-            </w:pPr>
-            <w:r>
-              <w:rPr>
-                <w:rFonts w:ascii="Consolas" w:eastAsiaTheme="minorEastAsia" w:hAnsi="Consolas" w:cs="Consolas"/>
-                <w:color w:val="F2F2F2" w:themeColor="background1" w:themeShade="F2"/>
-                <w:kern w:val="0"/>
-                <w:lang w:val="fr-FR" w:eastAsia="ja-JP"/>
-              </w:rPr>
-              <w:tab/>
-            </w:r>
-            <w:r>
-              <w:rPr>
-                <w:rFonts w:ascii="Consolas" w:eastAsiaTheme="minorEastAsia" w:hAnsi="Consolas" w:cs="Consolas"/>
-                <w:color w:val="F2F2F2" w:themeColor="background1" w:themeShade="F2"/>
-                <w:kern w:val="0"/>
-                <w:lang w:val="fr-FR" w:eastAsia="ja-JP"/>
-              </w:rPr>
-              <w:tab/>
-            </w:r>
-            <w:r>
-              <w:rPr>
-                <w:rFonts w:ascii="Consolas" w:eastAsiaTheme="minorEastAsia" w:hAnsi="Consolas" w:cs="Consolas"/>
-                <w:color w:val="F2F2F2" w:themeColor="background1" w:themeShade="F2"/>
-                <w:kern w:val="0"/>
-                <w:lang w:val="fr-FR" w:eastAsia="ja-JP"/>
-              </w:rPr>
-              <w:tab/>
-            </w:r>
-            <w:r>
-              <w:rPr>
-                <w:rFonts w:ascii="Consolas" w:eastAsiaTheme="minorEastAsia" w:hAnsi="Consolas" w:cs="Consolas"/>
-                <w:color w:val="F2F2F2" w:themeColor="background1" w:themeShade="F2"/>
-                <w:kern w:val="0"/>
-                <w:lang w:val="fr-FR" w:eastAsia="ja-JP"/>
-              </w:rPr>
-              <w:tab/>
-            </w:r>
-            <w:r>
-              <w:rPr>
-                <w:rFonts w:ascii="Consolas" w:eastAsiaTheme="minorEastAsia" w:hAnsi="Consolas" w:cs="Consolas"/>
-                <w:color w:val="F2F2F2" w:themeColor="background1" w:themeShade="F2"/>
-                <w:kern w:val="0"/>
-                <w:lang w:val="fr-FR" w:eastAsia="ja-JP"/>
-              </w:rPr>
-              <w:tab/>
-              <w:t>"error_message": "Not Found",</w:t>
-            </w:r>
-          </w:p>
-          <w:p>
-            <w:pPr>
-              <w:autoSpaceDE w:val="0"/>
-              <w:autoSpaceDN w:val="0"/>
-              <w:adjustRightInd w:val="0"/>
-              <w:spacing w:before="0" w:after="0" w:line="240" w:lineRule="auto"/>
-              <w:rPr>
-                <w:rFonts w:ascii="Consolas" w:eastAsiaTheme="minorEastAsia" w:hAnsi="Consolas" w:cs="Consolas"/>
-                <w:color w:val="F2F2F2" w:themeColor="background1" w:themeShade="F2"/>
-                <w:kern w:val="0"/>
-                <w:lang w:val="fr-FR" w:eastAsia="ja-JP"/>
-              </w:rPr>
-            </w:pPr>
-            <w:r>
-              <w:rPr>
-                <w:rFonts w:ascii="Consolas" w:eastAsiaTheme="minorEastAsia" w:hAnsi="Consolas" w:cs="Consolas"/>
-                <w:color w:val="F2F2F2" w:themeColor="background1" w:themeShade="F2"/>
-                <w:kern w:val="0"/>
-                <w:lang w:val="fr-FR" w:eastAsia="ja-JP"/>
-              </w:rPr>
-              <w:tab/>
-            </w:r>
-            <w:r>
-              <w:rPr>
-                <w:rFonts w:ascii="Consolas" w:eastAsiaTheme="minorEastAsia" w:hAnsi="Consolas" w:cs="Consolas"/>
-                <w:color w:val="F2F2F2" w:themeColor="background1" w:themeShade="F2"/>
-                <w:kern w:val="0"/>
-                <w:lang w:val="fr-FR" w:eastAsia="ja-JP"/>
-              </w:rPr>
-              <w:tab/>
-            </w:r>
-            <w:r>
-              <w:rPr>
-                <w:rFonts w:ascii="Consolas" w:eastAsiaTheme="minorEastAsia" w:hAnsi="Consolas" w:cs="Consolas"/>
-                <w:color w:val="F2F2F2" w:themeColor="background1" w:themeShade="F2"/>
-                <w:kern w:val="0"/>
-                <w:lang w:val="fr-FR" w:eastAsia="ja-JP"/>
-              </w:rPr>
-              <w:tab/>
-            </w:r>
-            <w:r>
-              <w:rPr>
-                <w:rFonts w:ascii="Consolas" w:eastAsiaTheme="minorEastAsia" w:hAnsi="Consolas" w:cs="Consolas"/>
-                <w:color w:val="F2F2F2" w:themeColor="background1" w:themeShade="F2"/>
-                <w:kern w:val="0"/>
-                <w:lang w:val="fr-FR" w:eastAsia="ja-JP"/>
-              </w:rPr>
-              <w:tab/>
-            </w:r>
-            <w:r>
-              <w:rPr>
-                <w:rFonts w:ascii="Consolas" w:eastAsiaTheme="minorEastAsia" w:hAnsi="Consolas" w:cs="Consolas"/>
-                <w:color w:val="F2F2F2" w:themeColor="background1" w:themeShade="F2"/>
-                <w:kern w:val="0"/>
-                <w:lang w:val="fr-FR" w:eastAsia="ja-JP"/>
+                <w:lang w:eastAsia="ja-JP"/>
               </w:rPr>
               <w:tab/>
             </w:r>
@@ -19485,7 +19503,7 @@
           <w:kern w:val="0"/>
           <w:lang w:val="fr-FR" w:eastAsia="ja-JP"/>
         </w:rPr>
-        <w:t>:true</w:t>
+        <w:t>:true:true</w:t>
       </w:r>
       <w:r>
         <w:rPr>
@@ -19494,7 +19512,7 @@
           <w:kern w:val="0"/>
           <w:lang w:val="fr-FR" w:eastAsia="ja-JP"/>
         </w:rPr>
-        <w:t>:true</w:t>
+        <w:t>}</w:t>
       </w:r>
       <w:r>
         <w:rPr>
@@ -19503,16 +19521,30 @@
           <w:kern w:val="0"/>
           <w:lang w:val="fr-FR" w:eastAsia="ja-JP"/>
         </w:rPr>
-        <w:t>}</w:t>
-      </w:r>
-      <w:r>
+        <w:tab/>
+      </w:r>
+    </w:p>
+    <w:p>
+      <w:pPr>
+        <w:autoSpaceDE w:val="0"/>
+        <w:autoSpaceDN w:val="0"/>
+        <w:adjustRightInd w:val="0"/>
+        <w:spacing w:before="0" w:after="0" w:line="240" w:lineRule="auto"/>
         <w:rPr>
           <w:rFonts w:ascii="Consolas" w:eastAsiaTheme="minorEastAsia" w:hAnsi="Consolas" w:cs="Consolas"/>
           <w:color w:val="4C483D" w:themeColor="text2"/>
           <w:kern w:val="0"/>
           <w:lang w:val="fr-FR" w:eastAsia="ja-JP"/>
         </w:rPr>
-        <w:tab/>
+      </w:pPr>
+      <w:r>
+        <w:rPr>
+          <w:rFonts w:ascii="Consolas" w:eastAsiaTheme="minorEastAsia" w:hAnsi="Consolas" w:cs="Consolas"/>
+          <w:color w:val="4C483D" w:themeColor="text2"/>
+          <w:kern w:val="0"/>
+          <w:lang w:val="fr-FR" w:eastAsia="ja-JP"/>
+        </w:rPr>
+        <w:t>Le deuxième paramètre permet de définir si tous les autres caractères sont transformés en caractères minuscules.</w:t>
       </w:r>
     </w:p>
     <w:p>
@@ -19528,17 +19560,20 @@
           <w:lang w:val="fr-FR" w:eastAsia="ja-JP"/>
         </w:rPr>
       </w:pPr>
-      <w:r>
+    </w:p>
+    <w:p>
+      <w:pPr>
+        <w:autoSpaceDE w:val="0"/>
+        <w:autoSpaceDN w:val="0"/>
+        <w:adjustRightInd w:val="0"/>
+        <w:spacing w:before="0" w:after="0" w:line="240" w:lineRule="auto"/>
         <w:rPr>
           <w:rFonts w:ascii="Consolas" w:eastAsiaTheme="minorEastAsia" w:hAnsi="Consolas" w:cs="Consolas"/>
           <w:color w:val="4C483D" w:themeColor="text2"/>
           <w:kern w:val="0"/>
           <w:lang w:val="fr-FR" w:eastAsia="ja-JP"/>
         </w:rPr>
-        <w:t xml:space="preserve">Le deuxième paramètre permet de définir si tous les autres caractères sont </w:t>
-      </w:r>
-      <w:bookmarkStart w:id="19" w:name="_GoBack"/>
-      <w:bookmarkEnd w:id="19"/>
+      </w:pPr>
       <w:r>
         <w:rPr>
           <w:rFonts w:ascii="Consolas" w:eastAsiaTheme="minorEastAsia" w:hAnsi="Consolas" w:cs="Consolas"/>
@@ -19546,7 +19581,70 @@
           <w:kern w:val="0"/>
           <w:lang w:val="fr-FR" w:eastAsia="ja-JP"/>
         </w:rPr>
-        <w:t>transformés en caractères minuscules.</w:t>
+        <w:t>{$test|</w:t>
+      </w:r>
+      <w:r>
+        <w:rPr>
+          <w:rFonts w:ascii="Consolas" w:eastAsiaTheme="minorEastAsia" w:hAnsi="Consolas" w:cs="Consolas"/>
+          <w:color w:val="4C483D" w:themeColor="text2"/>
+          <w:kern w:val="0"/>
+          <w:lang w:val="fr-FR" w:eastAsia="ja-JP"/>
+        </w:rPr>
+        <w:t>cat:</w:t>
+      </w:r>
+      <w:r>
+        <w:rPr>
+          <w:rFonts w:ascii="Consolas" w:eastAsiaTheme="minorEastAsia" w:hAnsi="Consolas" w:cs="Consolas"/>
+          <w:color w:val="4C483D" w:themeColor="text2"/>
+          <w:kern w:val="0"/>
+          <w:lang w:val="fr-FR" w:eastAsia="ja-JP"/>
+        </w:rPr>
+        <w:t>'</w:t>
+      </w:r>
+      <w:r>
+        <w:rPr>
+          <w:rFonts w:ascii="Consolas" w:eastAsiaTheme="minorEastAsia" w:hAnsi="Consolas" w:cs="Consolas"/>
+          <w:color w:val="4C483D" w:themeColor="text2"/>
+          <w:kern w:val="0"/>
+          <w:lang w:val="fr-FR" w:eastAsia="ja-JP"/>
+        </w:rPr>
+        <w:t xml:space="preserve"> ajouté du texte</w:t>
+      </w:r>
+      <w:r>
+        <w:rPr>
+          <w:rFonts w:ascii="Consolas" w:eastAsiaTheme="minorEastAsia" w:hAnsi="Consolas" w:cs="Consolas"/>
+          <w:color w:val="4C483D" w:themeColor="text2"/>
+          <w:kern w:val="0"/>
+          <w:lang w:val="fr-FR" w:eastAsia="ja-JP"/>
+        </w:rPr>
+        <w:t>'</w:t>
+      </w:r>
+      <w:r>
+        <w:rPr>
+          <w:rFonts w:ascii="Consolas" w:eastAsiaTheme="minorEastAsia" w:hAnsi="Consolas" w:cs="Consolas"/>
+          <w:color w:val="4C483D" w:themeColor="text2"/>
+          <w:kern w:val="0"/>
+          <w:lang w:val="fr-FR" w:eastAsia="ja-JP"/>
+        </w:rPr>
+        <w:t>}</w:t>
+      </w:r>
+      <w:r>
+        <w:rPr>
+          <w:rFonts w:ascii="Consolas" w:eastAsiaTheme="minorEastAsia" w:hAnsi="Consolas" w:cs="Consolas"/>
+          <w:color w:val="4C483D" w:themeColor="text2"/>
+          <w:kern w:val="0"/>
+          <w:lang w:val="fr-FR" w:eastAsia="ja-JP"/>
+        </w:rPr>
+        <w:tab/>
+      </w:r>
+      <w:r>
+        <w:rPr>
+          <w:rFonts w:ascii="Consolas" w:eastAsiaTheme="minorEastAsia" w:hAnsi="Consolas" w:cs="Consolas"/>
+          <w:color w:val="4C483D" w:themeColor="text2"/>
+          <w:kern w:val="0"/>
+          <w:lang w:val="fr-FR" w:eastAsia="ja-JP"/>
+        </w:rPr>
+        <w:tab/>
       </w:r>
     </w:p>
     <w:p>
@@ -19562,6 +19660,24 @@
           <w:lang w:val="fr-FR" w:eastAsia="ja-JP"/>
         </w:rPr>
       </w:pPr>
+      <w:r>
+        <w:rPr>
+          <w:rFonts w:ascii="Consolas" w:eastAsiaTheme="minorEastAsia" w:hAnsi="Consolas" w:cs="Consolas"/>
+          <w:color w:val="4C483D" w:themeColor="text2"/>
+          <w:kern w:val="0"/>
+          <w:lang w:val="fr-FR" w:eastAsia="ja-JP"/>
+        </w:rPr>
+        <w:t>permet de mettre chaq</w:t>
+      </w:r>
+      <w:r>
+        <w:rPr>
+          <w:rFonts w:ascii="Consolas" w:eastAsiaTheme="minorEastAsia" w:hAnsi="Consolas" w:cs="Consolas"/>
+          <w:color w:val="4C483D" w:themeColor="text2"/>
+          <w:kern w:val="0"/>
+          <w:lang w:val="fr-FR" w:eastAsia="ja-JP"/>
+        </w:rPr>
+        <w:t>ue première lettre des mots en majuscule</w:t>
+      </w:r>
     </w:p>
     <w:p>
       <w:pPr>
@@ -19573,15 +19689,268 @@
           <w:rFonts w:ascii="Consolas" w:eastAsiaTheme="minorEastAsia" w:hAnsi="Consolas" w:cs="Consolas"/>
           <w:color w:val="4C483D" w:themeColor="text2"/>
           <w:kern w:val="0"/>
-          <w:lang w:eastAsia="ja-JP"/>
-        </w:rPr>
-      </w:pPr>
-      <w:r>
+          <w:lang w:val="fr-FR" w:eastAsia="ja-JP"/>
+        </w:rPr>
+      </w:pPr>
+    </w:p>
+    <w:p>
+      <w:pPr>
+        <w:autoSpaceDE w:val="0"/>
+        <w:autoSpaceDN w:val="0"/>
+        <w:adjustRightInd w:val="0"/>
+        <w:spacing w:before="0" w:after="0" w:line="240" w:lineRule="auto"/>
         <w:rPr>
           <w:rFonts w:ascii="Consolas" w:eastAsiaTheme="minorEastAsia" w:hAnsi="Consolas" w:cs="Consolas"/>
           <w:color w:val="4C483D" w:themeColor="text2"/>
           <w:kern w:val="0"/>
-          <w:lang w:eastAsia="ja-JP"/>
+          <w:lang w:val="fr-FR" w:eastAsia="ja-JP"/>
+        </w:rPr>
+      </w:pPr>
+      <w:r>
+        <w:rPr>
+          <w:rFonts w:ascii="Consolas" w:eastAsiaTheme="minorEastAsia" w:hAnsi="Consolas" w:cs="Consolas"/>
+          <w:color w:val="4C483D" w:themeColor="text2"/>
+          <w:kern w:val="0"/>
+          <w:lang w:val="fr-FR" w:eastAsia="ja-JP"/>
+        </w:rPr>
+        <w:t>{$test|</w:t>
+      </w:r>
+      <w:r>
+        <w:rPr>
+          <w:rFonts w:ascii="Consolas" w:eastAsiaTheme="minorEastAsia" w:hAnsi="Consolas" w:cs="Consolas"/>
+          <w:color w:val="4C483D" w:themeColor="text2"/>
+          <w:kern w:val="0"/>
+          <w:lang w:val="fr-FR" w:eastAsia="ja-JP"/>
+        </w:rPr>
+        <w:t>count_characters</w:t>
+      </w:r>
+      <w:r>
+        <w:rPr>
+          <w:rFonts w:ascii="Consolas" w:eastAsiaTheme="minorEastAsia" w:hAnsi="Consolas" w:cs="Consolas"/>
+          <w:color w:val="4C483D" w:themeColor="text2"/>
+          <w:kern w:val="0"/>
+          <w:lang w:val="fr-FR" w:eastAsia="ja-JP"/>
+        </w:rPr>
+        <w:t>}</w:t>
+      </w:r>
+      <w:r>
+        <w:rPr>
+          <w:rFonts w:ascii="Consolas" w:eastAsiaTheme="minorEastAsia" w:hAnsi="Consolas" w:cs="Consolas"/>
+          <w:color w:val="4C483D" w:themeColor="text2"/>
+          <w:kern w:val="0"/>
+          <w:lang w:val="fr-FR" w:eastAsia="ja-JP"/>
+        </w:rPr>
+        <w:tab/>
+      </w:r>
+      <w:r>
+        <w:rPr>
+          <w:rFonts w:ascii="Consolas" w:eastAsiaTheme="minorEastAsia" w:hAnsi="Consolas" w:cs="Consolas"/>
+          <w:color w:val="4C483D" w:themeColor="text2"/>
+          <w:kern w:val="0"/>
+          <w:lang w:val="fr-FR" w:eastAsia="ja-JP"/>
+        </w:rPr>
+        <w:tab/>
+      </w:r>
+    </w:p>
+    <w:p>
+      <w:pPr>
+        <w:autoSpaceDE w:val="0"/>
+        <w:autoSpaceDN w:val="0"/>
+        <w:adjustRightInd w:val="0"/>
+        <w:spacing w:before="0" w:after="0" w:line="240" w:lineRule="auto"/>
+        <w:rPr>
+          <w:rFonts w:ascii="Consolas" w:eastAsiaTheme="minorEastAsia" w:hAnsi="Consolas" w:cs="Consolas"/>
+          <w:color w:val="4C483D" w:themeColor="text2"/>
+          <w:kern w:val="0"/>
+          <w:lang w:val="fr-FR" w:eastAsia="ja-JP"/>
+        </w:rPr>
+      </w:pPr>
+      <w:r>
+        <w:rPr>
+          <w:rFonts w:ascii="Consolas" w:eastAsiaTheme="minorEastAsia" w:hAnsi="Consolas" w:cs="Consolas"/>
+          <w:color w:val="4C483D" w:themeColor="text2"/>
+          <w:kern w:val="0"/>
+          <w:lang w:val="fr-FR" w:eastAsia="ja-JP"/>
+        </w:rPr>
+        <w:t xml:space="preserve">permet de </w:t>
+      </w:r>
+      <w:r>
+        <w:rPr>
+          <w:rFonts w:ascii="Consolas" w:eastAsiaTheme="minorEastAsia" w:hAnsi="Consolas" w:cs="Consolas"/>
+          <w:color w:val="4C483D" w:themeColor="text2"/>
+          <w:kern w:val="0"/>
+          <w:lang w:val="fr-FR" w:eastAsia="ja-JP"/>
+        </w:rPr>
+        <w:t>compter le nombre de caractères sauf les espaces</w:t>
+      </w:r>
+    </w:p>
+    <w:p>
+      <w:pPr>
+        <w:autoSpaceDE w:val="0"/>
+        <w:autoSpaceDN w:val="0"/>
+        <w:adjustRightInd w:val="0"/>
+        <w:spacing w:before="0" w:after="0" w:line="240" w:lineRule="auto"/>
+        <w:rPr>
+          <w:rFonts w:ascii="Consolas" w:eastAsiaTheme="minorEastAsia" w:hAnsi="Consolas" w:cs="Consolas"/>
+          <w:color w:val="4C483D" w:themeColor="text2"/>
+          <w:kern w:val="0"/>
+          <w:lang w:val="fr-FR" w:eastAsia="ja-JP"/>
+        </w:rPr>
+      </w:pPr>
+      <w:r>
+        <w:rPr>
+          <w:rFonts w:ascii="Consolas" w:eastAsiaTheme="minorEastAsia" w:hAnsi="Consolas" w:cs="Consolas"/>
+          <w:color w:val="4C483D" w:themeColor="text2"/>
+          <w:kern w:val="0"/>
+          <w:lang w:val="fr-FR" w:eastAsia="ja-JP"/>
+        </w:rPr>
+        <w:t>{$test|</w:t>
+      </w:r>
+      <w:r>
+        <w:rPr>
+          <w:rFonts w:ascii="Consolas" w:eastAsiaTheme="minorEastAsia" w:hAnsi="Consolas" w:cs="Consolas"/>
+          <w:color w:val="4C483D" w:themeColor="text2"/>
+          <w:kern w:val="0"/>
+          <w:lang w:val="fr-FR" w:eastAsia="ja-JP"/>
+        </w:rPr>
+        <w:t>count_characters</w:t>
+      </w:r>
+      <w:r>
+        <w:rPr>
+          <w:rFonts w:ascii="Consolas" w:eastAsiaTheme="minorEastAsia" w:hAnsi="Consolas" w:cs="Consolas"/>
+          <w:color w:val="4C483D" w:themeColor="text2"/>
+          <w:kern w:val="0"/>
+          <w:lang w:val="fr-FR" w:eastAsia="ja-JP"/>
+        </w:rPr>
+        <w:t>:true</w:t>
+      </w:r>
+      <w:r>
+        <w:rPr>
+          <w:rFonts w:ascii="Consolas" w:eastAsiaTheme="minorEastAsia" w:hAnsi="Consolas" w:cs="Consolas"/>
+          <w:color w:val="4C483D" w:themeColor="text2"/>
+          <w:kern w:val="0"/>
+          <w:lang w:val="fr-FR" w:eastAsia="ja-JP"/>
+        </w:rPr>
+        <w:t>}</w:t>
+      </w:r>
+      <w:r>
+        <w:rPr>
+          <w:rFonts w:ascii="Consolas" w:eastAsiaTheme="minorEastAsia" w:hAnsi="Consolas" w:cs="Consolas"/>
+          <w:color w:val="4C483D" w:themeColor="text2"/>
+          <w:kern w:val="0"/>
+          <w:lang w:val="fr-FR" w:eastAsia="ja-JP"/>
+        </w:rPr>
+        <w:tab/>
+      </w:r>
+      <w:r>
+        <w:rPr>
+          <w:rFonts w:ascii="Consolas" w:eastAsiaTheme="minorEastAsia" w:hAnsi="Consolas" w:cs="Consolas"/>
+          <w:color w:val="4C483D" w:themeColor="text2"/>
+          <w:kern w:val="0"/>
+          <w:lang w:val="fr-FR" w:eastAsia="ja-JP"/>
+        </w:rPr>
+        <w:tab/>
+      </w:r>
+    </w:p>
+    <w:p>
+      <w:pPr>
+        <w:autoSpaceDE w:val="0"/>
+        <w:autoSpaceDN w:val="0"/>
+        <w:adjustRightInd w:val="0"/>
+        <w:spacing w:before="0" w:after="0" w:line="240" w:lineRule="auto"/>
+        <w:rPr>
+          <w:rFonts w:ascii="Consolas" w:eastAsiaTheme="minorEastAsia" w:hAnsi="Consolas" w:cs="Consolas"/>
+          <w:color w:val="4C483D" w:themeColor="text2"/>
+          <w:kern w:val="0"/>
+          <w:lang w:val="fr-FR" w:eastAsia="ja-JP"/>
+        </w:rPr>
+      </w:pPr>
+      <w:r>
+        <w:rPr>
+          <w:rFonts w:ascii="Consolas" w:eastAsiaTheme="minorEastAsia" w:hAnsi="Consolas" w:cs="Consolas"/>
+          <w:color w:val="4C483D" w:themeColor="text2"/>
+          <w:kern w:val="0"/>
+          <w:lang w:val="fr-FR" w:eastAsia="ja-JP"/>
+        </w:rPr>
+        <w:t xml:space="preserve">permet de </w:t>
+      </w:r>
+      <w:r>
+        <w:rPr>
+          <w:rFonts w:ascii="Consolas" w:eastAsiaTheme="minorEastAsia" w:hAnsi="Consolas" w:cs="Consolas"/>
+          <w:color w:val="4C483D" w:themeColor="text2"/>
+          <w:kern w:val="0"/>
+          <w:lang w:val="fr-FR" w:eastAsia="ja-JP"/>
+        </w:rPr>
+        <w:t xml:space="preserve">compter le nombre de caractères </w:t>
+      </w:r>
+      <w:r>
+        <w:rPr>
+          <w:rFonts w:ascii="Consolas" w:eastAsiaTheme="minorEastAsia" w:hAnsi="Consolas" w:cs="Consolas"/>
+          <w:color w:val="4C483D" w:themeColor="text2"/>
+          <w:kern w:val="0"/>
+          <w:lang w:val="fr-FR" w:eastAsia="ja-JP"/>
+        </w:rPr>
+        <w:t>avec</w:t>
+      </w:r>
+      <w:bookmarkStart w:id="19" w:name="_GoBack"/>
+      <w:bookmarkEnd w:id="19"/>
+      <w:r>
+        <w:rPr>
+          <w:rFonts w:ascii="Consolas" w:eastAsiaTheme="minorEastAsia" w:hAnsi="Consolas" w:cs="Consolas"/>
+          <w:color w:val="4C483D" w:themeColor="text2"/>
+          <w:kern w:val="0"/>
+          <w:lang w:val="fr-FR" w:eastAsia="ja-JP"/>
+        </w:rPr>
+        <w:t xml:space="preserve"> les espaces</w:t>
+      </w:r>
+    </w:p>
+    <w:p>
+      <w:pPr>
+        <w:autoSpaceDE w:val="0"/>
+        <w:autoSpaceDN w:val="0"/>
+        <w:adjustRightInd w:val="0"/>
+        <w:spacing w:before="0" w:after="0" w:line="240" w:lineRule="auto"/>
+        <w:rPr>
+          <w:rFonts w:ascii="Consolas" w:eastAsiaTheme="minorEastAsia" w:hAnsi="Consolas" w:cs="Consolas"/>
+          <w:color w:val="4C483D" w:themeColor="text2"/>
+          <w:kern w:val="0"/>
+          <w:lang w:val="fr-FR" w:eastAsia="ja-JP"/>
+        </w:rPr>
+      </w:pPr>
+    </w:p>
+    <w:p>
+      <w:pPr>
+        <w:autoSpaceDE w:val="0"/>
+        <w:autoSpaceDN w:val="0"/>
+        <w:adjustRightInd w:val="0"/>
+        <w:spacing w:before="0" w:after="0" w:line="240" w:lineRule="auto"/>
+        <w:rPr>
+          <w:rFonts w:ascii="Consolas" w:eastAsiaTheme="minorEastAsia" w:hAnsi="Consolas" w:cs="Consolas"/>
+          <w:color w:val="4C483D" w:themeColor="text2"/>
+          <w:kern w:val="0"/>
+          <w:lang w:val="fr-FR" w:eastAsia="ja-JP"/>
+        </w:rPr>
+      </w:pPr>
+    </w:p>
+    <w:p>
+      <w:pPr>
+        <w:autoSpaceDE w:val="0"/>
+        <w:autoSpaceDN w:val="0"/>
+        <w:adjustRightInd w:val="0"/>
+        <w:spacing w:before="0" w:after="0" w:line="240" w:lineRule="auto"/>
+        <w:rPr>
+          <w:rFonts w:ascii="Consolas" w:eastAsiaTheme="minorEastAsia" w:hAnsi="Consolas" w:cs="Consolas"/>
+          <w:color w:val="4C483D" w:themeColor="text2"/>
+          <w:kern w:val="0"/>
+          <w:lang w:val="fr-FR" w:eastAsia="ja-JP"/>
+        </w:rPr>
+      </w:pPr>
+      <w:r>
+        <w:rPr>
+          <w:rFonts w:ascii="Consolas" w:eastAsiaTheme="minorEastAsia" w:hAnsi="Consolas" w:cs="Consolas"/>
+          <w:color w:val="4C483D" w:themeColor="text2"/>
+          <w:kern w:val="0"/>
+          <w:lang w:val="fr-FR" w:eastAsia="ja-JP"/>
         </w:rPr>
         <w:t>{$test|date_format}</w:t>
       </w:r>
@@ -20083,7 +20452,7 @@
 </file>
 
 <file path=word/endnotes.xml><?xml version="1.0" encoding="utf-8"?>
-<w:endnotes xmlns:wpc="http://schemas.microsoft.com/office/word/2010/wordprocessingCanvas" xmlns:mc="http://schemas.openxmlformats.org/markup-compatibility/2006" xmlns:o="urn:schemas-microsoft-com:office:office" xmlns:r="http://schemas.openxmlformats.org/officeDocument/2006/relationships" xmlns:m="http://schemas.openxmlformats.org/officeDocument/2006/math" xmlns:v="urn:schemas-microsoft-com:vml" xmlns:wp14="http://schemas.microsoft.com/office/word/2010/wordprocessingDrawing" xmlns:wp="http://schemas.openxmlformats.org/drawingml/2006/wordprocessingDrawing" xmlns:w10="urn:schemas-microsoft-com:office:word" xmlns:w="http://schemas.openxmlformats.org/wordprocessingml/2006/main" xmlns:w14="http://schemas.microsoft.com/office/word/2010/wordml" xmlns:w15="http://schemas.microsoft.com/office/word/2012/wordml" xmlns:wpg="http://schemas.microsoft.com/office/word/2010/wordprocessingGroup" xmlns:wpi="http://schemas.microsoft.com/office/word/2010/wordprocessingInk" xmlns:wne="http://schemas.microsoft.com/office/word/2006/wordml" xmlns:wps="http://schemas.microsoft.com/office/word/2010/wordprocessingShape" mc:Ignorable="w14 w15 wp14">
+<w:endnotes xmlns:wpc="http://schemas.microsoft.com/office/word/2010/wordprocessingCanvas" xmlns:mc="http://schemas.openxmlformats.org/markup-compatibility/2006" xmlns:o="urn:schemas-microsoft-com:office:office" xmlns:r="http://schemas.openxmlformats.org/officeDocument/2006/relationships" xmlns:m="http://schemas.openxmlformats.org/officeDocument/2006/math" xmlns:v="urn:schemas-microsoft-com:vml" xmlns:wp14="http://schemas.microsoft.com/office/word/2010/wordprocessingDrawing" xmlns:wp="http://schemas.openxmlformats.org/drawingml/2006/wordprocessingDrawing" xmlns:w10="urn:schemas-microsoft-com:office:word" xmlns:w="http://schemas.openxmlformats.org/wordprocessingml/2006/main" xmlns:w14="http://schemas.microsoft.com/office/word/2010/wordml" xmlns:wpg="http://schemas.microsoft.com/office/word/2010/wordprocessingGroup" xmlns:wpi="http://schemas.microsoft.com/office/word/2010/wordprocessingInk" xmlns:wne="http://schemas.microsoft.com/office/word/2006/wordml" xmlns:wps="http://schemas.microsoft.com/office/word/2010/wordprocessingShape" mc:Ignorable="w14 wp14">
   <w:endnote w:type="separator" w:id="-1">
     <w:p>
       <w:pPr>
@@ -20108,7 +20477,7 @@
 </file>
 
 <file path=word/footnotes.xml><?xml version="1.0" encoding="utf-8"?>
-<w:footnotes xmlns:wpc="http://schemas.microsoft.com/office/word/2010/wordprocessingCanvas" xmlns:mc="http://schemas.openxmlformats.org/markup-compatibility/2006" xmlns:o="urn:schemas-microsoft-com:office:office" xmlns:r="http://schemas.openxmlformats.org/officeDocument/2006/relationships" xmlns:m="http://schemas.openxmlformats.org/officeDocument/2006/math" xmlns:v="urn:schemas-microsoft-com:vml" xmlns:wp14="http://schemas.microsoft.com/office/word/2010/wordprocessingDrawing" xmlns:wp="http://schemas.openxmlformats.org/drawingml/2006/wordprocessingDrawing" xmlns:w10="urn:schemas-microsoft-com:office:word" xmlns:w="http://schemas.openxmlformats.org/wordprocessingml/2006/main" xmlns:w14="http://schemas.microsoft.com/office/word/2010/wordml" xmlns:w15="http://schemas.microsoft.com/office/word/2012/wordml" xmlns:wpg="http://schemas.microsoft.com/office/word/2010/wordprocessingGroup" xmlns:wpi="http://schemas.microsoft.com/office/word/2010/wordprocessingInk" xmlns:wne="http://schemas.microsoft.com/office/word/2006/wordml" xmlns:wps="http://schemas.microsoft.com/office/word/2010/wordprocessingShape" mc:Ignorable="w14 w15 wp14">
+<w:footnotes xmlns:wpc="http://schemas.microsoft.com/office/word/2010/wordprocessingCanvas" xmlns:mc="http://schemas.openxmlformats.org/markup-compatibility/2006" xmlns:o="urn:schemas-microsoft-com:office:office" xmlns:r="http://schemas.openxmlformats.org/officeDocument/2006/relationships" xmlns:m="http://schemas.openxmlformats.org/officeDocument/2006/math" xmlns:v="urn:schemas-microsoft-com:vml" xmlns:wp14="http://schemas.microsoft.com/office/word/2010/wordprocessingDrawing" xmlns:wp="http://schemas.openxmlformats.org/drawingml/2006/wordprocessingDrawing" xmlns:w10="urn:schemas-microsoft-com:office:word" xmlns:w="http://schemas.openxmlformats.org/wordprocessingml/2006/main" xmlns:w14="http://schemas.microsoft.com/office/word/2010/wordml" xmlns:wpg="http://schemas.microsoft.com/office/word/2010/wordprocessingGroup" xmlns:wpi="http://schemas.microsoft.com/office/word/2010/wordprocessingInk" xmlns:wne="http://schemas.microsoft.com/office/word/2006/wordml" xmlns:wps="http://schemas.microsoft.com/office/word/2010/wordprocessingShape" mc:Ignorable="w14 wp14">
   <w:footnote w:type="separator" w:id="-1">
     <w:p>
       <w:pPr>
@@ -20133,7 +20502,7 @@
 </file>
 
 <file path=word/numbering.xml><?xml version="1.0" encoding="utf-8"?>
-<w:numbering xmlns:wpc="http://schemas.microsoft.com/office/word/2010/wordprocessingCanvas" xmlns:mc="http://schemas.openxmlformats.org/markup-compatibility/2006" xmlns:o="urn:schemas-microsoft-com:office:office" xmlns:r="http://schemas.openxmlformats.org/officeDocument/2006/relationships" xmlns:m="http://schemas.openxmlformats.org/officeDocument/2006/math" xmlns:v="urn:schemas-microsoft-com:vml" xmlns:wp14="http://schemas.microsoft.com/office/word/2010/wordprocessingDrawing" xmlns:wp="http://schemas.openxmlformats.org/drawingml/2006/wordprocessingDrawing" xmlns:w10="urn:schemas-microsoft-com:office:word" xmlns:w="http://schemas.openxmlformats.org/wordprocessingml/2006/main" xmlns:w14="http://schemas.microsoft.com/office/word/2010/wordml" xmlns:w15="http://schemas.microsoft.com/office/word/2012/wordml" xmlns:wpg="http://schemas.microsoft.com/office/word/2010/wordprocessingGroup" xmlns:wpi="http://schemas.microsoft.com/office/word/2010/wordprocessingInk" xmlns:wne="http://schemas.microsoft.com/office/word/2006/wordml" xmlns:wps="http://schemas.microsoft.com/office/word/2010/wordprocessingShape" mc:Ignorable="w14 w15 wp14">
+<w:numbering xmlns:wpc="http://schemas.microsoft.com/office/word/2010/wordprocessingCanvas" xmlns:mc="http://schemas.openxmlformats.org/markup-compatibility/2006" xmlns:o="urn:schemas-microsoft-com:office:office" xmlns:r="http://schemas.openxmlformats.org/officeDocument/2006/relationships" xmlns:m="http://schemas.openxmlformats.org/officeDocument/2006/math" xmlns:v="urn:schemas-microsoft-com:vml" xmlns:wp14="http://schemas.microsoft.com/office/word/2010/wordprocessingDrawing" xmlns:wp="http://schemas.openxmlformats.org/drawingml/2006/wordprocessingDrawing" xmlns:w10="urn:schemas-microsoft-com:office:word" xmlns:w="http://schemas.openxmlformats.org/wordprocessingml/2006/main" xmlns:w14="http://schemas.microsoft.com/office/word/2010/wordml" xmlns:wpg="http://schemas.microsoft.com/office/word/2010/wordprocessingGroup" xmlns:wpi="http://schemas.microsoft.com/office/word/2010/wordprocessingInk" xmlns:wne="http://schemas.microsoft.com/office/word/2006/wordml" xmlns:wps="http://schemas.microsoft.com/office/word/2010/wordprocessingShape" mc:Ignorable="w14 wp14">
   <w:abstractNum w:abstractNumId="0">
     <w:nsid w:val="1D835B5A"/>
     <w:multiLevelType w:val="hybridMultilevel"/>
@@ -20554,7 +20923,7 @@
 </file>
 
 <file path=word/styles.xml><?xml version="1.0" encoding="utf-8"?>
-<w:styles xmlns:mc="http://schemas.openxmlformats.org/markup-compatibility/2006" xmlns:r="http://schemas.openxmlformats.org/officeDocument/2006/relationships" xmlns:w="http://schemas.openxmlformats.org/wordprocessingml/2006/main" xmlns:w14="http://schemas.microsoft.com/office/word/2010/wordml" xmlns:w15="http://schemas.microsoft.com/office/word/2012/wordml" mc:Ignorable="w14 w15">
+<w:styles xmlns:mc="http://schemas.openxmlformats.org/markup-compatibility/2006" xmlns:r="http://schemas.openxmlformats.org/officeDocument/2006/relationships" xmlns:w="http://schemas.openxmlformats.org/wordprocessingml/2006/main" xmlns:w14="http://schemas.microsoft.com/office/word/2010/wordml" mc:Ignorable="w14">
   <w:docDefaults>
     <w:rPrDefault>
       <w:rPr>
@@ -20569,378 +20938,145 @@
       </w:pPr>
     </w:pPrDefault>
   </w:docDefaults>
-  <w:latentStyles w:defLockedState="0" w:defUIPriority="99" w:defSemiHidden="0" w:defUnhideWhenUsed="0" w:defQFormat="0" w:count="371">
-    <w:lsdException w:name="Normal" w:uiPriority="0" w:qFormat="1"/>
-    <w:lsdException w:name="heading 1" w:uiPriority="9" w:qFormat="1"/>
-    <w:lsdException w:name="heading 2" w:semiHidden="1" w:uiPriority="9" w:unhideWhenUsed="1" w:qFormat="1"/>
-    <w:lsdException w:name="heading 3" w:semiHidden="1" w:uiPriority="9" w:unhideWhenUsed="1" w:qFormat="1"/>
-    <w:lsdException w:name="heading 4" w:semiHidden="1" w:uiPriority="9" w:unhideWhenUsed="1" w:qFormat="1"/>
-    <w:lsdException w:name="heading 5" w:semiHidden="1" w:uiPriority="9" w:unhideWhenUsed="1" w:qFormat="1"/>
-    <w:lsdException w:name="heading 6" w:semiHidden="1" w:uiPriority="9" w:unhideWhenUsed="1" w:qFormat="1"/>
-    <w:lsdException w:name="heading 7" w:semiHidden="1" w:uiPriority="9" w:unhideWhenUsed="1" w:qFormat="1"/>
-    <w:lsdException w:name="heading 8" w:semiHidden="1" w:uiPriority="9" w:unhideWhenUsed="1" w:qFormat="1"/>
-    <w:lsdException w:name="heading 9" w:semiHidden="1" w:uiPriority="9" w:unhideWhenUsed="1" w:qFormat="1"/>
-    <w:lsdException w:name="index 1" w:semiHidden="1" w:unhideWhenUsed="1"/>
-    <w:lsdException w:name="index 2" w:semiHidden="1" w:unhideWhenUsed="1"/>
-    <w:lsdException w:name="index 3" w:semiHidden="1" w:unhideWhenUsed="1"/>
-    <w:lsdException w:name="index 4" w:semiHidden="1" w:unhideWhenUsed="1"/>
-    <w:lsdException w:name="index 5" w:semiHidden="1" w:unhideWhenUsed="1"/>
-    <w:lsdException w:name="index 6" w:semiHidden="1" w:unhideWhenUsed="1"/>
-    <w:lsdException w:name="index 7" w:semiHidden="1" w:unhideWhenUsed="1"/>
-    <w:lsdException w:name="index 8" w:semiHidden="1" w:unhideWhenUsed="1"/>
-    <w:lsdException w:name="index 9" w:semiHidden="1" w:unhideWhenUsed="1"/>
-    <w:lsdException w:name="toc 1" w:semiHidden="1" w:uiPriority="39" w:unhideWhenUsed="1"/>
-    <w:lsdException w:name="toc 2" w:semiHidden="1" w:uiPriority="39" w:unhideWhenUsed="1"/>
-    <w:lsdException w:name="toc 3" w:semiHidden="1" w:uiPriority="39" w:unhideWhenUsed="1"/>
-    <w:lsdException w:name="toc 4" w:semiHidden="1" w:uiPriority="39" w:unhideWhenUsed="1"/>
-    <w:lsdException w:name="toc 5" w:semiHidden="1" w:uiPriority="39" w:unhideWhenUsed="1"/>
-    <w:lsdException w:name="toc 6" w:semiHidden="1" w:uiPriority="39" w:unhideWhenUsed="1"/>
-    <w:lsdException w:name="toc 7" w:semiHidden="1" w:uiPriority="39" w:unhideWhenUsed="1"/>
-    <w:lsdException w:name="toc 8" w:semiHidden="1" w:uiPriority="39" w:unhideWhenUsed="1"/>
-    <w:lsdException w:name="toc 9" w:semiHidden="1" w:uiPriority="39" w:unhideWhenUsed="1"/>
-    <w:lsdException w:name="Normal Indent" w:semiHidden="1" w:unhideWhenUsed="1"/>
-    <w:lsdException w:name="footnote text" w:semiHidden="1" w:unhideWhenUsed="1"/>
-    <w:lsdException w:name="annotation text" w:semiHidden="1" w:unhideWhenUsed="1"/>
-    <w:lsdException w:name="header" w:semiHidden="1" w:unhideWhenUsed="1"/>
-    <w:lsdException w:name="footer" w:semiHidden="1" w:uiPriority="0" w:unhideWhenUsed="1" w:qFormat="1"/>
-    <w:lsdException w:name="index heading" w:semiHidden="1" w:unhideWhenUsed="1"/>
-    <w:lsdException w:name="caption" w:semiHidden="1" w:uiPriority="35" w:unhideWhenUsed="1" w:qFormat="1"/>
-    <w:lsdException w:name="table of figures" w:semiHidden="1" w:unhideWhenUsed="1"/>
-    <w:lsdException w:name="envelope address" w:semiHidden="1" w:unhideWhenUsed="1"/>
-    <w:lsdException w:name="envelope return" w:semiHidden="1" w:unhideWhenUsed="1"/>
-    <w:lsdException w:name="footnote reference" w:semiHidden="1" w:unhideWhenUsed="1"/>
-    <w:lsdException w:name="annotation reference" w:semiHidden="1" w:unhideWhenUsed="1"/>
-    <w:lsdException w:name="line number" w:semiHidden="1" w:unhideWhenUsed="1"/>
-    <w:lsdException w:name="page number" w:semiHidden="1" w:unhideWhenUsed="1"/>
-    <w:lsdException w:name="endnote reference" w:semiHidden="1" w:unhideWhenUsed="1"/>
-    <w:lsdException w:name="endnote text" w:semiHidden="1" w:unhideWhenUsed="1"/>
-    <w:lsdException w:name="table of authorities" w:semiHidden="1" w:unhideWhenUsed="1"/>
-    <w:lsdException w:name="macro" w:semiHidden="1" w:unhideWhenUsed="1"/>
-    <w:lsdException w:name="toa heading" w:semiHidden="1" w:unhideWhenUsed="1"/>
-    <w:lsdException w:name="List" w:semiHidden="1" w:unhideWhenUsed="1"/>
-    <w:lsdException w:name="List Bullet" w:semiHidden="1" w:unhideWhenUsed="1"/>
-    <w:lsdException w:name="List Number" w:semiHidden="1" w:unhideWhenUsed="1"/>
-    <w:lsdException w:name="List 2" w:semiHidden="1" w:unhideWhenUsed="1"/>
-    <w:lsdException w:name="List 3" w:semiHidden="1" w:unhideWhenUsed="1"/>
-    <w:lsdException w:name="List 4" w:semiHidden="1" w:unhideWhenUsed="1"/>
-    <w:lsdException w:name="List 5" w:semiHidden="1" w:unhideWhenUsed="1"/>
-    <w:lsdException w:name="List Bullet 2" w:semiHidden="1" w:unhideWhenUsed="1"/>
-    <w:lsdException w:name="List Bullet 3" w:semiHidden="1" w:unhideWhenUsed="1"/>
-    <w:lsdException w:name="List Bullet 4" w:semiHidden="1" w:unhideWhenUsed="1"/>
-    <w:lsdException w:name="List Bullet 5" w:semiHidden="1" w:unhideWhenUsed="1"/>
-    <w:lsdException w:name="List Number 2" w:semiHidden="1" w:unhideWhenUsed="1"/>
-    <w:lsdException w:name="List Number 3" w:semiHidden="1" w:unhideWhenUsed="1"/>
-    <w:lsdException w:name="List Number 4" w:semiHidden="1" w:unhideWhenUsed="1"/>
-    <w:lsdException w:name="List Number 5" w:semiHidden="1" w:unhideWhenUsed="1"/>
-    <w:lsdException w:name="Title" w:uiPriority="10" w:qFormat="1"/>
-    <w:lsdException w:name="Closing" w:semiHidden="1" w:unhideWhenUsed="1"/>
-    <w:lsdException w:name="Signature" w:semiHidden="1" w:unhideWhenUsed="1"/>
-    <w:lsdException w:name="Default Paragraph Font" w:semiHidden="1" w:uiPriority="1" w:unhideWhenUsed="1"/>
-    <w:lsdException w:name="Body Text" w:semiHidden="1" w:unhideWhenUsed="1"/>
-    <w:lsdException w:name="Body Text Indent" w:semiHidden="1" w:unhideWhenUsed="1"/>
-    <w:lsdException w:name="List Continue" w:semiHidden="1" w:unhideWhenUsed="1"/>
-    <w:lsdException w:name="List Continue 2" w:semiHidden="1" w:unhideWhenUsed="1"/>
-    <w:lsdException w:name="List Continue 3" w:semiHidden="1" w:unhideWhenUsed="1"/>
-    <w:lsdException w:name="List Continue 4" w:semiHidden="1" w:unhideWhenUsed="1"/>
-    <w:lsdException w:name="List Continue 5" w:semiHidden="1" w:unhideWhenUsed="1"/>
-    <w:lsdException w:name="Message Header" w:semiHidden="1" w:unhideWhenUsed="1"/>
-    <w:lsdException w:name="Subtitle" w:uiPriority="11" w:qFormat="1"/>
-    <w:lsdException w:name="Salutation" w:semiHidden="1" w:unhideWhenUsed="1"/>
-    <w:lsdException w:name="Date" w:semiHidden="1" w:unhideWhenUsed="1"/>
-    <w:lsdException w:name="Body Text First Indent" w:semiHidden="1" w:unhideWhenUsed="1"/>
-    <w:lsdException w:name="Body Text First Indent 2" w:semiHidden="1" w:unhideWhenUsed="1"/>
-    <w:lsdException w:name="Note Heading" w:semiHidden="1" w:unhideWhenUsed="1"/>
-    <w:lsdException w:name="Body Text 2" w:semiHidden="1" w:unhideWhenUsed="1"/>
-    <w:lsdException w:name="Body Text 3" w:semiHidden="1" w:unhideWhenUsed="1"/>
-    <w:lsdException w:name="Body Text Indent 2" w:semiHidden="1" w:unhideWhenUsed="1"/>
-    <w:lsdException w:name="Body Text Indent 3" w:semiHidden="1" w:unhideWhenUsed="1"/>
-    <w:lsdException w:name="Block Text" w:semiHidden="1" w:unhideWhenUsed="1"/>
-    <w:lsdException w:name="Hyperlink" w:semiHidden="1" w:unhideWhenUsed="1"/>
-    <w:lsdException w:name="FollowedHyperlink" w:semiHidden="1" w:unhideWhenUsed="1"/>
-    <w:lsdException w:name="Strong" w:uiPriority="22" w:qFormat="1"/>
-    <w:lsdException w:name="Emphasis" w:uiPriority="20" w:qFormat="1"/>
-    <w:lsdException w:name="Document Map" w:semiHidden="1" w:unhideWhenUsed="1"/>
-    <w:lsdException w:name="Plain Text" w:semiHidden="1" w:unhideWhenUsed="1"/>
-    <w:lsdException w:name="E-mail Signature" w:semiHidden="1" w:unhideWhenUsed="1"/>
-    <w:lsdException w:name="HTML Top of Form" w:semiHidden="1" w:unhideWhenUsed="1"/>
-    <w:lsdException w:name="HTML Bottom of Form" w:semiHidden="1" w:unhideWhenUsed="1"/>
-    <w:lsdException w:name="Normal (Web)" w:semiHidden="1" w:unhideWhenUsed="1"/>
-    <w:lsdException w:name="HTML Acronym" w:semiHidden="1" w:unhideWhenUsed="1"/>
-    <w:lsdException w:name="HTML Address" w:semiHidden="1" w:unhideWhenUsed="1"/>
-    <w:lsdException w:name="HTML Cite" w:semiHidden="1" w:unhideWhenUsed="1"/>
-    <w:lsdException w:name="HTML Code" w:semiHidden="1" w:unhideWhenUsed="1"/>
-    <w:lsdException w:name="HTML Definition" w:semiHidden="1" w:unhideWhenUsed="1"/>
-    <w:lsdException w:name="HTML Keyboard" w:semiHidden="1" w:unhideWhenUsed="1"/>
-    <w:lsdException w:name="HTML Preformatted" w:semiHidden="1" w:unhideWhenUsed="1"/>
-    <w:lsdException w:name="HTML Sample" w:semiHidden="1" w:unhideWhenUsed="1"/>
-    <w:lsdException w:name="HTML Typewriter" w:semiHidden="1" w:unhideWhenUsed="1"/>
-    <w:lsdException w:name="HTML Variable" w:semiHidden="1" w:unhideWhenUsed="1"/>
-    <w:lsdException w:name="Normal Table" w:semiHidden="1" w:unhideWhenUsed="1"/>
-    <w:lsdException w:name="annotation subject" w:semiHidden="1" w:unhideWhenUsed="1"/>
-    <w:lsdException w:name="No List" w:semiHidden="1" w:unhideWhenUsed="1"/>
-    <w:lsdException w:name="Outline List 1" w:semiHidden="1" w:unhideWhenUsed="1"/>
-    <w:lsdException w:name="Outline List 2" w:semiHidden="1" w:unhideWhenUsed="1"/>
-    <w:lsdException w:name="Outline List 3" w:semiHidden="1" w:unhideWhenUsed="1"/>
-    <w:lsdException w:name="Table Simple 1" w:semiHidden="1" w:unhideWhenUsed="1"/>
-    <w:lsdException w:name="Table Simple 2" w:semiHidden="1" w:unhideWhenUsed="1"/>
-    <w:lsdException w:name="Table Simple 3" w:semiHidden="1" w:unhideWhenUsed="1"/>
-    <w:lsdException w:name="Table Classic 1" w:semiHidden="1" w:unhideWhenUsed="1"/>
-    <w:lsdException w:name="Table Classic 2" w:semiHidden="1" w:unhideWhenUsed="1"/>
-    <w:lsdException w:name="Table Classic 3" w:semiHidden="1" w:unhideWhenUsed="1"/>
-    <w:lsdException w:name="Table Classic 4" w:semiHidden="1" w:unhideWhenUsed="1"/>
-    <w:lsdException w:name="Table Colorful 1" w:semiHidden="1" w:unhideWhenUsed="1"/>
-    <w:lsdException w:name="Table Colorful 2" w:semiHidden="1" w:unhideWhenUsed="1"/>
-    <w:lsdException w:name="Table Colorful 3" w:semiHidden="1" w:unhideWhenUsed="1"/>
-    <w:lsdException w:name="Table Columns 1" w:semiHidden="1" w:unhideWhenUsed="1"/>
-    <w:lsdException w:name="Table Columns 2" w:semiHidden="1" w:unhideWhenUsed="1"/>
-    <w:lsdException w:name="Table Columns 3" w:semiHidden="1" w:unhideWhenUsed="1"/>
-    <w:lsdException w:name="Table Columns 4" w:semiHidden="1" w:unhideWhenUsed="1"/>
-    <w:lsdException w:name="Table Columns 5" w:semiHidden="1" w:unhideWhenUsed="1"/>
-    <w:lsdException w:name="Table Grid 1" w:semiHidden="1" w:unhideWhenUsed="1"/>
-    <w:lsdException w:name="Table Grid 2" w:semiHidden="1" w:unhideWhenUsed="1"/>
-    <w:lsdException w:name="Table Grid 3" w:semiHidden="1" w:unhideWhenUsed="1"/>
-    <w:lsdException w:name="Table Grid 4" w:semiHidden="1" w:unhideWhenUsed="1"/>
-    <w:lsdException w:name="Table Grid 5" w:semiHidden="1" w:unhideWhenUsed="1"/>
-    <w:lsdException w:name="Table Grid 6" w:semiHidden="1" w:unhideWhenUsed="1"/>
-    <w:lsdException w:name="Table Grid 7" w:semiHidden="1" w:unhideWhenUsed="1"/>
-    <w:lsdException w:name="Table Grid 8" w:semiHidden="1" w:unhideWhenUsed="1"/>
-    <w:lsdException w:name="Table List 1" w:semiHidden="1" w:unhideWhenUsed="1"/>
-    <w:lsdException w:name="Table List 2" w:semiHidden="1" w:unhideWhenUsed="1"/>
-    <w:lsdException w:name="Table List 3" w:semiHidden="1" w:unhideWhenUsed="1"/>
-    <w:lsdException w:name="Table List 4" w:semiHidden="1" w:unhideWhenUsed="1"/>
-    <w:lsdException w:name="Table List 5" w:semiHidden="1" w:unhideWhenUsed="1"/>
-    <w:lsdException w:name="Table List 6" w:semiHidden="1" w:unhideWhenUsed="1"/>
-    <w:lsdException w:name="Table List 7" w:semiHidden="1" w:unhideWhenUsed="1"/>
-    <w:lsdException w:name="Table List 8" w:semiHidden="1" w:unhideWhenUsed="1"/>
-    <w:lsdException w:name="Table 3D effects 1" w:semiHidden="1" w:unhideWhenUsed="1"/>
-    <w:lsdException w:name="Table 3D effects 2" w:semiHidden="1" w:unhideWhenUsed="1"/>
-    <w:lsdException w:name="Table 3D effects 3" w:semiHidden="1" w:unhideWhenUsed="1"/>
-    <w:lsdException w:name="Table Contemporary" w:semiHidden="1" w:unhideWhenUsed="1"/>
-    <w:lsdException w:name="Table Elegant" w:semiHidden="1" w:unhideWhenUsed="1"/>
-    <w:lsdException w:name="Table Professional" w:semiHidden="1" w:unhideWhenUsed="1"/>
-    <w:lsdException w:name="Table Subtle 1" w:semiHidden="1" w:unhideWhenUsed="1"/>
-    <w:lsdException w:name="Table Subtle 2" w:semiHidden="1" w:unhideWhenUsed="1"/>
-    <w:lsdException w:name="Table Web 1" w:semiHidden="1" w:unhideWhenUsed="1"/>
-    <w:lsdException w:name="Table Web 2" w:semiHidden="1" w:unhideWhenUsed="1"/>
-    <w:lsdException w:name="Table Web 3" w:semiHidden="1" w:unhideWhenUsed="1"/>
-    <w:lsdException w:name="Balloon Text" w:semiHidden="1" w:unhideWhenUsed="1"/>
-    <w:lsdException w:name="Table Grid" w:uiPriority="39"/>
-    <w:lsdException w:name="Table Theme" w:semiHidden="1" w:unhideWhenUsed="1"/>
-    <w:lsdException w:name="Placeholder Text" w:semiHidden="1"/>
-    <w:lsdException w:name="No Spacing" w:uiPriority="1" w:qFormat="1"/>
-    <w:lsdException w:name="Light Shading" w:uiPriority="60"/>
-    <w:lsdException w:name="Light List" w:uiPriority="61"/>
-    <w:lsdException w:name="Light Grid" w:uiPriority="62"/>
-    <w:lsdException w:name="Medium Shading 1" w:uiPriority="63"/>
-    <w:lsdException w:name="Medium Shading 2" w:uiPriority="64"/>
-    <w:lsdException w:name="Medium List 1" w:uiPriority="65"/>
-    <w:lsdException w:name="Medium List 2" w:uiPriority="66"/>
-    <w:lsdException w:name="Medium Grid 1" w:uiPriority="67"/>
-    <w:lsdException w:name="Medium Grid 2" w:uiPriority="68"/>
-    <w:lsdException w:name="Medium Grid 3" w:uiPriority="69"/>
-    <w:lsdException w:name="Dark List" w:uiPriority="70"/>
-    <w:lsdException w:name="Colorful Shading" w:uiPriority="71"/>
-    <w:lsdException w:name="Colorful List" w:uiPriority="72"/>
-    <w:lsdException w:name="Colorful Grid" w:uiPriority="73"/>
-    <w:lsdException w:name="Light Shading Accent 1" w:uiPriority="60"/>
-    <w:lsdException w:name="Light List Accent 1" w:uiPriority="61"/>
-    <w:lsdException w:name="Light Grid Accent 1" w:uiPriority="62"/>
-    <w:lsdException w:name="Medium Shading 1 Accent 1" w:uiPriority="63"/>
-    <w:lsdException w:name="Medium Shading 2 Accent 1" w:uiPriority="64"/>
-    <w:lsdException w:name="Medium List 1 Accent 1" w:uiPriority="65"/>
-    <w:lsdException w:name="Revision" w:semiHidden="1"/>
-    <w:lsdException w:name="List Paragraph" w:uiPriority="34" w:qFormat="1"/>
-    <w:lsdException w:name="Quote" w:uiPriority="29" w:qFormat="1"/>
-    <w:lsdException w:name="Intense Quote" w:uiPriority="30" w:qFormat="1"/>
-    <w:lsdException w:name="Medium List 2 Accent 1" w:uiPriority="66"/>
-    <w:lsdException w:name="Medium Grid 1 Accent 1" w:uiPriority="67"/>
-    <w:lsdException w:name="Medium Grid 2 Accent 1" w:uiPriority="68"/>
-    <w:lsdException w:name="Medium Grid 3 Accent 1" w:uiPriority="69"/>
-    <w:lsdException w:name="Dark List Accent 1" w:uiPriority="70"/>
-    <w:lsdException w:name="Colorful Shading Accent 1" w:uiPriority="71"/>
-    <w:lsdException w:name="Colorful List Accent 1" w:uiPriority="72"/>
-    <w:lsdException w:name="Colorful Grid Accent 1" w:uiPriority="73"/>
-    <w:lsdException w:name="Light Shading Accent 2" w:uiPriority="60"/>
-    <w:lsdException w:name="Light List Accent 2" w:uiPriority="61"/>
-    <w:lsdException w:name="Light Grid Accent 2" w:uiPriority="62"/>
-    <w:lsdException w:name="Medium Shading 1 Accent 2" w:uiPriority="63"/>
-    <w:lsdException w:name="Medium Shading 2 Accent 2" w:uiPriority="64"/>
-    <w:lsdException w:name="Medium List 1 Accent 2" w:uiPriority="65"/>
-    <w:lsdException w:name="Medium List 2 Accent 2" w:uiPriority="66"/>
-    <w:lsdException w:name="Medium Grid 1 Accent 2" w:uiPriority="67"/>
-    <w:lsdException w:name="Medium Grid 2 Accent 2" w:uiPriority="68"/>
-    <w:lsdException w:name="Medium Grid 3 Accent 2" w:uiPriority="69"/>
-    <w:lsdException w:name="Dark List Accent 2" w:uiPriority="70"/>
-    <w:lsdException w:name="Colorful Shading Accent 2" w:uiPriority="71"/>
-    <w:lsdException w:name="Colorful List Accent 2" w:uiPriority="72"/>
-    <w:lsdException w:name="Colorful Grid Accent 2" w:uiPriority="73"/>
-    <w:lsdException w:name="Light Shading Accent 3" w:uiPriority="60"/>
-    <w:lsdException w:name="Light List Accent 3" w:uiPriority="61"/>
-    <w:lsdException w:name="Light Grid Accent 3" w:uiPriority="62"/>
-    <w:lsdException w:name="Medium Shading 1 Accent 3" w:uiPriority="63"/>
-    <w:lsdException w:name="Medium Shading 2 Accent 3" w:uiPriority="64"/>
-    <w:lsdException w:name="Medium List 1 Accent 3" w:uiPriority="65"/>
-    <w:lsdException w:name="Medium List 2 Accent 3" w:uiPriority="66"/>
-    <w:lsdException w:name="Medium Grid 1 Accent 3" w:uiPriority="67"/>
-    <w:lsdException w:name="Medium Grid 2 Accent 3" w:uiPriority="68"/>
-    <w:lsdException w:name="Medium Grid 3 Accent 3" w:uiPriority="69"/>
-    <w:lsdException w:name="Dark List Accent 3" w:uiPriority="70"/>
-    <w:lsdException w:name="Colorful Shading Accent 3" w:uiPriority="71"/>
-    <w:lsdException w:name="Colorful List Accent 3" w:uiPriority="72"/>
-    <w:lsdException w:name="Colorful Grid Accent 3" w:uiPriority="73"/>
-    <w:lsdException w:name="Light Shading Accent 4" w:uiPriority="60"/>
-    <w:lsdException w:name="Light List Accent 4" w:uiPriority="61"/>
-    <w:lsdException w:name="Light Grid Accent 4" w:uiPriority="62"/>
-    <w:lsdException w:name="Medium Shading 1 Accent 4" w:uiPriority="63"/>
-    <w:lsdException w:name="Medium Shading 2 Accent 4" w:uiPriority="64"/>
-    <w:lsdException w:name="Medium List 1 Accent 4" w:uiPriority="65"/>
-    <w:lsdException w:name="Medium List 2 Accent 4" w:uiPriority="66"/>
-    <w:lsdException w:name="Medium Grid 1 Accent 4" w:uiPriority="67"/>
-    <w:lsdException w:name="Medium Grid 2 Accent 4" w:uiPriority="68"/>
-    <w:lsdException w:name="Medium Grid 3 Accent 4" w:uiPriority="69"/>
-    <w:lsdException w:name="Dark List Accent 4" w:uiPriority="70"/>
-    <w:lsdException w:name="Colorful Shading Accent 4" w:uiPriority="71"/>
-    <w:lsdException w:name="Colorful List Accent 4" w:uiPriority="72"/>
-    <w:lsdException w:name="Colorful Grid Accent 4" w:uiPriority="73"/>
-    <w:lsdException w:name="Light Shading Accent 5" w:uiPriority="60"/>
-    <w:lsdException w:name="Light List Accent 5" w:uiPriority="61"/>
-    <w:lsdException w:name="Light Grid Accent 5" w:uiPriority="62"/>
-    <w:lsdException w:name="Medium Shading 1 Accent 5" w:uiPriority="63"/>
-    <w:lsdException w:name="Medium Shading 2 Accent 5" w:uiPriority="64"/>
-    <w:lsdException w:name="Medium List 1 Accent 5" w:uiPriority="65"/>
-    <w:lsdException w:name="Medium List 2 Accent 5" w:uiPriority="66"/>
-    <w:lsdException w:name="Medium Grid 1 Accent 5" w:uiPriority="67"/>
-    <w:lsdException w:name="Medium Grid 2 Accent 5" w:uiPriority="68"/>
-    <w:lsdException w:name="Medium Grid 3 Accent 5" w:uiPriority="69"/>
-    <w:lsdException w:name="Dark List Accent 5" w:uiPriority="70"/>
-    <w:lsdException w:name="Colorful Shading Accent 5" w:uiPriority="71"/>
-    <w:lsdException w:name="Colorful List Accent 5" w:uiPriority="72"/>
-    <w:lsdException w:name="Colorful Grid Accent 5" w:uiPriority="73"/>
-    <w:lsdException w:name="Light Shading Accent 6" w:uiPriority="60"/>
-    <w:lsdException w:name="Light List Accent 6" w:uiPriority="61"/>
-    <w:lsdException w:name="Light Grid Accent 6" w:uiPriority="62"/>
-    <w:lsdException w:name="Medium Shading 1 Accent 6" w:uiPriority="63"/>
-    <w:lsdException w:name="Medium Shading 2 Accent 6" w:uiPriority="64"/>
-    <w:lsdException w:name="Medium List 1 Accent 6" w:uiPriority="65"/>
-    <w:lsdException w:name="Medium List 2 Accent 6" w:uiPriority="66"/>
-    <w:lsdException w:name="Medium Grid 1 Accent 6" w:uiPriority="67"/>
-    <w:lsdException w:name="Medium Grid 2 Accent 6" w:uiPriority="68"/>
-    <w:lsdException w:name="Medium Grid 3 Accent 6" w:uiPriority="69"/>
-    <w:lsdException w:name="Dark List Accent 6" w:uiPriority="70"/>
-    <w:lsdException w:name="Colorful Shading Accent 6" w:uiPriority="71"/>
-    <w:lsdException w:name="Colorful List Accent 6" w:uiPriority="72"/>
-    <w:lsdException w:name="Colorful Grid Accent 6" w:uiPriority="73"/>
-    <w:lsdException w:name="Subtle Emphasis" w:uiPriority="19" w:qFormat="1"/>
-    <w:lsdException w:name="Intense Emphasis" w:uiPriority="21" w:qFormat="1"/>
-    <w:lsdException w:name="Subtle Reference" w:uiPriority="31" w:qFormat="1"/>
-    <w:lsdException w:name="Intense Reference" w:uiPriority="32" w:qFormat="1"/>
-    <w:lsdException w:name="Book Title" w:uiPriority="33" w:qFormat="1"/>
-    <w:lsdException w:name="Bibliography" w:semiHidden="1" w:uiPriority="37" w:unhideWhenUsed="1"/>
-    <w:lsdException w:name="TOC Heading" w:semiHidden="1" w:uiPriority="39" w:unhideWhenUsed="1" w:qFormat="1"/>
-    <w:lsdException w:name="Plain Table 1" w:uiPriority="41"/>
-    <w:lsdException w:name="Plain Table 2" w:uiPriority="42"/>
-    <w:lsdException w:name="Plain Table 3" w:uiPriority="43"/>
-    <w:lsdException w:name="Plain Table 4" w:uiPriority="44"/>
-    <w:lsdException w:name="Plain Table 5" w:uiPriority="45"/>
-    <w:lsdException w:name="Grid Table Light" w:uiPriority="40"/>
-    <w:lsdException w:name="Grid Table 1 Light" w:uiPriority="46"/>
-    <w:lsdException w:name="Grid Table 2" w:uiPriority="47"/>
-    <w:lsdException w:name="Grid Table 3" w:uiPriority="48"/>
-    <w:lsdException w:name="Grid Table 4" w:uiPriority="49"/>
-    <w:lsdException w:name="Grid Table 5 Dark" w:uiPriority="50"/>
-    <w:lsdException w:name="Grid Table 6 Colorful" w:uiPriority="51"/>
-    <w:lsdException w:name="Grid Table 7 Colorful" w:uiPriority="52"/>
-    <w:lsdException w:name="Grid Table 1 Light Accent 1" w:uiPriority="46"/>
-    <w:lsdException w:name="Grid Table 2 Accent 1" w:uiPriority="47"/>
-    <w:lsdException w:name="Grid Table 3 Accent 1" w:uiPriority="48"/>
-    <w:lsdException w:name="Grid Table 4 Accent 1" w:uiPriority="49"/>
-    <w:lsdException w:name="Grid Table 5 Dark Accent 1" w:uiPriority="50"/>
-    <w:lsdException w:name="Grid Table 6 Colorful Accent 1" w:uiPriority="51"/>
-    <w:lsdException w:name="Grid Table 7 Colorful Accent 1" w:uiPriority="52"/>
-    <w:lsdException w:name="Grid Table 1 Light Accent 2" w:uiPriority="46"/>
-    <w:lsdException w:name="Grid Table 2 Accent 2" w:uiPriority="47"/>
-    <w:lsdException w:name="Grid Table 3 Accent 2" w:uiPriority="48"/>
-    <w:lsdException w:name="Grid Table 4 Accent 2" w:uiPriority="49"/>
-    <w:lsdException w:name="Grid Table 5 Dark Accent 2" w:uiPriority="50"/>
-    <w:lsdException w:name="Grid Table 6 Colorful Accent 2" w:uiPriority="51"/>
-    <w:lsdException w:name="Grid Table 7 Colorful Accent 2" w:uiPriority="52"/>
-    <w:lsdException w:name="Grid Table 1 Light Accent 3" w:uiPriority="46"/>
-    <w:lsdException w:name="Grid Table 2 Accent 3" w:uiPriority="47"/>
-    <w:lsdException w:name="Grid Table 3 Accent 3" w:uiPriority="48"/>
-    <w:lsdException w:name="Grid Table 4 Accent 3" w:uiPriority="49"/>
-    <w:lsdException w:name="Grid Table 5 Dark Accent 3" w:uiPriority="50"/>
-    <w:lsdException w:name="Grid Table 6 Colorful Accent 3" w:uiPriority="51"/>
-    <w:lsdException w:name="Grid Table 7 Colorful Accent 3" w:uiPriority="52"/>
-    <w:lsdException w:name="Grid Table 1 Light Accent 4" w:uiPriority="46"/>
-    <w:lsdException w:name="Grid Table 2 Accent 4" w:uiPriority="47"/>
-    <w:lsdException w:name="Grid Table 3 Accent 4" w:uiPriority="48"/>
-    <w:lsdException w:name="Grid Table 4 Accent 4" w:uiPriority="49"/>
-    <w:lsdException w:name="Grid Table 5 Dark Accent 4" w:uiPriority="50"/>
-    <w:lsdException w:name="Grid Table 6 Colorful Accent 4" w:uiPriority="51"/>
-    <w:lsdException w:name="Grid Table 7 Colorful Accent 4" w:uiPriority="52"/>
-    <w:lsdException w:name="Grid Table 1 Light Accent 5" w:uiPriority="46"/>
-    <w:lsdException w:name="Grid Table 2 Accent 5" w:uiPriority="47"/>
-    <w:lsdException w:name="Grid Table 3 Accent 5" w:uiPriority="48"/>
-    <w:lsdException w:name="Grid Table 4 Accent 5" w:uiPriority="49"/>
-    <w:lsdException w:name="Grid Table 5 Dark Accent 5" w:uiPriority="50"/>
-    <w:lsdException w:name="Grid Table 6 Colorful Accent 5" w:uiPriority="51"/>
-    <w:lsdException w:name="Grid Table 7 Colorful Accent 5" w:uiPriority="52"/>
-    <w:lsdException w:name="Grid Table 1 Light Accent 6" w:uiPriority="46"/>
-    <w:lsdException w:name="Grid Table 2 Accent 6" w:uiPriority="47"/>
-    <w:lsdException w:name="Grid Table 3 Accent 6" w:uiPriority="48"/>
-    <w:lsdException w:name="Grid Table 4 Accent 6" w:uiPriority="49"/>
-    <w:lsdException w:name="Grid Table 5 Dark Accent 6" w:uiPriority="50"/>
-    <w:lsdException w:name="Grid Table 6 Colorful Accent 6" w:uiPriority="51"/>
-    <w:lsdException w:name="Grid Table 7 Colorful Accent 6" w:uiPriority="52"/>
-    <w:lsdException w:name="List Table 1 Light" w:uiPriority="46"/>
-    <w:lsdException w:name="List Table 2" w:uiPriority="47"/>
-    <w:lsdException w:name="List Table 3" w:uiPriority="48"/>
-    <w:lsdException w:name="List Table 4" w:uiPriority="49"/>
-    <w:lsdException w:name="List Table 5 Dark" w:uiPriority="50"/>
-    <w:lsdException w:name="List Table 6 Colorful" w:uiPriority="51"/>
-    <w:lsdException w:name="List Table 7 Colorful" w:uiPriority="52"/>
-    <w:lsdException w:name="List Table 1 Light Accent 1" w:uiPriority="46"/>
-    <w:lsdException w:name="List Table 2 Accent 1" w:uiPriority="47"/>
-    <w:lsdException w:name="List Table 3 Accent 1" w:uiPriority="48"/>
-    <w:lsdException w:name="List Table 4 Accent 1" w:uiPriority="49"/>
-    <w:lsdException w:name="List Table 5 Dark Accent 1" w:uiPriority="50"/>
-    <w:lsdException w:name="List Table 6 Colorful Accent 1" w:uiPriority="51"/>
-    <w:lsdException w:name="List Table 7 Colorful Accent 1" w:uiPriority="52"/>
-    <w:lsdException w:name="List Table 1 Light Accent 2" w:uiPriority="46"/>
-    <w:lsdException w:name="List Table 2 Accent 2" w:uiPriority="47"/>
-    <w:lsdException w:name="List Table 3 Accent 2" w:uiPriority="48"/>
-    <w:lsdException w:name="List Table 4 Accent 2" w:uiPriority="49"/>
-    <w:lsdException w:name="List Table 5 Dark Accent 2" w:uiPriority="50"/>
-    <w:lsdException w:name="List Table 6 Colorful Accent 2" w:uiPriority="51"/>
-    <w:lsdException w:name="List Table 7 Colorful Accent 2" w:uiPriority="52"/>
-    <w:lsdException w:name="List Table 1 Light Accent 3" w:uiPriority="46"/>
-    <w:lsdException w:name="List Table 2 Accent 3" w:uiPriority="47"/>
-    <w:lsdException w:name="List Table 3 Accent 3" w:uiPriority="48"/>
-    <w:lsdException w:name="List Table 4 Accent 3" w:uiPriority="49"/>
-    <w:lsdException w:name="List Table 5 Dark Accent 3" w:uiPriority="50"/>
-    <w:lsdException w:name="List Table 6 Colorful Accent 3" w:uiPriority="51"/>
-    <w:lsdException w:name="List Table 7 Colorful Accent 3" w:uiPriority="52"/>
-    <w:lsdException w:name="List Table 1 Light Accent 4" w:uiPriority="46"/>
-    <w:lsdException w:name="List Table 2 Accent 4" w:uiPriority="47"/>
-    <w:lsdException w:name="List Table 3 Accent 4" w:uiPriority="48"/>
-    <w:lsdException w:name="List Table 4 Accent 4" w:uiPriority="49"/>
-    <w:lsdException w:name="List Table 5 Dark Accent 4" w:uiPriority="50"/>
-    <w:lsdException w:name="List Table 6 Colorful Accent 4" w:uiPriority="51"/>
-    <w:lsdException w:name="List Table 7 Colorful Accent 4" w:uiPriority="52"/>
-    <w:lsdException w:name="List Table 1 Light Accent 5" w:uiPriority="46"/>
-    <w:lsdException w:name="List Table 2 Accent 5" w:uiPriority="47"/>
-    <w:lsdException w:name="List Table 3 Accent 5" w:uiPriority="48"/>
-    <w:lsdException w:name="List Table 4 Accent 5" w:uiPriority="49"/>
-    <w:lsdException w:name="List Table 5 Dark Accent 5" w:uiPriority="50"/>
-    <w:lsdException w:name="List Table 6 Colorful Accent 5" w:uiPriority="51"/>
-    <w:lsdException w:name="List Table 7 Colorful Accent 5" w:uiPriority="52"/>
-    <w:lsdException w:name="List Table 1 Light Accent 6" w:uiPriority="46"/>
-    <w:lsdException w:name="List Table 2 Accent 6" w:uiPriority="47"/>
-    <w:lsdException w:name="List Table 3 Accent 6" w:uiPriority="48"/>
-    <w:lsdException w:name="List Table 4 Accent 6" w:uiPriority="49"/>
-    <w:lsdException w:name="List Table 5 Dark Accent 6" w:uiPriority="50"/>
-    <w:lsdException w:name="List Table 6 Colorful Accent 6" w:uiPriority="51"/>
-    <w:lsdException w:name="List Table 7 Colorful Accent 6" w:uiPriority="52"/>
+  <w:latentStyles w:defLockedState="0" w:defUIPriority="99" w:defSemiHidden="1" w:defUnhideWhenUsed="1" w:defQFormat="0" w:count="267">
+    <w:lsdException w:name="Normal" w:semiHidden="0" w:uiPriority="0" w:unhideWhenUsed="0" w:qFormat="1"/>
+    <w:lsdException w:name="heading 1" w:semiHidden="0" w:uiPriority="9" w:unhideWhenUsed="0" w:qFormat="1"/>
+    <w:lsdException w:name="heading 2" w:uiPriority="9" w:qFormat="1"/>
+    <w:lsdException w:name="heading 3" w:uiPriority="9" w:qFormat="1"/>
+    <w:lsdException w:name="heading 4" w:uiPriority="9" w:qFormat="1"/>
+    <w:lsdException w:name="heading 5" w:uiPriority="9" w:qFormat="1"/>
+    <w:lsdException w:name="heading 6" w:uiPriority="9" w:qFormat="1"/>
+    <w:lsdException w:name="heading 7" w:uiPriority="9" w:qFormat="1"/>
+    <w:lsdException w:name="heading 8" w:uiPriority="9" w:qFormat="1"/>
+    <w:lsdException w:name="heading 9" w:uiPriority="9" w:qFormat="1"/>
+    <w:lsdException w:name="toc 1" w:uiPriority="39"/>
+    <w:lsdException w:name="toc 2" w:uiPriority="39"/>
+    <w:lsdException w:name="toc 3" w:uiPriority="39"/>
+    <w:lsdException w:name="toc 4" w:uiPriority="39"/>
+    <w:lsdException w:name="toc 5" w:uiPriority="39"/>
+    <w:lsdException w:name="toc 6" w:uiPriority="39"/>
+    <w:lsdException w:name="toc 7" w:uiPriority="39"/>
+    <w:lsdException w:name="toc 8" w:uiPriority="39"/>
+    <w:lsdException w:name="toc 9" w:uiPriority="39"/>
+    <w:lsdException w:name="footer" w:uiPriority="0" w:qFormat="1"/>
+    <w:lsdException w:name="caption" w:uiPriority="35" w:qFormat="1"/>
+    <w:lsdException w:name="Title" w:semiHidden="0" w:uiPriority="10" w:unhideWhenUsed="0" w:qFormat="1"/>
+    <w:lsdException w:name="Default Paragraph Font" w:uiPriority="1"/>
+    <w:lsdException w:name="Subtitle" w:semiHidden="0" w:uiPriority="11" w:unhideWhenUsed="0" w:qFormat="1"/>
+    <w:lsdException w:name="Strong" w:semiHidden="0" w:uiPriority="22" w:unhideWhenUsed="0" w:qFormat="1"/>
+    <w:lsdException w:name="Emphasis" w:semiHidden="0" w:uiPriority="20" w:unhideWhenUsed="0" w:qFormat="1"/>
+    <w:lsdException w:name="Table Grid" w:semiHidden="0" w:uiPriority="39" w:unhideWhenUsed="0"/>
+    <w:lsdException w:name="Placeholder Text" w:unhideWhenUsed="0"/>
+    <w:lsdException w:name="No Spacing" w:semiHidden="0" w:uiPriority="1" w:unhideWhenUsed="0" w:qFormat="1"/>
+    <w:lsdException w:name="Light Shading" w:semiHidden="0" w:uiPriority="60" w:unhideWhenUsed="0"/>
+    <w:lsdException w:name="Light List" w:semiHidden="0" w:uiPriority="61" w:unhideWhenUsed="0"/>
+    <w:lsdException w:name="Light Grid" w:semiHidden="0" w:uiPriority="62" w:unhideWhenUsed="0"/>
+    <w:lsdException w:name="Medium Shading 1" w:semiHidden="0" w:uiPriority="63" w:unhideWhenUsed="0"/>
+    <w:lsdException w:name="Medium Shading 2" w:semiHidden="0" w:uiPriority="64" w:unhideWhenUsed="0"/>
+    <w:lsdException w:name="Medium List 1" w:semiHidden="0" w:uiPriority="65" w:unhideWhenUsed="0"/>
+    <w:lsdException w:name="Medium List 2" w:semiHidden="0" w:uiPriority="66" w:unhideWhenUsed="0"/>
+    <w:lsdException w:name="Medium Grid 1" w:semiHidden="0" w:uiPriority="67" w:unhideWhenUsed="0"/>
+    <w:lsdException w:name="Medium Grid 2" w:semiHidden="0" w:uiPriority="68" w:unhideWhenUsed="0"/>
+    <w:lsdException w:name="Medium Grid 3" w:semiHidden="0" w:uiPriority="69" w:unhideWhenUsed="0"/>
+    <w:lsdException w:name="Dark List" w:semiHidden="0" w:uiPriority="70" w:unhideWhenUsed="0"/>
+    <w:lsdException w:name="Colorful Shading" w:semiHidden="0" w:uiPriority="71" w:unhideWhenUsed="0"/>
+    <w:lsdException w:name="Colorful List" w:semiHidden="0" w:uiPriority="72" w:unhideWhenUsed="0"/>
+    <w:lsdException w:name="Colorful Grid" w:semiHidden="0" w:uiPriority="73" w:unhideWhenUsed="0"/>
+    <w:lsdException w:name="Light Shading Accent 1" w:semiHidden="0" w:uiPriority="60" w:unhideWhenUsed="0"/>
+    <w:lsdException w:name="Light List Accent 1" w:semiHidden="0" w:uiPriority="61" w:unhideWhenUsed="0"/>
+    <w:lsdException w:name="Light Grid Accent 1" w:semiHidden="0" w:uiPriority="62" w:unhideWhenUsed="0"/>
+    <w:lsdException w:name="Medium Shading 1 Accent 1" w:semiHidden="0" w:uiPriority="63" w:unhideWhenUsed="0"/>
+    <w:lsdException w:name="Medium Shading 2 Accent 1" w:semiHidden="0" w:uiPriority="64" w:unhideWhenUsed="0"/>
+    <w:lsdException w:name="Medium List 1 Accent 1" w:semiHidden="0" w:uiPriority="65" w:unhideWhenUsed="0"/>
+    <w:lsdException w:name="Revision" w:unhideWhenUsed="0"/>
+    <w:lsdException w:name="List Paragraph" w:semiHidden="0" w:uiPriority="34" w:unhideWhenUsed="0" w:qFormat="1"/>
+    <w:lsdException w:name="Quote" w:semiHidden="0" w:uiPriority="29" w:unhideWhenUsed="0" w:qFormat="1"/>
+    <w:lsdException w:name="Intense Quote" w:semiHidden="0" w:uiPriority="30" w:unhideWhenUsed="0" w:qFormat="1"/>
+    <w:lsdException w:name="Medium List 2 Accent 1" w:semiHidden="0" w:uiPriority="66" w:unhideWhenUsed="0"/>
+    <w:lsdException w:name="Medium Grid 1 Accent 1" w:semiHidden="0" w:uiPriority="67" w:unhideWhenUsed="0"/>
+    <w:lsdException w:name="Medium Grid 2 Accent 1" w:semiHidden="0" w:uiPriority="68" w:unhideWhenUsed="0"/>
+    <w:lsdException w:name="Medium Grid 3 Accent 1" w:semiHidden="0" w:uiPriority="69" w:unhideWhenUsed="0"/>
+    <w:lsdException w:name="Dark List Accent 1" w:semiHidden="0" w:uiPriority="70" w:unhideWhenUsed="0"/>
+    <w:lsdException w:name="Colorful Shading Accent 1" w:semiHidden="0" w:uiPriority="71" w:unhideWhenUsed="0"/>
+    <w:lsdException w:name="Colorful List Accent 1" w:semiHidden="0" w:uiPriority="72" w:unhideWhenUsed="0"/>
+    <w:lsdException w:name="Colorful Grid Accent 1" w:semiHidden="0" w:uiPriority="73" w:unhideWhenUsed="0"/>
+    <w:lsdException w:name="Light Shading Accent 2" w:semiHidden="0" w:uiPriority="60" w:unhideWhenUsed="0"/>
+    <w:lsdException w:name="Light List Accent 2" w:semiHidden="0" w:uiPriority="61" w:unhideWhenUsed="0"/>
+    <w:lsdException w:name="Light Grid Accent 2" w:semiHidden="0" w:uiPriority="62" w:unhideWhenUsed="0"/>
+    <w:lsdException w:name="Medium Shading 1 Accent 2" w:semiHidden="0" w:uiPriority="63" w:unhideWhenUsed="0"/>
+    <w:lsdException w:name="Medium Shading 2 Accent 2" w:semiHidden="0" w:uiPriority="64" w:unhideWhenUsed="0"/>
+    <w:lsdException w:name="Medium List 1 Accent 2" w:semiHidden="0" w:uiPriority="65" w:unhideWhenUsed="0"/>
+    <w:lsdException w:name="Medium List 2 Accent 2" w:semiHidden="0" w:uiPriority="66" w:unhideWhenUsed="0"/>
+    <w:lsdException w:name="Medium Grid 1 Accent 2" w:semiHidden="0" w:uiPriority="67" w:unhideWhenUsed="0"/>
+    <w:lsdException w:name="Medium Grid 2 Accent 2" w:semiHidden="0" w:uiPriority="68" w:unhideWhenUsed="0"/>
+    <w:lsdException w:name="Medium Grid 3 Accent 2" w:semiHidden="0" w:uiPriority="69" w:unhideWhenUsed="0"/>
+    <w:lsdException w:name="Dark List Accent 2" w:semiHidden="0" w:uiPriority="70" w:unhideWhenUsed="0"/>
+    <w:lsdException w:name="Colorful Shading Accent 2" w:semiHidden="0" w:uiPriority="71" w:unhideWhenUsed="0"/>
+    <w:lsdException w:name="Colorful List Accent 2" w:semiHidden="0" w:uiPriority="72" w:unhideWhenUsed="0"/>
+    <w:lsdException w:name="Colorful Grid Accent 2" w:semiHidden="0" w:uiPriority="73" w:unhideWhenUsed="0"/>
+    <w:lsdException w:name="Light Shading Accent 3" w:semiHidden="0" w:uiPriority="60" w:unhideWhenUsed="0"/>
+    <w:lsdException w:name="Light List Accent 3" w:semiHidden="0" w:uiPriority="61" w:unhideWhenUsed="0"/>
+    <w:lsdException w:name="Light Grid Accent 3" w:semiHidden="0" w:uiPriority="62" w:unhideWhenUsed="0"/>
+    <w:lsdException w:name="Medium Shading 1 Accent 3" w:semiHidden="0" w:uiPriority="63" w:unhideWhenUsed="0"/>
+    <w:lsdException w:name="Medium Shading 2 Accent 3" w:semiHidden="0" w:uiPriority="64" w:unhideWhenUsed="0"/>
+    <w:lsdException w:name="Medium List 1 Accent 3" w:semiHidden="0" w:uiPriority="65" w:unhideWhenUsed="0"/>
+    <w:lsdException w:name="Medium List 2 Accent 3" w:semiHidden="0" w:uiPriority="66" w:unhideWhenUsed="0"/>
+    <w:lsdException w:name="Medium Grid 1 Accent 3" w:semiHidden="0" w:uiPriority="67" w:unhideWhenUsed="0"/>
+    <w:lsdException w:name="Medium Grid 2 Accent 3" w:semiHidden="0" w:uiPriority="68" w:unhideWhenUsed="0"/>
+    <w:lsdException w:name="Medium Grid 3 Accent 3" w:semiHidden="0" w:uiPriority="69" w:unhideWhenUsed="0"/>
+    <w:lsdException w:name="Dark List Accent 3" w:semiHidden="0" w:uiPriority="70" w:unhideWhenUsed="0"/>
+    <w:lsdException w:name="Colorful Shading Accent 3" w:semiHidden="0" w:uiPriority="71" w:unhideWhenUsed="0"/>
+    <w:lsdException w:name="Colorful List Accent 3" w:semiHidden="0" w:uiPriority="72" w:unhideWhenUsed="0"/>
+    <w:lsdException w:name="Colorful Grid Accent 3" w:semiHidden="0" w:uiPriority="73" w:unhideWhenUsed="0"/>
+    <w:lsdException w:name="Light Shading Accent 4" w:semiHidden="0" w:uiPriority="60" w:unhideWhenUsed="0"/>
+    <w:lsdException w:name="Light List Accent 4" w:semiHidden="0" w:uiPriority="61" w:unhideWhenUsed="0"/>
+    <w:lsdException w:name="Light Grid Accent 4" w:semiHidden="0" w:uiPriority="62" w:unhideWhenUsed="0"/>
+    <w:lsdException w:name="Medium Shading 1 Accent 4" w:semiHidden="0" w:uiPriority="63" w:unhideWhenUsed="0"/>
+    <w:lsdException w:name="Medium Shading 2 Accent 4" w:semiHidden="0" w:uiPriority="64" w:unhideWhenUsed="0"/>
+    <w:lsdException w:name="Medium List 1 Accent 4" w:semiHidden="0" w:uiPriority="65" w:unhideWhenUsed="0"/>
+    <w:lsdException w:name="Medium List 2 Accent 4" w:semiHidden="0" w:uiPriority="66" w:unhideWhenUsed="0"/>
+    <w:lsdException w:name="Medium Grid 1 Accent 4" w:semiHidden="0" w:uiPriority="67" w:unhideWhenUsed="0"/>
+    <w:lsdException w:name="Medium Grid 2 Accent 4" w:semiHidden="0" w:uiPriority="68" w:unhideWhenUsed="0"/>
+    <w:lsdException w:name="Medium Grid 3 Accent 4" w:semiHidden="0" w:uiPriority="69" w:unhideWhenUsed="0"/>
+    <w:lsdException w:name="Dark List Accent 4" w:semiHidden="0" w:uiPriority="70" w:unhideWhenUsed="0"/>
+    <w:lsdException w:name="Colorful Shading Accent 4" w:semiHidden="0" w:uiPriority="71" w:unhideWhenUsed="0"/>
+    <w:lsdException w:name="Colorful List Accent 4" w:semiHidden="0" w:uiPriority="72" w:unhideWhenUsed="0"/>
+    <w:lsdException w:name="Colorful Grid Accent 4" w:semiHidden="0" w:uiPriority="73" w:unhideWhenUsed="0"/>
+    <w:lsdException w:name="Light Shading Accent 5" w:semiHidden="0" w:uiPriority="60" w:unhideWhenUsed="0"/>
+    <w:lsdException w:name="Light List Accent 5" w:semiHidden="0" w:uiPriority="61" w:unhideWhenUsed="0"/>
+    <w:lsdException w:name="Light Grid Accent 5" w:semiHidden="0" w:uiPriority="62" w:unhideWhenUsed="0"/>
+    <w:lsdException w:name="Medium Shading 1 Accent 5" w:semiHidden="0" w:uiPriority="63" w:unhideWhenUsed="0"/>
+    <w:lsdException w:name="Medium Shading 2 Accent 5" w:semiHidden="0" w:uiPriority="64" w:unhideWhenUsed="0"/>
+    <w:lsdException w:name="Medium List 1 Accent 5" w:semiHidden="0" w:uiPriority="65" w:unhideWhenUsed="0"/>
+    <w:lsdException w:name="Medium List 2 Accent 5" w:semiHidden="0" w:uiPriority="66" w:unhideWhenUsed="0"/>
+    <w:lsdException w:name="Medium Grid 1 Accent 5" w:semiHidden="0" w:uiPriority="67" w:unhideWhenUsed="0"/>
+    <w:lsdException w:name="Medium Grid 2 Accent 5" w:semiHidden="0" w:uiPriority="68" w:unhideWhenUsed="0"/>
+    <w:lsdException w:name="Medium Grid 3 Accent 5" w:semiHidden="0" w:uiPriority="69" w:unhideWhenUsed="0"/>
+    <w:lsdException w:name="Dark List Accent 5" w:semiHidden="0" w:uiPriority="70" w:unhideWhenUsed="0"/>
+    <w:lsdException w:name="Colorful Shading Accent 5" w:semiHidden="0" w:uiPriority="71" w:unhideWhenUsed="0"/>
+    <w:lsdException w:name="Colorful List Accent 5" w:semiHidden="0" w:uiPriority="72" w:unhideWhenUsed="0"/>
+    <w:lsdException w:name="Colorful Grid Accent 5" w:semiHidden="0" w:uiPriority="73" w:unhideWhenUsed="0"/>
+    <w:lsdException w:name="Light Shading Accent 6" w:semiHidden="0" w:uiPriority="60" w:unhideWhenUsed="0"/>
+    <w:lsdException w:name="Light List Accent 6" w:semiHidden="0" w:uiPriority="61" w:unhideWhenUsed="0"/>
+    <w:lsdException w:name="Light Grid Accent 6" w:semiHidden="0" w:uiPriority="62" w:unhideWhenUsed="0"/>
+    <w:lsdException w:name="Medium Shading 1 Accent 6" w:semiHidden="0" w:uiPriority="63" w:unhideWhenUsed="0"/>
+    <w:lsdException w:name="Medium Shading 2 Accent 6" w:semiHidden="0" w:uiPriority="64" w:unhideWhenUsed="0"/>
+    <w:lsdException w:name="Medium List 1 Accent 6" w:semiHidden="0" w:uiPriority="65" w:unhideWhenUsed="0"/>
+    <w:lsdException w:name="Medium List 2 Accent 6" w:semiHidden="0" w:uiPriority="66" w:unhideWhenUsed="0"/>
+    <w:lsdException w:name="Medium Grid 1 Accent 6" w:semiHidden="0" w:uiPriority="67" w:unhideWhenUsed="0"/>
+    <w:lsdException w:name="Medium Grid 2 Accent 6" w:semiHidden="0" w:uiPriority="68" w:unhideWhenUsed="0"/>
+    <w:lsdException w:name="Medium Grid 3 Accent 6" w:semiHidden="0" w:uiPriority="69" w:unhideWhenUsed="0"/>
+    <w:lsdException w:name="Dark List Accent 6" w:semiHidden="0" w:uiPriority="70" w:unhideWhenUsed="0"/>
+    <w:lsdException w:name="Colorful Shading Accent 6" w:semiHidden="0" w:uiPriority="71" w:unhideWhenUsed="0"/>
+    <w:lsdException w:name="Colorful List Accent 6" w:semiHidden="0" w:uiPriority="72" w:unhideWhenUsed="0"/>
+    <w:lsdException w:name="Colorful Grid Accent 6" w:semiHidden="0" w:uiPriority="73" w:unhideWhenUsed="0"/>
+    <w:lsdException w:name="Subtle Emphasis" w:semiHidden="0" w:uiPriority="19" w:unhideWhenUsed="0" w:qFormat="1"/>
+    <w:lsdException w:name="Intense Emphasis" w:semiHidden="0" w:uiPriority="21" w:unhideWhenUsed="0" w:qFormat="1"/>
+    <w:lsdException w:name="Subtle Reference" w:semiHidden="0" w:uiPriority="31" w:unhideWhenUsed="0" w:qFormat="1"/>
+    <w:lsdException w:name="Intense Reference" w:semiHidden="0" w:uiPriority="32" w:unhideWhenUsed="0" w:qFormat="1"/>
+    <w:lsdException w:name="Book Title" w:semiHidden="0" w:uiPriority="33" w:unhideWhenUsed="0" w:qFormat="1"/>
+    <w:lsdException w:name="Bibliography" w:uiPriority="37"/>
+    <w:lsdException w:name="TOC Heading" w:uiPriority="39" w:qFormat="1"/>
   </w:latentStyles>
   <w:style w:type="paragraph" w:default="1" w:styleId="Normal">
     <w:name w:val="Normal"/>
@@ -21761,6 +21897,981 @@
 </w:styles>
 </file>
 
+<file path=word/stylesWithEffects.xml><?xml version="1.0" encoding="utf-8"?>
+<w:styles xmlns:wpc="http://schemas.microsoft.com/office/word/2010/wordprocessingCanvas" xmlns:mc="http://schemas.openxmlformats.org/markup-compatibility/2006" xmlns:o="urn:schemas-microsoft-com:office:office" xmlns:r="http://schemas.openxmlformats.org/officeDocument/2006/relationships" xmlns:m="http://schemas.openxmlformats.org/officeDocument/2006/math" xmlns:v="urn:schemas-microsoft-com:vml" xmlns:wp14="http://schemas.microsoft.com/office/word/2010/wordprocessingDrawing" xmlns:wp="http://schemas.openxmlformats.org/drawingml/2006/wordprocessingDrawing" xmlns:w10="urn:schemas-microsoft-com:office:word" xmlns:w="http://schemas.openxmlformats.org/wordprocessingml/2006/main" xmlns:w14="http://schemas.microsoft.com/office/word/2010/wordml" xmlns:wpg="http://schemas.microsoft.com/office/word/2010/wordprocessingGroup" xmlns:wpi="http://schemas.microsoft.com/office/word/2010/wordprocessingInk" xmlns:wne="http://schemas.microsoft.com/office/word/2006/wordml" xmlns:wps="http://schemas.microsoft.com/office/word/2010/wordprocessingShape" mc:Ignorable="w14 wp14">
+  <w:docDefaults>
+    <w:rPrDefault>
+      <w:rPr>
+        <w:rFonts w:asciiTheme="minorHAnsi" w:eastAsiaTheme="minorEastAsia" w:hAnsiTheme="minorHAnsi" w:cstheme="minorBidi"/>
+        <w:color w:val="4C483D" w:themeColor="text2"/>
+        <w:lang w:val="en-US" w:eastAsia="ja-JP" w:bidi="ar-SA"/>
+      </w:rPr>
+    </w:rPrDefault>
+    <w:pPrDefault>
+      <w:pPr>
+        <w:spacing w:after="320" w:line="300" w:lineRule="auto"/>
+      </w:pPr>
+    </w:pPrDefault>
+  </w:docDefaults>
+  <w:latentStyles w:defLockedState="0" w:defUIPriority="99" w:defSemiHidden="1" w:defUnhideWhenUsed="1" w:defQFormat="0" w:count="267">
+    <w:lsdException w:name="Normal" w:semiHidden="0" w:uiPriority="0" w:unhideWhenUsed="0" w:qFormat="1"/>
+    <w:lsdException w:name="heading 1" w:semiHidden="0" w:uiPriority="9" w:unhideWhenUsed="0" w:qFormat="1"/>
+    <w:lsdException w:name="heading 2" w:uiPriority="9" w:qFormat="1"/>
+    <w:lsdException w:name="heading 3" w:uiPriority="9" w:qFormat="1"/>
+    <w:lsdException w:name="heading 4" w:uiPriority="9" w:qFormat="1"/>
+    <w:lsdException w:name="heading 5" w:uiPriority="9" w:qFormat="1"/>
+    <w:lsdException w:name="heading 6" w:uiPriority="9" w:qFormat="1"/>
+    <w:lsdException w:name="heading 7" w:uiPriority="9" w:qFormat="1"/>
+    <w:lsdException w:name="heading 8" w:uiPriority="9" w:qFormat="1"/>
+    <w:lsdException w:name="heading 9" w:uiPriority="9" w:qFormat="1"/>
+    <w:lsdException w:name="toc 1" w:uiPriority="39"/>
+    <w:lsdException w:name="toc 2" w:uiPriority="39"/>
+    <w:lsdException w:name="toc 3" w:uiPriority="39"/>
+    <w:lsdException w:name="toc 4" w:uiPriority="39"/>
+    <w:lsdException w:name="toc 5" w:uiPriority="39"/>
+    <w:lsdException w:name="toc 6" w:uiPriority="39"/>
+    <w:lsdException w:name="toc 7" w:uiPriority="39"/>
+    <w:lsdException w:name="toc 8" w:uiPriority="39"/>
+    <w:lsdException w:name="toc 9" w:uiPriority="39"/>
+    <w:lsdException w:name="footer" w:uiPriority="0" w:qFormat="1"/>
+    <w:lsdException w:name="caption" w:uiPriority="35" w:qFormat="1"/>
+    <w:lsdException w:name="Title" w:semiHidden="0" w:uiPriority="10" w:unhideWhenUsed="0" w:qFormat="1"/>
+    <w:lsdException w:name="Default Paragraph Font" w:uiPriority="1"/>
+    <w:lsdException w:name="Subtitle" w:semiHidden="0" w:uiPriority="11" w:unhideWhenUsed="0" w:qFormat="1"/>
+    <w:lsdException w:name="Strong" w:semiHidden="0" w:uiPriority="22" w:unhideWhenUsed="0" w:qFormat="1"/>
+    <w:lsdException w:name="Emphasis" w:semiHidden="0" w:uiPriority="20" w:unhideWhenUsed="0" w:qFormat="1"/>
+    <w:lsdException w:name="Table Grid" w:semiHidden="0" w:uiPriority="39" w:unhideWhenUsed="0"/>
+    <w:lsdException w:name="Placeholder Text" w:unhideWhenUsed="0"/>
+    <w:lsdException w:name="No Spacing" w:semiHidden="0" w:uiPriority="1" w:unhideWhenUsed="0" w:qFormat="1"/>
+    <w:lsdException w:name="Light Shading" w:semiHidden="0" w:uiPriority="60" w:unhideWhenUsed="0"/>
+    <w:lsdException w:name="Light List" w:semiHidden="0" w:uiPriority="61" w:unhideWhenUsed="0"/>
+    <w:lsdException w:name="Light Grid" w:semiHidden="0" w:uiPriority="62" w:unhideWhenUsed="0"/>
+    <w:lsdException w:name="Medium Shading 1" w:semiHidden="0" w:uiPriority="63" w:unhideWhenUsed="0"/>
+    <w:lsdException w:name="Medium Shading 2" w:semiHidden="0" w:uiPriority="64" w:unhideWhenUsed="0"/>
+    <w:lsdException w:name="Medium List 1" w:semiHidden="0" w:uiPriority="65" w:unhideWhenUsed="0"/>
+    <w:lsdException w:name="Medium List 2" w:semiHidden="0" w:uiPriority="66" w:unhideWhenUsed="0"/>
+    <w:lsdException w:name="Medium Grid 1" w:semiHidden="0" w:uiPriority="67" w:unhideWhenUsed="0"/>
+    <w:lsdException w:name="Medium Grid 2" w:semiHidden="0" w:uiPriority="68" w:unhideWhenUsed="0"/>
+    <w:lsdException w:name="Medium Grid 3" w:semiHidden="0" w:uiPriority="69" w:unhideWhenUsed="0"/>
+    <w:lsdException w:name="Dark List" w:semiHidden="0" w:uiPriority="70" w:unhideWhenUsed="0"/>
+    <w:lsdException w:name="Colorful Shading" w:semiHidden="0" w:uiPriority="71" w:unhideWhenUsed="0"/>
+    <w:lsdException w:name="Colorful List" w:semiHidden="0" w:uiPriority="72" w:unhideWhenUsed="0"/>
+    <w:lsdException w:name="Colorful Grid" w:semiHidden="0" w:uiPriority="73" w:unhideWhenUsed="0"/>
+    <w:lsdException w:name="Light Shading Accent 1" w:semiHidden="0" w:uiPriority="60" w:unhideWhenUsed="0"/>
+    <w:lsdException w:name="Light List Accent 1" w:semiHidden="0" w:uiPriority="61" w:unhideWhenUsed="0"/>
+    <w:lsdException w:name="Light Grid Accent 1" w:semiHidden="0" w:uiPriority="62" w:unhideWhenUsed="0"/>
+    <w:lsdException w:name="Medium Shading 1 Accent 1" w:semiHidden="0" w:uiPriority="63" w:unhideWhenUsed="0"/>
+    <w:lsdException w:name="Medium Shading 2 Accent 1" w:semiHidden="0" w:uiPriority="64" w:unhideWhenUsed="0"/>
+    <w:lsdException w:name="Medium List 1 Accent 1" w:semiHidden="0" w:uiPriority="65" w:unhideWhenUsed="0"/>
+    <w:lsdException w:name="Revision" w:unhideWhenUsed="0"/>
+    <w:lsdException w:name="List Paragraph" w:semiHidden="0" w:uiPriority="34" w:unhideWhenUsed="0" w:qFormat="1"/>
+    <w:lsdException w:name="Quote" w:semiHidden="0" w:uiPriority="29" w:unhideWhenUsed="0" w:qFormat="1"/>
+    <w:lsdException w:name="Intense Quote" w:semiHidden="0" w:uiPriority="30" w:unhideWhenUsed="0" w:qFormat="1"/>
+    <w:lsdException w:name="Medium List 2 Accent 1" w:semiHidden="0" w:uiPriority="66" w:unhideWhenUsed="0"/>
+    <w:lsdException w:name="Medium Grid 1 Accent 1" w:semiHidden="0" w:uiPriority="67" w:unhideWhenUsed="0"/>
+    <w:lsdException w:name="Medium Grid 2 Accent 1" w:semiHidden="0" w:uiPriority="68" w:unhideWhenUsed="0"/>
+    <w:lsdException w:name="Medium Grid 3 Accent 1" w:semiHidden="0" w:uiPriority="69" w:unhideWhenUsed="0"/>
+    <w:lsdException w:name="Dark List Accent 1" w:semiHidden="0" w:uiPriority="70" w:unhideWhenUsed="0"/>
+    <w:lsdException w:name="Colorful Shading Accent 1" w:semiHidden="0" w:uiPriority="71" w:unhideWhenUsed="0"/>
+    <w:lsdException w:name="Colorful List Accent 1" w:semiHidden="0" w:uiPriority="72" w:unhideWhenUsed="0"/>
+    <w:lsdException w:name="Colorful Grid Accent 1" w:semiHidden="0" w:uiPriority="73" w:unhideWhenUsed="0"/>
+    <w:lsdException w:name="Light Shading Accent 2" w:semiHidden="0" w:uiPriority="60" w:unhideWhenUsed="0"/>
+    <w:lsdException w:name="Light List Accent 2" w:semiHidden="0" w:uiPriority="61" w:unhideWhenUsed="0"/>
+    <w:lsdException w:name="Light Grid Accent 2" w:semiHidden="0" w:uiPriority="62" w:unhideWhenUsed="0"/>
+    <w:lsdException w:name="Medium Shading 1 Accent 2" w:semiHidden="0" w:uiPriority="63" w:unhideWhenUsed="0"/>
+    <w:lsdException w:name="Medium Shading 2 Accent 2" w:semiHidden="0" w:uiPriority="64" w:unhideWhenUsed="0"/>
+    <w:lsdException w:name="Medium List 1 Accent 2" w:semiHidden="0" w:uiPriority="65" w:unhideWhenUsed="0"/>
+    <w:lsdException w:name="Medium List 2 Accent 2" w:semiHidden="0" w:uiPriority="66" w:unhideWhenUsed="0"/>
+    <w:lsdException w:name="Medium Grid 1 Accent 2" w:semiHidden="0" w:uiPriority="67" w:unhideWhenUsed="0"/>
+    <w:lsdException w:name="Medium Grid 2 Accent 2" w:semiHidden="0" w:uiPriority="68" w:unhideWhenUsed="0"/>
+    <w:lsdException w:name="Medium Grid 3 Accent 2" w:semiHidden="0" w:uiPriority="69" w:unhideWhenUsed="0"/>
+    <w:lsdException w:name="Dark List Accent 2" w:semiHidden="0" w:uiPriority="70" w:unhideWhenUsed="0"/>
+    <w:lsdException w:name="Colorful Shading Accent 2" w:semiHidden="0" w:uiPriority="71" w:unhideWhenUsed="0"/>
+    <w:lsdException w:name="Colorful List Accent 2" w:semiHidden="0" w:uiPriority="72" w:unhideWhenUsed="0"/>
+    <w:lsdException w:name="Colorful Grid Accent 2" w:semiHidden="0" w:uiPriority="73" w:unhideWhenUsed="0"/>
+    <w:lsdException w:name="Light Shading Accent 3" w:semiHidden="0" w:uiPriority="60" w:unhideWhenUsed="0"/>
+    <w:lsdException w:name="Light List Accent 3" w:semiHidden="0" w:uiPriority="61" w:unhideWhenUsed="0"/>
+    <w:lsdException w:name="Light Grid Accent 3" w:semiHidden="0" w:uiPriority="62" w:unhideWhenUsed="0"/>
+    <w:lsdException w:name="Medium Shading 1 Accent 3" w:semiHidden="0" w:uiPriority="63" w:unhideWhenUsed="0"/>
+    <w:lsdException w:name="Medium Shading 2 Accent 3" w:semiHidden="0" w:uiPriority="64" w:unhideWhenUsed="0"/>
+    <w:lsdException w:name="Medium List 1 Accent 3" w:semiHidden="0" w:uiPriority="65" w:unhideWhenUsed="0"/>
+    <w:lsdException w:name="Medium List 2 Accent 3" w:semiHidden="0" w:uiPriority="66" w:unhideWhenUsed="0"/>
+    <w:lsdException w:name="Medium Grid 1 Accent 3" w:semiHidden="0" w:uiPriority="67" w:unhideWhenUsed="0"/>
+    <w:lsdException w:name="Medium Grid 2 Accent 3" w:semiHidden="0" w:uiPriority="68" w:unhideWhenUsed="0"/>
+    <w:lsdException w:name="Medium Grid 3 Accent 3" w:semiHidden="0" w:uiPriority="69" w:unhideWhenUsed="0"/>
+    <w:lsdException w:name="Dark List Accent 3" w:semiHidden="0" w:uiPriority="70" w:unhideWhenUsed="0"/>
+    <w:lsdException w:name="Colorful Shading Accent 3" w:semiHidden="0" w:uiPriority="71" w:unhideWhenUsed="0"/>
+    <w:lsdException w:name="Colorful List Accent 3" w:semiHidden="0" w:uiPriority="72" w:unhideWhenUsed="0"/>
+    <w:lsdException w:name="Colorful Grid Accent 3" w:semiHidden="0" w:uiPriority="73" w:unhideWhenUsed="0"/>
+    <w:lsdException w:name="Light Shading Accent 4" w:semiHidden="0" w:uiPriority="60" w:unhideWhenUsed="0"/>
+    <w:lsdException w:name="Light List Accent 4" w:semiHidden="0" w:uiPriority="61" w:unhideWhenUsed="0"/>
+    <w:lsdException w:name="Light Grid Accent 4" w:semiHidden="0" w:uiPriority="62" w:unhideWhenUsed="0"/>
+    <w:lsdException w:name="Medium Shading 1 Accent 4" w:semiHidden="0" w:uiPriority="63" w:unhideWhenUsed="0"/>
+    <w:lsdException w:name="Medium Shading 2 Accent 4" w:semiHidden="0" w:uiPriority="64" w:unhideWhenUsed="0"/>
+    <w:lsdException w:name="Medium List 1 Accent 4" w:semiHidden="0" w:uiPriority="65" w:unhideWhenUsed="0"/>
+    <w:lsdException w:name="Medium List 2 Accent 4" w:semiHidden="0" w:uiPriority="66" w:unhideWhenUsed="0"/>
+    <w:lsdException w:name="Medium Grid 1 Accent 4" w:semiHidden="0" w:uiPriority="67" w:unhideWhenUsed="0"/>
+    <w:lsdException w:name="Medium Grid 2 Accent 4" w:semiHidden="0" w:uiPriority="68" w:unhideWhenUsed="0"/>
+    <w:lsdException w:name="Medium Grid 3 Accent 4" w:semiHidden="0" w:uiPriority="69" w:unhideWhenUsed="0"/>
+    <w:lsdException w:name="Dark List Accent 4" w:semiHidden="0" w:uiPriority="70" w:unhideWhenUsed="0"/>
+    <w:lsdException w:name="Colorful Shading Accent 4" w:semiHidden="0" w:uiPriority="71" w:unhideWhenUsed="0"/>
+    <w:lsdException w:name="Colorful List Accent 4" w:semiHidden="0" w:uiPriority="72" w:unhideWhenUsed="0"/>
+    <w:lsdException w:name="Colorful Grid Accent 4" w:semiHidden="0" w:uiPriority="73" w:unhideWhenUsed="0"/>
+    <w:lsdException w:name="Light Shading Accent 5" w:semiHidden="0" w:uiPriority="60" w:unhideWhenUsed="0"/>
+    <w:lsdException w:name="Light List Accent 5" w:semiHidden="0" w:uiPriority="61" w:unhideWhenUsed="0"/>
+    <w:lsdException w:name="Light Grid Accent 5" w:semiHidden="0" w:uiPriority="62" w:unhideWhenUsed="0"/>
+    <w:lsdException w:name="Medium Shading 1 Accent 5" w:semiHidden="0" w:uiPriority="63" w:unhideWhenUsed="0"/>
+    <w:lsdException w:name="Medium Shading 2 Accent 5" w:semiHidden="0" w:uiPriority="64" w:unhideWhenUsed="0"/>
+    <w:lsdException w:name="Medium List 1 Accent 5" w:semiHidden="0" w:uiPriority="65" w:unhideWhenUsed="0"/>
+    <w:lsdException w:name="Medium List 2 Accent 5" w:semiHidden="0" w:uiPriority="66" w:unhideWhenUsed="0"/>
+    <w:lsdException w:name="Medium Grid 1 Accent 5" w:semiHidden="0" w:uiPriority="67" w:unhideWhenUsed="0"/>
+    <w:lsdException w:name="Medium Grid 2 Accent 5" w:semiHidden="0" w:uiPriority="68" w:unhideWhenUsed="0"/>
+    <w:lsdException w:name="Medium Grid 3 Accent 5" w:semiHidden="0" w:uiPriority="69" w:unhideWhenUsed="0"/>
+    <w:lsdException w:name="Dark List Accent 5" w:semiHidden="0" w:uiPriority="70" w:unhideWhenUsed="0"/>
+    <w:lsdException w:name="Colorful Shading Accent 5" w:semiHidden="0" w:uiPriority="71" w:unhideWhenUsed="0"/>
+    <w:lsdException w:name="Colorful List Accent 5" w:semiHidden="0" w:uiPriority="72" w:unhideWhenUsed="0"/>
+    <w:lsdException w:name="Colorful Grid Accent 5" w:semiHidden="0" w:uiPriority="73" w:unhideWhenUsed="0"/>
+    <w:lsdException w:name="Light Shading Accent 6" w:semiHidden="0" w:uiPriority="60" w:unhideWhenUsed="0"/>
+    <w:lsdException w:name="Light List Accent 6" w:semiHidden="0" w:uiPriority="61" w:unhideWhenUsed="0"/>
+    <w:lsdException w:name="Light Grid Accent 6" w:semiHidden="0" w:uiPriority="62" w:unhideWhenUsed="0"/>
+    <w:lsdException w:name="Medium Shading 1 Accent 6" w:semiHidden="0" w:uiPriority="63" w:unhideWhenUsed="0"/>
+    <w:lsdException w:name="Medium Shading 2 Accent 6" w:semiHidden="0" w:uiPriority="64" w:unhideWhenUsed="0"/>
+    <w:lsdException w:name="Medium List 1 Accent 6" w:semiHidden="0" w:uiPriority="65" w:unhideWhenUsed="0"/>
+    <w:lsdException w:name="Medium List 2 Accent 6" w:semiHidden="0" w:uiPriority="66" w:unhideWhenUsed="0"/>
+    <w:lsdException w:name="Medium Grid 1 Accent 6" w:semiHidden="0" w:uiPriority="67" w:unhideWhenUsed="0"/>
+    <w:lsdException w:name="Medium Grid 2 Accent 6" w:semiHidden="0" w:uiPriority="68" w:unhideWhenUsed="0"/>
+    <w:lsdException w:name="Medium Grid 3 Accent 6" w:semiHidden="0" w:uiPriority="69" w:unhideWhenUsed="0"/>
+    <w:lsdException w:name="Dark List Accent 6" w:semiHidden="0" w:uiPriority="70" w:unhideWhenUsed="0"/>
+    <w:lsdException w:name="Colorful Shading Accent 6" w:semiHidden="0" w:uiPriority="71" w:unhideWhenUsed="0"/>
+    <w:lsdException w:name="Colorful List Accent 6" w:semiHidden="0" w:uiPriority="72" w:unhideWhenUsed="0"/>
+    <w:lsdException w:name="Colorful Grid Accent 6" w:semiHidden="0" w:uiPriority="73" w:unhideWhenUsed="0"/>
+    <w:lsdException w:name="Subtle Emphasis" w:semiHidden="0" w:uiPriority="19" w:unhideWhenUsed="0" w:qFormat="1"/>
+    <w:lsdException w:name="Intense Emphasis" w:semiHidden="0" w:uiPriority="21" w:unhideWhenUsed="0" w:qFormat="1"/>
+    <w:lsdException w:name="Subtle Reference" w:semiHidden="0" w:uiPriority="31" w:unhideWhenUsed="0" w:qFormat="1"/>
+    <w:lsdException w:name="Intense Reference" w:semiHidden="0" w:uiPriority="32" w:unhideWhenUsed="0" w:qFormat="1"/>
+    <w:lsdException w:name="Book Title" w:semiHidden="0" w:uiPriority="33" w:unhideWhenUsed="0" w:qFormat="1"/>
+    <w:lsdException w:name="Bibliography" w:uiPriority="37"/>
+    <w:lsdException w:name="TOC Heading" w:uiPriority="39" w:qFormat="1"/>
+  </w:latentStyles>
+  <w:style w:type="paragraph" w:default="1" w:styleId="Normal">
+    <w:name w:val="Normal"/>
+    <w:qFormat/>
+    <w:rsid w:val="00E7015C"/>
+    <w:pPr>
+      <w:spacing w:before="40" w:after="160" w:line="288" w:lineRule="auto"/>
+    </w:pPr>
+    <w:rPr>
+      <w:rFonts w:eastAsiaTheme="minorHAnsi"/>
+      <w:color w:val="595959" w:themeColor="text1" w:themeTint="A6"/>
+      <w:kern w:val="20"/>
+      <w:lang w:eastAsia="en-US"/>
+    </w:rPr>
+  </w:style>
+  <w:style w:type="paragraph" w:styleId="Titre1">
+    <w:name w:val="heading 1"/>
+    <w:basedOn w:val="Normal"/>
+    <w:next w:val="Normal"/>
+    <w:link w:val="Titre1Car"/>
+    <w:uiPriority w:val="9"/>
+    <w:qFormat/>
+    <w:pPr>
+      <w:keepNext/>
+      <w:keepLines/>
+      <w:pBdr>
+        <w:bottom w:val="single" w:sz="8" w:space="0" w:color="FCDBDB" w:themeColor="accent1" w:themeTint="33"/>
+      </w:pBdr>
+      <w:spacing w:before="0" w:after="200" w:line="300" w:lineRule="auto"/>
+      <w:outlineLvl w:val="0"/>
+    </w:pPr>
+    <w:rPr>
+      <w:rFonts w:asciiTheme="majorHAnsi" w:eastAsiaTheme="majorEastAsia" w:hAnsiTheme="majorHAnsi" w:cstheme="majorBidi"/>
+      <w:color w:val="F24F4F" w:themeColor="accent1"/>
+      <w:kern w:val="0"/>
+      <w:sz w:val="36"/>
+      <w:szCs w:val="36"/>
+      <w:lang w:eastAsia="ja-JP"/>
+    </w:rPr>
+  </w:style>
+  <w:style w:type="paragraph" w:styleId="Titre2">
+    <w:name w:val="heading 2"/>
+    <w:basedOn w:val="Normal"/>
+    <w:next w:val="Normal"/>
+    <w:link w:val="Titre2Car"/>
+    <w:uiPriority w:val="9"/>
+    <w:unhideWhenUsed/>
+    <w:qFormat/>
+    <w:pPr>
+      <w:keepNext/>
+      <w:keepLines/>
+      <w:spacing w:before="120" w:after="120" w:line="240" w:lineRule="auto"/>
+      <w:outlineLvl w:val="1"/>
+    </w:pPr>
+    <w:rPr>
+      <w:rFonts w:eastAsiaTheme="minorEastAsia"/>
+      <w:b/>
+      <w:bCs/>
+      <w:color w:val="4C483D" w:themeColor="text2"/>
+      <w:kern w:val="0"/>
+      <w:sz w:val="26"/>
+      <w:szCs w:val="26"/>
+      <w:lang w:eastAsia="ja-JP"/>
+    </w:rPr>
+  </w:style>
+  <w:style w:type="paragraph" w:styleId="Titre3">
+    <w:name w:val="heading 3"/>
+    <w:basedOn w:val="Normal"/>
+    <w:next w:val="Normal"/>
+    <w:link w:val="Titre3Car"/>
+    <w:uiPriority w:val="9"/>
+    <w:unhideWhenUsed/>
+    <w:qFormat/>
+    <w:pPr>
+      <w:keepNext/>
+      <w:keepLines/>
+      <w:spacing w:after="0" w:line="300" w:lineRule="auto"/>
+      <w:outlineLvl w:val="2"/>
+    </w:pPr>
+    <w:rPr>
+      <w:rFonts w:eastAsiaTheme="minorEastAsia"/>
+      <w:b/>
+      <w:bCs/>
+      <w:i/>
+      <w:iCs/>
+      <w:color w:val="4C483D" w:themeColor="text2"/>
+      <w:kern w:val="0"/>
+      <w:sz w:val="24"/>
+      <w:szCs w:val="24"/>
+      <w:lang w:eastAsia="ja-JP"/>
+    </w:rPr>
+  </w:style>
+  <w:style w:type="paragraph" w:styleId="Titre4">
+    <w:name w:val="heading 4"/>
+    <w:basedOn w:val="Normal"/>
+    <w:next w:val="Normal"/>
+    <w:link w:val="Titre4Car"/>
+    <w:uiPriority w:val="9"/>
+    <w:semiHidden/>
+    <w:unhideWhenUsed/>
+    <w:qFormat/>
+    <w:pPr>
+      <w:keepNext/>
+      <w:keepLines/>
+      <w:spacing w:after="0" w:line="300" w:lineRule="auto"/>
+      <w:outlineLvl w:val="3"/>
+    </w:pPr>
+    <w:rPr>
+      <w:rFonts w:asciiTheme="majorHAnsi" w:eastAsiaTheme="majorEastAsia" w:hAnsiTheme="majorHAnsi" w:cstheme="majorBidi"/>
+      <w:i/>
+      <w:iCs/>
+      <w:color w:val="DF1010" w:themeColor="accent1" w:themeShade="BF"/>
+      <w:kern w:val="0"/>
+      <w:lang w:eastAsia="ja-JP"/>
+    </w:rPr>
+  </w:style>
+  <w:style w:type="character" w:default="1" w:styleId="Policepardfaut">
+    <w:name w:val="Default Paragraph Font"/>
+    <w:uiPriority w:val="1"/>
+    <w:semiHidden/>
+    <w:unhideWhenUsed/>
+  </w:style>
+  <w:style w:type="table" w:default="1" w:styleId="TableauNormal">
+    <w:name w:val="Normal Table"/>
+    <w:uiPriority w:val="99"/>
+    <w:semiHidden/>
+    <w:unhideWhenUsed/>
+    <w:tblPr>
+      <w:tblInd w:w="0" w:type="dxa"/>
+      <w:tblCellMar>
+        <w:top w:w="0" w:type="dxa"/>
+        <w:left w:w="108" w:type="dxa"/>
+        <w:bottom w:w="0" w:type="dxa"/>
+        <w:right w:w="108" w:type="dxa"/>
+      </w:tblCellMar>
+    </w:tblPr>
+  </w:style>
+  <w:style w:type="numbering" w:default="1" w:styleId="Aucuneliste">
+    <w:name w:val="No List"/>
+    <w:uiPriority w:val="99"/>
+    <w:semiHidden/>
+    <w:unhideWhenUsed/>
+  </w:style>
+  <w:style w:type="paragraph" w:customStyle="1" w:styleId="Logo">
+    <w:name w:val="Logo"/>
+    <w:basedOn w:val="Normal"/>
+    <w:uiPriority w:val="99"/>
+    <w:unhideWhenUsed/>
+    <w:pPr>
+      <w:spacing w:before="600" w:after="320" w:line="300" w:lineRule="auto"/>
+    </w:pPr>
+    <w:rPr>
+      <w:rFonts w:eastAsiaTheme="minorEastAsia"/>
+      <w:color w:val="4C483D" w:themeColor="text2"/>
+      <w:kern w:val="0"/>
+      <w:lang w:eastAsia="ja-JP"/>
+    </w:rPr>
+  </w:style>
+  <w:style w:type="character" w:styleId="Textedelespacerserv">
+    <w:name w:val="Placeholder Text"/>
+    <w:basedOn w:val="Policepardfaut"/>
+    <w:uiPriority w:val="99"/>
+    <w:semiHidden/>
+    <w:rPr>
+      <w:color w:val="808080"/>
+    </w:rPr>
+  </w:style>
+  <w:style w:type="paragraph" w:styleId="Titre">
+    <w:name w:val="Title"/>
+    <w:basedOn w:val="Normal"/>
+    <w:next w:val="Normal"/>
+    <w:link w:val="TitreCar"/>
+    <w:uiPriority w:val="10"/>
+    <w:qFormat/>
+    <w:pPr>
+      <w:spacing w:before="0" w:after="600" w:line="240" w:lineRule="auto"/>
+      <w:contextualSpacing/>
+    </w:pPr>
+    <w:rPr>
+      <w:rFonts w:asciiTheme="majorHAnsi" w:eastAsiaTheme="majorEastAsia" w:hAnsiTheme="majorHAnsi" w:cstheme="majorBidi"/>
+      <w:color w:val="F24F4F" w:themeColor="accent1"/>
+      <w:kern w:val="28"/>
+      <w:sz w:val="96"/>
+      <w:szCs w:val="96"/>
+      <w:lang w:eastAsia="ja-JP"/>
+    </w:rPr>
+  </w:style>
+  <w:style w:type="character" w:customStyle="1" w:styleId="TitreCar">
+    <w:name w:val="Titre Car"/>
+    <w:basedOn w:val="Policepardfaut"/>
+    <w:link w:val="Titre"/>
+    <w:uiPriority w:val="10"/>
+    <w:rPr>
+      <w:rFonts w:asciiTheme="majorHAnsi" w:eastAsiaTheme="majorEastAsia" w:hAnsiTheme="majorHAnsi" w:cstheme="majorBidi"/>
+      <w:color w:val="F24F4F" w:themeColor="accent1"/>
+      <w:kern w:val="28"/>
+      <w:sz w:val="96"/>
+      <w:szCs w:val="96"/>
+    </w:rPr>
+  </w:style>
+  <w:style w:type="paragraph" w:styleId="Sous-titre">
+    <w:name w:val="Subtitle"/>
+    <w:basedOn w:val="Normal"/>
+    <w:next w:val="Normal"/>
+    <w:link w:val="Sous-titreCar"/>
+    <w:uiPriority w:val="11"/>
+    <w:qFormat/>
+    <w:pPr>
+      <w:numPr>
+        <w:ilvl w:val="1"/>
+      </w:numPr>
+      <w:spacing w:before="0" w:after="0" w:line="240" w:lineRule="auto"/>
+    </w:pPr>
+    <w:rPr>
+      <w:rFonts w:eastAsiaTheme="minorEastAsia"/>
+      <w:color w:val="4C483D" w:themeColor="text2"/>
+      <w:kern w:val="0"/>
+      <w:sz w:val="32"/>
+      <w:szCs w:val="32"/>
+      <w:lang w:eastAsia="ja-JP"/>
+    </w:rPr>
+  </w:style>
+  <w:style w:type="character" w:customStyle="1" w:styleId="Sous-titreCar">
+    <w:name w:val="Sous-titre Car"/>
+    <w:basedOn w:val="Policepardfaut"/>
+    <w:link w:val="Sous-titre"/>
+    <w:uiPriority w:val="11"/>
+    <w:rPr>
+      <w:sz w:val="32"/>
+      <w:szCs w:val="32"/>
+    </w:rPr>
+  </w:style>
+  <w:style w:type="paragraph" w:styleId="Sansinterligne">
+    <w:name w:val="No Spacing"/>
+    <w:uiPriority w:val="1"/>
+    <w:qFormat/>
+    <w:pPr>
+      <w:spacing w:after="0" w:line="240" w:lineRule="auto"/>
+    </w:pPr>
+  </w:style>
+  <w:style w:type="table" w:styleId="Grilledutableau">
+    <w:name w:val="Table Grid"/>
+    <w:basedOn w:val="TableauNormal"/>
+    <w:uiPriority w:val="39"/>
+    <w:pPr>
+      <w:spacing w:after="0" w:line="240" w:lineRule="auto"/>
+    </w:pPr>
+    <w:tblPr>
+      <w:tblInd w:w="0" w:type="dxa"/>
+      <w:tblBorders>
+        <w:top w:val="single" w:sz="4" w:space="0" w:color="auto"/>
+        <w:left w:val="single" w:sz="4" w:space="0" w:color="auto"/>
+        <w:bottom w:val="single" w:sz="4" w:space="0" w:color="auto"/>
+        <w:right w:val="single" w:sz="4" w:space="0" w:color="auto"/>
+        <w:insideH w:val="single" w:sz="4" w:space="0" w:color="auto"/>
+        <w:insideV w:val="single" w:sz="4" w:space="0" w:color="auto"/>
+      </w:tblBorders>
+      <w:tblCellMar>
+        <w:top w:w="0" w:type="dxa"/>
+        <w:left w:w="108" w:type="dxa"/>
+        <w:bottom w:w="0" w:type="dxa"/>
+        <w:right w:w="108" w:type="dxa"/>
+      </w:tblCellMar>
+    </w:tblPr>
+  </w:style>
+  <w:style w:type="paragraph" w:customStyle="1" w:styleId="Coordonnes">
+    <w:name w:val="Coordonnées"/>
+    <w:basedOn w:val="Sansinterligne"/>
+    <w:uiPriority w:val="99"/>
+    <w:qFormat/>
+    <w:rPr>
+      <w:color w:val="FFFFFF" w:themeColor="background1"/>
+      <w:sz w:val="22"/>
+      <w:szCs w:val="22"/>
+    </w:rPr>
+  </w:style>
+  <w:style w:type="paragraph" w:customStyle="1" w:styleId="Espacedutableau">
+    <w:name w:val="Espace du tableau"/>
+    <w:basedOn w:val="Sansinterligne"/>
+    <w:uiPriority w:val="99"/>
+    <w:pPr>
+      <w:spacing w:line="14" w:lineRule="exact"/>
+    </w:pPr>
+  </w:style>
+  <w:style w:type="paragraph" w:styleId="En-tte">
+    <w:name w:val="header"/>
+    <w:basedOn w:val="Normal"/>
+    <w:link w:val="En-tteCar"/>
+    <w:uiPriority w:val="99"/>
+    <w:unhideWhenUsed/>
+    <w:pPr>
+      <w:tabs>
+        <w:tab w:val="center" w:pos="4680"/>
+        <w:tab w:val="right" w:pos="9360"/>
+      </w:tabs>
+      <w:spacing w:before="0" w:after="0" w:line="240" w:lineRule="auto"/>
+    </w:pPr>
+    <w:rPr>
+      <w:rFonts w:eastAsiaTheme="minorEastAsia"/>
+      <w:color w:val="4C483D" w:themeColor="text2"/>
+      <w:kern w:val="0"/>
+      <w:lang w:eastAsia="ja-JP"/>
+    </w:rPr>
+  </w:style>
+  <w:style w:type="character" w:customStyle="1" w:styleId="En-tteCar">
+    <w:name w:val="En-tête Car"/>
+    <w:basedOn w:val="Policepardfaut"/>
+    <w:link w:val="En-tte"/>
+    <w:uiPriority w:val="99"/>
+  </w:style>
+  <w:style w:type="paragraph" w:styleId="Pieddepage">
+    <w:name w:val="footer"/>
+    <w:basedOn w:val="Normal"/>
+    <w:link w:val="PieddepageCar"/>
+    <w:uiPriority w:val="99"/>
+    <w:unhideWhenUsed/>
+    <w:qFormat/>
+    <w:pPr>
+      <w:spacing w:before="0" w:after="0" w:line="240" w:lineRule="auto"/>
+    </w:pPr>
+    <w:rPr>
+      <w:rFonts w:asciiTheme="majorHAnsi" w:eastAsiaTheme="majorEastAsia" w:hAnsiTheme="majorHAnsi" w:cstheme="majorBidi"/>
+      <w:caps/>
+      <w:color w:val="F24F4F" w:themeColor="accent1"/>
+      <w:kern w:val="0"/>
+      <w:sz w:val="16"/>
+      <w:szCs w:val="16"/>
+      <w:lang w:eastAsia="ja-JP"/>
+    </w:rPr>
+  </w:style>
+  <w:style w:type="character" w:customStyle="1" w:styleId="PieddepageCar">
+    <w:name w:val="Pied de page Car"/>
+    <w:basedOn w:val="Policepardfaut"/>
+    <w:link w:val="Pieddepage"/>
+    <w:uiPriority w:val="99"/>
+    <w:rPr>
+      <w:rFonts w:asciiTheme="majorHAnsi" w:eastAsiaTheme="majorEastAsia" w:hAnsiTheme="majorHAnsi" w:cstheme="majorBidi"/>
+      <w:caps/>
+      <w:color w:val="F24F4F" w:themeColor="accent1"/>
+      <w:sz w:val="16"/>
+      <w:szCs w:val="16"/>
+    </w:rPr>
+  </w:style>
+  <w:style w:type="character" w:customStyle="1" w:styleId="Titre1Car">
+    <w:name w:val="Titre 1 Car"/>
+    <w:basedOn w:val="Policepardfaut"/>
+    <w:link w:val="Titre1"/>
+    <w:uiPriority w:val="9"/>
+    <w:rPr>
+      <w:rFonts w:asciiTheme="majorHAnsi" w:eastAsiaTheme="majorEastAsia" w:hAnsiTheme="majorHAnsi" w:cstheme="majorBidi"/>
+      <w:color w:val="F24F4F" w:themeColor="accent1"/>
+      <w:sz w:val="36"/>
+      <w:szCs w:val="36"/>
+    </w:rPr>
+  </w:style>
+  <w:style w:type="character" w:customStyle="1" w:styleId="Titre2Car">
+    <w:name w:val="Titre 2 Car"/>
+    <w:basedOn w:val="Policepardfaut"/>
+    <w:link w:val="Titre2"/>
+    <w:uiPriority w:val="9"/>
+    <w:rPr>
+      <w:b/>
+      <w:bCs/>
+      <w:sz w:val="26"/>
+      <w:szCs w:val="26"/>
+    </w:rPr>
+  </w:style>
+  <w:style w:type="paragraph" w:styleId="En-ttedetabledesmatires">
+    <w:name w:val="TOC Heading"/>
+    <w:basedOn w:val="Titre1"/>
+    <w:next w:val="Normal"/>
+    <w:uiPriority w:val="39"/>
+    <w:unhideWhenUsed/>
+    <w:qFormat/>
+    <w:pPr>
+      <w:pBdr>
+        <w:bottom w:val="none" w:sz="0" w:space="0" w:color="auto"/>
+      </w:pBdr>
+      <w:spacing w:after="400"/>
+      <w:outlineLvl w:val="9"/>
+    </w:pPr>
+    <w:rPr>
+      <w:color w:val="DF1010" w:themeColor="accent1" w:themeShade="BF"/>
+      <w:sz w:val="72"/>
+      <w:szCs w:val="72"/>
+    </w:rPr>
+  </w:style>
+  <w:style w:type="paragraph" w:styleId="TM1">
+    <w:name w:val="toc 1"/>
+    <w:basedOn w:val="Normal"/>
+    <w:next w:val="Normal"/>
+    <w:autoRedefine/>
+    <w:uiPriority w:val="39"/>
+    <w:unhideWhenUsed/>
+    <w:pPr>
+      <w:numPr>
+        <w:numId w:val="1"/>
+      </w:numPr>
+      <w:spacing w:before="0" w:after="140" w:line="240" w:lineRule="auto"/>
+      <w:ind w:right="3240"/>
+    </w:pPr>
+    <w:rPr>
+      <w:rFonts w:eastAsiaTheme="minorEastAsia"/>
+      <w:b/>
+      <w:bCs/>
+      <w:color w:val="4C483D" w:themeColor="text2"/>
+      <w:kern w:val="0"/>
+      <w:sz w:val="26"/>
+      <w:szCs w:val="26"/>
+      <w:lang w:eastAsia="ja-JP"/>
+    </w:rPr>
+  </w:style>
+  <w:style w:type="paragraph" w:styleId="TM2">
+    <w:name w:val="toc 2"/>
+    <w:basedOn w:val="Normal"/>
+    <w:next w:val="Normal"/>
+    <w:autoRedefine/>
+    <w:uiPriority w:val="39"/>
+    <w:unhideWhenUsed/>
+    <w:rsid w:val="00856ED2"/>
+    <w:pPr>
+      <w:tabs>
+        <w:tab w:val="right" w:leader="dot" w:pos="9350"/>
+      </w:tabs>
+      <w:spacing w:before="0" w:after="60" w:line="240" w:lineRule="auto"/>
+      <w:ind w:left="720" w:right="3240"/>
+    </w:pPr>
+    <w:rPr>
+      <w:rFonts w:eastAsiaTheme="minorEastAsia"/>
+      <w:color w:val="4C483D" w:themeColor="text2"/>
+      <w:kern w:val="0"/>
+      <w:sz w:val="22"/>
+      <w:szCs w:val="22"/>
+      <w:lang w:eastAsia="ja-JP"/>
+    </w:rPr>
+  </w:style>
+  <w:style w:type="character" w:styleId="Lienhypertexte">
+    <w:name w:val="Hyperlink"/>
+    <w:basedOn w:val="Policepardfaut"/>
+    <w:uiPriority w:val="99"/>
+    <w:unhideWhenUsed/>
+    <w:rsid w:val="00D56C60"/>
+    <w:rPr>
+      <w:rFonts w:asciiTheme="minorHAnsi" w:hAnsiTheme="minorHAnsi"/>
+      <w:color w:val="4C483D" w:themeColor="hyperlink"/>
+      <w:u w:val="single"/>
+      <w:lang w:val="fr-FR"/>
+    </w:rPr>
+  </w:style>
+  <w:style w:type="character" w:customStyle="1" w:styleId="Titre3Car">
+    <w:name w:val="Titre 3 Car"/>
+    <w:basedOn w:val="Policepardfaut"/>
+    <w:link w:val="Titre3"/>
+    <w:uiPriority w:val="9"/>
+    <w:rPr>
+      <w:b/>
+      <w:bCs/>
+      <w:i/>
+      <w:iCs/>
+      <w:sz w:val="24"/>
+      <w:szCs w:val="24"/>
+    </w:rPr>
+  </w:style>
+  <w:style w:type="paragraph" w:customStyle="1" w:styleId="Textederemplacementdulogo">
+    <w:name w:val="Texte de remplacement du logo"/>
+    <w:basedOn w:val="Normal"/>
+    <w:uiPriority w:val="99"/>
+    <w:unhideWhenUsed/>
+    <w:pPr>
+      <w:spacing w:before="720" w:after="320" w:line="240" w:lineRule="auto"/>
+      <w:ind w:left="720"/>
+    </w:pPr>
+    <w:rPr>
+      <w:rFonts w:eastAsiaTheme="minorEastAsia"/>
+      <w:color w:val="4C483D" w:themeColor="text2"/>
+      <w:kern w:val="0"/>
+      <w:lang w:eastAsia="ja-JP"/>
+    </w:rPr>
+  </w:style>
+  <w:style w:type="paragraph" w:customStyle="1" w:styleId="Textederemplacementdupieddepage">
+    <w:name w:val="Texte de remplacement du pied de page"/>
+    <w:basedOn w:val="Normal"/>
+    <w:uiPriority w:val="99"/>
+    <w:unhideWhenUsed/>
+    <w:qFormat/>
+    <w:pPr>
+      <w:spacing w:before="0" w:after="0" w:line="240" w:lineRule="auto"/>
+    </w:pPr>
+    <w:rPr>
+      <w:rFonts w:eastAsiaTheme="minorEastAsia"/>
+      <w:i/>
+      <w:iCs/>
+      <w:color w:val="4C483D" w:themeColor="text2"/>
+      <w:kern w:val="0"/>
+      <w:sz w:val="18"/>
+      <w:szCs w:val="18"/>
+      <w:lang w:eastAsia="ja-JP"/>
+    </w:rPr>
+  </w:style>
+  <w:style w:type="table" w:customStyle="1" w:styleId="Tableaudeconseil">
+    <w:name w:val="Tableau de conseil"/>
+    <w:basedOn w:val="TableauNormal"/>
+    <w:uiPriority w:val="99"/>
+    <w:pPr>
+      <w:spacing w:after="0" w:line="240" w:lineRule="auto"/>
+    </w:pPr>
+    <w:rPr>
+      <w:color w:val="404040" w:themeColor="text1" w:themeTint="BF"/>
+      <w:sz w:val="18"/>
+      <w:szCs w:val="18"/>
+    </w:rPr>
+    <w:tblPr>
+      <w:tblInd w:w="0" w:type="dxa"/>
+      <w:tblCellMar>
+        <w:top w:w="144" w:type="dxa"/>
+        <w:left w:w="0" w:type="dxa"/>
+        <w:bottom w:w="0" w:type="dxa"/>
+        <w:right w:w="0" w:type="dxa"/>
+      </w:tblCellMar>
+    </w:tblPr>
+    <w:tcPr>
+      <w:shd w:val="clear" w:color="auto" w:fill="FCDBDB" w:themeFill="accent1" w:themeFillTint="33"/>
+    </w:tcPr>
+    <w:tblStylePr w:type="firstCol">
+      <w:pPr>
+        <w:wordWrap/>
+        <w:jc w:val="center"/>
+      </w:pPr>
+    </w:tblStylePr>
+  </w:style>
+  <w:style w:type="paragraph" w:customStyle="1" w:styleId="Conseils">
+    <w:name w:val="Conseils"/>
+    <w:basedOn w:val="Normal"/>
+    <w:uiPriority w:val="99"/>
+    <w:pPr>
+      <w:spacing w:before="160" w:line="264" w:lineRule="auto"/>
+      <w:ind w:right="576"/>
+    </w:pPr>
+    <w:rPr>
+      <w:rFonts w:asciiTheme="majorHAnsi" w:eastAsiaTheme="majorEastAsia" w:hAnsiTheme="majorHAnsi" w:cstheme="majorBidi"/>
+      <w:i/>
+      <w:iCs/>
+      <w:color w:val="4C483D" w:themeColor="text2"/>
+      <w:kern w:val="0"/>
+      <w:sz w:val="16"/>
+      <w:szCs w:val="16"/>
+      <w:lang w:eastAsia="ja-JP"/>
+    </w:rPr>
+  </w:style>
+  <w:style w:type="paragraph" w:customStyle="1" w:styleId="Icne">
+    <w:name w:val="Icône"/>
+    <w:basedOn w:val="Normal"/>
+    <w:uiPriority w:val="99"/>
+    <w:unhideWhenUsed/>
+    <w:qFormat/>
+    <w:pPr>
+      <w:spacing w:before="160" w:line="240" w:lineRule="auto"/>
+      <w:jc w:val="center"/>
+    </w:pPr>
+    <w:rPr>
+      <w:rFonts w:eastAsiaTheme="minorEastAsia"/>
+      <w:color w:val="4C483D" w:themeColor="text2"/>
+      <w:kern w:val="0"/>
+      <w:lang w:eastAsia="ja-JP"/>
+    </w:rPr>
+  </w:style>
+  <w:style w:type="character" w:customStyle="1" w:styleId="Titre4Car">
+    <w:name w:val="Titre 4 Car"/>
+    <w:basedOn w:val="Policepardfaut"/>
+    <w:link w:val="Titre4"/>
+    <w:uiPriority w:val="9"/>
+    <w:semiHidden/>
+    <w:rPr>
+      <w:rFonts w:asciiTheme="majorHAnsi" w:eastAsiaTheme="majorEastAsia" w:hAnsiTheme="majorHAnsi" w:cstheme="majorBidi"/>
+      <w:i/>
+      <w:iCs/>
+      <w:color w:val="DF1010" w:themeColor="accent1" w:themeShade="BF"/>
+    </w:rPr>
+  </w:style>
+  <w:style w:type="table" w:customStyle="1" w:styleId="TableauFinances">
+    <w:name w:val="Tableau Finances"/>
+    <w:basedOn w:val="TableauNormal"/>
+    <w:uiPriority w:val="99"/>
+    <w:pPr>
+      <w:spacing w:before="60" w:after="60" w:line="240" w:lineRule="auto"/>
+    </w:pPr>
+    <w:tblPr>
+      <w:tblStyleRowBandSize w:val="1"/>
+      <w:tblInd w:w="0" w:type="dxa"/>
+      <w:tblBorders>
+        <w:top w:val="single" w:sz="4" w:space="0" w:color="BCB8AC" w:themeColor="text2" w:themeTint="66"/>
+        <w:left w:val="single" w:sz="4" w:space="0" w:color="BCB8AC" w:themeColor="text2" w:themeTint="66"/>
+        <w:bottom w:val="single" w:sz="4" w:space="0" w:color="BCB8AC" w:themeColor="text2" w:themeTint="66"/>
+        <w:right w:val="single" w:sz="4" w:space="0" w:color="BCB8AC" w:themeColor="text2" w:themeTint="66"/>
+        <w:insideV w:val="single" w:sz="4" w:space="0" w:color="BCB8AC" w:themeColor="text2" w:themeTint="66"/>
+      </w:tblBorders>
+      <w:tblCellMar>
+        <w:top w:w="0" w:type="dxa"/>
+        <w:left w:w="108" w:type="dxa"/>
+        <w:bottom w:w="0" w:type="dxa"/>
+        <w:right w:w="108" w:type="dxa"/>
+      </w:tblCellMar>
+    </w:tblPr>
+    <w:tblStylePr w:type="firstRow">
+      <w:rPr>
+        <w:rFonts w:asciiTheme="majorHAnsi" w:hAnsiTheme="majorHAnsi"/>
+        <w:color w:val="FFFFFF" w:themeColor="background1"/>
+        <w:sz w:val="16"/>
+      </w:rPr>
+      <w:tblPr/>
+      <w:tcPr>
+        <w:shd w:val="clear" w:color="auto" w:fill="F24F4F" w:themeFill="accent1"/>
+      </w:tcPr>
+    </w:tblStylePr>
+    <w:tblStylePr w:type="lastRow">
+      <w:rPr>
+        <w:rFonts w:asciiTheme="majorHAnsi" w:hAnsiTheme="majorHAnsi"/>
+        <w:b/>
+        <w:caps/>
+        <w:smallCaps w:val="0"/>
+        <w:color w:val="F24F4F" w:themeColor="accent1"/>
+        <w:sz w:val="16"/>
+      </w:rPr>
+      <w:tblPr/>
+      <w:tcPr>
+        <w:tcBorders>
+          <w:top w:val="nil"/>
+        </w:tcBorders>
+      </w:tcPr>
+    </w:tblStylePr>
+    <w:tblStylePr w:type="firstCol">
+      <w:rPr>
+        <w:rFonts w:asciiTheme="majorHAnsi" w:hAnsiTheme="majorHAnsi"/>
+        <w:sz w:val="16"/>
+      </w:rPr>
+    </w:tblStylePr>
+    <w:tblStylePr w:type="band2Horz">
+      <w:tblPr/>
+      <w:tcPr>
+        <w:shd w:val="clear" w:color="auto" w:fill="DDDBD5" w:themeFill="text2" w:themeFillTint="33"/>
+      </w:tcPr>
+    </w:tblStylePr>
+  </w:style>
+  <w:style w:type="paragraph" w:styleId="TM3">
+    <w:name w:val="toc 3"/>
+    <w:basedOn w:val="Normal"/>
+    <w:next w:val="Normal"/>
+    <w:autoRedefine/>
+    <w:uiPriority w:val="39"/>
+    <w:semiHidden/>
+    <w:unhideWhenUsed/>
+    <w:pPr>
+      <w:spacing w:before="0" w:after="100" w:line="300" w:lineRule="auto"/>
+      <w:ind w:left="720" w:right="3240"/>
+    </w:pPr>
+    <w:rPr>
+      <w:rFonts w:eastAsiaTheme="minorEastAsia"/>
+      <w:color w:val="4C483D" w:themeColor="text2"/>
+      <w:kern w:val="0"/>
+      <w:lang w:eastAsia="ja-JP"/>
+    </w:rPr>
+  </w:style>
+  <w:style w:type="paragraph" w:styleId="TM4">
+    <w:name w:val="toc 4"/>
+    <w:basedOn w:val="Normal"/>
+    <w:next w:val="Normal"/>
+    <w:autoRedefine/>
+    <w:uiPriority w:val="39"/>
+    <w:semiHidden/>
+    <w:unhideWhenUsed/>
+    <w:pPr>
+      <w:spacing w:before="0" w:after="100" w:line="300" w:lineRule="auto"/>
+      <w:ind w:left="720" w:right="3240"/>
+    </w:pPr>
+    <w:rPr>
+      <w:rFonts w:eastAsiaTheme="minorEastAsia"/>
+      <w:color w:val="4C483D" w:themeColor="text2"/>
+      <w:kern w:val="0"/>
+      <w:lang w:eastAsia="ja-JP"/>
+    </w:rPr>
+  </w:style>
+  <w:style w:type="paragraph" w:styleId="PrformatHTML">
+    <w:name w:val="HTML Preformatted"/>
+    <w:basedOn w:val="Normal"/>
+    <w:link w:val="PrformatHTMLCar"/>
+    <w:uiPriority w:val="99"/>
+    <w:semiHidden/>
+    <w:unhideWhenUsed/>
+    <w:rsid w:val="00F57905"/>
+    <w:pPr>
+      <w:tabs>
+        <w:tab w:val="left" w:pos="916"/>
+        <w:tab w:val="left" w:pos="1832"/>
+        <w:tab w:val="left" w:pos="2748"/>
+        <w:tab w:val="left" w:pos="3664"/>
+        <w:tab w:val="left" w:pos="4580"/>
+        <w:tab w:val="left" w:pos="5496"/>
+        <w:tab w:val="left" w:pos="6412"/>
+        <w:tab w:val="left" w:pos="7328"/>
+        <w:tab w:val="left" w:pos="8244"/>
+        <w:tab w:val="left" w:pos="9160"/>
+        <w:tab w:val="left" w:pos="10076"/>
+        <w:tab w:val="left" w:pos="10992"/>
+        <w:tab w:val="left" w:pos="11908"/>
+        <w:tab w:val="left" w:pos="12824"/>
+        <w:tab w:val="left" w:pos="13740"/>
+        <w:tab w:val="left" w:pos="14656"/>
+      </w:tabs>
+      <w:spacing w:before="0" w:after="0" w:line="240" w:lineRule="auto"/>
+    </w:pPr>
+    <w:rPr>
+      <w:rFonts w:ascii="Courier New" w:eastAsia="Times New Roman" w:hAnsi="Courier New" w:cs="Courier New"/>
+      <w:color w:val="auto"/>
+      <w:kern w:val="0"/>
+      <w:lang w:val="fr-FR" w:eastAsia="fr-FR"/>
+    </w:rPr>
+  </w:style>
+  <w:style w:type="character" w:customStyle="1" w:styleId="PrformatHTMLCar">
+    <w:name w:val="Préformaté HTML Car"/>
+    <w:basedOn w:val="Policepardfaut"/>
+    <w:link w:val="PrformatHTML"/>
+    <w:uiPriority w:val="99"/>
+    <w:semiHidden/>
+    <w:rsid w:val="00F57905"/>
+    <w:rPr>
+      <w:rFonts w:ascii="Courier New" w:eastAsia="Times New Roman" w:hAnsi="Courier New" w:cs="Courier New"/>
+      <w:color w:val="auto"/>
+      <w:lang w:val="fr-FR" w:eastAsia="fr-FR"/>
+    </w:rPr>
+  </w:style>
+  <w:style w:type="paragraph" w:styleId="Textedebulles">
+    <w:name w:val="Balloon Text"/>
+    <w:basedOn w:val="Normal"/>
+    <w:link w:val="TextedebullesCar"/>
+    <w:uiPriority w:val="99"/>
+    <w:semiHidden/>
+    <w:unhideWhenUsed/>
+    <w:rsid w:val="00DE0943"/>
+    <w:pPr>
+      <w:spacing w:before="0" w:after="0" w:line="240" w:lineRule="auto"/>
+    </w:pPr>
+    <w:rPr>
+      <w:rFonts w:ascii="Tahoma" w:eastAsiaTheme="minorEastAsia" w:hAnsi="Tahoma" w:cs="Tahoma"/>
+      <w:color w:val="4C483D" w:themeColor="text2"/>
+      <w:kern w:val="0"/>
+      <w:sz w:val="16"/>
+      <w:szCs w:val="16"/>
+      <w:lang w:eastAsia="ja-JP"/>
+    </w:rPr>
+  </w:style>
+  <w:style w:type="character" w:customStyle="1" w:styleId="TextedebullesCar">
+    <w:name w:val="Texte de bulles Car"/>
+    <w:basedOn w:val="Policepardfaut"/>
+    <w:link w:val="Textedebulles"/>
+    <w:uiPriority w:val="99"/>
+    <w:semiHidden/>
+    <w:rsid w:val="00DE0943"/>
+    <w:rPr>
+      <w:rFonts w:ascii="Tahoma" w:hAnsi="Tahoma" w:cs="Tahoma"/>
+      <w:sz w:val="16"/>
+      <w:szCs w:val="16"/>
+    </w:rPr>
+  </w:style>
+  <w:style w:type="paragraph" w:styleId="NormalWeb">
+    <w:name w:val="Normal (Web)"/>
+    <w:basedOn w:val="Normal"/>
+    <w:uiPriority w:val="99"/>
+    <w:unhideWhenUsed/>
+    <w:rsid w:val="00EF3377"/>
+    <w:rPr>
+      <w:rFonts w:ascii="Times New Roman" w:hAnsi="Times New Roman" w:cs="Times New Roman"/>
+      <w:sz w:val="24"/>
+    </w:rPr>
+  </w:style>
+  <w:style w:type="table" w:customStyle="1" w:styleId="Tableaufinancier">
+    <w:name w:val="Tableau financier"/>
+    <w:basedOn w:val="TableauNormal"/>
+    <w:uiPriority w:val="99"/>
+    <w:rsid w:val="004A1424"/>
+    <w:pPr>
+      <w:spacing w:before="40" w:after="0" w:line="240" w:lineRule="auto"/>
+      <w:ind w:left="144" w:right="144"/>
+    </w:pPr>
+    <w:rPr>
+      <w:rFonts w:eastAsiaTheme="minorHAnsi"/>
+      <w:color w:val="595959" w:themeColor="text1" w:themeTint="A6"/>
+      <w:lang w:eastAsia="en-US"/>
+    </w:rPr>
+    <w:tblPr>
+      <w:tblInd w:w="0" w:type="dxa"/>
+      <w:tblBorders>
+        <w:insideH w:val="single" w:sz="4" w:space="0" w:color="D9D9D9" w:themeColor="background1" w:themeShade="D9"/>
+      </w:tblBorders>
+      <w:tblCellMar>
+        <w:top w:w="0" w:type="dxa"/>
+        <w:left w:w="0" w:type="dxa"/>
+        <w:bottom w:w="0" w:type="dxa"/>
+        <w:right w:w="0" w:type="dxa"/>
+      </w:tblCellMar>
+    </w:tblPr>
+    <w:tblStylePr w:type="firstRow">
+      <w:rPr>
+        <w:rFonts w:asciiTheme="majorHAnsi" w:hAnsiTheme="majorHAnsi" w:hint="default"/>
+        <w:b w:val="0"/>
+        <w:caps/>
+        <w:smallCaps w:val="0"/>
+        <w:color w:val="F24F4F" w:themeColor="accent1"/>
+        <w:sz w:val="22"/>
+        <w:szCs w:val="22"/>
+      </w:rPr>
+    </w:tblStylePr>
+    <w:tblStylePr w:type="firstCol">
+      <w:rPr>
+        <w:b/>
+      </w:rPr>
+    </w:tblStylePr>
+  </w:style>
+</w:styles>
+</file>
+
 <file path=word/theme/theme1.xml><?xml version="1.0" encoding="utf-8"?>
 <a:theme xmlns:a="http://schemas.openxmlformats.org/drawingml/2006/main" name="Red Business Set">
   <a:themeElements>
@@ -21956,7 +23067,7 @@
   <a:extraClrSchemeLst/>
   <a:extLst>
     <a:ext uri="{05A4C25C-085E-4340-85A3-A5531E510DB2}">
-      <thm15:themeFamily xmlns:thm15="http://schemas.microsoft.com/office/thememl/2012/main" name="Office Theme" id="{62F939B6-93AF-4DB8-9C6B-D6C7DFDC589F}" vid="{4A3C46E8-61CC-4603-A589-7422A47A8E4A}"/>
+      <thm15:themeFamily xmlns:thm15="http://schemas.microsoft.com/office/thememl/2012/main" xmlns="" name="Office Theme" id="{62F939B6-93AF-4DB8-9C6B-D6C7DFDC589F}" vid="{4A3C46E8-61CC-4603-A589-7422A47A8E4A}"/>
     </a:ext>
   </a:extLst>
 </a:theme>
@@ -22004,7 +23115,7 @@
 </file>
 
 <file path=customXml/itemProps3.xml><?xml version="1.0" encoding="utf-8"?>
-<ds:datastoreItem xmlns:ds="http://schemas.openxmlformats.org/officeDocument/2006/customXml" ds:itemID="{CF6BC748-923C-4270-A0FB-008715827A49}">
+<ds:datastoreItem xmlns:ds="http://schemas.openxmlformats.org/officeDocument/2006/customXml" ds:itemID="{048FE8E4-D831-453E-A074-29E9C2B356D2}">
   <ds:schemaRefs>
     <ds:schemaRef ds:uri="http://schemas.openxmlformats.org/officeDocument/2006/bibliography"/>
   </ds:schemaRefs>

</xml_diff>

<commit_message>
add two modifiers count_paragraphs and count_sentences + update tutorial
</commit_message>
<xml_diff>
--- a/Venus_Framework_tutoriel.docx
+++ b/Venus_Framework_tutoriel.docx
@@ -19892,8 +19892,6 @@
         </w:rPr>
         <w:t>avec</w:t>
       </w:r>
-      <w:bookmarkStart w:id="19" w:name="_GoBack"/>
-      <w:bookmarkEnd w:id="19"/>
       <w:r>
         <w:rPr>
           <w:rFonts w:ascii="Consolas" w:eastAsiaTheme="minorEastAsia" w:hAnsi="Consolas" w:cs="Consolas"/>
@@ -19917,6 +19915,254 @@
           <w:lang w:val="fr-FR" w:eastAsia="ja-JP"/>
         </w:rPr>
       </w:pPr>
+    </w:p>
+    <w:p>
+      <w:pPr>
+        <w:autoSpaceDE w:val="0"/>
+        <w:autoSpaceDN w:val="0"/>
+        <w:adjustRightInd w:val="0"/>
+        <w:spacing w:before="0" w:after="0" w:line="240" w:lineRule="auto"/>
+        <w:rPr>
+          <w:rFonts w:ascii="Consolas" w:eastAsiaTheme="minorEastAsia" w:hAnsi="Consolas" w:cs="Consolas"/>
+          <w:color w:val="4C483D" w:themeColor="text2"/>
+          <w:kern w:val="0"/>
+          <w:lang w:val="fr-FR" w:eastAsia="ja-JP"/>
+        </w:rPr>
+      </w:pPr>
+      <w:r>
+        <w:rPr>
+          <w:rFonts w:ascii="Consolas" w:eastAsiaTheme="minorEastAsia" w:hAnsi="Consolas" w:cs="Consolas"/>
+          <w:color w:val="4C483D" w:themeColor="text2"/>
+          <w:kern w:val="0"/>
+          <w:lang w:val="fr-FR" w:eastAsia="ja-JP"/>
+        </w:rPr>
+        <w:t>{$test|</w:t>
+      </w:r>
+      <w:r>
+        <w:rPr>
+          <w:rFonts w:ascii="Consolas" w:eastAsiaTheme="minorEastAsia" w:hAnsi="Consolas" w:cs="Consolas"/>
+          <w:color w:val="4C483D" w:themeColor="text2"/>
+          <w:kern w:val="0"/>
+          <w:lang w:val="fr-FR" w:eastAsia="ja-JP"/>
+        </w:rPr>
+        <w:t>count_</w:t>
+      </w:r>
+      <w:r>
+        <w:rPr>
+          <w:rFonts w:ascii="Consolas" w:eastAsiaTheme="minorEastAsia" w:hAnsi="Consolas" w:cs="Consolas"/>
+          <w:color w:val="4C483D" w:themeColor="text2"/>
+          <w:kern w:val="0"/>
+          <w:lang w:val="fr-FR" w:eastAsia="ja-JP"/>
+        </w:rPr>
+        <w:t>paragraphs</w:t>
+      </w:r>
+      <w:r>
+        <w:rPr>
+          <w:rFonts w:ascii="Consolas" w:eastAsiaTheme="minorEastAsia" w:hAnsi="Consolas" w:cs="Consolas"/>
+          <w:color w:val="4C483D" w:themeColor="text2"/>
+          <w:kern w:val="0"/>
+          <w:lang w:val="fr-FR" w:eastAsia="ja-JP"/>
+        </w:rPr>
+        <w:t>}</w:t>
+      </w:r>
+      <w:r>
+        <w:rPr>
+          <w:rFonts w:ascii="Consolas" w:eastAsiaTheme="minorEastAsia" w:hAnsi="Consolas" w:cs="Consolas"/>
+          <w:color w:val="4C483D" w:themeColor="text2"/>
+          <w:kern w:val="0"/>
+          <w:lang w:val="fr-FR" w:eastAsia="ja-JP"/>
+        </w:rPr>
+        <w:tab/>
+      </w:r>
+      <w:r>
+        <w:rPr>
+          <w:rFonts w:ascii="Consolas" w:eastAsiaTheme="minorEastAsia" w:hAnsi="Consolas" w:cs="Consolas"/>
+          <w:color w:val="4C483D" w:themeColor="text2"/>
+          <w:kern w:val="0"/>
+          <w:lang w:val="fr-FR" w:eastAsia="ja-JP"/>
+        </w:rPr>
+        <w:tab/>
+      </w:r>
+    </w:p>
+    <w:p>
+      <w:pPr>
+        <w:autoSpaceDE w:val="0"/>
+        <w:autoSpaceDN w:val="0"/>
+        <w:adjustRightInd w:val="0"/>
+        <w:spacing w:before="0" w:after="0" w:line="240" w:lineRule="auto"/>
+        <w:rPr>
+          <w:rFonts w:ascii="Consolas" w:eastAsiaTheme="minorEastAsia" w:hAnsi="Consolas" w:cs="Consolas"/>
+          <w:color w:val="4C483D" w:themeColor="text2"/>
+          <w:kern w:val="0"/>
+          <w:lang w:val="fr-FR" w:eastAsia="ja-JP"/>
+        </w:rPr>
+      </w:pPr>
+      <w:r>
+        <w:rPr>
+          <w:rFonts w:ascii="Consolas" w:eastAsiaTheme="minorEastAsia" w:hAnsi="Consolas" w:cs="Consolas"/>
+          <w:color w:val="4C483D" w:themeColor="text2"/>
+          <w:kern w:val="0"/>
+          <w:lang w:val="fr-FR" w:eastAsia="ja-JP"/>
+        </w:rPr>
+        <w:t xml:space="preserve">permet de </w:t>
+      </w:r>
+      <w:r>
+        <w:rPr>
+          <w:rFonts w:ascii="Consolas" w:eastAsiaTheme="minorEastAsia" w:hAnsi="Consolas" w:cs="Consolas"/>
+          <w:color w:val="4C483D" w:themeColor="text2"/>
+          <w:kern w:val="0"/>
+          <w:lang w:val="fr-FR" w:eastAsia="ja-JP"/>
+        </w:rPr>
+        <w:t xml:space="preserve">compter le nombre de </w:t>
+      </w:r>
+      <w:r>
+        <w:rPr>
+          <w:rFonts w:ascii="Consolas" w:eastAsiaTheme="minorEastAsia" w:hAnsi="Consolas" w:cs="Consolas"/>
+          <w:color w:val="4C483D" w:themeColor="text2"/>
+          <w:kern w:val="0"/>
+          <w:lang w:val="fr-FR" w:eastAsia="ja-JP"/>
+        </w:rPr>
+        <w:t>paragraphes</w:t>
+      </w:r>
+    </w:p>
+    <w:p>
+      <w:pPr>
+        <w:autoSpaceDE w:val="0"/>
+        <w:autoSpaceDN w:val="0"/>
+        <w:adjustRightInd w:val="0"/>
+        <w:spacing w:before="0" w:after="0" w:line="240" w:lineRule="auto"/>
+        <w:rPr>
+          <w:rFonts w:ascii="Consolas" w:eastAsiaTheme="minorEastAsia" w:hAnsi="Consolas" w:cs="Consolas"/>
+          <w:color w:val="4C483D" w:themeColor="text2"/>
+          <w:kern w:val="0"/>
+          <w:lang w:val="fr-FR" w:eastAsia="ja-JP"/>
+        </w:rPr>
+      </w:pPr>
+    </w:p>
+    <w:p>
+      <w:pPr>
+        <w:autoSpaceDE w:val="0"/>
+        <w:autoSpaceDN w:val="0"/>
+        <w:adjustRightInd w:val="0"/>
+        <w:spacing w:before="0" w:after="0" w:line="240" w:lineRule="auto"/>
+        <w:rPr>
+          <w:rFonts w:ascii="Consolas" w:eastAsiaTheme="minorEastAsia" w:hAnsi="Consolas" w:cs="Consolas"/>
+          <w:color w:val="4C483D" w:themeColor="text2"/>
+          <w:kern w:val="0"/>
+          <w:lang w:val="fr-FR" w:eastAsia="ja-JP"/>
+        </w:rPr>
+      </w:pPr>
+      <w:r>
+        <w:rPr>
+          <w:rFonts w:ascii="Consolas" w:eastAsiaTheme="minorEastAsia" w:hAnsi="Consolas" w:cs="Consolas"/>
+          <w:color w:val="4C483D" w:themeColor="text2"/>
+          <w:kern w:val="0"/>
+          <w:lang w:val="fr-FR" w:eastAsia="ja-JP"/>
+        </w:rPr>
+        <w:t>{$test|</w:t>
+      </w:r>
+      <w:r>
+        <w:rPr>
+          <w:rFonts w:ascii="Consolas" w:eastAsiaTheme="minorEastAsia" w:hAnsi="Consolas" w:cs="Consolas"/>
+          <w:color w:val="4C483D" w:themeColor="text2"/>
+          <w:kern w:val="0"/>
+          <w:lang w:val="fr-FR" w:eastAsia="ja-JP"/>
+        </w:rPr>
+        <w:t>count_</w:t>
+      </w:r>
+      <w:r>
+        <w:rPr>
+          <w:rFonts w:ascii="Consolas" w:eastAsiaTheme="minorEastAsia" w:hAnsi="Consolas" w:cs="Consolas"/>
+          <w:color w:val="4C483D" w:themeColor="text2"/>
+          <w:kern w:val="0"/>
+          <w:lang w:val="fr-FR" w:eastAsia="ja-JP"/>
+        </w:rPr>
+        <w:t>sentences</w:t>
+      </w:r>
+      <w:r>
+        <w:rPr>
+          <w:rFonts w:ascii="Consolas" w:eastAsiaTheme="minorEastAsia" w:hAnsi="Consolas" w:cs="Consolas"/>
+          <w:color w:val="4C483D" w:themeColor="text2"/>
+          <w:kern w:val="0"/>
+          <w:lang w:val="fr-FR" w:eastAsia="ja-JP"/>
+        </w:rPr>
+        <w:t>}</w:t>
+      </w:r>
+      <w:r>
+        <w:rPr>
+          <w:rFonts w:ascii="Consolas" w:eastAsiaTheme="minorEastAsia" w:hAnsi="Consolas" w:cs="Consolas"/>
+          <w:color w:val="4C483D" w:themeColor="text2"/>
+          <w:kern w:val="0"/>
+          <w:lang w:val="fr-FR" w:eastAsia="ja-JP"/>
+        </w:rPr>
+        <w:tab/>
+      </w:r>
+      <w:r>
+        <w:rPr>
+          <w:rFonts w:ascii="Consolas" w:eastAsiaTheme="minorEastAsia" w:hAnsi="Consolas" w:cs="Consolas"/>
+          <w:color w:val="4C483D" w:themeColor="text2"/>
+          <w:kern w:val="0"/>
+          <w:lang w:val="fr-FR" w:eastAsia="ja-JP"/>
+        </w:rPr>
+        <w:tab/>
+      </w:r>
+    </w:p>
+    <w:p>
+      <w:pPr>
+        <w:autoSpaceDE w:val="0"/>
+        <w:autoSpaceDN w:val="0"/>
+        <w:adjustRightInd w:val="0"/>
+        <w:spacing w:before="0" w:after="0" w:line="240" w:lineRule="auto"/>
+        <w:rPr>
+          <w:rFonts w:ascii="Consolas" w:eastAsiaTheme="minorEastAsia" w:hAnsi="Consolas" w:cs="Consolas"/>
+          <w:color w:val="4C483D" w:themeColor="text2"/>
+          <w:kern w:val="0"/>
+          <w:lang w:val="fr-FR" w:eastAsia="ja-JP"/>
+        </w:rPr>
+      </w:pPr>
+      <w:r>
+        <w:rPr>
+          <w:rFonts w:ascii="Consolas" w:eastAsiaTheme="minorEastAsia" w:hAnsi="Consolas" w:cs="Consolas"/>
+          <w:color w:val="4C483D" w:themeColor="text2"/>
+          <w:kern w:val="0"/>
+          <w:lang w:val="fr-FR" w:eastAsia="ja-JP"/>
+        </w:rPr>
+        <w:t xml:space="preserve">permet de </w:t>
+      </w:r>
+      <w:r>
+        <w:rPr>
+          <w:rFonts w:ascii="Consolas" w:eastAsiaTheme="minorEastAsia" w:hAnsi="Consolas" w:cs="Consolas"/>
+          <w:color w:val="4C483D" w:themeColor="text2"/>
+          <w:kern w:val="0"/>
+          <w:lang w:val="fr-FR" w:eastAsia="ja-JP"/>
+        </w:rPr>
+        <w:t xml:space="preserve">compter le nombre </w:t>
+      </w:r>
+      <w:r>
+        <w:rPr>
+          <w:rFonts w:ascii="Consolas" w:eastAsiaTheme="minorEastAsia" w:hAnsi="Consolas" w:cs="Consolas"/>
+          <w:color w:val="4C483D" w:themeColor="text2"/>
+          <w:kern w:val="0"/>
+          <w:lang w:val="fr-FR" w:eastAsia="ja-JP"/>
+        </w:rPr>
+        <w:t>de parties séparées par des ., ?, !.</w:t>
+      </w:r>
+    </w:p>
+    <w:p>
+      <w:pPr>
+        <w:autoSpaceDE w:val="0"/>
+        <w:autoSpaceDN w:val="0"/>
+        <w:adjustRightInd w:val="0"/>
+        <w:spacing w:before="0" w:after="0" w:line="240" w:lineRule="auto"/>
+        <w:rPr>
+          <w:rFonts w:ascii="Consolas" w:eastAsiaTheme="minorEastAsia" w:hAnsi="Consolas" w:cs="Consolas"/>
+          <w:color w:val="4C483D" w:themeColor="text2"/>
+          <w:kern w:val="0"/>
+          <w:lang w:val="fr-FR" w:eastAsia="ja-JP"/>
+        </w:rPr>
+      </w:pPr>
+      <w:bookmarkStart w:id="19" w:name="_GoBack"/>
+      <w:bookmarkEnd w:id="19"/>
     </w:p>
     <w:p>
       <w:pPr>
@@ -23115,7 +23361,7 @@
 </file>
 
 <file path=customXml/itemProps3.xml><?xml version="1.0" encoding="utf-8"?>
-<ds:datastoreItem xmlns:ds="http://schemas.openxmlformats.org/officeDocument/2006/customXml" ds:itemID="{048FE8E4-D831-453E-A074-29E9C2B356D2}">
+<ds:datastoreItem xmlns:ds="http://schemas.openxmlformats.org/officeDocument/2006/customXml" ds:itemID="{8D091106-020E-4583-9E76-F30FDB0DCB81}">
   <ds:schemaRefs>
     <ds:schemaRef ds:uri="http://schemas.openxmlformats.org/officeDocument/2006/bibliography"/>
   </ds:schemaRefs>

</xml_diff>

<commit_message>
add modifier count_words + fix bug parameters in the modifiers of template + update date_format + update tutorial
</commit_message>
<xml_diff>
--- a/Venus_Framework_tutoriel.docx
+++ b/Venus_Framework_tutoriel.docx
@@ -20161,8 +20161,6 @@
           <w:lang w:val="fr-FR" w:eastAsia="ja-JP"/>
         </w:rPr>
       </w:pPr>
-      <w:bookmarkStart w:id="19" w:name="_GoBack"/>
-      <w:bookmarkEnd w:id="19"/>
     </w:p>
     <w:p>
       <w:pPr>
@@ -20260,8 +20258,65 @@
           <w:kern w:val="0"/>
           <w:lang w:val="fr-FR" w:eastAsia="ja-JP"/>
         </w:rPr>
-        <w:t>{$test|date_format:’D, d M Y H:i:s’}</w:t>
-      </w:r>
+        <w:t>{$test|date_format:</w:t>
+      </w:r>
+      <w:r>
+        <w:rPr>
+          <w:rFonts w:ascii="Consolas" w:eastAsiaTheme="minorEastAsia" w:hAnsi="Consolas" w:cs="Consolas"/>
+          <w:color w:val="4C483D" w:themeColor="text2"/>
+          <w:kern w:val="0"/>
+          <w:lang w:val="fr-FR" w:eastAsia="ja-JP"/>
+        </w:rPr>
+        <w:t>'</w:t>
+      </w:r>
+      <w:r>
+        <w:rPr>
+          <w:rFonts w:ascii="Consolas" w:eastAsiaTheme="minorEastAsia" w:hAnsi="Consolas" w:cs="Consolas"/>
+          <w:color w:val="4C483D" w:themeColor="text2"/>
+          <w:kern w:val="0"/>
+          <w:lang w:val="fr-FR" w:eastAsia="ja-JP"/>
+        </w:rPr>
+        <w:t>%b %e, %Y</w:t>
+      </w:r>
+      <w:r>
+        <w:rPr>
+          <w:rFonts w:ascii="Consolas" w:eastAsiaTheme="minorEastAsia" w:hAnsi="Consolas" w:cs="Consolas"/>
+          <w:color w:val="4C483D" w:themeColor="text2"/>
+          <w:kern w:val="0"/>
+          <w:lang w:val="fr-FR" w:eastAsia="ja-JP"/>
+        </w:rPr>
+        <w:t>'</w:t>
+      </w:r>
+      <w:r>
+        <w:rPr>
+          <w:rFonts w:ascii="Consolas" w:eastAsiaTheme="minorEastAsia" w:hAnsi="Consolas" w:cs="Consolas"/>
+          <w:color w:val="4C483D" w:themeColor="text2"/>
+          <w:kern w:val="0"/>
+          <w:lang w:val="fr-FR" w:eastAsia="ja-JP"/>
+        </w:rPr>
+        <w:t>}</w:t>
+      </w:r>
+      <w:r>
+        <w:rPr>
+          <w:rFonts w:ascii="Consolas" w:eastAsiaTheme="minorEastAsia" w:hAnsi="Consolas" w:cs="Consolas"/>
+          <w:color w:val="4C483D" w:themeColor="text2"/>
+          <w:kern w:val="0"/>
+          <w:lang w:val="fr-FR" w:eastAsia="ja-JP"/>
+        </w:rPr>
+        <w:br/>
+        <w:t>Formater sa date (voir en php strftime).</w:t>
+      </w:r>
+      <w:r>
+        <w:rPr>
+          <w:rFonts w:ascii="Consolas" w:eastAsiaTheme="minorEastAsia" w:hAnsi="Consolas" w:cs="Consolas"/>
+          <w:color w:val="4C483D" w:themeColor="text2"/>
+          <w:kern w:val="0"/>
+          <w:lang w:val="fr-FR" w:eastAsia="ja-JP"/>
+        </w:rPr>
+        <w:t xml:space="preserve"> %h devient %b, %n devient \n, %r devient %I:%M:%S %p, %R devient %H:%M, %t devient \t et %T devient %H:%M:%S.</w:t>
+      </w:r>
+      <w:bookmarkStart w:id="19" w:name="_GoBack"/>
+      <w:bookmarkEnd w:id="19"/>
     </w:p>
     <w:p>
       <w:pPr>
@@ -23361,7 +23416,7 @@
 </file>
 
 <file path=customXml/itemProps3.xml><?xml version="1.0" encoding="utf-8"?>
-<ds:datastoreItem xmlns:ds="http://schemas.openxmlformats.org/officeDocument/2006/customXml" ds:itemID="{8D091106-020E-4583-9E76-F30FDB0DCB81}">
+<ds:datastoreItem xmlns:ds="http://schemas.openxmlformats.org/officeDocument/2006/customXml" ds:itemID="{ABEFD451-60B6-4977-8D56-20EA8E0596CA}">
   <ds:schemaRefs>
     <ds:schemaRef ds:uri="http://schemas.openxmlformats.org/officeDocument/2006/bibliography"/>
   </ds:schemaRefs>

</xml_diff>

<commit_message>
add two modifiers : lower et regex_replace
</commit_message>
<xml_diff>
--- a/Venus_Framework_tutoriel.docx
+++ b/Venus_Framework_tutoriel.docx
@@ -21153,8 +21153,6 @@
         </w:rPr>
         <w:t>Voici les paramètres si vous désirez les changer.</w:t>
       </w:r>
-      <w:bookmarkStart w:id="19" w:name="_GoBack"/>
-      <w:bookmarkEnd w:id="19"/>
     </w:p>
     <w:p>
       <w:pPr>
@@ -21190,7 +21188,7 @@
           <w:kern w:val="0"/>
           <w:lang w:val="fr-FR" w:eastAsia="ja-JP"/>
         </w:rPr>
-        <w:t>{$test|nl2br}</w:t>
+        <w:t>{$test|</w:t>
       </w:r>
       <w:r>
         <w:rPr>
@@ -21199,7 +21197,7 @@
           <w:kern w:val="0"/>
           <w:lang w:val="fr-FR" w:eastAsia="ja-JP"/>
         </w:rPr>
-        <w:tab/>
+        <w:t>regex_replace</w:t>
       </w:r>
       <w:r>
         <w:rPr>
@@ -21208,7 +21206,7 @@
           <w:kern w:val="0"/>
           <w:lang w:val="fr-FR" w:eastAsia="ja-JP"/>
         </w:rPr>
-        <w:tab/>
+        <w:t>:</w:t>
       </w:r>
       <w:r>
         <w:rPr>
@@ -21217,7 +21215,90 @@
           <w:kern w:val="0"/>
           <w:lang w:val="fr-FR" w:eastAsia="ja-JP"/>
         </w:rPr>
-        <w:tab/>
+        <w:t>'</w:t>
+      </w:r>
+      <w:r>
+        <w:rPr>
+          <w:rFonts w:ascii="Consolas" w:eastAsiaTheme="minorEastAsia" w:hAnsi="Consolas" w:cs="Consolas"/>
+          <w:color w:val="4C483D" w:themeColor="text2"/>
+          <w:kern w:val="0"/>
+          <w:lang w:val="fr-FR" w:eastAsia="ja-JP"/>
+        </w:rPr>
+        <w:t>/</w:t>
+      </w:r>
+      <w:r>
+        <w:rPr>
+          <w:rFonts w:ascii="Consolas" w:eastAsiaTheme="minorEastAsia" w:hAnsi="Consolas" w:cs="Consolas"/>
+          <w:color w:val="4C483D" w:themeColor="text2"/>
+          <w:kern w:val="0"/>
+          <w:lang w:val="fr-FR" w:eastAsia="ja-JP"/>
+        </w:rPr>
+        <w:t>oui</w:t>
+      </w:r>
+      <w:r>
+        <w:rPr>
+          <w:rFonts w:ascii="Consolas" w:eastAsiaTheme="minorEastAsia" w:hAnsi="Consolas" w:cs="Consolas"/>
+          <w:color w:val="4C483D" w:themeColor="text2"/>
+          <w:kern w:val="0"/>
+          <w:lang w:val="fr-FR" w:eastAsia="ja-JP"/>
+        </w:rPr>
+        <w:t>/</w:t>
+      </w:r>
+      <w:bookmarkStart w:id="19" w:name="_GoBack"/>
+      <w:bookmarkEnd w:id="19"/>
+      <w:r>
+        <w:rPr>
+          <w:rFonts w:ascii="Consolas" w:eastAsiaTheme="minorEastAsia" w:hAnsi="Consolas" w:cs="Consolas"/>
+          <w:color w:val="4C483D" w:themeColor="text2"/>
+          <w:kern w:val="0"/>
+          <w:lang w:val="fr-FR" w:eastAsia="ja-JP"/>
+        </w:rPr>
+        <w:t>'</w:t>
+      </w:r>
+      <w:r>
+        <w:rPr>
+          <w:rFonts w:ascii="Consolas" w:eastAsiaTheme="minorEastAsia" w:hAnsi="Consolas" w:cs="Consolas"/>
+          <w:color w:val="4C483D" w:themeColor="text2"/>
+          <w:kern w:val="0"/>
+          <w:lang w:val="fr-FR" w:eastAsia="ja-JP"/>
+        </w:rPr>
+        <w:t>:</w:t>
+      </w:r>
+      <w:r>
+        <w:rPr>
+          <w:rFonts w:ascii="Consolas" w:eastAsiaTheme="minorEastAsia" w:hAnsi="Consolas" w:cs="Consolas"/>
+          <w:color w:val="4C483D" w:themeColor="text2"/>
+          <w:kern w:val="0"/>
+          <w:lang w:val="fr-FR" w:eastAsia="ja-JP"/>
+        </w:rPr>
+        <w:t>'</w:t>
+      </w:r>
+      <w:r>
+        <w:rPr>
+          <w:rFonts w:ascii="Consolas" w:eastAsiaTheme="minorEastAsia" w:hAnsi="Consolas" w:cs="Consolas"/>
+          <w:color w:val="4C483D" w:themeColor="text2"/>
+          <w:kern w:val="0"/>
+          <w:lang w:val="fr-FR" w:eastAsia="ja-JP"/>
+        </w:rPr>
+        <w:t>non</w:t>
+      </w:r>
+      <w:r>
+        <w:rPr>
+          <w:rFonts w:ascii="Consolas" w:eastAsiaTheme="minorEastAsia" w:hAnsi="Consolas" w:cs="Consolas"/>
+          <w:color w:val="4C483D" w:themeColor="text2"/>
+          <w:kern w:val="0"/>
+          <w:lang w:val="fr-FR" w:eastAsia="ja-JP"/>
+        </w:rPr>
+        <w:t>'</w:t>
+      </w:r>
+      <w:r>
+        <w:rPr>
+          <w:rFonts w:ascii="Consolas" w:eastAsiaTheme="minorEastAsia" w:hAnsi="Consolas" w:cs="Consolas"/>
+          <w:color w:val="4C483D" w:themeColor="text2"/>
+          <w:kern w:val="0"/>
+          <w:lang w:val="fr-FR" w:eastAsia="ja-JP"/>
+        </w:rPr>
+        <w:t>}</w:t>
       </w:r>
     </w:p>
     <w:p>
@@ -21240,16 +21321,7 @@
           <w:kern w:val="0"/>
           <w:lang w:val="fr-FR" w:eastAsia="ja-JP"/>
         </w:rPr>
-        <w:t>permet de trans</w:t>
-      </w:r>
-      <w:r>
-        <w:rPr>
-          <w:rFonts w:ascii="Consolas" w:eastAsiaTheme="minorEastAsia" w:hAnsi="Consolas" w:cs="Consolas"/>
-          <w:color w:val="4C483D" w:themeColor="text2"/>
-          <w:kern w:val="0"/>
-          <w:lang w:val="fr-FR" w:eastAsia="ja-JP"/>
-        </w:rPr>
-        <w:t>former les \n en &lt;br/&gt;</w:t>
+        <w:t>Remplacer les oui par non par expression régulière</w:t>
       </w:r>
     </w:p>
     <w:p>
@@ -21268,6 +21340,103 @@
     </w:p>
     <w:p>
       <w:pPr>
+        <w:autoSpaceDE w:val="0"/>
+        <w:autoSpaceDN w:val="0"/>
+        <w:adjustRightInd w:val="0"/>
+        <w:spacing w:before="0" w:after="0" w:line="240" w:lineRule="auto"/>
+        <w:rPr>
+          <w:rFonts w:ascii="Consolas" w:eastAsiaTheme="minorEastAsia" w:hAnsi="Consolas" w:cs="Consolas"/>
+          <w:color w:val="4C483D" w:themeColor="text2"/>
+          <w:kern w:val="0"/>
+          <w:lang w:val="fr-FR" w:eastAsia="ja-JP"/>
+        </w:rPr>
+      </w:pPr>
+      <w:r>
+        <w:rPr>
+          <w:rFonts w:ascii="Consolas" w:eastAsiaTheme="minorEastAsia" w:hAnsi="Consolas" w:cs="Consolas"/>
+          <w:color w:val="4C483D" w:themeColor="text2"/>
+          <w:kern w:val="0"/>
+          <w:lang w:val="fr-FR" w:eastAsia="ja-JP"/>
+        </w:rPr>
+        <w:t>{$test|nl2br}</w:t>
+      </w:r>
+      <w:r>
+        <w:rPr>
+          <w:rFonts w:ascii="Consolas" w:eastAsiaTheme="minorEastAsia" w:hAnsi="Consolas" w:cs="Consolas"/>
+          <w:color w:val="4C483D" w:themeColor="text2"/>
+          <w:kern w:val="0"/>
+          <w:lang w:val="fr-FR" w:eastAsia="ja-JP"/>
+        </w:rPr>
+        <w:tab/>
+      </w:r>
+      <w:r>
+        <w:rPr>
+          <w:rFonts w:ascii="Consolas" w:eastAsiaTheme="minorEastAsia" w:hAnsi="Consolas" w:cs="Consolas"/>
+          <w:color w:val="4C483D" w:themeColor="text2"/>
+          <w:kern w:val="0"/>
+          <w:lang w:val="fr-FR" w:eastAsia="ja-JP"/>
+        </w:rPr>
+        <w:tab/>
+      </w:r>
+      <w:r>
+        <w:rPr>
+          <w:rFonts w:ascii="Consolas" w:eastAsiaTheme="minorEastAsia" w:hAnsi="Consolas" w:cs="Consolas"/>
+          <w:color w:val="4C483D" w:themeColor="text2"/>
+          <w:kern w:val="0"/>
+          <w:lang w:val="fr-FR" w:eastAsia="ja-JP"/>
+        </w:rPr>
+        <w:tab/>
+      </w:r>
+    </w:p>
+    <w:p>
+      <w:pPr>
+        <w:autoSpaceDE w:val="0"/>
+        <w:autoSpaceDN w:val="0"/>
+        <w:adjustRightInd w:val="0"/>
+        <w:spacing w:before="0" w:after="0" w:line="240" w:lineRule="auto"/>
+        <w:rPr>
+          <w:rFonts w:ascii="Consolas" w:eastAsiaTheme="minorEastAsia" w:hAnsi="Consolas" w:cs="Consolas"/>
+          <w:color w:val="4C483D" w:themeColor="text2"/>
+          <w:kern w:val="0"/>
+          <w:lang w:val="fr-FR" w:eastAsia="ja-JP"/>
+        </w:rPr>
+      </w:pPr>
+      <w:r>
+        <w:rPr>
+          <w:rFonts w:ascii="Consolas" w:eastAsiaTheme="minorEastAsia" w:hAnsi="Consolas" w:cs="Consolas"/>
+          <w:color w:val="4C483D" w:themeColor="text2"/>
+          <w:kern w:val="0"/>
+          <w:lang w:val="fr-FR" w:eastAsia="ja-JP"/>
+        </w:rPr>
+        <w:lastRenderedPageBreak/>
+        <w:t>permet de trans</w:t>
+      </w:r>
+      <w:r>
+        <w:rPr>
+          <w:rFonts w:ascii="Consolas" w:eastAsiaTheme="minorEastAsia" w:hAnsi="Consolas" w:cs="Consolas"/>
+          <w:color w:val="4C483D" w:themeColor="text2"/>
+          <w:kern w:val="0"/>
+          <w:lang w:val="fr-FR" w:eastAsia="ja-JP"/>
+        </w:rPr>
+        <w:t>former les \n en &lt;br/&gt;</w:t>
+      </w:r>
+    </w:p>
+    <w:p>
+      <w:pPr>
+        <w:autoSpaceDE w:val="0"/>
+        <w:autoSpaceDN w:val="0"/>
+        <w:adjustRightInd w:val="0"/>
+        <w:spacing w:before="0" w:after="0" w:line="240" w:lineRule="auto"/>
+        <w:rPr>
+          <w:rFonts w:ascii="Consolas" w:eastAsiaTheme="minorEastAsia" w:hAnsi="Consolas" w:cs="Consolas"/>
+          <w:color w:val="4C483D" w:themeColor="text2"/>
+          <w:kern w:val="0"/>
+          <w:lang w:val="fr-FR" w:eastAsia="ja-JP"/>
+        </w:rPr>
+      </w:pPr>
+    </w:p>
+    <w:p>
+      <w:pPr>
         <w:pStyle w:val="NormalWeb"/>
         <w:shd w:val="clear" w:color="auto" w:fill="FFFFFF"/>
         <w:spacing w:before="0" w:after="255"/>
@@ -21287,7 +21456,6 @@
           <w:sz w:val="20"/>
           <w:lang w:val="fr-FR" w:eastAsia="ja-JP"/>
         </w:rPr>
-        <w:lastRenderedPageBreak/>
         <w:t>{$test|truncate}</w:t>
       </w:r>
       <w:r>
@@ -24058,7 +24226,7 @@
 </file>
 
 <file path=customXml/itemProps3.xml><?xml version="1.0" encoding="utf-8"?>
-<ds:datastoreItem xmlns:ds="http://schemas.openxmlformats.org/officeDocument/2006/customXml" ds:itemID="{CC082FCF-F175-4B6C-AE56-6BA519279C74}">
+<ds:datastoreItem xmlns:ds="http://schemas.openxmlformats.org/officeDocument/2006/customXml" ds:itemID="{C46664EF-D367-43DF-9889-4DC28942D9C3}">
   <ds:schemaRefs>
     <ds:schemaRef ds:uri="http://schemas.openxmlformats.org/officeDocument/2006/bibliography"/>
   </ds:schemaRefs>

</xml_diff>

<commit_message>
add two modifiers : replace et spacify + add tutorial
</commit_message>
<xml_diff>
--- a/Venus_Framework_tutoriel.docx
+++ b/Venus_Framework_tutoriel.docx
@@ -21244,8 +21244,6 @@
         </w:rPr>
         <w:t>/</w:t>
       </w:r>
-      <w:bookmarkStart w:id="19" w:name="_GoBack"/>
-      <w:bookmarkEnd w:id="19"/>
       <w:r>
         <w:rPr>
           <w:rFonts w:ascii="Consolas" w:eastAsiaTheme="minorEastAsia" w:hAnsi="Consolas" w:cs="Consolas"/>
@@ -21358,7 +21356,7 @@
           <w:kern w:val="0"/>
           <w:lang w:val="fr-FR" w:eastAsia="ja-JP"/>
         </w:rPr>
-        <w:t>{$test|nl2br}</w:t>
+        <w:t>{$test|</w:t>
       </w:r>
       <w:r>
         <w:rPr>
@@ -21367,7 +21365,7 @@
           <w:kern w:val="0"/>
           <w:lang w:val="fr-FR" w:eastAsia="ja-JP"/>
         </w:rPr>
-        <w:tab/>
+        <w:t>replace:</w:t>
       </w:r>
       <w:r>
         <w:rPr>
@@ -21376,7 +21374,7 @@
           <w:kern w:val="0"/>
           <w:lang w:val="fr-FR" w:eastAsia="ja-JP"/>
         </w:rPr>
-        <w:tab/>
+        <w:t>'</w:t>
       </w:r>
       <w:r>
         <w:rPr>
@@ -21385,7 +21383,61 @@
           <w:kern w:val="0"/>
           <w:lang w:val="fr-FR" w:eastAsia="ja-JP"/>
         </w:rPr>
-        <w:tab/>
+        <w:t>oui</w:t>
+      </w:r>
+      <w:r>
+        <w:rPr>
+          <w:rFonts w:ascii="Consolas" w:eastAsiaTheme="minorEastAsia" w:hAnsi="Consolas" w:cs="Consolas"/>
+          <w:color w:val="4C483D" w:themeColor="text2"/>
+          <w:kern w:val="0"/>
+          <w:lang w:val="fr-FR" w:eastAsia="ja-JP"/>
+        </w:rPr>
+        <w:t>'</w:t>
+      </w:r>
+      <w:r>
+        <w:rPr>
+          <w:rFonts w:ascii="Consolas" w:eastAsiaTheme="minorEastAsia" w:hAnsi="Consolas" w:cs="Consolas"/>
+          <w:color w:val="4C483D" w:themeColor="text2"/>
+          <w:kern w:val="0"/>
+          <w:lang w:val="fr-FR" w:eastAsia="ja-JP"/>
+        </w:rPr>
+        <w:t>:</w:t>
+      </w:r>
+      <w:r>
+        <w:rPr>
+          <w:rFonts w:ascii="Consolas" w:eastAsiaTheme="minorEastAsia" w:hAnsi="Consolas" w:cs="Consolas"/>
+          <w:color w:val="4C483D" w:themeColor="text2"/>
+          <w:kern w:val="0"/>
+          <w:lang w:val="fr-FR" w:eastAsia="ja-JP"/>
+        </w:rPr>
+        <w:t>'</w:t>
+      </w:r>
+      <w:r>
+        <w:rPr>
+          <w:rFonts w:ascii="Consolas" w:eastAsiaTheme="minorEastAsia" w:hAnsi="Consolas" w:cs="Consolas"/>
+          <w:color w:val="4C483D" w:themeColor="text2"/>
+          <w:kern w:val="0"/>
+          <w:lang w:val="fr-FR" w:eastAsia="ja-JP"/>
+        </w:rPr>
+        <w:t>non</w:t>
+      </w:r>
+      <w:r>
+        <w:rPr>
+          <w:rFonts w:ascii="Consolas" w:eastAsiaTheme="minorEastAsia" w:hAnsi="Consolas" w:cs="Consolas"/>
+          <w:color w:val="4C483D" w:themeColor="text2"/>
+          <w:kern w:val="0"/>
+          <w:lang w:val="fr-FR" w:eastAsia="ja-JP"/>
+        </w:rPr>
+        <w:t>'</w:t>
+      </w:r>
+      <w:r>
+        <w:rPr>
+          <w:rFonts w:ascii="Consolas" w:eastAsiaTheme="minorEastAsia" w:hAnsi="Consolas" w:cs="Consolas"/>
+          <w:color w:val="4C483D" w:themeColor="text2"/>
+          <w:kern w:val="0"/>
+          <w:lang w:val="fr-FR" w:eastAsia="ja-JP"/>
+        </w:rPr>
+        <w:t>}</w:t>
       </w:r>
     </w:p>
     <w:p>
@@ -21409,6 +21461,260 @@
           <w:lang w:val="fr-FR" w:eastAsia="ja-JP"/>
         </w:rPr>
         <w:lastRenderedPageBreak/>
+        <w:t xml:space="preserve">Remplacer les oui par non </w:t>
+      </w:r>
+      <w:r>
+        <w:rPr>
+          <w:rFonts w:ascii="Consolas" w:eastAsiaTheme="minorEastAsia" w:hAnsi="Consolas" w:cs="Consolas"/>
+          <w:color w:val="4C483D" w:themeColor="text2"/>
+          <w:kern w:val="0"/>
+          <w:lang w:val="fr-FR" w:eastAsia="ja-JP"/>
+        </w:rPr>
+        <w:t>comme un simple str_replace</w:t>
+      </w:r>
+    </w:p>
+    <w:p>
+      <w:pPr>
+        <w:autoSpaceDE w:val="0"/>
+        <w:autoSpaceDN w:val="0"/>
+        <w:adjustRightInd w:val="0"/>
+        <w:spacing w:before="0" w:after="0" w:line="240" w:lineRule="auto"/>
+        <w:rPr>
+          <w:rFonts w:ascii="Consolas" w:eastAsiaTheme="minorEastAsia" w:hAnsi="Consolas" w:cs="Consolas"/>
+          <w:color w:val="4C483D" w:themeColor="text2"/>
+          <w:kern w:val="0"/>
+          <w:lang w:val="fr-FR" w:eastAsia="ja-JP"/>
+        </w:rPr>
+      </w:pPr>
+    </w:p>
+    <w:p>
+      <w:pPr>
+        <w:autoSpaceDE w:val="0"/>
+        <w:autoSpaceDN w:val="0"/>
+        <w:adjustRightInd w:val="0"/>
+        <w:spacing w:before="0" w:after="0" w:line="240" w:lineRule="auto"/>
+        <w:rPr>
+          <w:rFonts w:ascii="Consolas" w:eastAsiaTheme="minorEastAsia" w:hAnsi="Consolas" w:cs="Consolas"/>
+          <w:color w:val="4C483D" w:themeColor="text2"/>
+          <w:kern w:val="0"/>
+          <w:lang w:val="fr-FR" w:eastAsia="ja-JP"/>
+        </w:rPr>
+      </w:pPr>
+      <w:r>
+        <w:rPr>
+          <w:rFonts w:ascii="Consolas" w:eastAsiaTheme="minorEastAsia" w:hAnsi="Consolas" w:cs="Consolas"/>
+          <w:color w:val="4C483D" w:themeColor="text2"/>
+          <w:kern w:val="0"/>
+          <w:lang w:val="fr-FR" w:eastAsia="ja-JP"/>
+        </w:rPr>
+        <w:t>{$test|</w:t>
+      </w:r>
+      <w:r>
+        <w:rPr>
+          <w:rFonts w:ascii="Consolas" w:eastAsiaTheme="minorEastAsia" w:hAnsi="Consolas" w:cs="Consolas"/>
+          <w:color w:val="4C483D" w:themeColor="text2"/>
+          <w:kern w:val="0"/>
+          <w:lang w:val="fr-FR" w:eastAsia="ja-JP"/>
+        </w:rPr>
+        <w:t>spacify</w:t>
+      </w:r>
+      <w:r>
+        <w:rPr>
+          <w:rFonts w:ascii="Consolas" w:eastAsiaTheme="minorEastAsia" w:hAnsi="Consolas" w:cs="Consolas"/>
+          <w:color w:val="4C483D" w:themeColor="text2"/>
+          <w:kern w:val="0"/>
+          <w:lang w:val="fr-FR" w:eastAsia="ja-JP"/>
+        </w:rPr>
+        <w:t>}</w:t>
+      </w:r>
+    </w:p>
+    <w:p>
+      <w:pPr>
+        <w:autoSpaceDE w:val="0"/>
+        <w:autoSpaceDN w:val="0"/>
+        <w:adjustRightInd w:val="0"/>
+        <w:spacing w:before="0" w:after="0" w:line="240" w:lineRule="auto"/>
+        <w:rPr>
+          <w:rFonts w:ascii="Consolas" w:eastAsiaTheme="minorEastAsia" w:hAnsi="Consolas" w:cs="Consolas"/>
+          <w:color w:val="4C483D" w:themeColor="text2"/>
+          <w:kern w:val="0"/>
+          <w:lang w:val="fr-FR" w:eastAsia="ja-JP"/>
+        </w:rPr>
+      </w:pPr>
+      <w:r>
+        <w:rPr>
+          <w:rFonts w:ascii="Consolas" w:eastAsiaTheme="minorEastAsia" w:hAnsi="Consolas" w:cs="Consolas"/>
+          <w:color w:val="4C483D" w:themeColor="text2"/>
+          <w:kern w:val="0"/>
+          <w:lang w:val="fr-FR" w:eastAsia="ja-JP"/>
+        </w:rPr>
+        <w:t>Sépare chaque mot par un espace</w:t>
+      </w:r>
+      <w:bookmarkStart w:id="19" w:name="_GoBack"/>
+      <w:bookmarkEnd w:id="19"/>
+    </w:p>
+    <w:p>
+      <w:pPr>
+        <w:autoSpaceDE w:val="0"/>
+        <w:autoSpaceDN w:val="0"/>
+        <w:adjustRightInd w:val="0"/>
+        <w:spacing w:before="0" w:after="0" w:line="240" w:lineRule="auto"/>
+        <w:rPr>
+          <w:rFonts w:ascii="Consolas" w:eastAsiaTheme="minorEastAsia" w:hAnsi="Consolas" w:cs="Consolas"/>
+          <w:color w:val="4C483D" w:themeColor="text2"/>
+          <w:kern w:val="0"/>
+          <w:lang w:eastAsia="ja-JP"/>
+        </w:rPr>
+      </w:pPr>
+      <w:r>
+        <w:rPr>
+          <w:rFonts w:ascii="Consolas" w:eastAsiaTheme="minorEastAsia" w:hAnsi="Consolas" w:cs="Consolas"/>
+          <w:color w:val="4C483D" w:themeColor="text2"/>
+          <w:kern w:val="0"/>
+          <w:lang w:eastAsia="ja-JP"/>
+        </w:rPr>
+        <w:t>{$test|spacify:'</w:t>
+      </w:r>
+      <w:r>
+        <w:rPr>
+          <w:rFonts w:ascii="Consolas" w:eastAsiaTheme="minorEastAsia" w:hAnsi="Consolas" w:cs="Consolas"/>
+          <w:color w:val="4C483D" w:themeColor="text2"/>
+          <w:kern w:val="0"/>
+          <w:lang w:eastAsia="ja-JP"/>
+        </w:rPr>
+        <w:t>^^</w:t>
+      </w:r>
+      <w:r>
+        <w:rPr>
+          <w:rFonts w:ascii="Consolas" w:eastAsiaTheme="minorEastAsia" w:hAnsi="Consolas" w:cs="Consolas"/>
+          <w:color w:val="4C483D" w:themeColor="text2"/>
+          <w:kern w:val="0"/>
+          <w:lang w:eastAsia="ja-JP"/>
+        </w:rPr>
+        <w:t>'}</w:t>
+      </w:r>
+    </w:p>
+    <w:p>
+      <w:pPr>
+        <w:autoSpaceDE w:val="0"/>
+        <w:autoSpaceDN w:val="0"/>
+        <w:adjustRightInd w:val="0"/>
+        <w:spacing w:before="0" w:after="0" w:line="240" w:lineRule="auto"/>
+        <w:rPr>
+          <w:rFonts w:ascii="Consolas" w:eastAsiaTheme="minorEastAsia" w:hAnsi="Consolas" w:cs="Consolas"/>
+          <w:color w:val="4C483D" w:themeColor="text2"/>
+          <w:kern w:val="0"/>
+          <w:lang w:val="fr-FR" w:eastAsia="ja-JP"/>
+        </w:rPr>
+      </w:pPr>
+      <w:r>
+        <w:rPr>
+          <w:rFonts w:ascii="Consolas" w:eastAsiaTheme="minorEastAsia" w:hAnsi="Consolas" w:cs="Consolas"/>
+          <w:color w:val="4C483D" w:themeColor="text2"/>
+          <w:kern w:val="0"/>
+          <w:lang w:val="fr-FR" w:eastAsia="ja-JP"/>
+        </w:rPr>
+        <w:t xml:space="preserve">Sépare chaque mot de ^^ </w:t>
+      </w:r>
+    </w:p>
+    <w:p>
+      <w:pPr>
+        <w:autoSpaceDE w:val="0"/>
+        <w:autoSpaceDN w:val="0"/>
+        <w:adjustRightInd w:val="0"/>
+        <w:spacing w:before="0" w:after="0" w:line="240" w:lineRule="auto"/>
+        <w:rPr>
+          <w:rFonts w:ascii="Consolas" w:eastAsiaTheme="minorEastAsia" w:hAnsi="Consolas" w:cs="Consolas"/>
+          <w:color w:val="4C483D" w:themeColor="text2"/>
+          <w:kern w:val="0"/>
+          <w:lang w:val="fr-FR" w:eastAsia="ja-JP"/>
+        </w:rPr>
+      </w:pPr>
+    </w:p>
+    <w:p>
+      <w:pPr>
+        <w:autoSpaceDE w:val="0"/>
+        <w:autoSpaceDN w:val="0"/>
+        <w:adjustRightInd w:val="0"/>
+        <w:spacing w:before="0" w:after="0" w:line="240" w:lineRule="auto"/>
+        <w:rPr>
+          <w:rFonts w:ascii="Consolas" w:eastAsiaTheme="minorEastAsia" w:hAnsi="Consolas" w:cs="Consolas"/>
+          <w:color w:val="4C483D" w:themeColor="text2"/>
+          <w:kern w:val="0"/>
+          <w:lang w:val="fr-FR" w:eastAsia="ja-JP"/>
+        </w:rPr>
+      </w:pPr>
+    </w:p>
+    <w:p>
+      <w:pPr>
+        <w:autoSpaceDE w:val="0"/>
+        <w:autoSpaceDN w:val="0"/>
+        <w:adjustRightInd w:val="0"/>
+        <w:spacing w:before="0" w:after="0" w:line="240" w:lineRule="auto"/>
+        <w:rPr>
+          <w:rFonts w:ascii="Consolas" w:eastAsiaTheme="minorEastAsia" w:hAnsi="Consolas" w:cs="Consolas"/>
+          <w:color w:val="4C483D" w:themeColor="text2"/>
+          <w:kern w:val="0"/>
+          <w:lang w:val="fr-FR" w:eastAsia="ja-JP"/>
+        </w:rPr>
+      </w:pPr>
+      <w:r>
+        <w:rPr>
+          <w:rFonts w:ascii="Consolas" w:eastAsiaTheme="minorEastAsia" w:hAnsi="Consolas" w:cs="Consolas"/>
+          <w:color w:val="4C483D" w:themeColor="text2"/>
+          <w:kern w:val="0"/>
+          <w:lang w:val="fr-FR" w:eastAsia="ja-JP"/>
+        </w:rPr>
+        <w:t>{$test|nl2br}</w:t>
+      </w:r>
+      <w:r>
+        <w:rPr>
+          <w:rFonts w:ascii="Consolas" w:eastAsiaTheme="minorEastAsia" w:hAnsi="Consolas" w:cs="Consolas"/>
+          <w:color w:val="4C483D" w:themeColor="text2"/>
+          <w:kern w:val="0"/>
+          <w:lang w:val="fr-FR" w:eastAsia="ja-JP"/>
+        </w:rPr>
+        <w:tab/>
+      </w:r>
+      <w:r>
+        <w:rPr>
+          <w:rFonts w:ascii="Consolas" w:eastAsiaTheme="minorEastAsia" w:hAnsi="Consolas" w:cs="Consolas"/>
+          <w:color w:val="4C483D" w:themeColor="text2"/>
+          <w:kern w:val="0"/>
+          <w:lang w:val="fr-FR" w:eastAsia="ja-JP"/>
+        </w:rPr>
+        <w:tab/>
+      </w:r>
+      <w:r>
+        <w:rPr>
+          <w:rFonts w:ascii="Consolas" w:eastAsiaTheme="minorEastAsia" w:hAnsi="Consolas" w:cs="Consolas"/>
+          <w:color w:val="4C483D" w:themeColor="text2"/>
+          <w:kern w:val="0"/>
+          <w:lang w:val="fr-FR" w:eastAsia="ja-JP"/>
+        </w:rPr>
+        <w:tab/>
+      </w:r>
+    </w:p>
+    <w:p>
+      <w:pPr>
+        <w:autoSpaceDE w:val="0"/>
+        <w:autoSpaceDN w:val="0"/>
+        <w:adjustRightInd w:val="0"/>
+        <w:spacing w:before="0" w:after="0" w:line="240" w:lineRule="auto"/>
+        <w:rPr>
+          <w:rFonts w:ascii="Consolas" w:eastAsiaTheme="minorEastAsia" w:hAnsi="Consolas" w:cs="Consolas"/>
+          <w:color w:val="4C483D" w:themeColor="text2"/>
+          <w:kern w:val="0"/>
+          <w:lang w:val="fr-FR" w:eastAsia="ja-JP"/>
+        </w:rPr>
+      </w:pPr>
+      <w:r>
+        <w:rPr>
+          <w:rFonts w:ascii="Consolas" w:eastAsiaTheme="minorEastAsia" w:hAnsi="Consolas" w:cs="Consolas"/>
+          <w:color w:val="4C483D" w:themeColor="text2"/>
+          <w:kern w:val="0"/>
+          <w:lang w:val="fr-FR" w:eastAsia="ja-JP"/>
+        </w:rPr>
         <w:t>permet de trans</w:t>
       </w:r>
       <w:r>
@@ -24226,7 +24532,7 @@
 </file>
 
 <file path=customXml/itemProps3.xml><?xml version="1.0" encoding="utf-8"?>
-<ds:datastoreItem xmlns:ds="http://schemas.openxmlformats.org/officeDocument/2006/customXml" ds:itemID="{C46664EF-D367-43DF-9889-4DC28942D9C3}">
+<ds:datastoreItem xmlns:ds="http://schemas.openxmlformats.org/officeDocument/2006/customXml" ds:itemID="{23020FA8-3E09-4528-A392-B3AFFF6D30B0}">
   <ds:schemaRefs>
     <ds:schemaRef ds:uri="http://schemas.openxmlformats.org/officeDocument/2006/bibliography"/>
   </ds:schemaRefs>

</xml_diff>

<commit_message>
add two modifiers string_format and strip
</commit_message>
<xml_diff>
--- a/Venus_Framework_tutoriel.docx
+++ b/Venus_Framework_tutoriel.docx
@@ -21550,8 +21550,6 @@
         </w:rPr>
         <w:t>Sépare chaque mot par un espace</w:t>
       </w:r>
-      <w:bookmarkStart w:id="19" w:name="_GoBack"/>
-      <w:bookmarkEnd w:id="19"/>
     </w:p>
     <w:p>
       <w:pPr>
@@ -21563,15 +21561,15 @@
           <w:rFonts w:ascii="Consolas" w:eastAsiaTheme="minorEastAsia" w:hAnsi="Consolas" w:cs="Consolas"/>
           <w:color w:val="4C483D" w:themeColor="text2"/>
           <w:kern w:val="0"/>
-          <w:lang w:eastAsia="ja-JP"/>
-        </w:rPr>
-      </w:pPr>
-      <w:r>
-        <w:rPr>
-          <w:rFonts w:ascii="Consolas" w:eastAsiaTheme="minorEastAsia" w:hAnsi="Consolas" w:cs="Consolas"/>
-          <w:color w:val="4C483D" w:themeColor="text2"/>
-          <w:kern w:val="0"/>
-          <w:lang w:eastAsia="ja-JP"/>
+          <w:lang w:val="fr-FR" w:eastAsia="ja-JP"/>
+        </w:rPr>
+      </w:pPr>
+      <w:r>
+        <w:rPr>
+          <w:rFonts w:ascii="Consolas" w:eastAsiaTheme="minorEastAsia" w:hAnsi="Consolas" w:cs="Consolas"/>
+          <w:color w:val="4C483D" w:themeColor="text2"/>
+          <w:kern w:val="0"/>
+          <w:lang w:val="fr-FR" w:eastAsia="ja-JP"/>
         </w:rPr>
         <w:t>{$test|spacify:'</w:t>
       </w:r>
@@ -21580,7 +21578,7 @@
           <w:rFonts w:ascii="Consolas" w:eastAsiaTheme="minorEastAsia" w:hAnsi="Consolas" w:cs="Consolas"/>
           <w:color w:val="4C483D" w:themeColor="text2"/>
           <w:kern w:val="0"/>
-          <w:lang w:eastAsia="ja-JP"/>
+          <w:lang w:val="fr-FR" w:eastAsia="ja-JP"/>
         </w:rPr>
         <w:t>^^</w:t>
       </w:r>
@@ -21589,7 +21587,7 @@
           <w:rFonts w:ascii="Consolas" w:eastAsiaTheme="minorEastAsia" w:hAnsi="Consolas" w:cs="Consolas"/>
           <w:color w:val="4C483D" w:themeColor="text2"/>
           <w:kern w:val="0"/>
-          <w:lang w:eastAsia="ja-JP"/>
+          <w:lang w:val="fr-FR" w:eastAsia="ja-JP"/>
         </w:rPr>
         <w:t>'}</w:t>
       </w:r>
@@ -21630,6 +21628,354 @@
           <w:lang w:val="fr-FR" w:eastAsia="ja-JP"/>
         </w:rPr>
       </w:pPr>
+    </w:p>
+    <w:p>
+      <w:pPr>
+        <w:autoSpaceDE w:val="0"/>
+        <w:autoSpaceDN w:val="0"/>
+        <w:adjustRightInd w:val="0"/>
+        <w:spacing w:before="0" w:after="0" w:line="240" w:lineRule="auto"/>
+        <w:rPr>
+          <w:rFonts w:ascii="Consolas" w:eastAsiaTheme="minorEastAsia" w:hAnsi="Consolas" w:cs="Consolas"/>
+          <w:color w:val="4C483D" w:themeColor="text2"/>
+          <w:kern w:val="0"/>
+          <w:lang w:eastAsia="ja-JP"/>
+        </w:rPr>
+      </w:pPr>
+      <w:r>
+        <w:rPr>
+          <w:rFonts w:ascii="Consolas" w:eastAsiaTheme="minorEastAsia" w:hAnsi="Consolas" w:cs="Consolas"/>
+          <w:color w:val="4C483D" w:themeColor="text2"/>
+          <w:kern w:val="0"/>
+          <w:lang w:eastAsia="ja-JP"/>
+        </w:rPr>
+        <w:t>{$test|</w:t>
+      </w:r>
+      <w:r>
+        <w:rPr>
+          <w:rFonts w:ascii="Consolas" w:eastAsiaTheme="minorEastAsia" w:hAnsi="Consolas" w:cs="Consolas"/>
+          <w:color w:val="4C483D" w:themeColor="text2"/>
+          <w:kern w:val="0"/>
+          <w:lang w:eastAsia="ja-JP"/>
+        </w:rPr>
+        <w:t>string_format</w:t>
+      </w:r>
+      <w:r>
+        <w:rPr>
+          <w:rFonts w:ascii="Consolas" w:eastAsiaTheme="minorEastAsia" w:hAnsi="Consolas" w:cs="Consolas"/>
+          <w:color w:val="4C483D" w:themeColor="text2"/>
+          <w:kern w:val="0"/>
+          <w:lang w:eastAsia="ja-JP"/>
+        </w:rPr>
+        <w:t>:'</w:t>
+      </w:r>
+      <w:r>
+        <w:rPr>
+          <w:rFonts w:ascii="Consolas" w:eastAsiaTheme="minorEastAsia" w:hAnsi="Consolas" w:cs="Consolas"/>
+          <w:color w:val="4C483D" w:themeColor="text2"/>
+          <w:kern w:val="0"/>
+          <w:lang w:eastAsia="ja-JP"/>
+        </w:rPr>
+        <w:t>%d</w:t>
+      </w:r>
+      <w:r>
+        <w:rPr>
+          <w:rFonts w:ascii="Consolas" w:eastAsiaTheme="minorEastAsia" w:hAnsi="Consolas" w:cs="Consolas"/>
+          <w:color w:val="4C483D" w:themeColor="text2"/>
+          <w:kern w:val="0"/>
+          <w:lang w:eastAsia="ja-JP"/>
+        </w:rPr>
+        <w:t>'}</w:t>
+      </w:r>
+    </w:p>
+    <w:p>
+      <w:pPr>
+        <w:autoSpaceDE w:val="0"/>
+        <w:autoSpaceDN w:val="0"/>
+        <w:adjustRightInd w:val="0"/>
+        <w:spacing w:before="0" w:after="0" w:line="240" w:lineRule="auto"/>
+        <w:rPr>
+          <w:rFonts w:ascii="Consolas" w:eastAsiaTheme="minorEastAsia" w:hAnsi="Consolas" w:cs="Consolas"/>
+          <w:color w:val="4C483D" w:themeColor="text2"/>
+          <w:kern w:val="0"/>
+          <w:lang w:val="fr-FR" w:eastAsia="ja-JP"/>
+        </w:rPr>
+      </w:pPr>
+      <w:r>
+        <w:rPr>
+          <w:rFonts w:ascii="Consolas" w:eastAsiaTheme="minorEastAsia" w:hAnsi="Consolas" w:cs="Consolas"/>
+          <w:color w:val="4C483D" w:themeColor="text2"/>
+          <w:kern w:val="0"/>
+          <w:lang w:val="fr-FR" w:eastAsia="ja-JP"/>
+        </w:rPr>
+        <w:t xml:space="preserve">Transformer une chaîne ou un chiffre sous le format désiré (voir sprintf </w:t>
+      </w:r>
+      <w:r>
+        <w:rPr>
+          <w:rFonts w:ascii="Consolas" w:eastAsiaTheme="minorEastAsia" w:hAnsi="Consolas" w:cs="Consolas"/>
+          <w:color w:val="4C483D" w:themeColor="text2"/>
+          <w:kern w:val="0"/>
+          <w:lang w:val="fr-FR" w:eastAsia="ja-JP"/>
+        </w:rPr>
+        <w:t xml:space="preserve">en PHP </w:t>
+      </w:r>
+      <w:r>
+        <w:rPr>
+          <w:rFonts w:ascii="Consolas" w:eastAsiaTheme="minorEastAsia" w:hAnsi="Consolas" w:cs="Consolas"/>
+          <w:color w:val="4C483D" w:themeColor="text2"/>
+          <w:kern w:val="0"/>
+          <w:lang w:val="fr-FR" w:eastAsia="ja-JP"/>
+        </w:rPr>
+        <w:t>pour les formats)</w:t>
+      </w:r>
+    </w:p>
+    <w:p>
+      <w:pPr>
+        <w:autoSpaceDE w:val="0"/>
+        <w:autoSpaceDN w:val="0"/>
+        <w:adjustRightInd w:val="0"/>
+        <w:spacing w:before="0" w:after="0" w:line="240" w:lineRule="auto"/>
+        <w:rPr>
+          <w:rFonts w:ascii="Consolas" w:eastAsiaTheme="minorEastAsia" w:hAnsi="Consolas" w:cs="Consolas"/>
+          <w:color w:val="4C483D" w:themeColor="text2"/>
+          <w:kern w:val="0"/>
+          <w:lang w:val="fr-FR" w:eastAsia="ja-JP"/>
+        </w:rPr>
+      </w:pPr>
+    </w:p>
+    <w:p>
+      <w:pPr>
+        <w:autoSpaceDE w:val="0"/>
+        <w:autoSpaceDN w:val="0"/>
+        <w:adjustRightInd w:val="0"/>
+        <w:spacing w:before="0" w:after="0" w:line="240" w:lineRule="auto"/>
+        <w:rPr>
+          <w:rFonts w:ascii="Consolas" w:eastAsiaTheme="minorEastAsia" w:hAnsi="Consolas" w:cs="Consolas"/>
+          <w:color w:val="4C483D" w:themeColor="text2"/>
+          <w:kern w:val="0"/>
+          <w:lang w:val="fr-FR" w:eastAsia="ja-JP"/>
+        </w:rPr>
+      </w:pPr>
+      <w:r>
+        <w:rPr>
+          <w:rFonts w:ascii="Consolas" w:eastAsiaTheme="minorEastAsia" w:hAnsi="Consolas" w:cs="Consolas"/>
+          <w:color w:val="4C483D" w:themeColor="text2"/>
+          <w:kern w:val="0"/>
+          <w:lang w:val="fr-FR" w:eastAsia="ja-JP"/>
+        </w:rPr>
+        <w:t>{$test|</w:t>
+      </w:r>
+      <w:r>
+        <w:rPr>
+          <w:rFonts w:ascii="Consolas" w:eastAsiaTheme="minorEastAsia" w:hAnsi="Consolas" w:cs="Consolas"/>
+          <w:color w:val="4C483D" w:themeColor="text2"/>
+          <w:kern w:val="0"/>
+          <w:lang w:val="fr-FR" w:eastAsia="ja-JP"/>
+        </w:rPr>
+        <w:t>strip</w:t>
+      </w:r>
+      <w:r>
+        <w:rPr>
+          <w:rFonts w:ascii="Consolas" w:eastAsiaTheme="minorEastAsia" w:hAnsi="Consolas" w:cs="Consolas"/>
+          <w:color w:val="4C483D" w:themeColor="text2"/>
+          <w:kern w:val="0"/>
+          <w:lang w:val="fr-FR" w:eastAsia="ja-JP"/>
+        </w:rPr>
+        <w:t>}</w:t>
+      </w:r>
+    </w:p>
+    <w:p>
+      <w:pPr>
+        <w:autoSpaceDE w:val="0"/>
+        <w:autoSpaceDN w:val="0"/>
+        <w:adjustRightInd w:val="0"/>
+        <w:spacing w:before="0" w:after="0" w:line="240" w:lineRule="auto"/>
+        <w:rPr>
+          <w:rFonts w:ascii="Consolas" w:eastAsiaTheme="minorEastAsia" w:hAnsi="Consolas" w:cs="Consolas"/>
+          <w:color w:val="4C483D" w:themeColor="text2"/>
+          <w:kern w:val="0"/>
+          <w:lang w:val="fr-FR" w:eastAsia="ja-JP"/>
+        </w:rPr>
+      </w:pPr>
+      <w:r>
+        <w:rPr>
+          <w:rFonts w:ascii="Consolas" w:eastAsiaTheme="minorEastAsia" w:hAnsi="Consolas" w:cs="Consolas"/>
+          <w:color w:val="4C483D" w:themeColor="text2"/>
+          <w:kern w:val="0"/>
+          <w:lang w:val="fr-FR" w:eastAsia="ja-JP"/>
+        </w:rPr>
+        <w:t>Remplace to</w:t>
+      </w:r>
+      <w:r>
+        <w:rPr>
+          <w:rFonts w:ascii="Consolas" w:eastAsiaTheme="minorEastAsia" w:hAnsi="Consolas" w:cs="Consolas"/>
+          <w:color w:val="4C483D" w:themeColor="text2"/>
+          <w:kern w:val="0"/>
+          <w:lang w:val="fr-FR" w:eastAsia="ja-JP"/>
+        </w:rPr>
+        <w:t>u</w:t>
+      </w:r>
+      <w:r>
+        <w:rPr>
+          <w:rFonts w:ascii="Consolas" w:eastAsiaTheme="minorEastAsia" w:hAnsi="Consolas" w:cs="Consolas"/>
+          <w:color w:val="4C483D" w:themeColor="text2"/>
+          <w:kern w:val="0"/>
+          <w:lang w:val="fr-FR" w:eastAsia="ja-JP"/>
+        </w:rPr>
+        <w:t>s</w:t>
+      </w:r>
+      <w:r>
+        <w:rPr>
+          <w:rFonts w:ascii="Consolas" w:eastAsiaTheme="minorEastAsia" w:hAnsi="Consolas" w:cs="Consolas"/>
+          <w:color w:val="4C483D" w:themeColor="text2"/>
+          <w:kern w:val="0"/>
+          <w:lang w:val="fr-FR" w:eastAsia="ja-JP"/>
+        </w:rPr>
+        <w:t xml:space="preserve"> les caractères d’espacement en </w:t>
+      </w:r>
+      <w:r>
+        <w:rPr>
+          <w:rFonts w:ascii="Consolas" w:eastAsiaTheme="minorEastAsia" w:hAnsi="Consolas" w:cs="Consolas"/>
+          <w:color w:val="4C483D" w:themeColor="text2"/>
+          <w:kern w:val="0"/>
+          <w:lang w:val="fr-FR" w:eastAsia="ja-JP"/>
+        </w:rPr>
+        <w:t>simple espace</w:t>
+      </w:r>
+      <w:bookmarkStart w:id="19" w:name="_GoBack"/>
+      <w:bookmarkEnd w:id="19"/>
+    </w:p>
+    <w:p>
+      <w:pPr>
+        <w:autoSpaceDE w:val="0"/>
+        <w:autoSpaceDN w:val="0"/>
+        <w:adjustRightInd w:val="0"/>
+        <w:spacing w:before="0" w:after="0" w:line="240" w:lineRule="auto"/>
+        <w:rPr>
+          <w:rFonts w:ascii="Consolas" w:eastAsiaTheme="minorEastAsia" w:hAnsi="Consolas" w:cs="Consolas"/>
+          <w:color w:val="4C483D" w:themeColor="text2"/>
+          <w:kern w:val="0"/>
+          <w:lang w:val="fr-FR" w:eastAsia="ja-JP"/>
+        </w:rPr>
+      </w:pPr>
+      <w:r>
+        <w:rPr>
+          <w:rFonts w:ascii="Consolas" w:eastAsiaTheme="minorEastAsia" w:hAnsi="Consolas" w:cs="Consolas"/>
+          <w:color w:val="4C483D" w:themeColor="text2"/>
+          <w:kern w:val="0"/>
+          <w:lang w:val="fr-FR" w:eastAsia="ja-JP"/>
+        </w:rPr>
+        <w:t>pour les formats)</w:t>
+      </w:r>
+    </w:p>
+    <w:p>
+      <w:pPr>
+        <w:autoSpaceDE w:val="0"/>
+        <w:autoSpaceDN w:val="0"/>
+        <w:adjustRightInd w:val="0"/>
+        <w:spacing w:before="0" w:after="0" w:line="240" w:lineRule="auto"/>
+        <w:rPr>
+          <w:rFonts w:ascii="Consolas" w:eastAsiaTheme="minorEastAsia" w:hAnsi="Consolas" w:cs="Consolas"/>
+          <w:color w:val="4C483D" w:themeColor="text2"/>
+          <w:kern w:val="0"/>
+          <w:lang w:eastAsia="ja-JP"/>
+        </w:rPr>
+      </w:pPr>
+      <w:r>
+        <w:rPr>
+          <w:rFonts w:ascii="Consolas" w:eastAsiaTheme="minorEastAsia" w:hAnsi="Consolas" w:cs="Consolas"/>
+          <w:color w:val="4C483D" w:themeColor="text2"/>
+          <w:kern w:val="0"/>
+          <w:lang w:eastAsia="ja-JP"/>
+        </w:rPr>
+        <w:t>{$test|</w:t>
+      </w:r>
+      <w:r>
+        <w:rPr>
+          <w:rFonts w:ascii="Consolas" w:eastAsiaTheme="minorEastAsia" w:hAnsi="Consolas" w:cs="Consolas"/>
+          <w:color w:val="4C483D" w:themeColor="text2"/>
+          <w:kern w:val="0"/>
+          <w:lang w:eastAsia="ja-JP"/>
+        </w:rPr>
+        <w:t>strip</w:t>
+      </w:r>
+      <w:r>
+        <w:rPr>
+          <w:rFonts w:ascii="Consolas" w:eastAsiaTheme="minorEastAsia" w:hAnsi="Consolas" w:cs="Consolas"/>
+          <w:color w:val="4C483D" w:themeColor="text2"/>
+          <w:kern w:val="0"/>
+          <w:lang w:eastAsia="ja-JP"/>
+        </w:rPr>
+        <w:t>:'</w:t>
+      </w:r>
+      <w:r>
+        <w:rPr>
+          <w:rFonts w:ascii="Consolas" w:eastAsiaTheme="minorEastAsia" w:hAnsi="Consolas" w:cs="Consolas"/>
+          <w:color w:val="4C483D" w:themeColor="text2"/>
+          <w:kern w:val="0"/>
+          <w:lang w:eastAsia="ja-JP"/>
+        </w:rPr>
+        <w:t>&amp;nbsp;</w:t>
+      </w:r>
+      <w:r>
+        <w:rPr>
+          <w:rFonts w:ascii="Consolas" w:eastAsiaTheme="minorEastAsia" w:hAnsi="Consolas" w:cs="Consolas"/>
+          <w:color w:val="4C483D" w:themeColor="text2"/>
+          <w:kern w:val="0"/>
+          <w:lang w:eastAsia="ja-JP"/>
+        </w:rPr>
+        <w:t>'}</w:t>
+      </w:r>
+    </w:p>
+    <w:p>
+      <w:pPr>
+        <w:autoSpaceDE w:val="0"/>
+        <w:autoSpaceDN w:val="0"/>
+        <w:adjustRightInd w:val="0"/>
+        <w:spacing w:before="0" w:after="0" w:line="240" w:lineRule="auto"/>
+        <w:rPr>
+          <w:rFonts w:ascii="Consolas" w:eastAsiaTheme="minorEastAsia" w:hAnsi="Consolas" w:cs="Consolas"/>
+          <w:color w:val="4C483D" w:themeColor="text2"/>
+          <w:kern w:val="0"/>
+          <w:lang w:val="fr-FR" w:eastAsia="ja-JP"/>
+        </w:rPr>
+      </w:pPr>
+      <w:r>
+        <w:rPr>
+          <w:rFonts w:ascii="Consolas" w:eastAsiaTheme="minorEastAsia" w:hAnsi="Consolas" w:cs="Consolas"/>
+          <w:color w:val="4C483D" w:themeColor="text2"/>
+          <w:kern w:val="0"/>
+          <w:lang w:val="fr-FR" w:eastAsia="ja-JP"/>
+        </w:rPr>
+        <w:t>Remplace to</w:t>
+      </w:r>
+      <w:r>
+        <w:rPr>
+          <w:rFonts w:ascii="Consolas" w:eastAsiaTheme="minorEastAsia" w:hAnsi="Consolas" w:cs="Consolas"/>
+          <w:color w:val="4C483D" w:themeColor="text2"/>
+          <w:kern w:val="0"/>
+          <w:lang w:val="fr-FR" w:eastAsia="ja-JP"/>
+        </w:rPr>
+        <w:t>u</w:t>
+      </w:r>
+      <w:r>
+        <w:rPr>
+          <w:rFonts w:ascii="Consolas" w:eastAsiaTheme="minorEastAsia" w:hAnsi="Consolas" w:cs="Consolas"/>
+          <w:color w:val="4C483D" w:themeColor="text2"/>
+          <w:kern w:val="0"/>
+          <w:lang w:val="fr-FR" w:eastAsia="ja-JP"/>
+        </w:rPr>
+        <w:t>s</w:t>
+      </w:r>
+      <w:r>
+        <w:rPr>
+          <w:rFonts w:ascii="Consolas" w:eastAsiaTheme="minorEastAsia" w:hAnsi="Consolas" w:cs="Consolas"/>
+          <w:color w:val="4C483D" w:themeColor="text2"/>
+          <w:kern w:val="0"/>
+          <w:lang w:val="fr-FR" w:eastAsia="ja-JP"/>
+        </w:rPr>
+        <w:t xml:space="preserve"> les caractères d’espacement en &amp;nbsp;</w:t>
+      </w:r>
     </w:p>
     <w:p>
       <w:pPr>
@@ -24532,7 +24878,7 @@
 </file>
 
 <file path=customXml/itemProps3.xml><?xml version="1.0" encoding="utf-8"?>
-<ds:datastoreItem xmlns:ds="http://schemas.openxmlformats.org/officeDocument/2006/customXml" ds:itemID="{23020FA8-3E09-4528-A392-B3AFFF6D30B0}">
+<ds:datastoreItem xmlns:ds="http://schemas.openxmlformats.org/officeDocument/2006/customXml" ds:itemID="{7D90D14D-B3F7-4D8D-AE44-CBD6A5D526D0}">
   <ds:schemaRefs>
     <ds:schemaRef ds:uri="http://schemas.openxmlformats.org/officeDocument/2006/bibliography"/>
   </ds:schemaRefs>

</xml_diff>

<commit_message>
add two modifiers : strip_tag and to_charset
</commit_message>
<xml_diff>
--- a/Venus_Framework_tutoriel.docx
+++ b/Venus_Framework_tutoriel.docx
@@ -19813,16 +19813,7 @@
           <w:kern w:val="0"/>
           <w:lang w:val="fr-FR" w:eastAsia="ja-JP"/>
         </w:rPr>
-        <w:t>count_characters</w:t>
-      </w:r>
-      <w:r>
-        <w:rPr>
-          <w:rFonts w:ascii="Consolas" w:eastAsiaTheme="minorEastAsia" w:hAnsi="Consolas" w:cs="Consolas"/>
-          <w:color w:val="4C483D" w:themeColor="text2"/>
-          <w:kern w:val="0"/>
-          <w:lang w:val="fr-FR" w:eastAsia="ja-JP"/>
-        </w:rPr>
-        <w:t>:true</w:t>
+        <w:t>count_characters:true</w:t>
       </w:r>
       <w:r>
         <w:rPr>
@@ -19881,25 +19872,7 @@
           <w:kern w:val="0"/>
           <w:lang w:val="fr-FR" w:eastAsia="ja-JP"/>
         </w:rPr>
-        <w:t xml:space="preserve">compter le nombre de caractères </w:t>
-      </w:r>
-      <w:r>
-        <w:rPr>
-          <w:rFonts w:ascii="Consolas" w:eastAsiaTheme="minorEastAsia" w:hAnsi="Consolas" w:cs="Consolas"/>
-          <w:color w:val="4C483D" w:themeColor="text2"/>
-          <w:kern w:val="0"/>
-          <w:lang w:val="fr-FR" w:eastAsia="ja-JP"/>
-        </w:rPr>
-        <w:t>avec</w:t>
-      </w:r>
-      <w:r>
-        <w:rPr>
-          <w:rFonts w:ascii="Consolas" w:eastAsiaTheme="minorEastAsia" w:hAnsi="Consolas" w:cs="Consolas"/>
-          <w:color w:val="4C483D" w:themeColor="text2"/>
-          <w:kern w:val="0"/>
-          <w:lang w:val="fr-FR" w:eastAsia="ja-JP"/>
-        </w:rPr>
-        <w:t xml:space="preserve"> les espaces</w:t>
+        <w:t>compter le nombre de caractères avec les espaces</w:t>
       </w:r>
     </w:p>
     <w:p>
@@ -19945,16 +19918,7 @@
           <w:kern w:val="0"/>
           <w:lang w:val="fr-FR" w:eastAsia="ja-JP"/>
         </w:rPr>
-        <w:t>count_</w:t>
-      </w:r>
-      <w:r>
-        <w:rPr>
-          <w:rFonts w:ascii="Consolas" w:eastAsiaTheme="minorEastAsia" w:hAnsi="Consolas" w:cs="Consolas"/>
-          <w:color w:val="4C483D" w:themeColor="text2"/>
-          <w:kern w:val="0"/>
-          <w:lang w:val="fr-FR" w:eastAsia="ja-JP"/>
-        </w:rPr>
-        <w:t>paragraphs</w:t>
+        <w:t>count_paragraphs</w:t>
       </w:r>
       <w:r>
         <w:rPr>
@@ -20013,16 +19977,7 @@
           <w:kern w:val="0"/>
           <w:lang w:val="fr-FR" w:eastAsia="ja-JP"/>
         </w:rPr>
-        <w:t xml:space="preserve">compter le nombre de </w:t>
-      </w:r>
-      <w:r>
-        <w:rPr>
-          <w:rFonts w:ascii="Consolas" w:eastAsiaTheme="minorEastAsia" w:hAnsi="Consolas" w:cs="Consolas"/>
-          <w:color w:val="4C483D" w:themeColor="text2"/>
-          <w:kern w:val="0"/>
-          <w:lang w:val="fr-FR" w:eastAsia="ja-JP"/>
-        </w:rPr>
-        <w:t>paragraphes</w:t>
+        <w:t>compter le nombre de paragraphes</w:t>
       </w:r>
     </w:p>
     <w:p>
@@ -20068,16 +20023,7 @@
           <w:kern w:val="0"/>
           <w:lang w:val="fr-FR" w:eastAsia="ja-JP"/>
         </w:rPr>
-        <w:t>count_</w:t>
-      </w:r>
-      <w:r>
-        <w:rPr>
-          <w:rFonts w:ascii="Consolas" w:eastAsiaTheme="minorEastAsia" w:hAnsi="Consolas" w:cs="Consolas"/>
-          <w:color w:val="4C483D" w:themeColor="text2"/>
-          <w:kern w:val="0"/>
-          <w:lang w:val="fr-FR" w:eastAsia="ja-JP"/>
-        </w:rPr>
-        <w:t>sentences</w:t>
+        <w:t>count_sentences</w:t>
       </w:r>
       <w:r>
         <w:rPr>
@@ -20136,16 +20082,7 @@
           <w:kern w:val="0"/>
           <w:lang w:val="fr-FR" w:eastAsia="ja-JP"/>
         </w:rPr>
-        <w:t xml:space="preserve">compter le nombre </w:t>
-      </w:r>
-      <w:r>
-        <w:rPr>
-          <w:rFonts w:ascii="Consolas" w:eastAsiaTheme="minorEastAsia" w:hAnsi="Consolas" w:cs="Consolas"/>
-          <w:color w:val="4C483D" w:themeColor="text2"/>
-          <w:kern w:val="0"/>
-          <w:lang w:val="fr-FR" w:eastAsia="ja-JP"/>
-        </w:rPr>
-        <w:t>de parties séparées par des ., ?, !.</w:t>
+        <w:t>compter le nombre de parties séparées par des ., ?, !.</w:t>
       </w:r>
     </w:p>
     <w:p>
@@ -20345,43 +20282,7 @@
           <w:kern w:val="0"/>
           <w:lang w:val="fr-FR" w:eastAsia="ja-JP"/>
         </w:rPr>
-        <w:t>{$test|</w:t>
-      </w:r>
-      <w:r>
-        <w:rPr>
-          <w:rFonts w:ascii="Consolas" w:eastAsiaTheme="minorEastAsia" w:hAnsi="Consolas" w:cs="Consolas"/>
-          <w:color w:val="4C483D" w:themeColor="text2"/>
-          <w:kern w:val="0"/>
-          <w:lang w:val="fr-FR" w:eastAsia="ja-JP"/>
-        </w:rPr>
-        <w:t>default</w:t>
-      </w:r>
-      <w:r>
-        <w:rPr>
-          <w:rFonts w:ascii="Consolas" w:eastAsiaTheme="minorEastAsia" w:hAnsi="Consolas" w:cs="Consolas"/>
-          <w:color w:val="4C483D" w:themeColor="text2"/>
-          <w:kern w:val="0"/>
-          <w:lang w:val="fr-FR" w:eastAsia="ja-JP"/>
-        </w:rPr>
-        <w:t>:'</w:t>
-      </w:r>
-      <w:r>
-        <w:rPr>
-          <w:rFonts w:ascii="Consolas" w:eastAsiaTheme="minorEastAsia" w:hAnsi="Consolas" w:cs="Consolas"/>
-          <w:color w:val="4C483D" w:themeColor="text2"/>
-          <w:kern w:val="0"/>
-          <w:lang w:val="fr-FR" w:eastAsia="ja-JP"/>
-        </w:rPr>
-        <w:t>texte par défaut</w:t>
-      </w:r>
-      <w:r>
-        <w:rPr>
-          <w:rFonts w:ascii="Consolas" w:eastAsiaTheme="minorEastAsia" w:hAnsi="Consolas" w:cs="Consolas"/>
-          <w:color w:val="4C483D" w:themeColor="text2"/>
-          <w:kern w:val="0"/>
-          <w:lang w:val="fr-FR" w:eastAsia="ja-JP"/>
-        </w:rPr>
-        <w:t>'}</w:t>
+        <w:t>{$test|default:'texte par défaut'}</w:t>
       </w:r>
       <w:r>
         <w:rPr>
@@ -20531,62 +20432,17 @@
           <w:rFonts w:ascii="Consolas" w:eastAsiaTheme="minorEastAsia" w:hAnsi="Consolas" w:cs="Consolas"/>
           <w:color w:val="4C483D" w:themeColor="text2"/>
           <w:kern w:val="0"/>
-          <w:lang w:val="fr-FR" w:eastAsia="ja-JP"/>
-        </w:rPr>
-      </w:pPr>
-      <w:r>
-        <w:rPr>
-          <w:rFonts w:ascii="Consolas" w:eastAsiaTheme="minorEastAsia" w:hAnsi="Consolas" w:cs="Consolas"/>
-          <w:color w:val="4C483D" w:themeColor="text2"/>
-          <w:kern w:val="0"/>
-          <w:lang w:val="fr-FR" w:eastAsia="ja-JP"/>
-        </w:rPr>
-        <w:t>{$test|escape</w:t>
-      </w:r>
-      <w:r>
-        <w:rPr>
-          <w:rFonts w:ascii="Consolas" w:eastAsiaTheme="minorEastAsia" w:hAnsi="Consolas" w:cs="Consolas"/>
-          <w:color w:val="4C483D" w:themeColor="text2"/>
-          <w:kern w:val="0"/>
-          <w:lang w:val="fr-FR" w:eastAsia="ja-JP"/>
-        </w:rPr>
-        <w:t>:</w:t>
-      </w:r>
-      <w:r>
-        <w:rPr>
-          <w:rFonts w:ascii="Consolas" w:eastAsiaTheme="minorEastAsia" w:hAnsi="Consolas" w:cs="Consolas"/>
-          <w:color w:val="4C483D" w:themeColor="text2"/>
-          <w:kern w:val="0"/>
-          <w:lang w:val="fr-FR" w:eastAsia="ja-JP"/>
-        </w:rPr>
-        <w:t>'</w:t>
-      </w:r>
-      <w:r>
-        <w:rPr>
-          <w:rFonts w:ascii="Consolas" w:eastAsiaTheme="minorEastAsia" w:hAnsi="Consolas" w:cs="Consolas"/>
-          <w:color w:val="4C483D" w:themeColor="text2"/>
-          <w:kern w:val="0"/>
-          <w:lang w:val="fr-FR" w:eastAsia="ja-JP"/>
-        </w:rPr>
-        <w:t>url</w:t>
-      </w:r>
-      <w:r>
-        <w:rPr>
-          <w:rFonts w:ascii="Consolas" w:eastAsiaTheme="minorEastAsia" w:hAnsi="Consolas" w:cs="Consolas"/>
-          <w:color w:val="4C483D" w:themeColor="text2"/>
-          <w:kern w:val="0"/>
-          <w:lang w:val="fr-FR" w:eastAsia="ja-JP"/>
-        </w:rPr>
-        <w:t>'</w:t>
-      </w:r>
-      <w:r>
-        <w:rPr>
-          <w:rFonts w:ascii="Consolas" w:eastAsiaTheme="minorEastAsia" w:hAnsi="Consolas" w:cs="Consolas"/>
-          <w:color w:val="4C483D" w:themeColor="text2"/>
-          <w:kern w:val="0"/>
-          <w:lang w:val="fr-FR" w:eastAsia="ja-JP"/>
-        </w:rPr>
-        <w:t>}</w:t>
+          <w:lang w:eastAsia="ja-JP"/>
+        </w:rPr>
+      </w:pPr>
+      <w:r>
+        <w:rPr>
+          <w:rFonts w:ascii="Consolas" w:eastAsiaTheme="minorEastAsia" w:hAnsi="Consolas" w:cs="Consolas"/>
+          <w:color w:val="4C483D" w:themeColor="text2"/>
+          <w:kern w:val="0"/>
+          <w:lang w:eastAsia="ja-JP"/>
+        </w:rPr>
+        <w:t>{$test|escape:'url'}</w:t>
       </w:r>
     </w:p>
     <w:p>
@@ -20599,7 +20455,7 @@
           <w:rFonts w:ascii="Consolas" w:eastAsiaTheme="minorEastAsia" w:hAnsi="Consolas" w:cs="Consolas"/>
           <w:color w:val="4C483D" w:themeColor="text2"/>
           <w:kern w:val="0"/>
-          <w:lang w:val="fr-FR" w:eastAsia="ja-JP"/>
+          <w:lang w:eastAsia="ja-JP"/>
         </w:rPr>
       </w:pPr>
     </w:p>
@@ -20613,42 +20469,24 @@
           <w:rFonts w:ascii="Consolas" w:eastAsiaTheme="minorEastAsia" w:hAnsi="Consolas" w:cs="Consolas"/>
           <w:color w:val="4C483D" w:themeColor="text2"/>
           <w:kern w:val="0"/>
-          <w:lang w:val="fr-FR" w:eastAsia="ja-JP"/>
-        </w:rPr>
-      </w:pPr>
-      <w:r>
-        <w:rPr>
-          <w:rFonts w:ascii="Consolas" w:eastAsiaTheme="minorEastAsia" w:hAnsi="Consolas" w:cs="Consolas"/>
-          <w:color w:val="4C483D" w:themeColor="text2"/>
-          <w:kern w:val="0"/>
-          <w:lang w:val="fr-FR" w:eastAsia="ja-JP"/>
-        </w:rPr>
-        <w:t>{$test|</w:t>
-      </w:r>
-      <w:r>
-        <w:rPr>
-          <w:rFonts w:ascii="Consolas" w:eastAsiaTheme="minorEastAsia" w:hAnsi="Consolas" w:cs="Consolas"/>
-          <w:color w:val="4C483D" w:themeColor="text2"/>
-          <w:kern w:val="0"/>
-          <w:lang w:val="fr-FR" w:eastAsia="ja-JP"/>
-        </w:rPr>
-        <w:t>from_charset</w:t>
-      </w:r>
-      <w:r>
-        <w:rPr>
-          <w:rFonts w:ascii="Consolas" w:eastAsiaTheme="minorEastAsia" w:hAnsi="Consolas" w:cs="Consolas"/>
-          <w:color w:val="4C483D" w:themeColor="text2"/>
-          <w:kern w:val="0"/>
-          <w:lang w:val="fr-FR" w:eastAsia="ja-JP"/>
-        </w:rPr>
-        <w:t>}</w:t>
-      </w:r>
-      <w:r>
-        <w:rPr>
-          <w:rFonts w:ascii="Consolas" w:eastAsiaTheme="minorEastAsia" w:hAnsi="Consolas" w:cs="Consolas"/>
-          <w:color w:val="4C483D" w:themeColor="text2"/>
-          <w:kern w:val="0"/>
-          <w:lang w:val="fr-FR" w:eastAsia="ja-JP"/>
+          <w:lang w:eastAsia="ja-JP"/>
+        </w:rPr>
+      </w:pPr>
+      <w:r>
+        <w:rPr>
+          <w:rFonts w:ascii="Consolas" w:eastAsiaTheme="minorEastAsia" w:hAnsi="Consolas" w:cs="Consolas"/>
+          <w:color w:val="4C483D" w:themeColor="text2"/>
+          <w:kern w:val="0"/>
+          <w:lang w:eastAsia="ja-JP"/>
+        </w:rPr>
+        <w:t>{$test|from_charset}</w:t>
+      </w:r>
+      <w:r>
+        <w:rPr>
+          <w:rFonts w:ascii="Consolas" w:eastAsiaTheme="minorEastAsia" w:hAnsi="Consolas" w:cs="Consolas"/>
+          <w:color w:val="4C483D" w:themeColor="text2"/>
+          <w:kern w:val="0"/>
+          <w:lang w:eastAsia="ja-JP"/>
         </w:rPr>
         <w:tab/>
       </w:r>
@@ -20657,7 +20495,7 @@
           <w:rFonts w:ascii="Consolas" w:eastAsiaTheme="minorEastAsia" w:hAnsi="Consolas" w:cs="Consolas"/>
           <w:color w:val="4C483D" w:themeColor="text2"/>
           <w:kern w:val="0"/>
-          <w:lang w:val="fr-FR" w:eastAsia="ja-JP"/>
+          <w:lang w:eastAsia="ja-JP"/>
         </w:rPr>
         <w:tab/>
       </w:r>
@@ -20666,7 +20504,7 @@
           <w:rFonts w:ascii="Consolas" w:eastAsiaTheme="minorEastAsia" w:hAnsi="Consolas" w:cs="Consolas"/>
           <w:color w:val="4C483D" w:themeColor="text2"/>
           <w:kern w:val="0"/>
-          <w:lang w:val="fr-FR" w:eastAsia="ja-JP"/>
+          <w:lang w:eastAsia="ja-JP"/>
         </w:rPr>
         <w:tab/>
       </w:r>
@@ -20723,43 +20561,7 @@
           <w:kern w:val="0"/>
           <w:lang w:eastAsia="ja-JP"/>
         </w:rPr>
-        <w:t>{$test|from_charset:'</w:t>
-      </w:r>
-      <w:r>
-        <w:rPr>
-          <w:rFonts w:ascii="Consolas" w:eastAsiaTheme="minorEastAsia" w:hAnsi="Consolas" w:cs="Consolas"/>
-          <w:color w:val="4C483D" w:themeColor="text2"/>
-          <w:kern w:val="0"/>
-          <w:lang w:eastAsia="ja-JP"/>
-        </w:rPr>
-        <w:t xml:space="preserve"> </w:t>
-      </w:r>
-      <w:r>
-        <w:rPr>
-          <w:rFonts w:ascii="Consolas" w:eastAsiaTheme="minorEastAsia" w:hAnsi="Consolas" w:cs="Consolas"/>
-          <w:color w:val="4C483D" w:themeColor="text2"/>
-          <w:kern w:val="0"/>
-          <w:lang w:eastAsia="ja-JP"/>
-        </w:rPr>
-        <w:t>ISO-8859-</w:t>
-      </w:r>
-      <w:r>
-        <w:rPr>
-          <w:rFonts w:ascii="Consolas" w:eastAsiaTheme="minorEastAsia" w:hAnsi="Consolas" w:cs="Consolas"/>
-          <w:color w:val="4C483D" w:themeColor="text2"/>
-          <w:kern w:val="0"/>
-          <w:lang w:eastAsia="ja-JP"/>
-        </w:rPr>
-        <w:t>1</w:t>
-      </w:r>
-      <w:r>
-        <w:rPr>
-          <w:rFonts w:ascii="Consolas" w:eastAsiaTheme="minorEastAsia" w:hAnsi="Consolas" w:cs="Consolas"/>
-          <w:color w:val="4C483D" w:themeColor="text2"/>
-          <w:kern w:val="0"/>
-          <w:lang w:eastAsia="ja-JP"/>
-        </w:rPr>
-        <w:t>'}</w:t>
+        <w:t>{$test|from_charset:' ISO-8859-1'}</w:t>
       </w:r>
     </w:p>
     <w:p>
@@ -20782,7 +20584,27 @@
           <w:kern w:val="0"/>
           <w:lang w:val="fr-FR" w:eastAsia="ja-JP"/>
         </w:rPr>
-        <w:t>Permet d’encoder du charset precise au charset actuel</w:t>
+        <w:t xml:space="preserve">Permet </w:t>
+      </w:r>
+      <w:r>
+        <w:rPr>
+          <w:rFonts w:ascii="Consolas" w:eastAsiaTheme="minorEastAsia" w:hAnsi="Consolas" w:cs="Consolas"/>
+          <w:color w:val="4C483D" w:themeColor="text2"/>
+          <w:kern w:val="0"/>
+          <w:lang w:val="fr-FR" w:eastAsia="ja-JP"/>
+        </w:rPr>
+        <w:t>d’encoder du charset precisé</w:t>
+      </w:r>
+      <w:bookmarkStart w:id="19" w:name="_GoBack"/>
+      <w:bookmarkEnd w:id="19"/>
+      <w:r>
+        <w:rPr>
+          <w:rFonts w:ascii="Consolas" w:eastAsiaTheme="minorEastAsia" w:hAnsi="Consolas" w:cs="Consolas"/>
+          <w:color w:val="4C483D" w:themeColor="text2"/>
+          <w:kern w:val="0"/>
+          <w:lang w:val="fr-FR" w:eastAsia="ja-JP"/>
+        </w:rPr>
+        <w:t xml:space="preserve"> au charset actuel</w:t>
       </w:r>
     </w:p>
     <w:p>
@@ -21024,16 +20846,7 @@
           <w:kern w:val="0"/>
           <w:lang w:val="fr-FR" w:eastAsia="ja-JP"/>
         </w:rPr>
-        <w:t>indent:</w:t>
-      </w:r>
-      <w:r>
-        <w:rPr>
-          <w:rFonts w:ascii="Consolas" w:eastAsiaTheme="minorEastAsia" w:hAnsi="Consolas" w:cs="Consolas"/>
-          <w:color w:val="4C483D" w:themeColor="text2"/>
-          <w:kern w:val="0"/>
-          <w:lang w:val="fr-FR" w:eastAsia="ja-JP"/>
-        </w:rPr>
-        <w:t>4</w:t>
+        <w:t>indent:4</w:t>
       </w:r>
       <w:r>
         <w:rPr>
@@ -21074,25 +20887,7 @@
           <w:kern w:val="0"/>
           <w:lang w:val="fr-FR" w:eastAsia="ja-JP"/>
         </w:rPr>
-        <w:t>indent:</w:t>
-      </w:r>
-      <w:r>
-        <w:rPr>
-          <w:rFonts w:ascii="Consolas" w:eastAsiaTheme="minorEastAsia" w:hAnsi="Consolas" w:cs="Consolas"/>
-          <w:color w:val="4C483D" w:themeColor="text2"/>
-          <w:kern w:val="0"/>
-          <w:lang w:val="fr-FR" w:eastAsia="ja-JP"/>
-        </w:rPr>
-        <w:t>4</w:t>
-      </w:r>
-      <w:r>
-        <w:rPr>
-          <w:rFonts w:ascii="Consolas" w:eastAsiaTheme="minorEastAsia" w:hAnsi="Consolas" w:cs="Consolas"/>
-          <w:color w:val="4C483D" w:themeColor="text2"/>
-          <w:kern w:val="0"/>
-          <w:lang w:val="fr-FR" w:eastAsia="ja-JP"/>
-        </w:rPr>
-        <w:t>:</w:t>
+        <w:t>indent:4:</w:t>
       </w:r>
       <w:r>
         <w:rPr>
@@ -21197,16 +20992,7 @@
           <w:kern w:val="0"/>
           <w:lang w:val="fr-FR" w:eastAsia="ja-JP"/>
         </w:rPr>
-        <w:t>regex_replace</w:t>
-      </w:r>
-      <w:r>
-        <w:rPr>
-          <w:rFonts w:ascii="Consolas" w:eastAsiaTheme="minorEastAsia" w:hAnsi="Consolas" w:cs="Consolas"/>
-          <w:color w:val="4C483D" w:themeColor="text2"/>
-          <w:kern w:val="0"/>
-          <w:lang w:val="fr-FR" w:eastAsia="ja-JP"/>
-        </w:rPr>
-        <w:t>:</w:t>
+        <w:t>regex_replace:</w:t>
       </w:r>
       <w:r>
         <w:rPr>
@@ -21461,16 +21247,7 @@
           <w:lang w:val="fr-FR" w:eastAsia="ja-JP"/>
         </w:rPr>
         <w:lastRenderedPageBreak/>
-        <w:t xml:space="preserve">Remplacer les oui par non </w:t>
-      </w:r>
-      <w:r>
-        <w:rPr>
-          <w:rFonts w:ascii="Consolas" w:eastAsiaTheme="minorEastAsia" w:hAnsi="Consolas" w:cs="Consolas"/>
-          <w:color w:val="4C483D" w:themeColor="text2"/>
-          <w:kern w:val="0"/>
-          <w:lang w:val="fr-FR" w:eastAsia="ja-JP"/>
-        </w:rPr>
-        <w:t>comme un simple str_replace</w:t>
+        <w:t>Remplacer les oui par non comme un simple str_replace</w:t>
       </w:r>
     </w:p>
     <w:p>
@@ -21571,25 +21348,7 @@
           <w:kern w:val="0"/>
           <w:lang w:val="fr-FR" w:eastAsia="ja-JP"/>
         </w:rPr>
-        <w:t>{$test|spacify:'</w:t>
-      </w:r>
-      <w:r>
-        <w:rPr>
-          <w:rFonts w:ascii="Consolas" w:eastAsiaTheme="minorEastAsia" w:hAnsi="Consolas" w:cs="Consolas"/>
-          <w:color w:val="4C483D" w:themeColor="text2"/>
-          <w:kern w:val="0"/>
-          <w:lang w:val="fr-FR" w:eastAsia="ja-JP"/>
-        </w:rPr>
-        <w:t>^^</w:t>
-      </w:r>
-      <w:r>
-        <w:rPr>
-          <w:rFonts w:ascii="Consolas" w:eastAsiaTheme="minorEastAsia" w:hAnsi="Consolas" w:cs="Consolas"/>
-          <w:color w:val="4C483D" w:themeColor="text2"/>
-          <w:kern w:val="0"/>
-          <w:lang w:val="fr-FR" w:eastAsia="ja-JP"/>
-        </w:rPr>
-        <w:t>'}</w:t>
+        <w:t>{$test|spacify:'^^'}</w:t>
       </w:r>
     </w:p>
     <w:p>
@@ -21649,25 +21408,7 @@
           <w:kern w:val="0"/>
           <w:lang w:eastAsia="ja-JP"/>
         </w:rPr>
-        <w:t>{$test|</w:t>
-      </w:r>
-      <w:r>
-        <w:rPr>
-          <w:rFonts w:ascii="Consolas" w:eastAsiaTheme="minorEastAsia" w:hAnsi="Consolas" w:cs="Consolas"/>
-          <w:color w:val="4C483D" w:themeColor="text2"/>
-          <w:kern w:val="0"/>
-          <w:lang w:eastAsia="ja-JP"/>
-        </w:rPr>
-        <w:t>string_format</w:t>
-      </w:r>
-      <w:r>
-        <w:rPr>
-          <w:rFonts w:ascii="Consolas" w:eastAsiaTheme="minorEastAsia" w:hAnsi="Consolas" w:cs="Consolas"/>
-          <w:color w:val="4C483D" w:themeColor="text2"/>
-          <w:kern w:val="0"/>
-          <w:lang w:eastAsia="ja-JP"/>
-        </w:rPr>
-        <w:t>:'</w:t>
+        <w:t>{$test|string_format:'</w:t>
       </w:r>
       <w:r>
         <w:rPr>
@@ -21763,25 +21504,7 @@
           <w:kern w:val="0"/>
           <w:lang w:val="fr-FR" w:eastAsia="ja-JP"/>
         </w:rPr>
-        <w:t>{$test|</w:t>
-      </w:r>
-      <w:r>
-        <w:rPr>
-          <w:rFonts w:ascii="Consolas" w:eastAsiaTheme="minorEastAsia" w:hAnsi="Consolas" w:cs="Consolas"/>
-          <w:color w:val="4C483D" w:themeColor="text2"/>
-          <w:kern w:val="0"/>
-          <w:lang w:val="fr-FR" w:eastAsia="ja-JP"/>
-        </w:rPr>
-        <w:t>strip</w:t>
-      </w:r>
-      <w:r>
-        <w:rPr>
-          <w:rFonts w:ascii="Consolas" w:eastAsiaTheme="minorEastAsia" w:hAnsi="Consolas" w:cs="Consolas"/>
-          <w:color w:val="4C483D" w:themeColor="text2"/>
-          <w:kern w:val="0"/>
-          <w:lang w:val="fr-FR" w:eastAsia="ja-JP"/>
-        </w:rPr>
-        <w:t>}</w:t>
+        <w:t>{$test|strip}</w:t>
       </w:r>
     </w:p>
     <w:p>
@@ -21842,8 +21565,6 @@
         </w:rPr>
         <w:t>simple espace</w:t>
       </w:r>
-      <w:bookmarkStart w:id="19" w:name="_GoBack"/>
-      <w:bookmarkEnd w:id="19"/>
     </w:p>
     <w:p>
       <w:pPr>
@@ -21878,53 +21599,17 @@
           <w:rFonts w:ascii="Consolas" w:eastAsiaTheme="minorEastAsia" w:hAnsi="Consolas" w:cs="Consolas"/>
           <w:color w:val="4C483D" w:themeColor="text2"/>
           <w:kern w:val="0"/>
-          <w:lang w:eastAsia="ja-JP"/>
-        </w:rPr>
-      </w:pPr>
-      <w:r>
-        <w:rPr>
-          <w:rFonts w:ascii="Consolas" w:eastAsiaTheme="minorEastAsia" w:hAnsi="Consolas" w:cs="Consolas"/>
-          <w:color w:val="4C483D" w:themeColor="text2"/>
-          <w:kern w:val="0"/>
-          <w:lang w:eastAsia="ja-JP"/>
-        </w:rPr>
-        <w:t>{$test|</w:t>
-      </w:r>
-      <w:r>
-        <w:rPr>
-          <w:rFonts w:ascii="Consolas" w:eastAsiaTheme="minorEastAsia" w:hAnsi="Consolas" w:cs="Consolas"/>
-          <w:color w:val="4C483D" w:themeColor="text2"/>
-          <w:kern w:val="0"/>
-          <w:lang w:eastAsia="ja-JP"/>
-        </w:rPr>
-        <w:t>strip</w:t>
-      </w:r>
-      <w:r>
-        <w:rPr>
-          <w:rFonts w:ascii="Consolas" w:eastAsiaTheme="minorEastAsia" w:hAnsi="Consolas" w:cs="Consolas"/>
-          <w:color w:val="4C483D" w:themeColor="text2"/>
-          <w:kern w:val="0"/>
-          <w:lang w:eastAsia="ja-JP"/>
-        </w:rPr>
-        <w:t>:'</w:t>
-      </w:r>
-      <w:r>
-        <w:rPr>
-          <w:rFonts w:ascii="Consolas" w:eastAsiaTheme="minorEastAsia" w:hAnsi="Consolas" w:cs="Consolas"/>
-          <w:color w:val="4C483D" w:themeColor="text2"/>
-          <w:kern w:val="0"/>
-          <w:lang w:eastAsia="ja-JP"/>
-        </w:rPr>
-        <w:t>&amp;nbsp;</w:t>
-      </w:r>
-      <w:r>
-        <w:rPr>
-          <w:rFonts w:ascii="Consolas" w:eastAsiaTheme="minorEastAsia" w:hAnsi="Consolas" w:cs="Consolas"/>
-          <w:color w:val="4C483D" w:themeColor="text2"/>
-          <w:kern w:val="0"/>
-          <w:lang w:eastAsia="ja-JP"/>
-        </w:rPr>
-        <w:t>'}</w:t>
+          <w:lang w:val="fr-FR" w:eastAsia="ja-JP"/>
+        </w:rPr>
+      </w:pPr>
+      <w:r>
+        <w:rPr>
+          <w:rFonts w:ascii="Consolas" w:eastAsiaTheme="minorEastAsia" w:hAnsi="Consolas" w:cs="Consolas"/>
+          <w:color w:val="4C483D" w:themeColor="text2"/>
+          <w:kern w:val="0"/>
+          <w:lang w:val="fr-FR" w:eastAsia="ja-JP"/>
+        </w:rPr>
+        <w:t>{$test|strip:'&amp;nbsp;'}</w:t>
       </w:r>
     </w:p>
     <w:p>
@@ -22011,34 +21696,25 @@
           <w:kern w:val="0"/>
           <w:lang w:val="fr-FR" w:eastAsia="ja-JP"/>
         </w:rPr>
-        <w:t>{$test|nl2br}</w:t>
-      </w:r>
-      <w:r>
-        <w:rPr>
-          <w:rFonts w:ascii="Consolas" w:eastAsiaTheme="minorEastAsia" w:hAnsi="Consolas" w:cs="Consolas"/>
-          <w:color w:val="4C483D" w:themeColor="text2"/>
-          <w:kern w:val="0"/>
-          <w:lang w:val="fr-FR" w:eastAsia="ja-JP"/>
-        </w:rPr>
-        <w:tab/>
-      </w:r>
-      <w:r>
-        <w:rPr>
-          <w:rFonts w:ascii="Consolas" w:eastAsiaTheme="minorEastAsia" w:hAnsi="Consolas" w:cs="Consolas"/>
-          <w:color w:val="4C483D" w:themeColor="text2"/>
-          <w:kern w:val="0"/>
-          <w:lang w:val="fr-FR" w:eastAsia="ja-JP"/>
-        </w:rPr>
-        <w:tab/>
-      </w:r>
-      <w:r>
-        <w:rPr>
-          <w:rFonts w:ascii="Consolas" w:eastAsiaTheme="minorEastAsia" w:hAnsi="Consolas" w:cs="Consolas"/>
-          <w:color w:val="4C483D" w:themeColor="text2"/>
-          <w:kern w:val="0"/>
-          <w:lang w:val="fr-FR" w:eastAsia="ja-JP"/>
-        </w:rPr>
-        <w:tab/>
+        <w:t>{$test|strip</w:t>
+      </w:r>
+      <w:r>
+        <w:rPr>
+          <w:rFonts w:ascii="Consolas" w:eastAsiaTheme="minorEastAsia" w:hAnsi="Consolas" w:cs="Consolas"/>
+          <w:color w:val="4C483D" w:themeColor="text2"/>
+          <w:kern w:val="0"/>
+          <w:lang w:val="fr-FR" w:eastAsia="ja-JP"/>
+        </w:rPr>
+        <w:t>_tag</w:t>
+      </w:r>
+      <w:r>
+        <w:rPr>
+          <w:rFonts w:ascii="Consolas" w:eastAsiaTheme="minorEastAsia" w:hAnsi="Consolas" w:cs="Consolas"/>
+          <w:color w:val="4C483D" w:themeColor="text2"/>
+          <w:kern w:val="0"/>
+          <w:lang w:val="fr-FR" w:eastAsia="ja-JP"/>
+        </w:rPr>
+        <w:t>}</w:t>
       </w:r>
     </w:p>
     <w:p>
@@ -22061,6 +21737,216 @@
           <w:kern w:val="0"/>
           <w:lang w:val="fr-FR" w:eastAsia="ja-JP"/>
         </w:rPr>
+        <w:t>Remplace to</w:t>
+      </w:r>
+      <w:r>
+        <w:rPr>
+          <w:rFonts w:ascii="Consolas" w:eastAsiaTheme="minorEastAsia" w:hAnsi="Consolas" w:cs="Consolas"/>
+          <w:color w:val="4C483D" w:themeColor="text2"/>
+          <w:kern w:val="0"/>
+          <w:lang w:val="fr-FR" w:eastAsia="ja-JP"/>
+        </w:rPr>
+        <w:t>u</w:t>
+      </w:r>
+      <w:r>
+        <w:rPr>
+          <w:rFonts w:ascii="Consolas" w:eastAsiaTheme="minorEastAsia" w:hAnsi="Consolas" w:cs="Consolas"/>
+          <w:color w:val="4C483D" w:themeColor="text2"/>
+          <w:kern w:val="0"/>
+          <w:lang w:val="fr-FR" w:eastAsia="ja-JP"/>
+        </w:rPr>
+        <w:t>tes</w:t>
+      </w:r>
+      <w:r>
+        <w:rPr>
+          <w:rFonts w:ascii="Consolas" w:eastAsiaTheme="minorEastAsia" w:hAnsi="Consolas" w:cs="Consolas"/>
+          <w:color w:val="4C483D" w:themeColor="text2"/>
+          <w:kern w:val="0"/>
+          <w:lang w:val="fr-FR" w:eastAsia="ja-JP"/>
+        </w:rPr>
+        <w:t xml:space="preserve"> les </w:t>
+      </w:r>
+      <w:r>
+        <w:rPr>
+          <w:rFonts w:ascii="Consolas" w:eastAsiaTheme="minorEastAsia" w:hAnsi="Consolas" w:cs="Consolas"/>
+          <w:color w:val="4C483D" w:themeColor="text2"/>
+          <w:kern w:val="0"/>
+          <w:lang w:val="fr-FR" w:eastAsia="ja-JP"/>
+        </w:rPr>
+        <w:t>balises par un espace</w:t>
+      </w:r>
+    </w:p>
+    <w:p>
+      <w:pPr>
+        <w:autoSpaceDE w:val="0"/>
+        <w:autoSpaceDN w:val="0"/>
+        <w:adjustRightInd w:val="0"/>
+        <w:spacing w:before="0" w:after="0" w:line="240" w:lineRule="auto"/>
+        <w:rPr>
+          <w:rFonts w:ascii="Consolas" w:eastAsiaTheme="minorEastAsia" w:hAnsi="Consolas" w:cs="Consolas"/>
+          <w:color w:val="4C483D" w:themeColor="text2"/>
+          <w:kern w:val="0"/>
+          <w:lang w:val="fr-FR" w:eastAsia="ja-JP"/>
+        </w:rPr>
+      </w:pPr>
+      <w:r>
+        <w:rPr>
+          <w:rFonts w:ascii="Consolas" w:eastAsiaTheme="minorEastAsia" w:hAnsi="Consolas" w:cs="Consolas"/>
+          <w:color w:val="4C483D" w:themeColor="text2"/>
+          <w:kern w:val="0"/>
+          <w:lang w:val="fr-FR" w:eastAsia="ja-JP"/>
+        </w:rPr>
+        <w:t>pour les formats)</w:t>
+      </w:r>
+    </w:p>
+    <w:p>
+      <w:pPr>
+        <w:autoSpaceDE w:val="0"/>
+        <w:autoSpaceDN w:val="0"/>
+        <w:adjustRightInd w:val="0"/>
+        <w:spacing w:before="0" w:after="0" w:line="240" w:lineRule="auto"/>
+        <w:rPr>
+          <w:rFonts w:ascii="Consolas" w:eastAsiaTheme="minorEastAsia" w:hAnsi="Consolas" w:cs="Consolas"/>
+          <w:color w:val="4C483D" w:themeColor="text2"/>
+          <w:kern w:val="0"/>
+          <w:lang w:val="fr-FR" w:eastAsia="ja-JP"/>
+        </w:rPr>
+      </w:pPr>
+      <w:r>
+        <w:rPr>
+          <w:rFonts w:ascii="Consolas" w:eastAsiaTheme="minorEastAsia" w:hAnsi="Consolas" w:cs="Consolas"/>
+          <w:color w:val="4C483D" w:themeColor="text2"/>
+          <w:kern w:val="0"/>
+          <w:lang w:val="fr-FR" w:eastAsia="ja-JP"/>
+        </w:rPr>
+        <w:t>{$test|strip:</w:t>
+      </w:r>
+      <w:r>
+        <w:rPr>
+          <w:rFonts w:ascii="Consolas" w:eastAsiaTheme="minorEastAsia" w:hAnsi="Consolas" w:cs="Consolas"/>
+          <w:color w:val="4C483D" w:themeColor="text2"/>
+          <w:kern w:val="0"/>
+          <w:lang w:val="fr-FR" w:eastAsia="ja-JP"/>
+        </w:rPr>
+        <w:t>false</w:t>
+      </w:r>
+      <w:r>
+        <w:rPr>
+          <w:rFonts w:ascii="Consolas" w:eastAsiaTheme="minorEastAsia" w:hAnsi="Consolas" w:cs="Consolas"/>
+          <w:color w:val="4C483D" w:themeColor="text2"/>
+          <w:kern w:val="0"/>
+          <w:lang w:val="fr-FR" w:eastAsia="ja-JP"/>
+        </w:rPr>
+        <w:t>}</w:t>
+      </w:r>
+    </w:p>
+    <w:p>
+      <w:pPr>
+        <w:autoSpaceDE w:val="0"/>
+        <w:autoSpaceDN w:val="0"/>
+        <w:adjustRightInd w:val="0"/>
+        <w:spacing w:before="0" w:after="0" w:line="240" w:lineRule="auto"/>
+        <w:rPr>
+          <w:rFonts w:ascii="Consolas" w:eastAsiaTheme="minorEastAsia" w:hAnsi="Consolas" w:cs="Consolas"/>
+          <w:color w:val="4C483D" w:themeColor="text2"/>
+          <w:kern w:val="0"/>
+          <w:lang w:val="fr-FR" w:eastAsia="ja-JP"/>
+        </w:rPr>
+      </w:pPr>
+      <w:r>
+        <w:rPr>
+          <w:rFonts w:ascii="Consolas" w:eastAsiaTheme="minorEastAsia" w:hAnsi="Consolas" w:cs="Consolas"/>
+          <w:color w:val="4C483D" w:themeColor="text2"/>
+          <w:kern w:val="0"/>
+          <w:lang w:val="fr-FR" w:eastAsia="ja-JP"/>
+        </w:rPr>
+        <w:t>Remplace toutes les balises par rien</w:t>
+      </w:r>
+    </w:p>
+    <w:p>
+      <w:pPr>
+        <w:autoSpaceDE w:val="0"/>
+        <w:autoSpaceDN w:val="0"/>
+        <w:adjustRightInd w:val="0"/>
+        <w:spacing w:before="0" w:after="0" w:line="240" w:lineRule="auto"/>
+        <w:rPr>
+          <w:rFonts w:ascii="Consolas" w:eastAsiaTheme="minorEastAsia" w:hAnsi="Consolas" w:cs="Consolas"/>
+          <w:color w:val="4C483D" w:themeColor="text2"/>
+          <w:kern w:val="0"/>
+          <w:lang w:val="fr-FR" w:eastAsia="ja-JP"/>
+        </w:rPr>
+      </w:pPr>
+    </w:p>
+    <w:p>
+      <w:pPr>
+        <w:autoSpaceDE w:val="0"/>
+        <w:autoSpaceDN w:val="0"/>
+        <w:adjustRightInd w:val="0"/>
+        <w:spacing w:before="0" w:after="0" w:line="240" w:lineRule="auto"/>
+        <w:rPr>
+          <w:rFonts w:ascii="Consolas" w:eastAsiaTheme="minorEastAsia" w:hAnsi="Consolas" w:cs="Consolas"/>
+          <w:color w:val="4C483D" w:themeColor="text2"/>
+          <w:kern w:val="0"/>
+          <w:lang w:val="fr-FR" w:eastAsia="ja-JP"/>
+        </w:rPr>
+      </w:pPr>
+      <w:r>
+        <w:rPr>
+          <w:rFonts w:ascii="Consolas" w:eastAsiaTheme="minorEastAsia" w:hAnsi="Consolas" w:cs="Consolas"/>
+          <w:color w:val="4C483D" w:themeColor="text2"/>
+          <w:kern w:val="0"/>
+          <w:lang w:val="fr-FR" w:eastAsia="ja-JP"/>
+        </w:rPr>
+        <w:t>{$test|nl2br}</w:t>
+      </w:r>
+      <w:r>
+        <w:rPr>
+          <w:rFonts w:ascii="Consolas" w:eastAsiaTheme="minorEastAsia" w:hAnsi="Consolas" w:cs="Consolas"/>
+          <w:color w:val="4C483D" w:themeColor="text2"/>
+          <w:kern w:val="0"/>
+          <w:lang w:val="fr-FR" w:eastAsia="ja-JP"/>
+        </w:rPr>
+        <w:tab/>
+      </w:r>
+      <w:r>
+        <w:rPr>
+          <w:rFonts w:ascii="Consolas" w:eastAsiaTheme="minorEastAsia" w:hAnsi="Consolas" w:cs="Consolas"/>
+          <w:color w:val="4C483D" w:themeColor="text2"/>
+          <w:kern w:val="0"/>
+          <w:lang w:val="fr-FR" w:eastAsia="ja-JP"/>
+        </w:rPr>
+        <w:tab/>
+      </w:r>
+      <w:r>
+        <w:rPr>
+          <w:rFonts w:ascii="Consolas" w:eastAsiaTheme="minorEastAsia" w:hAnsi="Consolas" w:cs="Consolas"/>
+          <w:color w:val="4C483D" w:themeColor="text2"/>
+          <w:kern w:val="0"/>
+          <w:lang w:val="fr-FR" w:eastAsia="ja-JP"/>
+        </w:rPr>
+        <w:tab/>
+      </w:r>
+    </w:p>
+    <w:p>
+      <w:pPr>
+        <w:autoSpaceDE w:val="0"/>
+        <w:autoSpaceDN w:val="0"/>
+        <w:adjustRightInd w:val="0"/>
+        <w:spacing w:before="0" w:after="0" w:line="240" w:lineRule="auto"/>
+        <w:rPr>
+          <w:rFonts w:ascii="Consolas" w:eastAsiaTheme="minorEastAsia" w:hAnsi="Consolas" w:cs="Consolas"/>
+          <w:color w:val="4C483D" w:themeColor="text2"/>
+          <w:kern w:val="0"/>
+          <w:lang w:val="fr-FR" w:eastAsia="ja-JP"/>
+        </w:rPr>
+      </w:pPr>
+      <w:r>
+        <w:rPr>
+          <w:rFonts w:ascii="Consolas" w:eastAsiaTheme="minorEastAsia" w:hAnsi="Consolas" w:cs="Consolas"/>
+          <w:color w:val="4C483D" w:themeColor="text2"/>
+          <w:kern w:val="0"/>
+          <w:lang w:val="fr-FR" w:eastAsia="ja-JP"/>
+        </w:rPr>
         <w:t>permet de trans</w:t>
       </w:r>
       <w:r>
@@ -22071,6 +21957,193 @@
           <w:lang w:val="fr-FR" w:eastAsia="ja-JP"/>
         </w:rPr>
         <w:t>former les \n en &lt;br/&gt;</w:t>
+      </w:r>
+    </w:p>
+    <w:p>
+      <w:pPr>
+        <w:autoSpaceDE w:val="0"/>
+        <w:autoSpaceDN w:val="0"/>
+        <w:adjustRightInd w:val="0"/>
+        <w:spacing w:before="0" w:after="0" w:line="240" w:lineRule="auto"/>
+        <w:rPr>
+          <w:rFonts w:ascii="Consolas" w:eastAsiaTheme="minorEastAsia" w:hAnsi="Consolas" w:cs="Consolas"/>
+          <w:color w:val="4C483D" w:themeColor="text2"/>
+          <w:kern w:val="0"/>
+          <w:lang w:val="fr-FR" w:eastAsia="ja-JP"/>
+        </w:rPr>
+      </w:pPr>
+    </w:p>
+    <w:p>
+      <w:pPr>
+        <w:autoSpaceDE w:val="0"/>
+        <w:autoSpaceDN w:val="0"/>
+        <w:adjustRightInd w:val="0"/>
+        <w:spacing w:before="0" w:after="0" w:line="240" w:lineRule="auto"/>
+        <w:rPr>
+          <w:rFonts w:ascii="Consolas" w:eastAsiaTheme="minorEastAsia" w:hAnsi="Consolas" w:cs="Consolas"/>
+          <w:color w:val="4C483D" w:themeColor="text2"/>
+          <w:kern w:val="0"/>
+          <w:lang w:val="fr-FR" w:eastAsia="ja-JP"/>
+        </w:rPr>
+      </w:pPr>
+      <w:r>
+        <w:rPr>
+          <w:rFonts w:ascii="Consolas" w:eastAsiaTheme="minorEastAsia" w:hAnsi="Consolas" w:cs="Consolas"/>
+          <w:color w:val="4C483D" w:themeColor="text2"/>
+          <w:kern w:val="0"/>
+          <w:lang w:val="fr-FR" w:eastAsia="ja-JP"/>
+        </w:rPr>
+        <w:t>{$test|</w:t>
+      </w:r>
+      <w:r>
+        <w:rPr>
+          <w:rFonts w:ascii="Consolas" w:eastAsiaTheme="minorEastAsia" w:hAnsi="Consolas" w:cs="Consolas"/>
+          <w:color w:val="4C483D" w:themeColor="text2"/>
+          <w:kern w:val="0"/>
+          <w:lang w:val="fr-FR" w:eastAsia="ja-JP"/>
+        </w:rPr>
+        <w:t>to_charset</w:t>
+      </w:r>
+      <w:r>
+        <w:rPr>
+          <w:rFonts w:ascii="Consolas" w:eastAsiaTheme="minorEastAsia" w:hAnsi="Consolas" w:cs="Consolas"/>
+          <w:color w:val="4C483D" w:themeColor="text2"/>
+          <w:kern w:val="0"/>
+          <w:lang w:val="fr-FR" w:eastAsia="ja-JP"/>
+        </w:rPr>
+        <w:t>}</w:t>
+      </w:r>
+      <w:r>
+        <w:rPr>
+          <w:rFonts w:ascii="Consolas" w:eastAsiaTheme="minorEastAsia" w:hAnsi="Consolas" w:cs="Consolas"/>
+          <w:color w:val="4C483D" w:themeColor="text2"/>
+          <w:kern w:val="0"/>
+          <w:lang w:val="fr-FR" w:eastAsia="ja-JP"/>
+        </w:rPr>
+        <w:tab/>
+      </w:r>
+      <w:r>
+        <w:rPr>
+          <w:rFonts w:ascii="Consolas" w:eastAsiaTheme="minorEastAsia" w:hAnsi="Consolas" w:cs="Consolas"/>
+          <w:color w:val="4C483D" w:themeColor="text2"/>
+          <w:kern w:val="0"/>
+          <w:lang w:val="fr-FR" w:eastAsia="ja-JP"/>
+        </w:rPr>
+        <w:tab/>
+      </w:r>
+      <w:r>
+        <w:rPr>
+          <w:rFonts w:ascii="Consolas" w:eastAsiaTheme="minorEastAsia" w:hAnsi="Consolas" w:cs="Consolas"/>
+          <w:color w:val="4C483D" w:themeColor="text2"/>
+          <w:kern w:val="0"/>
+          <w:lang w:val="fr-FR" w:eastAsia="ja-JP"/>
+        </w:rPr>
+        <w:tab/>
+      </w:r>
+    </w:p>
+    <w:p>
+      <w:pPr>
+        <w:autoSpaceDE w:val="0"/>
+        <w:autoSpaceDN w:val="0"/>
+        <w:adjustRightInd w:val="0"/>
+        <w:spacing w:before="0" w:after="0" w:line="240" w:lineRule="auto"/>
+        <w:rPr>
+          <w:rFonts w:ascii="Consolas" w:eastAsiaTheme="minorEastAsia" w:hAnsi="Consolas" w:cs="Consolas"/>
+          <w:color w:val="4C483D" w:themeColor="text2"/>
+          <w:kern w:val="0"/>
+          <w:lang w:val="fr-FR" w:eastAsia="ja-JP"/>
+        </w:rPr>
+      </w:pPr>
+      <w:r>
+        <w:rPr>
+          <w:rFonts w:ascii="Consolas" w:eastAsiaTheme="minorEastAsia" w:hAnsi="Consolas" w:cs="Consolas"/>
+          <w:color w:val="4C483D" w:themeColor="text2"/>
+          <w:kern w:val="0"/>
+          <w:lang w:val="fr-FR" w:eastAsia="ja-JP"/>
+        </w:rPr>
+        <w:t>permet d’</w:t>
+      </w:r>
+      <w:r>
+        <w:rPr>
+          <w:rFonts w:ascii="Consolas" w:eastAsiaTheme="minorEastAsia" w:hAnsi="Consolas" w:cs="Consolas"/>
+          <w:color w:val="4C483D" w:themeColor="text2"/>
+          <w:kern w:val="0"/>
+          <w:lang w:val="fr-FR" w:eastAsia="ja-JP"/>
+        </w:rPr>
+        <w:t>encoder du charset actuel au charset ISO-8859-1</w:t>
+      </w:r>
+    </w:p>
+    <w:p>
+      <w:pPr>
+        <w:autoSpaceDE w:val="0"/>
+        <w:autoSpaceDN w:val="0"/>
+        <w:adjustRightInd w:val="0"/>
+        <w:spacing w:before="0" w:after="0" w:line="240" w:lineRule="auto"/>
+        <w:rPr>
+          <w:rFonts w:ascii="Consolas" w:eastAsiaTheme="minorEastAsia" w:hAnsi="Consolas" w:cs="Consolas"/>
+          <w:color w:val="4C483D" w:themeColor="text2"/>
+          <w:kern w:val="0"/>
+          <w:lang w:eastAsia="ja-JP"/>
+        </w:rPr>
+      </w:pPr>
+      <w:r>
+        <w:rPr>
+          <w:rFonts w:ascii="Consolas" w:eastAsiaTheme="minorEastAsia" w:hAnsi="Consolas" w:cs="Consolas"/>
+          <w:color w:val="4C483D" w:themeColor="text2"/>
+          <w:kern w:val="0"/>
+          <w:lang w:eastAsia="ja-JP"/>
+        </w:rPr>
+        <w:t>{$test|</w:t>
+      </w:r>
+      <w:r>
+        <w:rPr>
+          <w:rFonts w:ascii="Consolas" w:eastAsiaTheme="minorEastAsia" w:hAnsi="Consolas" w:cs="Consolas"/>
+          <w:color w:val="4C483D" w:themeColor="text2"/>
+          <w:kern w:val="0"/>
+          <w:lang w:eastAsia="ja-JP"/>
+        </w:rPr>
+        <w:t>to</w:t>
+      </w:r>
+      <w:r>
+        <w:rPr>
+          <w:rFonts w:ascii="Consolas" w:eastAsiaTheme="minorEastAsia" w:hAnsi="Consolas" w:cs="Consolas"/>
+          <w:color w:val="4C483D" w:themeColor="text2"/>
+          <w:kern w:val="0"/>
+          <w:lang w:eastAsia="ja-JP"/>
+        </w:rPr>
+        <w:t>_charset:' ISO-8859-1'}</w:t>
+      </w:r>
+    </w:p>
+    <w:p>
+      <w:pPr>
+        <w:autoSpaceDE w:val="0"/>
+        <w:autoSpaceDN w:val="0"/>
+        <w:adjustRightInd w:val="0"/>
+        <w:spacing w:before="0" w:after="0" w:line="240" w:lineRule="auto"/>
+        <w:rPr>
+          <w:rFonts w:ascii="Consolas" w:eastAsiaTheme="minorEastAsia" w:hAnsi="Consolas" w:cs="Consolas"/>
+          <w:color w:val="4C483D" w:themeColor="text2"/>
+          <w:kern w:val="0"/>
+          <w:lang w:val="fr-FR" w:eastAsia="ja-JP"/>
+        </w:rPr>
+      </w:pPr>
+      <w:r>
+        <w:rPr>
+          <w:rFonts w:ascii="Consolas" w:eastAsiaTheme="minorEastAsia" w:hAnsi="Consolas" w:cs="Consolas"/>
+          <w:color w:val="4C483D" w:themeColor="text2"/>
+          <w:kern w:val="0"/>
+          <w:lang w:val="fr-FR" w:eastAsia="ja-JP"/>
+        </w:rPr>
+        <w:t xml:space="preserve">Permet d’encoder du charset </w:t>
+      </w:r>
+      <w:r>
+        <w:rPr>
+          <w:rFonts w:ascii="Consolas" w:eastAsiaTheme="minorEastAsia" w:hAnsi="Consolas" w:cs="Consolas"/>
+          <w:color w:val="4C483D" w:themeColor="text2"/>
+          <w:kern w:val="0"/>
+          <w:lang w:val="fr-FR" w:eastAsia="ja-JP"/>
+        </w:rPr>
+        <w:t>actuel au charset precisé</w:t>
       </w:r>
     </w:p>
     <w:p>
@@ -24830,7 +24903,7 @@
   <a:extraClrSchemeLst/>
   <a:extLst>
     <a:ext uri="{05A4C25C-085E-4340-85A3-A5531E510DB2}">
-      <thm15:themeFamily xmlns:thm15="http://schemas.microsoft.com/office/thememl/2012/main" xmlns="" name="Office Theme" id="{62F939B6-93AF-4DB8-9C6B-D6C7DFDC589F}" vid="{4A3C46E8-61CC-4603-A589-7422A47A8E4A}"/>
+      <thm15:themeFamily xmlns="" xmlns:thm15="http://schemas.microsoft.com/office/thememl/2012/main" name="Office Theme" id="{62F939B6-93AF-4DB8-9C6B-D6C7DFDC589F}" vid="{4A3C46E8-61CC-4603-A589-7422A47A8E4A}"/>
     </a:ext>
   </a:extLst>
 </a:theme>
@@ -24878,7 +24951,7 @@
 </file>
 
 <file path=customXml/itemProps3.xml><?xml version="1.0" encoding="utf-8"?>
-<ds:datastoreItem xmlns:ds="http://schemas.openxmlformats.org/officeDocument/2006/customXml" ds:itemID="{7D90D14D-B3F7-4D8D-AE44-CBD6A5D526D0}">
+<ds:datastoreItem xmlns:ds="http://schemas.openxmlformats.org/officeDocument/2006/customXml" ds:itemID="{6CC53149-E3E3-428E-8715-6B5020CFD404}">
   <ds:schemaRefs>
     <ds:schemaRef ds:uri="http://schemas.openxmlformats.org/officeDocument/2006/bibliography"/>
   </ds:schemaRefs>

</xml_diff>

<commit_message>
add two modifiers : upper + unescape + update truncate modifier + update tutorial
</commit_message>
<xml_diff>
--- a/Venus_Framework_tutoriel.docx
+++ b/Venus_Framework_tutoriel.docx
@@ -20458,6 +20458,15 @@
           <w:lang w:eastAsia="ja-JP"/>
         </w:rPr>
       </w:pPr>
+      <w:r>
+        <w:rPr>
+          <w:rFonts w:ascii="Consolas" w:eastAsiaTheme="minorEastAsia" w:hAnsi="Consolas" w:cs="Consolas"/>
+          <w:color w:val="4C483D" w:themeColor="text2"/>
+          <w:kern w:val="0"/>
+          <w:lang w:eastAsia="ja-JP"/>
+        </w:rPr>
+        <w:t>{$test|escape:'html':'UTF-8'}</w:t>
+      </w:r>
     </w:p>
     <w:p>
       <w:pPr>
@@ -20472,42 +20481,6 @@
           <w:lang w:eastAsia="ja-JP"/>
         </w:rPr>
       </w:pPr>
-      <w:r>
-        <w:rPr>
-          <w:rFonts w:ascii="Consolas" w:eastAsiaTheme="minorEastAsia" w:hAnsi="Consolas" w:cs="Consolas"/>
-          <w:color w:val="4C483D" w:themeColor="text2"/>
-          <w:kern w:val="0"/>
-          <w:lang w:eastAsia="ja-JP"/>
-        </w:rPr>
-        <w:t>{$test|from_charset}</w:t>
-      </w:r>
-      <w:r>
-        <w:rPr>
-          <w:rFonts w:ascii="Consolas" w:eastAsiaTheme="minorEastAsia" w:hAnsi="Consolas" w:cs="Consolas"/>
-          <w:color w:val="4C483D" w:themeColor="text2"/>
-          <w:kern w:val="0"/>
-          <w:lang w:eastAsia="ja-JP"/>
-        </w:rPr>
-        <w:tab/>
-      </w:r>
-      <w:r>
-        <w:rPr>
-          <w:rFonts w:ascii="Consolas" w:eastAsiaTheme="minorEastAsia" w:hAnsi="Consolas" w:cs="Consolas"/>
-          <w:color w:val="4C483D" w:themeColor="text2"/>
-          <w:kern w:val="0"/>
-          <w:lang w:eastAsia="ja-JP"/>
-        </w:rPr>
-        <w:tab/>
-      </w:r>
-      <w:r>
-        <w:rPr>
-          <w:rFonts w:ascii="Consolas" w:eastAsiaTheme="minorEastAsia" w:hAnsi="Consolas" w:cs="Consolas"/>
-          <w:color w:val="4C483D" w:themeColor="text2"/>
-          <w:kern w:val="0"/>
-          <w:lang w:eastAsia="ja-JP"/>
-        </w:rPr>
-        <w:tab/>
-      </w:r>
     </w:p>
     <w:p>
       <w:pPr>
@@ -20519,26 +20492,44 @@
           <w:rFonts w:ascii="Consolas" w:eastAsiaTheme="minorEastAsia" w:hAnsi="Consolas" w:cs="Consolas"/>
           <w:color w:val="4C483D" w:themeColor="text2"/>
           <w:kern w:val="0"/>
-          <w:lang w:val="fr-FR" w:eastAsia="ja-JP"/>
-        </w:rPr>
-      </w:pPr>
-      <w:r>
-        <w:rPr>
-          <w:rFonts w:ascii="Consolas" w:eastAsiaTheme="minorEastAsia" w:hAnsi="Consolas" w:cs="Consolas"/>
-          <w:color w:val="4C483D" w:themeColor="text2"/>
-          <w:kern w:val="0"/>
-          <w:lang w:val="fr-FR" w:eastAsia="ja-JP"/>
-        </w:rPr>
-        <w:t>permet d’</w:t>
-      </w:r>
-      <w:r>
-        <w:rPr>
-          <w:rFonts w:ascii="Consolas" w:eastAsiaTheme="minorEastAsia" w:hAnsi="Consolas" w:cs="Consolas"/>
-          <w:color w:val="4C483D" w:themeColor="text2"/>
-          <w:kern w:val="0"/>
-          <w:lang w:val="fr-FR" w:eastAsia="ja-JP"/>
-        </w:rPr>
-        <w:t>encoder du charset ISO-8859-1 au charset actuel</w:t>
+          <w:lang w:eastAsia="ja-JP"/>
+        </w:rPr>
+      </w:pPr>
+      <w:r>
+        <w:rPr>
+          <w:rFonts w:ascii="Consolas" w:eastAsiaTheme="minorEastAsia" w:hAnsi="Consolas" w:cs="Consolas"/>
+          <w:color w:val="4C483D" w:themeColor="text2"/>
+          <w:kern w:val="0"/>
+          <w:lang w:eastAsia="ja-JP"/>
+        </w:rPr>
+        <w:t>{$test|from_charset}</w:t>
+      </w:r>
+      <w:r>
+        <w:rPr>
+          <w:rFonts w:ascii="Consolas" w:eastAsiaTheme="minorEastAsia" w:hAnsi="Consolas" w:cs="Consolas"/>
+          <w:color w:val="4C483D" w:themeColor="text2"/>
+          <w:kern w:val="0"/>
+          <w:lang w:eastAsia="ja-JP"/>
+        </w:rPr>
+        <w:tab/>
+      </w:r>
+      <w:r>
+        <w:rPr>
+          <w:rFonts w:ascii="Consolas" w:eastAsiaTheme="minorEastAsia" w:hAnsi="Consolas" w:cs="Consolas"/>
+          <w:color w:val="4C483D" w:themeColor="text2"/>
+          <w:kern w:val="0"/>
+          <w:lang w:eastAsia="ja-JP"/>
+        </w:rPr>
+        <w:tab/>
+      </w:r>
+      <w:r>
+        <w:rPr>
+          <w:rFonts w:ascii="Consolas" w:eastAsiaTheme="minorEastAsia" w:hAnsi="Consolas" w:cs="Consolas"/>
+          <w:color w:val="4C483D" w:themeColor="text2"/>
+          <w:kern w:val="0"/>
+          <w:lang w:eastAsia="ja-JP"/>
+        </w:rPr>
+        <w:tab/>
       </w:r>
     </w:p>
     <w:p>
@@ -20551,17 +20542,26 @@
           <w:rFonts w:ascii="Consolas" w:eastAsiaTheme="minorEastAsia" w:hAnsi="Consolas" w:cs="Consolas"/>
           <w:color w:val="4C483D" w:themeColor="text2"/>
           <w:kern w:val="0"/>
-          <w:lang w:eastAsia="ja-JP"/>
-        </w:rPr>
-      </w:pPr>
-      <w:r>
-        <w:rPr>
-          <w:rFonts w:ascii="Consolas" w:eastAsiaTheme="minorEastAsia" w:hAnsi="Consolas" w:cs="Consolas"/>
-          <w:color w:val="4C483D" w:themeColor="text2"/>
-          <w:kern w:val="0"/>
-          <w:lang w:eastAsia="ja-JP"/>
-        </w:rPr>
-        <w:t>{$test|from_charset:' ISO-8859-1'}</w:t>
+          <w:lang w:val="fr-FR" w:eastAsia="ja-JP"/>
+        </w:rPr>
+      </w:pPr>
+      <w:r>
+        <w:rPr>
+          <w:rFonts w:ascii="Consolas" w:eastAsiaTheme="minorEastAsia" w:hAnsi="Consolas" w:cs="Consolas"/>
+          <w:color w:val="4C483D" w:themeColor="text2"/>
+          <w:kern w:val="0"/>
+          <w:lang w:val="fr-FR" w:eastAsia="ja-JP"/>
+        </w:rPr>
+        <w:t>permet d’</w:t>
+      </w:r>
+      <w:r>
+        <w:rPr>
+          <w:rFonts w:ascii="Consolas" w:eastAsiaTheme="minorEastAsia" w:hAnsi="Consolas" w:cs="Consolas"/>
+          <w:color w:val="4C483D" w:themeColor="text2"/>
+          <w:kern w:val="0"/>
+          <w:lang w:val="fr-FR" w:eastAsia="ja-JP"/>
+        </w:rPr>
+        <w:t>encoder du charset ISO-8859-1 au charset actuel</w:t>
       </w:r>
     </w:p>
     <w:p>
@@ -20574,37 +20574,17 @@
           <w:rFonts w:ascii="Consolas" w:eastAsiaTheme="minorEastAsia" w:hAnsi="Consolas" w:cs="Consolas"/>
           <w:color w:val="4C483D" w:themeColor="text2"/>
           <w:kern w:val="0"/>
-          <w:lang w:val="fr-FR" w:eastAsia="ja-JP"/>
-        </w:rPr>
-      </w:pPr>
-      <w:r>
-        <w:rPr>
-          <w:rFonts w:ascii="Consolas" w:eastAsiaTheme="minorEastAsia" w:hAnsi="Consolas" w:cs="Consolas"/>
-          <w:color w:val="4C483D" w:themeColor="text2"/>
-          <w:kern w:val="0"/>
-          <w:lang w:val="fr-FR" w:eastAsia="ja-JP"/>
-        </w:rPr>
-        <w:t xml:space="preserve">Permet </w:t>
-      </w:r>
-      <w:r>
-        <w:rPr>
-          <w:rFonts w:ascii="Consolas" w:eastAsiaTheme="minorEastAsia" w:hAnsi="Consolas" w:cs="Consolas"/>
-          <w:color w:val="4C483D" w:themeColor="text2"/>
-          <w:kern w:val="0"/>
-          <w:lang w:val="fr-FR" w:eastAsia="ja-JP"/>
-        </w:rPr>
-        <w:t>d’encoder du charset precisé</w:t>
-      </w:r>
-      <w:bookmarkStart w:id="19" w:name="_GoBack"/>
-      <w:bookmarkEnd w:id="19"/>
-      <w:r>
-        <w:rPr>
-          <w:rFonts w:ascii="Consolas" w:eastAsiaTheme="minorEastAsia" w:hAnsi="Consolas" w:cs="Consolas"/>
-          <w:color w:val="4C483D" w:themeColor="text2"/>
-          <w:kern w:val="0"/>
-          <w:lang w:val="fr-FR" w:eastAsia="ja-JP"/>
-        </w:rPr>
-        <w:t xml:space="preserve"> au charset actuel</w:t>
+          <w:lang w:eastAsia="ja-JP"/>
+        </w:rPr>
+      </w:pPr>
+      <w:r>
+        <w:rPr>
+          <w:rFonts w:ascii="Consolas" w:eastAsiaTheme="minorEastAsia" w:hAnsi="Consolas" w:cs="Consolas"/>
+          <w:color w:val="4C483D" w:themeColor="text2"/>
+          <w:kern w:val="0"/>
+          <w:lang w:eastAsia="ja-JP"/>
+        </w:rPr>
+        <w:t>{$test|from_charset:' ISO-8859-1'}</w:t>
       </w:r>
     </w:p>
     <w:p>
@@ -20620,6 +20600,33 @@
           <w:lang w:val="fr-FR" w:eastAsia="ja-JP"/>
         </w:rPr>
       </w:pPr>
+      <w:r>
+        <w:rPr>
+          <w:rFonts w:ascii="Consolas" w:eastAsiaTheme="minorEastAsia" w:hAnsi="Consolas" w:cs="Consolas"/>
+          <w:color w:val="4C483D" w:themeColor="text2"/>
+          <w:kern w:val="0"/>
+          <w:lang w:val="fr-FR" w:eastAsia="ja-JP"/>
+        </w:rPr>
+        <w:t xml:space="preserve">Permet </w:t>
+      </w:r>
+      <w:r>
+        <w:rPr>
+          <w:rFonts w:ascii="Consolas" w:eastAsiaTheme="minorEastAsia" w:hAnsi="Consolas" w:cs="Consolas"/>
+          <w:color w:val="4C483D" w:themeColor="text2"/>
+          <w:kern w:val="0"/>
+          <w:lang w:val="fr-FR" w:eastAsia="ja-JP"/>
+        </w:rPr>
+        <w:t>d’encoder du charset precisé</w:t>
+      </w:r>
+      <w:r>
+        <w:rPr>
+          <w:rFonts w:ascii="Consolas" w:eastAsiaTheme="minorEastAsia" w:hAnsi="Consolas" w:cs="Consolas"/>
+          <w:color w:val="4C483D" w:themeColor="text2"/>
+          <w:kern w:val="0"/>
+          <w:lang w:val="fr-FR" w:eastAsia="ja-JP"/>
+        </w:rPr>
+        <w:t xml:space="preserve"> au charset actuel</w:t>
+      </w:r>
     </w:p>
     <w:p>
       <w:pPr>
@@ -20634,42 +20641,6 @@
           <w:lang w:val="fr-FR" w:eastAsia="ja-JP"/>
         </w:rPr>
       </w:pPr>
-      <w:r>
-        <w:rPr>
-          <w:rFonts w:ascii="Consolas" w:eastAsiaTheme="minorEastAsia" w:hAnsi="Consolas" w:cs="Consolas"/>
-          <w:color w:val="4C483D" w:themeColor="text2"/>
-          <w:kern w:val="0"/>
-          <w:lang w:val="fr-FR" w:eastAsia="ja-JP"/>
-        </w:rPr>
-        <w:t>{$test|hour}</w:t>
-      </w:r>
-      <w:r>
-        <w:rPr>
-          <w:rFonts w:ascii="Consolas" w:eastAsiaTheme="minorEastAsia" w:hAnsi="Consolas" w:cs="Consolas"/>
-          <w:color w:val="4C483D" w:themeColor="text2"/>
-          <w:kern w:val="0"/>
-          <w:lang w:val="fr-FR" w:eastAsia="ja-JP"/>
-        </w:rPr>
-        <w:tab/>
-      </w:r>
-      <w:r>
-        <w:rPr>
-          <w:rFonts w:ascii="Consolas" w:eastAsiaTheme="minorEastAsia" w:hAnsi="Consolas" w:cs="Consolas"/>
-          <w:color w:val="4C483D" w:themeColor="text2"/>
-          <w:kern w:val="0"/>
-          <w:lang w:val="fr-FR" w:eastAsia="ja-JP"/>
-        </w:rPr>
-        <w:tab/>
-      </w:r>
-      <w:r>
-        <w:rPr>
-          <w:rFonts w:ascii="Consolas" w:eastAsiaTheme="minorEastAsia" w:hAnsi="Consolas" w:cs="Consolas"/>
-          <w:color w:val="4C483D" w:themeColor="text2"/>
-          <w:kern w:val="0"/>
-          <w:lang w:val="fr-FR" w:eastAsia="ja-JP"/>
-        </w:rPr>
-        <w:tab/>
-      </w:r>
     </w:p>
     <w:p>
       <w:pPr>
@@ -20691,16 +20662,34 @@
           <w:kern w:val="0"/>
           <w:lang w:val="fr-FR" w:eastAsia="ja-JP"/>
         </w:rPr>
-        <w:t>permet d’afficher que</w:t>
-      </w:r>
-      <w:r>
-        <w:rPr>
-          <w:rFonts w:ascii="Consolas" w:eastAsiaTheme="minorEastAsia" w:hAnsi="Consolas" w:cs="Consolas"/>
-          <w:color w:val="4C483D" w:themeColor="text2"/>
-          <w:kern w:val="0"/>
-          <w:lang w:val="fr-FR" w:eastAsia="ja-JP"/>
-        </w:rPr>
-        <w:t xml:space="preserve"> 17:12 quand on met 2014-05-05 17:12:30</w:t>
+        <w:t>{$test|hour}</w:t>
+      </w:r>
+      <w:r>
+        <w:rPr>
+          <w:rFonts w:ascii="Consolas" w:eastAsiaTheme="minorEastAsia" w:hAnsi="Consolas" w:cs="Consolas"/>
+          <w:color w:val="4C483D" w:themeColor="text2"/>
+          <w:kern w:val="0"/>
+          <w:lang w:val="fr-FR" w:eastAsia="ja-JP"/>
+        </w:rPr>
+        <w:tab/>
+      </w:r>
+      <w:r>
+        <w:rPr>
+          <w:rFonts w:ascii="Consolas" w:eastAsiaTheme="minorEastAsia" w:hAnsi="Consolas" w:cs="Consolas"/>
+          <w:color w:val="4C483D" w:themeColor="text2"/>
+          <w:kern w:val="0"/>
+          <w:lang w:val="fr-FR" w:eastAsia="ja-JP"/>
+        </w:rPr>
+        <w:tab/>
+      </w:r>
+      <w:r>
+        <w:rPr>
+          <w:rFonts w:ascii="Consolas" w:eastAsiaTheme="minorEastAsia" w:hAnsi="Consolas" w:cs="Consolas"/>
+          <w:color w:val="4C483D" w:themeColor="text2"/>
+          <w:kern w:val="0"/>
+          <w:lang w:val="fr-FR" w:eastAsia="ja-JP"/>
+        </w:rPr>
+        <w:tab/>
       </w:r>
     </w:p>
     <w:p>
@@ -20716,6 +20705,24 @@
           <w:lang w:val="fr-FR" w:eastAsia="ja-JP"/>
         </w:rPr>
       </w:pPr>
+      <w:r>
+        <w:rPr>
+          <w:rFonts w:ascii="Consolas" w:eastAsiaTheme="minorEastAsia" w:hAnsi="Consolas" w:cs="Consolas"/>
+          <w:color w:val="4C483D" w:themeColor="text2"/>
+          <w:kern w:val="0"/>
+          <w:lang w:val="fr-FR" w:eastAsia="ja-JP"/>
+        </w:rPr>
+        <w:t>permet d’afficher que</w:t>
+      </w:r>
+      <w:r>
+        <w:rPr>
+          <w:rFonts w:ascii="Consolas" w:eastAsiaTheme="minorEastAsia" w:hAnsi="Consolas" w:cs="Consolas"/>
+          <w:color w:val="4C483D" w:themeColor="text2"/>
+          <w:kern w:val="0"/>
+          <w:lang w:val="fr-FR" w:eastAsia="ja-JP"/>
+        </w:rPr>
+        <w:t xml:space="preserve"> 17:12 quand on met 2014-05-05 17:12:30</w:t>
+      </w:r>
     </w:p>
     <w:p>
       <w:pPr>
@@ -20730,60 +20737,6 @@
           <w:lang w:val="fr-FR" w:eastAsia="ja-JP"/>
         </w:rPr>
       </w:pPr>
-      <w:r>
-        <w:rPr>
-          <w:rFonts w:ascii="Consolas" w:eastAsiaTheme="minorEastAsia" w:hAnsi="Consolas" w:cs="Consolas"/>
-          <w:color w:val="4C483D" w:themeColor="text2"/>
-          <w:kern w:val="0"/>
-          <w:lang w:val="fr-FR" w:eastAsia="ja-JP"/>
-        </w:rPr>
-        <w:t>{$test|</w:t>
-      </w:r>
-      <w:r>
-        <w:rPr>
-          <w:rFonts w:ascii="Consolas" w:eastAsiaTheme="minorEastAsia" w:hAnsi="Consolas" w:cs="Consolas"/>
-          <w:color w:val="4C483D" w:themeColor="text2"/>
-          <w:kern w:val="0"/>
-          <w:lang w:val="fr-FR" w:eastAsia="ja-JP"/>
-        </w:rPr>
-        <w:t>indent</w:t>
-      </w:r>
-      <w:r>
-        <w:rPr>
-          <w:rFonts w:ascii="Consolas" w:eastAsiaTheme="minorEastAsia" w:hAnsi="Consolas" w:cs="Consolas"/>
-          <w:color w:val="4C483D" w:themeColor="text2"/>
-          <w:kern w:val="0"/>
-          <w:lang w:val="fr-FR" w:eastAsia="ja-JP"/>
-        </w:rPr>
-        <w:t>}</w:t>
-      </w:r>
-      <w:r>
-        <w:rPr>
-          <w:rFonts w:ascii="Consolas" w:eastAsiaTheme="minorEastAsia" w:hAnsi="Consolas" w:cs="Consolas"/>
-          <w:color w:val="4C483D" w:themeColor="text2"/>
-          <w:kern w:val="0"/>
-          <w:lang w:val="fr-FR" w:eastAsia="ja-JP"/>
-        </w:rPr>
-        <w:tab/>
-      </w:r>
-      <w:r>
-        <w:rPr>
-          <w:rFonts w:ascii="Consolas" w:eastAsiaTheme="minorEastAsia" w:hAnsi="Consolas" w:cs="Consolas"/>
-          <w:color w:val="4C483D" w:themeColor="text2"/>
-          <w:kern w:val="0"/>
-          <w:lang w:val="fr-FR" w:eastAsia="ja-JP"/>
-        </w:rPr>
-        <w:tab/>
-      </w:r>
-      <w:r>
-        <w:rPr>
-          <w:rFonts w:ascii="Consolas" w:eastAsiaTheme="minorEastAsia" w:hAnsi="Consolas" w:cs="Consolas"/>
-          <w:color w:val="4C483D" w:themeColor="text2"/>
-          <w:kern w:val="0"/>
-          <w:lang w:val="fr-FR" w:eastAsia="ja-JP"/>
-        </w:rPr>
-        <w:tab/>
-      </w:r>
     </w:p>
     <w:p>
       <w:pPr>
@@ -20805,16 +20758,52 @@
           <w:kern w:val="0"/>
           <w:lang w:val="fr-FR" w:eastAsia="ja-JP"/>
         </w:rPr>
-        <w:t>permet d’</w:t>
-      </w:r>
-      <w:r>
-        <w:rPr>
-          <w:rFonts w:ascii="Consolas" w:eastAsiaTheme="minorEastAsia" w:hAnsi="Consolas" w:cs="Consolas"/>
-          <w:color w:val="4C483D" w:themeColor="text2"/>
-          <w:kern w:val="0"/>
-          <w:lang w:val="fr-FR" w:eastAsia="ja-JP"/>
-        </w:rPr>
-        <w:t>indenter du texte (en HTML il faut mettre des balises &lt;bloquote&gt;) de 4 espaces</w:t>
+        <w:t>{$test|</w:t>
+      </w:r>
+      <w:r>
+        <w:rPr>
+          <w:rFonts w:ascii="Consolas" w:eastAsiaTheme="minorEastAsia" w:hAnsi="Consolas" w:cs="Consolas"/>
+          <w:color w:val="4C483D" w:themeColor="text2"/>
+          <w:kern w:val="0"/>
+          <w:lang w:val="fr-FR" w:eastAsia="ja-JP"/>
+        </w:rPr>
+        <w:t>indent</w:t>
+      </w:r>
+      <w:r>
+        <w:rPr>
+          <w:rFonts w:ascii="Consolas" w:eastAsiaTheme="minorEastAsia" w:hAnsi="Consolas" w:cs="Consolas"/>
+          <w:color w:val="4C483D" w:themeColor="text2"/>
+          <w:kern w:val="0"/>
+          <w:lang w:val="fr-FR" w:eastAsia="ja-JP"/>
+        </w:rPr>
+        <w:t>}</w:t>
+      </w:r>
+      <w:r>
+        <w:rPr>
+          <w:rFonts w:ascii="Consolas" w:eastAsiaTheme="minorEastAsia" w:hAnsi="Consolas" w:cs="Consolas"/>
+          <w:color w:val="4C483D" w:themeColor="text2"/>
+          <w:kern w:val="0"/>
+          <w:lang w:val="fr-FR" w:eastAsia="ja-JP"/>
+        </w:rPr>
+        <w:tab/>
+      </w:r>
+      <w:r>
+        <w:rPr>
+          <w:rFonts w:ascii="Consolas" w:eastAsiaTheme="minorEastAsia" w:hAnsi="Consolas" w:cs="Consolas"/>
+          <w:color w:val="4C483D" w:themeColor="text2"/>
+          <w:kern w:val="0"/>
+          <w:lang w:val="fr-FR" w:eastAsia="ja-JP"/>
+        </w:rPr>
+        <w:tab/>
+      </w:r>
+      <w:r>
+        <w:rPr>
+          <w:rFonts w:ascii="Consolas" w:eastAsiaTheme="minorEastAsia" w:hAnsi="Consolas" w:cs="Consolas"/>
+          <w:color w:val="4C483D" w:themeColor="text2"/>
+          <w:kern w:val="0"/>
+          <w:lang w:val="fr-FR" w:eastAsia="ja-JP"/>
+        </w:rPr>
+        <w:tab/>
       </w:r>
     </w:p>
     <w:p>
@@ -20837,25 +20826,16 @@
           <w:kern w:val="0"/>
           <w:lang w:val="fr-FR" w:eastAsia="ja-JP"/>
         </w:rPr>
-        <w:t>{$test|</w:t>
-      </w:r>
-      <w:r>
-        <w:rPr>
-          <w:rFonts w:ascii="Consolas" w:eastAsiaTheme="minorEastAsia" w:hAnsi="Consolas" w:cs="Consolas"/>
-          <w:color w:val="4C483D" w:themeColor="text2"/>
-          <w:kern w:val="0"/>
-          <w:lang w:val="fr-FR" w:eastAsia="ja-JP"/>
-        </w:rPr>
-        <w:t>indent:4</w:t>
-      </w:r>
-      <w:r>
-        <w:rPr>
-          <w:rFonts w:ascii="Consolas" w:eastAsiaTheme="minorEastAsia" w:hAnsi="Consolas" w:cs="Consolas"/>
-          <w:color w:val="4C483D" w:themeColor="text2"/>
-          <w:kern w:val="0"/>
-          <w:lang w:val="fr-FR" w:eastAsia="ja-JP"/>
-        </w:rPr>
-        <w:t>}</w:t>
+        <w:t>permet d’</w:t>
+      </w:r>
+      <w:r>
+        <w:rPr>
+          <w:rFonts w:ascii="Consolas" w:eastAsiaTheme="minorEastAsia" w:hAnsi="Consolas" w:cs="Consolas"/>
+          <w:color w:val="4C483D" w:themeColor="text2"/>
+          <w:kern w:val="0"/>
+          <w:lang w:val="fr-FR" w:eastAsia="ja-JP"/>
+        </w:rPr>
+        <w:t>indenter du texte (en HTML il faut mettre des balises &lt;bloquote&gt;) de 4 espaces</w:t>
       </w:r>
     </w:p>
     <w:p>
@@ -20887,34 +20867,7 @@
           <w:kern w:val="0"/>
           <w:lang w:val="fr-FR" w:eastAsia="ja-JP"/>
         </w:rPr>
-        <w:t>indent:4:</w:t>
-      </w:r>
-      <w:r>
-        <w:rPr>
-          <w:rFonts w:ascii="Consolas" w:eastAsiaTheme="minorEastAsia" w:hAnsi="Consolas" w:cs="Consolas"/>
-          <w:color w:val="4C483D" w:themeColor="text2"/>
-          <w:kern w:val="0"/>
-          <w:lang w:val="fr-FR" w:eastAsia="ja-JP"/>
-        </w:rPr>
-        <w:t>'</w:t>
-      </w:r>
-      <w:r>
-        <w:rPr>
-          <w:rFonts w:ascii="Consolas" w:eastAsiaTheme="minorEastAsia" w:hAnsi="Consolas" w:cs="Consolas"/>
-          <w:color w:val="4C483D" w:themeColor="text2"/>
-          <w:kern w:val="0"/>
-          <w:lang w:val="fr-FR" w:eastAsia="ja-JP"/>
-        </w:rPr>
-        <w:t xml:space="preserve"> </w:t>
-      </w:r>
-      <w:r>
-        <w:rPr>
-          <w:rFonts w:ascii="Consolas" w:eastAsiaTheme="minorEastAsia" w:hAnsi="Consolas" w:cs="Consolas"/>
-          <w:color w:val="4C483D" w:themeColor="text2"/>
-          <w:kern w:val="0"/>
-          <w:lang w:val="fr-FR" w:eastAsia="ja-JP"/>
-        </w:rPr>
-        <w:t>'</w:t>
+        <w:t>indent:4</w:t>
       </w:r>
       <w:r>
         <w:rPr>
@@ -20946,7 +20899,52 @@
           <w:kern w:val="0"/>
           <w:lang w:val="fr-FR" w:eastAsia="ja-JP"/>
         </w:rPr>
-        <w:t>Voici les paramètres si vous désirez les changer.</w:t>
+        <w:t>{$test|</w:t>
+      </w:r>
+      <w:r>
+        <w:rPr>
+          <w:rFonts w:ascii="Consolas" w:eastAsiaTheme="minorEastAsia" w:hAnsi="Consolas" w:cs="Consolas"/>
+          <w:color w:val="4C483D" w:themeColor="text2"/>
+          <w:kern w:val="0"/>
+          <w:lang w:val="fr-FR" w:eastAsia="ja-JP"/>
+        </w:rPr>
+        <w:t>indent:4:</w:t>
+      </w:r>
+      <w:r>
+        <w:rPr>
+          <w:rFonts w:ascii="Consolas" w:eastAsiaTheme="minorEastAsia" w:hAnsi="Consolas" w:cs="Consolas"/>
+          <w:color w:val="4C483D" w:themeColor="text2"/>
+          <w:kern w:val="0"/>
+          <w:lang w:val="fr-FR" w:eastAsia="ja-JP"/>
+        </w:rPr>
+        <w:t>'</w:t>
+      </w:r>
+      <w:r>
+        <w:rPr>
+          <w:rFonts w:ascii="Consolas" w:eastAsiaTheme="minorEastAsia" w:hAnsi="Consolas" w:cs="Consolas"/>
+          <w:color w:val="4C483D" w:themeColor="text2"/>
+          <w:kern w:val="0"/>
+          <w:lang w:val="fr-FR" w:eastAsia="ja-JP"/>
+        </w:rPr>
+        <w:t xml:space="preserve"> </w:t>
+      </w:r>
+      <w:r>
+        <w:rPr>
+          <w:rFonts w:ascii="Consolas" w:eastAsiaTheme="minorEastAsia" w:hAnsi="Consolas" w:cs="Consolas"/>
+          <w:color w:val="4C483D" w:themeColor="text2"/>
+          <w:kern w:val="0"/>
+          <w:lang w:val="fr-FR" w:eastAsia="ja-JP"/>
+        </w:rPr>
+        <w:t>'</w:t>
+      </w:r>
+      <w:r>
+        <w:rPr>
+          <w:rFonts w:ascii="Consolas" w:eastAsiaTheme="minorEastAsia" w:hAnsi="Consolas" w:cs="Consolas"/>
+          <w:color w:val="4C483D" w:themeColor="text2"/>
+          <w:kern w:val="0"/>
+          <w:lang w:val="fr-FR" w:eastAsia="ja-JP"/>
+        </w:rPr>
+        <w:t>}</w:t>
       </w:r>
     </w:p>
     <w:p>
@@ -20962,6 +20960,15 @@
           <w:lang w:val="fr-FR" w:eastAsia="ja-JP"/>
         </w:rPr>
       </w:pPr>
+      <w:r>
+        <w:rPr>
+          <w:rFonts w:ascii="Consolas" w:eastAsiaTheme="minorEastAsia" w:hAnsi="Consolas" w:cs="Consolas"/>
+          <w:color w:val="4C483D" w:themeColor="text2"/>
+          <w:kern w:val="0"/>
+          <w:lang w:val="fr-FR" w:eastAsia="ja-JP"/>
+        </w:rPr>
+        <w:t>Voici les paramètres si vous désirez les changer.</w:t>
+      </w:r>
     </w:p>
     <w:p>
       <w:pPr>
@@ -20976,114 +20983,6 @@
           <w:lang w:val="fr-FR" w:eastAsia="ja-JP"/>
         </w:rPr>
       </w:pPr>
-      <w:r>
-        <w:rPr>
-          <w:rFonts w:ascii="Consolas" w:eastAsiaTheme="minorEastAsia" w:hAnsi="Consolas" w:cs="Consolas"/>
-          <w:color w:val="4C483D" w:themeColor="text2"/>
-          <w:kern w:val="0"/>
-          <w:lang w:val="fr-FR" w:eastAsia="ja-JP"/>
-        </w:rPr>
-        <w:t>{$test|</w:t>
-      </w:r>
-      <w:r>
-        <w:rPr>
-          <w:rFonts w:ascii="Consolas" w:eastAsiaTheme="minorEastAsia" w:hAnsi="Consolas" w:cs="Consolas"/>
-          <w:color w:val="4C483D" w:themeColor="text2"/>
-          <w:kern w:val="0"/>
-          <w:lang w:val="fr-FR" w:eastAsia="ja-JP"/>
-        </w:rPr>
-        <w:t>regex_replace:</w:t>
-      </w:r>
-      <w:r>
-        <w:rPr>
-          <w:rFonts w:ascii="Consolas" w:eastAsiaTheme="minorEastAsia" w:hAnsi="Consolas" w:cs="Consolas"/>
-          <w:color w:val="4C483D" w:themeColor="text2"/>
-          <w:kern w:val="0"/>
-          <w:lang w:val="fr-FR" w:eastAsia="ja-JP"/>
-        </w:rPr>
-        <w:t>'</w:t>
-      </w:r>
-      <w:r>
-        <w:rPr>
-          <w:rFonts w:ascii="Consolas" w:eastAsiaTheme="minorEastAsia" w:hAnsi="Consolas" w:cs="Consolas"/>
-          <w:color w:val="4C483D" w:themeColor="text2"/>
-          <w:kern w:val="0"/>
-          <w:lang w:val="fr-FR" w:eastAsia="ja-JP"/>
-        </w:rPr>
-        <w:t>/</w:t>
-      </w:r>
-      <w:r>
-        <w:rPr>
-          <w:rFonts w:ascii="Consolas" w:eastAsiaTheme="minorEastAsia" w:hAnsi="Consolas" w:cs="Consolas"/>
-          <w:color w:val="4C483D" w:themeColor="text2"/>
-          <w:kern w:val="0"/>
-          <w:lang w:val="fr-FR" w:eastAsia="ja-JP"/>
-        </w:rPr>
-        <w:t>oui</w:t>
-      </w:r>
-      <w:r>
-        <w:rPr>
-          <w:rFonts w:ascii="Consolas" w:eastAsiaTheme="minorEastAsia" w:hAnsi="Consolas" w:cs="Consolas"/>
-          <w:color w:val="4C483D" w:themeColor="text2"/>
-          <w:kern w:val="0"/>
-          <w:lang w:val="fr-FR" w:eastAsia="ja-JP"/>
-        </w:rPr>
-        <w:t>/</w:t>
-      </w:r>
-      <w:r>
-        <w:rPr>
-          <w:rFonts w:ascii="Consolas" w:eastAsiaTheme="minorEastAsia" w:hAnsi="Consolas" w:cs="Consolas"/>
-          <w:color w:val="4C483D" w:themeColor="text2"/>
-          <w:kern w:val="0"/>
-          <w:lang w:val="fr-FR" w:eastAsia="ja-JP"/>
-        </w:rPr>
-        <w:t>'</w:t>
-      </w:r>
-      <w:r>
-        <w:rPr>
-          <w:rFonts w:ascii="Consolas" w:eastAsiaTheme="minorEastAsia" w:hAnsi="Consolas" w:cs="Consolas"/>
-          <w:color w:val="4C483D" w:themeColor="text2"/>
-          <w:kern w:val="0"/>
-          <w:lang w:val="fr-FR" w:eastAsia="ja-JP"/>
-        </w:rPr>
-        <w:t>:</w:t>
-      </w:r>
-      <w:r>
-        <w:rPr>
-          <w:rFonts w:ascii="Consolas" w:eastAsiaTheme="minorEastAsia" w:hAnsi="Consolas" w:cs="Consolas"/>
-          <w:color w:val="4C483D" w:themeColor="text2"/>
-          <w:kern w:val="0"/>
-          <w:lang w:val="fr-FR" w:eastAsia="ja-JP"/>
-        </w:rPr>
-        <w:t>'</w:t>
-      </w:r>
-      <w:r>
-        <w:rPr>
-          <w:rFonts w:ascii="Consolas" w:eastAsiaTheme="minorEastAsia" w:hAnsi="Consolas" w:cs="Consolas"/>
-          <w:color w:val="4C483D" w:themeColor="text2"/>
-          <w:kern w:val="0"/>
-          <w:lang w:val="fr-FR" w:eastAsia="ja-JP"/>
-        </w:rPr>
-        <w:t>non</w:t>
-      </w:r>
-      <w:r>
-        <w:rPr>
-          <w:rFonts w:ascii="Consolas" w:eastAsiaTheme="minorEastAsia" w:hAnsi="Consolas" w:cs="Consolas"/>
-          <w:color w:val="4C483D" w:themeColor="text2"/>
-          <w:kern w:val="0"/>
-          <w:lang w:val="fr-FR" w:eastAsia="ja-JP"/>
-        </w:rPr>
-        <w:t>'</w:t>
-      </w:r>
-      <w:r>
-        <w:rPr>
-          <w:rFonts w:ascii="Consolas" w:eastAsiaTheme="minorEastAsia" w:hAnsi="Consolas" w:cs="Consolas"/>
-          <w:color w:val="4C483D" w:themeColor="text2"/>
-          <w:kern w:val="0"/>
-          <w:lang w:val="fr-FR" w:eastAsia="ja-JP"/>
-        </w:rPr>
-        <w:t>}</w:t>
-      </w:r>
     </w:p>
     <w:p>
       <w:pPr>
@@ -21105,7 +21004,106 @@
           <w:kern w:val="0"/>
           <w:lang w:val="fr-FR" w:eastAsia="ja-JP"/>
         </w:rPr>
-        <w:t>Remplacer les oui par non par expression régulière</w:t>
+        <w:t>{$test|</w:t>
+      </w:r>
+      <w:r>
+        <w:rPr>
+          <w:rFonts w:ascii="Consolas" w:eastAsiaTheme="minorEastAsia" w:hAnsi="Consolas" w:cs="Consolas"/>
+          <w:color w:val="4C483D" w:themeColor="text2"/>
+          <w:kern w:val="0"/>
+          <w:lang w:val="fr-FR" w:eastAsia="ja-JP"/>
+        </w:rPr>
+        <w:t>regex_replace:</w:t>
+      </w:r>
+      <w:r>
+        <w:rPr>
+          <w:rFonts w:ascii="Consolas" w:eastAsiaTheme="minorEastAsia" w:hAnsi="Consolas" w:cs="Consolas"/>
+          <w:color w:val="4C483D" w:themeColor="text2"/>
+          <w:kern w:val="0"/>
+          <w:lang w:val="fr-FR" w:eastAsia="ja-JP"/>
+        </w:rPr>
+        <w:t>'</w:t>
+      </w:r>
+      <w:r>
+        <w:rPr>
+          <w:rFonts w:ascii="Consolas" w:eastAsiaTheme="minorEastAsia" w:hAnsi="Consolas" w:cs="Consolas"/>
+          <w:color w:val="4C483D" w:themeColor="text2"/>
+          <w:kern w:val="0"/>
+          <w:lang w:val="fr-FR" w:eastAsia="ja-JP"/>
+        </w:rPr>
+        <w:t>/</w:t>
+      </w:r>
+      <w:r>
+        <w:rPr>
+          <w:rFonts w:ascii="Consolas" w:eastAsiaTheme="minorEastAsia" w:hAnsi="Consolas" w:cs="Consolas"/>
+          <w:color w:val="4C483D" w:themeColor="text2"/>
+          <w:kern w:val="0"/>
+          <w:lang w:val="fr-FR" w:eastAsia="ja-JP"/>
+        </w:rPr>
+        <w:t>oui</w:t>
+      </w:r>
+      <w:r>
+        <w:rPr>
+          <w:rFonts w:ascii="Consolas" w:eastAsiaTheme="minorEastAsia" w:hAnsi="Consolas" w:cs="Consolas"/>
+          <w:color w:val="4C483D" w:themeColor="text2"/>
+          <w:kern w:val="0"/>
+          <w:lang w:val="fr-FR" w:eastAsia="ja-JP"/>
+        </w:rPr>
+        <w:t>/</w:t>
+      </w:r>
+      <w:r>
+        <w:rPr>
+          <w:rFonts w:ascii="Consolas" w:eastAsiaTheme="minorEastAsia" w:hAnsi="Consolas" w:cs="Consolas"/>
+          <w:color w:val="4C483D" w:themeColor="text2"/>
+          <w:kern w:val="0"/>
+          <w:lang w:val="fr-FR" w:eastAsia="ja-JP"/>
+        </w:rPr>
+        <w:t>'</w:t>
+      </w:r>
+      <w:r>
+        <w:rPr>
+          <w:rFonts w:ascii="Consolas" w:eastAsiaTheme="minorEastAsia" w:hAnsi="Consolas" w:cs="Consolas"/>
+          <w:color w:val="4C483D" w:themeColor="text2"/>
+          <w:kern w:val="0"/>
+          <w:lang w:val="fr-FR" w:eastAsia="ja-JP"/>
+        </w:rPr>
+        <w:t>:</w:t>
+      </w:r>
+      <w:r>
+        <w:rPr>
+          <w:rFonts w:ascii="Consolas" w:eastAsiaTheme="minorEastAsia" w:hAnsi="Consolas" w:cs="Consolas"/>
+          <w:color w:val="4C483D" w:themeColor="text2"/>
+          <w:kern w:val="0"/>
+          <w:lang w:val="fr-FR" w:eastAsia="ja-JP"/>
+        </w:rPr>
+        <w:t>'</w:t>
+      </w:r>
+      <w:r>
+        <w:rPr>
+          <w:rFonts w:ascii="Consolas" w:eastAsiaTheme="minorEastAsia" w:hAnsi="Consolas" w:cs="Consolas"/>
+          <w:color w:val="4C483D" w:themeColor="text2"/>
+          <w:kern w:val="0"/>
+          <w:lang w:val="fr-FR" w:eastAsia="ja-JP"/>
+        </w:rPr>
+        <w:t>non</w:t>
+      </w:r>
+      <w:r>
+        <w:rPr>
+          <w:rFonts w:ascii="Consolas" w:eastAsiaTheme="minorEastAsia" w:hAnsi="Consolas" w:cs="Consolas"/>
+          <w:color w:val="4C483D" w:themeColor="text2"/>
+          <w:kern w:val="0"/>
+          <w:lang w:val="fr-FR" w:eastAsia="ja-JP"/>
+        </w:rPr>
+        <w:t>'</w:t>
+      </w:r>
+      <w:r>
+        <w:rPr>
+          <w:rFonts w:ascii="Consolas" w:eastAsiaTheme="minorEastAsia" w:hAnsi="Consolas" w:cs="Consolas"/>
+          <w:color w:val="4C483D" w:themeColor="text2"/>
+          <w:kern w:val="0"/>
+          <w:lang w:val="fr-FR" w:eastAsia="ja-JP"/>
+        </w:rPr>
+        <w:t>}</w:t>
       </w:r>
     </w:p>
     <w:p>
@@ -21121,6 +21119,15 @@
           <w:lang w:val="fr-FR" w:eastAsia="ja-JP"/>
         </w:rPr>
       </w:pPr>
+      <w:r>
+        <w:rPr>
+          <w:rFonts w:ascii="Consolas" w:eastAsiaTheme="minorEastAsia" w:hAnsi="Consolas" w:cs="Consolas"/>
+          <w:color w:val="4C483D" w:themeColor="text2"/>
+          <w:kern w:val="0"/>
+          <w:lang w:val="fr-FR" w:eastAsia="ja-JP"/>
+        </w:rPr>
+        <w:t>Remplacer les oui par non par expression régulière</w:t>
+      </w:r>
     </w:p>
     <w:p>
       <w:pPr>
@@ -21135,96 +21142,6 @@
           <w:lang w:val="fr-FR" w:eastAsia="ja-JP"/>
         </w:rPr>
       </w:pPr>
-      <w:r>
-        <w:rPr>
-          <w:rFonts w:ascii="Consolas" w:eastAsiaTheme="minorEastAsia" w:hAnsi="Consolas" w:cs="Consolas"/>
-          <w:color w:val="4C483D" w:themeColor="text2"/>
-          <w:kern w:val="0"/>
-          <w:lang w:val="fr-FR" w:eastAsia="ja-JP"/>
-        </w:rPr>
-        <w:t>{$test|</w:t>
-      </w:r>
-      <w:r>
-        <w:rPr>
-          <w:rFonts w:ascii="Consolas" w:eastAsiaTheme="minorEastAsia" w:hAnsi="Consolas" w:cs="Consolas"/>
-          <w:color w:val="4C483D" w:themeColor="text2"/>
-          <w:kern w:val="0"/>
-          <w:lang w:val="fr-FR" w:eastAsia="ja-JP"/>
-        </w:rPr>
-        <w:t>replace:</w:t>
-      </w:r>
-      <w:r>
-        <w:rPr>
-          <w:rFonts w:ascii="Consolas" w:eastAsiaTheme="minorEastAsia" w:hAnsi="Consolas" w:cs="Consolas"/>
-          <w:color w:val="4C483D" w:themeColor="text2"/>
-          <w:kern w:val="0"/>
-          <w:lang w:val="fr-FR" w:eastAsia="ja-JP"/>
-        </w:rPr>
-        <w:t>'</w:t>
-      </w:r>
-      <w:r>
-        <w:rPr>
-          <w:rFonts w:ascii="Consolas" w:eastAsiaTheme="minorEastAsia" w:hAnsi="Consolas" w:cs="Consolas"/>
-          <w:color w:val="4C483D" w:themeColor="text2"/>
-          <w:kern w:val="0"/>
-          <w:lang w:val="fr-FR" w:eastAsia="ja-JP"/>
-        </w:rPr>
-        <w:t>oui</w:t>
-      </w:r>
-      <w:r>
-        <w:rPr>
-          <w:rFonts w:ascii="Consolas" w:eastAsiaTheme="minorEastAsia" w:hAnsi="Consolas" w:cs="Consolas"/>
-          <w:color w:val="4C483D" w:themeColor="text2"/>
-          <w:kern w:val="0"/>
-          <w:lang w:val="fr-FR" w:eastAsia="ja-JP"/>
-        </w:rPr>
-        <w:t>'</w:t>
-      </w:r>
-      <w:r>
-        <w:rPr>
-          <w:rFonts w:ascii="Consolas" w:eastAsiaTheme="minorEastAsia" w:hAnsi="Consolas" w:cs="Consolas"/>
-          <w:color w:val="4C483D" w:themeColor="text2"/>
-          <w:kern w:val="0"/>
-          <w:lang w:val="fr-FR" w:eastAsia="ja-JP"/>
-        </w:rPr>
-        <w:t>:</w:t>
-      </w:r>
-      <w:r>
-        <w:rPr>
-          <w:rFonts w:ascii="Consolas" w:eastAsiaTheme="minorEastAsia" w:hAnsi="Consolas" w:cs="Consolas"/>
-          <w:color w:val="4C483D" w:themeColor="text2"/>
-          <w:kern w:val="0"/>
-          <w:lang w:val="fr-FR" w:eastAsia="ja-JP"/>
-        </w:rPr>
-        <w:t>'</w:t>
-      </w:r>
-      <w:r>
-        <w:rPr>
-          <w:rFonts w:ascii="Consolas" w:eastAsiaTheme="minorEastAsia" w:hAnsi="Consolas" w:cs="Consolas"/>
-          <w:color w:val="4C483D" w:themeColor="text2"/>
-          <w:kern w:val="0"/>
-          <w:lang w:val="fr-FR" w:eastAsia="ja-JP"/>
-        </w:rPr>
-        <w:t>non</w:t>
-      </w:r>
-      <w:r>
-        <w:rPr>
-          <w:rFonts w:ascii="Consolas" w:eastAsiaTheme="minorEastAsia" w:hAnsi="Consolas" w:cs="Consolas"/>
-          <w:color w:val="4C483D" w:themeColor="text2"/>
-          <w:kern w:val="0"/>
-          <w:lang w:val="fr-FR" w:eastAsia="ja-JP"/>
-        </w:rPr>
-        <w:t>'</w:t>
-      </w:r>
-      <w:r>
-        <w:rPr>
-          <w:rFonts w:ascii="Consolas" w:eastAsiaTheme="minorEastAsia" w:hAnsi="Consolas" w:cs="Consolas"/>
-          <w:color w:val="4C483D" w:themeColor="text2"/>
-          <w:kern w:val="0"/>
-          <w:lang w:val="fr-FR" w:eastAsia="ja-JP"/>
-        </w:rPr>
-        <w:t>}</w:t>
-      </w:r>
     </w:p>
     <w:p>
       <w:pPr>
@@ -21247,7 +21164,88 @@
           <w:lang w:val="fr-FR" w:eastAsia="ja-JP"/>
         </w:rPr>
         <w:lastRenderedPageBreak/>
-        <w:t>Remplacer les oui par non comme un simple str_replace</w:t>
+        <w:t>{$test|</w:t>
+      </w:r>
+      <w:r>
+        <w:rPr>
+          <w:rFonts w:ascii="Consolas" w:eastAsiaTheme="minorEastAsia" w:hAnsi="Consolas" w:cs="Consolas"/>
+          <w:color w:val="4C483D" w:themeColor="text2"/>
+          <w:kern w:val="0"/>
+          <w:lang w:val="fr-FR" w:eastAsia="ja-JP"/>
+        </w:rPr>
+        <w:t>replace:</w:t>
+      </w:r>
+      <w:r>
+        <w:rPr>
+          <w:rFonts w:ascii="Consolas" w:eastAsiaTheme="minorEastAsia" w:hAnsi="Consolas" w:cs="Consolas"/>
+          <w:color w:val="4C483D" w:themeColor="text2"/>
+          <w:kern w:val="0"/>
+          <w:lang w:val="fr-FR" w:eastAsia="ja-JP"/>
+        </w:rPr>
+        <w:t>'</w:t>
+      </w:r>
+      <w:r>
+        <w:rPr>
+          <w:rFonts w:ascii="Consolas" w:eastAsiaTheme="minorEastAsia" w:hAnsi="Consolas" w:cs="Consolas"/>
+          <w:color w:val="4C483D" w:themeColor="text2"/>
+          <w:kern w:val="0"/>
+          <w:lang w:val="fr-FR" w:eastAsia="ja-JP"/>
+        </w:rPr>
+        <w:t>oui</w:t>
+      </w:r>
+      <w:r>
+        <w:rPr>
+          <w:rFonts w:ascii="Consolas" w:eastAsiaTheme="minorEastAsia" w:hAnsi="Consolas" w:cs="Consolas"/>
+          <w:color w:val="4C483D" w:themeColor="text2"/>
+          <w:kern w:val="0"/>
+          <w:lang w:val="fr-FR" w:eastAsia="ja-JP"/>
+        </w:rPr>
+        <w:t>'</w:t>
+      </w:r>
+      <w:r>
+        <w:rPr>
+          <w:rFonts w:ascii="Consolas" w:eastAsiaTheme="minorEastAsia" w:hAnsi="Consolas" w:cs="Consolas"/>
+          <w:color w:val="4C483D" w:themeColor="text2"/>
+          <w:kern w:val="0"/>
+          <w:lang w:val="fr-FR" w:eastAsia="ja-JP"/>
+        </w:rPr>
+        <w:t>:</w:t>
+      </w:r>
+      <w:r>
+        <w:rPr>
+          <w:rFonts w:ascii="Consolas" w:eastAsiaTheme="minorEastAsia" w:hAnsi="Consolas" w:cs="Consolas"/>
+          <w:color w:val="4C483D" w:themeColor="text2"/>
+          <w:kern w:val="0"/>
+          <w:lang w:val="fr-FR" w:eastAsia="ja-JP"/>
+        </w:rPr>
+        <w:t>'</w:t>
+      </w:r>
+      <w:r>
+        <w:rPr>
+          <w:rFonts w:ascii="Consolas" w:eastAsiaTheme="minorEastAsia" w:hAnsi="Consolas" w:cs="Consolas"/>
+          <w:color w:val="4C483D" w:themeColor="text2"/>
+          <w:kern w:val="0"/>
+          <w:lang w:val="fr-FR" w:eastAsia="ja-JP"/>
+        </w:rPr>
+        <w:t>non</w:t>
+      </w:r>
+      <w:r>
+        <w:rPr>
+          <w:rFonts w:ascii="Consolas" w:eastAsiaTheme="minorEastAsia" w:hAnsi="Consolas" w:cs="Consolas"/>
+          <w:color w:val="4C483D" w:themeColor="text2"/>
+          <w:kern w:val="0"/>
+          <w:lang w:val="fr-FR" w:eastAsia="ja-JP"/>
+        </w:rPr>
+        <w:t>'</w:t>
+      </w:r>
+      <w:r>
+        <w:rPr>
+          <w:rFonts w:ascii="Consolas" w:eastAsiaTheme="minorEastAsia" w:hAnsi="Consolas" w:cs="Consolas"/>
+          <w:color w:val="4C483D" w:themeColor="text2"/>
+          <w:kern w:val="0"/>
+          <w:lang w:val="fr-FR" w:eastAsia="ja-JP"/>
+        </w:rPr>
+        <w:t>}</w:t>
       </w:r>
     </w:p>
     <w:p>
@@ -21263,6 +21261,15 @@
           <w:lang w:val="fr-FR" w:eastAsia="ja-JP"/>
         </w:rPr>
       </w:pPr>
+      <w:r>
+        <w:rPr>
+          <w:rFonts w:ascii="Consolas" w:eastAsiaTheme="minorEastAsia" w:hAnsi="Consolas" w:cs="Consolas"/>
+          <w:color w:val="4C483D" w:themeColor="text2"/>
+          <w:kern w:val="0"/>
+          <w:lang w:val="fr-FR" w:eastAsia="ja-JP"/>
+        </w:rPr>
+        <w:t>Remplacer les oui par non comme un simple str_replace</w:t>
+      </w:r>
     </w:p>
     <w:p>
       <w:pPr>
@@ -21277,33 +21284,6 @@
           <w:lang w:val="fr-FR" w:eastAsia="ja-JP"/>
         </w:rPr>
       </w:pPr>
-      <w:r>
-        <w:rPr>
-          <w:rFonts w:ascii="Consolas" w:eastAsiaTheme="minorEastAsia" w:hAnsi="Consolas" w:cs="Consolas"/>
-          <w:color w:val="4C483D" w:themeColor="text2"/>
-          <w:kern w:val="0"/>
-          <w:lang w:val="fr-FR" w:eastAsia="ja-JP"/>
-        </w:rPr>
-        <w:t>{$test|</w:t>
-      </w:r>
-      <w:r>
-        <w:rPr>
-          <w:rFonts w:ascii="Consolas" w:eastAsiaTheme="minorEastAsia" w:hAnsi="Consolas" w:cs="Consolas"/>
-          <w:color w:val="4C483D" w:themeColor="text2"/>
-          <w:kern w:val="0"/>
-          <w:lang w:val="fr-FR" w:eastAsia="ja-JP"/>
-        </w:rPr>
-        <w:t>spacify</w:t>
-      </w:r>
-      <w:r>
-        <w:rPr>
-          <w:rFonts w:ascii="Consolas" w:eastAsiaTheme="minorEastAsia" w:hAnsi="Consolas" w:cs="Consolas"/>
-          <w:color w:val="4C483D" w:themeColor="text2"/>
-          <w:kern w:val="0"/>
-          <w:lang w:val="fr-FR" w:eastAsia="ja-JP"/>
-        </w:rPr>
-        <w:t>}</w:t>
-      </w:r>
     </w:p>
     <w:p>
       <w:pPr>
@@ -21325,7 +21305,25 @@
           <w:kern w:val="0"/>
           <w:lang w:val="fr-FR" w:eastAsia="ja-JP"/>
         </w:rPr>
-        <w:t>Sépare chaque mot par un espace</w:t>
+        <w:t>{$test|</w:t>
+      </w:r>
+      <w:r>
+        <w:rPr>
+          <w:rFonts w:ascii="Consolas" w:eastAsiaTheme="minorEastAsia" w:hAnsi="Consolas" w:cs="Consolas"/>
+          <w:color w:val="4C483D" w:themeColor="text2"/>
+          <w:kern w:val="0"/>
+          <w:lang w:val="fr-FR" w:eastAsia="ja-JP"/>
+        </w:rPr>
+        <w:t>spacify</w:t>
+      </w:r>
+      <w:r>
+        <w:rPr>
+          <w:rFonts w:ascii="Consolas" w:eastAsiaTheme="minorEastAsia" w:hAnsi="Consolas" w:cs="Consolas"/>
+          <w:color w:val="4C483D" w:themeColor="text2"/>
+          <w:kern w:val="0"/>
+          <w:lang w:val="fr-FR" w:eastAsia="ja-JP"/>
+        </w:rPr>
+        <w:t>}</w:t>
       </w:r>
     </w:p>
     <w:p>
@@ -21348,7 +21346,7 @@
           <w:kern w:val="0"/>
           <w:lang w:val="fr-FR" w:eastAsia="ja-JP"/>
         </w:rPr>
-        <w:t>{$test|spacify:'^^'}</w:t>
+        <w:t>Sépare chaque mot par un espace</w:t>
       </w:r>
     </w:p>
     <w:p>
@@ -21371,7 +21369,7 @@
           <w:kern w:val="0"/>
           <w:lang w:val="fr-FR" w:eastAsia="ja-JP"/>
         </w:rPr>
-        <w:t xml:space="preserve">Sépare chaque mot de ^^ </w:t>
+        <w:t>{$test|spacify:'^^'}</w:t>
       </w:r>
     </w:p>
     <w:p>
@@ -21387,6 +21385,15 @@
           <w:lang w:val="fr-FR" w:eastAsia="ja-JP"/>
         </w:rPr>
       </w:pPr>
+      <w:r>
+        <w:rPr>
+          <w:rFonts w:ascii="Consolas" w:eastAsiaTheme="minorEastAsia" w:hAnsi="Consolas" w:cs="Consolas"/>
+          <w:color w:val="4C483D" w:themeColor="text2"/>
+          <w:kern w:val="0"/>
+          <w:lang w:val="fr-FR" w:eastAsia="ja-JP"/>
+        </w:rPr>
+        <w:t xml:space="preserve">Sépare chaque mot de ^^ </w:t>
+      </w:r>
     </w:p>
     <w:p>
       <w:pPr>
@@ -21398,36 +21405,9 @@
           <w:rFonts w:ascii="Consolas" w:eastAsiaTheme="minorEastAsia" w:hAnsi="Consolas" w:cs="Consolas"/>
           <w:color w:val="4C483D" w:themeColor="text2"/>
           <w:kern w:val="0"/>
-          <w:lang w:eastAsia="ja-JP"/>
-        </w:rPr>
-      </w:pPr>
-      <w:r>
-        <w:rPr>
-          <w:rFonts w:ascii="Consolas" w:eastAsiaTheme="minorEastAsia" w:hAnsi="Consolas" w:cs="Consolas"/>
-          <w:color w:val="4C483D" w:themeColor="text2"/>
-          <w:kern w:val="0"/>
-          <w:lang w:eastAsia="ja-JP"/>
-        </w:rPr>
-        <w:t>{$test|string_format:'</w:t>
-      </w:r>
-      <w:r>
-        <w:rPr>
-          <w:rFonts w:ascii="Consolas" w:eastAsiaTheme="minorEastAsia" w:hAnsi="Consolas" w:cs="Consolas"/>
-          <w:color w:val="4C483D" w:themeColor="text2"/>
-          <w:kern w:val="0"/>
-          <w:lang w:eastAsia="ja-JP"/>
-        </w:rPr>
-        <w:t>%d</w:t>
-      </w:r>
-      <w:r>
-        <w:rPr>
-          <w:rFonts w:ascii="Consolas" w:eastAsiaTheme="minorEastAsia" w:hAnsi="Consolas" w:cs="Consolas"/>
-          <w:color w:val="4C483D" w:themeColor="text2"/>
-          <w:kern w:val="0"/>
-          <w:lang w:eastAsia="ja-JP"/>
-        </w:rPr>
-        <w:t>'}</w:t>
-      </w:r>
+          <w:lang w:val="fr-FR" w:eastAsia="ja-JP"/>
+        </w:rPr>
+      </w:pPr>
     </w:p>
     <w:p>
       <w:pPr>
@@ -21439,35 +21419,35 @@
           <w:rFonts w:ascii="Consolas" w:eastAsiaTheme="minorEastAsia" w:hAnsi="Consolas" w:cs="Consolas"/>
           <w:color w:val="4C483D" w:themeColor="text2"/>
           <w:kern w:val="0"/>
-          <w:lang w:val="fr-FR" w:eastAsia="ja-JP"/>
-        </w:rPr>
-      </w:pPr>
-      <w:r>
-        <w:rPr>
-          <w:rFonts w:ascii="Consolas" w:eastAsiaTheme="minorEastAsia" w:hAnsi="Consolas" w:cs="Consolas"/>
-          <w:color w:val="4C483D" w:themeColor="text2"/>
-          <w:kern w:val="0"/>
-          <w:lang w:val="fr-FR" w:eastAsia="ja-JP"/>
-        </w:rPr>
-        <w:t xml:space="preserve">Transformer une chaîne ou un chiffre sous le format désiré (voir sprintf </w:t>
-      </w:r>
-      <w:r>
-        <w:rPr>
-          <w:rFonts w:ascii="Consolas" w:eastAsiaTheme="minorEastAsia" w:hAnsi="Consolas" w:cs="Consolas"/>
-          <w:color w:val="4C483D" w:themeColor="text2"/>
-          <w:kern w:val="0"/>
-          <w:lang w:val="fr-FR" w:eastAsia="ja-JP"/>
-        </w:rPr>
-        <w:t xml:space="preserve">en PHP </w:t>
-      </w:r>
-      <w:r>
-        <w:rPr>
-          <w:rFonts w:ascii="Consolas" w:eastAsiaTheme="minorEastAsia" w:hAnsi="Consolas" w:cs="Consolas"/>
-          <w:color w:val="4C483D" w:themeColor="text2"/>
-          <w:kern w:val="0"/>
-          <w:lang w:val="fr-FR" w:eastAsia="ja-JP"/>
-        </w:rPr>
-        <w:t>pour les formats)</w:t>
+          <w:lang w:eastAsia="ja-JP"/>
+        </w:rPr>
+      </w:pPr>
+      <w:r>
+        <w:rPr>
+          <w:rFonts w:ascii="Consolas" w:eastAsiaTheme="minorEastAsia" w:hAnsi="Consolas" w:cs="Consolas"/>
+          <w:color w:val="4C483D" w:themeColor="text2"/>
+          <w:kern w:val="0"/>
+          <w:lang w:eastAsia="ja-JP"/>
+        </w:rPr>
+        <w:t>{$test|string_format:'</w:t>
+      </w:r>
+      <w:r>
+        <w:rPr>
+          <w:rFonts w:ascii="Consolas" w:eastAsiaTheme="minorEastAsia" w:hAnsi="Consolas" w:cs="Consolas"/>
+          <w:color w:val="4C483D" w:themeColor="text2"/>
+          <w:kern w:val="0"/>
+          <w:lang w:eastAsia="ja-JP"/>
+        </w:rPr>
+        <w:t>%d</w:t>
+      </w:r>
+      <w:r>
+        <w:rPr>
+          <w:rFonts w:ascii="Consolas" w:eastAsiaTheme="minorEastAsia" w:hAnsi="Consolas" w:cs="Consolas"/>
+          <w:color w:val="4C483D" w:themeColor="text2"/>
+          <w:kern w:val="0"/>
+          <w:lang w:eastAsia="ja-JP"/>
+        </w:rPr>
+        <w:t>'}</w:t>
       </w:r>
     </w:p>
     <w:p>
@@ -21483,6 +21463,33 @@
           <w:lang w:val="fr-FR" w:eastAsia="ja-JP"/>
         </w:rPr>
       </w:pPr>
+      <w:r>
+        <w:rPr>
+          <w:rFonts w:ascii="Consolas" w:eastAsiaTheme="minorEastAsia" w:hAnsi="Consolas" w:cs="Consolas"/>
+          <w:color w:val="4C483D" w:themeColor="text2"/>
+          <w:kern w:val="0"/>
+          <w:lang w:val="fr-FR" w:eastAsia="ja-JP"/>
+        </w:rPr>
+        <w:t xml:space="preserve">Transformer une chaîne ou un chiffre sous le format désiré (voir sprintf </w:t>
+      </w:r>
+      <w:r>
+        <w:rPr>
+          <w:rFonts w:ascii="Consolas" w:eastAsiaTheme="minorEastAsia" w:hAnsi="Consolas" w:cs="Consolas"/>
+          <w:color w:val="4C483D" w:themeColor="text2"/>
+          <w:kern w:val="0"/>
+          <w:lang w:val="fr-FR" w:eastAsia="ja-JP"/>
+        </w:rPr>
+        <w:t xml:space="preserve">en PHP </w:t>
+      </w:r>
+      <w:r>
+        <w:rPr>
+          <w:rFonts w:ascii="Consolas" w:eastAsiaTheme="minorEastAsia" w:hAnsi="Consolas" w:cs="Consolas"/>
+          <w:color w:val="4C483D" w:themeColor="text2"/>
+          <w:kern w:val="0"/>
+          <w:lang w:val="fr-FR" w:eastAsia="ja-JP"/>
+        </w:rPr>
+        <w:t>pour les formats)</w:t>
+      </w:r>
     </w:p>
     <w:p>
       <w:pPr>
@@ -21497,15 +21504,6 @@
           <w:lang w:val="fr-FR" w:eastAsia="ja-JP"/>
         </w:rPr>
       </w:pPr>
-      <w:r>
-        <w:rPr>
-          <w:rFonts w:ascii="Consolas" w:eastAsiaTheme="minorEastAsia" w:hAnsi="Consolas" w:cs="Consolas"/>
-          <w:color w:val="4C483D" w:themeColor="text2"/>
-          <w:kern w:val="0"/>
-          <w:lang w:val="fr-FR" w:eastAsia="ja-JP"/>
-        </w:rPr>
-        <w:t>{$test|strip}</w:t>
-      </w:r>
     </w:p>
     <w:p>
       <w:pPr>
@@ -21527,43 +21525,7 @@
           <w:kern w:val="0"/>
           <w:lang w:val="fr-FR" w:eastAsia="ja-JP"/>
         </w:rPr>
-        <w:t>Remplace to</w:t>
-      </w:r>
-      <w:r>
-        <w:rPr>
-          <w:rFonts w:ascii="Consolas" w:eastAsiaTheme="minorEastAsia" w:hAnsi="Consolas" w:cs="Consolas"/>
-          <w:color w:val="4C483D" w:themeColor="text2"/>
-          <w:kern w:val="0"/>
-          <w:lang w:val="fr-FR" w:eastAsia="ja-JP"/>
-        </w:rPr>
-        <w:t>u</w:t>
-      </w:r>
-      <w:r>
-        <w:rPr>
-          <w:rFonts w:ascii="Consolas" w:eastAsiaTheme="minorEastAsia" w:hAnsi="Consolas" w:cs="Consolas"/>
-          <w:color w:val="4C483D" w:themeColor="text2"/>
-          <w:kern w:val="0"/>
-          <w:lang w:val="fr-FR" w:eastAsia="ja-JP"/>
-        </w:rPr>
-        <w:t>s</w:t>
-      </w:r>
-      <w:r>
-        <w:rPr>
-          <w:rFonts w:ascii="Consolas" w:eastAsiaTheme="minorEastAsia" w:hAnsi="Consolas" w:cs="Consolas"/>
-          <w:color w:val="4C483D" w:themeColor="text2"/>
-          <w:kern w:val="0"/>
-          <w:lang w:val="fr-FR" w:eastAsia="ja-JP"/>
-        </w:rPr>
-        <w:t xml:space="preserve"> les caractères d’espacement en </w:t>
-      </w:r>
-      <w:r>
-        <w:rPr>
-          <w:rFonts w:ascii="Consolas" w:eastAsiaTheme="minorEastAsia" w:hAnsi="Consolas" w:cs="Consolas"/>
-          <w:color w:val="4C483D" w:themeColor="text2"/>
-          <w:kern w:val="0"/>
-          <w:lang w:val="fr-FR" w:eastAsia="ja-JP"/>
-        </w:rPr>
-        <w:t>simple espace</w:t>
+        <w:t>{$test|strip}</w:t>
       </w:r>
     </w:p>
     <w:p>
@@ -21586,7 +21548,43 @@
           <w:kern w:val="0"/>
           <w:lang w:val="fr-FR" w:eastAsia="ja-JP"/>
         </w:rPr>
-        <w:t>pour les formats)</w:t>
+        <w:t>Remplace to</w:t>
+      </w:r>
+      <w:r>
+        <w:rPr>
+          <w:rFonts w:ascii="Consolas" w:eastAsiaTheme="minorEastAsia" w:hAnsi="Consolas" w:cs="Consolas"/>
+          <w:color w:val="4C483D" w:themeColor="text2"/>
+          <w:kern w:val="0"/>
+          <w:lang w:val="fr-FR" w:eastAsia="ja-JP"/>
+        </w:rPr>
+        <w:t>u</w:t>
+      </w:r>
+      <w:r>
+        <w:rPr>
+          <w:rFonts w:ascii="Consolas" w:eastAsiaTheme="minorEastAsia" w:hAnsi="Consolas" w:cs="Consolas"/>
+          <w:color w:val="4C483D" w:themeColor="text2"/>
+          <w:kern w:val="0"/>
+          <w:lang w:val="fr-FR" w:eastAsia="ja-JP"/>
+        </w:rPr>
+        <w:t>s</w:t>
+      </w:r>
+      <w:r>
+        <w:rPr>
+          <w:rFonts w:ascii="Consolas" w:eastAsiaTheme="minorEastAsia" w:hAnsi="Consolas" w:cs="Consolas"/>
+          <w:color w:val="4C483D" w:themeColor="text2"/>
+          <w:kern w:val="0"/>
+          <w:lang w:val="fr-FR" w:eastAsia="ja-JP"/>
+        </w:rPr>
+        <w:t xml:space="preserve"> les caractères d’espacement en </w:t>
+      </w:r>
+      <w:r>
+        <w:rPr>
+          <w:rFonts w:ascii="Consolas" w:eastAsiaTheme="minorEastAsia" w:hAnsi="Consolas" w:cs="Consolas"/>
+          <w:color w:val="4C483D" w:themeColor="text2"/>
+          <w:kern w:val="0"/>
+          <w:lang w:val="fr-FR" w:eastAsia="ja-JP"/>
+        </w:rPr>
+        <w:t>simple espace</w:t>
       </w:r>
     </w:p>
     <w:p>
@@ -21609,7 +21607,7 @@
           <w:kern w:val="0"/>
           <w:lang w:val="fr-FR" w:eastAsia="ja-JP"/>
         </w:rPr>
-        <w:t>{$test|strip:'&amp;nbsp;'}</w:t>
+        <w:t>pour les formats)</w:t>
       </w:r>
     </w:p>
     <w:p>
@@ -21632,34 +21630,7 @@
           <w:kern w:val="0"/>
           <w:lang w:val="fr-FR" w:eastAsia="ja-JP"/>
         </w:rPr>
-        <w:t>Remplace to</w:t>
-      </w:r>
-      <w:r>
-        <w:rPr>
-          <w:rFonts w:ascii="Consolas" w:eastAsiaTheme="minorEastAsia" w:hAnsi="Consolas" w:cs="Consolas"/>
-          <w:color w:val="4C483D" w:themeColor="text2"/>
-          <w:kern w:val="0"/>
-          <w:lang w:val="fr-FR" w:eastAsia="ja-JP"/>
-        </w:rPr>
-        <w:t>u</w:t>
-      </w:r>
-      <w:r>
-        <w:rPr>
-          <w:rFonts w:ascii="Consolas" w:eastAsiaTheme="minorEastAsia" w:hAnsi="Consolas" w:cs="Consolas"/>
-          <w:color w:val="4C483D" w:themeColor="text2"/>
-          <w:kern w:val="0"/>
-          <w:lang w:val="fr-FR" w:eastAsia="ja-JP"/>
-        </w:rPr>
-        <w:t>s</w:t>
-      </w:r>
-      <w:r>
-        <w:rPr>
-          <w:rFonts w:ascii="Consolas" w:eastAsiaTheme="minorEastAsia" w:hAnsi="Consolas" w:cs="Consolas"/>
-          <w:color w:val="4C483D" w:themeColor="text2"/>
-          <w:kern w:val="0"/>
-          <w:lang w:val="fr-FR" w:eastAsia="ja-JP"/>
-        </w:rPr>
-        <w:t xml:space="preserve"> les caractères d’espacement en &amp;nbsp;</w:t>
+        <w:t>{$test|strip:'&amp;nbsp;'}</w:t>
       </w:r>
     </w:p>
     <w:p>
@@ -21675,6 +21646,42 @@
           <w:lang w:val="fr-FR" w:eastAsia="ja-JP"/>
         </w:rPr>
       </w:pPr>
+      <w:r>
+        <w:rPr>
+          <w:rFonts w:ascii="Consolas" w:eastAsiaTheme="minorEastAsia" w:hAnsi="Consolas" w:cs="Consolas"/>
+          <w:color w:val="4C483D" w:themeColor="text2"/>
+          <w:kern w:val="0"/>
+          <w:lang w:val="fr-FR" w:eastAsia="ja-JP"/>
+        </w:rPr>
+        <w:t>Remplace to</w:t>
+      </w:r>
+      <w:r>
+        <w:rPr>
+          <w:rFonts w:ascii="Consolas" w:eastAsiaTheme="minorEastAsia" w:hAnsi="Consolas" w:cs="Consolas"/>
+          <w:color w:val="4C483D" w:themeColor="text2"/>
+          <w:kern w:val="0"/>
+          <w:lang w:val="fr-FR" w:eastAsia="ja-JP"/>
+        </w:rPr>
+        <w:t>u</w:t>
+      </w:r>
+      <w:r>
+        <w:rPr>
+          <w:rFonts w:ascii="Consolas" w:eastAsiaTheme="minorEastAsia" w:hAnsi="Consolas" w:cs="Consolas"/>
+          <w:color w:val="4C483D" w:themeColor="text2"/>
+          <w:kern w:val="0"/>
+          <w:lang w:val="fr-FR" w:eastAsia="ja-JP"/>
+        </w:rPr>
+        <w:t>s</w:t>
+      </w:r>
+      <w:r>
+        <w:rPr>
+          <w:rFonts w:ascii="Consolas" w:eastAsiaTheme="minorEastAsia" w:hAnsi="Consolas" w:cs="Consolas"/>
+          <w:color w:val="4C483D" w:themeColor="text2"/>
+          <w:kern w:val="0"/>
+          <w:lang w:val="fr-FR" w:eastAsia="ja-JP"/>
+        </w:rPr>
+        <w:t xml:space="preserve"> les caractères d’espacement en &amp;nbsp;</w:t>
+      </w:r>
     </w:p>
     <w:p>
       <w:pPr>
@@ -21689,33 +21696,6 @@
           <w:lang w:val="fr-FR" w:eastAsia="ja-JP"/>
         </w:rPr>
       </w:pPr>
-      <w:r>
-        <w:rPr>
-          <w:rFonts w:ascii="Consolas" w:eastAsiaTheme="minorEastAsia" w:hAnsi="Consolas" w:cs="Consolas"/>
-          <w:color w:val="4C483D" w:themeColor="text2"/>
-          <w:kern w:val="0"/>
-          <w:lang w:val="fr-FR" w:eastAsia="ja-JP"/>
-        </w:rPr>
-        <w:t>{$test|strip</w:t>
-      </w:r>
-      <w:r>
-        <w:rPr>
-          <w:rFonts w:ascii="Consolas" w:eastAsiaTheme="minorEastAsia" w:hAnsi="Consolas" w:cs="Consolas"/>
-          <w:color w:val="4C483D" w:themeColor="text2"/>
-          <w:kern w:val="0"/>
-          <w:lang w:val="fr-FR" w:eastAsia="ja-JP"/>
-        </w:rPr>
-        <w:t>_tag</w:t>
-      </w:r>
-      <w:r>
-        <w:rPr>
-          <w:rFonts w:ascii="Consolas" w:eastAsiaTheme="minorEastAsia" w:hAnsi="Consolas" w:cs="Consolas"/>
-          <w:color w:val="4C483D" w:themeColor="text2"/>
-          <w:kern w:val="0"/>
-          <w:lang w:val="fr-FR" w:eastAsia="ja-JP"/>
-        </w:rPr>
-        <w:t>}</w:t>
-      </w:r>
     </w:p>
     <w:p>
       <w:pPr>
@@ -21737,43 +21717,25 @@
           <w:kern w:val="0"/>
           <w:lang w:val="fr-FR" w:eastAsia="ja-JP"/>
         </w:rPr>
-        <w:t>Remplace to</w:t>
-      </w:r>
-      <w:r>
-        <w:rPr>
-          <w:rFonts w:ascii="Consolas" w:eastAsiaTheme="minorEastAsia" w:hAnsi="Consolas" w:cs="Consolas"/>
-          <w:color w:val="4C483D" w:themeColor="text2"/>
-          <w:kern w:val="0"/>
-          <w:lang w:val="fr-FR" w:eastAsia="ja-JP"/>
-        </w:rPr>
-        <w:t>u</w:t>
-      </w:r>
-      <w:r>
-        <w:rPr>
-          <w:rFonts w:ascii="Consolas" w:eastAsiaTheme="minorEastAsia" w:hAnsi="Consolas" w:cs="Consolas"/>
-          <w:color w:val="4C483D" w:themeColor="text2"/>
-          <w:kern w:val="0"/>
-          <w:lang w:val="fr-FR" w:eastAsia="ja-JP"/>
-        </w:rPr>
-        <w:t>tes</w:t>
-      </w:r>
-      <w:r>
-        <w:rPr>
-          <w:rFonts w:ascii="Consolas" w:eastAsiaTheme="minorEastAsia" w:hAnsi="Consolas" w:cs="Consolas"/>
-          <w:color w:val="4C483D" w:themeColor="text2"/>
-          <w:kern w:val="0"/>
-          <w:lang w:val="fr-FR" w:eastAsia="ja-JP"/>
-        </w:rPr>
-        <w:t xml:space="preserve"> les </w:t>
-      </w:r>
-      <w:r>
-        <w:rPr>
-          <w:rFonts w:ascii="Consolas" w:eastAsiaTheme="minorEastAsia" w:hAnsi="Consolas" w:cs="Consolas"/>
-          <w:color w:val="4C483D" w:themeColor="text2"/>
-          <w:kern w:val="0"/>
-          <w:lang w:val="fr-FR" w:eastAsia="ja-JP"/>
-        </w:rPr>
-        <w:t>balises par un espace</w:t>
+        <w:t>{$test|strip</w:t>
+      </w:r>
+      <w:r>
+        <w:rPr>
+          <w:rFonts w:ascii="Consolas" w:eastAsiaTheme="minorEastAsia" w:hAnsi="Consolas" w:cs="Consolas"/>
+          <w:color w:val="4C483D" w:themeColor="text2"/>
+          <w:kern w:val="0"/>
+          <w:lang w:val="fr-FR" w:eastAsia="ja-JP"/>
+        </w:rPr>
+        <w:t>_tag</w:t>
+      </w:r>
+      <w:r>
+        <w:rPr>
+          <w:rFonts w:ascii="Consolas" w:eastAsiaTheme="minorEastAsia" w:hAnsi="Consolas" w:cs="Consolas"/>
+          <w:color w:val="4C483D" w:themeColor="text2"/>
+          <w:kern w:val="0"/>
+          <w:lang w:val="fr-FR" w:eastAsia="ja-JP"/>
+        </w:rPr>
+        <w:t>}</w:t>
       </w:r>
     </w:p>
     <w:p>
@@ -21796,7 +21758,43 @@
           <w:kern w:val="0"/>
           <w:lang w:val="fr-FR" w:eastAsia="ja-JP"/>
         </w:rPr>
-        <w:t>pour les formats)</w:t>
+        <w:t>Remplace to</w:t>
+      </w:r>
+      <w:r>
+        <w:rPr>
+          <w:rFonts w:ascii="Consolas" w:eastAsiaTheme="minorEastAsia" w:hAnsi="Consolas" w:cs="Consolas"/>
+          <w:color w:val="4C483D" w:themeColor="text2"/>
+          <w:kern w:val="0"/>
+          <w:lang w:val="fr-FR" w:eastAsia="ja-JP"/>
+        </w:rPr>
+        <w:t>u</w:t>
+      </w:r>
+      <w:r>
+        <w:rPr>
+          <w:rFonts w:ascii="Consolas" w:eastAsiaTheme="minorEastAsia" w:hAnsi="Consolas" w:cs="Consolas"/>
+          <w:color w:val="4C483D" w:themeColor="text2"/>
+          <w:kern w:val="0"/>
+          <w:lang w:val="fr-FR" w:eastAsia="ja-JP"/>
+        </w:rPr>
+        <w:t>tes</w:t>
+      </w:r>
+      <w:r>
+        <w:rPr>
+          <w:rFonts w:ascii="Consolas" w:eastAsiaTheme="minorEastAsia" w:hAnsi="Consolas" w:cs="Consolas"/>
+          <w:color w:val="4C483D" w:themeColor="text2"/>
+          <w:kern w:val="0"/>
+          <w:lang w:val="fr-FR" w:eastAsia="ja-JP"/>
+        </w:rPr>
+        <w:t xml:space="preserve"> les </w:t>
+      </w:r>
+      <w:r>
+        <w:rPr>
+          <w:rFonts w:ascii="Consolas" w:eastAsiaTheme="minorEastAsia" w:hAnsi="Consolas" w:cs="Consolas"/>
+          <w:color w:val="4C483D" w:themeColor="text2"/>
+          <w:kern w:val="0"/>
+          <w:lang w:val="fr-FR" w:eastAsia="ja-JP"/>
+        </w:rPr>
+        <w:t>balises par un espace</w:t>
       </w:r>
     </w:p>
     <w:p>
@@ -21819,25 +21817,7 @@
           <w:kern w:val="0"/>
           <w:lang w:val="fr-FR" w:eastAsia="ja-JP"/>
         </w:rPr>
-        <w:t>{$test|strip:</w:t>
-      </w:r>
-      <w:r>
-        <w:rPr>
-          <w:rFonts w:ascii="Consolas" w:eastAsiaTheme="minorEastAsia" w:hAnsi="Consolas" w:cs="Consolas"/>
-          <w:color w:val="4C483D" w:themeColor="text2"/>
-          <w:kern w:val="0"/>
-          <w:lang w:val="fr-FR" w:eastAsia="ja-JP"/>
-        </w:rPr>
-        <w:t>false</w:t>
-      </w:r>
-      <w:r>
-        <w:rPr>
-          <w:rFonts w:ascii="Consolas" w:eastAsiaTheme="minorEastAsia" w:hAnsi="Consolas" w:cs="Consolas"/>
-          <w:color w:val="4C483D" w:themeColor="text2"/>
-          <w:kern w:val="0"/>
-          <w:lang w:val="fr-FR" w:eastAsia="ja-JP"/>
-        </w:rPr>
-        <w:t>}</w:t>
+        <w:t>pour les formats)</w:t>
       </w:r>
     </w:p>
     <w:p>
@@ -21860,7 +21840,25 @@
           <w:kern w:val="0"/>
           <w:lang w:val="fr-FR" w:eastAsia="ja-JP"/>
         </w:rPr>
-        <w:t>Remplace toutes les balises par rien</w:t>
+        <w:t>{$test|strip:</w:t>
+      </w:r>
+      <w:r>
+        <w:rPr>
+          <w:rFonts w:ascii="Consolas" w:eastAsiaTheme="minorEastAsia" w:hAnsi="Consolas" w:cs="Consolas"/>
+          <w:color w:val="4C483D" w:themeColor="text2"/>
+          <w:kern w:val="0"/>
+          <w:lang w:val="fr-FR" w:eastAsia="ja-JP"/>
+        </w:rPr>
+        <w:t>false</w:t>
+      </w:r>
+      <w:r>
+        <w:rPr>
+          <w:rFonts w:ascii="Consolas" w:eastAsiaTheme="minorEastAsia" w:hAnsi="Consolas" w:cs="Consolas"/>
+          <w:color w:val="4C483D" w:themeColor="text2"/>
+          <w:kern w:val="0"/>
+          <w:lang w:val="fr-FR" w:eastAsia="ja-JP"/>
+        </w:rPr>
+        <w:t>}</w:t>
       </w:r>
     </w:p>
     <w:p>
@@ -21876,6 +21874,15 @@
           <w:lang w:val="fr-FR" w:eastAsia="ja-JP"/>
         </w:rPr>
       </w:pPr>
+      <w:r>
+        <w:rPr>
+          <w:rFonts w:ascii="Consolas" w:eastAsiaTheme="minorEastAsia" w:hAnsi="Consolas" w:cs="Consolas"/>
+          <w:color w:val="4C483D" w:themeColor="text2"/>
+          <w:kern w:val="0"/>
+          <w:lang w:val="fr-FR" w:eastAsia="ja-JP"/>
+        </w:rPr>
+        <w:t>Remplace toutes les balises par rien</w:t>
+      </w:r>
     </w:p>
     <w:p>
       <w:pPr>
@@ -21890,42 +21897,6 @@
           <w:lang w:val="fr-FR" w:eastAsia="ja-JP"/>
         </w:rPr>
       </w:pPr>
-      <w:r>
-        <w:rPr>
-          <w:rFonts w:ascii="Consolas" w:eastAsiaTheme="minorEastAsia" w:hAnsi="Consolas" w:cs="Consolas"/>
-          <w:color w:val="4C483D" w:themeColor="text2"/>
-          <w:kern w:val="0"/>
-          <w:lang w:val="fr-FR" w:eastAsia="ja-JP"/>
-        </w:rPr>
-        <w:t>{$test|nl2br}</w:t>
-      </w:r>
-      <w:r>
-        <w:rPr>
-          <w:rFonts w:ascii="Consolas" w:eastAsiaTheme="minorEastAsia" w:hAnsi="Consolas" w:cs="Consolas"/>
-          <w:color w:val="4C483D" w:themeColor="text2"/>
-          <w:kern w:val="0"/>
-          <w:lang w:val="fr-FR" w:eastAsia="ja-JP"/>
-        </w:rPr>
-        <w:tab/>
-      </w:r>
-      <w:r>
-        <w:rPr>
-          <w:rFonts w:ascii="Consolas" w:eastAsiaTheme="minorEastAsia" w:hAnsi="Consolas" w:cs="Consolas"/>
-          <w:color w:val="4C483D" w:themeColor="text2"/>
-          <w:kern w:val="0"/>
-          <w:lang w:val="fr-FR" w:eastAsia="ja-JP"/>
-        </w:rPr>
-        <w:tab/>
-      </w:r>
-      <w:r>
-        <w:rPr>
-          <w:rFonts w:ascii="Consolas" w:eastAsiaTheme="minorEastAsia" w:hAnsi="Consolas" w:cs="Consolas"/>
-          <w:color w:val="4C483D" w:themeColor="text2"/>
-          <w:kern w:val="0"/>
-          <w:lang w:val="fr-FR" w:eastAsia="ja-JP"/>
-        </w:rPr>
-        <w:tab/>
-      </w:r>
     </w:p>
     <w:p>
       <w:pPr>
@@ -21947,16 +21918,34 @@
           <w:kern w:val="0"/>
           <w:lang w:val="fr-FR" w:eastAsia="ja-JP"/>
         </w:rPr>
-        <w:t>permet de trans</w:t>
-      </w:r>
-      <w:r>
-        <w:rPr>
-          <w:rFonts w:ascii="Consolas" w:eastAsiaTheme="minorEastAsia" w:hAnsi="Consolas" w:cs="Consolas"/>
-          <w:color w:val="4C483D" w:themeColor="text2"/>
-          <w:kern w:val="0"/>
-          <w:lang w:val="fr-FR" w:eastAsia="ja-JP"/>
-        </w:rPr>
-        <w:t>former les \n en &lt;br/&gt;</w:t>
+        <w:t>{$test|nl2br}</w:t>
+      </w:r>
+      <w:r>
+        <w:rPr>
+          <w:rFonts w:ascii="Consolas" w:eastAsiaTheme="minorEastAsia" w:hAnsi="Consolas" w:cs="Consolas"/>
+          <w:color w:val="4C483D" w:themeColor="text2"/>
+          <w:kern w:val="0"/>
+          <w:lang w:val="fr-FR" w:eastAsia="ja-JP"/>
+        </w:rPr>
+        <w:tab/>
+      </w:r>
+      <w:r>
+        <w:rPr>
+          <w:rFonts w:ascii="Consolas" w:eastAsiaTheme="minorEastAsia" w:hAnsi="Consolas" w:cs="Consolas"/>
+          <w:color w:val="4C483D" w:themeColor="text2"/>
+          <w:kern w:val="0"/>
+          <w:lang w:val="fr-FR" w:eastAsia="ja-JP"/>
+        </w:rPr>
+        <w:tab/>
+      </w:r>
+      <w:r>
+        <w:rPr>
+          <w:rFonts w:ascii="Consolas" w:eastAsiaTheme="minorEastAsia" w:hAnsi="Consolas" w:cs="Consolas"/>
+          <w:color w:val="4C483D" w:themeColor="text2"/>
+          <w:kern w:val="0"/>
+          <w:lang w:val="fr-FR" w:eastAsia="ja-JP"/>
+        </w:rPr>
+        <w:tab/>
       </w:r>
     </w:p>
     <w:p>
@@ -21972,6 +21961,24 @@
           <w:lang w:val="fr-FR" w:eastAsia="ja-JP"/>
         </w:rPr>
       </w:pPr>
+      <w:r>
+        <w:rPr>
+          <w:rFonts w:ascii="Consolas" w:eastAsiaTheme="minorEastAsia" w:hAnsi="Consolas" w:cs="Consolas"/>
+          <w:color w:val="4C483D" w:themeColor="text2"/>
+          <w:kern w:val="0"/>
+          <w:lang w:val="fr-FR" w:eastAsia="ja-JP"/>
+        </w:rPr>
+        <w:t>permet de trans</w:t>
+      </w:r>
+      <w:r>
+        <w:rPr>
+          <w:rFonts w:ascii="Consolas" w:eastAsiaTheme="minorEastAsia" w:hAnsi="Consolas" w:cs="Consolas"/>
+          <w:color w:val="4C483D" w:themeColor="text2"/>
+          <w:kern w:val="0"/>
+          <w:lang w:val="fr-FR" w:eastAsia="ja-JP"/>
+        </w:rPr>
+        <w:t>former les \n en &lt;br/&gt;</w:t>
+      </w:r>
     </w:p>
     <w:p>
       <w:pPr>
@@ -21986,60 +21993,6 @@
           <w:lang w:val="fr-FR" w:eastAsia="ja-JP"/>
         </w:rPr>
       </w:pPr>
-      <w:r>
-        <w:rPr>
-          <w:rFonts w:ascii="Consolas" w:eastAsiaTheme="minorEastAsia" w:hAnsi="Consolas" w:cs="Consolas"/>
-          <w:color w:val="4C483D" w:themeColor="text2"/>
-          <w:kern w:val="0"/>
-          <w:lang w:val="fr-FR" w:eastAsia="ja-JP"/>
-        </w:rPr>
-        <w:t>{$test|</w:t>
-      </w:r>
-      <w:r>
-        <w:rPr>
-          <w:rFonts w:ascii="Consolas" w:eastAsiaTheme="minorEastAsia" w:hAnsi="Consolas" w:cs="Consolas"/>
-          <w:color w:val="4C483D" w:themeColor="text2"/>
-          <w:kern w:val="0"/>
-          <w:lang w:val="fr-FR" w:eastAsia="ja-JP"/>
-        </w:rPr>
-        <w:t>to_charset</w:t>
-      </w:r>
-      <w:r>
-        <w:rPr>
-          <w:rFonts w:ascii="Consolas" w:eastAsiaTheme="minorEastAsia" w:hAnsi="Consolas" w:cs="Consolas"/>
-          <w:color w:val="4C483D" w:themeColor="text2"/>
-          <w:kern w:val="0"/>
-          <w:lang w:val="fr-FR" w:eastAsia="ja-JP"/>
-        </w:rPr>
-        <w:t>}</w:t>
-      </w:r>
-      <w:r>
-        <w:rPr>
-          <w:rFonts w:ascii="Consolas" w:eastAsiaTheme="minorEastAsia" w:hAnsi="Consolas" w:cs="Consolas"/>
-          <w:color w:val="4C483D" w:themeColor="text2"/>
-          <w:kern w:val="0"/>
-          <w:lang w:val="fr-FR" w:eastAsia="ja-JP"/>
-        </w:rPr>
-        <w:tab/>
-      </w:r>
-      <w:r>
-        <w:rPr>
-          <w:rFonts w:ascii="Consolas" w:eastAsiaTheme="minorEastAsia" w:hAnsi="Consolas" w:cs="Consolas"/>
-          <w:color w:val="4C483D" w:themeColor="text2"/>
-          <w:kern w:val="0"/>
-          <w:lang w:val="fr-FR" w:eastAsia="ja-JP"/>
-        </w:rPr>
-        <w:tab/>
-      </w:r>
-      <w:r>
-        <w:rPr>
-          <w:rFonts w:ascii="Consolas" w:eastAsiaTheme="minorEastAsia" w:hAnsi="Consolas" w:cs="Consolas"/>
-          <w:color w:val="4C483D" w:themeColor="text2"/>
-          <w:kern w:val="0"/>
-          <w:lang w:val="fr-FR" w:eastAsia="ja-JP"/>
-        </w:rPr>
-        <w:tab/>
-      </w:r>
     </w:p>
     <w:p>
       <w:pPr>
@@ -22061,16 +22014,52 @@
           <w:kern w:val="0"/>
           <w:lang w:val="fr-FR" w:eastAsia="ja-JP"/>
         </w:rPr>
-        <w:t>permet d’</w:t>
-      </w:r>
-      <w:r>
-        <w:rPr>
-          <w:rFonts w:ascii="Consolas" w:eastAsiaTheme="minorEastAsia" w:hAnsi="Consolas" w:cs="Consolas"/>
-          <w:color w:val="4C483D" w:themeColor="text2"/>
-          <w:kern w:val="0"/>
-          <w:lang w:val="fr-FR" w:eastAsia="ja-JP"/>
-        </w:rPr>
-        <w:t>encoder du charset actuel au charset ISO-8859-1</w:t>
+        <w:t>{$test|</w:t>
+      </w:r>
+      <w:r>
+        <w:rPr>
+          <w:rFonts w:ascii="Consolas" w:eastAsiaTheme="minorEastAsia" w:hAnsi="Consolas" w:cs="Consolas"/>
+          <w:color w:val="4C483D" w:themeColor="text2"/>
+          <w:kern w:val="0"/>
+          <w:lang w:val="fr-FR" w:eastAsia="ja-JP"/>
+        </w:rPr>
+        <w:t>to_charset</w:t>
+      </w:r>
+      <w:r>
+        <w:rPr>
+          <w:rFonts w:ascii="Consolas" w:eastAsiaTheme="minorEastAsia" w:hAnsi="Consolas" w:cs="Consolas"/>
+          <w:color w:val="4C483D" w:themeColor="text2"/>
+          <w:kern w:val="0"/>
+          <w:lang w:val="fr-FR" w:eastAsia="ja-JP"/>
+        </w:rPr>
+        <w:t>}</w:t>
+      </w:r>
+      <w:r>
+        <w:rPr>
+          <w:rFonts w:ascii="Consolas" w:eastAsiaTheme="minorEastAsia" w:hAnsi="Consolas" w:cs="Consolas"/>
+          <w:color w:val="4C483D" w:themeColor="text2"/>
+          <w:kern w:val="0"/>
+          <w:lang w:val="fr-FR" w:eastAsia="ja-JP"/>
+        </w:rPr>
+        <w:tab/>
+      </w:r>
+      <w:r>
+        <w:rPr>
+          <w:rFonts w:ascii="Consolas" w:eastAsiaTheme="minorEastAsia" w:hAnsi="Consolas" w:cs="Consolas"/>
+          <w:color w:val="4C483D" w:themeColor="text2"/>
+          <w:kern w:val="0"/>
+          <w:lang w:val="fr-FR" w:eastAsia="ja-JP"/>
+        </w:rPr>
+        <w:tab/>
+      </w:r>
+      <w:r>
+        <w:rPr>
+          <w:rFonts w:ascii="Consolas" w:eastAsiaTheme="minorEastAsia" w:hAnsi="Consolas" w:cs="Consolas"/>
+          <w:color w:val="4C483D" w:themeColor="text2"/>
+          <w:kern w:val="0"/>
+          <w:lang w:val="fr-FR" w:eastAsia="ja-JP"/>
+        </w:rPr>
+        <w:tab/>
       </w:r>
     </w:p>
     <w:p>
@@ -22083,35 +22072,26 @@
           <w:rFonts w:ascii="Consolas" w:eastAsiaTheme="minorEastAsia" w:hAnsi="Consolas" w:cs="Consolas"/>
           <w:color w:val="4C483D" w:themeColor="text2"/>
           <w:kern w:val="0"/>
-          <w:lang w:eastAsia="ja-JP"/>
-        </w:rPr>
-      </w:pPr>
-      <w:r>
-        <w:rPr>
-          <w:rFonts w:ascii="Consolas" w:eastAsiaTheme="minorEastAsia" w:hAnsi="Consolas" w:cs="Consolas"/>
-          <w:color w:val="4C483D" w:themeColor="text2"/>
-          <w:kern w:val="0"/>
-          <w:lang w:eastAsia="ja-JP"/>
-        </w:rPr>
-        <w:t>{$test|</w:t>
-      </w:r>
-      <w:r>
-        <w:rPr>
-          <w:rFonts w:ascii="Consolas" w:eastAsiaTheme="minorEastAsia" w:hAnsi="Consolas" w:cs="Consolas"/>
-          <w:color w:val="4C483D" w:themeColor="text2"/>
-          <w:kern w:val="0"/>
-          <w:lang w:eastAsia="ja-JP"/>
-        </w:rPr>
-        <w:t>to</w:t>
-      </w:r>
-      <w:r>
-        <w:rPr>
-          <w:rFonts w:ascii="Consolas" w:eastAsiaTheme="minorEastAsia" w:hAnsi="Consolas" w:cs="Consolas"/>
-          <w:color w:val="4C483D" w:themeColor="text2"/>
-          <w:kern w:val="0"/>
-          <w:lang w:eastAsia="ja-JP"/>
-        </w:rPr>
-        <w:t>_charset:' ISO-8859-1'}</w:t>
+          <w:lang w:val="fr-FR" w:eastAsia="ja-JP"/>
+        </w:rPr>
+      </w:pPr>
+      <w:r>
+        <w:rPr>
+          <w:rFonts w:ascii="Consolas" w:eastAsiaTheme="minorEastAsia" w:hAnsi="Consolas" w:cs="Consolas"/>
+          <w:color w:val="4C483D" w:themeColor="text2"/>
+          <w:kern w:val="0"/>
+          <w:lang w:val="fr-FR" w:eastAsia="ja-JP"/>
+        </w:rPr>
+        <w:t>permet d’</w:t>
+      </w:r>
+      <w:r>
+        <w:rPr>
+          <w:rFonts w:ascii="Consolas" w:eastAsiaTheme="minorEastAsia" w:hAnsi="Consolas" w:cs="Consolas"/>
+          <w:color w:val="4C483D" w:themeColor="text2"/>
+          <w:kern w:val="0"/>
+          <w:lang w:val="fr-FR" w:eastAsia="ja-JP"/>
+        </w:rPr>
+        <w:t>encoder du charset actuel au charset ISO-8859-1</w:t>
       </w:r>
     </w:p>
     <w:p>
@@ -22124,26 +22104,35 @@
           <w:rFonts w:ascii="Consolas" w:eastAsiaTheme="minorEastAsia" w:hAnsi="Consolas" w:cs="Consolas"/>
           <w:color w:val="4C483D" w:themeColor="text2"/>
           <w:kern w:val="0"/>
-          <w:lang w:val="fr-FR" w:eastAsia="ja-JP"/>
-        </w:rPr>
-      </w:pPr>
-      <w:r>
-        <w:rPr>
-          <w:rFonts w:ascii="Consolas" w:eastAsiaTheme="minorEastAsia" w:hAnsi="Consolas" w:cs="Consolas"/>
-          <w:color w:val="4C483D" w:themeColor="text2"/>
-          <w:kern w:val="0"/>
-          <w:lang w:val="fr-FR" w:eastAsia="ja-JP"/>
-        </w:rPr>
-        <w:t xml:space="preserve">Permet d’encoder du charset </w:t>
-      </w:r>
-      <w:r>
-        <w:rPr>
-          <w:rFonts w:ascii="Consolas" w:eastAsiaTheme="minorEastAsia" w:hAnsi="Consolas" w:cs="Consolas"/>
-          <w:color w:val="4C483D" w:themeColor="text2"/>
-          <w:kern w:val="0"/>
-          <w:lang w:val="fr-FR" w:eastAsia="ja-JP"/>
-        </w:rPr>
-        <w:t>actuel au charset precisé</w:t>
+          <w:lang w:eastAsia="ja-JP"/>
+        </w:rPr>
+      </w:pPr>
+      <w:r>
+        <w:rPr>
+          <w:rFonts w:ascii="Consolas" w:eastAsiaTheme="minorEastAsia" w:hAnsi="Consolas" w:cs="Consolas"/>
+          <w:color w:val="4C483D" w:themeColor="text2"/>
+          <w:kern w:val="0"/>
+          <w:lang w:eastAsia="ja-JP"/>
+        </w:rPr>
+        <w:t>{$test|</w:t>
+      </w:r>
+      <w:r>
+        <w:rPr>
+          <w:rFonts w:ascii="Consolas" w:eastAsiaTheme="minorEastAsia" w:hAnsi="Consolas" w:cs="Consolas"/>
+          <w:color w:val="4C483D" w:themeColor="text2"/>
+          <w:kern w:val="0"/>
+          <w:lang w:eastAsia="ja-JP"/>
+        </w:rPr>
+        <w:t>to</w:t>
+      </w:r>
+      <w:r>
+        <w:rPr>
+          <w:rFonts w:ascii="Consolas" w:eastAsiaTheme="minorEastAsia" w:hAnsi="Consolas" w:cs="Consolas"/>
+          <w:color w:val="4C483D" w:themeColor="text2"/>
+          <w:kern w:val="0"/>
+          <w:lang w:eastAsia="ja-JP"/>
+        </w:rPr>
+        <w:t>_charset:' ISO-8859-1'}</w:t>
       </w:r>
     </w:p>
     <w:p>
@@ -22159,6 +22148,38 @@
           <w:lang w:val="fr-FR" w:eastAsia="ja-JP"/>
         </w:rPr>
       </w:pPr>
+      <w:r>
+        <w:rPr>
+          <w:rFonts w:ascii="Consolas" w:eastAsiaTheme="minorEastAsia" w:hAnsi="Consolas" w:cs="Consolas"/>
+          <w:color w:val="4C483D" w:themeColor="text2"/>
+          <w:kern w:val="0"/>
+          <w:lang w:val="fr-FR" w:eastAsia="ja-JP"/>
+        </w:rPr>
+        <w:t xml:space="preserve">Permet d’encoder du charset </w:t>
+      </w:r>
+      <w:r>
+        <w:rPr>
+          <w:rFonts w:ascii="Consolas" w:eastAsiaTheme="minorEastAsia" w:hAnsi="Consolas" w:cs="Consolas"/>
+          <w:color w:val="4C483D" w:themeColor="text2"/>
+          <w:kern w:val="0"/>
+          <w:lang w:val="fr-FR" w:eastAsia="ja-JP"/>
+        </w:rPr>
+        <w:t>actuel au charset precisé</w:t>
+      </w:r>
+    </w:p>
+    <w:p>
+      <w:pPr>
+        <w:autoSpaceDE w:val="0"/>
+        <w:autoSpaceDN w:val="0"/>
+        <w:adjustRightInd w:val="0"/>
+        <w:spacing w:before="0" w:after="0" w:line="240" w:lineRule="auto"/>
+        <w:rPr>
+          <w:rFonts w:ascii="Consolas" w:eastAsiaTheme="minorEastAsia" w:hAnsi="Consolas" w:cs="Consolas"/>
+          <w:color w:val="4C483D" w:themeColor="text2"/>
+          <w:kern w:val="0"/>
+          <w:lang w:val="fr-FR" w:eastAsia="ja-JP"/>
+        </w:rPr>
+      </w:pPr>
     </w:p>
     <w:p>
       <w:pPr>
@@ -22213,6 +22234,473 @@
         </w:rPr>
         <w:t>permet de couper les phrases à X caractères</w:t>
       </w:r>
+    </w:p>
+    <w:p>
+      <w:pPr>
+        <w:autoSpaceDE w:val="0"/>
+        <w:autoSpaceDN w:val="0"/>
+        <w:adjustRightInd w:val="0"/>
+        <w:spacing w:before="0" w:after="0" w:line="240" w:lineRule="auto"/>
+        <w:rPr>
+          <w:rFonts w:ascii="Consolas" w:eastAsiaTheme="minorEastAsia" w:hAnsi="Consolas" w:cs="Consolas"/>
+          <w:color w:val="4C483D" w:themeColor="text2"/>
+          <w:kern w:val="0"/>
+          <w:lang w:val="fr-FR" w:eastAsia="ja-JP"/>
+        </w:rPr>
+      </w:pPr>
+      <w:r>
+        <w:rPr>
+          <w:rFonts w:ascii="Consolas" w:eastAsiaTheme="minorEastAsia" w:hAnsi="Consolas" w:cs="Consolas"/>
+          <w:color w:val="4C483D" w:themeColor="text2"/>
+          <w:kern w:val="0"/>
+          <w:lang w:val="fr-FR" w:eastAsia="ja-JP"/>
+        </w:rPr>
+        <w:t>{$test|</w:t>
+      </w:r>
+      <w:r>
+        <w:rPr>
+          <w:rFonts w:ascii="Consolas" w:eastAsiaTheme="minorEastAsia" w:hAnsi="Consolas" w:cs="Consolas"/>
+          <w:color w:val="4C483D" w:themeColor="text2"/>
+          <w:kern w:val="0"/>
+          <w:lang w:val="fr-FR" w:eastAsia="ja-JP"/>
+        </w:rPr>
+        <w:t>un</w:t>
+      </w:r>
+      <w:r>
+        <w:rPr>
+          <w:rFonts w:ascii="Consolas" w:eastAsiaTheme="minorEastAsia" w:hAnsi="Consolas" w:cs="Consolas"/>
+          <w:color w:val="4C483D" w:themeColor="text2"/>
+          <w:kern w:val="0"/>
+          <w:lang w:val="fr-FR" w:eastAsia="ja-JP"/>
+        </w:rPr>
+        <w:t>escape}</w:t>
+      </w:r>
+      <w:r>
+        <w:rPr>
+          <w:rFonts w:ascii="Consolas" w:eastAsiaTheme="minorEastAsia" w:hAnsi="Consolas" w:cs="Consolas"/>
+          <w:color w:val="4C483D" w:themeColor="text2"/>
+          <w:kern w:val="0"/>
+          <w:lang w:val="fr-FR" w:eastAsia="ja-JP"/>
+        </w:rPr>
+        <w:tab/>
+      </w:r>
+      <w:r>
+        <w:rPr>
+          <w:rFonts w:ascii="Consolas" w:eastAsiaTheme="minorEastAsia" w:hAnsi="Consolas" w:cs="Consolas"/>
+          <w:color w:val="4C483D" w:themeColor="text2"/>
+          <w:kern w:val="0"/>
+          <w:lang w:val="fr-FR" w:eastAsia="ja-JP"/>
+        </w:rPr>
+        <w:tab/>
+      </w:r>
+    </w:p>
+    <w:p>
+      <w:pPr>
+        <w:autoSpaceDE w:val="0"/>
+        <w:autoSpaceDN w:val="0"/>
+        <w:adjustRightInd w:val="0"/>
+        <w:spacing w:before="0" w:after="0" w:line="240" w:lineRule="auto"/>
+        <w:rPr>
+          <w:rFonts w:ascii="Consolas" w:eastAsiaTheme="minorEastAsia" w:hAnsi="Consolas" w:cs="Consolas"/>
+          <w:color w:val="4C483D" w:themeColor="text2"/>
+          <w:kern w:val="0"/>
+          <w:lang w:val="fr-FR" w:eastAsia="ja-JP"/>
+        </w:rPr>
+      </w:pPr>
+      <w:r>
+        <w:rPr>
+          <w:rFonts w:ascii="Consolas" w:eastAsiaTheme="minorEastAsia" w:hAnsi="Consolas" w:cs="Consolas"/>
+          <w:color w:val="4C483D" w:themeColor="text2"/>
+          <w:kern w:val="0"/>
+          <w:lang w:val="fr-FR" w:eastAsia="ja-JP"/>
+        </w:rPr>
+        <w:t xml:space="preserve">permet d’échapper </w:t>
+      </w:r>
+      <w:r>
+        <w:rPr>
+          <w:rFonts w:ascii="Consolas" w:eastAsiaTheme="minorEastAsia" w:hAnsi="Consolas" w:cs="Consolas"/>
+          <w:color w:val="4C483D" w:themeColor="text2"/>
+          <w:kern w:val="0"/>
+          <w:lang w:val="fr-FR" w:eastAsia="ja-JP"/>
+        </w:rPr>
+        <w:t>selon différents critères désirés : html, htmlall</w:t>
+      </w:r>
+    </w:p>
+    <w:p>
+      <w:pPr>
+        <w:autoSpaceDE w:val="0"/>
+        <w:autoSpaceDN w:val="0"/>
+        <w:adjustRightInd w:val="0"/>
+        <w:spacing w:before="0" w:after="0" w:line="240" w:lineRule="auto"/>
+        <w:rPr>
+          <w:rFonts w:ascii="Consolas" w:eastAsiaTheme="minorEastAsia" w:hAnsi="Consolas" w:cs="Consolas"/>
+          <w:color w:val="4C483D" w:themeColor="text2"/>
+          <w:kern w:val="0"/>
+          <w:lang w:val="fr-FR" w:eastAsia="ja-JP"/>
+        </w:rPr>
+      </w:pPr>
+      <w:r>
+        <w:rPr>
+          <w:rFonts w:ascii="Consolas" w:eastAsiaTheme="minorEastAsia" w:hAnsi="Consolas" w:cs="Consolas"/>
+          <w:color w:val="4C483D" w:themeColor="text2"/>
+          <w:kern w:val="0"/>
+          <w:lang w:val="fr-FR" w:eastAsia="ja-JP"/>
+        </w:rPr>
+        <w:t>{$test|</w:t>
+      </w:r>
+      <w:r>
+        <w:rPr>
+          <w:rFonts w:ascii="Consolas" w:eastAsiaTheme="minorEastAsia" w:hAnsi="Consolas" w:cs="Consolas"/>
+          <w:color w:val="4C483D" w:themeColor="text2"/>
+          <w:kern w:val="0"/>
+          <w:lang w:val="fr-FR" w:eastAsia="ja-JP"/>
+        </w:rPr>
+        <w:t>un</w:t>
+      </w:r>
+      <w:r>
+        <w:rPr>
+          <w:rFonts w:ascii="Consolas" w:eastAsiaTheme="minorEastAsia" w:hAnsi="Consolas" w:cs="Consolas"/>
+          <w:color w:val="4C483D" w:themeColor="text2"/>
+          <w:kern w:val="0"/>
+          <w:lang w:val="fr-FR" w:eastAsia="ja-JP"/>
+        </w:rPr>
+        <w:t>escape:'</w:t>
+      </w:r>
+      <w:r>
+        <w:rPr>
+          <w:rFonts w:ascii="Consolas" w:eastAsiaTheme="minorEastAsia" w:hAnsi="Consolas" w:cs="Consolas"/>
+          <w:color w:val="4C483D" w:themeColor="text2"/>
+          <w:kern w:val="0"/>
+          <w:lang w:val="fr-FR" w:eastAsia="ja-JP"/>
+        </w:rPr>
+        <w:t>html</w:t>
+      </w:r>
+      <w:r>
+        <w:rPr>
+          <w:rFonts w:ascii="Consolas" w:eastAsiaTheme="minorEastAsia" w:hAnsi="Consolas" w:cs="Consolas"/>
+          <w:color w:val="4C483D" w:themeColor="text2"/>
+          <w:kern w:val="0"/>
+          <w:lang w:val="fr-FR" w:eastAsia="ja-JP"/>
+        </w:rPr>
+        <w:t>'}</w:t>
+      </w:r>
+    </w:p>
+    <w:p>
+      <w:pPr>
+        <w:autoSpaceDE w:val="0"/>
+        <w:autoSpaceDN w:val="0"/>
+        <w:adjustRightInd w:val="0"/>
+        <w:spacing w:before="0" w:after="0" w:line="240" w:lineRule="auto"/>
+        <w:rPr>
+          <w:rFonts w:ascii="Consolas" w:eastAsiaTheme="minorEastAsia" w:hAnsi="Consolas" w:cs="Consolas"/>
+          <w:color w:val="4C483D" w:themeColor="text2"/>
+          <w:kern w:val="0"/>
+          <w:lang w:val="fr-FR" w:eastAsia="ja-JP"/>
+        </w:rPr>
+      </w:pPr>
+      <w:r>
+        <w:rPr>
+          <w:rFonts w:ascii="Consolas" w:eastAsiaTheme="minorEastAsia" w:hAnsi="Consolas" w:cs="Consolas"/>
+          <w:color w:val="4C483D" w:themeColor="text2"/>
+          <w:kern w:val="0"/>
+          <w:lang w:val="fr-FR" w:eastAsia="ja-JP"/>
+        </w:rPr>
+        <w:t>{$test|</w:t>
+      </w:r>
+      <w:r>
+        <w:rPr>
+          <w:rFonts w:ascii="Consolas" w:eastAsiaTheme="minorEastAsia" w:hAnsi="Consolas" w:cs="Consolas"/>
+          <w:color w:val="4C483D" w:themeColor="text2"/>
+          <w:kern w:val="0"/>
+          <w:lang w:val="fr-FR" w:eastAsia="ja-JP"/>
+        </w:rPr>
+        <w:t>un</w:t>
+      </w:r>
+      <w:r>
+        <w:rPr>
+          <w:rFonts w:ascii="Consolas" w:eastAsiaTheme="minorEastAsia" w:hAnsi="Consolas" w:cs="Consolas"/>
+          <w:color w:val="4C483D" w:themeColor="text2"/>
+          <w:kern w:val="0"/>
+          <w:lang w:val="fr-FR" w:eastAsia="ja-JP"/>
+        </w:rPr>
+        <w:t>escape:'html':'</w:t>
+      </w:r>
+      <w:r>
+        <w:rPr>
+          <w:rFonts w:ascii="Consolas" w:eastAsiaTheme="minorEastAsia" w:hAnsi="Consolas" w:cs="Consolas"/>
+          <w:color w:val="4C483D" w:themeColor="text2"/>
+          <w:kern w:val="0"/>
+          <w:lang w:val="fr-FR" w:eastAsia="ja-JP"/>
+        </w:rPr>
+        <w:t>UTF-8</w:t>
+      </w:r>
+      <w:r>
+        <w:rPr>
+          <w:rFonts w:ascii="Consolas" w:eastAsiaTheme="minorEastAsia" w:hAnsi="Consolas" w:cs="Consolas"/>
+          <w:color w:val="4C483D" w:themeColor="text2"/>
+          <w:kern w:val="0"/>
+          <w:lang w:val="fr-FR" w:eastAsia="ja-JP"/>
+        </w:rPr>
+        <w:t>'}</w:t>
+      </w:r>
+    </w:p>
+    <w:p>
+      <w:pPr>
+        <w:autoSpaceDE w:val="0"/>
+        <w:autoSpaceDN w:val="0"/>
+        <w:adjustRightInd w:val="0"/>
+        <w:spacing w:before="0" w:after="0" w:line="240" w:lineRule="auto"/>
+        <w:rPr>
+          <w:rFonts w:ascii="Consolas" w:eastAsiaTheme="minorEastAsia" w:hAnsi="Consolas" w:cs="Consolas"/>
+          <w:color w:val="4C483D" w:themeColor="text2"/>
+          <w:kern w:val="0"/>
+          <w:lang w:val="fr-FR" w:eastAsia="ja-JP"/>
+        </w:rPr>
+      </w:pPr>
+    </w:p>
+    <w:p>
+      <w:pPr>
+        <w:autoSpaceDE w:val="0"/>
+        <w:autoSpaceDN w:val="0"/>
+        <w:adjustRightInd w:val="0"/>
+        <w:spacing w:before="0" w:after="0" w:line="240" w:lineRule="auto"/>
+        <w:rPr>
+          <w:rFonts w:ascii="Consolas" w:eastAsiaTheme="minorEastAsia" w:hAnsi="Consolas" w:cs="Consolas"/>
+          <w:color w:val="4C483D" w:themeColor="text2"/>
+          <w:kern w:val="0"/>
+          <w:lang w:val="fr-FR" w:eastAsia="ja-JP"/>
+        </w:rPr>
+      </w:pPr>
+      <w:r>
+        <w:rPr>
+          <w:rFonts w:ascii="Consolas" w:eastAsiaTheme="minorEastAsia" w:hAnsi="Consolas" w:cs="Consolas"/>
+          <w:color w:val="4C483D" w:themeColor="text2"/>
+          <w:kern w:val="0"/>
+          <w:lang w:val="fr-FR" w:eastAsia="ja-JP"/>
+        </w:rPr>
+        <w:t>{$test|</w:t>
+      </w:r>
+      <w:r>
+        <w:rPr>
+          <w:rFonts w:ascii="Consolas" w:eastAsiaTheme="minorEastAsia" w:hAnsi="Consolas" w:cs="Consolas"/>
+          <w:color w:val="4C483D" w:themeColor="text2"/>
+          <w:kern w:val="0"/>
+          <w:lang w:val="fr-FR" w:eastAsia="ja-JP"/>
+        </w:rPr>
+        <w:t>lower</w:t>
+      </w:r>
+      <w:r>
+        <w:rPr>
+          <w:rFonts w:ascii="Consolas" w:eastAsiaTheme="minorEastAsia" w:hAnsi="Consolas" w:cs="Consolas"/>
+          <w:color w:val="4C483D" w:themeColor="text2"/>
+          <w:kern w:val="0"/>
+          <w:lang w:val="fr-FR" w:eastAsia="ja-JP"/>
+        </w:rPr>
+        <w:t>}</w:t>
+      </w:r>
+      <w:r>
+        <w:rPr>
+          <w:rFonts w:ascii="Consolas" w:eastAsiaTheme="minorEastAsia" w:hAnsi="Consolas" w:cs="Consolas"/>
+          <w:color w:val="4C483D" w:themeColor="text2"/>
+          <w:kern w:val="0"/>
+          <w:lang w:val="fr-FR" w:eastAsia="ja-JP"/>
+        </w:rPr>
+        <w:tab/>
+      </w:r>
+      <w:r>
+        <w:rPr>
+          <w:rFonts w:ascii="Consolas" w:eastAsiaTheme="minorEastAsia" w:hAnsi="Consolas" w:cs="Consolas"/>
+          <w:color w:val="4C483D" w:themeColor="text2"/>
+          <w:kern w:val="0"/>
+          <w:lang w:val="fr-FR" w:eastAsia="ja-JP"/>
+        </w:rPr>
+        <w:tab/>
+      </w:r>
+    </w:p>
+    <w:p>
+      <w:pPr>
+        <w:autoSpaceDE w:val="0"/>
+        <w:autoSpaceDN w:val="0"/>
+        <w:adjustRightInd w:val="0"/>
+        <w:spacing w:before="0" w:after="0" w:line="240" w:lineRule="auto"/>
+        <w:rPr>
+          <w:rFonts w:ascii="Consolas" w:eastAsiaTheme="minorEastAsia" w:hAnsi="Consolas" w:cs="Consolas"/>
+          <w:color w:val="4C483D" w:themeColor="text2"/>
+          <w:kern w:val="0"/>
+          <w:lang w:val="fr-FR" w:eastAsia="ja-JP"/>
+        </w:rPr>
+      </w:pPr>
+      <w:r>
+        <w:rPr>
+          <w:rFonts w:ascii="Consolas" w:eastAsiaTheme="minorEastAsia" w:hAnsi="Consolas" w:cs="Consolas"/>
+          <w:color w:val="4C483D" w:themeColor="text2"/>
+          <w:kern w:val="0"/>
+          <w:lang w:val="fr-FR" w:eastAsia="ja-JP"/>
+        </w:rPr>
+        <w:t xml:space="preserve">permet de mettre </w:t>
+      </w:r>
+      <w:r>
+        <w:rPr>
+          <w:rFonts w:ascii="Consolas" w:eastAsiaTheme="minorEastAsia" w:hAnsi="Consolas" w:cs="Consolas"/>
+          <w:color w:val="4C483D" w:themeColor="text2"/>
+          <w:kern w:val="0"/>
+          <w:lang w:val="fr-FR" w:eastAsia="ja-JP"/>
+        </w:rPr>
+        <w:t>toutes les lettres en minuscule</w:t>
+      </w:r>
+    </w:p>
+    <w:p>
+      <w:pPr>
+        <w:autoSpaceDE w:val="0"/>
+        <w:autoSpaceDN w:val="0"/>
+        <w:adjustRightInd w:val="0"/>
+        <w:spacing w:before="0" w:after="0" w:line="240" w:lineRule="auto"/>
+        <w:rPr>
+          <w:rFonts w:ascii="Consolas" w:eastAsiaTheme="minorEastAsia" w:hAnsi="Consolas" w:cs="Consolas"/>
+          <w:color w:val="4C483D" w:themeColor="text2"/>
+          <w:kern w:val="0"/>
+          <w:lang w:val="fr-FR" w:eastAsia="ja-JP"/>
+        </w:rPr>
+      </w:pPr>
+    </w:p>
+    <w:p>
+      <w:pPr>
+        <w:autoSpaceDE w:val="0"/>
+        <w:autoSpaceDN w:val="0"/>
+        <w:adjustRightInd w:val="0"/>
+        <w:spacing w:before="0" w:after="0" w:line="240" w:lineRule="auto"/>
+        <w:rPr>
+          <w:rFonts w:ascii="Consolas" w:eastAsiaTheme="minorEastAsia" w:hAnsi="Consolas" w:cs="Consolas"/>
+          <w:color w:val="4C483D" w:themeColor="text2"/>
+          <w:kern w:val="0"/>
+          <w:lang w:val="fr-FR" w:eastAsia="ja-JP"/>
+        </w:rPr>
+      </w:pPr>
+      <w:r>
+        <w:rPr>
+          <w:rFonts w:ascii="Consolas" w:eastAsiaTheme="minorEastAsia" w:hAnsi="Consolas" w:cs="Consolas"/>
+          <w:color w:val="4C483D" w:themeColor="text2"/>
+          <w:kern w:val="0"/>
+          <w:lang w:val="fr-FR" w:eastAsia="ja-JP"/>
+        </w:rPr>
+        <w:t>{$test|</w:t>
+      </w:r>
+      <w:r>
+        <w:rPr>
+          <w:rFonts w:ascii="Consolas" w:eastAsiaTheme="minorEastAsia" w:hAnsi="Consolas" w:cs="Consolas"/>
+          <w:color w:val="4C483D" w:themeColor="text2"/>
+          <w:kern w:val="0"/>
+          <w:lang w:val="fr-FR" w:eastAsia="ja-JP"/>
+        </w:rPr>
+        <w:t>upper</w:t>
+      </w:r>
+      <w:r>
+        <w:rPr>
+          <w:rFonts w:ascii="Consolas" w:eastAsiaTheme="minorEastAsia" w:hAnsi="Consolas" w:cs="Consolas"/>
+          <w:color w:val="4C483D" w:themeColor="text2"/>
+          <w:kern w:val="0"/>
+          <w:lang w:val="fr-FR" w:eastAsia="ja-JP"/>
+        </w:rPr>
+        <w:t>}</w:t>
+      </w:r>
+      <w:r>
+        <w:rPr>
+          <w:rFonts w:ascii="Consolas" w:eastAsiaTheme="minorEastAsia" w:hAnsi="Consolas" w:cs="Consolas"/>
+          <w:color w:val="4C483D" w:themeColor="text2"/>
+          <w:kern w:val="0"/>
+          <w:lang w:val="fr-FR" w:eastAsia="ja-JP"/>
+        </w:rPr>
+        <w:tab/>
+      </w:r>
+      <w:r>
+        <w:rPr>
+          <w:rFonts w:ascii="Consolas" w:eastAsiaTheme="minorEastAsia" w:hAnsi="Consolas" w:cs="Consolas"/>
+          <w:color w:val="4C483D" w:themeColor="text2"/>
+          <w:kern w:val="0"/>
+          <w:lang w:val="fr-FR" w:eastAsia="ja-JP"/>
+        </w:rPr>
+        <w:tab/>
+      </w:r>
+    </w:p>
+    <w:p>
+      <w:pPr>
+        <w:autoSpaceDE w:val="0"/>
+        <w:autoSpaceDN w:val="0"/>
+        <w:adjustRightInd w:val="0"/>
+        <w:spacing w:before="0" w:after="0" w:line="240" w:lineRule="auto"/>
+        <w:rPr>
+          <w:rFonts w:ascii="Consolas" w:eastAsiaTheme="minorEastAsia" w:hAnsi="Consolas" w:cs="Consolas"/>
+          <w:color w:val="4C483D" w:themeColor="text2"/>
+          <w:kern w:val="0"/>
+          <w:lang w:val="fr-FR" w:eastAsia="ja-JP"/>
+        </w:rPr>
+      </w:pPr>
+      <w:r>
+        <w:rPr>
+          <w:rFonts w:ascii="Consolas" w:eastAsiaTheme="minorEastAsia" w:hAnsi="Consolas" w:cs="Consolas"/>
+          <w:color w:val="4C483D" w:themeColor="text2"/>
+          <w:kern w:val="0"/>
+          <w:lang w:val="fr-FR" w:eastAsia="ja-JP"/>
+        </w:rPr>
+        <w:t xml:space="preserve">permet de mettre </w:t>
+      </w:r>
+      <w:r>
+        <w:rPr>
+          <w:rFonts w:ascii="Consolas" w:eastAsiaTheme="minorEastAsia" w:hAnsi="Consolas" w:cs="Consolas"/>
+          <w:color w:val="4C483D" w:themeColor="text2"/>
+          <w:kern w:val="0"/>
+          <w:lang w:val="fr-FR" w:eastAsia="ja-JP"/>
+        </w:rPr>
+        <w:t>tout</w:t>
+      </w:r>
+      <w:bookmarkStart w:id="19" w:name="_GoBack"/>
+      <w:bookmarkEnd w:id="19"/>
+      <w:r>
+        <w:rPr>
+          <w:rFonts w:ascii="Consolas" w:eastAsiaTheme="minorEastAsia" w:hAnsi="Consolas" w:cs="Consolas"/>
+          <w:color w:val="4C483D" w:themeColor="text2"/>
+          <w:kern w:val="0"/>
+          <w:lang w:val="fr-FR" w:eastAsia="ja-JP"/>
+        </w:rPr>
+        <w:t>es les lettres</w:t>
+      </w:r>
+      <w:r>
+        <w:rPr>
+          <w:rFonts w:ascii="Consolas" w:eastAsiaTheme="minorEastAsia" w:hAnsi="Consolas" w:cs="Consolas"/>
+          <w:color w:val="4C483D" w:themeColor="text2"/>
+          <w:kern w:val="0"/>
+          <w:lang w:val="fr-FR" w:eastAsia="ja-JP"/>
+        </w:rPr>
+        <w:t xml:space="preserve"> en majuscule</w:t>
+      </w:r>
+    </w:p>
+    <w:p>
+      <w:pPr>
+        <w:autoSpaceDE w:val="0"/>
+        <w:autoSpaceDN w:val="0"/>
+        <w:adjustRightInd w:val="0"/>
+        <w:spacing w:before="0" w:after="0" w:line="240" w:lineRule="auto"/>
+        <w:rPr>
+          <w:rFonts w:ascii="Consolas" w:eastAsiaTheme="minorEastAsia" w:hAnsi="Consolas" w:cs="Consolas"/>
+          <w:color w:val="4C483D" w:themeColor="text2"/>
+          <w:kern w:val="0"/>
+          <w:lang w:val="fr-FR" w:eastAsia="ja-JP"/>
+        </w:rPr>
+      </w:pPr>
+    </w:p>
+    <w:p>
+      <w:pPr>
+        <w:autoSpaceDE w:val="0"/>
+        <w:autoSpaceDN w:val="0"/>
+        <w:adjustRightInd w:val="0"/>
+        <w:spacing w:before="0" w:after="0" w:line="240" w:lineRule="auto"/>
+        <w:rPr>
+          <w:rFonts w:ascii="Consolas" w:eastAsiaTheme="minorEastAsia" w:hAnsi="Consolas" w:cs="Consolas"/>
+          <w:color w:val="4C483D" w:themeColor="text2"/>
+          <w:kern w:val="0"/>
+          <w:lang w:val="fr-FR" w:eastAsia="ja-JP"/>
+        </w:rPr>
+      </w:pPr>
     </w:p>
     <w:p>
       <w:pPr>
@@ -24951,7 +25439,7 @@
 </file>
 
 <file path=customXml/itemProps3.xml><?xml version="1.0" encoding="utf-8"?>
-<ds:datastoreItem xmlns:ds="http://schemas.openxmlformats.org/officeDocument/2006/customXml" ds:itemID="{6CC53149-E3E3-428E-8715-6B5020CFD404}">
+<ds:datastoreItem xmlns:ds="http://schemas.openxmlformats.org/officeDocument/2006/customXml" ds:itemID="{CB267EFB-2558-4E6B-9D52-6E81ADFDC88D}">
   <ds:schemaRefs>
     <ds:schemaRef ds:uri="http://schemas.openxmlformats.org/officeDocument/2006/bibliography"/>
   </ds:schemaRefs>

</xml_diff>

<commit_message>
fix bug variables in template + advancement tutorial
</commit_message>
<xml_diff>
--- a/Venus_Framework_tutoriel.docx
+++ b/Venus_Framework_tutoriel.docx
@@ -719,7 +719,21 @@
                                     <w:rPr>
                                       <w:lang w:val="fr-FR"/>
                                     </w:rPr>
-                                    <w:t>[Le nouveau framework MVC PHP]</w:t>
+                                    <w:t xml:space="preserve">[Le nouveau </w:t>
+                                  </w:r>
+                                  <w:proofErr w:type="spellStart"/>
+                                  <w:r>
+                                    <w:rPr>
+                                      <w:lang w:val="fr-FR"/>
+                                    </w:rPr>
+                                    <w:t>framework</w:t>
+                                  </w:r>
+                                  <w:proofErr w:type="spellEnd"/>
+                                  <w:r>
+                                    <w:rPr>
+                                      <w:lang w:val="fr-FR"/>
+                                    </w:rPr>
+                                    <w:t xml:space="preserve"> MVC PHP]</w:t>
                                   </w:r>
                                 </w:sdtContent>
                               </w:sdt>
@@ -839,7 +853,7 @@
             </w:rPr>
             <w:fldChar w:fldCharType="separate"/>
           </w:r>
-          <w:hyperlink w:anchor="_Toc388274926" w:history="1">
+          <w:hyperlink w:anchor="_Toc388430781" w:history="1">
             <w:r>
               <w:rPr>
                 <w:rStyle w:val="Lienhypertexte"/>
@@ -867,7 +881,7 @@
                 <w:noProof/>
                 <w:webHidden/>
               </w:rPr>
-              <w:instrText xml:space="preserve"> PAGEREF _Toc388274926 \h </w:instrText>
+              <w:instrText xml:space="preserve"> PAGEREF _Toc388430781 \h </w:instrText>
             </w:r>
             <w:r>
               <w:rPr>
@@ -907,7 +921,7 @@
               <w:lang w:val="fr-FR" w:eastAsia="fr-FR"/>
             </w:rPr>
           </w:pPr>
-          <w:hyperlink w:anchor="_Toc388274927" w:history="1">
+          <w:hyperlink w:anchor="_Toc388430782" w:history="1">
             <w:r>
               <w:rPr>
                 <w:rStyle w:val="Lienhypertexte"/>
@@ -927,7 +941,7 @@
               <w:lang w:val="fr-FR" w:eastAsia="fr-FR"/>
             </w:rPr>
           </w:pPr>
-          <w:hyperlink w:anchor="_Toc388274928" w:history="1">
+          <w:hyperlink w:anchor="_Toc388430783" w:history="1">
             <w:r>
               <w:rPr>
                 <w:rStyle w:val="Lienhypertexte"/>
@@ -947,7 +961,7 @@
               <w:lang w:val="fr-FR" w:eastAsia="fr-FR"/>
             </w:rPr>
           </w:pPr>
-          <w:hyperlink w:anchor="_Toc388274929" w:history="1">
+          <w:hyperlink w:anchor="_Toc388430784" w:history="1">
             <w:r>
               <w:rPr>
                 <w:rStyle w:val="Lienhypertexte"/>
@@ -967,7 +981,7 @@
               <w:lang w:val="fr-FR" w:eastAsia="fr-FR"/>
             </w:rPr>
           </w:pPr>
-          <w:hyperlink w:anchor="_Toc388274930" w:history="1">
+          <w:hyperlink w:anchor="_Toc388430785" w:history="1">
             <w:r>
               <w:rPr>
                 <w:rStyle w:val="Lienhypertexte"/>
@@ -994,7 +1008,7 @@
               <w:lang w:val="fr-FR" w:eastAsia="fr-FR"/>
             </w:rPr>
           </w:pPr>
-          <w:hyperlink w:anchor="_Toc388274931" w:history="1">
+          <w:hyperlink w:anchor="_Toc388430786" w:history="1">
             <w:r>
               <w:rPr>
                 <w:rStyle w:val="Lienhypertexte"/>
@@ -1022,7 +1036,7 @@
                 <w:noProof/>
                 <w:webHidden/>
               </w:rPr>
-              <w:instrText xml:space="preserve"> PAGEREF _Toc388274931 \h </w:instrText>
+              <w:instrText xml:space="preserve"> PAGEREF _Toc388430786 \h </w:instrText>
             </w:r>
             <w:r>
               <w:rPr>
@@ -1062,7 +1076,7 @@
               <w:lang w:val="fr-FR" w:eastAsia="fr-FR"/>
             </w:rPr>
           </w:pPr>
-          <w:hyperlink w:anchor="_Toc388274932" w:history="1">
+          <w:hyperlink w:anchor="_Toc388430787" w:history="1">
             <w:r>
               <w:rPr>
                 <w:rStyle w:val="Lienhypertexte"/>
@@ -1082,7 +1096,7 @@
               <w:lang w:val="fr-FR" w:eastAsia="fr-FR"/>
             </w:rPr>
           </w:pPr>
-          <w:hyperlink w:anchor="_Toc388274933" w:history="1">
+          <w:hyperlink w:anchor="_Toc388430788" w:history="1">
             <w:r>
               <w:rPr>
                 <w:rStyle w:val="Lienhypertexte"/>
@@ -1102,7 +1116,7 @@
               <w:lang w:val="fr-FR" w:eastAsia="fr-FR"/>
             </w:rPr>
           </w:pPr>
-          <w:hyperlink w:anchor="_Toc388274934" w:history="1">
+          <w:hyperlink w:anchor="_Toc388430789" w:history="1">
             <w:r>
               <w:rPr>
                 <w:rStyle w:val="Lienhypertexte"/>
@@ -1122,7 +1136,7 @@
               <w:lang w:val="fr-FR" w:eastAsia="fr-FR"/>
             </w:rPr>
           </w:pPr>
-          <w:hyperlink w:anchor="_Toc388274935" w:history="1">
+          <w:hyperlink w:anchor="_Toc388430790" w:history="1">
             <w:r>
               <w:rPr>
                 <w:rStyle w:val="Lienhypertexte"/>
@@ -1149,7 +1163,7 @@
               <w:lang w:val="fr-FR" w:eastAsia="fr-FR"/>
             </w:rPr>
           </w:pPr>
-          <w:hyperlink w:anchor="_Toc388274936" w:history="1">
+          <w:hyperlink w:anchor="_Toc388430791" w:history="1">
             <w:r>
               <w:rPr>
                 <w:rStyle w:val="Lienhypertexte"/>
@@ -1177,7 +1191,7 @@
                 <w:noProof/>
                 <w:webHidden/>
               </w:rPr>
-              <w:instrText xml:space="preserve"> PAGEREF _Toc388274936 \h </w:instrText>
+              <w:instrText xml:space="preserve"> PAGEREF _Toc388430791 \h </w:instrText>
             </w:r>
             <w:r>
               <w:rPr>
@@ -1217,7 +1231,7 @@
               <w:lang w:val="fr-FR" w:eastAsia="fr-FR"/>
             </w:rPr>
           </w:pPr>
-          <w:hyperlink w:anchor="_Toc388274937" w:history="1">
+          <w:hyperlink w:anchor="_Toc388430792" w:history="1">
             <w:r>
               <w:rPr>
                 <w:rStyle w:val="Lienhypertexte"/>
@@ -1237,7 +1251,7 @@
               <w:lang w:val="fr-FR" w:eastAsia="fr-FR"/>
             </w:rPr>
           </w:pPr>
-          <w:hyperlink w:anchor="_Toc388274938" w:history="1">
+          <w:hyperlink w:anchor="_Toc388430793" w:history="1">
             <w:r>
               <w:rPr>
                 <w:rStyle w:val="Lienhypertexte"/>
@@ -1257,7 +1271,7 @@
               <w:lang w:val="fr-FR" w:eastAsia="fr-FR"/>
             </w:rPr>
           </w:pPr>
-          <w:hyperlink w:anchor="_Toc388274939" w:history="1">
+          <w:hyperlink w:anchor="_Toc388430794" w:history="1">
             <w:r>
               <w:rPr>
                 <w:rStyle w:val="Lienhypertexte"/>
@@ -1277,7 +1291,7 @@
               <w:lang w:val="fr-FR" w:eastAsia="fr-FR"/>
             </w:rPr>
           </w:pPr>
-          <w:hyperlink w:anchor="_Toc388274940" w:history="1">
+          <w:hyperlink w:anchor="_Toc388430795" w:history="1">
             <w:r>
               <w:rPr>
                 <w:rStyle w:val="Lienhypertexte"/>
@@ -1297,7 +1311,7 @@
               <w:lang w:val="fr-FR" w:eastAsia="fr-FR"/>
             </w:rPr>
           </w:pPr>
-          <w:hyperlink w:anchor="_Toc388274941" w:history="1">
+          <w:hyperlink w:anchor="_Toc388430796" w:history="1">
             <w:r>
               <w:rPr>
                 <w:rStyle w:val="Lienhypertexte"/>
@@ -1324,7 +1338,7 @@
               <w:lang w:val="fr-FR" w:eastAsia="fr-FR"/>
             </w:rPr>
           </w:pPr>
-          <w:hyperlink w:anchor="_Toc388274942" w:history="1">
+          <w:hyperlink w:anchor="_Toc388430797" w:history="1">
             <w:r>
               <w:rPr>
                 <w:rStyle w:val="Lienhypertexte"/>
@@ -1352,7 +1366,7 @@
                 <w:noProof/>
                 <w:webHidden/>
               </w:rPr>
-              <w:instrText xml:space="preserve"> PAGEREF _Toc388274942 \h </w:instrText>
+              <w:instrText xml:space="preserve"> PAGEREF _Toc388430797 \h </w:instrText>
             </w:r>
             <w:r>
               <w:rPr>
@@ -1392,7 +1406,7 @@
               <w:lang w:val="fr-FR" w:eastAsia="fr-FR"/>
             </w:rPr>
           </w:pPr>
-          <w:hyperlink w:anchor="_Toc388274943" w:history="1">
+          <w:hyperlink w:anchor="_Toc388430798" w:history="1">
             <w:r>
               <w:rPr>
                 <w:rStyle w:val="Lienhypertexte"/>
@@ -1412,7 +1426,7 @@
               <w:lang w:val="fr-FR" w:eastAsia="fr-FR"/>
             </w:rPr>
           </w:pPr>
-          <w:hyperlink w:anchor="_Toc388274944" w:history="1">
+          <w:hyperlink w:anchor="_Toc388430799" w:history="1">
             <w:r>
               <w:rPr>
                 <w:rStyle w:val="Lienhypertexte"/>
@@ -1420,6 +1434,26 @@
                 <w:noProof/>
               </w:rPr>
               <w:t>Variables pré-définies et commentaires des templates</w:t>
+            </w:r>
+          </w:hyperlink>
+        </w:p>
+        <w:p>
+          <w:pPr>
+            <w:pStyle w:val="TM2"/>
+            <w:rPr>
+              <w:noProof/>
+              <w:color w:val="auto"/>
+              <w:lang w:val="fr-FR" w:eastAsia="fr-FR"/>
+            </w:rPr>
+          </w:pPr>
+          <w:hyperlink w:anchor="_Toc388430800" w:history="1">
+            <w:r>
+              <w:rPr>
+                <w:rStyle w:val="Lienhypertexte"/>
+                <w:rFonts w:ascii="Garamond" w:hAnsi="Garamond"/>
+                <w:noProof/>
+              </w:rPr>
+              <w:t>Les « Modifiers » des templates</w:t>
             </w:r>
           </w:hyperlink>
         </w:p>
@@ -1460,7 +1494,7 @@
           <w:lang w:val="fr-FR"/>
         </w:rPr>
       </w:pPr>
-      <w:bookmarkStart w:id="0" w:name="_Toc388274926"/>
+      <w:bookmarkStart w:id="0" w:name="_Toc388430781"/>
       <w:r>
         <w:rPr>
           <w:rFonts w:ascii="Century Gothic" w:hAnsi="Century Gothic"/>
@@ -1525,7 +1559,7 @@
           <w:lang w:val="fr-FR"/>
         </w:rPr>
       </w:pPr>
-      <w:bookmarkStart w:id="1" w:name="_Toc388274927"/>
+      <w:bookmarkStart w:id="1" w:name="_Toc388430782"/>
       <w:r>
         <w:rPr>
           <w:rFonts w:ascii="Garamond" w:hAnsi="Garamond"/>
@@ -2136,7 +2170,7 @@
           <w:lang w:val="fr-FR"/>
         </w:rPr>
       </w:pPr>
-      <w:bookmarkStart w:id="2" w:name="_Toc388274928"/>
+      <w:bookmarkStart w:id="2" w:name="_Toc388430783"/>
       <w:r>
         <w:rPr>
           <w:rFonts w:ascii="Garamond" w:hAnsi="Garamond"/>
@@ -3616,7 +3650,7 @@
           <w:lang w:val="fr-FR"/>
         </w:rPr>
       </w:pPr>
-      <w:bookmarkStart w:id="3" w:name="_Toc388274929"/>
+      <w:bookmarkStart w:id="3" w:name="_Toc388430784"/>
       <w:r>
         <w:rPr>
           <w:rFonts w:ascii="Garamond" w:hAnsi="Garamond"/>
@@ -4578,7 +4612,7 @@
           <w:lang w:val="fr-FR"/>
         </w:rPr>
       </w:pPr>
-      <w:bookmarkStart w:id="4" w:name="_Toc388274930"/>
+      <w:bookmarkStart w:id="4" w:name="_Toc388430785"/>
       <w:r>
         <w:rPr>
           <w:rFonts w:ascii="Garamond" w:hAnsi="Garamond"/>
@@ -5663,7 +5697,6 @@
           <w:color w:val="FFFFFF" w:themeColor="background1"/>
           <w:sz w:val="16"/>
           <w:szCs w:val="16"/>
-          <w:lang w:val="fr-FR"/>
         </w:rPr>
       </w:pPr>
       <w:r>
@@ -5672,7 +5705,6 @@
           <w:color w:val="FFFFFF" w:themeColor="background1"/>
           <w:sz w:val="16"/>
           <w:szCs w:val="16"/>
-          <w:lang w:val="fr-FR"/>
         </w:rPr>
         <w:t>},</w:t>
       </w:r>
@@ -6452,7 +6484,6 @@
           <w:color w:val="FFFFFF" w:themeColor="background1"/>
           <w:sz w:val="16"/>
           <w:szCs w:val="16"/>
-          <w:lang w:val="fr-FR"/>
         </w:rPr>
       </w:pPr>
       <w:r>
@@ -6461,7 +6492,6 @@
           <w:color w:val="FFFFFF" w:themeColor="background1"/>
           <w:sz w:val="16"/>
           <w:szCs w:val="16"/>
-          <w:lang w:val="fr-FR"/>
         </w:rPr>
         <w:t>},</w:t>
       </w:r>
@@ -6473,7 +6503,7 @@
           <w:lang w:val="fr-FR"/>
         </w:rPr>
       </w:pPr>
-      <w:bookmarkStart w:id="5" w:name="_Toc388274931"/>
+      <w:bookmarkStart w:id="5" w:name="_Toc388430786"/>
       <w:r>
         <w:rPr>
           <w:rFonts w:ascii="Century Gothic" w:hAnsi="Century Gothic"/>
@@ -6491,7 +6521,7 @@
           <w:lang w:val="fr-FR"/>
         </w:rPr>
       </w:pPr>
-      <w:bookmarkStart w:id="6" w:name="_Toc388274932"/>
+      <w:bookmarkStart w:id="6" w:name="_Toc388430787"/>
       <w:r>
         <w:rPr>
           <w:rFonts w:ascii="Garamond" w:hAnsi="Garamond"/>
@@ -6791,7 +6821,7 @@
           <w:lang w:val="fr-FR"/>
         </w:rPr>
       </w:pPr>
-      <w:bookmarkStart w:id="7" w:name="_Toc388274933"/>
+      <w:bookmarkStart w:id="7" w:name="_Toc388430788"/>
       <w:r>
         <w:rPr>
           <w:rFonts w:ascii="Garamond" w:hAnsi="Garamond"/>
@@ -9628,7 +9658,7 @@
           <w:lang w:val="fr-FR"/>
         </w:rPr>
       </w:pPr>
-      <w:bookmarkStart w:id="8" w:name="_Toc388274934"/>
+      <w:bookmarkStart w:id="8" w:name="_Toc388430789"/>
       <w:r>
         <w:rPr>
           <w:rFonts w:ascii="Garamond" w:hAnsi="Garamond"/>
@@ -12200,7 +12230,7 @@
           <w:lang w:val="fr-FR"/>
         </w:rPr>
       </w:pPr>
-      <w:bookmarkStart w:id="9" w:name="_Toc388274935"/>
+      <w:bookmarkStart w:id="9" w:name="_Toc388430790"/>
       <w:r>
         <w:rPr>
           <w:rFonts w:ascii="Garamond" w:hAnsi="Garamond"/>
@@ -12721,7 +12751,7 @@
           <w:lang w:val="fr-FR"/>
         </w:rPr>
       </w:pPr>
-      <w:bookmarkStart w:id="10" w:name="_Toc388274936"/>
+      <w:bookmarkStart w:id="10" w:name="_Toc388430791"/>
       <w:r>
         <w:rPr>
           <w:rFonts w:ascii="Century Gothic" w:hAnsi="Century Gothic"/>
@@ -12740,7 +12770,7 @@
           <w:lang w:val="fr-FR"/>
         </w:rPr>
       </w:pPr>
-      <w:bookmarkStart w:id="11" w:name="_Toc388274937"/>
+      <w:bookmarkStart w:id="11" w:name="_Toc388430792"/>
       <w:r>
         <w:rPr>
           <w:rFonts w:ascii="Garamond" w:hAnsi="Garamond"/>
@@ -13664,7 +13694,6 @@
         <w:spacing w:after="0" w:line="240" w:lineRule="auto"/>
         <w:rPr>
           <w:rFonts w:ascii="Consolas" w:hAnsi="Consolas" w:cs="Consolas"/>
-          <w:lang w:val="fr-FR"/>
         </w:rPr>
       </w:pPr>
       <w:r>
@@ -13688,25 +13717,20 @@
       <w:r>
         <w:rPr>
           <w:rFonts w:ascii="Consolas" w:hAnsi="Consolas" w:cs="Consolas"/>
-          <w:lang w:val="fr-FR"/>
         </w:rPr>
         <w:t>"</w:t>
       </w:r>
-      <w:proofErr w:type="spellStart"/>
       <w:proofErr w:type="gramStart"/>
       <w:r>
         <w:rPr>
           <w:rFonts w:ascii="Consolas" w:hAnsi="Consolas" w:cs="Consolas"/>
-          <w:lang w:val="fr-FR"/>
         </w:rPr>
         <w:t>null</w:t>
       </w:r>
-      <w:proofErr w:type="spellEnd"/>
       <w:proofErr w:type="gramEnd"/>
       <w:r>
         <w:rPr>
           <w:rFonts w:ascii="Consolas" w:hAnsi="Consolas" w:cs="Consolas"/>
-          <w:lang w:val="fr-FR"/>
         </w:rPr>
         <w:t>": false</w:t>
       </w:r>
@@ -13719,20 +13743,17 @@
         <w:spacing w:after="0" w:line="240" w:lineRule="auto"/>
         <w:rPr>
           <w:rFonts w:ascii="Consolas" w:hAnsi="Consolas" w:cs="Consolas"/>
-          <w:lang w:val="fr-FR"/>
-        </w:rPr>
-      </w:pPr>
-      <w:r>
-        <w:rPr>
-          <w:rFonts w:ascii="Consolas" w:hAnsi="Consolas" w:cs="Consolas"/>
-          <w:lang w:val="fr-FR"/>
+        </w:rPr>
+      </w:pPr>
+      <w:r>
+        <w:rPr>
+          <w:rFonts w:ascii="Consolas" w:hAnsi="Consolas" w:cs="Consolas"/>
         </w:rPr>
         <w:t xml:space="preserve">       </w:t>
       </w:r>
       <w:r>
         <w:rPr>
           <w:rFonts w:ascii="Consolas" w:hAnsi="Consolas" w:cs="Consolas"/>
-          <w:lang w:val="fr-FR"/>
         </w:rPr>
         <w:tab/>
         <w:t>}</w:t>
@@ -19636,7 +19657,7 @@
           <w:lang w:val="fr-FR"/>
         </w:rPr>
       </w:pPr>
-      <w:bookmarkStart w:id="12" w:name="_Toc388274938"/>
+      <w:bookmarkStart w:id="12" w:name="_Toc388430793"/>
       <w:r>
         <w:rPr>
           <w:rFonts w:ascii="Garamond" w:hAnsi="Garamond"/>
@@ -20858,18 +20879,18 @@
           <w:rFonts w:asciiTheme="minorHAnsi" w:hAnsiTheme="minorHAnsi" w:cs="Miriam"/>
           <w:szCs w:val="24"/>
           <w:u w:val="single"/>
-          <w:lang w:val="fr-FR"/>
-        </w:rPr>
-      </w:pPr>
+        </w:rPr>
+      </w:pPr>
+      <w:proofErr w:type="spellStart"/>
       <w:r>
         <w:rPr>
           <w:rFonts w:asciiTheme="minorHAnsi" w:hAnsiTheme="minorHAnsi" w:cs="Miriam"/>
           <w:szCs w:val="24"/>
           <w:u w:val="single"/>
-          <w:lang w:val="fr-FR"/>
         </w:rPr>
         <w:t>Raccourcis</w:t>
       </w:r>
+      <w:proofErr w:type="spellEnd"/>
     </w:p>
     <w:p>
       <w:pPr>
@@ -21092,7 +21113,7 @@
       <w:pPr>
         <w:pStyle w:val="Titre2"/>
       </w:pPr>
-      <w:bookmarkStart w:id="13" w:name="_Toc388274939"/>
+      <w:bookmarkStart w:id="13" w:name="_Toc388430794"/>
       <w:r>
         <w:rPr>
           <w:rFonts w:ascii="Garamond" w:hAnsi="Garamond"/>
@@ -22908,7 +22929,7 @@
           <w:lang w:val="fr-FR"/>
         </w:rPr>
       </w:pPr>
-      <w:bookmarkStart w:id="14" w:name="_Toc388274940"/>
+      <w:bookmarkStart w:id="14" w:name="_Toc388430795"/>
       <w:r>
         <w:rPr>
           <w:rFonts w:ascii="Garamond" w:hAnsi="Garamond"/>
@@ -23915,7 +23936,7 @@
           <w:lang w:val="fr-FR"/>
         </w:rPr>
       </w:pPr>
-      <w:bookmarkStart w:id="15" w:name="_Toc388274941"/>
+      <w:bookmarkStart w:id="15" w:name="_Toc388430796"/>
       <w:r>
         <w:rPr>
           <w:rFonts w:ascii="Garamond" w:hAnsi="Garamond"/>
@@ -25351,7 +25372,7 @@
           <w:lang w:val="fr-FR"/>
         </w:rPr>
       </w:pPr>
-      <w:bookmarkStart w:id="16" w:name="_Toc388274942"/>
+      <w:bookmarkStart w:id="16" w:name="_Toc388430797"/>
       <w:r>
         <w:rPr>
           <w:rFonts w:ascii="Century Gothic" w:hAnsi="Century Gothic"/>
@@ -25369,7 +25390,7 @@
           <w:lang w:val="fr-FR"/>
         </w:rPr>
       </w:pPr>
-      <w:bookmarkStart w:id="17" w:name="_Toc388274943"/>
+      <w:bookmarkStart w:id="17" w:name="_Toc388430798"/>
       <w:r>
         <w:rPr>
           <w:rFonts w:ascii="Garamond" w:hAnsi="Garamond"/>
@@ -26509,7 +26530,7 @@
           <w:lang w:val="fr-FR"/>
         </w:rPr>
       </w:pPr>
-      <w:bookmarkStart w:id="18" w:name="_Toc388274944"/>
+      <w:bookmarkStart w:id="18" w:name="_Toc388430799"/>
       <w:r>
         <w:rPr>
           <w:rFonts w:ascii="Garamond" w:hAnsi="Garamond"/>
@@ -27673,6 +27694,7 @@
           <w:lang w:val="fr-FR"/>
         </w:rPr>
       </w:pPr>
+      <w:bookmarkStart w:id="19" w:name="_Toc388430800"/>
       <w:r>
         <w:rPr>
           <w:rFonts w:ascii="Garamond" w:hAnsi="Garamond"/>
@@ -27717,6 +27739,7 @@
         </w:rPr>
         <w:t>templates</w:t>
       </w:r>
+      <w:bookmarkEnd w:id="19"/>
       <w:proofErr w:type="spellEnd"/>
     </w:p>
     <w:p>
@@ -32330,25 +32353,7 @@
           <w:kern w:val="0"/>
           <w:lang w:val="fr-FR" w:eastAsia="ja-JP"/>
         </w:rPr>
-        <w:t>test|</w:t>
-      </w:r>
-      <w:r>
-        <w:rPr>
-          <w:rFonts w:ascii="Consolas" w:eastAsiaTheme="minorEastAsia" w:hAnsi="Consolas" w:cs="Consolas"/>
-          <w:color w:val="4C483D" w:themeColor="text2"/>
-          <w:kern w:val="0"/>
-          <w:lang w:val="fr-FR" w:eastAsia="ja-JP"/>
-        </w:rPr>
-        <w:t>un</w:t>
-      </w:r>
-      <w:r>
-        <w:rPr>
-          <w:rFonts w:ascii="Consolas" w:eastAsiaTheme="minorEastAsia" w:hAnsi="Consolas" w:cs="Consolas"/>
-          <w:color w:val="4C483D" w:themeColor="text2"/>
-          <w:kern w:val="0"/>
-          <w:lang w:val="fr-FR" w:eastAsia="ja-JP"/>
-        </w:rPr>
-        <w:t>escape</w:t>
+        <w:t>test|unescape</w:t>
       </w:r>
       <w:proofErr w:type="gramEnd"/>
       <w:r>
@@ -32358,25 +32363,7 @@
           <w:kern w:val="0"/>
           <w:lang w:val="fr-FR" w:eastAsia="ja-JP"/>
         </w:rPr>
-        <w:t>:'html':'</w:t>
-      </w:r>
-      <w:r>
-        <w:rPr>
-          <w:rFonts w:ascii="Consolas" w:eastAsiaTheme="minorEastAsia" w:hAnsi="Consolas" w:cs="Consolas"/>
-          <w:color w:val="4C483D" w:themeColor="text2"/>
-          <w:kern w:val="0"/>
-          <w:lang w:val="fr-FR" w:eastAsia="ja-JP"/>
-        </w:rPr>
-        <w:t>UTF-8</w:t>
-      </w:r>
-      <w:r>
-        <w:rPr>
-          <w:rFonts w:ascii="Consolas" w:eastAsiaTheme="minorEastAsia" w:hAnsi="Consolas" w:cs="Consolas"/>
-          <w:color w:val="4C483D" w:themeColor="text2"/>
-          <w:kern w:val="0"/>
-          <w:lang w:val="fr-FR" w:eastAsia="ja-JP"/>
-        </w:rPr>
-        <w:t>'}</w:t>
+        <w:t>:'html':'UTF-8'}</w:t>
       </w:r>
     </w:p>
     <w:p>
@@ -32634,16 +32621,7 @@
           <w:kern w:val="0"/>
           <w:lang w:val="fr-FR" w:eastAsia="ja-JP"/>
         </w:rPr>
-        <w:t>toutes les lettres</w:t>
-      </w:r>
-      <w:r>
-        <w:rPr>
-          <w:rFonts w:ascii="Consolas" w:eastAsiaTheme="minorEastAsia" w:hAnsi="Consolas" w:cs="Consolas"/>
-          <w:color w:val="4C483D" w:themeColor="text2"/>
-          <w:kern w:val="0"/>
-          <w:lang w:val="fr-FR" w:eastAsia="ja-JP"/>
-        </w:rPr>
-        <w:t xml:space="preserve"> en majuscule</w:t>
+        <w:t>toutes les lettres en majuscule</w:t>
       </w:r>
     </w:p>
     <w:p>
@@ -32961,8 +32939,6 @@
         </w:rPr>
         <w:t>r</w:t>
       </w:r>
-      <w:bookmarkStart w:id="19" w:name="_GoBack"/>
-      <w:bookmarkEnd w:id="19"/>
       <w:r>
         <w:rPr>
           <w:rFonts w:ascii="Consolas" w:eastAsiaTheme="minorEastAsia" w:hAnsi="Consolas" w:cs="Consolas"/>
@@ -32994,6 +32970,1068 @@
         </w:rPr>
       </w:pPr>
     </w:p>
+    <w:p>
+      <w:pPr>
+        <w:pStyle w:val="Titre2"/>
+        <w:rPr>
+          <w:lang w:val="fr-FR"/>
+        </w:rPr>
+      </w:pPr>
+      <w:r>
+        <w:rPr>
+          <w:rFonts w:ascii="Garamond" w:hAnsi="Garamond"/>
+          <w:color w:val="4C483D"/>
+          <w:lang w:val="fr-FR"/>
+        </w:rPr>
+        <w:lastRenderedPageBreak/>
+        <w:t xml:space="preserve">Les </w:t>
+      </w:r>
+      <w:r>
+        <w:rPr>
+          <w:rFonts w:ascii="Garamond" w:hAnsi="Garamond"/>
+          <w:color w:val="4C483D"/>
+          <w:lang w:val="fr-FR"/>
+        </w:rPr>
+        <w:t xml:space="preserve">variables dans les </w:t>
+      </w:r>
+      <w:proofErr w:type="spellStart"/>
+      <w:r>
+        <w:rPr>
+          <w:rFonts w:ascii="Garamond" w:hAnsi="Garamond"/>
+          <w:color w:val="4C483D"/>
+          <w:lang w:val="fr-FR"/>
+        </w:rPr>
+        <w:t>templates</w:t>
+      </w:r>
+      <w:proofErr w:type="spellEnd"/>
+    </w:p>
+    <w:p>
+      <w:pPr>
+        <w:pStyle w:val="NormalWeb"/>
+        <w:shd w:val="clear" w:color="auto" w:fill="FFFFFF"/>
+        <w:spacing w:before="0" w:after="255"/>
+        <w:rPr>
+          <w:rFonts w:cs="Miriam"/>
+          <w:szCs w:val="24"/>
+          <w:lang w:val="fr-FR"/>
+        </w:rPr>
+      </w:pPr>
+      <w:r>
+        <w:rPr>
+          <w:rFonts w:cs="Miriam"/>
+          <w:szCs w:val="24"/>
+          <w:lang w:val="fr-FR"/>
+        </w:rPr>
+        <w:t>Le</w:t>
+      </w:r>
+      <w:r>
+        <w:rPr>
+          <w:rFonts w:cs="Miriam"/>
+          <w:szCs w:val="24"/>
+          <w:lang w:val="fr-FR"/>
+        </w:rPr>
+        <w:t xml:space="preserve">s variables du moteur de </w:t>
+      </w:r>
+      <w:proofErr w:type="spellStart"/>
+      <w:r>
+        <w:rPr>
+          <w:rFonts w:cs="Miriam"/>
+          <w:szCs w:val="24"/>
+          <w:lang w:val="fr-FR"/>
+        </w:rPr>
+        <w:t>template</w:t>
+      </w:r>
+      <w:proofErr w:type="spellEnd"/>
+      <w:r>
+        <w:rPr>
+          <w:rFonts w:cs="Miriam"/>
+          <w:szCs w:val="24"/>
+          <w:lang w:val="fr-FR"/>
+        </w:rPr>
+        <w:t xml:space="preserve"> de Venus Framework est relativement simple à utiliser tout en proposant une grande complexité.</w:t>
+      </w:r>
+    </w:p>
+    <w:p>
+      <w:pPr>
+        <w:pStyle w:val="NormalWeb"/>
+        <w:shd w:val="clear" w:color="auto" w:fill="FFFFFF"/>
+        <w:spacing w:before="0" w:after="255"/>
+        <w:rPr>
+          <w:rFonts w:cs="Miriam"/>
+          <w:szCs w:val="24"/>
+          <w:lang w:val="fr-FR"/>
+        </w:rPr>
+      </w:pPr>
+      <w:r>
+        <w:rPr>
+          <w:rFonts w:cs="Miriam"/>
+          <w:szCs w:val="24"/>
+          <w:lang w:val="fr-FR"/>
+        </w:rPr>
+        <w:t>Si vous assignez un tableau</w:t>
+      </w:r>
+      <w:r>
+        <w:rPr>
+          <w:rFonts w:cs="Miriam"/>
+          <w:szCs w:val="24"/>
+          <w:lang w:val="fr-FR"/>
+        </w:rPr>
+        <w:t xml:space="preserve"> avec un index numérique</w:t>
+      </w:r>
+      <w:r>
+        <w:rPr>
+          <w:rFonts w:cs="Miriam"/>
+          <w:szCs w:val="24"/>
+          <w:lang w:val="fr-FR"/>
+        </w:rPr>
+        <w:t>, vous pourrez afficher le contenu du tableau.</w:t>
+      </w:r>
+    </w:p>
+    <w:tbl>
+      <w:tblPr>
+        <w:tblStyle w:val="Grilledutableau"/>
+        <w:tblW w:w="0" w:type="auto"/>
+        <w:shd w:val="clear" w:color="auto" w:fill="000000" w:themeFill="text1"/>
+        <w:tblLook w:val="04A0" w:firstRow="1" w:lastRow="0" w:firstColumn="1" w:lastColumn="0" w:noHBand="0" w:noVBand="1"/>
+      </w:tblPr>
+      <w:tblGrid>
+        <w:gridCol w:w="4503"/>
+        <w:gridCol w:w="283"/>
+        <w:gridCol w:w="4501"/>
+      </w:tblGrid>
+      <w:tr>
+        <w:tc>
+          <w:tcPr>
+            <w:tcW w:w="4503" w:type="dxa"/>
+            <w:tcBorders>
+              <w:right w:val="nil"/>
+            </w:tcBorders>
+            <w:shd w:val="clear" w:color="auto" w:fill="000000" w:themeFill="text1"/>
+          </w:tcPr>
+          <w:p>
+            <w:pPr>
+              <w:pStyle w:val="NormalWeb"/>
+              <w:spacing w:before="0" w:after="255"/>
+              <w:rPr>
+                <w:rFonts w:ascii="Courier New" w:hAnsi="Courier New" w:cs="Courier New"/>
+                <w:color w:val="FFFFFF" w:themeColor="background1"/>
+                <w:sz w:val="16"/>
+                <w:szCs w:val="16"/>
+              </w:rPr>
+            </w:pPr>
+            <w:r>
+              <w:rPr>
+                <w:rFonts w:ascii="Courier New" w:hAnsi="Courier New" w:cs="Courier New"/>
+                <w:color w:val="FFFFFF" w:themeColor="background1"/>
+                <w:sz w:val="16"/>
+                <w:szCs w:val="16"/>
+              </w:rPr>
+              <w:t>$this-&gt;view</w:t>
+            </w:r>
+            <w:r>
+              <w:rPr>
+                <w:rFonts w:ascii="Courier New" w:hAnsi="Courier New" w:cs="Courier New"/>
+                <w:color w:val="FFFFFF" w:themeColor="background1"/>
+                <w:sz w:val="16"/>
+                <w:szCs w:val="16"/>
+              </w:rPr>
+              <w:br/>
+              <w:t xml:space="preserve">     </w:t>
+            </w:r>
+            <w:r>
+              <w:rPr>
+                <w:rFonts w:ascii="Courier New" w:hAnsi="Courier New" w:cs="Courier New"/>
+                <w:color w:val="FFFFFF" w:themeColor="background1"/>
+                <w:sz w:val="16"/>
+                <w:szCs w:val="16"/>
+              </w:rPr>
+              <w:t>-&gt;assign(‘test’, array(12.36));</w:t>
+            </w:r>
+          </w:p>
+        </w:tc>
+        <w:tc>
+          <w:tcPr>
+            <w:tcW w:w="283" w:type="dxa"/>
+            <w:tcBorders>
+              <w:top w:val="nil"/>
+              <w:left w:val="nil"/>
+              <w:bottom w:val="nil"/>
+              <w:right w:val="nil"/>
+            </w:tcBorders>
+            <w:shd w:val="clear" w:color="auto" w:fill="FFFFFF" w:themeFill="background1"/>
+          </w:tcPr>
+          <w:p>
+            <w:pPr>
+              <w:pStyle w:val="NormalWeb"/>
+              <w:spacing w:before="0" w:after="255"/>
+              <w:rPr>
+                <w:rFonts w:ascii="Courier New" w:hAnsi="Courier New" w:cs="Courier New"/>
+                <w:color w:val="FFFFFF" w:themeColor="background1"/>
+                <w:sz w:val="16"/>
+                <w:szCs w:val="16"/>
+              </w:rPr>
+            </w:pPr>
+          </w:p>
+        </w:tc>
+        <w:tc>
+          <w:tcPr>
+            <w:tcW w:w="4501" w:type="dxa"/>
+            <w:tcBorders>
+              <w:left w:val="nil"/>
+            </w:tcBorders>
+            <w:shd w:val="clear" w:color="auto" w:fill="000000" w:themeFill="text1"/>
+          </w:tcPr>
+          <w:p>
+            <w:pPr>
+              <w:pStyle w:val="NormalWeb"/>
+              <w:spacing w:before="0" w:after="255"/>
+              <w:rPr>
+                <w:rFonts w:ascii="Courier New" w:hAnsi="Courier New" w:cs="Courier New"/>
+                <w:color w:val="FFFFFF" w:themeColor="background1"/>
+                <w:sz w:val="16"/>
+                <w:szCs w:val="16"/>
+              </w:rPr>
+            </w:pPr>
+            <w:r>
+              <w:rPr>
+                <w:rFonts w:ascii="Courier New" w:hAnsi="Courier New" w:cs="Courier New"/>
+                <w:color w:val="FFFFFF" w:themeColor="background1"/>
+                <w:sz w:val="16"/>
+                <w:szCs w:val="16"/>
+              </w:rPr>
+              <w:t>{$test[0]}</w:t>
+            </w:r>
+          </w:p>
+        </w:tc>
+      </w:tr>
+    </w:tbl>
+    <w:p>
+      <w:pPr>
+        <w:pStyle w:val="NormalWeb"/>
+        <w:shd w:val="clear" w:color="auto" w:fill="FFFFFF"/>
+        <w:spacing w:before="0" w:after="255"/>
+        <w:rPr>
+          <w:rFonts w:cs="Miriam"/>
+          <w:szCs w:val="24"/>
+          <w:lang w:val="fr-FR"/>
+        </w:rPr>
+      </w:pPr>
+      <w:r>
+        <w:rPr>
+          <w:rFonts w:cs="Miriam"/>
+          <w:szCs w:val="24"/>
+          <w:lang w:val="fr-FR"/>
+        </w:rPr>
+        <w:br/>
+      </w:r>
+      <w:r>
+        <w:rPr>
+          <w:rFonts w:cs="Miriam"/>
+          <w:szCs w:val="24"/>
+          <w:lang w:val="fr-FR"/>
+        </w:rPr>
+        <w:t>Si vous assignez un tableau</w:t>
+      </w:r>
+      <w:r>
+        <w:rPr>
+          <w:rFonts w:cs="Miriam"/>
+          <w:szCs w:val="24"/>
+          <w:lang w:val="fr-FR"/>
+        </w:rPr>
+        <w:t xml:space="preserve"> avec un index alphanumérique</w:t>
+      </w:r>
+      <w:r>
+        <w:rPr>
+          <w:rFonts w:cs="Miriam"/>
+          <w:szCs w:val="24"/>
+          <w:lang w:val="fr-FR"/>
+        </w:rPr>
+        <w:t>, vous pourrez afficher le contenu du tableau.</w:t>
+      </w:r>
+    </w:p>
+    <w:tbl>
+      <w:tblPr>
+        <w:tblStyle w:val="Grilledutableau"/>
+        <w:tblW w:w="0" w:type="auto"/>
+        <w:shd w:val="clear" w:color="auto" w:fill="000000" w:themeFill="text1"/>
+        <w:tblLook w:val="04A0" w:firstRow="1" w:lastRow="0" w:firstColumn="1" w:lastColumn="0" w:noHBand="0" w:noVBand="1"/>
+      </w:tblPr>
+      <w:tblGrid>
+        <w:gridCol w:w="4503"/>
+        <w:gridCol w:w="283"/>
+        <w:gridCol w:w="4501"/>
+      </w:tblGrid>
+      <w:tr>
+        <w:tc>
+          <w:tcPr>
+            <w:tcW w:w="4503" w:type="dxa"/>
+            <w:tcBorders>
+              <w:right w:val="nil"/>
+            </w:tcBorders>
+            <w:shd w:val="clear" w:color="auto" w:fill="000000" w:themeFill="text1"/>
+          </w:tcPr>
+          <w:p>
+            <w:pPr>
+              <w:pStyle w:val="NormalWeb"/>
+              <w:spacing w:before="0" w:after="255"/>
+              <w:rPr>
+                <w:rFonts w:ascii="Courier New" w:hAnsi="Courier New" w:cs="Courier New"/>
+                <w:color w:val="FFFFFF" w:themeColor="background1"/>
+                <w:sz w:val="16"/>
+                <w:szCs w:val="16"/>
+              </w:rPr>
+            </w:pPr>
+            <w:r>
+              <w:rPr>
+                <w:rFonts w:ascii="Courier New" w:hAnsi="Courier New" w:cs="Courier New"/>
+                <w:color w:val="FFFFFF" w:themeColor="background1"/>
+                <w:sz w:val="16"/>
+                <w:szCs w:val="16"/>
+              </w:rPr>
+              <w:t>$this-&gt;view</w:t>
+            </w:r>
+            <w:r>
+              <w:rPr>
+                <w:rFonts w:ascii="Courier New" w:hAnsi="Courier New" w:cs="Courier New"/>
+                <w:color w:val="FFFFFF" w:themeColor="background1"/>
+                <w:sz w:val="16"/>
+                <w:szCs w:val="16"/>
+              </w:rPr>
+              <w:br/>
+              <w:t xml:space="preserve">     </w:t>
+            </w:r>
+            <w:r>
+              <w:rPr>
+                <w:rFonts w:ascii="Courier New" w:hAnsi="Courier New" w:cs="Courier New"/>
+                <w:color w:val="FFFFFF" w:themeColor="background1"/>
+                <w:sz w:val="16"/>
+                <w:szCs w:val="16"/>
+              </w:rPr>
+              <w:t>-&gt;assign(‘test’, array(</w:t>
+            </w:r>
+            <w:r>
+              <w:rPr>
+                <w:rFonts w:ascii="Courier New" w:hAnsi="Courier New" w:cs="Courier New"/>
+                <w:color w:val="FFFFFF" w:themeColor="background1"/>
+                <w:sz w:val="16"/>
+                <w:szCs w:val="16"/>
+              </w:rPr>
+              <w:t>‘</w:t>
+            </w:r>
+            <w:proofErr w:type="spellStart"/>
+            <w:r>
+              <w:rPr>
+                <w:rFonts w:ascii="Courier New" w:hAnsi="Courier New" w:cs="Courier New"/>
+                <w:color w:val="FFFFFF" w:themeColor="background1"/>
+                <w:sz w:val="16"/>
+                <w:szCs w:val="16"/>
+              </w:rPr>
+              <w:t>prenom</w:t>
+            </w:r>
+            <w:proofErr w:type="spellEnd"/>
+            <w:r>
+              <w:rPr>
+                <w:rFonts w:ascii="Courier New" w:hAnsi="Courier New" w:cs="Courier New"/>
+                <w:color w:val="FFFFFF" w:themeColor="background1"/>
+                <w:sz w:val="16"/>
+                <w:szCs w:val="16"/>
+              </w:rPr>
+              <w:t>’ =&gt; ‘John’</w:t>
+            </w:r>
+            <w:r>
+              <w:rPr>
+                <w:rFonts w:ascii="Courier New" w:hAnsi="Courier New" w:cs="Courier New"/>
+                <w:color w:val="FFFFFF" w:themeColor="background1"/>
+                <w:sz w:val="16"/>
+                <w:szCs w:val="16"/>
+              </w:rPr>
+              <w:t>));</w:t>
+            </w:r>
+          </w:p>
+        </w:tc>
+        <w:tc>
+          <w:tcPr>
+            <w:tcW w:w="283" w:type="dxa"/>
+            <w:tcBorders>
+              <w:top w:val="nil"/>
+              <w:left w:val="nil"/>
+              <w:bottom w:val="nil"/>
+              <w:right w:val="nil"/>
+            </w:tcBorders>
+            <w:shd w:val="clear" w:color="auto" w:fill="FFFFFF" w:themeFill="background1"/>
+          </w:tcPr>
+          <w:p>
+            <w:pPr>
+              <w:pStyle w:val="NormalWeb"/>
+              <w:spacing w:before="0" w:after="255"/>
+              <w:rPr>
+                <w:rFonts w:ascii="Courier New" w:hAnsi="Courier New" w:cs="Courier New"/>
+                <w:color w:val="FFFFFF" w:themeColor="background1"/>
+                <w:sz w:val="16"/>
+                <w:szCs w:val="16"/>
+              </w:rPr>
+            </w:pPr>
+          </w:p>
+        </w:tc>
+        <w:tc>
+          <w:tcPr>
+            <w:tcW w:w="4501" w:type="dxa"/>
+            <w:tcBorders>
+              <w:left w:val="nil"/>
+            </w:tcBorders>
+            <w:shd w:val="clear" w:color="auto" w:fill="000000" w:themeFill="text1"/>
+          </w:tcPr>
+          <w:p>
+            <w:pPr>
+              <w:pStyle w:val="NormalWeb"/>
+              <w:spacing w:before="0" w:after="255"/>
+              <w:rPr>
+                <w:rFonts w:ascii="Courier New" w:hAnsi="Courier New" w:cs="Courier New"/>
+                <w:color w:val="FFFFFF" w:themeColor="background1"/>
+                <w:sz w:val="16"/>
+                <w:szCs w:val="16"/>
+              </w:rPr>
+            </w:pPr>
+            <w:r>
+              <w:rPr>
+                <w:rFonts w:ascii="Courier New" w:hAnsi="Courier New" w:cs="Courier New"/>
+                <w:color w:val="FFFFFF" w:themeColor="background1"/>
+                <w:sz w:val="16"/>
+                <w:szCs w:val="16"/>
+              </w:rPr>
+              <w:t>{$</w:t>
+            </w:r>
+            <w:proofErr w:type="spellStart"/>
+            <w:r>
+              <w:rPr>
+                <w:rFonts w:ascii="Courier New" w:hAnsi="Courier New" w:cs="Courier New"/>
+                <w:color w:val="FFFFFF" w:themeColor="background1"/>
+                <w:sz w:val="16"/>
+                <w:szCs w:val="16"/>
+              </w:rPr>
+              <w:t>test</w:t>
+            </w:r>
+            <w:r>
+              <w:rPr>
+                <w:rFonts w:ascii="Courier New" w:hAnsi="Courier New" w:cs="Courier New"/>
+                <w:color w:val="FFFFFF" w:themeColor="background1"/>
+                <w:sz w:val="16"/>
+                <w:szCs w:val="16"/>
+              </w:rPr>
+              <w:t>.prenom</w:t>
+            </w:r>
+            <w:proofErr w:type="spellEnd"/>
+            <w:r>
+              <w:rPr>
+                <w:rFonts w:ascii="Courier New" w:hAnsi="Courier New" w:cs="Courier New"/>
+                <w:color w:val="FFFFFF" w:themeColor="background1"/>
+                <w:sz w:val="16"/>
+                <w:szCs w:val="16"/>
+              </w:rPr>
+              <w:t>}</w:t>
+            </w:r>
+          </w:p>
+        </w:tc>
+      </w:tr>
+    </w:tbl>
+    <w:p>
+      <w:pPr>
+        <w:pStyle w:val="NormalWeb"/>
+        <w:shd w:val="clear" w:color="auto" w:fill="FFFFFF"/>
+        <w:spacing w:before="0" w:after="255"/>
+        <w:rPr>
+          <w:rFonts w:cs="Miriam"/>
+          <w:szCs w:val="24"/>
+          <w:lang w:val="fr-FR"/>
+        </w:rPr>
+      </w:pPr>
+      <w:r>
+        <w:rPr>
+          <w:rFonts w:cs="Miriam"/>
+          <w:szCs w:val="24"/>
+          <w:lang w:val="fr-FR"/>
+        </w:rPr>
+        <w:br/>
+      </w:r>
+      <w:r>
+        <w:rPr>
+          <w:rFonts w:cs="Miriam"/>
+          <w:szCs w:val="24"/>
+          <w:lang w:val="fr-FR"/>
+        </w:rPr>
+        <w:t>Si vous assignez un tableau avec un index alphanumérique, vous pourrez afficher le contenu du tableau</w:t>
+      </w:r>
+      <w:r>
+        <w:rPr>
+          <w:rFonts w:cs="Miriam"/>
+          <w:szCs w:val="24"/>
+          <w:lang w:val="fr-FR"/>
+        </w:rPr>
+        <w:t xml:space="preserve"> en appelant l’index dynamiquement</w:t>
+      </w:r>
+      <w:r>
+        <w:rPr>
+          <w:rFonts w:cs="Miriam"/>
+          <w:szCs w:val="24"/>
+          <w:lang w:val="fr-FR"/>
+        </w:rPr>
+        <w:t>.</w:t>
+      </w:r>
+    </w:p>
+    <w:tbl>
+      <w:tblPr>
+        <w:tblStyle w:val="Grilledutableau"/>
+        <w:tblW w:w="0" w:type="auto"/>
+        <w:shd w:val="clear" w:color="auto" w:fill="000000" w:themeFill="text1"/>
+        <w:tblLook w:val="04A0" w:firstRow="1" w:lastRow="0" w:firstColumn="1" w:lastColumn="0" w:noHBand="0" w:noVBand="1"/>
+      </w:tblPr>
+      <w:tblGrid>
+        <w:gridCol w:w="4503"/>
+        <w:gridCol w:w="283"/>
+        <w:gridCol w:w="4501"/>
+      </w:tblGrid>
+      <w:tr>
+        <w:tc>
+          <w:tcPr>
+            <w:tcW w:w="4503" w:type="dxa"/>
+            <w:tcBorders>
+              <w:right w:val="nil"/>
+            </w:tcBorders>
+            <w:shd w:val="clear" w:color="auto" w:fill="000000" w:themeFill="text1"/>
+          </w:tcPr>
+          <w:p>
+            <w:pPr>
+              <w:pStyle w:val="NormalWeb"/>
+              <w:spacing w:before="0" w:after="255"/>
+              <w:rPr>
+                <w:rFonts w:ascii="Courier New" w:hAnsi="Courier New" w:cs="Courier New"/>
+                <w:color w:val="FFFFFF" w:themeColor="background1"/>
+                <w:sz w:val="16"/>
+                <w:szCs w:val="16"/>
+              </w:rPr>
+            </w:pPr>
+            <w:r>
+              <w:rPr>
+                <w:rFonts w:ascii="Courier New" w:hAnsi="Courier New" w:cs="Courier New"/>
+                <w:color w:val="FFFFFF" w:themeColor="background1"/>
+                <w:sz w:val="16"/>
+                <w:szCs w:val="16"/>
+              </w:rPr>
+              <w:t>$this-&gt;view</w:t>
+            </w:r>
+            <w:r>
+              <w:rPr>
+                <w:rFonts w:ascii="Courier New" w:hAnsi="Courier New" w:cs="Courier New"/>
+                <w:color w:val="FFFFFF" w:themeColor="background1"/>
+                <w:sz w:val="16"/>
+                <w:szCs w:val="16"/>
+              </w:rPr>
+              <w:br/>
+              <w:t xml:space="preserve">     -&gt;assign(‘test’, array(‘</w:t>
+            </w:r>
+            <w:proofErr w:type="spellStart"/>
+            <w:r>
+              <w:rPr>
+                <w:rFonts w:ascii="Courier New" w:hAnsi="Courier New" w:cs="Courier New"/>
+                <w:color w:val="FFFFFF" w:themeColor="background1"/>
+                <w:sz w:val="16"/>
+                <w:szCs w:val="16"/>
+              </w:rPr>
+              <w:t>prenom</w:t>
+            </w:r>
+            <w:proofErr w:type="spellEnd"/>
+            <w:r>
+              <w:rPr>
+                <w:rFonts w:ascii="Courier New" w:hAnsi="Courier New" w:cs="Courier New"/>
+                <w:color w:val="FFFFFF" w:themeColor="background1"/>
+                <w:sz w:val="16"/>
+                <w:szCs w:val="16"/>
+              </w:rPr>
+              <w:t>’ =&gt; ‘John’))</w:t>
+            </w:r>
+            <w:r>
+              <w:rPr>
+                <w:rFonts w:ascii="Courier New" w:hAnsi="Courier New" w:cs="Courier New"/>
+                <w:color w:val="FFFFFF" w:themeColor="background1"/>
+                <w:sz w:val="16"/>
+                <w:szCs w:val="16"/>
+              </w:rPr>
+              <w:br/>
+            </w:r>
+            <w:r>
+              <w:rPr>
+                <w:rFonts w:ascii="Courier New" w:hAnsi="Courier New" w:cs="Courier New"/>
+                <w:color w:val="FFFFFF" w:themeColor="background1"/>
+                <w:sz w:val="16"/>
+                <w:szCs w:val="16"/>
+              </w:rPr>
+              <w:t xml:space="preserve">     -&gt;assign(‘index’, ‘</w:t>
+            </w:r>
+            <w:proofErr w:type="spellStart"/>
+            <w:r>
+              <w:rPr>
+                <w:rFonts w:ascii="Courier New" w:hAnsi="Courier New" w:cs="Courier New"/>
+                <w:color w:val="FFFFFF" w:themeColor="background1"/>
+                <w:sz w:val="16"/>
+                <w:szCs w:val="16"/>
+              </w:rPr>
+              <w:t>prenom</w:t>
+            </w:r>
+            <w:proofErr w:type="spellEnd"/>
+            <w:r>
+              <w:rPr>
+                <w:rFonts w:ascii="Courier New" w:hAnsi="Courier New" w:cs="Courier New"/>
+                <w:color w:val="FFFFFF" w:themeColor="background1"/>
+                <w:sz w:val="16"/>
+                <w:szCs w:val="16"/>
+              </w:rPr>
+              <w:t>’)</w:t>
+            </w:r>
+            <w:r>
+              <w:rPr>
+                <w:rFonts w:ascii="Courier New" w:hAnsi="Courier New" w:cs="Courier New"/>
+                <w:color w:val="FFFFFF" w:themeColor="background1"/>
+                <w:sz w:val="16"/>
+                <w:szCs w:val="16"/>
+              </w:rPr>
+              <w:t>;</w:t>
+            </w:r>
+          </w:p>
+        </w:tc>
+        <w:tc>
+          <w:tcPr>
+            <w:tcW w:w="283" w:type="dxa"/>
+            <w:tcBorders>
+              <w:top w:val="nil"/>
+              <w:left w:val="nil"/>
+              <w:bottom w:val="nil"/>
+              <w:right w:val="nil"/>
+            </w:tcBorders>
+            <w:shd w:val="clear" w:color="auto" w:fill="FFFFFF" w:themeFill="background1"/>
+          </w:tcPr>
+          <w:p>
+            <w:pPr>
+              <w:pStyle w:val="NormalWeb"/>
+              <w:spacing w:before="0" w:after="255"/>
+              <w:rPr>
+                <w:rFonts w:ascii="Courier New" w:hAnsi="Courier New" w:cs="Courier New"/>
+                <w:color w:val="FFFFFF" w:themeColor="background1"/>
+                <w:sz w:val="16"/>
+                <w:szCs w:val="16"/>
+              </w:rPr>
+            </w:pPr>
+          </w:p>
+        </w:tc>
+        <w:tc>
+          <w:tcPr>
+            <w:tcW w:w="4501" w:type="dxa"/>
+            <w:tcBorders>
+              <w:left w:val="nil"/>
+            </w:tcBorders>
+            <w:shd w:val="clear" w:color="auto" w:fill="000000" w:themeFill="text1"/>
+          </w:tcPr>
+          <w:p>
+            <w:pPr>
+              <w:pStyle w:val="NormalWeb"/>
+              <w:spacing w:before="0" w:after="255"/>
+              <w:rPr>
+                <w:rFonts w:ascii="Courier New" w:hAnsi="Courier New" w:cs="Courier New"/>
+                <w:color w:val="FFFFFF" w:themeColor="background1"/>
+                <w:sz w:val="16"/>
+                <w:szCs w:val="16"/>
+                <w:lang w:val="fr-FR"/>
+              </w:rPr>
+            </w:pPr>
+            <w:r>
+              <w:rPr>
+                <w:rFonts w:ascii="Courier New" w:hAnsi="Courier New" w:cs="Courier New"/>
+                <w:color w:val="FFFFFF" w:themeColor="background1"/>
+                <w:sz w:val="16"/>
+                <w:szCs w:val="16"/>
+                <w:lang w:val="fr-FR"/>
+              </w:rPr>
+              <w:t>{$</w:t>
+            </w:r>
+            <w:proofErr w:type="spellStart"/>
+            <w:r>
+              <w:rPr>
+                <w:rFonts w:ascii="Courier New" w:hAnsi="Courier New" w:cs="Courier New"/>
+                <w:color w:val="FFFFFF" w:themeColor="background1"/>
+                <w:sz w:val="16"/>
+                <w:szCs w:val="16"/>
+                <w:lang w:val="fr-FR"/>
+              </w:rPr>
+              <w:t>test.</w:t>
+            </w:r>
+            <w:r>
+              <w:rPr>
+                <w:rFonts w:ascii="Courier New" w:hAnsi="Courier New" w:cs="Courier New"/>
+                <w:color w:val="FFFFFF" w:themeColor="background1"/>
+                <w:sz w:val="16"/>
+                <w:szCs w:val="16"/>
+                <w:lang w:val="fr-FR"/>
+              </w:rPr>
+              <w:t>$index</w:t>
+            </w:r>
+            <w:proofErr w:type="spellEnd"/>
+            <w:r>
+              <w:rPr>
+                <w:rFonts w:ascii="Courier New" w:hAnsi="Courier New" w:cs="Courier New"/>
+                <w:color w:val="FFFFFF" w:themeColor="background1"/>
+                <w:sz w:val="16"/>
+                <w:szCs w:val="16"/>
+                <w:lang w:val="fr-FR"/>
+              </w:rPr>
+              <w:t>}</w:t>
+            </w:r>
+          </w:p>
+        </w:tc>
+      </w:tr>
+    </w:tbl>
+    <w:p>
+      <w:pPr>
+        <w:pStyle w:val="NormalWeb"/>
+        <w:shd w:val="clear" w:color="auto" w:fill="FFFFFF"/>
+        <w:spacing w:before="0" w:after="255"/>
+        <w:rPr>
+          <w:rFonts w:cs="Miriam"/>
+          <w:szCs w:val="24"/>
+          <w:lang w:val="fr-FR"/>
+        </w:rPr>
+      </w:pPr>
+      <w:r>
+        <w:rPr>
+          <w:rFonts w:cs="Miriam"/>
+          <w:szCs w:val="24"/>
+          <w:lang w:val="fr-FR"/>
+        </w:rPr>
+        <w:br/>
+      </w:r>
+      <w:r>
+        <w:rPr>
+          <w:rFonts w:cs="Miriam"/>
+          <w:szCs w:val="24"/>
+          <w:lang w:val="fr-FR"/>
+        </w:rPr>
+        <w:t xml:space="preserve">Si vous assignez un, vous pourrez afficher le contenu </w:t>
+      </w:r>
+      <w:r>
+        <w:rPr>
+          <w:rFonts w:cs="Miriam"/>
+          <w:szCs w:val="24"/>
+          <w:lang w:val="fr-FR"/>
+        </w:rPr>
+        <w:t>des paramètres d’objets</w:t>
+      </w:r>
+      <w:r>
+        <w:rPr>
+          <w:rFonts w:cs="Miriam"/>
+          <w:szCs w:val="24"/>
+          <w:lang w:val="fr-FR"/>
+        </w:rPr>
+        <w:t>.</w:t>
+      </w:r>
+    </w:p>
+    <w:tbl>
+      <w:tblPr>
+        <w:tblStyle w:val="Grilledutableau"/>
+        <w:tblW w:w="0" w:type="auto"/>
+        <w:shd w:val="clear" w:color="auto" w:fill="000000" w:themeFill="text1"/>
+        <w:tblLook w:val="04A0" w:firstRow="1" w:lastRow="0" w:firstColumn="1" w:lastColumn="0" w:noHBand="0" w:noVBand="1"/>
+      </w:tblPr>
+      <w:tblGrid>
+        <w:gridCol w:w="4503"/>
+        <w:gridCol w:w="283"/>
+        <w:gridCol w:w="4501"/>
+      </w:tblGrid>
+      <w:tr>
+        <w:tc>
+          <w:tcPr>
+            <w:tcW w:w="4503" w:type="dxa"/>
+            <w:tcBorders>
+              <w:right w:val="nil"/>
+            </w:tcBorders>
+            <w:shd w:val="clear" w:color="auto" w:fill="000000" w:themeFill="text1"/>
+          </w:tcPr>
+          <w:p>
+            <w:pPr>
+              <w:pStyle w:val="NormalWeb"/>
+              <w:spacing w:before="0" w:after="255"/>
+              <w:rPr>
+                <w:rFonts w:ascii="Courier New" w:hAnsi="Courier New" w:cs="Courier New"/>
+                <w:color w:val="FFFFFF" w:themeColor="background1"/>
+                <w:sz w:val="16"/>
+                <w:szCs w:val="16"/>
+              </w:rPr>
+            </w:pPr>
+            <w:r>
+              <w:rPr>
+                <w:rFonts w:ascii="Courier New" w:hAnsi="Courier New" w:cs="Courier New"/>
+                <w:color w:val="FFFFFF" w:themeColor="background1"/>
+                <w:sz w:val="16"/>
+                <w:szCs w:val="16"/>
+              </w:rPr>
+              <w:t>$</w:t>
+            </w:r>
+            <w:proofErr w:type="spellStart"/>
+            <w:r>
+              <w:rPr>
+                <w:rFonts w:ascii="Courier New" w:hAnsi="Courier New" w:cs="Courier New"/>
+                <w:color w:val="FFFFFF" w:themeColor="background1"/>
+                <w:sz w:val="16"/>
+                <w:szCs w:val="16"/>
+              </w:rPr>
+              <w:t>oObject</w:t>
+            </w:r>
+            <w:proofErr w:type="spellEnd"/>
+            <w:r>
+              <w:rPr>
+                <w:rFonts w:ascii="Courier New" w:hAnsi="Courier New" w:cs="Courier New"/>
+                <w:color w:val="FFFFFF" w:themeColor="background1"/>
+                <w:sz w:val="16"/>
+                <w:szCs w:val="16"/>
+              </w:rPr>
+              <w:t xml:space="preserve"> = new \</w:t>
+            </w:r>
+            <w:proofErr w:type="spellStart"/>
+            <w:r>
+              <w:rPr>
+                <w:rFonts w:ascii="Courier New" w:hAnsi="Courier New" w:cs="Courier New"/>
+                <w:color w:val="FFFFFF" w:themeColor="background1"/>
+                <w:sz w:val="16"/>
+                <w:szCs w:val="16"/>
+              </w:rPr>
+              <w:t>StdClass</w:t>
+            </w:r>
+            <w:proofErr w:type="spellEnd"/>
+            <w:r>
+              <w:rPr>
+                <w:rFonts w:ascii="Courier New" w:hAnsi="Courier New" w:cs="Courier New"/>
+                <w:color w:val="FFFFFF" w:themeColor="background1"/>
+                <w:sz w:val="16"/>
+                <w:szCs w:val="16"/>
+              </w:rPr>
+              <w:t>;</w:t>
+            </w:r>
+            <w:r>
+              <w:rPr>
+                <w:rFonts w:ascii="Courier New" w:hAnsi="Courier New" w:cs="Courier New"/>
+                <w:color w:val="FFFFFF" w:themeColor="background1"/>
+                <w:sz w:val="16"/>
+                <w:szCs w:val="16"/>
+              </w:rPr>
+              <w:br/>
+              <w:t>$</w:t>
+            </w:r>
+            <w:proofErr w:type="spellStart"/>
+            <w:r>
+              <w:rPr>
+                <w:rFonts w:ascii="Courier New" w:hAnsi="Courier New" w:cs="Courier New"/>
+                <w:color w:val="FFFFFF" w:themeColor="background1"/>
+                <w:sz w:val="16"/>
+                <w:szCs w:val="16"/>
+              </w:rPr>
+              <w:t>oObject</w:t>
+            </w:r>
+            <w:proofErr w:type="spellEnd"/>
+            <w:r>
+              <w:rPr>
+                <w:rFonts w:ascii="Courier New" w:hAnsi="Courier New" w:cs="Courier New"/>
+                <w:color w:val="FFFFFF" w:themeColor="background1"/>
+                <w:sz w:val="16"/>
+                <w:szCs w:val="16"/>
+              </w:rPr>
+              <w:t>-&gt;</w:t>
+            </w:r>
+            <w:proofErr w:type="spellStart"/>
+            <w:r>
+              <w:rPr>
+                <w:rFonts w:ascii="Courier New" w:hAnsi="Courier New" w:cs="Courier New"/>
+                <w:color w:val="FFFFFF" w:themeColor="background1"/>
+                <w:sz w:val="16"/>
+                <w:szCs w:val="16"/>
+              </w:rPr>
+              <w:t>prenom</w:t>
+            </w:r>
+            <w:proofErr w:type="spellEnd"/>
+            <w:r>
+              <w:rPr>
+                <w:rFonts w:ascii="Courier New" w:hAnsi="Courier New" w:cs="Courier New"/>
+                <w:color w:val="FFFFFF" w:themeColor="background1"/>
+                <w:sz w:val="16"/>
+                <w:szCs w:val="16"/>
+              </w:rPr>
+              <w:t xml:space="preserve"> = ‘</w:t>
+            </w:r>
+            <w:r>
+              <w:rPr>
+                <w:rFonts w:ascii="Courier New" w:hAnsi="Courier New" w:cs="Courier New"/>
+                <w:color w:val="FFFFFF" w:themeColor="background1"/>
+                <w:sz w:val="16"/>
+                <w:szCs w:val="16"/>
+              </w:rPr>
+              <w:t>john</w:t>
+            </w:r>
+            <w:r>
+              <w:rPr>
+                <w:rFonts w:ascii="Courier New" w:hAnsi="Courier New" w:cs="Courier New"/>
+                <w:color w:val="FFFFFF" w:themeColor="background1"/>
+                <w:sz w:val="16"/>
+                <w:szCs w:val="16"/>
+              </w:rPr>
+              <w:t>’</w:t>
+            </w:r>
+            <w:r>
+              <w:rPr>
+                <w:rFonts w:ascii="Courier New" w:hAnsi="Courier New" w:cs="Courier New"/>
+                <w:color w:val="FFFFFF" w:themeColor="background1"/>
+                <w:sz w:val="16"/>
+                <w:szCs w:val="16"/>
+              </w:rPr>
+              <w:t>;</w:t>
+            </w:r>
+          </w:p>
+          <w:p>
+            <w:pPr>
+              <w:pStyle w:val="NormalWeb"/>
+              <w:spacing w:before="0" w:after="255"/>
+              <w:rPr>
+                <w:rFonts w:ascii="Courier New" w:hAnsi="Courier New" w:cs="Courier New"/>
+                <w:color w:val="FFFFFF" w:themeColor="background1"/>
+                <w:sz w:val="16"/>
+                <w:szCs w:val="16"/>
+              </w:rPr>
+            </w:pPr>
+            <w:r>
+              <w:rPr>
+                <w:rFonts w:ascii="Courier New" w:hAnsi="Courier New" w:cs="Courier New"/>
+                <w:color w:val="FFFFFF" w:themeColor="background1"/>
+                <w:sz w:val="16"/>
+                <w:szCs w:val="16"/>
+              </w:rPr>
+              <w:t>$this-&gt;view</w:t>
+            </w:r>
+            <w:r>
+              <w:rPr>
+                <w:rFonts w:ascii="Courier New" w:hAnsi="Courier New" w:cs="Courier New"/>
+                <w:color w:val="FFFFFF" w:themeColor="background1"/>
+                <w:sz w:val="16"/>
+                <w:szCs w:val="16"/>
+              </w:rPr>
+              <w:br/>
+              <w:t xml:space="preserve">     -&gt;assign(‘test’, </w:t>
+            </w:r>
+            <w:r>
+              <w:rPr>
+                <w:rFonts w:ascii="Courier New" w:hAnsi="Courier New" w:cs="Courier New"/>
+                <w:color w:val="FFFFFF" w:themeColor="background1"/>
+                <w:sz w:val="16"/>
+                <w:szCs w:val="16"/>
+              </w:rPr>
+              <w:t>$</w:t>
+            </w:r>
+            <w:proofErr w:type="spellStart"/>
+            <w:r>
+              <w:rPr>
+                <w:rFonts w:ascii="Courier New" w:hAnsi="Courier New" w:cs="Courier New"/>
+                <w:color w:val="FFFFFF" w:themeColor="background1"/>
+                <w:sz w:val="16"/>
+                <w:szCs w:val="16"/>
+              </w:rPr>
+              <w:t>oObject</w:t>
+            </w:r>
+            <w:proofErr w:type="spellEnd"/>
+            <w:r>
+              <w:rPr>
+                <w:rFonts w:ascii="Courier New" w:hAnsi="Courier New" w:cs="Courier New"/>
+                <w:color w:val="FFFFFF" w:themeColor="background1"/>
+                <w:sz w:val="16"/>
+                <w:szCs w:val="16"/>
+              </w:rPr>
+              <w:t>)</w:t>
+            </w:r>
+          </w:p>
+        </w:tc>
+        <w:tc>
+          <w:tcPr>
+            <w:tcW w:w="283" w:type="dxa"/>
+            <w:tcBorders>
+              <w:top w:val="nil"/>
+              <w:left w:val="nil"/>
+              <w:bottom w:val="nil"/>
+              <w:right w:val="nil"/>
+            </w:tcBorders>
+            <w:shd w:val="clear" w:color="auto" w:fill="FFFFFF" w:themeFill="background1"/>
+          </w:tcPr>
+          <w:p>
+            <w:pPr>
+              <w:pStyle w:val="NormalWeb"/>
+              <w:spacing w:before="0" w:after="255"/>
+              <w:rPr>
+                <w:rFonts w:ascii="Courier New" w:hAnsi="Courier New" w:cs="Courier New"/>
+                <w:color w:val="FFFFFF" w:themeColor="background1"/>
+                <w:sz w:val="16"/>
+                <w:szCs w:val="16"/>
+              </w:rPr>
+            </w:pPr>
+          </w:p>
+        </w:tc>
+        <w:tc>
+          <w:tcPr>
+            <w:tcW w:w="4501" w:type="dxa"/>
+            <w:tcBorders>
+              <w:left w:val="nil"/>
+            </w:tcBorders>
+            <w:shd w:val="clear" w:color="auto" w:fill="000000" w:themeFill="text1"/>
+          </w:tcPr>
+          <w:p>
+            <w:pPr>
+              <w:pStyle w:val="NormalWeb"/>
+              <w:spacing w:before="0" w:after="255"/>
+              <w:rPr>
+                <w:rFonts w:ascii="Courier New" w:hAnsi="Courier New" w:cs="Courier New"/>
+                <w:color w:val="FFFFFF" w:themeColor="background1"/>
+                <w:sz w:val="16"/>
+                <w:szCs w:val="16"/>
+                <w:lang w:val="fr-FR"/>
+              </w:rPr>
+            </w:pPr>
+            <w:r>
+              <w:rPr>
+                <w:rFonts w:ascii="Courier New" w:hAnsi="Courier New" w:cs="Courier New"/>
+                <w:color w:val="FFFFFF" w:themeColor="background1"/>
+                <w:sz w:val="16"/>
+                <w:szCs w:val="16"/>
+                <w:lang w:val="fr-FR"/>
+              </w:rPr>
+              <w:t>{$test</w:t>
+            </w:r>
+            <w:r>
+              <w:rPr>
+                <w:rFonts w:ascii="Courier New" w:hAnsi="Courier New" w:cs="Courier New"/>
+                <w:color w:val="FFFFFF" w:themeColor="background1"/>
+                <w:sz w:val="16"/>
+                <w:szCs w:val="16"/>
+                <w:lang w:val="fr-FR"/>
+              </w:rPr>
+              <w:t>-&gt;prenom</w:t>
+            </w:r>
+            <w:r>
+              <w:rPr>
+                <w:rFonts w:ascii="Courier New" w:hAnsi="Courier New" w:cs="Courier New"/>
+                <w:color w:val="FFFFFF" w:themeColor="background1"/>
+                <w:sz w:val="16"/>
+                <w:szCs w:val="16"/>
+                <w:lang w:val="fr-FR"/>
+              </w:rPr>
+              <w:t>}</w:t>
+            </w:r>
+            <w:bookmarkStart w:id="20" w:name="_GoBack"/>
+            <w:bookmarkEnd w:id="20"/>
+          </w:p>
+        </w:tc>
+      </w:tr>
+    </w:tbl>
     <w:p>
       <w:pPr>
         <w:pStyle w:val="NormalWeb"/>
@@ -35689,7 +36727,7 @@
   <a:extraClrSchemeLst/>
   <a:extLst>
     <a:ext uri="{05A4C25C-085E-4340-85A3-A5531E510DB2}">
-      <thm15:themeFamily xmlns="" xmlns:thm15="http://schemas.microsoft.com/office/thememl/2012/main" name="Office Theme" id="{62F939B6-93AF-4DB8-9C6B-D6C7DFDC589F}" vid="{4A3C46E8-61CC-4603-A589-7422A47A8E4A}"/>
+      <thm15:themeFamily xmlns:thm15="http://schemas.microsoft.com/office/thememl/2012/main" xmlns="" name="Office Theme" id="{62F939B6-93AF-4DB8-9C6B-D6C7DFDC589F}" vid="{4A3C46E8-61CC-4603-A589-7422A47A8E4A}"/>
     </a:ext>
   </a:extLst>
 </a:theme>
@@ -35737,7 +36775,7 @@
 </file>
 
 <file path=customXml/itemProps3.xml><?xml version="1.0" encoding="utf-8"?>
-<ds:datastoreItem xmlns:ds="http://schemas.openxmlformats.org/officeDocument/2006/customXml" ds:itemID="{DC3EABCB-023D-43F4-9D1B-5D348DA4A946}">
+<ds:datastoreItem xmlns:ds="http://schemas.openxmlformats.org/officeDocument/2006/customXml" ds:itemID="{30B8938F-F103-4780-A182-0B7CD5EDFB01}">
   <ds:schemaRefs>
     <ds:schemaRef ds:uri="http://schemas.openxmlformats.org/officeDocument/2006/bibliography"/>
   </ds:schemaRefs>

</xml_diff>

<commit_message>
Bug fixed : layout and template path Bug Fixed : replace preg_replace by preg_replace_callback
</commit_message>
<xml_diff>
--- a/Venus_Framework_tutoriel.docx
+++ b/Venus_Framework_tutoriel.docx
@@ -17312,7 +17312,7 @@
           <w:szCs w:val="24"/>
           <w:lang w:val="fr-FR"/>
         </w:rPr>
-        <w:t>-e</w:t>
+        <w:t xml:space="preserve">-e =&gt; permet de </w:t>
       </w:r>
       <w:r>
         <w:rPr>
@@ -17321,7 +17321,7 @@
           <w:szCs w:val="24"/>
           <w:lang w:val="fr-FR"/>
         </w:rPr>
-        <w:t xml:space="preserve"> false</w:t>
+        <w:t xml:space="preserve">ne pas </w:t>
       </w:r>
       <w:r>
         <w:rPr>
@@ -17330,16 +17330,26 @@
           <w:szCs w:val="24"/>
           <w:lang w:val="fr-FR"/>
         </w:rPr>
-        <w:t xml:space="preserve"> =&gt; permet de </w:t>
-      </w:r>
-      <w:r>
+        <w:t>créer les entités et les modèles</w:t>
+      </w:r>
+    </w:p>
+    <w:p>
+      <w:pPr>
         <w:rPr>
           <w:rFonts w:cs="Miriam"/>
           <w:sz w:val="24"/>
           <w:szCs w:val="24"/>
           <w:lang w:val="fr-FR"/>
         </w:rPr>
-        <w:t xml:space="preserve">ne pas </w:t>
+      </w:pPr>
+      <w:r>
+        <w:rPr>
+          <w:rFonts w:cs="Miriam"/>
+          <w:sz w:val="24"/>
+          <w:szCs w:val="24"/>
+          <w:lang w:val="fr-FR"/>
+        </w:rPr>
+        <w:t>-d =&gt; permet de supprimer les tables si elle existent (ça vide aussi les tables</w:t>
       </w:r>
       <w:bookmarkStart w:id="15" w:name="_GoBack"/>
       <w:bookmarkEnd w:id="15"/>
@@ -17350,7 +17360,7 @@
           <w:szCs w:val="24"/>
           <w:lang w:val="fr-FR"/>
         </w:rPr>
-        <w:t>créer les entités et les modèles</w:t>
+        <w:t>)</w:t>
       </w:r>
     </w:p>
     <w:p>
@@ -17687,6 +17697,7 @@
           <w:szCs w:val="24"/>
           <w:lang w:val="fr-FR"/>
         </w:rPr>
+        <w:lastRenderedPageBreak/>
         <w:t xml:space="preserve">Les templates proposent deux types de méthodes : les modifiers et les fonctions. </w:t>
       </w:r>
     </w:p>
@@ -17707,7 +17718,6 @@
           <w:szCs w:val="24"/>
           <w:lang w:val="fr-FR"/>
         </w:rPr>
-        <w:lastRenderedPageBreak/>
         <w:t>Les modifiers vont permettre de modifier la variable proposée juste avant de l’afficher comme l’exemple ci-dessous :</w:t>
       </w:r>
     </w:p>
@@ -18848,6 +18858,7 @@
           <w:szCs w:val="24"/>
           <w:lang w:val="fr-FR"/>
         </w:rPr>
+        <w:lastRenderedPageBreak/>
         <w:t>Les routes 404</w:t>
       </w:r>
       <w:r>
@@ -18924,7 +18935,6 @@
           <w:szCs w:val="24"/>
           <w:lang w:val="fr-FR"/>
         </w:rPr>
-        <w:lastRenderedPageBreak/>
         <w:t>Il vous suffira de modifier e:/venus/private/src/Demo/conf/Route.conf et e:/venus/private/src/Demo/View/Error.tpl pour personnaliser vos pages d’erreurs.</w:t>
       </w:r>
     </w:p>
@@ -19396,6 +19406,7 @@
           <w:szCs w:val="24"/>
           <w:lang w:val="fr-FR"/>
         </w:rPr>
+        <w:lastRenderedPageBreak/>
         <w:t>{$app.ldelim} et {$app.rdelim} =&gt; repr</w:t>
       </w:r>
       <w:r>
@@ -19421,7 +19432,6 @@
           <w:color w:val="4C483D"/>
           <w:lang w:val="fr-FR"/>
         </w:rPr>
-        <w:lastRenderedPageBreak/>
         <w:t>Les « </w:t>
       </w:r>
       <w:r>
@@ -21330,7 +21340,6 @@
           <w:kern w:val="0"/>
           <w:lang w:val="fr-FR" w:eastAsia="ja-JP"/>
         </w:rPr>
-        <w:lastRenderedPageBreak/>
         <w:t>{$test|</w:t>
       </w:r>
       <w:r>
@@ -23118,6 +23127,7 @@
           <w:kern w:val="0"/>
           <w:lang w:val="fr-FR" w:eastAsia="ja-JP"/>
         </w:rPr>
+        <w:lastRenderedPageBreak/>
         <w:t>Permet d</w:t>
       </w:r>
       <w:r>
@@ -23192,7 +23202,6 @@
           <w:color w:val="4C483D"/>
           <w:lang w:val="fr-FR"/>
         </w:rPr>
-        <w:lastRenderedPageBreak/>
         <w:t>Les variables dans les templates</w:t>
       </w:r>
       <w:bookmarkEnd w:id="21"/>
@@ -24291,6 +24300,7 @@
           <w:szCs w:val="24"/>
           <w:lang w:val="fr-FR"/>
         </w:rPr>
+        <w:lastRenderedPageBreak/>
         <w:br/>
         <w:t>Vous pouvez également ensuite mettre des enchaînements de</w:t>
       </w:r>
@@ -24349,7 +24359,6 @@
           <w:color w:val="4C483D"/>
           <w:lang w:val="fr-FR"/>
         </w:rPr>
-        <w:lastRenderedPageBreak/>
         <w:t>Les boucles et conditions dans les templates</w:t>
       </w:r>
       <w:bookmarkEnd w:id="22"/>
@@ -25156,7 +25165,16 @@
           <w:szCs w:val="24"/>
           <w:lang w:val="fr-FR"/>
         </w:rPr>
-        <w:t>Les modèles proposent de bases de nombreuses fonctions pour jouer avec les entités que l’on a vu précédemment mais elles peuvent rapidement ne pas suffire au besoin utilisateur. Nous allons donc voir pour créer de nouvelles méthodes en utilisant l’ORM interne afin de créer des modèles nettement plus complexes et qui s’adaptent à nos besoins.</w:t>
+        <w:t xml:space="preserve">Les modèles proposent de bases de nombreuses fonctions pour jouer avec les entités que l’on a vu précédemment mais elles peuvent rapidement ne pas suffire au besoin utilisateur. Nous </w:t>
+      </w:r>
+      <w:r>
+        <w:rPr>
+          <w:rFonts w:cs="Miriam"/>
+          <w:szCs w:val="24"/>
+          <w:lang w:val="fr-FR"/>
+        </w:rPr>
+        <w:lastRenderedPageBreak/>
+        <w:t>allons donc voir pour créer de nouvelles méthodes en utilisant l’ORM interne afin de créer des modèles nettement plus complexes et qui s’adaptent à nos besoins.</w:t>
       </w:r>
     </w:p>
     <w:p>
@@ -25176,7 +25194,6 @@
           <w:szCs w:val="24"/>
           <w:lang w:val="fr-FR"/>
         </w:rPr>
-        <w:lastRenderedPageBreak/>
         <w:t>Nous allons rajouter une méthode dans notre modèle article que l’on avait créé par scaffolding. Cependant la table était vide, nous allons donc ajouter des données à l’intérieur :</w:t>
       </w:r>
     </w:p>
@@ -27645,6 +27662,7 @@
                 <w:sz w:val="16"/>
                 <w:szCs w:val="16"/>
               </w:rPr>
+              <w:lastRenderedPageBreak/>
               <w:t>$this-&gt;orm-&gt;select(array $aSelect)</w:t>
             </w:r>
           </w:p>
@@ -27685,16 +27703,6 @@
                 <w:lang w:val="fr-FR"/>
               </w:rPr>
               <w:br/>
-            </w:r>
-            <w:r>
-              <w:rPr>
-                <w:rFonts w:ascii="Courier New" w:hAnsi="Courier New" w:cs="Courier New"/>
-                <w:color w:val="FFFFFF" w:themeColor="background1"/>
-                <w:sz w:val="16"/>
-                <w:szCs w:val="16"/>
-                <w:lang w:val="fr-FR"/>
-              </w:rPr>
-              <w:lastRenderedPageBreak/>
               <w:t>Il faut mettre les champs désirés en tableau.</w:t>
             </w:r>
           </w:p>
@@ -27724,7 +27732,6 @@
                 <w:sz w:val="16"/>
                 <w:szCs w:val="16"/>
               </w:rPr>
-              <w:lastRenderedPageBreak/>
               <w:t>$this-&gt;orm-&gt;</w:t>
             </w:r>
             <w:r>
@@ -30437,7 +30444,7 @@
 </file>
 
 <file path=customXml/itemProps3.xml><?xml version="1.0" encoding="utf-8"?>
-<ds:datastoreItem xmlns:ds="http://schemas.openxmlformats.org/officeDocument/2006/customXml" ds:itemID="{599E2386-2F16-4DEA-B00E-125B87B811DB}">
+<ds:datastoreItem xmlns:ds="http://schemas.openxmlformats.org/officeDocument/2006/customXml" ds:itemID="{C52A3938-33E8-4AAC-AE47-A5B0361ADAED}">
   <ds:schemaRefs>
     <ds:schemaRef ds:uri="http://schemas.openxmlformats.org/officeDocument/2006/bibliography"/>
   </ds:schemaRefs>

</xml_diff>

<commit_message>
add error messages for router and config lib
</commit_message>
<xml_diff>
--- a/Venus_Framework_tutoriel.docx
+++ b/Venus_Framework_tutoriel.docx
@@ -16,7 +16,6 @@
           <w:docPartUnique/>
         </w:docPartObj>
       </w:sdtPr>
-      <w:sdtEndPr/>
       <w:sdtContent>
         <w:sdt>
           <w:sdtPr>
@@ -32,7 +31,6 @@
               <w:docPartUnique/>
             </w:docPartObj>
           </w:sdtPr>
-          <w:sdtEndPr/>
           <w:sdtContent>
             <w:p>
               <w:pPr>
@@ -51,7 +49,6 @@
                   <w:id w:val="-759527637"/>
                   <w:picture/>
                 </w:sdtPr>
-                <w:sdtEndPr/>
                 <w:sdtContent>
                   <w:r>
                     <w:rPr>
@@ -191,7 +188,6 @@
                                           <w:dataBinding w:prefixMappings="xmlns:ns0='http://schemas.microsoft.com/office/2006/coverPageProps' " w:xpath="/ns0:CoverPageProperties[1]/ns0:CompanyAddress[1]" w:storeItemID="{55AF091B-3C7A-41E3-B477-F2FDAA23CFDA}"/>
                                           <w:text w:multiLine="1"/>
                                         </w:sdtPr>
-                                        <w:sdtEndPr/>
                                         <w:sdtContent>
                                           <w:tc>
                                             <w:tcPr>
@@ -269,7 +265,6 @@
                                             <w:dataBinding w:prefixMappings="xmlns:ns0='http://schemas.microsoft.com/office/2006/coverPageProps' " w:xpath="/ns0:CoverPageProperties[1]/ns0:CompanyEmail[1]" w:storeItemID="{55AF091B-3C7A-41E3-B477-F2FDAA23CFDA}"/>
                                             <w:text/>
                                           </w:sdtPr>
-                                          <w:sdtEndPr/>
                                           <w:sdtContent>
                                             <w:p>
                                               <w:pPr>
@@ -295,7 +290,6 @@
                                               <w:dataBinding w:prefixMappings="xmlns:ns0='http://purl.org/dc/elements/1.1/' xmlns:ns1='http://schemas.openxmlformats.org/package/2006/metadata/core-properties' " w:xpath="/ns1:coreProperties[1]/ns1:contentStatus[1]" w:storeItemID="{6C3C8BC8-F283-45AE-878A-BAB7291924A1}"/>
                                               <w:text/>
                                             </w:sdtPr>
-                                            <w:sdtEndPr/>
                                             <w:sdtContent>
                                               <w:r>
                                                 <w:t>https://github.com/las93</w:t>
@@ -366,7 +360,6 @@
                                     <w:dataBinding w:prefixMappings="xmlns:ns0='http://schemas.microsoft.com/office/2006/coverPageProps' " w:xpath="/ns0:CoverPageProperties[1]/ns0:CompanyAddress[1]" w:storeItemID="{55AF091B-3C7A-41E3-B477-F2FDAA23CFDA}"/>
                                     <w:text w:multiLine="1"/>
                                   </w:sdtPr>
-                                  <w:sdtEndPr/>
                                   <w:sdtContent>
                                     <w:tc>
                                       <w:tcPr>
@@ -444,7 +437,6 @@
                                       <w:dataBinding w:prefixMappings="xmlns:ns0='http://schemas.microsoft.com/office/2006/coverPageProps' " w:xpath="/ns0:CoverPageProperties[1]/ns0:CompanyEmail[1]" w:storeItemID="{55AF091B-3C7A-41E3-B477-F2FDAA23CFDA}"/>
                                       <w:text/>
                                     </w:sdtPr>
-                                    <w:sdtEndPr/>
                                     <w:sdtContent>
                                       <w:p>
                                         <w:pPr>
@@ -470,7 +462,6 @@
                                         <w:dataBinding w:prefixMappings="xmlns:ns0='http://purl.org/dc/elements/1.1/' xmlns:ns1='http://schemas.openxmlformats.org/package/2006/metadata/core-properties' " w:xpath="/ns1:coreProperties[1]/ns1:contentStatus[1]" w:storeItemID="{6C3C8BC8-F283-45AE-878A-BAB7291924A1}"/>
                                         <w:text/>
                                       </w:sdtPr>
-                                      <w:sdtEndPr/>
                                       <w:sdtContent>
                                         <w:r>
                                           <w:t>https://github.com/las93</w:t>
@@ -567,7 +558,6 @@
                                         <w:dataBinding w:prefixMappings="xmlns:ns0='http://purl.org/dc/elements/1.1/' xmlns:ns1='http://schemas.openxmlformats.org/package/2006/metadata/core-properties' " w:xpath="/ns1:coreProperties[1]/ns0:title[1]" w:storeItemID="{6C3C8BC8-F283-45AE-878A-BAB7291924A1}"/>
                                         <w:text/>
                                       </w:sdtPr>
-                                      <w:sdtEndPr/>
                                       <w:sdtContent>
                                         <w:r>
                                           <w:rPr>
@@ -596,7 +586,6 @@
                                         <w:dataBinding w:prefixMappings="xmlns:ns0='http://purl.org/dc/elements/1.1/' xmlns:ns1='http://schemas.openxmlformats.org/package/2006/metadata/core-properties' " w:xpath="/ns1:coreProperties[1]/ns0:subject[1]" w:storeItemID="{6C3C8BC8-F283-45AE-878A-BAB7291924A1}"/>
                                         <w:text/>
                                       </w:sdtPr>
-                                      <w:sdtEndPr/>
                                       <w:sdtContent>
                                         <w:r>
                                           <w:rPr>
@@ -650,7 +639,6 @@
                                   <w:dataBinding w:prefixMappings="xmlns:ns0='http://purl.org/dc/elements/1.1/' xmlns:ns1='http://schemas.openxmlformats.org/package/2006/metadata/core-properties' " w:xpath="/ns1:coreProperties[1]/ns0:title[1]" w:storeItemID="{6C3C8BC8-F283-45AE-878A-BAB7291924A1}"/>
                                   <w:text/>
                                 </w:sdtPr>
-                                <w:sdtEndPr/>
                                 <w:sdtContent>
                                   <w:r>
                                     <w:rPr>
@@ -679,7 +667,6 @@
                                   <w:dataBinding w:prefixMappings="xmlns:ns0='http://purl.org/dc/elements/1.1/' xmlns:ns1='http://schemas.openxmlformats.org/package/2006/metadata/core-properties' " w:xpath="/ns1:coreProperties[1]/ns0:subject[1]" w:storeItemID="{6C3C8BC8-F283-45AE-878A-BAB7291924A1}"/>
                                   <w:text/>
                                 </w:sdtPr>
-                                <w:sdtEndPr/>
                                 <w:sdtContent>
                                   <w:r>
                                     <w:rPr>
@@ -17349,18 +17336,7 @@
           <w:szCs w:val="24"/>
           <w:lang w:val="fr-FR"/>
         </w:rPr>
-        <w:t>-d =&gt; permet de supprimer les tables si elle existent (ça vide aussi les tables</w:t>
-      </w:r>
-      <w:bookmarkStart w:id="15" w:name="_GoBack"/>
-      <w:bookmarkEnd w:id="15"/>
-      <w:r>
-        <w:rPr>
-          <w:rFonts w:cs="Miriam"/>
-          <w:sz w:val="24"/>
-          <w:szCs w:val="24"/>
-          <w:lang w:val="fr-FR"/>
-        </w:rPr>
-        <w:t>)</w:t>
+        <w:t>-d =&gt; permet de supprimer les tables si elle existent (ça vide aussi les tables)</w:t>
       </w:r>
     </w:p>
     <w:p>
@@ -17370,7 +17346,7 @@
           <w:lang w:val="fr-FR"/>
         </w:rPr>
       </w:pPr>
-      <w:bookmarkStart w:id="16" w:name="_Toc388455882"/>
+      <w:bookmarkStart w:id="15" w:name="_Toc388455882"/>
       <w:r>
         <w:rPr>
           <w:rFonts w:ascii="Garamond" w:hAnsi="Garamond"/>
@@ -17387,7 +17363,7 @@
         </w:rPr>
         <w:t>vues</w:t>
       </w:r>
-      <w:bookmarkEnd w:id="16"/>
+      <w:bookmarkEnd w:id="15"/>
     </w:p>
     <w:p>
       <w:pPr>
@@ -18032,7 +18008,7 @@
           <w:lang w:val="fr-FR"/>
         </w:rPr>
       </w:pPr>
-      <w:bookmarkStart w:id="17" w:name="_Toc388455883"/>
+      <w:bookmarkStart w:id="16" w:name="_Toc388455883"/>
       <w:r>
         <w:rPr>
           <w:rFonts w:ascii="Century Gothic" w:hAnsi="Century Gothic"/>
@@ -18041,7 +18017,7 @@
         </w:rPr>
         <w:t>Vos besoins</w:t>
       </w:r>
-      <w:bookmarkEnd w:id="17"/>
+      <w:bookmarkEnd w:id="16"/>
     </w:p>
     <w:p>
       <w:pPr>
@@ -18050,7 +18026,7 @@
           <w:lang w:val="fr-FR"/>
         </w:rPr>
       </w:pPr>
-      <w:bookmarkStart w:id="18" w:name="_Toc388455884"/>
+      <w:bookmarkStart w:id="17" w:name="_Toc388455884"/>
       <w:r>
         <w:rPr>
           <w:rFonts w:ascii="Garamond" w:hAnsi="Garamond"/>
@@ -18059,7 +18035,7 @@
         </w:rPr>
         <w:t>Créer une page d’erreur 404/403</w:t>
       </w:r>
-      <w:bookmarkEnd w:id="18"/>
+      <w:bookmarkEnd w:id="17"/>
     </w:p>
     <w:p>
       <w:pPr>
@@ -18945,7 +18921,7 @@
           <w:lang w:val="fr-FR"/>
         </w:rPr>
       </w:pPr>
-      <w:bookmarkStart w:id="19" w:name="_Toc388455885"/>
+      <w:bookmarkStart w:id="18" w:name="_Toc388455885"/>
       <w:r>
         <w:rPr>
           <w:rFonts w:ascii="Garamond" w:hAnsi="Garamond"/>
@@ -18954,7 +18930,7 @@
         </w:rPr>
         <w:t>Variables pré-définies et commentaires des templates</w:t>
       </w:r>
-      <w:bookmarkEnd w:id="19"/>
+      <w:bookmarkEnd w:id="18"/>
     </w:p>
     <w:p>
       <w:pPr>
@@ -19425,7 +19401,7 @@
           <w:lang w:val="fr-FR"/>
         </w:rPr>
       </w:pPr>
-      <w:bookmarkStart w:id="20" w:name="_Toc388455886"/>
+      <w:bookmarkStart w:id="19" w:name="_Toc388455886"/>
       <w:r>
         <w:rPr>
           <w:rFonts w:ascii="Garamond" w:hAnsi="Garamond"/>
@@ -19458,7 +19434,7 @@
         </w:rPr>
         <w:t xml:space="preserve"> des templates</w:t>
       </w:r>
-      <w:bookmarkEnd w:id="20"/>
+      <w:bookmarkEnd w:id="19"/>
     </w:p>
     <w:p>
       <w:pPr>
@@ -23195,7 +23171,7 @@
           <w:lang w:val="fr-FR"/>
         </w:rPr>
       </w:pPr>
-      <w:bookmarkStart w:id="21" w:name="_Toc388455887"/>
+      <w:bookmarkStart w:id="20" w:name="_Toc388455887"/>
       <w:r>
         <w:rPr>
           <w:rFonts w:ascii="Garamond" w:hAnsi="Garamond"/>
@@ -23204,7 +23180,7 @@
         </w:rPr>
         <w:t>Les variables dans les templates</w:t>
       </w:r>
-      <w:bookmarkEnd w:id="21"/>
+      <w:bookmarkEnd w:id="20"/>
     </w:p>
     <w:p>
       <w:pPr>
@@ -24352,7 +24328,7 @@
           <w:lang w:val="fr-FR"/>
         </w:rPr>
       </w:pPr>
-      <w:bookmarkStart w:id="22" w:name="_Toc388455888"/>
+      <w:bookmarkStart w:id="21" w:name="_Toc388455888"/>
       <w:r>
         <w:rPr>
           <w:rFonts w:ascii="Garamond" w:hAnsi="Garamond"/>
@@ -24361,7 +24337,7 @@
         </w:rPr>
         <w:t>Les boucles et conditions dans les templates</w:t>
       </w:r>
-      <w:bookmarkEnd w:id="22"/>
+      <w:bookmarkEnd w:id="21"/>
     </w:p>
     <w:p>
       <w:pPr>
@@ -24955,7 +24931,7 @@
         </w:rPr>
         <w:br/>
       </w:r>
-      <w:bookmarkStart w:id="23" w:name="_Toc388455889"/>
+      <w:bookmarkStart w:id="22" w:name="_Toc388455889"/>
       <w:r>
         <w:rPr>
           <w:rFonts w:ascii="Garamond" w:hAnsi="Garamond"/>
@@ -24964,7 +24940,7 @@
         </w:rPr>
         <w:t>Les fonctions dans les templates</w:t>
       </w:r>
-      <w:bookmarkEnd w:id="23"/>
+      <w:bookmarkEnd w:id="22"/>
     </w:p>
     <w:p>
       <w:pPr>
@@ -25137,7 +25113,7 @@
           <w:lang w:val="fr-FR"/>
         </w:rPr>
       </w:pPr>
-      <w:bookmarkStart w:id="24" w:name="_Toc388455890"/>
+      <w:bookmarkStart w:id="23" w:name="_Toc388455890"/>
       <w:r>
         <w:rPr>
           <w:rFonts w:cs="Miriam"/>
@@ -25146,7 +25122,7 @@
         </w:rPr>
         <w:t>Aouter des méthodes avec l’ORM dans mon modèle</w:t>
       </w:r>
-      <w:bookmarkEnd w:id="24"/>
+      <w:bookmarkEnd w:id="23"/>
     </w:p>
     <w:p>
       <w:pPr>
@@ -28126,8 +28102,8 @@
         <w:shd w:val="clear" w:color="auto" w:fill="FFFFFF"/>
         <w:spacing w:before="0" w:after="255"/>
         <w:rPr>
-          <w:rFonts w:cs="Miriam"/>
-          <w:szCs w:val="24"/>
+          <w:rFonts w:ascii="Consolas" w:hAnsi="Consolas" w:cs="Consolas"/>
+          <w:sz w:val="20"/>
           <w:lang w:val="fr-FR"/>
         </w:rPr>
       </w:pPr>
@@ -28138,6 +28114,176 @@
           <w:lang w:val="fr-FR"/>
         </w:rPr>
         <w:t>Nous détaillerons les autres fonctions de l’ORM dans un autre chapitre.</w:t>
+      </w:r>
+      <w:r>
+        <w:rPr>
+          <w:rFonts w:ascii="Consolas" w:hAnsi="Consolas" w:cs="Consolas"/>
+          <w:sz w:val="20"/>
+          <w:lang w:val="fr-FR"/>
+        </w:rPr>
+        <w:t xml:space="preserve"> </w:t>
+      </w:r>
+    </w:p>
+    <w:p>
+      <w:pPr>
+        <w:pStyle w:val="Titre2"/>
+        <w:rPr>
+          <w:lang w:val="fr-FR"/>
+        </w:rPr>
+      </w:pPr>
+      <w:r>
+        <w:rPr>
+          <w:rFonts w:cs="Miriam"/>
+          <w:szCs w:val="24"/>
+          <w:lang w:val="fr-FR"/>
+        </w:rPr>
+        <w:t>Rediriger une configuration vers celle d’un autre bundle</w:t>
+      </w:r>
+    </w:p>
+    <w:p>
+      <w:pPr>
+        <w:pStyle w:val="NormalWeb"/>
+        <w:shd w:val="clear" w:color="auto" w:fill="FFFFFF"/>
+        <w:spacing w:before="0" w:after="255"/>
+        <w:rPr>
+          <w:rFonts w:cs="Miriam"/>
+          <w:szCs w:val="24"/>
+          <w:lang w:val="fr-FR"/>
+        </w:rPr>
+      </w:pPr>
+      <w:r>
+        <w:rPr>
+          <w:rFonts w:cs="Miriam"/>
+          <w:szCs w:val="24"/>
+          <w:lang w:val="fr-FR"/>
+        </w:rPr>
+        <w:t>Il peut être</w:t>
+      </w:r>
+      <w:r>
+        <w:rPr>
+          <w:rFonts w:cs="Miriam"/>
+          <w:szCs w:val="24"/>
+          <w:lang w:val="fr-FR"/>
+        </w:rPr>
+        <w:t xml:space="preserve"> utile de chercher la configuration d’un autre bundle comme par exemple pour les Base de données. Cela évite de configurer de façon globale à l’application mais également de ne pas dupliquer deux fois le même contenu.</w:t>
+      </w:r>
+    </w:p>
+    <w:p>
+      <w:pPr>
+        <w:pStyle w:val="NormalWeb"/>
+        <w:shd w:val="clear" w:color="auto" w:fill="FFFFFF"/>
+        <w:spacing w:before="0" w:after="255"/>
+        <w:rPr>
+          <w:rFonts w:cs="Miriam"/>
+          <w:szCs w:val="24"/>
+          <w:lang w:val="fr-FR"/>
+        </w:rPr>
+      </w:pPr>
+      <w:r>
+        <w:rPr>
+          <w:rFonts w:cs="Miriam"/>
+          <w:szCs w:val="24"/>
+          <w:lang w:val="fr-FR"/>
+        </w:rPr>
+        <w:t>Pour cela vous pouvez ajouter dans votre fichier de configuration Db.conf :</w:t>
+      </w:r>
+    </w:p>
+    <w:p>
+      <w:pPr>
+        <w:autoSpaceDE w:val="0"/>
+        <w:autoSpaceDN w:val="0"/>
+        <w:adjustRightInd w:val="0"/>
+        <w:spacing w:before="0" w:after="0" w:line="240" w:lineRule="auto"/>
+        <w:rPr>
+          <w:rFonts w:ascii="Consolas" w:eastAsiaTheme="minorEastAsia" w:hAnsi="Consolas" w:cs="Consolas"/>
+          <w:color w:val="4C483D" w:themeColor="text2"/>
+          <w:kern w:val="0"/>
+          <w:lang w:val="fr-FR" w:eastAsia="ja-JP"/>
+        </w:rPr>
+      </w:pPr>
+      <w:r>
+        <w:rPr>
+          <w:rFonts w:ascii="Consolas" w:eastAsiaTheme="minorEastAsia" w:hAnsi="Consolas" w:cs="Consolas"/>
+          <w:color w:val="4C483D" w:themeColor="text2"/>
+          <w:kern w:val="0"/>
+          <w:lang w:val="fr-FR" w:eastAsia="ja-JP"/>
+        </w:rPr>
+        <w:t>{</w:t>
+      </w:r>
+    </w:p>
+    <w:p>
+      <w:pPr>
+        <w:autoSpaceDE w:val="0"/>
+        <w:autoSpaceDN w:val="0"/>
+        <w:adjustRightInd w:val="0"/>
+        <w:spacing w:before="0" w:after="0" w:line="240" w:lineRule="auto"/>
+        <w:rPr>
+          <w:rFonts w:ascii="Consolas" w:eastAsiaTheme="minorEastAsia" w:hAnsi="Consolas" w:cs="Consolas"/>
+          <w:color w:val="4C483D" w:themeColor="text2"/>
+          <w:kern w:val="0"/>
+          <w:lang w:val="fr-FR" w:eastAsia="ja-JP"/>
+        </w:rPr>
+      </w:pPr>
+      <w:r>
+        <w:rPr>
+          <w:rFonts w:ascii="Consolas" w:eastAsiaTheme="minorEastAsia" w:hAnsi="Consolas" w:cs="Consolas"/>
+          <w:color w:val="4C483D" w:themeColor="text2"/>
+          <w:kern w:val="0"/>
+          <w:lang w:val="fr-FR" w:eastAsia="ja-JP"/>
+        </w:rPr>
+        <w:t xml:space="preserve">    "redirect": "Helium"</w:t>
+      </w:r>
+      <w:r>
+        <w:rPr>
+          <w:rFonts w:ascii="Consolas" w:eastAsiaTheme="minorEastAsia" w:hAnsi="Consolas" w:cs="Consolas"/>
+          <w:color w:val="4C483D" w:themeColor="text2"/>
+          <w:kern w:val="0"/>
+          <w:lang w:val="fr-FR" w:eastAsia="ja-JP"/>
+        </w:rPr>
+        <w:t xml:space="preserve"> </w:t>
+      </w:r>
+      <w:bookmarkStart w:id="24" w:name="_GoBack"/>
+      <w:bookmarkEnd w:id="24"/>
+    </w:p>
+    <w:p>
+      <w:pPr>
+        <w:pStyle w:val="NormalWeb"/>
+        <w:shd w:val="clear" w:color="auto" w:fill="FFFFFF"/>
+        <w:spacing w:before="0" w:after="255"/>
+        <w:rPr>
+          <w:rFonts w:cs="Miriam"/>
+          <w:szCs w:val="24"/>
+          <w:lang w:val="fr-FR"/>
+        </w:rPr>
+      </w:pPr>
+      <w:r>
+        <w:rPr>
+          <w:rFonts w:ascii="Consolas" w:eastAsiaTheme="minorEastAsia" w:hAnsi="Consolas" w:cs="Consolas"/>
+          <w:color w:val="4C483D" w:themeColor="text2"/>
+          <w:kern w:val="0"/>
+          <w:lang w:val="fr-FR" w:eastAsia="ja-JP"/>
+        </w:rPr>
+        <w:t>}</w:t>
+      </w:r>
+    </w:p>
+    <w:p>
+      <w:pPr>
+        <w:pStyle w:val="NormalWeb"/>
+        <w:shd w:val="clear" w:color="auto" w:fill="FFFFFF"/>
+        <w:spacing w:before="0" w:after="255"/>
+        <w:rPr>
+          <w:rFonts w:cs="Miriam"/>
+          <w:szCs w:val="24"/>
+          <w:lang w:val="fr-FR"/>
+        </w:rPr>
+      </w:pPr>
+      <w:r>
+        <w:rPr>
+          <w:rFonts w:cs="Miriam"/>
+          <w:szCs w:val="24"/>
+          <w:lang w:val="fr-FR"/>
+        </w:rPr>
+        <w:t>Cela permet d’indiquer le Bundle vers lequel l’application doit se référer.</w:t>
       </w:r>
     </w:p>
     <w:p>
@@ -30444,7 +30590,7 @@
 </file>
 
 <file path=customXml/itemProps3.xml><?xml version="1.0" encoding="utf-8"?>
-<ds:datastoreItem xmlns:ds="http://schemas.openxmlformats.org/officeDocument/2006/customXml" ds:itemID="{C52A3938-33E8-4AAC-AE47-A5B0361ADAED}">
+<ds:datastoreItem xmlns:ds="http://schemas.openxmlformats.org/officeDocument/2006/customXml" ds:itemID="{ACBE0D06-E8B0-4ADC-A760-FEB2C3B06D69}">
   <ds:schemaRefs>
     <ds:schemaRef ds:uri="http://schemas.openxmlformats.org/officeDocument/2006/bibliography"/>
   </ds:schemaRefs>

</xml_diff>

<commit_message>
1/ Update the tutorial document 2/ You can use and load an Entity in the other bundle 3/ Library form continue + autosave in database
</commit_message>
<xml_diff>
--- a/Venus_Framework_tutoriel.docx
+++ b/Venus_Framework_tutoriel.docx
@@ -6753,7 +6753,43 @@
           <w:szCs w:val="24"/>
           <w:lang w:val="fr-FR"/>
         </w:rPr>
-        <w:t>Le modèle est une classe vide dans laquelle on peut réaliser des demandes ORM plsu complexes afin de répondre à l’ensemble des besoins de manipulations de Base de données. Voici un exemple :</w:t>
+        <w:t>Le modèle est une classe vide dans laquelle on pe</w:t>
+      </w:r>
+      <w:r>
+        <w:rPr>
+          <w:rFonts w:cs="Miriam"/>
+          <w:sz w:val="24"/>
+          <w:szCs w:val="24"/>
+          <w:lang w:val="fr-FR"/>
+        </w:rPr>
+        <w:t>ut réaliser des demandes ORM pl</w:t>
+      </w:r>
+      <w:r>
+        <w:rPr>
+          <w:rFonts w:cs="Miriam"/>
+          <w:sz w:val="24"/>
+          <w:szCs w:val="24"/>
+          <w:lang w:val="fr-FR"/>
+        </w:rPr>
+        <w:t>u</w:t>
+      </w:r>
+      <w:r>
+        <w:rPr>
+          <w:rFonts w:cs="Miriam"/>
+          <w:sz w:val="24"/>
+          <w:szCs w:val="24"/>
+          <w:lang w:val="fr-FR"/>
+        </w:rPr>
+        <w:t>s</w:t>
+      </w:r>
+      <w:r>
+        <w:rPr>
+          <w:rFonts w:cs="Miriam"/>
+          <w:sz w:val="24"/>
+          <w:szCs w:val="24"/>
+          <w:lang w:val="fr-FR"/>
+        </w:rPr>
+        <w:t xml:space="preserve"> complexes afin de répondre à l’ensemble des besoins de manipulations de Base de données. Voici un exemple :</w:t>
       </w:r>
     </w:p>
     <w:tbl>
@@ -6780,6 +6816,7 @@
               <w:spacing w:after="0" w:line="240" w:lineRule="auto"/>
               <w:rPr>
                 <w:rFonts w:ascii="Consolas" w:hAnsi="Consolas" w:cs="Consolas"/>
+                <w:lang w:val="fr-FR"/>
               </w:rPr>
             </w:pPr>
           </w:p>
@@ -6797,6 +6834,7 @@
               <w:rPr>
                 <w:rFonts w:ascii="Consolas" w:hAnsi="Consolas" w:cs="Consolas"/>
                 <w:color w:val="F6F3E8"/>
+                <w:lang w:val="fr-FR"/>
               </w:rPr>
               <w:tab/>
             </w:r>
@@ -25120,7 +25158,23 @@
           <w:szCs w:val="24"/>
           <w:lang w:val="fr-FR"/>
         </w:rPr>
-        <w:t>Aouter des méthodes avec l’ORM dans mon modèle</w:t>
+        <w:t>A</w:t>
+      </w:r>
+      <w:r>
+        <w:rPr>
+          <w:rFonts w:cs="Miriam"/>
+          <w:szCs w:val="24"/>
+          <w:lang w:val="fr-FR"/>
+        </w:rPr>
+        <w:t>j</w:t>
+      </w:r>
+      <w:r>
+        <w:rPr>
+          <w:rFonts w:cs="Miriam"/>
+          <w:szCs w:val="24"/>
+          <w:lang w:val="fr-FR"/>
+        </w:rPr>
+        <w:t>outer des méthodes avec l’ORM dans mon modèle</w:t>
       </w:r>
       <w:bookmarkEnd w:id="23"/>
     </w:p>
@@ -28242,8 +28296,6 @@
         </w:rPr>
         <w:t xml:space="preserve"> </w:t>
       </w:r>
-      <w:bookmarkStart w:id="24" w:name="_GoBack"/>
-      <w:bookmarkEnd w:id="24"/>
     </w:p>
     <w:p>
       <w:pPr>
@@ -28272,8 +28324,8 @@
         <w:shd w:val="clear" w:color="auto" w:fill="FFFFFF"/>
         <w:spacing w:before="0" w:after="255"/>
         <w:rPr>
-          <w:rFonts w:cs="Miriam"/>
-          <w:szCs w:val="24"/>
+          <w:rFonts w:ascii="Consolas" w:hAnsi="Consolas" w:cs="Consolas"/>
+          <w:sz w:val="20"/>
           <w:lang w:val="fr-FR"/>
         </w:rPr>
       </w:pPr>
@@ -28285,6 +28337,842 @@
         </w:rPr>
         <w:t>Cela permet d’indiquer le Bundle vers lequel l’application doit se référer.</w:t>
       </w:r>
+      <w:r>
+        <w:rPr>
+          <w:rFonts w:ascii="Consolas" w:hAnsi="Consolas" w:cs="Consolas"/>
+          <w:sz w:val="20"/>
+          <w:lang w:val="fr-FR"/>
+        </w:rPr>
+        <w:t xml:space="preserve"> </w:t>
+      </w:r>
+    </w:p>
+    <w:p>
+      <w:pPr>
+        <w:pStyle w:val="Titre2"/>
+        <w:rPr>
+          <w:lang w:val="fr-FR"/>
+        </w:rPr>
+      </w:pPr>
+      <w:r>
+        <w:rPr>
+          <w:rFonts w:cs="Miriam"/>
+          <w:szCs w:val="24"/>
+          <w:lang w:val="fr-FR"/>
+        </w:rPr>
+        <w:t>Créer des formulaires dynamiques</w:t>
+      </w:r>
+    </w:p>
+    <w:p>
+      <w:pPr>
+        <w:pStyle w:val="NormalWeb"/>
+        <w:shd w:val="clear" w:color="auto" w:fill="FFFFFF"/>
+        <w:spacing w:before="0" w:after="255"/>
+        <w:rPr>
+          <w:rFonts w:cs="Miriam"/>
+          <w:szCs w:val="24"/>
+          <w:lang w:val="fr-FR"/>
+        </w:rPr>
+      </w:pPr>
+      <w:r>
+        <w:rPr>
+          <w:rFonts w:cs="Miriam"/>
+          <w:szCs w:val="24"/>
+          <w:lang w:val="fr-FR"/>
+        </w:rPr>
+        <w:t>Venus permet de créer des formulaires dynamiques directement à partir du controller :</w:t>
+      </w:r>
+    </w:p>
+    <w:p>
+      <w:pPr>
+        <w:autoSpaceDE w:val="0"/>
+        <w:autoSpaceDN w:val="0"/>
+        <w:adjustRightInd w:val="0"/>
+        <w:spacing w:before="0" w:after="0" w:line="240" w:lineRule="auto"/>
+        <w:rPr>
+          <w:rFonts w:ascii="Consolas" w:eastAsiaTheme="minorEastAsia" w:hAnsi="Consolas" w:cs="Consolas"/>
+          <w:color w:val="4C483D" w:themeColor="text2"/>
+          <w:kern w:val="0"/>
+          <w:lang w:eastAsia="ja-JP"/>
+        </w:rPr>
+      </w:pPr>
+      <w:r>
+        <w:rPr>
+          <w:rFonts w:ascii="Consolas" w:eastAsiaTheme="minorEastAsia" w:hAnsi="Consolas" w:cs="Consolas"/>
+          <w:color w:val="000000"/>
+          <w:kern w:val="0"/>
+          <w:lang w:eastAsia="ja-JP"/>
+        </w:rPr>
+        <w:t>$sForm = $this-&gt;</w:t>
+      </w:r>
+      <w:r>
+        <w:rPr>
+          <w:rFonts w:ascii="Consolas" w:eastAsiaTheme="minorEastAsia" w:hAnsi="Consolas" w:cs="Consolas"/>
+          <w:color w:val="0000C0"/>
+          <w:kern w:val="0"/>
+          <w:lang w:eastAsia="ja-JP"/>
+        </w:rPr>
+        <w:t>form</w:t>
+      </w:r>
+    </w:p>
+    <w:p>
+      <w:pPr>
+        <w:autoSpaceDE w:val="0"/>
+        <w:autoSpaceDN w:val="0"/>
+        <w:adjustRightInd w:val="0"/>
+        <w:spacing w:before="0" w:after="0" w:line="240" w:lineRule="auto"/>
+        <w:rPr>
+          <w:rFonts w:ascii="Consolas" w:eastAsiaTheme="minorEastAsia" w:hAnsi="Consolas" w:cs="Consolas"/>
+          <w:color w:val="4C483D" w:themeColor="text2"/>
+          <w:kern w:val="0"/>
+          <w:lang w:eastAsia="ja-JP"/>
+        </w:rPr>
+      </w:pPr>
+      <w:r>
+        <w:rPr>
+          <w:rFonts w:ascii="Consolas" w:eastAsiaTheme="minorEastAsia" w:hAnsi="Consolas" w:cs="Consolas"/>
+          <w:color w:val="000000"/>
+          <w:kern w:val="0"/>
+          <w:lang w:eastAsia="ja-JP"/>
+        </w:rPr>
+        <w:tab/>
+      </w:r>
+      <w:r>
+        <w:rPr>
+          <w:rFonts w:ascii="Consolas" w:eastAsiaTheme="minorEastAsia" w:hAnsi="Consolas" w:cs="Consolas"/>
+          <w:color w:val="000000"/>
+          <w:kern w:val="0"/>
+          <w:lang w:eastAsia="ja-JP"/>
+        </w:rPr>
+        <w:tab/>
+      </w:r>
+      <w:r>
+        <w:rPr>
+          <w:rFonts w:ascii="Consolas" w:eastAsiaTheme="minorEastAsia" w:hAnsi="Consolas" w:cs="Consolas"/>
+          <w:color w:val="000000"/>
+          <w:kern w:val="0"/>
+          <w:lang w:eastAsia="ja-JP"/>
+        </w:rPr>
+        <w:t xml:space="preserve"> </w:t>
+      </w:r>
+      <w:r>
+        <w:rPr>
+          <w:rFonts w:ascii="Consolas" w:eastAsiaTheme="minorEastAsia" w:hAnsi="Consolas" w:cs="Consolas"/>
+          <w:color w:val="000000"/>
+          <w:kern w:val="0"/>
+          <w:lang w:eastAsia="ja-JP"/>
+        </w:rPr>
+        <w:t>-&gt;add(</w:t>
+      </w:r>
+      <w:r>
+        <w:rPr>
+          <w:rFonts w:ascii="Consolas" w:eastAsiaTheme="minorEastAsia" w:hAnsi="Consolas" w:cs="Consolas"/>
+          <w:color w:val="0000C0"/>
+          <w:kern w:val="0"/>
+          <w:lang w:eastAsia="ja-JP"/>
+        </w:rPr>
+        <w:t>'name'</w:t>
+      </w:r>
+      <w:r>
+        <w:rPr>
+          <w:rFonts w:ascii="Consolas" w:eastAsiaTheme="minorEastAsia" w:hAnsi="Consolas" w:cs="Consolas"/>
+          <w:color w:val="000000"/>
+          <w:kern w:val="0"/>
+          <w:lang w:eastAsia="ja-JP"/>
+        </w:rPr>
+        <w:t xml:space="preserve">, </w:t>
+      </w:r>
+      <w:r>
+        <w:rPr>
+          <w:rFonts w:ascii="Consolas" w:eastAsiaTheme="minorEastAsia" w:hAnsi="Consolas" w:cs="Consolas"/>
+          <w:color w:val="0000C0"/>
+          <w:kern w:val="0"/>
+          <w:lang w:eastAsia="ja-JP"/>
+        </w:rPr>
+        <w:t>'text'</w:t>
+      </w:r>
+      <w:r>
+        <w:rPr>
+          <w:rFonts w:ascii="Consolas" w:eastAsiaTheme="minorEastAsia" w:hAnsi="Consolas" w:cs="Consolas"/>
+          <w:color w:val="000000"/>
+          <w:kern w:val="0"/>
+          <w:lang w:eastAsia="ja-JP"/>
+        </w:rPr>
+        <w:t>)</w:t>
+      </w:r>
+    </w:p>
+    <w:p>
+      <w:pPr>
+        <w:autoSpaceDE w:val="0"/>
+        <w:autoSpaceDN w:val="0"/>
+        <w:adjustRightInd w:val="0"/>
+        <w:spacing w:before="0" w:after="0" w:line="240" w:lineRule="auto"/>
+        <w:rPr>
+          <w:rFonts w:ascii="Consolas" w:eastAsiaTheme="minorEastAsia" w:hAnsi="Consolas" w:cs="Consolas"/>
+          <w:color w:val="000000"/>
+          <w:kern w:val="0"/>
+          <w:lang w:eastAsia="ja-JP"/>
+        </w:rPr>
+      </w:pPr>
+      <w:r>
+        <w:rPr>
+          <w:rFonts w:ascii="Consolas" w:eastAsiaTheme="minorEastAsia" w:hAnsi="Consolas" w:cs="Consolas"/>
+          <w:color w:val="000000"/>
+          <w:kern w:val="0"/>
+          <w:lang w:eastAsia="ja-JP"/>
+        </w:rPr>
+        <w:tab/>
+      </w:r>
+      <w:r>
+        <w:rPr>
+          <w:rFonts w:ascii="Consolas" w:eastAsiaTheme="minorEastAsia" w:hAnsi="Consolas" w:cs="Consolas"/>
+          <w:color w:val="000000"/>
+          <w:kern w:val="0"/>
+          <w:lang w:eastAsia="ja-JP"/>
+        </w:rPr>
+        <w:tab/>
+      </w:r>
+      <w:r>
+        <w:rPr>
+          <w:rFonts w:ascii="Consolas" w:eastAsiaTheme="minorEastAsia" w:hAnsi="Consolas" w:cs="Consolas"/>
+          <w:color w:val="000000"/>
+          <w:kern w:val="0"/>
+          <w:lang w:eastAsia="ja-JP"/>
+        </w:rPr>
+        <w:t xml:space="preserve"> </w:t>
+      </w:r>
+      <w:r>
+        <w:rPr>
+          <w:rFonts w:ascii="Consolas" w:eastAsiaTheme="minorEastAsia" w:hAnsi="Consolas" w:cs="Consolas"/>
+          <w:color w:val="000000"/>
+          <w:kern w:val="0"/>
+          <w:lang w:eastAsia="ja-JP"/>
+        </w:rPr>
+        <w:t>-&gt;add(</w:t>
+      </w:r>
+      <w:r>
+        <w:rPr>
+          <w:rFonts w:ascii="Consolas" w:eastAsiaTheme="minorEastAsia" w:hAnsi="Consolas" w:cs="Consolas"/>
+          <w:color w:val="0000C0"/>
+          <w:kern w:val="0"/>
+          <w:lang w:eastAsia="ja-JP"/>
+        </w:rPr>
+        <w:t>'validate'</w:t>
+      </w:r>
+      <w:r>
+        <w:rPr>
+          <w:rFonts w:ascii="Consolas" w:eastAsiaTheme="minorEastAsia" w:hAnsi="Consolas" w:cs="Consolas"/>
+          <w:color w:val="000000"/>
+          <w:kern w:val="0"/>
+          <w:lang w:eastAsia="ja-JP"/>
+        </w:rPr>
+        <w:t xml:space="preserve">, </w:t>
+      </w:r>
+      <w:r>
+        <w:rPr>
+          <w:rFonts w:ascii="Consolas" w:eastAsiaTheme="minorEastAsia" w:hAnsi="Consolas" w:cs="Consolas"/>
+          <w:color w:val="0000C0"/>
+          <w:kern w:val="0"/>
+          <w:lang w:eastAsia="ja-JP"/>
+        </w:rPr>
+        <w:t>'submit'</w:t>
+      </w:r>
+      <w:r>
+        <w:rPr>
+          <w:rFonts w:ascii="Consolas" w:eastAsiaTheme="minorEastAsia" w:hAnsi="Consolas" w:cs="Consolas"/>
+          <w:color w:val="000000"/>
+          <w:kern w:val="0"/>
+          <w:lang w:eastAsia="ja-JP"/>
+        </w:rPr>
+        <w:t>)</w:t>
+      </w:r>
+    </w:p>
+    <w:p>
+      <w:pPr>
+        <w:autoSpaceDE w:val="0"/>
+        <w:autoSpaceDN w:val="0"/>
+        <w:adjustRightInd w:val="0"/>
+        <w:spacing w:before="0" w:after="0" w:line="240" w:lineRule="auto"/>
+        <w:ind w:left="720" w:firstLine="720"/>
+        <w:rPr>
+          <w:rFonts w:ascii="Consolas" w:eastAsiaTheme="minorEastAsia" w:hAnsi="Consolas" w:cs="Consolas"/>
+          <w:color w:val="4C483D" w:themeColor="text2"/>
+          <w:kern w:val="0"/>
+          <w:lang w:eastAsia="ja-JP"/>
+        </w:rPr>
+      </w:pPr>
+      <w:r>
+        <w:rPr>
+          <w:rFonts w:ascii="Consolas" w:eastAsiaTheme="minorEastAsia" w:hAnsi="Consolas" w:cs="Consolas"/>
+          <w:color w:val="000000"/>
+          <w:kern w:val="0"/>
+          <w:lang w:eastAsia="ja-JP"/>
+        </w:rPr>
+        <w:lastRenderedPageBreak/>
+        <w:t>-&gt;</w:t>
+      </w:r>
+      <w:r>
+        <w:rPr>
+          <w:rFonts w:ascii="Consolas" w:eastAsiaTheme="minorEastAsia" w:hAnsi="Consolas" w:cs="Consolas"/>
+          <w:color w:val="000000"/>
+          <w:kern w:val="0"/>
+          <w:highlight w:val="lightGray"/>
+          <w:lang w:eastAsia="ja-JP"/>
+        </w:rPr>
+        <w:t>synchronizeEntity</w:t>
+      </w:r>
+      <w:r>
+        <w:rPr>
+          <w:rFonts w:ascii="Consolas" w:eastAsiaTheme="minorEastAsia" w:hAnsi="Consolas" w:cs="Consolas"/>
+          <w:color w:val="000000"/>
+          <w:kern w:val="0"/>
+          <w:lang w:eastAsia="ja-JP"/>
+        </w:rPr>
+        <w:t>(</w:t>
+      </w:r>
+      <w:r>
+        <w:rPr>
+          <w:rFonts w:ascii="Consolas" w:eastAsiaTheme="minorEastAsia" w:hAnsi="Consolas" w:cs="Consolas"/>
+          <w:color w:val="0000C0"/>
+          <w:kern w:val="0"/>
+          <w:lang w:eastAsia="ja-JP"/>
+        </w:rPr>
+        <w:t>'Venus\src\Helium\Entity\merchant'</w:t>
+      </w:r>
+      <w:r>
+        <w:rPr>
+          <w:rFonts w:ascii="Consolas" w:eastAsiaTheme="minorEastAsia" w:hAnsi="Consolas" w:cs="Consolas"/>
+          <w:color w:val="000000"/>
+          <w:kern w:val="0"/>
+          <w:lang w:eastAsia="ja-JP"/>
+        </w:rPr>
+        <w:t>)</w:t>
+      </w:r>
+    </w:p>
+    <w:p>
+      <w:pPr>
+        <w:pStyle w:val="NormalWeb"/>
+        <w:shd w:val="clear" w:color="auto" w:fill="FFFFFF"/>
+        <w:spacing w:before="0" w:after="255"/>
+        <w:ind w:left="720" w:firstLine="720"/>
+        <w:rPr>
+          <w:rFonts w:cs="Miriam"/>
+          <w:szCs w:val="24"/>
+        </w:rPr>
+      </w:pPr>
+      <w:r>
+        <w:rPr>
+          <w:rFonts w:ascii="Consolas" w:eastAsiaTheme="minorEastAsia" w:hAnsi="Consolas" w:cs="Consolas"/>
+          <w:color w:val="000000"/>
+          <w:kern w:val="0"/>
+          <w:lang w:eastAsia="ja-JP"/>
+        </w:rPr>
+        <w:t>-&gt;getForm();</w:t>
+      </w:r>
+    </w:p>
+    <w:p>
+      <w:pPr>
+        <w:pStyle w:val="NormalWeb"/>
+        <w:shd w:val="clear" w:color="auto" w:fill="FFFFFF"/>
+        <w:spacing w:before="0" w:after="255"/>
+        <w:rPr>
+          <w:rFonts w:cs="Miriam"/>
+          <w:szCs w:val="24"/>
+          <w:lang w:val="fr-FR"/>
+        </w:rPr>
+      </w:pPr>
+      <w:r>
+        <w:rPr>
+          <w:rFonts w:cs="Miriam"/>
+          <w:szCs w:val="24"/>
+          <w:lang w:val="fr-FR"/>
+        </w:rPr>
+        <w:t xml:space="preserve">On va créer un formulaire en ajoutant un champ texte et un bouton submit. </w:t>
+      </w:r>
+      <w:r>
+        <w:rPr>
+          <w:rFonts w:cs="Miriam"/>
+          <w:szCs w:val="24"/>
+          <w:lang w:val="fr-FR"/>
+        </w:rPr>
+        <w:t>Ensuite on indique l’entité qui doti se synchroniser avec le formulaire (sachant que les champs doivent avoir le nom des colonnes de la table).</w:t>
+      </w:r>
+    </w:p>
+    <w:p>
+      <w:pPr>
+        <w:pStyle w:val="NormalWeb"/>
+        <w:shd w:val="clear" w:color="auto" w:fill="FFFFFF"/>
+        <w:spacing w:before="0" w:after="255"/>
+        <w:rPr>
+          <w:rFonts w:cs="Miriam"/>
+          <w:szCs w:val="24"/>
+          <w:lang w:val="fr-FR"/>
+        </w:rPr>
+      </w:pPr>
+      <w:r>
+        <w:rPr>
+          <w:rFonts w:cs="Miriam"/>
+          <w:szCs w:val="24"/>
+          <w:lang w:val="fr-FR"/>
+        </w:rPr>
+        <w:t>Si vous ajoutez un champ caché avec la clé primaire de la table, l’update sera automatique.</w:t>
+      </w:r>
+    </w:p>
+    <w:p>
+      <w:pPr>
+        <w:pStyle w:val="NormalWeb"/>
+        <w:shd w:val="clear" w:color="auto" w:fill="FFFFFF"/>
+        <w:spacing w:before="0" w:after="255"/>
+        <w:rPr>
+          <w:rFonts w:cs="Miriam"/>
+          <w:szCs w:val="24"/>
+          <w:lang w:val="fr-FR"/>
+        </w:rPr>
+      </w:pPr>
+      <w:r>
+        <w:rPr>
+          <w:rFonts w:cs="Miriam"/>
+          <w:szCs w:val="24"/>
+          <w:lang w:val="fr-FR"/>
+        </w:rPr>
+        <w:t>Le getForm() permet de récupérer l’HTML créé du formulaire pour ensuite l’envoyer au template</w:t>
+      </w:r>
+      <w:r>
+        <w:rPr>
+          <w:rFonts w:cs="Miriam"/>
+          <w:szCs w:val="24"/>
+          <w:lang w:val="fr-FR"/>
+        </w:rPr>
+        <w:t>.</w:t>
+      </w:r>
+    </w:p>
+    <w:p>
+      <w:pPr>
+        <w:pStyle w:val="NormalWeb"/>
+        <w:shd w:val="clear" w:color="auto" w:fill="FFFFFF"/>
+        <w:spacing w:before="0" w:after="255"/>
+        <w:rPr>
+          <w:rFonts w:ascii="Consolas" w:hAnsi="Consolas" w:cs="Consolas"/>
+          <w:sz w:val="20"/>
+          <w:u w:val="single"/>
+          <w:lang w:val="fr-FR"/>
+        </w:rPr>
+      </w:pPr>
+      <w:r>
+        <w:rPr>
+          <w:rFonts w:cs="Miriam"/>
+          <w:szCs w:val="24"/>
+          <w:u w:val="single"/>
+          <w:lang w:val="fr-FR"/>
+        </w:rPr>
+        <w:t>A/ Ajouter un label</w:t>
+      </w:r>
+    </w:p>
+    <w:p>
+      <w:pPr>
+        <w:pStyle w:val="NormalWeb"/>
+        <w:shd w:val="clear" w:color="auto" w:fill="FFFFFF"/>
+        <w:spacing w:before="0" w:after="255"/>
+        <w:rPr>
+          <w:rFonts w:ascii="Consolas" w:hAnsi="Consolas" w:cs="Consolas"/>
+          <w:sz w:val="20"/>
+          <w:lang w:val="fr-FR"/>
+        </w:rPr>
+      </w:pPr>
+      <w:r>
+        <w:rPr>
+          <w:rFonts w:ascii="Consolas" w:hAnsi="Consolas" w:cs="Consolas"/>
+          <w:sz w:val="20"/>
+          <w:lang w:val="fr-FR"/>
+        </w:rPr>
+        <w:t>Dans un formulaire, vous pouvez afficher un label personnalisé (et non le name du form) :</w:t>
+      </w:r>
+    </w:p>
+    <w:p>
+      <w:pPr>
+        <w:pStyle w:val="NormalWeb"/>
+        <w:shd w:val="clear" w:color="auto" w:fill="FFFFFF"/>
+        <w:spacing w:before="0" w:after="255"/>
+        <w:rPr>
+          <w:rFonts w:cs="Miriam"/>
+          <w:szCs w:val="24"/>
+          <w:lang w:val="fr-FR"/>
+        </w:rPr>
+      </w:pPr>
+      <w:r>
+        <w:rPr>
+          <w:rFonts w:ascii="Consolas" w:eastAsiaTheme="minorEastAsia" w:hAnsi="Consolas" w:cs="Consolas"/>
+          <w:color w:val="000000"/>
+          <w:kern w:val="0"/>
+          <w:lang w:val="fr-FR" w:eastAsia="ja-JP"/>
+        </w:rPr>
+        <w:t>-&gt;add(</w:t>
+      </w:r>
+      <w:r>
+        <w:rPr>
+          <w:rFonts w:ascii="Consolas" w:eastAsiaTheme="minorEastAsia" w:hAnsi="Consolas" w:cs="Consolas"/>
+          <w:color w:val="0000C0"/>
+          <w:kern w:val="0"/>
+          <w:lang w:val="fr-FR" w:eastAsia="ja-JP"/>
+        </w:rPr>
+        <w:t>'name'</w:t>
+      </w:r>
+      <w:r>
+        <w:rPr>
+          <w:rFonts w:ascii="Consolas" w:eastAsiaTheme="minorEastAsia" w:hAnsi="Consolas" w:cs="Consolas"/>
+          <w:color w:val="000000"/>
+          <w:kern w:val="0"/>
+          <w:lang w:val="fr-FR" w:eastAsia="ja-JP"/>
+        </w:rPr>
+        <w:t xml:space="preserve">, </w:t>
+      </w:r>
+      <w:r>
+        <w:rPr>
+          <w:rFonts w:ascii="Consolas" w:eastAsiaTheme="minorEastAsia" w:hAnsi="Consolas" w:cs="Consolas"/>
+          <w:color w:val="0000C0"/>
+          <w:kern w:val="0"/>
+          <w:lang w:val="fr-FR" w:eastAsia="ja-JP"/>
+        </w:rPr>
+        <w:t>'text'</w:t>
+      </w:r>
+      <w:r>
+        <w:rPr>
+          <w:rFonts w:ascii="Consolas" w:eastAsiaTheme="minorEastAsia" w:hAnsi="Consolas" w:cs="Consolas"/>
+          <w:color w:val="000000"/>
+          <w:kern w:val="0"/>
+          <w:lang w:val="fr-FR" w:eastAsia="ja-JP"/>
+        </w:rPr>
+        <w:t xml:space="preserve">, </w:t>
+      </w:r>
+      <w:r>
+        <w:rPr>
+          <w:rFonts w:ascii="Consolas" w:eastAsiaTheme="minorEastAsia" w:hAnsi="Consolas" w:cs="Consolas"/>
+          <w:color w:val="0000C0"/>
+          <w:kern w:val="0"/>
+          <w:lang w:val="fr-FR" w:eastAsia="ja-JP"/>
+        </w:rPr>
+        <w:t>'</w:t>
+      </w:r>
+      <w:r>
+        <w:rPr>
+          <w:rFonts w:ascii="Consolas" w:eastAsiaTheme="minorEastAsia" w:hAnsi="Consolas" w:cs="Consolas"/>
+          <w:color w:val="0000C0"/>
+          <w:kern w:val="0"/>
+          <w:lang w:val="fr-FR" w:eastAsia="ja-JP"/>
+        </w:rPr>
+        <w:t>mon label</w:t>
+      </w:r>
+      <w:r>
+        <w:rPr>
+          <w:rFonts w:ascii="Consolas" w:eastAsiaTheme="minorEastAsia" w:hAnsi="Consolas" w:cs="Consolas"/>
+          <w:color w:val="0000C0"/>
+          <w:kern w:val="0"/>
+          <w:lang w:val="fr-FR" w:eastAsia="ja-JP"/>
+        </w:rPr>
+        <w:t>'</w:t>
+      </w:r>
+      <w:r>
+        <w:rPr>
+          <w:rFonts w:ascii="Consolas" w:eastAsiaTheme="minorEastAsia" w:hAnsi="Consolas" w:cs="Consolas"/>
+          <w:color w:val="000000"/>
+          <w:kern w:val="0"/>
+          <w:lang w:val="fr-FR" w:eastAsia="ja-JP"/>
+        </w:rPr>
+        <w:t>)</w:t>
+      </w:r>
+      <w:r>
+        <w:rPr>
+          <w:rFonts w:cs="Miriam"/>
+          <w:szCs w:val="24"/>
+          <w:lang w:val="fr-FR"/>
+        </w:rPr>
+        <w:t xml:space="preserve"> </w:t>
+      </w:r>
+    </w:p>
+    <w:p>
+      <w:pPr>
+        <w:pStyle w:val="NormalWeb"/>
+        <w:shd w:val="clear" w:color="auto" w:fill="FFFFFF"/>
+        <w:spacing w:before="0" w:after="255"/>
+        <w:rPr>
+          <w:rFonts w:ascii="Consolas" w:hAnsi="Consolas" w:cs="Consolas"/>
+          <w:sz w:val="20"/>
+          <w:u w:val="single"/>
+          <w:lang w:val="fr-FR"/>
+        </w:rPr>
+      </w:pPr>
+      <w:r>
+        <w:rPr>
+          <w:rFonts w:cs="Miriam"/>
+          <w:szCs w:val="24"/>
+          <w:u w:val="single"/>
+          <w:lang w:val="fr-FR"/>
+        </w:rPr>
+        <w:t>A/ Ajouter un</w:t>
+      </w:r>
+      <w:r>
+        <w:rPr>
+          <w:rFonts w:cs="Miriam"/>
+          <w:szCs w:val="24"/>
+          <w:u w:val="single"/>
+          <w:lang w:val="fr-FR"/>
+        </w:rPr>
+        <w:t>e valeur par défaut</w:t>
+      </w:r>
+    </w:p>
+    <w:p>
+      <w:pPr>
+        <w:pStyle w:val="NormalWeb"/>
+        <w:shd w:val="clear" w:color="auto" w:fill="FFFFFF"/>
+        <w:spacing w:before="0" w:after="255"/>
+        <w:rPr>
+          <w:rFonts w:ascii="Consolas" w:hAnsi="Consolas" w:cs="Consolas"/>
+          <w:sz w:val="20"/>
+          <w:lang w:val="fr-FR"/>
+        </w:rPr>
+      </w:pPr>
+      <w:r>
+        <w:rPr>
+          <w:rFonts w:ascii="Consolas" w:hAnsi="Consolas" w:cs="Consolas"/>
+          <w:sz w:val="20"/>
+          <w:lang w:val="fr-FR"/>
+        </w:rPr>
+        <w:t>Dans un formulaire, vous pouvez ajouter une valeur par défaut :</w:t>
+      </w:r>
+    </w:p>
+    <w:p>
+      <w:pPr>
+        <w:pStyle w:val="NormalWeb"/>
+        <w:shd w:val="clear" w:color="auto" w:fill="FFFFFF"/>
+        <w:spacing w:before="0" w:after="255"/>
+        <w:rPr>
+          <w:rFonts w:cs="Miriam"/>
+          <w:szCs w:val="24"/>
+        </w:rPr>
+      </w:pPr>
+      <w:r>
+        <w:rPr>
+          <w:rFonts w:ascii="Consolas" w:eastAsiaTheme="minorEastAsia" w:hAnsi="Consolas" w:cs="Consolas"/>
+          <w:color w:val="000000"/>
+          <w:kern w:val="0"/>
+          <w:lang w:eastAsia="ja-JP"/>
+        </w:rPr>
+        <w:t>-&gt;add(</w:t>
+      </w:r>
+      <w:r>
+        <w:rPr>
+          <w:rFonts w:ascii="Consolas" w:eastAsiaTheme="minorEastAsia" w:hAnsi="Consolas" w:cs="Consolas"/>
+          <w:color w:val="0000C0"/>
+          <w:kern w:val="0"/>
+          <w:lang w:eastAsia="ja-JP"/>
+        </w:rPr>
+        <w:t>'name'</w:t>
+      </w:r>
+      <w:r>
+        <w:rPr>
+          <w:rFonts w:ascii="Consolas" w:eastAsiaTheme="minorEastAsia" w:hAnsi="Consolas" w:cs="Consolas"/>
+          <w:color w:val="000000"/>
+          <w:kern w:val="0"/>
+          <w:lang w:eastAsia="ja-JP"/>
+        </w:rPr>
+        <w:t xml:space="preserve">, </w:t>
+      </w:r>
+      <w:r>
+        <w:rPr>
+          <w:rFonts w:ascii="Consolas" w:eastAsiaTheme="minorEastAsia" w:hAnsi="Consolas" w:cs="Consolas"/>
+          <w:color w:val="0000C0"/>
+          <w:kern w:val="0"/>
+          <w:lang w:eastAsia="ja-JP"/>
+        </w:rPr>
+        <w:t>'text'</w:t>
+      </w:r>
+      <w:r>
+        <w:rPr>
+          <w:rFonts w:ascii="Consolas" w:eastAsiaTheme="minorEastAsia" w:hAnsi="Consolas" w:cs="Consolas"/>
+          <w:color w:val="000000"/>
+          <w:kern w:val="0"/>
+          <w:lang w:eastAsia="ja-JP"/>
+        </w:rPr>
+        <w:t xml:space="preserve">, </w:t>
+      </w:r>
+      <w:r>
+        <w:rPr>
+          <w:rFonts w:ascii="Consolas" w:eastAsiaTheme="minorEastAsia" w:hAnsi="Consolas" w:cs="Consolas"/>
+          <w:color w:val="0000C0"/>
+          <w:kern w:val="0"/>
+          <w:lang w:eastAsia="ja-JP"/>
+        </w:rPr>
+        <w:t>'mon l</w:t>
+      </w:r>
+      <w:bookmarkStart w:id="24" w:name="_GoBack"/>
+      <w:bookmarkEnd w:id="24"/>
+      <w:r>
+        <w:rPr>
+          <w:rFonts w:ascii="Consolas" w:eastAsiaTheme="minorEastAsia" w:hAnsi="Consolas" w:cs="Consolas"/>
+          <w:color w:val="0000C0"/>
+          <w:kern w:val="0"/>
+          <w:lang w:eastAsia="ja-JP"/>
+        </w:rPr>
+        <w:t>abel'</w:t>
+      </w:r>
+      <w:r>
+        <w:rPr>
+          <w:rFonts w:ascii="Consolas" w:eastAsiaTheme="minorEastAsia" w:hAnsi="Consolas" w:cs="Consolas"/>
+          <w:color w:val="0000C0"/>
+          <w:kern w:val="0"/>
+          <w:lang w:eastAsia="ja-JP"/>
+        </w:rPr>
+        <w:t xml:space="preserve">, </w:t>
+      </w:r>
+      <w:r>
+        <w:rPr>
+          <w:rFonts w:ascii="Consolas" w:eastAsiaTheme="minorEastAsia" w:hAnsi="Consolas" w:cs="Consolas"/>
+          <w:color w:val="0000C0"/>
+          <w:kern w:val="0"/>
+          <w:lang w:eastAsia="ja-JP"/>
+        </w:rPr>
+        <w:t>'</w:t>
+      </w:r>
+      <w:r>
+        <w:rPr>
+          <w:rFonts w:ascii="Consolas" w:eastAsiaTheme="minorEastAsia" w:hAnsi="Consolas" w:cs="Consolas"/>
+          <w:color w:val="0000C0"/>
+          <w:kern w:val="0"/>
+          <w:lang w:eastAsia="ja-JP"/>
+        </w:rPr>
+        <w:t>DEFAULT</w:t>
+      </w:r>
+      <w:r>
+        <w:rPr>
+          <w:rFonts w:ascii="Consolas" w:eastAsiaTheme="minorEastAsia" w:hAnsi="Consolas" w:cs="Consolas"/>
+          <w:color w:val="0000C0"/>
+          <w:kern w:val="0"/>
+          <w:lang w:eastAsia="ja-JP"/>
+        </w:rPr>
+        <w:t>'</w:t>
+      </w:r>
+      <w:r>
+        <w:rPr>
+          <w:rFonts w:ascii="Consolas" w:eastAsiaTheme="minorEastAsia" w:hAnsi="Consolas" w:cs="Consolas"/>
+          <w:color w:val="000000"/>
+          <w:kern w:val="0"/>
+          <w:lang w:eastAsia="ja-JP"/>
+        </w:rPr>
+        <w:t>)</w:t>
+      </w:r>
+      <w:r>
+        <w:rPr>
+          <w:rFonts w:cs="Miriam"/>
+          <w:szCs w:val="24"/>
+        </w:rPr>
+        <w:t xml:space="preserve"> </w:t>
+      </w:r>
+    </w:p>
+    <w:p>
+      <w:pPr>
+        <w:pStyle w:val="NormalWeb"/>
+        <w:shd w:val="clear" w:color="auto" w:fill="FFFFFF"/>
+        <w:spacing w:before="0" w:after="255"/>
+        <w:rPr>
+          <w:rFonts w:ascii="Consolas" w:hAnsi="Consolas" w:cs="Consolas"/>
+          <w:sz w:val="20"/>
+        </w:rPr>
+      </w:pPr>
+    </w:p>
+    <w:p>
+      <w:pPr>
+        <w:pStyle w:val="Titre2"/>
+        <w:rPr>
+          <w:lang w:val="fr-FR"/>
+        </w:rPr>
+      </w:pPr>
+      <w:r>
+        <w:rPr>
+          <w:rFonts w:cs="Miriam"/>
+          <w:szCs w:val="24"/>
+          <w:lang w:val="fr-FR"/>
+        </w:rPr>
+        <w:t>Sauvegarde et suppression rapide des entités</w:t>
+      </w:r>
+    </w:p>
+    <w:p>
+      <w:pPr>
+        <w:pStyle w:val="NormalWeb"/>
+        <w:shd w:val="clear" w:color="auto" w:fill="FFFFFF"/>
+        <w:spacing w:before="0" w:after="255"/>
+        <w:rPr>
+          <w:rFonts w:cs="Miriam"/>
+          <w:szCs w:val="24"/>
+          <w:lang w:val="fr-FR"/>
+        </w:rPr>
+      </w:pPr>
+      <w:r>
+        <w:rPr>
+          <w:rFonts w:cs="Miriam"/>
+          <w:szCs w:val="24"/>
+          <w:lang w:val="fr-FR"/>
+        </w:rPr>
+        <w:t>Venus</w:t>
+      </w:r>
+      <w:r>
+        <w:rPr>
+          <w:rFonts w:cs="Miriam"/>
+          <w:szCs w:val="24"/>
+          <w:lang w:val="fr-FR"/>
+        </w:rPr>
+        <w:t xml:space="preserve"> permet de sauvegarder ou de modifier rapidement une entité. Pour cela lorsque vous avez une entité faites :</w:t>
+      </w:r>
+    </w:p>
+    <w:p>
+      <w:pPr>
+        <w:pStyle w:val="NormalWeb"/>
+        <w:shd w:val="clear" w:color="auto" w:fill="FFFFFF"/>
+        <w:spacing w:before="0" w:after="255"/>
+        <w:rPr>
+          <w:rFonts w:cs="Miriam"/>
+          <w:szCs w:val="24"/>
+          <w:lang w:val="fr-FR"/>
+        </w:rPr>
+      </w:pPr>
+      <w:r>
+        <w:rPr>
+          <w:rFonts w:cs="Miriam"/>
+          <w:szCs w:val="24"/>
+          <w:lang w:val="fr-FR"/>
+        </w:rPr>
+        <w:t>$oEntity-&gt;save() ; pour la sauvegarder (update ou insert selon la clé primaire indiquée)</w:t>
+      </w:r>
+    </w:p>
+    <w:p>
+      <w:pPr>
+        <w:pStyle w:val="NormalWeb"/>
+        <w:shd w:val="clear" w:color="auto" w:fill="FFFFFF"/>
+        <w:spacing w:before="0" w:after="255"/>
+        <w:rPr>
+          <w:rFonts w:cs="Miriam"/>
+          <w:szCs w:val="24"/>
+          <w:lang w:val="fr-FR"/>
+        </w:rPr>
+      </w:pPr>
+      <w:r>
+        <w:rPr>
+          <w:rFonts w:cs="Miriam"/>
+          <w:szCs w:val="24"/>
+          <w:lang w:val="fr-FR"/>
+        </w:rPr>
+        <w:t>$oEntity-&gt;remove() ; pour la supprimer</w:t>
+      </w:r>
+    </w:p>
+    <w:p>
+      <w:pPr>
+        <w:pStyle w:val="NormalWeb"/>
+        <w:shd w:val="clear" w:color="auto" w:fill="FFFFFF"/>
+        <w:spacing w:before="0" w:after="255"/>
+        <w:rPr>
+          <w:rFonts w:cs="Miriam"/>
+          <w:szCs w:val="24"/>
+          <w:lang w:val="fr-FR"/>
+        </w:rPr>
+      </w:pPr>
     </w:p>
     <w:p>
       <w:pPr>
@@ -30590,7 +31478,7 @@
 </file>
 
 <file path=customXml/itemProps3.xml><?xml version="1.0" encoding="utf-8"?>
-<ds:datastoreItem xmlns:ds="http://schemas.openxmlformats.org/officeDocument/2006/customXml" ds:itemID="{ACBE0D06-E8B0-4ADC-A760-FEB2C3B06D69}">
+<ds:datastoreItem xmlns:ds="http://schemas.openxmlformats.org/officeDocument/2006/customXml" ds:itemID="{38A002B6-7587-4DE2-AFCA-D44216931367}">
   <ds:schemaRefs>
     <ds:schemaRef ds:uri="http://schemas.openxmlformats.org/officeDocument/2006/bibliography"/>
   </ds:schemaRefs>

</xml_diff>

<commit_message>
Add update mode for the formulars
</commit_message>
<xml_diff>
--- a/Venus_Framework_tutoriel.docx
+++ b/Venus_Framework_tutoriel.docx
@@ -28947,6 +28947,7 @@
         <w:rPr>
           <w:rFonts w:cs="Miriam"/>
           <w:szCs w:val="24"/>
+          <w:lang w:val="fr-FR"/>
         </w:rPr>
       </w:pPr>
       <w:r>
@@ -29001,70 +29002,384 @@
           <w:kern w:val="0"/>
           <w:lang w:eastAsia="ja-JP"/>
         </w:rPr>
-        <w:t>'mon l</w:t>
+        <w:t>'mon label'</w:t>
+      </w:r>
+      <w:r>
+        <w:rPr>
+          <w:rFonts w:ascii="Consolas" w:eastAsiaTheme="minorEastAsia" w:hAnsi="Consolas" w:cs="Consolas"/>
+          <w:color w:val="0000C0"/>
+          <w:kern w:val="0"/>
+          <w:lang w:eastAsia="ja-JP"/>
+        </w:rPr>
+        <w:t xml:space="preserve">, </w:t>
+      </w:r>
+      <w:r>
+        <w:rPr>
+          <w:rFonts w:ascii="Consolas" w:eastAsiaTheme="minorEastAsia" w:hAnsi="Consolas" w:cs="Consolas"/>
+          <w:color w:val="0000C0"/>
+          <w:kern w:val="0"/>
+          <w:lang w:eastAsia="ja-JP"/>
+        </w:rPr>
+        <w:t>'</w:t>
+      </w:r>
+      <w:r>
+        <w:rPr>
+          <w:rFonts w:ascii="Consolas" w:eastAsiaTheme="minorEastAsia" w:hAnsi="Consolas" w:cs="Consolas"/>
+          <w:color w:val="0000C0"/>
+          <w:kern w:val="0"/>
+          <w:lang w:eastAsia="ja-JP"/>
+        </w:rPr>
+        <w:t>DEFAULT</w:t>
+      </w:r>
+      <w:r>
+        <w:rPr>
+          <w:rFonts w:ascii="Consolas" w:eastAsiaTheme="minorEastAsia" w:hAnsi="Consolas" w:cs="Consolas"/>
+          <w:color w:val="0000C0"/>
+          <w:kern w:val="0"/>
+          <w:lang w:eastAsia="ja-JP"/>
+        </w:rPr>
+        <w:t>'</w:t>
+      </w:r>
+      <w:r>
+        <w:rPr>
+          <w:rFonts w:ascii="Consolas" w:eastAsiaTheme="minorEastAsia" w:hAnsi="Consolas" w:cs="Consolas"/>
+          <w:color w:val="000000"/>
+          <w:kern w:val="0"/>
+          <w:lang w:eastAsia="ja-JP"/>
+        </w:rPr>
+        <w:t>)</w:t>
+      </w:r>
+      <w:r>
+        <w:rPr>
+          <w:rFonts w:cs="Miriam"/>
+          <w:szCs w:val="24"/>
+        </w:rPr>
+        <w:t xml:space="preserve"> </w:t>
+      </w:r>
+    </w:p>
+    <w:p>
+      <w:pPr>
+        <w:pStyle w:val="NormalWeb"/>
+        <w:shd w:val="clear" w:color="auto" w:fill="FFFFFF"/>
+        <w:spacing w:before="0" w:after="255"/>
+        <w:rPr>
+          <w:rFonts w:cs="Miriam"/>
+          <w:szCs w:val="24"/>
+          <w:lang w:val="fr-FR"/>
+        </w:rPr>
+      </w:pPr>
+      <w:r>
+        <w:rPr>
+          <w:rFonts w:cs="Miriam"/>
+          <w:szCs w:val="24"/>
+          <w:lang w:val="fr-FR"/>
+        </w:rPr>
+        <w:t>Pour proposer un formulaire qui remplit automatiquement celui-ci</w:t>
+      </w:r>
+      <w:r>
+        <w:rPr>
+          <w:rFonts w:cs="Miriam"/>
+          <w:szCs w:val="24"/>
+          <w:lang w:val="fr-FR"/>
+        </w:rPr>
+        <w:t xml:space="preserve"> afin de faire un update, il suffit de rajouter l’id de la clé primaire désirée dans le synchronizeEntity :</w:t>
+      </w:r>
+    </w:p>
+    <w:p>
+      <w:pPr>
+        <w:autoSpaceDE w:val="0"/>
+        <w:autoSpaceDN w:val="0"/>
+        <w:adjustRightInd w:val="0"/>
+        <w:spacing w:before="0" w:after="0" w:line="240" w:lineRule="auto"/>
+        <w:rPr>
+          <w:rFonts w:ascii="Consolas" w:eastAsiaTheme="minorEastAsia" w:hAnsi="Consolas" w:cs="Consolas"/>
+          <w:color w:val="4C483D" w:themeColor="text2"/>
+          <w:kern w:val="0"/>
+          <w:lang w:eastAsia="ja-JP"/>
+        </w:rPr>
+      </w:pPr>
+      <w:r>
+        <w:rPr>
+          <w:rFonts w:ascii="Consolas" w:eastAsiaTheme="minorEastAsia" w:hAnsi="Consolas" w:cs="Consolas"/>
+          <w:color w:val="000000"/>
+          <w:kern w:val="0"/>
+          <w:lang w:eastAsia="ja-JP"/>
+        </w:rPr>
+        <w:t>$sForm = $this-&gt;</w:t>
+      </w:r>
+      <w:r>
+        <w:rPr>
+          <w:rFonts w:ascii="Consolas" w:eastAsiaTheme="minorEastAsia" w:hAnsi="Consolas" w:cs="Consolas"/>
+          <w:color w:val="0000C0"/>
+          <w:kern w:val="0"/>
+          <w:lang w:eastAsia="ja-JP"/>
+        </w:rPr>
+        <w:t>form</w:t>
+      </w:r>
+    </w:p>
+    <w:p>
+      <w:pPr>
+        <w:autoSpaceDE w:val="0"/>
+        <w:autoSpaceDN w:val="0"/>
+        <w:adjustRightInd w:val="0"/>
+        <w:spacing w:before="0" w:after="0" w:line="240" w:lineRule="auto"/>
+        <w:rPr>
+          <w:rFonts w:ascii="Consolas" w:eastAsiaTheme="minorEastAsia" w:hAnsi="Consolas" w:cs="Consolas"/>
+          <w:color w:val="4C483D" w:themeColor="text2"/>
+          <w:kern w:val="0"/>
+          <w:lang w:eastAsia="ja-JP"/>
+        </w:rPr>
+      </w:pPr>
+      <w:r>
+        <w:rPr>
+          <w:rFonts w:ascii="Consolas" w:eastAsiaTheme="minorEastAsia" w:hAnsi="Consolas" w:cs="Consolas"/>
+          <w:color w:val="000000"/>
+          <w:kern w:val="0"/>
+          <w:lang w:eastAsia="ja-JP"/>
+        </w:rPr>
+        <w:tab/>
+      </w:r>
+      <w:r>
+        <w:rPr>
+          <w:rFonts w:ascii="Consolas" w:eastAsiaTheme="minorEastAsia" w:hAnsi="Consolas" w:cs="Consolas"/>
+          <w:color w:val="000000"/>
+          <w:kern w:val="0"/>
+          <w:lang w:eastAsia="ja-JP"/>
+        </w:rPr>
+        <w:tab/>
+      </w:r>
+      <w:r>
+        <w:rPr>
+          <w:rFonts w:ascii="Consolas" w:eastAsiaTheme="minorEastAsia" w:hAnsi="Consolas" w:cs="Consolas"/>
+          <w:color w:val="000000"/>
+          <w:kern w:val="0"/>
+          <w:lang w:eastAsia="ja-JP"/>
+        </w:rPr>
+        <w:t xml:space="preserve"> </w:t>
+      </w:r>
+      <w:r>
+        <w:rPr>
+          <w:rFonts w:ascii="Consolas" w:eastAsiaTheme="minorEastAsia" w:hAnsi="Consolas" w:cs="Consolas"/>
+          <w:color w:val="000000"/>
+          <w:kern w:val="0"/>
+          <w:lang w:eastAsia="ja-JP"/>
+        </w:rPr>
+        <w:t>-&gt;add(</w:t>
+      </w:r>
+      <w:r>
+        <w:rPr>
+          <w:rFonts w:ascii="Consolas" w:eastAsiaTheme="minorEastAsia" w:hAnsi="Consolas" w:cs="Consolas"/>
+          <w:color w:val="0000C0"/>
+          <w:kern w:val="0"/>
+          <w:lang w:eastAsia="ja-JP"/>
+        </w:rPr>
+        <w:t>'name'</w:t>
+      </w:r>
+      <w:r>
+        <w:rPr>
+          <w:rFonts w:ascii="Consolas" w:eastAsiaTheme="minorEastAsia" w:hAnsi="Consolas" w:cs="Consolas"/>
+          <w:color w:val="000000"/>
+          <w:kern w:val="0"/>
+          <w:lang w:eastAsia="ja-JP"/>
+        </w:rPr>
+        <w:t xml:space="preserve">, </w:t>
+      </w:r>
+      <w:r>
+        <w:rPr>
+          <w:rFonts w:ascii="Consolas" w:eastAsiaTheme="minorEastAsia" w:hAnsi="Consolas" w:cs="Consolas"/>
+          <w:color w:val="0000C0"/>
+          <w:kern w:val="0"/>
+          <w:lang w:eastAsia="ja-JP"/>
+        </w:rPr>
+        <w:t>'text'</w:t>
+      </w:r>
+      <w:r>
+        <w:rPr>
+          <w:rFonts w:ascii="Consolas" w:eastAsiaTheme="minorEastAsia" w:hAnsi="Consolas" w:cs="Consolas"/>
+          <w:color w:val="000000"/>
+          <w:kern w:val="0"/>
+          <w:lang w:eastAsia="ja-JP"/>
+        </w:rPr>
+        <w:t>)</w:t>
+      </w:r>
+    </w:p>
+    <w:p>
+      <w:pPr>
+        <w:autoSpaceDE w:val="0"/>
+        <w:autoSpaceDN w:val="0"/>
+        <w:adjustRightInd w:val="0"/>
+        <w:spacing w:before="0" w:after="0" w:line="240" w:lineRule="auto"/>
+        <w:rPr>
+          <w:rFonts w:ascii="Consolas" w:eastAsiaTheme="minorEastAsia" w:hAnsi="Consolas" w:cs="Consolas"/>
+          <w:color w:val="000000"/>
+          <w:kern w:val="0"/>
+          <w:lang w:eastAsia="ja-JP"/>
+        </w:rPr>
+      </w:pPr>
+      <w:r>
+        <w:rPr>
+          <w:rFonts w:ascii="Consolas" w:eastAsiaTheme="minorEastAsia" w:hAnsi="Consolas" w:cs="Consolas"/>
+          <w:color w:val="000000"/>
+          <w:kern w:val="0"/>
+          <w:lang w:eastAsia="ja-JP"/>
+        </w:rPr>
+        <w:tab/>
+      </w:r>
+      <w:r>
+        <w:rPr>
+          <w:rFonts w:ascii="Consolas" w:eastAsiaTheme="minorEastAsia" w:hAnsi="Consolas" w:cs="Consolas"/>
+          <w:color w:val="000000"/>
+          <w:kern w:val="0"/>
+          <w:lang w:eastAsia="ja-JP"/>
+        </w:rPr>
+        <w:tab/>
+      </w:r>
+      <w:r>
+        <w:rPr>
+          <w:rFonts w:ascii="Consolas" w:eastAsiaTheme="minorEastAsia" w:hAnsi="Consolas" w:cs="Consolas"/>
+          <w:color w:val="000000"/>
+          <w:kern w:val="0"/>
+          <w:lang w:eastAsia="ja-JP"/>
+        </w:rPr>
+        <w:t xml:space="preserve"> </w:t>
+      </w:r>
+      <w:r>
+        <w:rPr>
+          <w:rFonts w:ascii="Consolas" w:eastAsiaTheme="minorEastAsia" w:hAnsi="Consolas" w:cs="Consolas"/>
+          <w:color w:val="000000"/>
+          <w:kern w:val="0"/>
+          <w:lang w:eastAsia="ja-JP"/>
+        </w:rPr>
+        <w:t>-&gt;add(</w:t>
+      </w:r>
+      <w:r>
+        <w:rPr>
+          <w:rFonts w:ascii="Consolas" w:eastAsiaTheme="minorEastAsia" w:hAnsi="Consolas" w:cs="Consolas"/>
+          <w:color w:val="0000C0"/>
+          <w:kern w:val="0"/>
+          <w:lang w:eastAsia="ja-JP"/>
+        </w:rPr>
+        <w:t>'validate'</w:t>
+      </w:r>
+      <w:r>
+        <w:rPr>
+          <w:rFonts w:ascii="Consolas" w:eastAsiaTheme="minorEastAsia" w:hAnsi="Consolas" w:cs="Consolas"/>
+          <w:color w:val="000000"/>
+          <w:kern w:val="0"/>
+          <w:lang w:eastAsia="ja-JP"/>
+        </w:rPr>
+        <w:t xml:space="preserve">, </w:t>
+      </w:r>
+      <w:r>
+        <w:rPr>
+          <w:rFonts w:ascii="Consolas" w:eastAsiaTheme="minorEastAsia" w:hAnsi="Consolas" w:cs="Consolas"/>
+          <w:color w:val="0000C0"/>
+          <w:kern w:val="0"/>
+          <w:lang w:eastAsia="ja-JP"/>
+        </w:rPr>
+        <w:t>'submit'</w:t>
+      </w:r>
+      <w:r>
+        <w:rPr>
+          <w:rFonts w:ascii="Consolas" w:eastAsiaTheme="minorEastAsia" w:hAnsi="Consolas" w:cs="Consolas"/>
+          <w:color w:val="000000"/>
+          <w:kern w:val="0"/>
+          <w:lang w:eastAsia="ja-JP"/>
+        </w:rPr>
+        <w:t>)</w:t>
+      </w:r>
+    </w:p>
+    <w:p>
+      <w:pPr>
+        <w:autoSpaceDE w:val="0"/>
+        <w:autoSpaceDN w:val="0"/>
+        <w:adjustRightInd w:val="0"/>
+        <w:spacing w:before="0" w:after="0" w:line="240" w:lineRule="auto"/>
+        <w:ind w:left="720" w:firstLine="720"/>
+        <w:rPr>
+          <w:rFonts w:ascii="Consolas" w:eastAsiaTheme="minorEastAsia" w:hAnsi="Consolas" w:cs="Consolas"/>
+          <w:color w:val="4C483D" w:themeColor="text2"/>
+          <w:kern w:val="0"/>
+          <w:lang w:eastAsia="ja-JP"/>
+        </w:rPr>
+      </w:pPr>
+      <w:r>
+        <w:rPr>
+          <w:rFonts w:ascii="Consolas" w:eastAsiaTheme="minorEastAsia" w:hAnsi="Consolas" w:cs="Consolas"/>
+          <w:color w:val="000000"/>
+          <w:kern w:val="0"/>
+          <w:lang w:eastAsia="ja-JP"/>
+        </w:rPr>
+        <w:t>-&gt;</w:t>
+      </w:r>
+      <w:r>
+        <w:rPr>
+          <w:rFonts w:ascii="Consolas" w:eastAsiaTheme="minorEastAsia" w:hAnsi="Consolas" w:cs="Consolas"/>
+          <w:color w:val="000000"/>
+          <w:kern w:val="0"/>
+          <w:highlight w:val="lightGray"/>
+          <w:lang w:eastAsia="ja-JP"/>
+        </w:rPr>
+        <w:t>synchronizeEntity</w:t>
+      </w:r>
+      <w:r>
+        <w:rPr>
+          <w:rFonts w:ascii="Consolas" w:eastAsiaTheme="minorEastAsia" w:hAnsi="Consolas" w:cs="Consolas"/>
+          <w:color w:val="000000"/>
+          <w:kern w:val="0"/>
+          <w:lang w:eastAsia="ja-JP"/>
+        </w:rPr>
+        <w:t>(</w:t>
+      </w:r>
+      <w:r>
+        <w:rPr>
+          <w:rFonts w:ascii="Consolas" w:eastAsiaTheme="minorEastAsia" w:hAnsi="Consolas" w:cs="Consolas"/>
+          <w:color w:val="0000C0"/>
+          <w:kern w:val="0"/>
+          <w:lang w:eastAsia="ja-JP"/>
+        </w:rPr>
+        <w:t>'Venus\src\Helium\Entity\merchant'</w:t>
+      </w:r>
+      <w:r>
+        <w:rPr>
+          <w:rFonts w:ascii="Consolas" w:eastAsiaTheme="minorEastAsia" w:hAnsi="Consolas" w:cs="Consolas"/>
+          <w:color w:val="0000C0"/>
+          <w:kern w:val="0"/>
+          <w:lang w:eastAsia="ja-JP"/>
+        </w:rPr>
+        <w:t>, 12</w:t>
       </w:r>
       <w:bookmarkStart w:id="24" w:name="_GoBack"/>
       <w:bookmarkEnd w:id="24"/>
       <w:r>
         <w:rPr>
           <w:rFonts w:ascii="Consolas" w:eastAsiaTheme="minorEastAsia" w:hAnsi="Consolas" w:cs="Consolas"/>
-          <w:color w:val="0000C0"/>
+          <w:color w:val="000000"/>
           <w:kern w:val="0"/>
           <w:lang w:eastAsia="ja-JP"/>
         </w:rPr>
-        <w:t>abel'</w:t>
-      </w:r>
-      <w:r>
-        <w:rPr>
-          <w:rFonts w:ascii="Consolas" w:eastAsiaTheme="minorEastAsia" w:hAnsi="Consolas" w:cs="Consolas"/>
-          <w:color w:val="0000C0"/>
+        <w:t>)</w:t>
+      </w:r>
+    </w:p>
+    <w:p>
+      <w:pPr>
+        <w:pStyle w:val="NormalWeb"/>
+        <w:shd w:val="clear" w:color="auto" w:fill="FFFFFF"/>
+        <w:spacing w:before="0" w:after="255"/>
+        <w:ind w:left="720" w:firstLine="720"/>
+        <w:rPr>
+          <w:rFonts w:cs="Miriam"/>
+          <w:szCs w:val="24"/>
+        </w:rPr>
+      </w:pPr>
+      <w:r>
+        <w:rPr>
+          <w:rFonts w:ascii="Consolas" w:eastAsiaTheme="minorEastAsia" w:hAnsi="Consolas" w:cs="Consolas"/>
+          <w:color w:val="000000"/>
           <w:kern w:val="0"/>
           <w:lang w:eastAsia="ja-JP"/>
         </w:rPr>
-        <w:t xml:space="preserve">, </w:t>
-      </w:r>
-      <w:r>
-        <w:rPr>
-          <w:rFonts w:ascii="Consolas" w:eastAsiaTheme="minorEastAsia" w:hAnsi="Consolas" w:cs="Consolas"/>
-          <w:color w:val="0000C0"/>
-          <w:kern w:val="0"/>
-          <w:lang w:eastAsia="ja-JP"/>
-        </w:rPr>
-        <w:t>'</w:t>
-      </w:r>
-      <w:r>
-        <w:rPr>
-          <w:rFonts w:ascii="Consolas" w:eastAsiaTheme="minorEastAsia" w:hAnsi="Consolas" w:cs="Consolas"/>
-          <w:color w:val="0000C0"/>
-          <w:kern w:val="0"/>
-          <w:lang w:eastAsia="ja-JP"/>
-        </w:rPr>
-        <w:t>DEFAULT</w:t>
-      </w:r>
-      <w:r>
-        <w:rPr>
-          <w:rFonts w:ascii="Consolas" w:eastAsiaTheme="minorEastAsia" w:hAnsi="Consolas" w:cs="Consolas"/>
-          <w:color w:val="0000C0"/>
-          <w:kern w:val="0"/>
-          <w:lang w:eastAsia="ja-JP"/>
-        </w:rPr>
-        <w:t>'</w:t>
-      </w:r>
-      <w:r>
-        <w:rPr>
-          <w:rFonts w:ascii="Consolas" w:eastAsiaTheme="minorEastAsia" w:hAnsi="Consolas" w:cs="Consolas"/>
-          <w:color w:val="000000"/>
-          <w:kern w:val="0"/>
-          <w:lang w:eastAsia="ja-JP"/>
-        </w:rPr>
-        <w:t>)</w:t>
-      </w:r>
-      <w:r>
-        <w:rPr>
-          <w:rFonts w:cs="Miriam"/>
-          <w:szCs w:val="24"/>
-        </w:rPr>
-        <w:t xml:space="preserve"> </w:t>
+        <w:t>-&gt;getForm();</w:t>
       </w:r>
     </w:p>
     <w:p>
@@ -31478,7 +31793,7 @@
 </file>
 
 <file path=customXml/itemProps3.xml><?xml version="1.0" encoding="utf-8"?>
-<ds:datastoreItem xmlns:ds="http://schemas.openxmlformats.org/officeDocument/2006/customXml" ds:itemID="{38A002B6-7587-4DE2-AFCA-D44216931367}">
+<ds:datastoreItem xmlns:ds="http://schemas.openxmlformats.org/officeDocument/2006/customXml" ds:itemID="{C10FF827-56E6-4E82-9398-EC74CD5FB88C}">
   <ds:schemaRefs>
     <ds:schemaRef ds:uri="http://schemas.openxmlformats.org/officeDocument/2006/bibliography"/>
   </ds:schemaRefs>

</xml_diff>

<commit_message>
Add checkbox and label in the library formular + bug fixed on the select
</commit_message>
<xml_diff>
--- a/Venus_Framework_tutoriel.docx
+++ b/Venus_Framework_tutoriel.docx
@@ -29300,7 +29300,7 @@
           <w:rFonts w:ascii="Consolas" w:eastAsiaTheme="minorEastAsia" w:hAnsi="Consolas" w:cs="Consolas"/>
           <w:color w:val="4C483D" w:themeColor="text2"/>
           <w:kern w:val="0"/>
-          <w:lang w:eastAsia="ja-JP"/>
+          <w:lang w:val="fr-FR" w:eastAsia="ja-JP"/>
         </w:rPr>
       </w:pPr>
       <w:r>
@@ -29308,7 +29308,7 @@
           <w:rFonts w:ascii="Consolas" w:eastAsiaTheme="minorEastAsia" w:hAnsi="Consolas" w:cs="Consolas"/>
           <w:color w:val="000000"/>
           <w:kern w:val="0"/>
-          <w:lang w:eastAsia="ja-JP"/>
+          <w:lang w:val="fr-FR" w:eastAsia="ja-JP"/>
         </w:rPr>
         <w:t>-&gt;</w:t>
       </w:r>
@@ -29318,7 +29318,7 @@
           <w:color w:val="000000"/>
           <w:kern w:val="0"/>
           <w:highlight w:val="lightGray"/>
-          <w:lang w:eastAsia="ja-JP"/>
+          <w:lang w:val="fr-FR" w:eastAsia="ja-JP"/>
         </w:rPr>
         <w:t>synchronizeEntity</w:t>
       </w:r>
@@ -29327,7 +29327,7 @@
           <w:rFonts w:ascii="Consolas" w:eastAsiaTheme="minorEastAsia" w:hAnsi="Consolas" w:cs="Consolas"/>
           <w:color w:val="000000"/>
           <w:kern w:val="0"/>
-          <w:lang w:eastAsia="ja-JP"/>
+          <w:lang w:val="fr-FR" w:eastAsia="ja-JP"/>
         </w:rPr>
         <w:t>(</w:t>
       </w:r>
@@ -29336,7 +29336,7 @@
           <w:rFonts w:ascii="Consolas" w:eastAsiaTheme="minorEastAsia" w:hAnsi="Consolas" w:cs="Consolas"/>
           <w:color w:val="0000C0"/>
           <w:kern w:val="0"/>
-          <w:lang w:eastAsia="ja-JP"/>
+          <w:lang w:val="fr-FR" w:eastAsia="ja-JP"/>
         </w:rPr>
         <w:t>'Venus\src\Helium\Entity\merchant'</w:t>
       </w:r>
@@ -29345,18 +29345,16 @@
           <w:rFonts w:ascii="Consolas" w:eastAsiaTheme="minorEastAsia" w:hAnsi="Consolas" w:cs="Consolas"/>
           <w:color w:val="0000C0"/>
           <w:kern w:val="0"/>
-          <w:lang w:eastAsia="ja-JP"/>
+          <w:lang w:val="fr-FR" w:eastAsia="ja-JP"/>
         </w:rPr>
         <w:t>, 12</w:t>
       </w:r>
-      <w:bookmarkStart w:id="24" w:name="_GoBack"/>
-      <w:bookmarkEnd w:id="24"/>
       <w:r>
         <w:rPr>
           <w:rFonts w:ascii="Consolas" w:eastAsiaTheme="minorEastAsia" w:hAnsi="Consolas" w:cs="Consolas"/>
           <w:color w:val="000000"/>
           <w:kern w:val="0"/>
-          <w:lang w:eastAsia="ja-JP"/>
+          <w:lang w:val="fr-FR" w:eastAsia="ja-JP"/>
         </w:rPr>
         <w:t>)</w:t>
       </w:r>
@@ -29370,6 +29368,7 @@
         <w:rPr>
           <w:rFonts w:cs="Miriam"/>
           <w:szCs w:val="24"/>
+          <w:lang w:val="fr-FR"/>
         </w:rPr>
       </w:pPr>
       <w:r>
@@ -29377,7 +29376,7 @@
           <w:rFonts w:ascii="Consolas" w:eastAsiaTheme="minorEastAsia" w:hAnsi="Consolas" w:cs="Consolas"/>
           <w:color w:val="000000"/>
           <w:kern w:val="0"/>
-          <w:lang w:eastAsia="ja-JP"/>
+          <w:lang w:val="fr-FR" w:eastAsia="ja-JP"/>
         </w:rPr>
         <w:t>-&gt;getForm();</w:t>
       </w:r>
@@ -29390,6 +29389,1700 @@
         <w:rPr>
           <w:rFonts w:ascii="Consolas" w:hAnsi="Consolas" w:cs="Consolas"/>
           <w:sz w:val="20"/>
+          <w:lang w:val="fr-FR"/>
+        </w:rPr>
+      </w:pPr>
+      <w:r>
+        <w:rPr>
+          <w:rFonts w:ascii="Consolas" w:hAnsi="Consolas" w:cs="Consolas"/>
+          <w:sz w:val="20"/>
+          <w:lang w:val="fr-FR"/>
+        </w:rPr>
+        <w:t>Exemple de formulaire avec une liste de selection</w:t>
+      </w:r>
+      <w:r>
+        <w:rPr>
+          <w:rFonts w:ascii="Consolas" w:hAnsi="Consolas" w:cs="Consolas"/>
+          <w:sz w:val="20"/>
+          <w:lang w:val="fr-FR"/>
+        </w:rPr>
+        <w:t xml:space="preserve"> où $aFinalMerchant est un tableau de type array(id =&gt; name)</w:t>
+      </w:r>
+      <w:r>
+        <w:rPr>
+          <w:rFonts w:ascii="Consolas" w:hAnsi="Consolas" w:cs="Consolas"/>
+          <w:sz w:val="20"/>
+          <w:lang w:val="fr-FR"/>
+        </w:rPr>
+        <w:t xml:space="preserve"> :</w:t>
+      </w:r>
+    </w:p>
+    <w:p>
+      <w:pPr>
+        <w:autoSpaceDE w:val="0"/>
+        <w:autoSpaceDN w:val="0"/>
+        <w:adjustRightInd w:val="0"/>
+        <w:spacing w:before="0" w:after="0" w:line="240" w:lineRule="auto"/>
+        <w:rPr>
+          <w:rFonts w:ascii="Consolas" w:eastAsiaTheme="minorEastAsia" w:hAnsi="Consolas" w:cs="Consolas"/>
+          <w:color w:val="4C483D" w:themeColor="text2"/>
+          <w:kern w:val="0"/>
+          <w:lang w:eastAsia="ja-JP"/>
+        </w:rPr>
+      </w:pPr>
+      <w:r>
+        <w:rPr>
+          <w:rFonts w:ascii="Consolas" w:eastAsiaTheme="minorEastAsia" w:hAnsi="Consolas" w:cs="Consolas"/>
+          <w:color w:val="000000"/>
+          <w:kern w:val="0"/>
+          <w:lang w:val="fr-FR" w:eastAsia="ja-JP"/>
+        </w:rPr>
+        <w:tab/>
+      </w:r>
+      <w:r>
+        <w:rPr>
+          <w:rFonts w:ascii="Consolas" w:eastAsiaTheme="minorEastAsia" w:hAnsi="Consolas" w:cs="Consolas"/>
+          <w:color w:val="000000"/>
+          <w:kern w:val="0"/>
+          <w:lang w:val="fr-FR" w:eastAsia="ja-JP"/>
+        </w:rPr>
+        <w:tab/>
+      </w:r>
+      <w:r>
+        <w:rPr>
+          <w:rFonts w:ascii="Consolas" w:eastAsiaTheme="minorEastAsia" w:hAnsi="Consolas" w:cs="Consolas"/>
+          <w:color w:val="000000"/>
+          <w:kern w:val="0"/>
+          <w:lang w:eastAsia="ja-JP"/>
+        </w:rPr>
+        <w:t>$sForm = $this-&gt;</w:t>
+      </w:r>
+      <w:r>
+        <w:rPr>
+          <w:rFonts w:ascii="Consolas" w:eastAsiaTheme="minorEastAsia" w:hAnsi="Consolas" w:cs="Consolas"/>
+          <w:color w:val="0000C0"/>
+          <w:kern w:val="0"/>
+          <w:lang w:eastAsia="ja-JP"/>
+        </w:rPr>
+        <w:t>form</w:t>
+      </w:r>
+    </w:p>
+    <w:p>
+      <w:pPr>
+        <w:autoSpaceDE w:val="0"/>
+        <w:autoSpaceDN w:val="0"/>
+        <w:adjustRightInd w:val="0"/>
+        <w:spacing w:before="0" w:after="0" w:line="240" w:lineRule="auto"/>
+        <w:rPr>
+          <w:rFonts w:ascii="Consolas" w:eastAsiaTheme="minorEastAsia" w:hAnsi="Consolas" w:cs="Consolas"/>
+          <w:color w:val="4C483D" w:themeColor="text2"/>
+          <w:kern w:val="0"/>
+          <w:lang w:eastAsia="ja-JP"/>
+        </w:rPr>
+      </w:pPr>
+      <w:r>
+        <w:rPr>
+          <w:rFonts w:ascii="Consolas" w:eastAsiaTheme="minorEastAsia" w:hAnsi="Consolas" w:cs="Consolas"/>
+          <w:color w:val="000000"/>
+          <w:kern w:val="0"/>
+          <w:lang w:eastAsia="ja-JP"/>
+        </w:rPr>
+        <w:tab/>
+      </w:r>
+      <w:r>
+        <w:rPr>
+          <w:rFonts w:ascii="Consolas" w:eastAsiaTheme="minorEastAsia" w:hAnsi="Consolas" w:cs="Consolas"/>
+          <w:color w:val="000000"/>
+          <w:kern w:val="0"/>
+          <w:lang w:eastAsia="ja-JP"/>
+        </w:rPr>
+        <w:tab/>
+      </w:r>
+      <w:r>
+        <w:rPr>
+          <w:rFonts w:ascii="Consolas" w:eastAsiaTheme="minorEastAsia" w:hAnsi="Consolas" w:cs="Consolas"/>
+          <w:color w:val="000000"/>
+          <w:kern w:val="0"/>
+          <w:lang w:eastAsia="ja-JP"/>
+        </w:rPr>
+        <w:tab/>
+      </w:r>
+      <w:r>
+        <w:rPr>
+          <w:rFonts w:ascii="Consolas" w:eastAsiaTheme="minorEastAsia" w:hAnsi="Consolas" w:cs="Consolas"/>
+          <w:color w:val="000000"/>
+          <w:kern w:val="0"/>
+          <w:lang w:eastAsia="ja-JP"/>
+        </w:rPr>
+        <w:tab/>
+        <w:t xml:space="preserve"> </w:t>
+      </w:r>
+      <w:r>
+        <w:rPr>
+          <w:rFonts w:ascii="Consolas" w:eastAsiaTheme="minorEastAsia" w:hAnsi="Consolas" w:cs="Consolas"/>
+          <w:color w:val="000000"/>
+          <w:kern w:val="0"/>
+          <w:lang w:eastAsia="ja-JP"/>
+        </w:rPr>
+        <w:t>-&gt;add(</w:t>
+      </w:r>
+      <w:r>
+        <w:rPr>
+          <w:rFonts w:ascii="Consolas" w:eastAsiaTheme="minorEastAsia" w:hAnsi="Consolas" w:cs="Consolas"/>
+          <w:color w:val="0000C0"/>
+          <w:kern w:val="0"/>
+          <w:lang w:eastAsia="ja-JP"/>
+        </w:rPr>
+        <w:t>'name'</w:t>
+      </w:r>
+      <w:r>
+        <w:rPr>
+          <w:rFonts w:ascii="Consolas" w:eastAsiaTheme="minorEastAsia" w:hAnsi="Consolas" w:cs="Consolas"/>
+          <w:color w:val="000000"/>
+          <w:kern w:val="0"/>
+          <w:lang w:eastAsia="ja-JP"/>
+        </w:rPr>
+        <w:t xml:space="preserve">, </w:t>
+      </w:r>
+      <w:r>
+        <w:rPr>
+          <w:rFonts w:ascii="Consolas" w:eastAsiaTheme="minorEastAsia" w:hAnsi="Consolas" w:cs="Consolas"/>
+          <w:color w:val="0000C0"/>
+          <w:kern w:val="0"/>
+          <w:lang w:eastAsia="ja-JP"/>
+        </w:rPr>
+        <w:t>'text'</w:t>
+      </w:r>
+      <w:r>
+        <w:rPr>
+          <w:rFonts w:ascii="Consolas" w:eastAsiaTheme="minorEastAsia" w:hAnsi="Consolas" w:cs="Consolas"/>
+          <w:color w:val="000000"/>
+          <w:kern w:val="0"/>
+          <w:lang w:eastAsia="ja-JP"/>
+        </w:rPr>
+        <w:t xml:space="preserve">, </w:t>
+      </w:r>
+      <w:r>
+        <w:rPr>
+          <w:rFonts w:ascii="Consolas" w:eastAsiaTheme="minorEastAsia" w:hAnsi="Consolas" w:cs="Consolas"/>
+          <w:color w:val="0000C0"/>
+          <w:kern w:val="0"/>
+          <w:lang w:eastAsia="ja-JP"/>
+        </w:rPr>
+        <w:t>'Name'</w:t>
+      </w:r>
+      <w:r>
+        <w:rPr>
+          <w:rFonts w:ascii="Consolas" w:eastAsiaTheme="minorEastAsia" w:hAnsi="Consolas" w:cs="Consolas"/>
+          <w:color w:val="000000"/>
+          <w:kern w:val="0"/>
+          <w:lang w:eastAsia="ja-JP"/>
+        </w:rPr>
+        <w:t>)</w:t>
+      </w:r>
+    </w:p>
+    <w:p>
+      <w:pPr>
+        <w:autoSpaceDE w:val="0"/>
+        <w:autoSpaceDN w:val="0"/>
+        <w:adjustRightInd w:val="0"/>
+        <w:spacing w:before="0" w:after="0" w:line="240" w:lineRule="auto"/>
+        <w:rPr>
+          <w:rFonts w:ascii="Consolas" w:eastAsiaTheme="minorEastAsia" w:hAnsi="Consolas" w:cs="Consolas"/>
+          <w:color w:val="4C483D" w:themeColor="text2"/>
+          <w:kern w:val="0"/>
+          <w:lang w:eastAsia="ja-JP"/>
+        </w:rPr>
+      </w:pPr>
+      <w:r>
+        <w:rPr>
+          <w:rFonts w:ascii="Consolas" w:eastAsiaTheme="minorEastAsia" w:hAnsi="Consolas" w:cs="Consolas"/>
+          <w:color w:val="000000"/>
+          <w:kern w:val="0"/>
+          <w:lang w:eastAsia="ja-JP"/>
+        </w:rPr>
+        <w:tab/>
+      </w:r>
+      <w:r>
+        <w:rPr>
+          <w:rFonts w:ascii="Consolas" w:eastAsiaTheme="minorEastAsia" w:hAnsi="Consolas" w:cs="Consolas"/>
+          <w:color w:val="000000"/>
+          <w:kern w:val="0"/>
+          <w:lang w:eastAsia="ja-JP"/>
+        </w:rPr>
+        <w:tab/>
+      </w:r>
+      <w:r>
+        <w:rPr>
+          <w:rFonts w:ascii="Consolas" w:eastAsiaTheme="minorEastAsia" w:hAnsi="Consolas" w:cs="Consolas"/>
+          <w:color w:val="000000"/>
+          <w:kern w:val="0"/>
+          <w:lang w:eastAsia="ja-JP"/>
+        </w:rPr>
+        <w:tab/>
+      </w:r>
+      <w:r>
+        <w:rPr>
+          <w:rFonts w:ascii="Consolas" w:eastAsiaTheme="minorEastAsia" w:hAnsi="Consolas" w:cs="Consolas"/>
+          <w:color w:val="000000"/>
+          <w:kern w:val="0"/>
+          <w:lang w:eastAsia="ja-JP"/>
+        </w:rPr>
+        <w:tab/>
+        <w:t xml:space="preserve"> </w:t>
+      </w:r>
+      <w:r>
+        <w:rPr>
+          <w:rFonts w:ascii="Consolas" w:eastAsiaTheme="minorEastAsia" w:hAnsi="Consolas" w:cs="Consolas"/>
+          <w:color w:val="000000"/>
+          <w:kern w:val="0"/>
+          <w:lang w:eastAsia="ja-JP"/>
+        </w:rPr>
+        <w:t>-&gt;add(</w:t>
+      </w:r>
+      <w:r>
+        <w:rPr>
+          <w:rFonts w:ascii="Consolas" w:eastAsiaTheme="minorEastAsia" w:hAnsi="Consolas" w:cs="Consolas"/>
+          <w:color w:val="0000C0"/>
+          <w:kern w:val="0"/>
+          <w:lang w:eastAsia="ja-JP"/>
+        </w:rPr>
+        <w:t>'id_merchant'</w:t>
+      </w:r>
+      <w:r>
+        <w:rPr>
+          <w:rFonts w:ascii="Consolas" w:eastAsiaTheme="minorEastAsia" w:hAnsi="Consolas" w:cs="Consolas"/>
+          <w:color w:val="000000"/>
+          <w:kern w:val="0"/>
+          <w:lang w:eastAsia="ja-JP"/>
+        </w:rPr>
+        <w:t xml:space="preserve">, </w:t>
+      </w:r>
+      <w:r>
+        <w:rPr>
+          <w:rFonts w:ascii="Consolas" w:eastAsiaTheme="minorEastAsia" w:hAnsi="Consolas" w:cs="Consolas"/>
+          <w:color w:val="0000C0"/>
+          <w:kern w:val="0"/>
+          <w:lang w:eastAsia="ja-JP"/>
+        </w:rPr>
+        <w:t>'select'</w:t>
+      </w:r>
+      <w:r>
+        <w:rPr>
+          <w:rFonts w:ascii="Consolas" w:eastAsiaTheme="minorEastAsia" w:hAnsi="Consolas" w:cs="Consolas"/>
+          <w:color w:val="000000"/>
+          <w:kern w:val="0"/>
+          <w:lang w:eastAsia="ja-JP"/>
+        </w:rPr>
+        <w:t xml:space="preserve">, </w:t>
+      </w:r>
+      <w:r>
+        <w:rPr>
+          <w:rFonts w:ascii="Consolas" w:eastAsiaTheme="minorEastAsia" w:hAnsi="Consolas" w:cs="Consolas"/>
+          <w:color w:val="0000C0"/>
+          <w:kern w:val="0"/>
+          <w:lang w:eastAsia="ja-JP"/>
+        </w:rPr>
+        <w:t>'Merchants'</w:t>
+      </w:r>
+      <w:r>
+        <w:rPr>
+          <w:rFonts w:ascii="Consolas" w:eastAsiaTheme="minorEastAsia" w:hAnsi="Consolas" w:cs="Consolas"/>
+          <w:color w:val="000000"/>
+          <w:kern w:val="0"/>
+          <w:lang w:eastAsia="ja-JP"/>
+        </w:rPr>
+        <w:t xml:space="preserve">, </w:t>
+      </w:r>
+      <w:r>
+        <w:rPr>
+          <w:rFonts w:ascii="Consolas" w:eastAsiaTheme="minorEastAsia" w:hAnsi="Consolas" w:cs="Consolas"/>
+          <w:b/>
+          <w:bCs/>
+          <w:color w:val="7F0055"/>
+          <w:kern w:val="0"/>
+          <w:lang w:eastAsia="ja-JP"/>
+        </w:rPr>
+        <w:t>null</w:t>
+      </w:r>
+      <w:r>
+        <w:rPr>
+          <w:rFonts w:ascii="Consolas" w:eastAsiaTheme="minorEastAsia" w:hAnsi="Consolas" w:cs="Consolas"/>
+          <w:color w:val="000000"/>
+          <w:kern w:val="0"/>
+          <w:lang w:eastAsia="ja-JP"/>
+        </w:rPr>
+        <w:t>, $aFinalMerchant)</w:t>
+      </w:r>
+    </w:p>
+    <w:p>
+      <w:pPr>
+        <w:autoSpaceDE w:val="0"/>
+        <w:autoSpaceDN w:val="0"/>
+        <w:adjustRightInd w:val="0"/>
+        <w:spacing w:before="0" w:after="0" w:line="240" w:lineRule="auto"/>
+        <w:rPr>
+          <w:rFonts w:ascii="Consolas" w:eastAsiaTheme="minorEastAsia" w:hAnsi="Consolas" w:cs="Consolas"/>
+          <w:color w:val="4C483D" w:themeColor="text2"/>
+          <w:kern w:val="0"/>
+          <w:lang w:eastAsia="ja-JP"/>
+        </w:rPr>
+      </w:pPr>
+      <w:r>
+        <w:rPr>
+          <w:rFonts w:ascii="Consolas" w:eastAsiaTheme="minorEastAsia" w:hAnsi="Consolas" w:cs="Consolas"/>
+          <w:color w:val="000000"/>
+          <w:kern w:val="0"/>
+          <w:lang w:eastAsia="ja-JP"/>
+        </w:rPr>
+        <w:tab/>
+      </w:r>
+      <w:r>
+        <w:rPr>
+          <w:rFonts w:ascii="Consolas" w:eastAsiaTheme="minorEastAsia" w:hAnsi="Consolas" w:cs="Consolas"/>
+          <w:color w:val="000000"/>
+          <w:kern w:val="0"/>
+          <w:lang w:eastAsia="ja-JP"/>
+        </w:rPr>
+        <w:tab/>
+      </w:r>
+      <w:r>
+        <w:rPr>
+          <w:rFonts w:ascii="Consolas" w:eastAsiaTheme="minorEastAsia" w:hAnsi="Consolas" w:cs="Consolas"/>
+          <w:color w:val="000000"/>
+          <w:kern w:val="0"/>
+          <w:lang w:eastAsia="ja-JP"/>
+        </w:rPr>
+        <w:tab/>
+      </w:r>
+      <w:r>
+        <w:rPr>
+          <w:rFonts w:ascii="Consolas" w:eastAsiaTheme="minorEastAsia" w:hAnsi="Consolas" w:cs="Consolas"/>
+          <w:color w:val="000000"/>
+          <w:kern w:val="0"/>
+          <w:lang w:eastAsia="ja-JP"/>
+        </w:rPr>
+        <w:tab/>
+        <w:t xml:space="preserve"> </w:t>
+      </w:r>
+      <w:r>
+        <w:rPr>
+          <w:rFonts w:ascii="Consolas" w:eastAsiaTheme="minorEastAsia" w:hAnsi="Consolas" w:cs="Consolas"/>
+          <w:color w:val="000000"/>
+          <w:kern w:val="0"/>
+          <w:lang w:eastAsia="ja-JP"/>
+        </w:rPr>
+        <w:t>-&gt;add(</w:t>
+      </w:r>
+      <w:r>
+        <w:rPr>
+          <w:rFonts w:ascii="Consolas" w:eastAsiaTheme="minorEastAsia" w:hAnsi="Consolas" w:cs="Consolas"/>
+          <w:color w:val="0000C0"/>
+          <w:kern w:val="0"/>
+          <w:lang w:eastAsia="ja-JP"/>
+        </w:rPr>
+        <w:t>'validate'</w:t>
+      </w:r>
+      <w:r>
+        <w:rPr>
+          <w:rFonts w:ascii="Consolas" w:eastAsiaTheme="minorEastAsia" w:hAnsi="Consolas" w:cs="Consolas"/>
+          <w:color w:val="000000"/>
+          <w:kern w:val="0"/>
+          <w:lang w:eastAsia="ja-JP"/>
+        </w:rPr>
+        <w:t xml:space="preserve">, </w:t>
+      </w:r>
+      <w:r>
+        <w:rPr>
+          <w:rFonts w:ascii="Consolas" w:eastAsiaTheme="minorEastAsia" w:hAnsi="Consolas" w:cs="Consolas"/>
+          <w:color w:val="0000C0"/>
+          <w:kern w:val="0"/>
+          <w:lang w:eastAsia="ja-JP"/>
+        </w:rPr>
+        <w:t>'submit'</w:t>
+      </w:r>
+      <w:r>
+        <w:rPr>
+          <w:rFonts w:ascii="Consolas" w:eastAsiaTheme="minorEastAsia" w:hAnsi="Consolas" w:cs="Consolas"/>
+          <w:color w:val="000000"/>
+          <w:kern w:val="0"/>
+          <w:lang w:eastAsia="ja-JP"/>
+        </w:rPr>
+        <w:t>)</w:t>
+      </w:r>
+    </w:p>
+    <w:p>
+      <w:pPr>
+        <w:autoSpaceDE w:val="0"/>
+        <w:autoSpaceDN w:val="0"/>
+        <w:adjustRightInd w:val="0"/>
+        <w:spacing w:before="0" w:after="0" w:line="240" w:lineRule="auto"/>
+        <w:rPr>
+          <w:rFonts w:ascii="Consolas" w:eastAsiaTheme="minorEastAsia" w:hAnsi="Consolas" w:cs="Consolas"/>
+          <w:color w:val="4C483D" w:themeColor="text2"/>
+          <w:kern w:val="0"/>
+          <w:lang w:eastAsia="ja-JP"/>
+        </w:rPr>
+      </w:pPr>
+      <w:r>
+        <w:rPr>
+          <w:rFonts w:ascii="Consolas" w:eastAsiaTheme="minorEastAsia" w:hAnsi="Consolas" w:cs="Consolas"/>
+          <w:color w:val="000000"/>
+          <w:kern w:val="0"/>
+          <w:lang w:eastAsia="ja-JP"/>
+        </w:rPr>
+        <w:tab/>
+      </w:r>
+      <w:r>
+        <w:rPr>
+          <w:rFonts w:ascii="Consolas" w:eastAsiaTheme="minorEastAsia" w:hAnsi="Consolas" w:cs="Consolas"/>
+          <w:color w:val="000000"/>
+          <w:kern w:val="0"/>
+          <w:lang w:eastAsia="ja-JP"/>
+        </w:rPr>
+        <w:tab/>
+      </w:r>
+      <w:r>
+        <w:rPr>
+          <w:rFonts w:ascii="Consolas" w:eastAsiaTheme="minorEastAsia" w:hAnsi="Consolas" w:cs="Consolas"/>
+          <w:color w:val="000000"/>
+          <w:kern w:val="0"/>
+          <w:lang w:eastAsia="ja-JP"/>
+        </w:rPr>
+        <w:tab/>
+        <w:t xml:space="preserve">        </w:t>
+      </w:r>
+      <w:r>
+        <w:rPr>
+          <w:rFonts w:ascii="Consolas" w:eastAsiaTheme="minorEastAsia" w:hAnsi="Consolas" w:cs="Consolas"/>
+          <w:color w:val="000000"/>
+          <w:kern w:val="0"/>
+          <w:lang w:eastAsia="ja-JP"/>
+        </w:rPr>
+        <w:t>-&gt;synchronizeEntity(</w:t>
+      </w:r>
+      <w:r>
+        <w:rPr>
+          <w:rFonts w:ascii="Consolas" w:eastAsiaTheme="minorEastAsia" w:hAnsi="Consolas" w:cs="Consolas"/>
+          <w:color w:val="0000C0"/>
+          <w:kern w:val="0"/>
+          <w:lang w:eastAsia="ja-JP"/>
+        </w:rPr>
+        <w:t>'Venus\src\Helium\Entity\user'</w:t>
+      </w:r>
+      <w:r>
+        <w:rPr>
+          <w:rFonts w:ascii="Consolas" w:eastAsiaTheme="minorEastAsia" w:hAnsi="Consolas" w:cs="Consolas"/>
+          <w:color w:val="000000"/>
+          <w:kern w:val="0"/>
+          <w:lang w:eastAsia="ja-JP"/>
+        </w:rPr>
+        <w:t>)</w:t>
+      </w:r>
+    </w:p>
+    <w:p>
+      <w:pPr>
+        <w:pStyle w:val="NormalWeb"/>
+        <w:shd w:val="clear" w:color="auto" w:fill="FFFFFF"/>
+        <w:spacing w:before="0" w:after="255"/>
+        <w:rPr>
+          <w:rFonts w:ascii="Consolas" w:eastAsiaTheme="minorEastAsia" w:hAnsi="Consolas" w:cs="Consolas"/>
+          <w:color w:val="000000"/>
+          <w:kern w:val="0"/>
+          <w:lang w:eastAsia="ja-JP"/>
+        </w:rPr>
+      </w:pPr>
+      <w:r>
+        <w:rPr>
+          <w:rFonts w:ascii="Consolas" w:eastAsiaTheme="minorEastAsia" w:hAnsi="Consolas" w:cs="Consolas"/>
+          <w:color w:val="000000"/>
+          <w:kern w:val="0"/>
+          <w:lang w:eastAsia="ja-JP"/>
+        </w:rPr>
+        <w:tab/>
+      </w:r>
+      <w:r>
+        <w:rPr>
+          <w:rFonts w:ascii="Consolas" w:eastAsiaTheme="minorEastAsia" w:hAnsi="Consolas" w:cs="Consolas"/>
+          <w:color w:val="000000"/>
+          <w:kern w:val="0"/>
+          <w:lang w:eastAsia="ja-JP"/>
+        </w:rPr>
+        <w:tab/>
+      </w:r>
+      <w:r>
+        <w:rPr>
+          <w:rFonts w:ascii="Consolas" w:eastAsiaTheme="minorEastAsia" w:hAnsi="Consolas" w:cs="Consolas"/>
+          <w:color w:val="000000"/>
+          <w:kern w:val="0"/>
+          <w:lang w:eastAsia="ja-JP"/>
+        </w:rPr>
+        <w:tab/>
+        <w:t xml:space="preserve">       </w:t>
+      </w:r>
+      <w:r>
+        <w:rPr>
+          <w:rFonts w:ascii="Consolas" w:eastAsiaTheme="minorEastAsia" w:hAnsi="Consolas" w:cs="Consolas"/>
+          <w:color w:val="000000"/>
+          <w:kern w:val="0"/>
+          <w:lang w:eastAsia="ja-JP"/>
+        </w:rPr>
+        <w:t>-&gt;getForm();</w:t>
+      </w:r>
+    </w:p>
+    <w:p>
+      <w:pPr>
+        <w:pStyle w:val="NormalWeb"/>
+        <w:shd w:val="clear" w:color="auto" w:fill="FFFFFF"/>
+        <w:spacing w:before="0" w:after="255"/>
+        <w:rPr>
+          <w:rFonts w:ascii="Consolas" w:hAnsi="Consolas" w:cs="Consolas"/>
+          <w:sz w:val="20"/>
+          <w:lang w:val="fr-FR"/>
+        </w:rPr>
+      </w:pPr>
+      <w:r>
+        <w:rPr>
+          <w:rFonts w:ascii="Consolas" w:hAnsi="Consolas" w:cs="Consolas"/>
+          <w:sz w:val="20"/>
+          <w:lang w:val="fr-FR"/>
+        </w:rPr>
+        <w:t xml:space="preserve">Exemple de formulaire avec une liste de </w:t>
+      </w:r>
+      <w:r>
+        <w:rPr>
+          <w:rFonts w:ascii="Consolas" w:hAnsi="Consolas" w:cs="Consolas"/>
+          <w:sz w:val="20"/>
+          <w:lang w:val="fr-FR"/>
+        </w:rPr>
+        <w:t>champs à cocher directement créés par le framework avec le même tableau</w:t>
+      </w:r>
+      <w:r>
+        <w:rPr>
+          <w:rFonts w:ascii="Consolas" w:hAnsi="Consolas" w:cs="Consolas"/>
+          <w:sz w:val="20"/>
+          <w:lang w:val="fr-FR"/>
+        </w:rPr>
+        <w:t xml:space="preserve"> :</w:t>
+      </w:r>
+    </w:p>
+    <w:p>
+      <w:pPr>
+        <w:autoSpaceDE w:val="0"/>
+        <w:autoSpaceDN w:val="0"/>
+        <w:adjustRightInd w:val="0"/>
+        <w:spacing w:before="0" w:after="0" w:line="240" w:lineRule="auto"/>
+        <w:rPr>
+          <w:rFonts w:ascii="Consolas" w:eastAsiaTheme="minorEastAsia" w:hAnsi="Consolas" w:cs="Consolas"/>
+          <w:color w:val="4C483D" w:themeColor="text2"/>
+          <w:kern w:val="0"/>
+          <w:lang w:eastAsia="ja-JP"/>
+        </w:rPr>
+      </w:pPr>
+      <w:r>
+        <w:rPr>
+          <w:rFonts w:ascii="Consolas" w:eastAsiaTheme="minorEastAsia" w:hAnsi="Consolas" w:cs="Consolas"/>
+          <w:color w:val="000000"/>
+          <w:kern w:val="0"/>
+          <w:lang w:val="fr-FR" w:eastAsia="ja-JP"/>
+        </w:rPr>
+        <w:tab/>
+      </w:r>
+      <w:r>
+        <w:rPr>
+          <w:rFonts w:ascii="Consolas" w:eastAsiaTheme="minorEastAsia" w:hAnsi="Consolas" w:cs="Consolas"/>
+          <w:color w:val="000000"/>
+          <w:kern w:val="0"/>
+          <w:lang w:val="fr-FR" w:eastAsia="ja-JP"/>
+        </w:rPr>
+        <w:tab/>
+      </w:r>
+      <w:r>
+        <w:rPr>
+          <w:rFonts w:ascii="Consolas" w:eastAsiaTheme="minorEastAsia" w:hAnsi="Consolas" w:cs="Consolas"/>
+          <w:color w:val="000000"/>
+          <w:kern w:val="0"/>
+          <w:lang w:eastAsia="ja-JP"/>
+        </w:rPr>
+        <w:t>$sForm = $this-&gt;</w:t>
+      </w:r>
+      <w:r>
+        <w:rPr>
+          <w:rFonts w:ascii="Consolas" w:eastAsiaTheme="minorEastAsia" w:hAnsi="Consolas" w:cs="Consolas"/>
+          <w:color w:val="0000C0"/>
+          <w:kern w:val="0"/>
+          <w:lang w:eastAsia="ja-JP"/>
+        </w:rPr>
+        <w:t>form</w:t>
+      </w:r>
+    </w:p>
+    <w:p>
+      <w:pPr>
+        <w:autoSpaceDE w:val="0"/>
+        <w:autoSpaceDN w:val="0"/>
+        <w:adjustRightInd w:val="0"/>
+        <w:spacing w:before="0" w:after="0" w:line="240" w:lineRule="auto"/>
+        <w:rPr>
+          <w:rFonts w:ascii="Consolas" w:eastAsiaTheme="minorEastAsia" w:hAnsi="Consolas" w:cs="Consolas"/>
+          <w:color w:val="4C483D" w:themeColor="text2"/>
+          <w:kern w:val="0"/>
+          <w:lang w:eastAsia="ja-JP"/>
+        </w:rPr>
+      </w:pPr>
+      <w:r>
+        <w:rPr>
+          <w:rFonts w:ascii="Consolas" w:eastAsiaTheme="minorEastAsia" w:hAnsi="Consolas" w:cs="Consolas"/>
+          <w:color w:val="000000"/>
+          <w:kern w:val="0"/>
+          <w:lang w:eastAsia="ja-JP"/>
+        </w:rPr>
+        <w:tab/>
+      </w:r>
+      <w:r>
+        <w:rPr>
+          <w:rFonts w:ascii="Consolas" w:eastAsiaTheme="minorEastAsia" w:hAnsi="Consolas" w:cs="Consolas"/>
+          <w:color w:val="000000"/>
+          <w:kern w:val="0"/>
+          <w:lang w:eastAsia="ja-JP"/>
+        </w:rPr>
+        <w:tab/>
+      </w:r>
+      <w:r>
+        <w:rPr>
+          <w:rFonts w:ascii="Consolas" w:eastAsiaTheme="minorEastAsia" w:hAnsi="Consolas" w:cs="Consolas"/>
+          <w:color w:val="000000"/>
+          <w:kern w:val="0"/>
+          <w:lang w:eastAsia="ja-JP"/>
+        </w:rPr>
+        <w:tab/>
+      </w:r>
+      <w:r>
+        <w:rPr>
+          <w:rFonts w:ascii="Consolas" w:eastAsiaTheme="minorEastAsia" w:hAnsi="Consolas" w:cs="Consolas"/>
+          <w:color w:val="000000"/>
+          <w:kern w:val="0"/>
+          <w:lang w:eastAsia="ja-JP"/>
+        </w:rPr>
+        <w:tab/>
+        <w:t xml:space="preserve"> </w:t>
+      </w:r>
+      <w:r>
+        <w:rPr>
+          <w:rFonts w:ascii="Consolas" w:eastAsiaTheme="minorEastAsia" w:hAnsi="Consolas" w:cs="Consolas"/>
+          <w:color w:val="000000"/>
+          <w:kern w:val="0"/>
+          <w:lang w:eastAsia="ja-JP"/>
+        </w:rPr>
+        <w:t>-&gt;add(</w:t>
+      </w:r>
+      <w:r>
+        <w:rPr>
+          <w:rFonts w:ascii="Consolas" w:eastAsiaTheme="minorEastAsia" w:hAnsi="Consolas" w:cs="Consolas"/>
+          <w:color w:val="0000C0"/>
+          <w:kern w:val="0"/>
+          <w:lang w:eastAsia="ja-JP"/>
+        </w:rPr>
+        <w:t>'name'</w:t>
+      </w:r>
+      <w:r>
+        <w:rPr>
+          <w:rFonts w:ascii="Consolas" w:eastAsiaTheme="minorEastAsia" w:hAnsi="Consolas" w:cs="Consolas"/>
+          <w:color w:val="000000"/>
+          <w:kern w:val="0"/>
+          <w:lang w:eastAsia="ja-JP"/>
+        </w:rPr>
+        <w:t xml:space="preserve">, </w:t>
+      </w:r>
+      <w:r>
+        <w:rPr>
+          <w:rFonts w:ascii="Consolas" w:eastAsiaTheme="minorEastAsia" w:hAnsi="Consolas" w:cs="Consolas"/>
+          <w:color w:val="0000C0"/>
+          <w:kern w:val="0"/>
+          <w:lang w:eastAsia="ja-JP"/>
+        </w:rPr>
+        <w:t>'text'</w:t>
+      </w:r>
+      <w:r>
+        <w:rPr>
+          <w:rFonts w:ascii="Consolas" w:eastAsiaTheme="minorEastAsia" w:hAnsi="Consolas" w:cs="Consolas"/>
+          <w:color w:val="000000"/>
+          <w:kern w:val="0"/>
+          <w:lang w:eastAsia="ja-JP"/>
+        </w:rPr>
+        <w:t xml:space="preserve">, </w:t>
+      </w:r>
+      <w:r>
+        <w:rPr>
+          <w:rFonts w:ascii="Consolas" w:eastAsiaTheme="minorEastAsia" w:hAnsi="Consolas" w:cs="Consolas"/>
+          <w:color w:val="0000C0"/>
+          <w:kern w:val="0"/>
+          <w:lang w:eastAsia="ja-JP"/>
+        </w:rPr>
+        <w:t>'Name'</w:t>
+      </w:r>
+      <w:r>
+        <w:rPr>
+          <w:rFonts w:ascii="Consolas" w:eastAsiaTheme="minorEastAsia" w:hAnsi="Consolas" w:cs="Consolas"/>
+          <w:color w:val="000000"/>
+          <w:kern w:val="0"/>
+          <w:lang w:eastAsia="ja-JP"/>
+        </w:rPr>
+        <w:t>)</w:t>
+      </w:r>
+    </w:p>
+    <w:p>
+      <w:pPr>
+        <w:autoSpaceDE w:val="0"/>
+        <w:autoSpaceDN w:val="0"/>
+        <w:adjustRightInd w:val="0"/>
+        <w:spacing w:before="0" w:after="0" w:line="240" w:lineRule="auto"/>
+        <w:rPr>
+          <w:rFonts w:ascii="Consolas" w:eastAsiaTheme="minorEastAsia" w:hAnsi="Consolas" w:cs="Consolas"/>
+          <w:color w:val="4C483D" w:themeColor="text2"/>
+          <w:kern w:val="0"/>
+          <w:lang w:eastAsia="ja-JP"/>
+        </w:rPr>
+      </w:pPr>
+      <w:r>
+        <w:rPr>
+          <w:rFonts w:ascii="Consolas" w:eastAsiaTheme="minorEastAsia" w:hAnsi="Consolas" w:cs="Consolas"/>
+          <w:color w:val="000000"/>
+          <w:kern w:val="0"/>
+          <w:lang w:eastAsia="ja-JP"/>
+        </w:rPr>
+        <w:tab/>
+      </w:r>
+      <w:r>
+        <w:rPr>
+          <w:rFonts w:ascii="Consolas" w:eastAsiaTheme="minorEastAsia" w:hAnsi="Consolas" w:cs="Consolas"/>
+          <w:color w:val="000000"/>
+          <w:kern w:val="0"/>
+          <w:lang w:eastAsia="ja-JP"/>
+        </w:rPr>
+        <w:tab/>
+      </w:r>
+      <w:r>
+        <w:rPr>
+          <w:rFonts w:ascii="Consolas" w:eastAsiaTheme="minorEastAsia" w:hAnsi="Consolas" w:cs="Consolas"/>
+          <w:color w:val="000000"/>
+          <w:kern w:val="0"/>
+          <w:lang w:eastAsia="ja-JP"/>
+        </w:rPr>
+        <w:tab/>
+      </w:r>
+      <w:r>
+        <w:rPr>
+          <w:rFonts w:ascii="Consolas" w:eastAsiaTheme="minorEastAsia" w:hAnsi="Consolas" w:cs="Consolas"/>
+          <w:color w:val="000000"/>
+          <w:kern w:val="0"/>
+          <w:lang w:eastAsia="ja-JP"/>
+        </w:rPr>
+        <w:tab/>
+        <w:t xml:space="preserve"> </w:t>
+      </w:r>
+      <w:r>
+        <w:rPr>
+          <w:rFonts w:ascii="Consolas" w:eastAsiaTheme="minorEastAsia" w:hAnsi="Consolas" w:cs="Consolas"/>
+          <w:color w:val="000000"/>
+          <w:kern w:val="0"/>
+          <w:lang w:eastAsia="ja-JP"/>
+        </w:rPr>
+        <w:t>-&gt;add(</w:t>
+      </w:r>
+      <w:r>
+        <w:rPr>
+          <w:rFonts w:ascii="Consolas" w:eastAsiaTheme="minorEastAsia" w:hAnsi="Consolas" w:cs="Consolas"/>
+          <w:color w:val="0000C0"/>
+          <w:kern w:val="0"/>
+          <w:lang w:eastAsia="ja-JP"/>
+        </w:rPr>
+        <w:t>'id_merchant'</w:t>
+      </w:r>
+      <w:r>
+        <w:rPr>
+          <w:rFonts w:ascii="Consolas" w:eastAsiaTheme="minorEastAsia" w:hAnsi="Consolas" w:cs="Consolas"/>
+          <w:color w:val="000000"/>
+          <w:kern w:val="0"/>
+          <w:lang w:eastAsia="ja-JP"/>
+        </w:rPr>
+        <w:t xml:space="preserve">, </w:t>
+      </w:r>
+      <w:r>
+        <w:rPr>
+          <w:rFonts w:ascii="Consolas" w:eastAsiaTheme="minorEastAsia" w:hAnsi="Consolas" w:cs="Consolas"/>
+          <w:color w:val="0000C0"/>
+          <w:kern w:val="0"/>
+          <w:lang w:eastAsia="ja-JP"/>
+        </w:rPr>
+        <w:t>'select'</w:t>
+      </w:r>
+      <w:r>
+        <w:rPr>
+          <w:rFonts w:ascii="Consolas" w:eastAsiaTheme="minorEastAsia" w:hAnsi="Consolas" w:cs="Consolas"/>
+          <w:color w:val="000000"/>
+          <w:kern w:val="0"/>
+          <w:lang w:eastAsia="ja-JP"/>
+        </w:rPr>
+        <w:t xml:space="preserve">, </w:t>
+      </w:r>
+      <w:r>
+        <w:rPr>
+          <w:rFonts w:ascii="Consolas" w:eastAsiaTheme="minorEastAsia" w:hAnsi="Consolas" w:cs="Consolas"/>
+          <w:color w:val="0000C0"/>
+          <w:kern w:val="0"/>
+          <w:lang w:eastAsia="ja-JP"/>
+        </w:rPr>
+        <w:t>'Merchants'</w:t>
+      </w:r>
+      <w:r>
+        <w:rPr>
+          <w:rFonts w:ascii="Consolas" w:eastAsiaTheme="minorEastAsia" w:hAnsi="Consolas" w:cs="Consolas"/>
+          <w:color w:val="000000"/>
+          <w:kern w:val="0"/>
+          <w:lang w:eastAsia="ja-JP"/>
+        </w:rPr>
+        <w:t xml:space="preserve">, </w:t>
+      </w:r>
+      <w:r>
+        <w:rPr>
+          <w:rFonts w:ascii="Consolas" w:eastAsiaTheme="minorEastAsia" w:hAnsi="Consolas" w:cs="Consolas"/>
+          <w:color w:val="000000"/>
+          <w:kern w:val="0"/>
+          <w:lang w:eastAsia="ja-JP"/>
+        </w:rPr>
+        <w:t>$aFinalMerchant)</w:t>
+      </w:r>
+    </w:p>
+    <w:p>
+      <w:pPr>
+        <w:autoSpaceDE w:val="0"/>
+        <w:autoSpaceDN w:val="0"/>
+        <w:adjustRightInd w:val="0"/>
+        <w:spacing w:before="0" w:after="0" w:line="240" w:lineRule="auto"/>
+        <w:rPr>
+          <w:rFonts w:ascii="Consolas" w:eastAsiaTheme="minorEastAsia" w:hAnsi="Consolas" w:cs="Consolas"/>
+          <w:color w:val="4C483D" w:themeColor="text2"/>
+          <w:kern w:val="0"/>
+          <w:lang w:eastAsia="ja-JP"/>
+        </w:rPr>
+      </w:pPr>
+      <w:r>
+        <w:rPr>
+          <w:rFonts w:ascii="Consolas" w:eastAsiaTheme="minorEastAsia" w:hAnsi="Consolas" w:cs="Consolas"/>
+          <w:color w:val="000000"/>
+          <w:kern w:val="0"/>
+          <w:lang w:eastAsia="ja-JP"/>
+        </w:rPr>
+        <w:tab/>
+      </w:r>
+      <w:r>
+        <w:rPr>
+          <w:rFonts w:ascii="Consolas" w:eastAsiaTheme="minorEastAsia" w:hAnsi="Consolas" w:cs="Consolas"/>
+          <w:color w:val="000000"/>
+          <w:kern w:val="0"/>
+          <w:lang w:eastAsia="ja-JP"/>
+        </w:rPr>
+        <w:tab/>
+      </w:r>
+      <w:r>
+        <w:rPr>
+          <w:rFonts w:ascii="Consolas" w:eastAsiaTheme="minorEastAsia" w:hAnsi="Consolas" w:cs="Consolas"/>
+          <w:color w:val="000000"/>
+          <w:kern w:val="0"/>
+          <w:lang w:eastAsia="ja-JP"/>
+        </w:rPr>
+        <w:tab/>
+      </w:r>
+      <w:r>
+        <w:rPr>
+          <w:rFonts w:ascii="Consolas" w:eastAsiaTheme="minorEastAsia" w:hAnsi="Consolas" w:cs="Consolas"/>
+          <w:color w:val="000000"/>
+          <w:kern w:val="0"/>
+          <w:lang w:eastAsia="ja-JP"/>
+        </w:rPr>
+        <w:tab/>
+        <w:t xml:space="preserve"> </w:t>
+      </w:r>
+      <w:r>
+        <w:rPr>
+          <w:rFonts w:ascii="Consolas" w:eastAsiaTheme="minorEastAsia" w:hAnsi="Consolas" w:cs="Consolas"/>
+          <w:color w:val="000000"/>
+          <w:kern w:val="0"/>
+          <w:lang w:eastAsia="ja-JP"/>
+        </w:rPr>
+        <w:t>-&gt;add(</w:t>
+      </w:r>
+      <w:r>
+        <w:rPr>
+          <w:rFonts w:ascii="Consolas" w:eastAsiaTheme="minorEastAsia" w:hAnsi="Consolas" w:cs="Consolas"/>
+          <w:color w:val="0000C0"/>
+          <w:kern w:val="0"/>
+          <w:lang w:eastAsia="ja-JP"/>
+        </w:rPr>
+        <w:t>'validate'</w:t>
+      </w:r>
+      <w:r>
+        <w:rPr>
+          <w:rFonts w:ascii="Consolas" w:eastAsiaTheme="minorEastAsia" w:hAnsi="Consolas" w:cs="Consolas"/>
+          <w:color w:val="000000"/>
+          <w:kern w:val="0"/>
+          <w:lang w:eastAsia="ja-JP"/>
+        </w:rPr>
+        <w:t xml:space="preserve">, </w:t>
+      </w:r>
+      <w:r>
+        <w:rPr>
+          <w:rFonts w:ascii="Consolas" w:eastAsiaTheme="minorEastAsia" w:hAnsi="Consolas" w:cs="Consolas"/>
+          <w:color w:val="0000C0"/>
+          <w:kern w:val="0"/>
+          <w:lang w:eastAsia="ja-JP"/>
+        </w:rPr>
+        <w:t>'submit'</w:t>
+      </w:r>
+      <w:r>
+        <w:rPr>
+          <w:rFonts w:ascii="Consolas" w:eastAsiaTheme="minorEastAsia" w:hAnsi="Consolas" w:cs="Consolas"/>
+          <w:color w:val="000000"/>
+          <w:kern w:val="0"/>
+          <w:lang w:eastAsia="ja-JP"/>
+        </w:rPr>
+        <w:t>)</w:t>
+      </w:r>
+    </w:p>
+    <w:p>
+      <w:pPr>
+        <w:autoSpaceDE w:val="0"/>
+        <w:autoSpaceDN w:val="0"/>
+        <w:adjustRightInd w:val="0"/>
+        <w:spacing w:before="0" w:after="0" w:line="240" w:lineRule="auto"/>
+        <w:rPr>
+          <w:rFonts w:ascii="Consolas" w:eastAsiaTheme="minorEastAsia" w:hAnsi="Consolas" w:cs="Consolas"/>
+          <w:color w:val="4C483D" w:themeColor="text2"/>
+          <w:kern w:val="0"/>
+          <w:lang w:eastAsia="ja-JP"/>
+        </w:rPr>
+      </w:pPr>
+      <w:r>
+        <w:rPr>
+          <w:rFonts w:ascii="Consolas" w:eastAsiaTheme="minorEastAsia" w:hAnsi="Consolas" w:cs="Consolas"/>
+          <w:color w:val="000000"/>
+          <w:kern w:val="0"/>
+          <w:lang w:eastAsia="ja-JP"/>
+        </w:rPr>
+        <w:lastRenderedPageBreak/>
+        <w:tab/>
+      </w:r>
+      <w:r>
+        <w:rPr>
+          <w:rFonts w:ascii="Consolas" w:eastAsiaTheme="minorEastAsia" w:hAnsi="Consolas" w:cs="Consolas"/>
+          <w:color w:val="000000"/>
+          <w:kern w:val="0"/>
+          <w:lang w:eastAsia="ja-JP"/>
+        </w:rPr>
+        <w:tab/>
+      </w:r>
+      <w:r>
+        <w:rPr>
+          <w:rFonts w:ascii="Consolas" w:eastAsiaTheme="minorEastAsia" w:hAnsi="Consolas" w:cs="Consolas"/>
+          <w:color w:val="000000"/>
+          <w:kern w:val="0"/>
+          <w:lang w:eastAsia="ja-JP"/>
+        </w:rPr>
+        <w:tab/>
+        <w:t xml:space="preserve">        </w:t>
+      </w:r>
+      <w:r>
+        <w:rPr>
+          <w:rFonts w:ascii="Consolas" w:eastAsiaTheme="minorEastAsia" w:hAnsi="Consolas" w:cs="Consolas"/>
+          <w:color w:val="000000"/>
+          <w:kern w:val="0"/>
+          <w:lang w:eastAsia="ja-JP"/>
+        </w:rPr>
+        <w:t>-&gt;synchronizeEntity(</w:t>
+      </w:r>
+      <w:r>
+        <w:rPr>
+          <w:rFonts w:ascii="Consolas" w:eastAsiaTheme="minorEastAsia" w:hAnsi="Consolas" w:cs="Consolas"/>
+          <w:color w:val="0000C0"/>
+          <w:kern w:val="0"/>
+          <w:lang w:eastAsia="ja-JP"/>
+        </w:rPr>
+        <w:t>'Venus\src\Helium\Entity\user'</w:t>
+      </w:r>
+      <w:r>
+        <w:rPr>
+          <w:rFonts w:ascii="Consolas" w:eastAsiaTheme="minorEastAsia" w:hAnsi="Consolas" w:cs="Consolas"/>
+          <w:color w:val="000000"/>
+          <w:kern w:val="0"/>
+          <w:lang w:eastAsia="ja-JP"/>
+        </w:rPr>
+        <w:t>)</w:t>
+      </w:r>
+    </w:p>
+    <w:p>
+      <w:pPr>
+        <w:pStyle w:val="NormalWeb"/>
+        <w:shd w:val="clear" w:color="auto" w:fill="FFFFFF"/>
+        <w:spacing w:before="0" w:after="255"/>
+        <w:rPr>
+          <w:rFonts w:ascii="Consolas" w:eastAsiaTheme="minorEastAsia" w:hAnsi="Consolas" w:cs="Consolas"/>
+          <w:color w:val="000000"/>
+          <w:kern w:val="0"/>
+          <w:lang w:val="fr-FR" w:eastAsia="ja-JP"/>
+        </w:rPr>
+      </w:pPr>
+      <w:r>
+        <w:rPr>
+          <w:rFonts w:ascii="Consolas" w:eastAsiaTheme="minorEastAsia" w:hAnsi="Consolas" w:cs="Consolas"/>
+          <w:color w:val="000000"/>
+          <w:kern w:val="0"/>
+          <w:lang w:eastAsia="ja-JP"/>
+        </w:rPr>
+        <w:tab/>
+      </w:r>
+      <w:r>
+        <w:rPr>
+          <w:rFonts w:ascii="Consolas" w:eastAsiaTheme="minorEastAsia" w:hAnsi="Consolas" w:cs="Consolas"/>
+          <w:color w:val="000000"/>
+          <w:kern w:val="0"/>
+          <w:lang w:eastAsia="ja-JP"/>
+        </w:rPr>
+        <w:tab/>
+      </w:r>
+      <w:r>
+        <w:rPr>
+          <w:rFonts w:ascii="Consolas" w:eastAsiaTheme="minorEastAsia" w:hAnsi="Consolas" w:cs="Consolas"/>
+          <w:color w:val="000000"/>
+          <w:kern w:val="0"/>
+          <w:lang w:eastAsia="ja-JP"/>
+        </w:rPr>
+        <w:tab/>
+        <w:t xml:space="preserve">       </w:t>
+      </w:r>
+      <w:r>
+        <w:rPr>
+          <w:rFonts w:ascii="Consolas" w:eastAsiaTheme="minorEastAsia" w:hAnsi="Consolas" w:cs="Consolas"/>
+          <w:color w:val="000000"/>
+          <w:kern w:val="0"/>
+          <w:lang w:val="fr-FR" w:eastAsia="ja-JP"/>
+        </w:rPr>
+        <w:t>-&gt;getForm();</w:t>
+      </w:r>
+    </w:p>
+    <w:p>
+      <w:pPr>
+        <w:pStyle w:val="NormalWeb"/>
+        <w:shd w:val="clear" w:color="auto" w:fill="FFFFFF"/>
+        <w:spacing w:before="0" w:after="255"/>
+        <w:rPr>
+          <w:rFonts w:ascii="Consolas" w:hAnsi="Consolas" w:cs="Consolas"/>
+          <w:sz w:val="20"/>
+          <w:lang w:val="fr-FR"/>
+        </w:rPr>
+      </w:pPr>
+      <w:r>
+        <w:rPr>
+          <w:rFonts w:ascii="Consolas" w:hAnsi="Consolas" w:cs="Consolas"/>
+          <w:sz w:val="20"/>
+          <w:lang w:val="fr-FR"/>
+        </w:rPr>
+        <w:t>On peut aussi juste ajouter un simple label dans nos formulaire</w:t>
+      </w:r>
+      <w:r>
+        <w:rPr>
+          <w:rFonts w:ascii="Consolas" w:hAnsi="Consolas" w:cs="Consolas"/>
+          <w:sz w:val="20"/>
+          <w:lang w:val="fr-FR"/>
+        </w:rPr>
+        <w:t>s</w:t>
+      </w:r>
+      <w:bookmarkStart w:id="24" w:name="_GoBack"/>
+      <w:bookmarkEnd w:id="24"/>
+      <w:r>
+        <w:rPr>
+          <w:rFonts w:ascii="Consolas" w:hAnsi="Consolas" w:cs="Consolas"/>
+          <w:sz w:val="20"/>
+          <w:lang w:val="fr-FR"/>
+        </w:rPr>
+        <w:t xml:space="preserve"> :</w:t>
+      </w:r>
+    </w:p>
+    <w:p>
+      <w:pPr>
+        <w:pStyle w:val="NormalWeb"/>
+        <w:shd w:val="clear" w:color="auto" w:fill="FFFFFF"/>
+        <w:spacing w:before="0" w:after="255"/>
+        <w:rPr>
+          <w:rFonts w:ascii="Consolas" w:hAnsi="Consolas" w:cs="Consolas"/>
+          <w:sz w:val="20"/>
+          <w:lang w:val="fr-FR"/>
+        </w:rPr>
+      </w:pPr>
+      <w:r>
+        <w:rPr>
+          <w:rFonts w:ascii="Consolas" w:hAnsi="Consolas" w:cs="Consolas"/>
+          <w:sz w:val="20"/>
+          <w:lang w:val="fr-FR"/>
+        </w:rPr>
+        <w:t>Exemple de formulaire avec une liste de selection</w:t>
+      </w:r>
+      <w:r>
+        <w:rPr>
+          <w:rFonts w:ascii="Consolas" w:hAnsi="Consolas" w:cs="Consolas"/>
+          <w:sz w:val="20"/>
+          <w:lang w:val="fr-FR"/>
+        </w:rPr>
+        <w:t xml:space="preserve"> où $aFinalMerchant est un tableau de type array(id =&gt; name)</w:t>
+      </w:r>
+      <w:r>
+        <w:rPr>
+          <w:rFonts w:ascii="Consolas" w:hAnsi="Consolas" w:cs="Consolas"/>
+          <w:sz w:val="20"/>
+          <w:lang w:val="fr-FR"/>
+        </w:rPr>
+        <w:t xml:space="preserve"> :</w:t>
+      </w:r>
+    </w:p>
+    <w:p>
+      <w:pPr>
+        <w:autoSpaceDE w:val="0"/>
+        <w:autoSpaceDN w:val="0"/>
+        <w:adjustRightInd w:val="0"/>
+        <w:spacing w:before="0" w:after="0" w:line="240" w:lineRule="auto"/>
+        <w:rPr>
+          <w:rFonts w:ascii="Consolas" w:eastAsiaTheme="minorEastAsia" w:hAnsi="Consolas" w:cs="Consolas"/>
+          <w:color w:val="4C483D" w:themeColor="text2"/>
+          <w:kern w:val="0"/>
+          <w:lang w:eastAsia="ja-JP"/>
+        </w:rPr>
+      </w:pPr>
+      <w:r>
+        <w:rPr>
+          <w:rFonts w:ascii="Consolas" w:eastAsiaTheme="minorEastAsia" w:hAnsi="Consolas" w:cs="Consolas"/>
+          <w:color w:val="000000"/>
+          <w:kern w:val="0"/>
+          <w:lang w:val="fr-FR" w:eastAsia="ja-JP"/>
+        </w:rPr>
+        <w:tab/>
+      </w:r>
+      <w:r>
+        <w:rPr>
+          <w:rFonts w:ascii="Consolas" w:eastAsiaTheme="minorEastAsia" w:hAnsi="Consolas" w:cs="Consolas"/>
+          <w:color w:val="000000"/>
+          <w:kern w:val="0"/>
+          <w:lang w:val="fr-FR" w:eastAsia="ja-JP"/>
+        </w:rPr>
+        <w:tab/>
+      </w:r>
+      <w:r>
+        <w:rPr>
+          <w:rFonts w:ascii="Consolas" w:eastAsiaTheme="minorEastAsia" w:hAnsi="Consolas" w:cs="Consolas"/>
+          <w:color w:val="000000"/>
+          <w:kern w:val="0"/>
+          <w:lang w:eastAsia="ja-JP"/>
+        </w:rPr>
+        <w:t>$sForm = $this-&gt;</w:t>
+      </w:r>
+      <w:r>
+        <w:rPr>
+          <w:rFonts w:ascii="Consolas" w:eastAsiaTheme="minorEastAsia" w:hAnsi="Consolas" w:cs="Consolas"/>
+          <w:color w:val="0000C0"/>
+          <w:kern w:val="0"/>
+          <w:lang w:eastAsia="ja-JP"/>
+        </w:rPr>
+        <w:t>form</w:t>
+      </w:r>
+    </w:p>
+    <w:p>
+      <w:pPr>
+        <w:autoSpaceDE w:val="0"/>
+        <w:autoSpaceDN w:val="0"/>
+        <w:adjustRightInd w:val="0"/>
+        <w:spacing w:before="0" w:after="0" w:line="240" w:lineRule="auto"/>
+        <w:rPr>
+          <w:rFonts w:ascii="Consolas" w:eastAsiaTheme="minorEastAsia" w:hAnsi="Consolas" w:cs="Consolas"/>
+          <w:color w:val="4C483D" w:themeColor="text2"/>
+          <w:kern w:val="0"/>
+          <w:lang w:eastAsia="ja-JP"/>
+        </w:rPr>
+      </w:pPr>
+      <w:r>
+        <w:rPr>
+          <w:rFonts w:ascii="Consolas" w:eastAsiaTheme="minorEastAsia" w:hAnsi="Consolas" w:cs="Consolas"/>
+          <w:color w:val="000000"/>
+          <w:kern w:val="0"/>
+          <w:lang w:eastAsia="ja-JP"/>
+        </w:rPr>
+        <w:tab/>
+      </w:r>
+      <w:r>
+        <w:rPr>
+          <w:rFonts w:ascii="Consolas" w:eastAsiaTheme="minorEastAsia" w:hAnsi="Consolas" w:cs="Consolas"/>
+          <w:color w:val="000000"/>
+          <w:kern w:val="0"/>
+          <w:lang w:eastAsia="ja-JP"/>
+        </w:rPr>
+        <w:tab/>
+      </w:r>
+      <w:r>
+        <w:rPr>
+          <w:rFonts w:ascii="Consolas" w:eastAsiaTheme="minorEastAsia" w:hAnsi="Consolas" w:cs="Consolas"/>
+          <w:color w:val="000000"/>
+          <w:kern w:val="0"/>
+          <w:lang w:eastAsia="ja-JP"/>
+        </w:rPr>
+        <w:tab/>
+      </w:r>
+      <w:r>
+        <w:rPr>
+          <w:rFonts w:ascii="Consolas" w:eastAsiaTheme="minorEastAsia" w:hAnsi="Consolas" w:cs="Consolas"/>
+          <w:color w:val="000000"/>
+          <w:kern w:val="0"/>
+          <w:lang w:eastAsia="ja-JP"/>
+        </w:rPr>
+        <w:tab/>
+        <w:t xml:space="preserve"> </w:t>
+      </w:r>
+      <w:r>
+        <w:rPr>
+          <w:rFonts w:ascii="Consolas" w:eastAsiaTheme="minorEastAsia" w:hAnsi="Consolas" w:cs="Consolas"/>
+          <w:color w:val="000000"/>
+          <w:kern w:val="0"/>
+          <w:lang w:eastAsia="ja-JP"/>
+        </w:rPr>
+        <w:t>-&gt;add(</w:t>
+      </w:r>
+      <w:r>
+        <w:rPr>
+          <w:rFonts w:ascii="Consolas" w:eastAsiaTheme="minorEastAsia" w:hAnsi="Consolas" w:cs="Consolas"/>
+          <w:color w:val="0000C0"/>
+          <w:kern w:val="0"/>
+          <w:lang w:eastAsia="ja-JP"/>
+        </w:rPr>
+        <w:t>'</w:t>
+      </w:r>
+      <w:r>
+        <w:rPr>
+          <w:rFonts w:ascii="Consolas" w:eastAsiaTheme="minorEastAsia" w:hAnsi="Consolas" w:cs="Consolas"/>
+          <w:color w:val="0000C0"/>
+          <w:kern w:val="0"/>
+          <w:lang w:eastAsia="ja-JP"/>
+        </w:rPr>
+        <w:t>Mon Label</w:t>
+      </w:r>
+      <w:r>
+        <w:rPr>
+          <w:rFonts w:ascii="Consolas" w:eastAsiaTheme="minorEastAsia" w:hAnsi="Consolas" w:cs="Consolas"/>
+          <w:color w:val="0000C0"/>
+          <w:kern w:val="0"/>
+          <w:lang w:eastAsia="ja-JP"/>
+        </w:rPr>
+        <w:t>'</w:t>
+      </w:r>
+      <w:r>
+        <w:rPr>
+          <w:rFonts w:ascii="Consolas" w:eastAsiaTheme="minorEastAsia" w:hAnsi="Consolas" w:cs="Consolas"/>
+          <w:color w:val="000000"/>
+          <w:kern w:val="0"/>
+          <w:lang w:eastAsia="ja-JP"/>
+        </w:rPr>
+        <w:t xml:space="preserve">, </w:t>
+      </w:r>
+      <w:r>
+        <w:rPr>
+          <w:rFonts w:ascii="Consolas" w:eastAsiaTheme="minorEastAsia" w:hAnsi="Consolas" w:cs="Consolas"/>
+          <w:color w:val="0000C0"/>
+          <w:kern w:val="0"/>
+          <w:lang w:eastAsia="ja-JP"/>
+        </w:rPr>
+        <w:t>'</w:t>
+      </w:r>
+      <w:r>
+        <w:rPr>
+          <w:rFonts w:ascii="Consolas" w:eastAsiaTheme="minorEastAsia" w:hAnsi="Consolas" w:cs="Consolas"/>
+          <w:color w:val="0000C0"/>
+          <w:kern w:val="0"/>
+          <w:lang w:eastAsia="ja-JP"/>
+        </w:rPr>
+        <w:t>label</w:t>
+      </w:r>
+      <w:r>
+        <w:rPr>
+          <w:rFonts w:ascii="Consolas" w:eastAsiaTheme="minorEastAsia" w:hAnsi="Consolas" w:cs="Consolas"/>
+          <w:color w:val="0000C0"/>
+          <w:kern w:val="0"/>
+          <w:lang w:eastAsia="ja-JP"/>
+        </w:rPr>
+        <w:t>'</w:t>
+      </w:r>
+      <w:r>
+        <w:rPr>
+          <w:rFonts w:ascii="Consolas" w:eastAsiaTheme="minorEastAsia" w:hAnsi="Consolas" w:cs="Consolas"/>
+          <w:color w:val="000000"/>
+          <w:kern w:val="0"/>
+          <w:lang w:eastAsia="ja-JP"/>
+        </w:rPr>
+        <w:t>)</w:t>
+      </w:r>
+    </w:p>
+    <w:p>
+      <w:pPr>
+        <w:autoSpaceDE w:val="0"/>
+        <w:autoSpaceDN w:val="0"/>
+        <w:adjustRightInd w:val="0"/>
+        <w:spacing w:before="0" w:after="0" w:line="240" w:lineRule="auto"/>
+        <w:rPr>
+          <w:rFonts w:ascii="Consolas" w:eastAsiaTheme="minorEastAsia" w:hAnsi="Consolas" w:cs="Consolas"/>
+          <w:color w:val="4C483D" w:themeColor="text2"/>
+          <w:kern w:val="0"/>
+          <w:lang w:eastAsia="ja-JP"/>
+        </w:rPr>
+      </w:pPr>
+      <w:r>
+        <w:rPr>
+          <w:rFonts w:ascii="Consolas" w:eastAsiaTheme="minorEastAsia" w:hAnsi="Consolas" w:cs="Consolas"/>
+          <w:color w:val="000000"/>
+          <w:kern w:val="0"/>
+          <w:lang w:eastAsia="ja-JP"/>
+        </w:rPr>
+        <w:tab/>
+      </w:r>
+      <w:r>
+        <w:rPr>
+          <w:rFonts w:ascii="Consolas" w:eastAsiaTheme="minorEastAsia" w:hAnsi="Consolas" w:cs="Consolas"/>
+          <w:color w:val="000000"/>
+          <w:kern w:val="0"/>
+          <w:lang w:eastAsia="ja-JP"/>
+        </w:rPr>
+        <w:tab/>
+      </w:r>
+      <w:r>
+        <w:rPr>
+          <w:rFonts w:ascii="Consolas" w:eastAsiaTheme="minorEastAsia" w:hAnsi="Consolas" w:cs="Consolas"/>
+          <w:color w:val="000000"/>
+          <w:kern w:val="0"/>
+          <w:lang w:eastAsia="ja-JP"/>
+        </w:rPr>
+        <w:tab/>
+      </w:r>
+      <w:r>
+        <w:rPr>
+          <w:rFonts w:ascii="Consolas" w:eastAsiaTheme="minorEastAsia" w:hAnsi="Consolas" w:cs="Consolas"/>
+          <w:color w:val="000000"/>
+          <w:kern w:val="0"/>
+          <w:lang w:eastAsia="ja-JP"/>
+        </w:rPr>
+        <w:tab/>
+        <w:t xml:space="preserve"> </w:t>
+      </w:r>
+      <w:r>
+        <w:rPr>
+          <w:rFonts w:ascii="Consolas" w:eastAsiaTheme="minorEastAsia" w:hAnsi="Consolas" w:cs="Consolas"/>
+          <w:color w:val="000000"/>
+          <w:kern w:val="0"/>
+          <w:lang w:eastAsia="ja-JP"/>
+        </w:rPr>
+        <w:t>-&gt;add(</w:t>
+      </w:r>
+      <w:r>
+        <w:rPr>
+          <w:rFonts w:ascii="Consolas" w:eastAsiaTheme="minorEastAsia" w:hAnsi="Consolas" w:cs="Consolas"/>
+          <w:color w:val="0000C0"/>
+          <w:kern w:val="0"/>
+          <w:lang w:eastAsia="ja-JP"/>
+        </w:rPr>
+        <w:t>'id_merchant'</w:t>
+      </w:r>
+      <w:r>
+        <w:rPr>
+          <w:rFonts w:ascii="Consolas" w:eastAsiaTheme="minorEastAsia" w:hAnsi="Consolas" w:cs="Consolas"/>
+          <w:color w:val="000000"/>
+          <w:kern w:val="0"/>
+          <w:lang w:eastAsia="ja-JP"/>
+        </w:rPr>
+        <w:t xml:space="preserve">, </w:t>
+      </w:r>
+      <w:r>
+        <w:rPr>
+          <w:rFonts w:ascii="Consolas" w:eastAsiaTheme="minorEastAsia" w:hAnsi="Consolas" w:cs="Consolas"/>
+          <w:color w:val="0000C0"/>
+          <w:kern w:val="0"/>
+          <w:lang w:eastAsia="ja-JP"/>
+        </w:rPr>
+        <w:t>'select'</w:t>
+      </w:r>
+      <w:r>
+        <w:rPr>
+          <w:rFonts w:ascii="Consolas" w:eastAsiaTheme="minorEastAsia" w:hAnsi="Consolas" w:cs="Consolas"/>
+          <w:color w:val="000000"/>
+          <w:kern w:val="0"/>
+          <w:lang w:eastAsia="ja-JP"/>
+        </w:rPr>
+        <w:t xml:space="preserve">, </w:t>
+      </w:r>
+      <w:r>
+        <w:rPr>
+          <w:rFonts w:ascii="Consolas" w:eastAsiaTheme="minorEastAsia" w:hAnsi="Consolas" w:cs="Consolas"/>
+          <w:color w:val="0000C0"/>
+          <w:kern w:val="0"/>
+          <w:lang w:eastAsia="ja-JP"/>
+        </w:rPr>
+        <w:t>'Merchants'</w:t>
+      </w:r>
+      <w:r>
+        <w:rPr>
+          <w:rFonts w:ascii="Consolas" w:eastAsiaTheme="minorEastAsia" w:hAnsi="Consolas" w:cs="Consolas"/>
+          <w:color w:val="000000"/>
+          <w:kern w:val="0"/>
+          <w:lang w:eastAsia="ja-JP"/>
+        </w:rPr>
+        <w:t xml:space="preserve">, </w:t>
+      </w:r>
+      <w:r>
+        <w:rPr>
+          <w:rFonts w:ascii="Consolas" w:eastAsiaTheme="minorEastAsia" w:hAnsi="Consolas" w:cs="Consolas"/>
+          <w:b/>
+          <w:bCs/>
+          <w:color w:val="7F0055"/>
+          <w:kern w:val="0"/>
+          <w:lang w:eastAsia="ja-JP"/>
+        </w:rPr>
+        <w:t>null</w:t>
+      </w:r>
+      <w:r>
+        <w:rPr>
+          <w:rFonts w:ascii="Consolas" w:eastAsiaTheme="minorEastAsia" w:hAnsi="Consolas" w:cs="Consolas"/>
+          <w:color w:val="000000"/>
+          <w:kern w:val="0"/>
+          <w:lang w:eastAsia="ja-JP"/>
+        </w:rPr>
+        <w:t>, $aFinalMerchant)</w:t>
+      </w:r>
+    </w:p>
+    <w:p>
+      <w:pPr>
+        <w:autoSpaceDE w:val="0"/>
+        <w:autoSpaceDN w:val="0"/>
+        <w:adjustRightInd w:val="0"/>
+        <w:spacing w:before="0" w:after="0" w:line="240" w:lineRule="auto"/>
+        <w:rPr>
+          <w:rFonts w:ascii="Consolas" w:eastAsiaTheme="minorEastAsia" w:hAnsi="Consolas" w:cs="Consolas"/>
+          <w:color w:val="4C483D" w:themeColor="text2"/>
+          <w:kern w:val="0"/>
+          <w:lang w:eastAsia="ja-JP"/>
+        </w:rPr>
+      </w:pPr>
+      <w:r>
+        <w:rPr>
+          <w:rFonts w:ascii="Consolas" w:eastAsiaTheme="minorEastAsia" w:hAnsi="Consolas" w:cs="Consolas"/>
+          <w:color w:val="000000"/>
+          <w:kern w:val="0"/>
+          <w:lang w:eastAsia="ja-JP"/>
+        </w:rPr>
+        <w:tab/>
+      </w:r>
+      <w:r>
+        <w:rPr>
+          <w:rFonts w:ascii="Consolas" w:eastAsiaTheme="minorEastAsia" w:hAnsi="Consolas" w:cs="Consolas"/>
+          <w:color w:val="000000"/>
+          <w:kern w:val="0"/>
+          <w:lang w:eastAsia="ja-JP"/>
+        </w:rPr>
+        <w:tab/>
+      </w:r>
+      <w:r>
+        <w:rPr>
+          <w:rFonts w:ascii="Consolas" w:eastAsiaTheme="minorEastAsia" w:hAnsi="Consolas" w:cs="Consolas"/>
+          <w:color w:val="000000"/>
+          <w:kern w:val="0"/>
+          <w:lang w:eastAsia="ja-JP"/>
+        </w:rPr>
+        <w:tab/>
+      </w:r>
+      <w:r>
+        <w:rPr>
+          <w:rFonts w:ascii="Consolas" w:eastAsiaTheme="minorEastAsia" w:hAnsi="Consolas" w:cs="Consolas"/>
+          <w:color w:val="000000"/>
+          <w:kern w:val="0"/>
+          <w:lang w:eastAsia="ja-JP"/>
+        </w:rPr>
+        <w:tab/>
+        <w:t xml:space="preserve"> </w:t>
+      </w:r>
+      <w:r>
+        <w:rPr>
+          <w:rFonts w:ascii="Consolas" w:eastAsiaTheme="minorEastAsia" w:hAnsi="Consolas" w:cs="Consolas"/>
+          <w:color w:val="000000"/>
+          <w:kern w:val="0"/>
+          <w:lang w:eastAsia="ja-JP"/>
+        </w:rPr>
+        <w:t>-&gt;add(</w:t>
+      </w:r>
+      <w:r>
+        <w:rPr>
+          <w:rFonts w:ascii="Consolas" w:eastAsiaTheme="minorEastAsia" w:hAnsi="Consolas" w:cs="Consolas"/>
+          <w:color w:val="0000C0"/>
+          <w:kern w:val="0"/>
+          <w:lang w:eastAsia="ja-JP"/>
+        </w:rPr>
+        <w:t>'validate'</w:t>
+      </w:r>
+      <w:r>
+        <w:rPr>
+          <w:rFonts w:ascii="Consolas" w:eastAsiaTheme="minorEastAsia" w:hAnsi="Consolas" w:cs="Consolas"/>
+          <w:color w:val="000000"/>
+          <w:kern w:val="0"/>
+          <w:lang w:eastAsia="ja-JP"/>
+        </w:rPr>
+        <w:t xml:space="preserve">, </w:t>
+      </w:r>
+      <w:r>
+        <w:rPr>
+          <w:rFonts w:ascii="Consolas" w:eastAsiaTheme="minorEastAsia" w:hAnsi="Consolas" w:cs="Consolas"/>
+          <w:color w:val="0000C0"/>
+          <w:kern w:val="0"/>
+          <w:lang w:eastAsia="ja-JP"/>
+        </w:rPr>
+        <w:t>'submit'</w:t>
+      </w:r>
+      <w:r>
+        <w:rPr>
+          <w:rFonts w:ascii="Consolas" w:eastAsiaTheme="minorEastAsia" w:hAnsi="Consolas" w:cs="Consolas"/>
+          <w:color w:val="000000"/>
+          <w:kern w:val="0"/>
+          <w:lang w:eastAsia="ja-JP"/>
+        </w:rPr>
+        <w:t>)</w:t>
+      </w:r>
+    </w:p>
+    <w:p>
+      <w:pPr>
+        <w:autoSpaceDE w:val="0"/>
+        <w:autoSpaceDN w:val="0"/>
+        <w:adjustRightInd w:val="0"/>
+        <w:spacing w:before="0" w:after="0" w:line="240" w:lineRule="auto"/>
+        <w:rPr>
+          <w:rFonts w:ascii="Consolas" w:eastAsiaTheme="minorEastAsia" w:hAnsi="Consolas" w:cs="Consolas"/>
+          <w:color w:val="4C483D" w:themeColor="text2"/>
+          <w:kern w:val="0"/>
+          <w:lang w:eastAsia="ja-JP"/>
+        </w:rPr>
+      </w:pPr>
+      <w:r>
+        <w:rPr>
+          <w:rFonts w:ascii="Consolas" w:eastAsiaTheme="minorEastAsia" w:hAnsi="Consolas" w:cs="Consolas"/>
+          <w:color w:val="000000"/>
+          <w:kern w:val="0"/>
+          <w:lang w:eastAsia="ja-JP"/>
+        </w:rPr>
+        <w:tab/>
+      </w:r>
+      <w:r>
+        <w:rPr>
+          <w:rFonts w:ascii="Consolas" w:eastAsiaTheme="minorEastAsia" w:hAnsi="Consolas" w:cs="Consolas"/>
+          <w:color w:val="000000"/>
+          <w:kern w:val="0"/>
+          <w:lang w:eastAsia="ja-JP"/>
+        </w:rPr>
+        <w:tab/>
+      </w:r>
+      <w:r>
+        <w:rPr>
+          <w:rFonts w:ascii="Consolas" w:eastAsiaTheme="minorEastAsia" w:hAnsi="Consolas" w:cs="Consolas"/>
+          <w:color w:val="000000"/>
+          <w:kern w:val="0"/>
+          <w:lang w:eastAsia="ja-JP"/>
+        </w:rPr>
+        <w:tab/>
+        <w:t xml:space="preserve">        </w:t>
+      </w:r>
+      <w:r>
+        <w:rPr>
+          <w:rFonts w:ascii="Consolas" w:eastAsiaTheme="minorEastAsia" w:hAnsi="Consolas" w:cs="Consolas"/>
+          <w:color w:val="000000"/>
+          <w:kern w:val="0"/>
+          <w:lang w:eastAsia="ja-JP"/>
+        </w:rPr>
+        <w:t>-&gt;synchronizeEntity(</w:t>
+      </w:r>
+      <w:r>
+        <w:rPr>
+          <w:rFonts w:ascii="Consolas" w:eastAsiaTheme="minorEastAsia" w:hAnsi="Consolas" w:cs="Consolas"/>
+          <w:color w:val="0000C0"/>
+          <w:kern w:val="0"/>
+          <w:lang w:eastAsia="ja-JP"/>
+        </w:rPr>
+        <w:t>'Venus\src\Helium\Entity\user'</w:t>
+      </w:r>
+      <w:r>
+        <w:rPr>
+          <w:rFonts w:ascii="Consolas" w:eastAsiaTheme="minorEastAsia" w:hAnsi="Consolas" w:cs="Consolas"/>
+          <w:color w:val="000000"/>
+          <w:kern w:val="0"/>
+          <w:lang w:eastAsia="ja-JP"/>
+        </w:rPr>
+        <w:t>)</w:t>
+      </w:r>
+    </w:p>
+    <w:p>
+      <w:pPr>
+        <w:pStyle w:val="NormalWeb"/>
+        <w:shd w:val="clear" w:color="auto" w:fill="FFFFFF"/>
+        <w:spacing w:before="0" w:after="255"/>
+        <w:rPr>
+          <w:rFonts w:ascii="Consolas" w:eastAsiaTheme="minorEastAsia" w:hAnsi="Consolas" w:cs="Consolas"/>
+          <w:color w:val="000000"/>
+          <w:kern w:val="0"/>
+          <w:lang w:eastAsia="ja-JP"/>
+        </w:rPr>
+      </w:pPr>
+      <w:r>
+        <w:rPr>
+          <w:rFonts w:ascii="Consolas" w:eastAsiaTheme="minorEastAsia" w:hAnsi="Consolas" w:cs="Consolas"/>
+          <w:color w:val="000000"/>
+          <w:kern w:val="0"/>
+          <w:lang w:eastAsia="ja-JP"/>
+        </w:rPr>
+        <w:tab/>
+      </w:r>
+      <w:r>
+        <w:rPr>
+          <w:rFonts w:ascii="Consolas" w:eastAsiaTheme="minorEastAsia" w:hAnsi="Consolas" w:cs="Consolas"/>
+          <w:color w:val="000000"/>
+          <w:kern w:val="0"/>
+          <w:lang w:eastAsia="ja-JP"/>
+        </w:rPr>
+        <w:tab/>
+      </w:r>
+      <w:r>
+        <w:rPr>
+          <w:rFonts w:ascii="Consolas" w:eastAsiaTheme="minorEastAsia" w:hAnsi="Consolas" w:cs="Consolas"/>
+          <w:color w:val="000000"/>
+          <w:kern w:val="0"/>
+          <w:lang w:eastAsia="ja-JP"/>
+        </w:rPr>
+        <w:tab/>
+        <w:t xml:space="preserve">       </w:t>
+      </w:r>
+      <w:r>
+        <w:rPr>
+          <w:rFonts w:ascii="Consolas" w:eastAsiaTheme="minorEastAsia" w:hAnsi="Consolas" w:cs="Consolas"/>
+          <w:color w:val="000000"/>
+          <w:kern w:val="0"/>
+          <w:lang w:eastAsia="ja-JP"/>
+        </w:rPr>
+        <w:t>-&gt;getForm();</w:t>
+      </w:r>
+    </w:p>
+    <w:p>
+      <w:pPr>
+        <w:pStyle w:val="NormalWeb"/>
+        <w:shd w:val="clear" w:color="auto" w:fill="FFFFFF"/>
+        <w:spacing w:before="0" w:after="255"/>
+        <w:rPr>
+          <w:rFonts w:ascii="Consolas" w:hAnsi="Consolas" w:cs="Consolas"/>
+          <w:sz w:val="20"/>
+          <w:lang w:val="fr-FR"/>
         </w:rPr>
       </w:pPr>
     </w:p>
@@ -31793,7 +33486,7 @@
 </file>
 
 <file path=customXml/itemProps3.xml><?xml version="1.0" encoding="utf-8"?>
-<ds:datastoreItem xmlns:ds="http://schemas.openxmlformats.org/officeDocument/2006/customXml" ds:itemID="{C10FF827-56E6-4E82-9398-EC74CD5FB88C}">
+<ds:datastoreItem xmlns:ds="http://schemas.openxmlformats.org/officeDocument/2006/customXml" ds:itemID="{21C0731F-47FC-46A2-A731-A344404F4FBE}">
   <ds:schemaRefs>
     <ds:schemaRef ds:uri="http://schemas.openxmlformats.org/officeDocument/2006/bibliography"/>
   </ds:schemaRefs>

</xml_diff>

<commit_message>
Add Cache configuration files Update the tutorial file to add the cache management Add the kind of cache : memory
</commit_message>
<xml_diff>
--- a/Venus_Framework_tutoriel.docx
+++ b/Venus_Framework_tutoriel.docx
@@ -16,6 +16,7 @@
           <w:docPartUnique/>
         </w:docPartObj>
       </w:sdtPr>
+      <w:sdtEndPr/>
       <w:sdtContent>
         <w:sdt>
           <w:sdtPr>
@@ -31,6 +32,7 @@
               <w:docPartUnique/>
             </w:docPartObj>
           </w:sdtPr>
+          <w:sdtEndPr/>
           <w:sdtContent>
             <w:p>
               <w:pPr>
@@ -49,6 +51,7 @@
                   <w:id w:val="-759527637"/>
                   <w:picture/>
                 </w:sdtPr>
+                <w:sdtEndPr/>
                 <w:sdtContent>
                   <w:r>
                     <w:rPr>
@@ -188,6 +191,7 @@
                                           <w:dataBinding w:prefixMappings="xmlns:ns0='http://schemas.microsoft.com/office/2006/coverPageProps' " w:xpath="/ns0:CoverPageProperties[1]/ns0:CompanyAddress[1]" w:storeItemID="{55AF091B-3C7A-41E3-B477-F2FDAA23CFDA}"/>
                                           <w:text w:multiLine="1"/>
                                         </w:sdtPr>
+                                        <w:sdtEndPr/>
                                         <w:sdtContent>
                                           <w:tc>
                                             <w:tcPr>
@@ -265,6 +269,7 @@
                                             <w:dataBinding w:prefixMappings="xmlns:ns0='http://schemas.microsoft.com/office/2006/coverPageProps' " w:xpath="/ns0:CoverPageProperties[1]/ns0:CompanyEmail[1]" w:storeItemID="{55AF091B-3C7A-41E3-B477-F2FDAA23CFDA}"/>
                                             <w:text/>
                                           </w:sdtPr>
+                                          <w:sdtEndPr/>
                                           <w:sdtContent>
                                             <w:p>
                                               <w:pPr>
@@ -290,6 +295,7 @@
                                               <w:dataBinding w:prefixMappings="xmlns:ns0='http://purl.org/dc/elements/1.1/' xmlns:ns1='http://schemas.openxmlformats.org/package/2006/metadata/core-properties' " w:xpath="/ns1:coreProperties[1]/ns1:contentStatus[1]" w:storeItemID="{6C3C8BC8-F283-45AE-878A-BAB7291924A1}"/>
                                               <w:text/>
                                             </w:sdtPr>
+                                            <w:sdtEndPr/>
                                             <w:sdtContent>
                                               <w:r>
                                                 <w:t>https://github.com/las93</w:t>
@@ -360,6 +366,7 @@
                                     <w:dataBinding w:prefixMappings="xmlns:ns0='http://schemas.microsoft.com/office/2006/coverPageProps' " w:xpath="/ns0:CoverPageProperties[1]/ns0:CompanyAddress[1]" w:storeItemID="{55AF091B-3C7A-41E3-B477-F2FDAA23CFDA}"/>
                                     <w:text w:multiLine="1"/>
                                   </w:sdtPr>
+                                  <w:sdtEndPr/>
                                   <w:sdtContent>
                                     <w:tc>
                                       <w:tcPr>
@@ -437,6 +444,7 @@
                                       <w:dataBinding w:prefixMappings="xmlns:ns0='http://schemas.microsoft.com/office/2006/coverPageProps' " w:xpath="/ns0:CoverPageProperties[1]/ns0:CompanyEmail[1]" w:storeItemID="{55AF091B-3C7A-41E3-B477-F2FDAA23CFDA}"/>
                                       <w:text/>
                                     </w:sdtPr>
+                                    <w:sdtEndPr/>
                                     <w:sdtContent>
                                       <w:p>
                                         <w:pPr>
@@ -462,6 +470,7 @@
                                         <w:dataBinding w:prefixMappings="xmlns:ns0='http://purl.org/dc/elements/1.1/' xmlns:ns1='http://schemas.openxmlformats.org/package/2006/metadata/core-properties' " w:xpath="/ns1:coreProperties[1]/ns1:contentStatus[1]" w:storeItemID="{6C3C8BC8-F283-45AE-878A-BAB7291924A1}"/>
                                         <w:text/>
                                       </w:sdtPr>
+                                      <w:sdtEndPr/>
                                       <w:sdtContent>
                                         <w:r>
                                           <w:t>https://github.com/las93</w:t>
@@ -558,6 +567,7 @@
                                         <w:dataBinding w:prefixMappings="xmlns:ns0='http://purl.org/dc/elements/1.1/' xmlns:ns1='http://schemas.openxmlformats.org/package/2006/metadata/core-properties' " w:xpath="/ns1:coreProperties[1]/ns0:title[1]" w:storeItemID="{6C3C8BC8-F283-45AE-878A-BAB7291924A1}"/>
                                         <w:text/>
                                       </w:sdtPr>
+                                      <w:sdtEndPr/>
                                       <w:sdtContent>
                                         <w:r>
                                           <w:rPr>
@@ -586,6 +596,7 @@
                                         <w:dataBinding w:prefixMappings="xmlns:ns0='http://purl.org/dc/elements/1.1/' xmlns:ns1='http://schemas.openxmlformats.org/package/2006/metadata/core-properties' " w:xpath="/ns1:coreProperties[1]/ns0:subject[1]" w:storeItemID="{6C3C8BC8-F283-45AE-878A-BAB7291924A1}"/>
                                         <w:text/>
                                       </w:sdtPr>
+                                      <w:sdtEndPr/>
                                       <w:sdtContent>
                                         <w:r>
                                           <w:rPr>
@@ -639,6 +650,7 @@
                                   <w:dataBinding w:prefixMappings="xmlns:ns0='http://purl.org/dc/elements/1.1/' xmlns:ns1='http://schemas.openxmlformats.org/package/2006/metadata/core-properties' " w:xpath="/ns1:coreProperties[1]/ns0:title[1]" w:storeItemID="{6C3C8BC8-F283-45AE-878A-BAB7291924A1}"/>
                                   <w:text/>
                                 </w:sdtPr>
+                                <w:sdtEndPr/>
                                 <w:sdtContent>
                                   <w:r>
                                     <w:rPr>
@@ -667,6 +679,7 @@
                                   <w:dataBinding w:prefixMappings="xmlns:ns0='http://purl.org/dc/elements/1.1/' xmlns:ns1='http://schemas.openxmlformats.org/package/2006/metadata/core-properties' " w:xpath="/ns1:coreProperties[1]/ns0:subject[1]" w:storeItemID="{6C3C8BC8-F283-45AE-878A-BAB7291924A1}"/>
                                   <w:text/>
                                 </w:sdtPr>
+                                <w:sdtEndPr/>
                                 <w:sdtContent>
                                   <w:r>
                                     <w:rPr>
@@ -3860,6 +3873,7 @@
           <w:color w:val="FFFFFF" w:themeColor="background1"/>
           <w:sz w:val="16"/>
           <w:szCs w:val="16"/>
+          <w:lang w:val="fr-FR"/>
         </w:rPr>
       </w:pPr>
       <w:r>
@@ -3868,6 +3882,7 @@
           <w:color w:val="FFFFFF" w:themeColor="background1"/>
           <w:sz w:val="16"/>
           <w:szCs w:val="16"/>
+          <w:lang w:val="fr-FR"/>
         </w:rPr>
         <w:t>},</w:t>
       </w:r>
@@ -4339,6 +4354,7 @@
           <w:color w:val="FFFFFF" w:themeColor="background1"/>
           <w:sz w:val="16"/>
           <w:szCs w:val="16"/>
+          <w:lang w:val="fr-FR"/>
         </w:rPr>
       </w:pPr>
       <w:r>
@@ -4347,6 +4363,7 @@
           <w:color w:val="FFFFFF" w:themeColor="background1"/>
           <w:sz w:val="16"/>
           <w:szCs w:val="16"/>
+          <w:lang w:val="fr-FR"/>
         </w:rPr>
         <w:t>},</w:t>
       </w:r>
@@ -6816,7 +6833,6 @@
               <w:spacing w:after="0" w:line="240" w:lineRule="auto"/>
               <w:rPr>
                 <w:rFonts w:ascii="Consolas" w:hAnsi="Consolas" w:cs="Consolas"/>
-                <w:lang w:val="fr-FR"/>
               </w:rPr>
             </w:pPr>
           </w:p>
@@ -6834,7 +6850,6 @@
               <w:rPr>
                 <w:rFonts w:ascii="Consolas" w:hAnsi="Consolas" w:cs="Consolas"/>
                 <w:color w:val="F6F3E8"/>
-                <w:lang w:val="fr-FR"/>
               </w:rPr>
               <w:tab/>
             </w:r>
@@ -9798,6 +9813,7 @@
         <w:spacing w:after="0" w:line="240" w:lineRule="auto"/>
         <w:rPr>
           <w:rFonts w:ascii="Consolas" w:hAnsi="Consolas" w:cs="Consolas"/>
+          <w:lang w:val="fr-FR"/>
         </w:rPr>
       </w:pPr>
       <w:r>
@@ -9821,6 +9837,7 @@
       <w:r>
         <w:rPr>
           <w:rFonts w:ascii="Consolas" w:hAnsi="Consolas" w:cs="Consolas"/>
+          <w:lang w:val="fr-FR"/>
         </w:rPr>
         <w:t>"null": false</w:t>
       </w:r>
@@ -9833,17 +9850,20 @@
         <w:spacing w:after="0" w:line="240" w:lineRule="auto"/>
         <w:rPr>
           <w:rFonts w:ascii="Consolas" w:hAnsi="Consolas" w:cs="Consolas"/>
+          <w:lang w:val="fr-FR"/>
         </w:rPr>
       </w:pPr>
       <w:r>
         <w:rPr>
           <w:rFonts w:ascii="Consolas" w:hAnsi="Consolas" w:cs="Consolas"/>
+          <w:lang w:val="fr-FR"/>
         </w:rPr>
         <w:t xml:space="preserve">       </w:t>
       </w:r>
       <w:r>
         <w:rPr>
           <w:rFonts w:ascii="Consolas" w:hAnsi="Consolas" w:cs="Consolas"/>
+          <w:lang w:val="fr-FR"/>
         </w:rPr>
         <w:tab/>
         <w:t>}</w:t>
@@ -15427,6 +15447,7 @@
           <w:rFonts w:asciiTheme="minorHAnsi" w:hAnsiTheme="minorHAnsi" w:cs="Miriam"/>
           <w:szCs w:val="24"/>
           <w:u w:val="single"/>
+          <w:lang w:val="fr-FR"/>
         </w:rPr>
       </w:pPr>
       <w:r>
@@ -15434,6 +15455,7 @@
           <w:rFonts w:asciiTheme="minorHAnsi" w:hAnsiTheme="minorHAnsi" w:cs="Miriam"/>
           <w:szCs w:val="24"/>
           <w:u w:val="single"/>
+          <w:lang w:val="fr-FR"/>
         </w:rPr>
         <w:t>Raccourcis</w:t>
       </w:r>
@@ -28657,6 +28679,7 @@
         <w:rPr>
           <w:rFonts w:cs="Miriam"/>
           <w:szCs w:val="24"/>
+          <w:lang w:val="fr-FR"/>
         </w:rPr>
       </w:pPr>
       <w:r>
@@ -28664,7 +28687,7 @@
           <w:rFonts w:ascii="Consolas" w:eastAsiaTheme="minorEastAsia" w:hAnsi="Consolas" w:cs="Consolas"/>
           <w:color w:val="000000"/>
           <w:kern w:val="0"/>
-          <w:lang w:eastAsia="ja-JP"/>
+          <w:lang w:val="fr-FR" w:eastAsia="ja-JP"/>
         </w:rPr>
         <w:t>-&gt;getForm();</w:t>
       </w:r>
@@ -28947,7 +28970,6 @@
         <w:rPr>
           <w:rFonts w:cs="Miriam"/>
           <w:szCs w:val="24"/>
-          <w:lang w:val="fr-FR"/>
         </w:rPr>
       </w:pPr>
       <w:r>
@@ -29002,43 +29024,7 @@
           <w:kern w:val="0"/>
           <w:lang w:eastAsia="ja-JP"/>
         </w:rPr>
-        <w:t>'mon label'</w:t>
-      </w:r>
-      <w:r>
-        <w:rPr>
-          <w:rFonts w:ascii="Consolas" w:eastAsiaTheme="minorEastAsia" w:hAnsi="Consolas" w:cs="Consolas"/>
-          <w:color w:val="0000C0"/>
-          <w:kern w:val="0"/>
-          <w:lang w:eastAsia="ja-JP"/>
-        </w:rPr>
-        <w:t xml:space="preserve">, </w:t>
-      </w:r>
-      <w:r>
-        <w:rPr>
-          <w:rFonts w:ascii="Consolas" w:eastAsiaTheme="minorEastAsia" w:hAnsi="Consolas" w:cs="Consolas"/>
-          <w:color w:val="0000C0"/>
-          <w:kern w:val="0"/>
-          <w:lang w:eastAsia="ja-JP"/>
-        </w:rPr>
-        <w:t>'</w:t>
-      </w:r>
-      <w:r>
-        <w:rPr>
-          <w:rFonts w:ascii="Consolas" w:eastAsiaTheme="minorEastAsia" w:hAnsi="Consolas" w:cs="Consolas"/>
-          <w:color w:val="0000C0"/>
-          <w:kern w:val="0"/>
-          <w:lang w:eastAsia="ja-JP"/>
-        </w:rPr>
-        <w:t>DEFAULT</w:t>
-      </w:r>
-      <w:r>
-        <w:rPr>
-          <w:rFonts w:ascii="Consolas" w:eastAsiaTheme="minorEastAsia" w:hAnsi="Consolas" w:cs="Consolas"/>
-          <w:color w:val="0000C0"/>
-          <w:kern w:val="0"/>
-          <w:lang w:eastAsia="ja-JP"/>
-        </w:rPr>
-        <w:t>'</w:t>
+        <w:t>'mon label', 'DEFAULT'</w:t>
       </w:r>
       <w:r>
         <w:rPr>
@@ -29074,15 +29060,7 @@
           <w:szCs w:val="24"/>
           <w:lang w:val="fr-FR"/>
         </w:rPr>
-        <w:t>Pour proposer un formulaire qui remplit automatiquement celui-ci</w:t>
-      </w:r>
-      <w:r>
-        <w:rPr>
-          <w:rFonts w:cs="Miriam"/>
-          <w:szCs w:val="24"/>
-          <w:lang w:val="fr-FR"/>
-        </w:rPr>
-        <w:t xml:space="preserve"> afin de faire un update, il suffit de rajouter l’id de la clé primaire désirée dans le synchronizeEntity :</w:t>
+        <w:t>Pour proposer un formulaire qui remplit automatiquement celui-ci afin de faire un update, il suffit de rajouter l’id de la clé primaire désirée dans le synchronizeEntity :</w:t>
       </w:r>
     </w:p>
     <w:p>
@@ -29300,7 +29278,7 @@
           <w:rFonts w:ascii="Consolas" w:eastAsiaTheme="minorEastAsia" w:hAnsi="Consolas" w:cs="Consolas"/>
           <w:color w:val="4C483D" w:themeColor="text2"/>
           <w:kern w:val="0"/>
-          <w:lang w:val="fr-FR" w:eastAsia="ja-JP"/>
+          <w:lang w:eastAsia="ja-JP"/>
         </w:rPr>
       </w:pPr>
       <w:r>
@@ -29308,7 +29286,7 @@
           <w:rFonts w:ascii="Consolas" w:eastAsiaTheme="minorEastAsia" w:hAnsi="Consolas" w:cs="Consolas"/>
           <w:color w:val="000000"/>
           <w:kern w:val="0"/>
-          <w:lang w:val="fr-FR" w:eastAsia="ja-JP"/>
+          <w:lang w:eastAsia="ja-JP"/>
         </w:rPr>
         <w:t>-&gt;</w:t>
       </w:r>
@@ -29318,7 +29296,7 @@
           <w:color w:val="000000"/>
           <w:kern w:val="0"/>
           <w:highlight w:val="lightGray"/>
-          <w:lang w:val="fr-FR" w:eastAsia="ja-JP"/>
+          <w:lang w:eastAsia="ja-JP"/>
         </w:rPr>
         <w:t>synchronizeEntity</w:t>
       </w:r>
@@ -29327,7 +29305,7 @@
           <w:rFonts w:ascii="Consolas" w:eastAsiaTheme="minorEastAsia" w:hAnsi="Consolas" w:cs="Consolas"/>
           <w:color w:val="000000"/>
           <w:kern w:val="0"/>
-          <w:lang w:val="fr-FR" w:eastAsia="ja-JP"/>
+          <w:lang w:eastAsia="ja-JP"/>
         </w:rPr>
         <w:t>(</w:t>
       </w:r>
@@ -29336,25 +29314,16 @@
           <w:rFonts w:ascii="Consolas" w:eastAsiaTheme="minorEastAsia" w:hAnsi="Consolas" w:cs="Consolas"/>
           <w:color w:val="0000C0"/>
           <w:kern w:val="0"/>
-          <w:lang w:val="fr-FR" w:eastAsia="ja-JP"/>
-        </w:rPr>
-        <w:t>'Venus\src\Helium\Entity\merchant'</w:t>
-      </w:r>
-      <w:r>
-        <w:rPr>
-          <w:rFonts w:ascii="Consolas" w:eastAsiaTheme="minorEastAsia" w:hAnsi="Consolas" w:cs="Consolas"/>
-          <w:color w:val="0000C0"/>
-          <w:kern w:val="0"/>
-          <w:lang w:val="fr-FR" w:eastAsia="ja-JP"/>
-        </w:rPr>
-        <w:t>, 12</w:t>
+          <w:lang w:eastAsia="ja-JP"/>
+        </w:rPr>
+        <w:t>'Venus\src\Helium\Entity\merchant', 12</w:t>
       </w:r>
       <w:r>
         <w:rPr>
           <w:rFonts w:ascii="Consolas" w:eastAsiaTheme="minorEastAsia" w:hAnsi="Consolas" w:cs="Consolas"/>
           <w:color w:val="000000"/>
           <w:kern w:val="0"/>
-          <w:lang w:val="fr-FR" w:eastAsia="ja-JP"/>
+          <w:lang w:eastAsia="ja-JP"/>
         </w:rPr>
         <w:t>)</w:t>
       </w:r>
@@ -29889,7 +29858,7 @@
           <w:rFonts w:ascii="Consolas" w:eastAsiaTheme="minorEastAsia" w:hAnsi="Consolas" w:cs="Consolas"/>
           <w:color w:val="000000"/>
           <w:kern w:val="0"/>
-          <w:lang w:eastAsia="ja-JP"/>
+          <w:lang w:val="fr-FR" w:eastAsia="ja-JP"/>
         </w:rPr>
       </w:pPr>
       <w:r>
@@ -29925,7 +29894,7 @@
           <w:rFonts w:ascii="Consolas" w:eastAsiaTheme="minorEastAsia" w:hAnsi="Consolas" w:cs="Consolas"/>
           <w:color w:val="000000"/>
           <w:kern w:val="0"/>
-          <w:lang w:eastAsia="ja-JP"/>
+          <w:lang w:val="fr-FR" w:eastAsia="ja-JP"/>
         </w:rPr>
         <w:t>-&gt;getForm();</w:t>
       </w:r>
@@ -30496,8 +30465,6 @@
         </w:rPr>
         <w:t>s</w:t>
       </w:r>
-      <w:bookmarkStart w:id="24" w:name="_GoBack"/>
-      <w:bookmarkEnd w:id="24"/>
       <w:r>
         <w:rPr>
           <w:rFonts w:ascii="Consolas" w:hAnsi="Consolas" w:cs="Consolas"/>
@@ -31033,7 +31000,7 @@
           <w:rFonts w:ascii="Consolas" w:eastAsiaTheme="minorEastAsia" w:hAnsi="Consolas" w:cs="Consolas"/>
           <w:color w:val="000000"/>
           <w:kern w:val="0"/>
-          <w:lang w:eastAsia="ja-JP"/>
+          <w:lang w:val="fr-FR" w:eastAsia="ja-JP"/>
         </w:rPr>
       </w:pPr>
       <w:r>
@@ -31069,7 +31036,7 @@
           <w:rFonts w:ascii="Consolas" w:eastAsiaTheme="minorEastAsia" w:hAnsi="Consolas" w:cs="Consolas"/>
           <w:color w:val="000000"/>
           <w:kern w:val="0"/>
-          <w:lang w:eastAsia="ja-JP"/>
+          <w:lang w:val="fr-FR" w:eastAsia="ja-JP"/>
         </w:rPr>
         <w:t>-&gt;getForm();</w:t>
       </w:r>
@@ -31119,15 +31086,7 @@
           <w:szCs w:val="24"/>
           <w:lang w:val="fr-FR"/>
         </w:rPr>
-        <w:t>Venus</w:t>
-      </w:r>
-      <w:r>
-        <w:rPr>
-          <w:rFonts w:cs="Miriam"/>
-          <w:szCs w:val="24"/>
-          <w:lang w:val="fr-FR"/>
-        </w:rPr>
-        <w:t xml:space="preserve"> permet de sauvegarder ou de modifier rapidement une entité. Pour cela lorsque vous avez une entité faites :</w:t>
+        <w:t>Venus permet de sauvegarder ou de modifier rapidement une entité. Pour cela lorsque vous avez une entité faites :</w:t>
       </w:r>
     </w:p>
     <w:p>
@@ -31169,6 +31128,145 @@
         </w:rPr>
         <w:t>$oEntity-&gt;remove() ; pour la supprimer</w:t>
       </w:r>
+    </w:p>
+    <w:p>
+      <w:pPr>
+        <w:pStyle w:val="Titre2"/>
+        <w:rPr>
+          <w:lang w:val="fr-FR"/>
+        </w:rPr>
+      </w:pPr>
+      <w:r>
+        <w:rPr>
+          <w:rFonts w:cs="Miriam"/>
+          <w:szCs w:val="24"/>
+          <w:lang w:val="fr-FR"/>
+        </w:rPr>
+        <w:t>Gestion des caches</w:t>
+      </w:r>
+    </w:p>
+    <w:p>
+      <w:pPr>
+        <w:pStyle w:val="NormalWeb"/>
+        <w:shd w:val="clear" w:color="auto" w:fill="FFFFFF"/>
+        <w:spacing w:before="0" w:after="255"/>
+        <w:rPr>
+          <w:rFonts w:cs="Miriam"/>
+          <w:szCs w:val="24"/>
+          <w:lang w:val="fr-FR"/>
+        </w:rPr>
+      </w:pPr>
+      <w:r>
+        <w:rPr>
+          <w:rFonts w:cs="Miriam"/>
+          <w:szCs w:val="24"/>
+          <w:lang w:val="fr-FR"/>
+        </w:rPr>
+        <w:t>Le framework permet de gérer du cache de différente façon : utiliser des fichiers, utiliser du cache mémoire classique, Redis, Memcache ou Apc.</w:t>
+      </w:r>
+    </w:p>
+    <w:p>
+      <w:pPr>
+        <w:pStyle w:val="NormalWeb"/>
+        <w:shd w:val="clear" w:color="auto" w:fill="FFFFFF"/>
+        <w:spacing w:before="0" w:after="255"/>
+        <w:rPr>
+          <w:rFonts w:cs="Miriam"/>
+          <w:szCs w:val="24"/>
+          <w:lang w:val="fr-FR"/>
+        </w:rPr>
+      </w:pPr>
+      <w:r>
+        <w:rPr>
+          <w:rFonts w:cs="Miriam"/>
+          <w:szCs w:val="24"/>
+          <w:lang w:val="fr-FR"/>
+        </w:rPr>
+        <w:t>Pour utiliser un cache, il suffit d’utiliser cette classe :</w:t>
+      </w:r>
+    </w:p>
+    <w:p>
+      <w:pPr>
+        <w:pStyle w:val="NormalWeb"/>
+        <w:shd w:val="clear" w:color="auto" w:fill="FFFFFF"/>
+        <w:spacing w:before="0" w:after="255"/>
+        <w:rPr>
+          <w:rFonts w:cs="Miriam"/>
+          <w:szCs w:val="24"/>
+          <w:lang w:val="fr-FR"/>
+        </w:rPr>
+      </w:pPr>
+      <w:r>
+        <w:rPr>
+          <w:rFonts w:cs="Miriam"/>
+          <w:szCs w:val="24"/>
+          <w:lang w:val="fr-FR"/>
+        </w:rPr>
+        <w:t>$oCache = new \Venus\lib\Cache;</w:t>
+      </w:r>
+      <w:r>
+        <w:rPr>
+          <w:rFonts w:cs="Miriam"/>
+          <w:szCs w:val="24"/>
+          <w:lang w:val="fr-FR"/>
+        </w:rPr>
+        <w:br/>
+        <w:t>$oCache-&gt;setCacheType(‘apc’); // apc, memcache, redis, file, memory</w:t>
+      </w:r>
+    </w:p>
+    <w:p>
+      <w:pPr>
+        <w:pStyle w:val="NormalWeb"/>
+        <w:shd w:val="clear" w:color="auto" w:fill="FFFFFF"/>
+        <w:spacing w:before="0" w:after="255"/>
+        <w:rPr>
+          <w:rFonts w:cs="Miriam"/>
+          <w:szCs w:val="24"/>
+          <w:lang w:val="fr-FR"/>
+        </w:rPr>
+      </w:pPr>
+      <w:r>
+        <w:rPr>
+          <w:rFonts w:cs="Miriam"/>
+          <w:szCs w:val="24"/>
+          <w:lang w:val="fr-FR"/>
+        </w:rPr>
+        <w:t>Attention, pour Redis et Memca</w:t>
+      </w:r>
+      <w:r>
+        <w:rPr>
+          <w:rFonts w:cs="Miriam"/>
+          <w:szCs w:val="24"/>
+          <w:lang w:val="fr-FR"/>
+        </w:rPr>
+        <w:t>c</w:t>
+      </w:r>
+      <w:r>
+        <w:rPr>
+          <w:rFonts w:cs="Miriam"/>
+          <w:szCs w:val="24"/>
+          <w:lang w:val="fr-FR"/>
+        </w:rPr>
+        <w:t>h</w:t>
+      </w:r>
+      <w:r>
+        <w:rPr>
+          <w:rFonts w:cs="Miriam"/>
+          <w:szCs w:val="24"/>
+          <w:lang w:val="fr-FR"/>
+        </w:rPr>
+        <w:t>e vous devez créer des fichiers de confi</w:t>
+      </w:r>
+      <w:r>
+        <w:rPr>
+          <w:rFonts w:cs="Miriam"/>
+          <w:szCs w:val="24"/>
+          <w:lang w:val="fr-FR"/>
+        </w:rPr>
+        <w:t>guration globals ou par Portail. Vous trouverez un exemple dans le dossier de configuration global.</w:t>
+      </w:r>
+      <w:bookmarkStart w:id="24" w:name="_GoBack"/>
+      <w:bookmarkEnd w:id="24"/>
     </w:p>
     <w:p>
       <w:pPr>
@@ -33486,7 +33584,7 @@
 </file>
 
 <file path=customXml/itemProps3.xml><?xml version="1.0" encoding="utf-8"?>
-<ds:datastoreItem xmlns:ds="http://schemas.openxmlformats.org/officeDocument/2006/customXml" ds:itemID="{21C0731F-47FC-46A2-A731-A344404F4FBE}">
+<ds:datastoreItem xmlns:ds="http://schemas.openxmlformats.org/officeDocument/2006/customXml" ds:itemID="{88A79B9D-EE2D-4729-A131-73186B258A38}">
   <ds:schemaRefs>
     <ds:schemaRef ds:uri="http://schemas.openxmlformats.org/officeDocument/2006/bibliography"/>
   </ds:schemaRefs>

</xml_diff>

<commit_message>
Add option in the scaffolding => create model if not exists bug fixed : comments with an UTF8 encode error bug fixed : param in the controller not  obligatory
</commit_message>
<xml_diff>
--- a/Venus_Framework_tutoriel.docx
+++ b/Venus_Framework_tutoriel.docx
@@ -17401,12 +17401,33 @@
     </w:p>
     <w:p>
       <w:pPr>
+        <w:rPr>
+          <w:rFonts w:cs="Miriam"/>
+          <w:sz w:val="24"/>
+          <w:szCs w:val="24"/>
+          <w:lang w:val="fr-FR"/>
+        </w:rPr>
+      </w:pPr>
+      <w:r>
+        <w:rPr>
+          <w:rFonts w:cs="Miriam"/>
+          <w:sz w:val="24"/>
+          <w:szCs w:val="24"/>
+          <w:lang w:val="fr-FR"/>
+        </w:rPr>
+        <w:t>-f =&gt; permet de créer les modèles que si le modèle n’existe pas</w:t>
+      </w:r>
+      <w:bookmarkStart w:id="15" w:name="_GoBack"/>
+      <w:bookmarkEnd w:id="15"/>
+    </w:p>
+    <w:p>
+      <w:pPr>
         <w:pStyle w:val="Titre2"/>
         <w:rPr>
           <w:lang w:val="fr-FR"/>
         </w:rPr>
       </w:pPr>
-      <w:bookmarkStart w:id="15" w:name="_Toc388455882"/>
+      <w:bookmarkStart w:id="16" w:name="_Toc388455882"/>
       <w:r>
         <w:rPr>
           <w:rFonts w:ascii="Garamond" w:hAnsi="Garamond"/>
@@ -17423,7 +17444,7 @@
         </w:rPr>
         <w:t>vues</w:t>
       </w:r>
-      <w:bookmarkEnd w:id="15"/>
+      <w:bookmarkEnd w:id="16"/>
     </w:p>
     <w:p>
       <w:pPr>
@@ -17713,6 +17734,7 @@
           <w:szCs w:val="24"/>
           <w:lang w:val="fr-FR"/>
         </w:rPr>
+        <w:lastRenderedPageBreak/>
         <w:t>Les templates proposent comme vous le voyez ci-dessus, un foreach proche du php pour parcourir un tableau complet.</w:t>
       </w:r>
     </w:p>
@@ -17733,7 +17755,6 @@
           <w:szCs w:val="24"/>
           <w:lang w:val="fr-FR"/>
         </w:rPr>
-        <w:lastRenderedPageBreak/>
         <w:t xml:space="preserve">Les templates proposent deux types de méthodes : les modifiers et les fonctions. </w:t>
       </w:r>
     </w:p>
@@ -18068,7 +18089,7 @@
           <w:lang w:val="fr-FR"/>
         </w:rPr>
       </w:pPr>
-      <w:bookmarkStart w:id="16" w:name="_Toc388455883"/>
+      <w:bookmarkStart w:id="17" w:name="_Toc388455883"/>
       <w:r>
         <w:rPr>
           <w:rFonts w:ascii="Century Gothic" w:hAnsi="Century Gothic"/>
@@ -18077,7 +18098,7 @@
         </w:rPr>
         <w:t>Vos besoins</w:t>
       </w:r>
-      <w:bookmarkEnd w:id="16"/>
+      <w:bookmarkEnd w:id="17"/>
     </w:p>
     <w:p>
       <w:pPr>
@@ -18086,7 +18107,7 @@
           <w:lang w:val="fr-FR"/>
         </w:rPr>
       </w:pPr>
-      <w:bookmarkStart w:id="17" w:name="_Toc388455884"/>
+      <w:bookmarkStart w:id="18" w:name="_Toc388455884"/>
       <w:r>
         <w:rPr>
           <w:rFonts w:ascii="Garamond" w:hAnsi="Garamond"/>
@@ -18095,7 +18116,7 @@
         </w:rPr>
         <w:t>Créer une page d’erreur 404/403</w:t>
       </w:r>
-      <w:bookmarkEnd w:id="17"/>
+      <w:bookmarkEnd w:id="18"/>
     </w:p>
     <w:p>
       <w:pPr>
@@ -18981,7 +19002,7 @@
           <w:lang w:val="fr-FR"/>
         </w:rPr>
       </w:pPr>
-      <w:bookmarkStart w:id="18" w:name="_Toc388455885"/>
+      <w:bookmarkStart w:id="19" w:name="_Toc388455885"/>
       <w:r>
         <w:rPr>
           <w:rFonts w:ascii="Garamond" w:hAnsi="Garamond"/>
@@ -18990,7 +19011,7 @@
         </w:rPr>
         <w:t>Variables pré-définies et commentaires des templates</w:t>
       </w:r>
-      <w:bookmarkEnd w:id="18"/>
+      <w:bookmarkEnd w:id="19"/>
     </w:p>
     <w:p>
       <w:pPr>
@@ -19461,7 +19482,7 @@
           <w:lang w:val="fr-FR"/>
         </w:rPr>
       </w:pPr>
-      <w:bookmarkStart w:id="19" w:name="_Toc388455886"/>
+      <w:bookmarkStart w:id="20" w:name="_Toc388455886"/>
       <w:r>
         <w:rPr>
           <w:rFonts w:ascii="Garamond" w:hAnsi="Garamond"/>
@@ -19494,7 +19515,7 @@
         </w:rPr>
         <w:t xml:space="preserve"> des templates</w:t>
       </w:r>
-      <w:bookmarkEnd w:id="19"/>
+      <w:bookmarkEnd w:id="20"/>
     </w:p>
     <w:p>
       <w:pPr>
@@ -23231,7 +23252,7 @@
           <w:lang w:val="fr-FR"/>
         </w:rPr>
       </w:pPr>
-      <w:bookmarkStart w:id="20" w:name="_Toc388455887"/>
+      <w:bookmarkStart w:id="21" w:name="_Toc388455887"/>
       <w:r>
         <w:rPr>
           <w:rFonts w:ascii="Garamond" w:hAnsi="Garamond"/>
@@ -23240,7 +23261,7 @@
         </w:rPr>
         <w:t>Les variables dans les templates</w:t>
       </w:r>
-      <w:bookmarkEnd w:id="20"/>
+      <w:bookmarkEnd w:id="21"/>
     </w:p>
     <w:p>
       <w:pPr>
@@ -24388,7 +24409,7 @@
           <w:lang w:val="fr-FR"/>
         </w:rPr>
       </w:pPr>
-      <w:bookmarkStart w:id="21" w:name="_Toc388455888"/>
+      <w:bookmarkStart w:id="22" w:name="_Toc388455888"/>
       <w:r>
         <w:rPr>
           <w:rFonts w:ascii="Garamond" w:hAnsi="Garamond"/>
@@ -24397,7 +24418,7 @@
         </w:rPr>
         <w:t>Les boucles et conditions dans les templates</w:t>
       </w:r>
-      <w:bookmarkEnd w:id="21"/>
+      <w:bookmarkEnd w:id="22"/>
     </w:p>
     <w:p>
       <w:pPr>
@@ -24991,7 +25012,7 @@
         </w:rPr>
         <w:br/>
       </w:r>
-      <w:bookmarkStart w:id="22" w:name="_Toc388455889"/>
+      <w:bookmarkStart w:id="23" w:name="_Toc388455889"/>
       <w:r>
         <w:rPr>
           <w:rFonts w:ascii="Garamond" w:hAnsi="Garamond"/>
@@ -25000,7 +25021,7 @@
         </w:rPr>
         <w:t>Les fonctions dans les templates</w:t>
       </w:r>
-      <w:bookmarkEnd w:id="22"/>
+      <w:bookmarkEnd w:id="23"/>
     </w:p>
     <w:p>
       <w:pPr>
@@ -25173,7 +25194,7 @@
           <w:lang w:val="fr-FR"/>
         </w:rPr>
       </w:pPr>
-      <w:bookmarkStart w:id="23" w:name="_Toc388455890"/>
+      <w:bookmarkStart w:id="24" w:name="_Toc388455890"/>
       <w:r>
         <w:rPr>
           <w:rFonts w:cs="Miriam"/>
@@ -25198,7 +25219,7 @@
         </w:rPr>
         <w:t>outer des méthodes avec l’ORM dans mon modèle</w:t>
       </w:r>
-      <w:bookmarkEnd w:id="23"/>
+      <w:bookmarkEnd w:id="24"/>
     </w:p>
     <w:p>
       <w:pPr>
@@ -31265,8 +31286,6 @@
         </w:rPr>
         <w:t>guration globals ou par Portail. Vous trouverez un exemple dans le dossier de configuration global.</w:t>
       </w:r>
-      <w:bookmarkStart w:id="24" w:name="_GoBack"/>
-      <w:bookmarkEnd w:id="24"/>
     </w:p>
     <w:p>
       <w:pPr>
@@ -33584,7 +33603,7 @@
 </file>
 
 <file path=customXml/itemProps3.xml><?xml version="1.0" encoding="utf-8"?>
-<ds:datastoreItem xmlns:ds="http://schemas.openxmlformats.org/officeDocument/2006/customXml" ds:itemID="{88A79B9D-EE2D-4729-A131-73186B258A38}">
+<ds:datastoreItem xmlns:ds="http://schemas.openxmlformats.org/officeDocument/2006/customXml" ds:itemID="{7C86A1AC-23DA-4046-AFA0-42FE743018D1}">
   <ds:schemaRefs>
     <ds:schemaRef ds:uri="http://schemas.openxmlformats.org/officeDocument/2006/bibliography"/>
   </ds:schemaRefs>

</xml_diff>

<commit_message>
add defaults_constraints in the route
</commit_message>
<xml_diff>
--- a/Venus_Framework_tutoriel.docx
+++ b/Venus_Framework_tutoriel.docx
@@ -3317,12 +3317,314 @@
     </w:p>
     <w:p>
       <w:pPr>
+        <w:rPr>
+          <w:rFonts w:cs="Miriam"/>
+          <w:sz w:val="24"/>
+          <w:szCs w:val="24"/>
+          <w:lang w:val="fr-FR"/>
+        </w:rPr>
+      </w:pPr>
+      <w:r>
+        <w:rPr>
+          <w:rFonts w:cs="Miriam"/>
+          <w:sz w:val="24"/>
+          <w:szCs w:val="24"/>
+          <w:lang w:val="fr-FR"/>
+        </w:rPr>
+        <w:t>Il est possible de définir des GET par défaut car cela peut s’avérer très utile</w:t>
+      </w:r>
+      <w:r>
+        <w:rPr>
+          <w:rFonts w:cs="Miriam"/>
+          <w:sz w:val="24"/>
+          <w:szCs w:val="24"/>
+          <w:lang w:val="fr-FR"/>
+        </w:rPr>
+        <w:t>. Voici un exemple utilisé dans Hélium</w:t>
+      </w:r>
+      <w:bookmarkStart w:id="4" w:name="_GoBack"/>
+      <w:bookmarkEnd w:id="4"/>
+      <w:r>
+        <w:rPr>
+          <w:rFonts w:cs="Miriam"/>
+          <w:sz w:val="24"/>
+          <w:szCs w:val="24"/>
+          <w:lang w:val="fr-FR"/>
+        </w:rPr>
+        <w:t> :</w:t>
+      </w:r>
+    </w:p>
+    <w:p>
+      <w:pPr>
+        <w:autoSpaceDE w:val="0"/>
+        <w:autoSpaceDN w:val="0"/>
+        <w:adjustRightInd w:val="0"/>
+        <w:spacing w:before="0" w:after="0" w:line="240" w:lineRule="auto"/>
+        <w:rPr>
+          <w:rFonts w:ascii="Consolas" w:eastAsiaTheme="minorEastAsia" w:hAnsi="Consolas" w:cs="Consolas"/>
+          <w:color w:val="4C483D" w:themeColor="text2"/>
+          <w:kern w:val="0"/>
+          <w:lang w:val="fr-FR" w:eastAsia="ja-JP"/>
+        </w:rPr>
+      </w:pPr>
+      <w:r>
+        <w:rPr>
+          <w:rFonts w:ascii="Consolas" w:eastAsiaTheme="minorEastAsia" w:hAnsi="Consolas" w:cs="Consolas"/>
+          <w:color w:val="4C483D" w:themeColor="text2"/>
+          <w:kern w:val="0"/>
+          <w:lang w:val="fr-FR" w:eastAsia="ja-JP"/>
+        </w:rPr>
+        <w:t xml:space="preserve">            "a-propos-d-helium": {</w:t>
+      </w:r>
+    </w:p>
+    <w:p>
+      <w:pPr>
+        <w:autoSpaceDE w:val="0"/>
+        <w:autoSpaceDN w:val="0"/>
+        <w:adjustRightInd w:val="0"/>
+        <w:spacing w:before="0" w:after="0" w:line="240" w:lineRule="auto"/>
+        <w:rPr>
+          <w:rFonts w:ascii="Consolas" w:eastAsiaTheme="minorEastAsia" w:hAnsi="Consolas" w:cs="Consolas"/>
+          <w:color w:val="4C483D" w:themeColor="text2"/>
+          <w:kern w:val="0"/>
+          <w:lang w:val="fr-FR" w:eastAsia="ja-JP"/>
+        </w:rPr>
+      </w:pPr>
+    </w:p>
+    <w:p>
+      <w:pPr>
+        <w:autoSpaceDE w:val="0"/>
+        <w:autoSpaceDN w:val="0"/>
+        <w:adjustRightInd w:val="0"/>
+        <w:spacing w:before="0" w:after="0" w:line="240" w:lineRule="auto"/>
+        <w:rPr>
+          <w:rFonts w:ascii="Consolas" w:eastAsiaTheme="minorEastAsia" w:hAnsi="Consolas" w:cs="Consolas"/>
+          <w:color w:val="4C483D" w:themeColor="text2"/>
+          <w:kern w:val="0"/>
+          <w:lang w:val="fr-FR" w:eastAsia="ja-JP"/>
+        </w:rPr>
+      </w:pPr>
+      <w:r>
+        <w:rPr>
+          <w:rFonts w:ascii="Consolas" w:eastAsiaTheme="minorEastAsia" w:hAnsi="Consolas" w:cs="Consolas"/>
+          <w:color w:val="4C483D" w:themeColor="text2"/>
+          <w:kern w:val="0"/>
+          <w:lang w:val="fr-FR" w:eastAsia="ja-JP"/>
+        </w:rPr>
+        <w:t xml:space="preserve">                "route": "/a-propos-d-helium.html",</w:t>
+      </w:r>
+    </w:p>
+    <w:p>
+      <w:pPr>
+        <w:autoSpaceDE w:val="0"/>
+        <w:autoSpaceDN w:val="0"/>
+        <w:adjustRightInd w:val="0"/>
+        <w:spacing w:before="0" w:after="0" w:line="240" w:lineRule="auto"/>
+        <w:rPr>
+          <w:rFonts w:ascii="Consolas" w:eastAsiaTheme="minorEastAsia" w:hAnsi="Consolas" w:cs="Consolas"/>
+          <w:color w:val="4C483D" w:themeColor="text2"/>
+          <w:kern w:val="0"/>
+          <w:lang w:val="fr-FR" w:eastAsia="ja-JP"/>
+        </w:rPr>
+      </w:pPr>
+      <w:r>
+        <w:rPr>
+          <w:rFonts w:ascii="Consolas" w:eastAsiaTheme="minorEastAsia" w:hAnsi="Consolas" w:cs="Consolas"/>
+          <w:color w:val="4C483D" w:themeColor="text2"/>
+          <w:kern w:val="0"/>
+          <w:lang w:val="fr-FR" w:eastAsia="ja-JP"/>
+        </w:rPr>
+        <w:t xml:space="preserve">                "controller" : "\\Venus\\src\\Helium\\Controller\\FreeContent",</w:t>
+      </w:r>
+    </w:p>
+    <w:p>
+      <w:pPr>
+        <w:autoSpaceDE w:val="0"/>
+        <w:autoSpaceDN w:val="0"/>
+        <w:adjustRightInd w:val="0"/>
+        <w:spacing w:before="0" w:after="0" w:line="240" w:lineRule="auto"/>
+        <w:rPr>
+          <w:rFonts w:ascii="Consolas" w:eastAsiaTheme="minorEastAsia" w:hAnsi="Consolas" w:cs="Consolas"/>
+          <w:color w:val="4C483D" w:themeColor="text2"/>
+          <w:kern w:val="0"/>
+          <w:lang w:val="fr-FR" w:eastAsia="ja-JP"/>
+        </w:rPr>
+      </w:pPr>
+      <w:r>
+        <w:rPr>
+          <w:rFonts w:ascii="Consolas" w:eastAsiaTheme="minorEastAsia" w:hAnsi="Consolas" w:cs="Consolas"/>
+          <w:color w:val="4C483D" w:themeColor="text2"/>
+          <w:kern w:val="0"/>
+          <w:lang w:val="fr-FR" w:eastAsia="ja-JP"/>
+        </w:rPr>
+        <w:t xml:space="preserve">                "action": "index",</w:t>
+      </w:r>
+    </w:p>
+    <w:p>
+      <w:pPr>
+        <w:autoSpaceDE w:val="0"/>
+        <w:autoSpaceDN w:val="0"/>
+        <w:adjustRightInd w:val="0"/>
+        <w:spacing w:before="0" w:after="0" w:line="240" w:lineRule="auto"/>
+        <w:rPr>
+          <w:rFonts w:ascii="Consolas" w:eastAsiaTheme="minorEastAsia" w:hAnsi="Consolas" w:cs="Consolas"/>
+          <w:color w:val="4C483D" w:themeColor="text2"/>
+          <w:kern w:val="0"/>
+          <w:lang w:val="fr-FR" w:eastAsia="ja-JP"/>
+        </w:rPr>
+      </w:pPr>
+      <w:r>
+        <w:rPr>
+          <w:rFonts w:ascii="Consolas" w:eastAsiaTheme="minorEastAsia" w:hAnsi="Consolas" w:cs="Consolas"/>
+          <w:color w:val="4C483D" w:themeColor="text2"/>
+          <w:kern w:val="0"/>
+          <w:lang w:val="fr-FR" w:eastAsia="ja-JP"/>
+        </w:rPr>
+        <w:t xml:space="preserve">                "defaults_constraints": {</w:t>
+      </w:r>
+    </w:p>
+    <w:p>
+      <w:pPr>
+        <w:autoSpaceDE w:val="0"/>
+        <w:autoSpaceDN w:val="0"/>
+        <w:adjustRightInd w:val="0"/>
+        <w:spacing w:before="0" w:after="0" w:line="240" w:lineRule="auto"/>
+        <w:rPr>
+          <w:rFonts w:ascii="Consolas" w:eastAsiaTheme="minorEastAsia" w:hAnsi="Consolas" w:cs="Consolas"/>
+          <w:color w:val="4C483D" w:themeColor="text2"/>
+          <w:kern w:val="0"/>
+          <w:lang w:val="fr-FR" w:eastAsia="ja-JP"/>
+        </w:rPr>
+      </w:pPr>
+      <w:r>
+        <w:rPr>
+          <w:rFonts w:ascii="Consolas" w:eastAsiaTheme="minorEastAsia" w:hAnsi="Consolas" w:cs="Consolas"/>
+          <w:color w:val="4C483D" w:themeColor="text2"/>
+          <w:kern w:val="0"/>
+          <w:lang w:val="fr-FR" w:eastAsia="ja-JP"/>
+        </w:rPr>
+        <w:t xml:space="preserve">                    "sPage": "a-propos-d-helium"</w:t>
+      </w:r>
+    </w:p>
+    <w:p>
+      <w:pPr>
+        <w:autoSpaceDE w:val="0"/>
+        <w:autoSpaceDN w:val="0"/>
+        <w:adjustRightInd w:val="0"/>
+        <w:spacing w:before="0" w:after="0" w:line="240" w:lineRule="auto"/>
+        <w:rPr>
+          <w:rFonts w:ascii="Consolas" w:eastAsiaTheme="minorEastAsia" w:hAnsi="Consolas" w:cs="Consolas"/>
+          <w:color w:val="4C483D" w:themeColor="text2"/>
+          <w:kern w:val="0"/>
+          <w:lang w:val="fr-FR" w:eastAsia="ja-JP"/>
+        </w:rPr>
+      </w:pPr>
+      <w:r>
+        <w:rPr>
+          <w:rFonts w:ascii="Consolas" w:eastAsiaTheme="minorEastAsia" w:hAnsi="Consolas" w:cs="Consolas"/>
+          <w:color w:val="4C483D" w:themeColor="text2"/>
+          <w:kern w:val="0"/>
+          <w:lang w:val="fr-FR" w:eastAsia="ja-JP"/>
+        </w:rPr>
+        <w:t xml:space="preserve">                },</w:t>
+      </w:r>
+    </w:p>
+    <w:p>
+      <w:pPr>
+        <w:autoSpaceDE w:val="0"/>
+        <w:autoSpaceDN w:val="0"/>
+        <w:adjustRightInd w:val="0"/>
+        <w:spacing w:before="0" w:after="0" w:line="240" w:lineRule="auto"/>
+        <w:rPr>
+          <w:rFonts w:ascii="Consolas" w:eastAsiaTheme="minorEastAsia" w:hAnsi="Consolas" w:cs="Consolas"/>
+          <w:color w:val="4C483D" w:themeColor="text2"/>
+          <w:kern w:val="0"/>
+          <w:lang w:val="fr-FR" w:eastAsia="ja-JP"/>
+        </w:rPr>
+      </w:pPr>
+      <w:r>
+        <w:rPr>
+          <w:rFonts w:ascii="Consolas" w:eastAsiaTheme="minorEastAsia" w:hAnsi="Consolas" w:cs="Consolas"/>
+          <w:color w:val="4C483D" w:themeColor="text2"/>
+          <w:kern w:val="0"/>
+          <w:lang w:val="fr-FR" w:eastAsia="ja-JP"/>
+        </w:rPr>
+        <w:t xml:space="preserve">                "constraints": {</w:t>
+      </w:r>
+    </w:p>
+    <w:p>
+      <w:pPr>
+        <w:autoSpaceDE w:val="0"/>
+        <w:autoSpaceDN w:val="0"/>
+        <w:adjustRightInd w:val="0"/>
+        <w:spacing w:before="0" w:after="0" w:line="240" w:lineRule="auto"/>
+        <w:rPr>
+          <w:rFonts w:ascii="Consolas" w:eastAsiaTheme="minorEastAsia" w:hAnsi="Consolas" w:cs="Consolas"/>
+          <w:color w:val="4C483D" w:themeColor="text2"/>
+          <w:kern w:val="0"/>
+          <w:lang w:val="fr-FR" w:eastAsia="ja-JP"/>
+        </w:rPr>
+      </w:pPr>
+      <w:r>
+        <w:rPr>
+          <w:rFonts w:ascii="Consolas" w:eastAsiaTheme="minorEastAsia" w:hAnsi="Consolas" w:cs="Consolas"/>
+          <w:color w:val="4C483D" w:themeColor="text2"/>
+          <w:kern w:val="0"/>
+          <w:lang w:val="fr-FR" w:eastAsia="ja-JP"/>
+        </w:rPr>
+        <w:t xml:space="preserve">                    "sPage": "a-propos-d-helium"</w:t>
+      </w:r>
+    </w:p>
+    <w:p>
+      <w:pPr>
+        <w:autoSpaceDE w:val="0"/>
+        <w:autoSpaceDN w:val="0"/>
+        <w:adjustRightInd w:val="0"/>
+        <w:spacing w:before="0" w:after="0" w:line="240" w:lineRule="auto"/>
+        <w:rPr>
+          <w:rFonts w:ascii="Consolas" w:eastAsiaTheme="minorEastAsia" w:hAnsi="Consolas" w:cs="Consolas"/>
+          <w:color w:val="4C483D" w:themeColor="text2"/>
+          <w:kern w:val="0"/>
+          <w:lang w:val="fr-FR" w:eastAsia="ja-JP"/>
+        </w:rPr>
+      </w:pPr>
+      <w:r>
+        <w:rPr>
+          <w:rFonts w:ascii="Consolas" w:eastAsiaTheme="minorEastAsia" w:hAnsi="Consolas" w:cs="Consolas"/>
+          <w:color w:val="4C483D" w:themeColor="text2"/>
+          <w:kern w:val="0"/>
+          <w:lang w:val="fr-FR" w:eastAsia="ja-JP"/>
+        </w:rPr>
+        <w:t xml:space="preserve">                }</w:t>
+      </w:r>
+    </w:p>
+    <w:p>
+      <w:pPr>
+        <w:rPr>
+          <w:rFonts w:cs="Miriam"/>
+          <w:sz w:val="24"/>
+          <w:szCs w:val="24"/>
+          <w:lang w:val="fr-FR"/>
+        </w:rPr>
+      </w:pPr>
+      <w:r>
+        <w:rPr>
+          <w:rFonts w:ascii="Consolas" w:eastAsiaTheme="minorEastAsia" w:hAnsi="Consolas" w:cs="Consolas"/>
+          <w:color w:val="4C483D" w:themeColor="text2"/>
+          <w:kern w:val="0"/>
+          <w:lang w:val="fr-FR" w:eastAsia="ja-JP"/>
+        </w:rPr>
+        <w:t xml:space="preserve">            },</w:t>
+      </w:r>
+    </w:p>
+    <w:p>
+      <w:pPr>
         <w:pStyle w:val="Titre2"/>
         <w:rPr>
           <w:lang w:val="fr-FR"/>
         </w:rPr>
       </w:pPr>
-      <w:bookmarkStart w:id="4" w:name="_Toc388455871"/>
+      <w:bookmarkStart w:id="5" w:name="_Toc388455871"/>
       <w:r>
         <w:rPr>
           <w:rFonts w:ascii="Garamond" w:hAnsi="Garamond"/>
@@ -3331,7 +3633,7 @@
         </w:rPr>
         <w:t>Routes complexes</w:t>
       </w:r>
-      <w:bookmarkEnd w:id="4"/>
+      <w:bookmarkEnd w:id="5"/>
     </w:p>
     <w:p>
       <w:pPr>
@@ -3793,6 +4095,7 @@
           <w:sz w:val="16"/>
           <w:szCs w:val="16"/>
         </w:rPr>
+        <w:lastRenderedPageBreak/>
         <w:tab/>
         <w:t>"layout": true,</w:t>
       </w:r>
@@ -4151,7 +4454,6 @@
           <w:szCs w:val="24"/>
           <w:lang w:val="fr-FR"/>
         </w:rPr>
-        <w:lastRenderedPageBreak/>
         <w:t>Pour mettre en place des pages en https, vous pouvez également indiquer que la page sera en HTTPS :</w:t>
       </w:r>
     </w:p>
@@ -4375,7 +4677,7 @@
           <w:lang w:val="fr-FR"/>
         </w:rPr>
       </w:pPr>
-      <w:bookmarkStart w:id="5" w:name="_Toc388455872"/>
+      <w:bookmarkStart w:id="6" w:name="_Toc388455872"/>
       <w:r>
         <w:rPr>
           <w:rFonts w:ascii="Century Gothic" w:hAnsi="Century Gothic"/>
@@ -4384,7 +4686,7 @@
         </w:rPr>
         <w:t>Nouvelle application</w:t>
       </w:r>
-      <w:bookmarkEnd w:id="5"/>
+      <w:bookmarkEnd w:id="6"/>
     </w:p>
     <w:p>
       <w:pPr>
@@ -4393,7 +4695,7 @@
           <w:lang w:val="fr-FR"/>
         </w:rPr>
       </w:pPr>
-      <w:bookmarkStart w:id="6" w:name="_Toc388455873"/>
+      <w:bookmarkStart w:id="7" w:name="_Toc388455873"/>
       <w:r>
         <w:rPr>
           <w:rFonts w:ascii="Garamond" w:hAnsi="Garamond"/>
@@ -4402,7 +4704,7 @@
         </w:rPr>
         <w:t>Créer un nouveau projet</w:t>
       </w:r>
-      <w:bookmarkEnd w:id="6"/>
+      <w:bookmarkEnd w:id="7"/>
     </w:p>
     <w:p>
       <w:pPr>
@@ -4554,7 +4856,7 @@
           <w:lang w:val="fr-FR"/>
         </w:rPr>
       </w:pPr>
-      <w:bookmarkStart w:id="7" w:name="_Toc388455874"/>
+      <w:bookmarkStart w:id="8" w:name="_Toc388455874"/>
       <w:r>
         <w:rPr>
           <w:rFonts w:ascii="Garamond" w:hAnsi="Garamond"/>
@@ -4563,7 +4865,7 @@
         </w:rPr>
         <w:t>Créer un contrôleur avancé</w:t>
       </w:r>
-      <w:bookmarkEnd w:id="7"/>
+      <w:bookmarkEnd w:id="8"/>
     </w:p>
     <w:p>
       <w:pPr>
@@ -5422,7 +5724,6 @@
           <w:szCs w:val="24"/>
           <w:lang w:val="fr-FR"/>
         </w:rPr>
-        <w:lastRenderedPageBreak/>
         <w:t>Pour tester en réel, ce code, il nous faut se connecter sur la base de donnée et de créer la table Exemple1 comme ceci :</w:t>
       </w:r>
     </w:p>
@@ -6069,6 +6370,7 @@
         <w:rPr>
           <w:rFonts w:ascii="Consolas" w:hAnsi="Consolas" w:cs="Consolas"/>
         </w:rPr>
+        <w:lastRenderedPageBreak/>
         <w:t xml:space="preserve">                        "title": {</w:t>
       </w:r>
     </w:p>
@@ -6297,7 +6599,6 @@
           <w:shd w:val="clear" w:color="auto" w:fill="FFFFFF"/>
           <w:lang w:val="fr-FR"/>
         </w:rPr>
-        <w:lastRenderedPageBreak/>
         <w:t xml:space="preserve">Comme vous </w:t>
       </w:r>
       <w:r>
@@ -6649,7 +6950,7 @@
           <w:lang w:val="fr-FR"/>
         </w:rPr>
       </w:pPr>
-      <w:bookmarkStart w:id="8" w:name="_Toc388455875"/>
+      <w:bookmarkStart w:id="9" w:name="_Toc388455875"/>
       <w:r>
         <w:rPr>
           <w:rFonts w:ascii="Garamond" w:hAnsi="Garamond"/>
@@ -6658,7 +6959,7 @@
         </w:rPr>
         <w:t>Les modèles et entités de bases</w:t>
       </w:r>
-      <w:bookmarkEnd w:id="8"/>
+      <w:bookmarkEnd w:id="9"/>
     </w:p>
     <w:p>
       <w:pPr>
@@ -6851,6 +7152,7 @@
                 <w:rFonts w:ascii="Consolas" w:hAnsi="Consolas" w:cs="Consolas"/>
                 <w:color w:val="F6F3E8"/>
               </w:rPr>
+              <w:lastRenderedPageBreak/>
               <w:tab/>
             </w:r>
             <w:r>
@@ -7254,7 +7556,6 @@
                 <w:rFonts w:ascii="Consolas" w:hAnsi="Consolas" w:cs="Consolas"/>
                 <w:color w:val="F6F3E8"/>
               </w:rPr>
-              <w:lastRenderedPageBreak/>
               <w:tab/>
             </w:r>
             <w:r>
@@ -9011,7 +9312,7 @@
           <w:lang w:val="fr-FR"/>
         </w:rPr>
       </w:pPr>
-      <w:bookmarkStart w:id="9" w:name="_Toc388455876"/>
+      <w:bookmarkStart w:id="10" w:name="_Toc388455876"/>
       <w:r>
         <w:rPr>
           <w:rFonts w:ascii="Garamond" w:hAnsi="Garamond"/>
@@ -9020,7 +9321,7 @@
         </w:rPr>
         <w:t>Les templates (vues) de bases</w:t>
       </w:r>
-      <w:bookmarkEnd w:id="9"/>
+      <w:bookmarkEnd w:id="10"/>
     </w:p>
     <w:p>
       <w:pPr>
@@ -9214,17 +9515,16 @@
           <w:lang w:val="fr-FR"/>
         </w:rPr>
       </w:pPr>
-      <w:bookmarkStart w:id="10" w:name="_Toc388455877"/>
+      <w:bookmarkStart w:id="11" w:name="_Toc388455877"/>
       <w:r>
         <w:rPr>
           <w:rFonts w:ascii="Century Gothic" w:hAnsi="Century Gothic"/>
           <w:color w:val="F24F4F"/>
           <w:lang w:val="fr-FR"/>
         </w:rPr>
-        <w:lastRenderedPageBreak/>
         <w:t>Concepts avancés</w:t>
       </w:r>
-      <w:bookmarkEnd w:id="10"/>
+      <w:bookmarkEnd w:id="11"/>
     </w:p>
     <w:p>
       <w:pPr>
@@ -9233,7 +9533,7 @@
           <w:lang w:val="fr-FR"/>
         </w:rPr>
       </w:pPr>
-      <w:bookmarkStart w:id="11" w:name="_Toc388455878"/>
+      <w:bookmarkStart w:id="12" w:name="_Toc388455878"/>
       <w:r>
         <w:rPr>
           <w:rFonts w:ascii="Garamond" w:hAnsi="Garamond"/>
@@ -9242,7 +9542,7 @@
         </w:rPr>
         <w:t>Utiliser un modèle différent du controller</w:t>
       </w:r>
-      <w:bookmarkEnd w:id="11"/>
+      <w:bookmarkEnd w:id="12"/>
     </w:p>
     <w:p>
       <w:pPr>
@@ -10044,6 +10344,7 @@
                 <w:color w:val="B3B5AF"/>
                 <w:lang w:val="fr-FR"/>
               </w:rPr>
+              <w:lastRenderedPageBreak/>
               <w:t xml:space="preserve"> *</w:t>
             </w:r>
           </w:p>
@@ -10293,7 +10594,6 @@
                 <w:rFonts w:ascii="Consolas" w:hAnsi="Consolas" w:cs="Consolas"/>
                 <w:color w:val="B3B5AF"/>
               </w:rPr>
-              <w:lastRenderedPageBreak/>
               <w:t xml:space="preserve"> * @since     </w:t>
             </w:r>
             <w:r>
@@ -11203,6 +11503,7 @@
                 <w:rFonts w:ascii="Consolas" w:hAnsi="Consolas" w:cs="Consolas"/>
                 <w:color w:val="B3B5AF"/>
               </w:rPr>
+              <w:lastRenderedPageBreak/>
               <w:tab/>
               <w:t xml:space="preserve"> * @var    string</w:t>
             </w:r>
@@ -11437,7 +11738,6 @@
                 <w:rFonts w:ascii="Consolas" w:hAnsi="Consolas" w:cs="Consolas"/>
                 <w:color w:val="B3B5AF"/>
               </w:rPr>
-              <w:lastRenderedPageBreak/>
               <w:tab/>
               <w:t xml:space="preserve"> */</w:t>
             </w:r>
@@ -12382,6 +12682,7 @@
                 <w:rFonts w:ascii="Consolas" w:hAnsi="Consolas" w:cs="Consolas"/>
                 <w:color w:val="F6F3E8"/>
               </w:rPr>
+              <w:lastRenderedPageBreak/>
               <w:tab/>
             </w:r>
             <w:r>
@@ -12636,7 +12937,6 @@
                 <w:color w:val="F6F3E8"/>
                 <w:lang w:val="fr-FR"/>
               </w:rPr>
-              <w:lastRenderedPageBreak/>
               <w:t>&lt;?php</w:t>
             </w:r>
           </w:p>
@@ -14535,16 +14835,17 @@
           <w:lang w:val="fr-FR"/>
         </w:rPr>
       </w:pPr>
-      <w:bookmarkStart w:id="12" w:name="_Toc388455879"/>
+      <w:bookmarkStart w:id="13" w:name="_Toc388455879"/>
       <w:r>
         <w:rPr>
           <w:rFonts w:ascii="Garamond" w:hAnsi="Garamond"/>
           <w:color w:val="4C483D"/>
           <w:lang w:val="fr-FR"/>
         </w:rPr>
+        <w:lastRenderedPageBreak/>
         <w:t>Des raccourcis dans les controller</w:t>
       </w:r>
-      <w:bookmarkEnd w:id="12"/>
+      <w:bookmarkEnd w:id="13"/>
     </w:p>
     <w:p>
       <w:pPr>
@@ -14783,7 +15084,6 @@
           <w:u w:val="single"/>
           <w:lang w:val="fr-FR"/>
         </w:rPr>
-        <w:lastRenderedPageBreak/>
         <w:t>Forward</w:t>
       </w:r>
     </w:p>
@@ -15632,15 +15932,16 @@
       <w:pPr>
         <w:pStyle w:val="Titre2"/>
       </w:pPr>
-      <w:bookmarkStart w:id="13" w:name="_Toc388455880"/>
+      <w:bookmarkStart w:id="14" w:name="_Toc388455880"/>
       <w:r>
         <w:rPr>
           <w:rFonts w:ascii="Garamond" w:hAnsi="Garamond"/>
           <w:color w:val="4C483D"/>
         </w:rPr>
+        <w:lastRenderedPageBreak/>
         <w:t>Manipulation des modèles</w:t>
       </w:r>
-      <w:bookmarkEnd w:id="13"/>
+      <w:bookmarkEnd w:id="14"/>
     </w:p>
     <w:p>
       <w:pPr>
@@ -15959,7 +16260,6 @@
                 <w:rFonts w:ascii="Consolas" w:hAnsi="Consolas" w:cs="Consolas"/>
                 <w:color w:val="F6F3E8"/>
               </w:rPr>
-              <w:lastRenderedPageBreak/>
               <w:tab/>
             </w:r>
             <w:r>
@@ -16620,6 +16920,7 @@
           <w:szCs w:val="24"/>
           <w:lang w:val="fr-FR"/>
         </w:rPr>
+        <w:lastRenderedPageBreak/>
         <w:t>$oModel-&gt;findBy(array('id' =&gt; 12); =&gt; retourne les résultats mais on passe les critères sous forme de tableau (permet de definir plusieurs critères)</w:t>
       </w:r>
     </w:p>
@@ -16668,7 +16969,7 @@
           <w:lang w:val="fr-FR"/>
         </w:rPr>
       </w:pPr>
-      <w:bookmarkStart w:id="14" w:name="_Toc388455881"/>
+      <w:bookmarkStart w:id="15" w:name="_Toc388455881"/>
       <w:r>
         <w:rPr>
           <w:rFonts w:ascii="Garamond" w:hAnsi="Garamond"/>
@@ -16685,7 +16986,7 @@
         </w:rPr>
         <w:t>caffolding</w:t>
       </w:r>
-      <w:bookmarkEnd w:id="14"/>
+      <w:bookmarkEnd w:id="15"/>
     </w:p>
     <w:p>
       <w:pPr>
@@ -16748,7 +17049,6 @@
           <w:szCs w:val="24"/>
           <w:lang w:val="fr-FR"/>
         </w:rPr>
-        <w:lastRenderedPageBreak/>
         <w:t>Nous allons créer une nouvelle table avec notre moteur de scaffolding</w:t>
       </w:r>
       <w:r>
@@ -17417,8 +17717,6 @@
         </w:rPr>
         <w:t>-f =&gt; permet de créer les modèles que si le modèle n’existe pas</w:t>
       </w:r>
-      <w:bookmarkStart w:id="15" w:name="_GoBack"/>
-      <w:bookmarkEnd w:id="15"/>
     </w:p>
     <w:p>
       <w:pPr>
@@ -17434,6 +17732,7 @@
           <w:color w:val="4C483D"/>
           <w:lang w:val="fr-FR"/>
         </w:rPr>
+        <w:lastRenderedPageBreak/>
         <w:t xml:space="preserve">Créer des </w:t>
       </w:r>
       <w:r>
@@ -17734,7 +18033,6 @@
           <w:szCs w:val="24"/>
           <w:lang w:val="fr-FR"/>
         </w:rPr>
-        <w:lastRenderedPageBreak/>
         <w:t>Les templates proposent comme vous le voyez ci-dessus, un foreach proche du php pour parcourir un tableau complet.</w:t>
       </w:r>
     </w:p>
@@ -18210,6 +18508,7 @@
                 <w:kern w:val="0"/>
                 <w:lang w:eastAsia="ja-JP"/>
               </w:rPr>
+              <w:lastRenderedPageBreak/>
               <w:tab/>
             </w:r>
             <w:r>
@@ -18915,7 +19214,6 @@
           <w:szCs w:val="24"/>
           <w:lang w:val="fr-FR"/>
         </w:rPr>
-        <w:lastRenderedPageBreak/>
         <w:t>Les routes 404</w:t>
       </w:r>
       <w:r>
@@ -19299,6 +19597,7 @@
           <w:szCs w:val="24"/>
           <w:lang w:val="fr-FR"/>
         </w:rPr>
+        <w:lastRenderedPageBreak/>
         <w:t>{$app.</w:t>
       </w:r>
       <w:r>
@@ -19463,7 +19762,6 @@
           <w:szCs w:val="24"/>
           <w:lang w:val="fr-FR"/>
         </w:rPr>
-        <w:lastRenderedPageBreak/>
         <w:t>{$app.ldelim} et {$app.rdelim} =&gt; repr</w:t>
       </w:r>
       <w:r>
@@ -20644,6 +20942,7 @@
           <w:kern w:val="0"/>
           <w:lang w:val="fr-FR" w:eastAsia="ja-JP"/>
         </w:rPr>
+        <w:lastRenderedPageBreak/>
         <w:t xml:space="preserve">permet d’échapper </w:t>
       </w:r>
       <w:r>
@@ -22596,7 +22895,18 @@
           <w:sz w:val="20"/>
           <w:lang w:val="fr-FR" w:eastAsia="ja-JP"/>
         </w:rPr>
-        <w:t>e de décider ce qu’on ajoute après le contenu comme les 3 points, ensuite on détermine si on coupe après le dernier mot ou directement au caractère 30 et le dernier paramètre permet de définir si on coupe en prenant le milieu de la chaîne de caractère en référence et non le début de la chaine.</w:t>
+        <w:t xml:space="preserve">e de décider ce qu’on ajoute après le contenu comme les 3 points, ensuite on détermine si on coupe après le dernier mot ou directement au </w:t>
+      </w:r>
+      <w:r>
+        <w:rPr>
+          <w:rFonts w:ascii="Consolas" w:eastAsiaTheme="minorEastAsia" w:hAnsi="Consolas" w:cs="Consolas"/>
+          <w:color w:val="4C483D" w:themeColor="text2"/>
+          <w:kern w:val="0"/>
+          <w:sz w:val="20"/>
+          <w:lang w:val="fr-FR" w:eastAsia="ja-JP"/>
+        </w:rPr>
+        <w:lastRenderedPageBreak/>
+        <w:t>caractère 30 et le dernier paramètre permet de définir si on coupe en prenant le milieu de la chaîne de caractère en référence et non le début de la chaine.</w:t>
       </w:r>
     </w:p>
     <w:p>
@@ -23184,7 +23494,6 @@
           <w:kern w:val="0"/>
           <w:lang w:val="fr-FR" w:eastAsia="ja-JP"/>
         </w:rPr>
-        <w:lastRenderedPageBreak/>
         <w:t>Permet d</w:t>
       </w:r>
       <w:r>
@@ -23953,6 +24262,15 @@
                 <w:szCs w:val="16"/>
               </w:rPr>
               <w:br/>
+            </w:r>
+            <w:r>
+              <w:rPr>
+                <w:rFonts w:ascii="Courier New" w:hAnsi="Courier New" w:cs="Courier New"/>
+                <w:color w:val="FFFFFF" w:themeColor="background1"/>
+                <w:sz w:val="16"/>
+                <w:szCs w:val="16"/>
+              </w:rPr>
+              <w:lastRenderedPageBreak/>
               <w:t xml:space="preserve">     -&gt;assign(‘test’, </w:t>
             </w:r>
             <w:r>
@@ -24070,6 +24388,7 @@
           <w:szCs w:val="24"/>
           <w:lang w:val="fr-FR"/>
         </w:rPr>
+        <w:lastRenderedPageBreak/>
         <w:br/>
         <w:t>Si vous assignez un</w:t>
       </w:r>
@@ -24357,7 +24676,6 @@
           <w:szCs w:val="24"/>
           <w:lang w:val="fr-FR"/>
         </w:rPr>
-        <w:lastRenderedPageBreak/>
         <w:br/>
         <w:t>Vous pouvez également ensuite mettre des enchaînements de</w:t>
       </w:r>
@@ -25010,6 +25328,7 @@
           <w:szCs w:val="24"/>
           <w:lang w:val="fr-FR"/>
         </w:rPr>
+        <w:lastRenderedPageBreak/>
         <w:br/>
       </w:r>
       <w:bookmarkStart w:id="23" w:name="_Toc388455889"/>
@@ -25238,16 +25557,7 @@
           <w:szCs w:val="24"/>
           <w:lang w:val="fr-FR"/>
         </w:rPr>
-        <w:t xml:space="preserve">Les modèles proposent de bases de nombreuses fonctions pour jouer avec les entités que l’on a vu précédemment mais elles peuvent rapidement ne pas suffire au besoin utilisateur. Nous </w:t>
-      </w:r>
-      <w:r>
-        <w:rPr>
-          <w:rFonts w:cs="Miriam"/>
-          <w:szCs w:val="24"/>
-          <w:lang w:val="fr-FR"/>
-        </w:rPr>
-        <w:lastRenderedPageBreak/>
-        <w:t>allons donc voir pour créer de nouvelles méthodes en utilisant l’ORM interne afin de créer des modèles nettement plus complexes et qui s’adaptent à nos besoins.</w:t>
+        <w:t>Les modèles proposent de bases de nombreuses fonctions pour jouer avec les entités que l’on a vu précédemment mais elles peuvent rapidement ne pas suffire au besoin utilisateur. Nous allons donc voir pour créer de nouvelles méthodes en utilisant l’ORM interne afin de créer des modèles nettement plus complexes et qui s’adaptent à nos besoins.</w:t>
       </w:r>
     </w:p>
     <w:p>
@@ -27541,6 +27851,7 @@
           <w:szCs w:val="24"/>
           <w:lang w:val="fr-FR"/>
         </w:rPr>
+        <w:lastRenderedPageBreak/>
         <w:t xml:space="preserve">Nous avons ici </w:t>
       </w:r>
       <w:r>
@@ -27735,7 +28046,6 @@
                 <w:sz w:val="16"/>
                 <w:szCs w:val="16"/>
               </w:rPr>
-              <w:lastRenderedPageBreak/>
               <w:t>$this-&gt;orm-&gt;select(array $aSelect)</w:t>
             </w:r>
           </w:p>
@@ -28234,6 +28544,7 @@
           <w:szCs w:val="24"/>
           <w:lang w:val="fr-FR"/>
         </w:rPr>
+        <w:lastRenderedPageBreak/>
         <w:t>Rediriger une configuration vers celle d’un autre bundle</w:t>
       </w:r>
     </w:p>
@@ -28650,7 +28961,6 @@
           <w:kern w:val="0"/>
           <w:lang w:eastAsia="ja-JP"/>
         </w:rPr>
-        <w:lastRenderedPageBreak/>
         <w:t>-&gt;</w:t>
       </w:r>
       <w:r>
@@ -29309,6 +29619,7 @@
           <w:kern w:val="0"/>
           <w:lang w:eastAsia="ja-JP"/>
         </w:rPr>
+        <w:lastRenderedPageBreak/>
         <w:t>-&gt;</w:t>
       </w:r>
       <w:r>
@@ -30359,7 +30670,6 @@
           <w:kern w:val="0"/>
           <w:lang w:eastAsia="ja-JP"/>
         </w:rPr>
-        <w:lastRenderedPageBreak/>
         <w:tab/>
       </w:r>
       <w:r>
@@ -31223,6 +31533,7 @@
           <w:szCs w:val="24"/>
           <w:lang w:val="fr-FR"/>
         </w:rPr>
+        <w:lastRenderedPageBreak/>
         <w:t>$oCache = new \Venus\lib\Cache;</w:t>
       </w:r>
       <w:r>
@@ -33603,7 +33914,7 @@
 </file>
 
 <file path=customXml/itemProps3.xml><?xml version="1.0" encoding="utf-8"?>
-<ds:datastoreItem xmlns:ds="http://schemas.openxmlformats.org/officeDocument/2006/customXml" ds:itemID="{7C86A1AC-23DA-4046-AFA0-42FE743018D1}">
+<ds:datastoreItem xmlns:ds="http://schemas.openxmlformats.org/officeDocument/2006/customXml" ds:itemID="{CA76BC2F-F950-40A9-A7D4-7F02B84B2F37}">
   <ds:schemaRefs>
     <ds:schemaRef ds:uri="http://schemas.openxmlformats.org/officeDocument/2006/bibliography"/>
   </ds:schemaRefs>

</xml_diff>

<commit_message>
Create a new translator class : gettext, local translator or mock for test Add Class log and interface log for the PSR-3 Add a Mock for the cache Bug Fixed : Assign for the template
</commit_message>
<xml_diff>
--- a/Venus_Framework_tutoriel.docx
+++ b/Venus_Framework_tutoriel.docx
@@ -3342,8 +3342,6 @@
         </w:rPr>
         <w:t>. Voici un exemple utilisé dans Hélium</w:t>
       </w:r>
-      <w:bookmarkStart w:id="4" w:name="_GoBack"/>
-      <w:bookmarkEnd w:id="4"/>
       <w:r>
         <w:rPr>
           <w:rFonts w:cs="Miriam"/>
@@ -3624,7 +3622,7 @@
           <w:lang w:val="fr-FR"/>
         </w:rPr>
       </w:pPr>
-      <w:bookmarkStart w:id="5" w:name="_Toc388455871"/>
+      <w:bookmarkStart w:id="4" w:name="_Toc388455871"/>
       <w:r>
         <w:rPr>
           <w:rFonts w:ascii="Garamond" w:hAnsi="Garamond"/>
@@ -3633,7 +3631,7 @@
         </w:rPr>
         <w:t>Routes complexes</w:t>
       </w:r>
-      <w:bookmarkEnd w:id="5"/>
+      <w:bookmarkEnd w:id="4"/>
     </w:p>
     <w:p>
       <w:pPr>
@@ -4677,7 +4675,7 @@
           <w:lang w:val="fr-FR"/>
         </w:rPr>
       </w:pPr>
-      <w:bookmarkStart w:id="6" w:name="_Toc388455872"/>
+      <w:bookmarkStart w:id="5" w:name="_Toc388455872"/>
       <w:r>
         <w:rPr>
           <w:rFonts w:ascii="Century Gothic" w:hAnsi="Century Gothic"/>
@@ -4686,7 +4684,7 @@
         </w:rPr>
         <w:t>Nouvelle application</w:t>
       </w:r>
-      <w:bookmarkEnd w:id="6"/>
+      <w:bookmarkEnd w:id="5"/>
     </w:p>
     <w:p>
       <w:pPr>
@@ -4695,7 +4693,7 @@
           <w:lang w:val="fr-FR"/>
         </w:rPr>
       </w:pPr>
-      <w:bookmarkStart w:id="7" w:name="_Toc388455873"/>
+      <w:bookmarkStart w:id="6" w:name="_Toc388455873"/>
       <w:r>
         <w:rPr>
           <w:rFonts w:ascii="Garamond" w:hAnsi="Garamond"/>
@@ -4704,7 +4702,7 @@
         </w:rPr>
         <w:t>Créer un nouveau projet</w:t>
       </w:r>
-      <w:bookmarkEnd w:id="7"/>
+      <w:bookmarkEnd w:id="6"/>
     </w:p>
     <w:p>
       <w:pPr>
@@ -4856,7 +4854,7 @@
           <w:lang w:val="fr-FR"/>
         </w:rPr>
       </w:pPr>
-      <w:bookmarkStart w:id="8" w:name="_Toc388455874"/>
+      <w:bookmarkStart w:id="7" w:name="_Toc388455874"/>
       <w:r>
         <w:rPr>
           <w:rFonts w:ascii="Garamond" w:hAnsi="Garamond"/>
@@ -4865,7 +4863,7 @@
         </w:rPr>
         <w:t>Créer un contrôleur avancé</w:t>
       </w:r>
-      <w:bookmarkEnd w:id="8"/>
+      <w:bookmarkEnd w:id="7"/>
     </w:p>
     <w:p>
       <w:pPr>
@@ -5347,6 +5345,7 @@
                 <w:sz w:val="16"/>
                 <w:szCs w:val="16"/>
               </w:rPr>
+              <w:lastRenderedPageBreak/>
               <w:tab/>
             </w:r>
             <w:r>
@@ -6370,7 +6369,6 @@
         <w:rPr>
           <w:rFonts w:ascii="Consolas" w:hAnsi="Consolas" w:cs="Consolas"/>
         </w:rPr>
-        <w:lastRenderedPageBreak/>
         <w:t xml:space="preserve">                        "title": {</w:t>
       </w:r>
     </w:p>
@@ -6388,6 +6386,7 @@
         <w:rPr>
           <w:rFonts w:ascii="Consolas" w:hAnsi="Consolas" w:cs="Consolas"/>
         </w:rPr>
+        <w:lastRenderedPageBreak/>
         <w:t xml:space="preserve">                            "type": "varchar",</w:t>
       </w:r>
     </w:p>
@@ -6950,7 +6949,7 @@
           <w:lang w:val="fr-FR"/>
         </w:rPr>
       </w:pPr>
-      <w:bookmarkStart w:id="9" w:name="_Toc388455875"/>
+      <w:bookmarkStart w:id="8" w:name="_Toc388455875"/>
       <w:r>
         <w:rPr>
           <w:rFonts w:ascii="Garamond" w:hAnsi="Garamond"/>
@@ -6959,7 +6958,7 @@
         </w:rPr>
         <w:t>Les modèles et entités de bases</w:t>
       </w:r>
-      <w:bookmarkEnd w:id="9"/>
+      <w:bookmarkEnd w:id="8"/>
     </w:p>
     <w:p>
       <w:pPr>
@@ -7152,7 +7151,6 @@
                 <w:rFonts w:ascii="Consolas" w:hAnsi="Consolas" w:cs="Consolas"/>
                 <w:color w:val="F6F3E8"/>
               </w:rPr>
-              <w:lastRenderedPageBreak/>
               <w:tab/>
             </w:r>
             <w:r>
@@ -7178,6 +7176,7 @@
                 <w:rFonts w:ascii="Consolas" w:hAnsi="Consolas" w:cs="Consolas"/>
                 <w:color w:val="B3B5AF"/>
               </w:rPr>
+              <w:lastRenderedPageBreak/>
               <w:tab/>
               <w:t xml:space="preserve"> * Get Lasts folders</w:t>
             </w:r>
@@ -9312,7 +9311,7 @@
           <w:lang w:val="fr-FR"/>
         </w:rPr>
       </w:pPr>
-      <w:bookmarkStart w:id="10" w:name="_Toc388455876"/>
+      <w:bookmarkStart w:id="9" w:name="_Toc388455876"/>
       <w:r>
         <w:rPr>
           <w:rFonts w:ascii="Garamond" w:hAnsi="Garamond"/>
@@ -9321,7 +9320,7 @@
         </w:rPr>
         <w:t>Les templates (vues) de bases</w:t>
       </w:r>
-      <w:bookmarkEnd w:id="10"/>
+      <w:bookmarkEnd w:id="9"/>
     </w:p>
     <w:p>
       <w:pPr>
@@ -9431,6 +9430,7 @@
         <w:rPr>
           <w:rFonts w:ascii="Consolas" w:hAnsi="Consolas" w:cs="Consolas"/>
         </w:rPr>
+        <w:lastRenderedPageBreak/>
         <w:tab/>
         <w:t>{$oExemple-&gt;get_title()} - {$oExemple-&gt;get_id()}&lt;br/&gt;&lt;br/&gt;</w:t>
       </w:r>
@@ -9515,7 +9515,7 @@
           <w:lang w:val="fr-FR"/>
         </w:rPr>
       </w:pPr>
-      <w:bookmarkStart w:id="11" w:name="_Toc388455877"/>
+      <w:bookmarkStart w:id="10" w:name="_Toc388455877"/>
       <w:r>
         <w:rPr>
           <w:rFonts w:ascii="Century Gothic" w:hAnsi="Century Gothic"/>
@@ -9524,7 +9524,7 @@
         </w:rPr>
         <w:t>Concepts avancés</w:t>
       </w:r>
-      <w:bookmarkEnd w:id="11"/>
+      <w:bookmarkEnd w:id="10"/>
     </w:p>
     <w:p>
       <w:pPr>
@@ -9533,7 +9533,7 @@
           <w:lang w:val="fr-FR"/>
         </w:rPr>
       </w:pPr>
-      <w:bookmarkStart w:id="12" w:name="_Toc388455878"/>
+      <w:bookmarkStart w:id="11" w:name="_Toc388455878"/>
       <w:r>
         <w:rPr>
           <w:rFonts w:ascii="Garamond" w:hAnsi="Garamond"/>
@@ -9542,7 +9542,7 @@
         </w:rPr>
         <w:t>Utiliser un modèle différent du controller</w:t>
       </w:r>
-      <w:bookmarkEnd w:id="12"/>
+      <w:bookmarkEnd w:id="11"/>
     </w:p>
     <w:p>
       <w:pPr>
@@ -10344,7 +10344,6 @@
                 <w:color w:val="B3B5AF"/>
                 <w:lang w:val="fr-FR"/>
               </w:rPr>
-              <w:lastRenderedPageBreak/>
               <w:t xml:space="preserve"> *</w:t>
             </w:r>
           </w:p>
@@ -10365,6 +10364,7 @@
                 <w:color w:val="B3B5AF"/>
                 <w:lang w:val="fr-FR"/>
               </w:rPr>
+              <w:lastRenderedPageBreak/>
               <w:t xml:space="preserve"> * @category  </w:t>
             </w:r>
             <w:r>
@@ -11503,7 +11503,6 @@
                 <w:rFonts w:ascii="Consolas" w:hAnsi="Consolas" w:cs="Consolas"/>
                 <w:color w:val="B3B5AF"/>
               </w:rPr>
-              <w:lastRenderedPageBreak/>
               <w:tab/>
               <w:t xml:space="preserve"> * @var    string</w:t>
             </w:r>
@@ -11523,6 +11522,7 @@
                 <w:rFonts w:ascii="Consolas" w:hAnsi="Consolas" w:cs="Consolas"/>
                 <w:color w:val="B3B5AF"/>
               </w:rPr>
+              <w:lastRenderedPageBreak/>
               <w:tab/>
               <w:t xml:space="preserve"> *</w:t>
             </w:r>
@@ -12682,7 +12682,6 @@
                 <w:rFonts w:ascii="Consolas" w:hAnsi="Consolas" w:cs="Consolas"/>
                 <w:color w:val="F6F3E8"/>
               </w:rPr>
-              <w:lastRenderedPageBreak/>
               <w:tab/>
             </w:r>
             <w:r>
@@ -14835,7 +14834,7 @@
           <w:lang w:val="fr-FR"/>
         </w:rPr>
       </w:pPr>
-      <w:bookmarkStart w:id="13" w:name="_Toc388455879"/>
+      <w:bookmarkStart w:id="12" w:name="_Toc388455879"/>
       <w:r>
         <w:rPr>
           <w:rFonts w:ascii="Garamond" w:hAnsi="Garamond"/>
@@ -14845,7 +14844,7 @@
         <w:lastRenderedPageBreak/>
         <w:t>Des raccourcis dans les controller</w:t>
       </w:r>
-      <w:bookmarkEnd w:id="13"/>
+      <w:bookmarkEnd w:id="12"/>
     </w:p>
     <w:p>
       <w:pPr>
@@ -15777,7 +15776,39 @@
           <w:szCs w:val="24"/>
           <w:lang w:val="fr-FR"/>
         </w:rPr>
-        <w:t>Voici des raccourcis automatiquement propose à tous les contrôleurs que nous verrons plsu en détail par la suite :</w:t>
+        <w:t xml:space="preserve">Voici des raccourcis automatiquement propose à tous les </w:t>
+      </w:r>
+      <w:r>
+        <w:rPr>
+          <w:rFonts w:asciiTheme="minorHAnsi" w:hAnsiTheme="minorHAnsi" w:cs="Miriam"/>
+          <w:szCs w:val="24"/>
+          <w:lang w:val="fr-FR"/>
+        </w:rPr>
+        <w:t>contrôleurs que nous verrons pl</w:t>
+      </w:r>
+      <w:r>
+        <w:rPr>
+          <w:rFonts w:asciiTheme="minorHAnsi" w:hAnsiTheme="minorHAnsi" w:cs="Miriam"/>
+          <w:szCs w:val="24"/>
+          <w:lang w:val="fr-FR"/>
+        </w:rPr>
+        <w:t>u</w:t>
+      </w:r>
+      <w:r>
+        <w:rPr>
+          <w:rFonts w:asciiTheme="minorHAnsi" w:hAnsiTheme="minorHAnsi" w:cs="Miriam"/>
+          <w:szCs w:val="24"/>
+          <w:lang w:val="fr-FR"/>
+        </w:rPr>
+        <w:t>s</w:t>
+      </w:r>
+      <w:r>
+        <w:rPr>
+          <w:rFonts w:asciiTheme="minorHAnsi" w:hAnsiTheme="minorHAnsi" w:cs="Miriam"/>
+          <w:szCs w:val="24"/>
+          <w:lang w:val="fr-FR"/>
+        </w:rPr>
+        <w:t xml:space="preserve"> en détail par la suite :</w:t>
       </w:r>
     </w:p>
     <w:p>
@@ -15855,7 +15886,25 @@
           <w:szCs w:val="16"/>
         </w:rPr>
         <w:br/>
-        <w:t>$this-&gt;translator = function() { return new Translator; };</w:t>
+        <w:t xml:space="preserve">$this-&gt;translator = function() { return new </w:t>
+      </w:r>
+      <w:r>
+        <w:rPr>
+          <w:rFonts w:ascii="Courier New" w:hAnsi="Courier New" w:cs="Courier New"/>
+          <w:color w:val="FFFFFF" w:themeColor="background1"/>
+          <w:sz w:val="16"/>
+          <w:szCs w:val="16"/>
+        </w:rPr>
+        <w:t>I18n</w:t>
+      </w:r>
+      <w:r>
+        <w:rPr>
+          <w:rFonts w:ascii="Courier New" w:hAnsi="Courier New" w:cs="Courier New"/>
+          <w:color w:val="FFFFFF" w:themeColor="background1"/>
+          <w:sz w:val="16"/>
+          <w:szCs w:val="16"/>
+        </w:rPr>
+        <w:t>; };</w:t>
       </w:r>
     </w:p>
     <w:p>
@@ -15932,7 +15981,7 @@
       <w:pPr>
         <w:pStyle w:val="Titre2"/>
       </w:pPr>
-      <w:bookmarkStart w:id="14" w:name="_Toc388455880"/>
+      <w:bookmarkStart w:id="13" w:name="_Toc388455880"/>
       <w:r>
         <w:rPr>
           <w:rFonts w:ascii="Garamond" w:hAnsi="Garamond"/>
@@ -15941,7 +15990,7 @@
         <w:lastRenderedPageBreak/>
         <w:t>Manipulation des modèles</w:t>
       </w:r>
-      <w:bookmarkEnd w:id="14"/>
+      <w:bookmarkEnd w:id="13"/>
     </w:p>
     <w:p>
       <w:pPr>
@@ -16969,7 +17018,7 @@
           <w:lang w:val="fr-FR"/>
         </w:rPr>
       </w:pPr>
-      <w:bookmarkStart w:id="15" w:name="_Toc388455881"/>
+      <w:bookmarkStart w:id="14" w:name="_Toc388455881"/>
       <w:r>
         <w:rPr>
           <w:rFonts w:ascii="Garamond" w:hAnsi="Garamond"/>
@@ -16986,7 +17035,7 @@
         </w:rPr>
         <w:t>caffolding</w:t>
       </w:r>
-      <w:bookmarkEnd w:id="15"/>
+      <w:bookmarkEnd w:id="14"/>
     </w:p>
     <w:p>
       <w:pPr>
@@ -17725,7 +17774,7 @@
           <w:lang w:val="fr-FR"/>
         </w:rPr>
       </w:pPr>
-      <w:bookmarkStart w:id="16" w:name="_Toc388455882"/>
+      <w:bookmarkStart w:id="15" w:name="_Toc388455882"/>
       <w:r>
         <w:rPr>
           <w:rFonts w:ascii="Garamond" w:hAnsi="Garamond"/>
@@ -17743,7 +17792,7 @@
         </w:rPr>
         <w:t>vues</w:t>
       </w:r>
-      <w:bookmarkEnd w:id="16"/>
+      <w:bookmarkEnd w:id="15"/>
     </w:p>
     <w:p>
       <w:pPr>
@@ -18387,7 +18436,7 @@
           <w:lang w:val="fr-FR"/>
         </w:rPr>
       </w:pPr>
-      <w:bookmarkStart w:id="17" w:name="_Toc388455883"/>
+      <w:bookmarkStart w:id="16" w:name="_Toc388455883"/>
       <w:r>
         <w:rPr>
           <w:rFonts w:ascii="Century Gothic" w:hAnsi="Century Gothic"/>
@@ -18396,7 +18445,7 @@
         </w:rPr>
         <w:t>Vos besoins</w:t>
       </w:r>
-      <w:bookmarkEnd w:id="17"/>
+      <w:bookmarkEnd w:id="16"/>
     </w:p>
     <w:p>
       <w:pPr>
@@ -18405,7 +18454,7 @@
           <w:lang w:val="fr-FR"/>
         </w:rPr>
       </w:pPr>
-      <w:bookmarkStart w:id="18" w:name="_Toc388455884"/>
+      <w:bookmarkStart w:id="17" w:name="_Toc388455884"/>
       <w:r>
         <w:rPr>
           <w:rFonts w:ascii="Garamond" w:hAnsi="Garamond"/>
@@ -18414,7 +18463,7 @@
         </w:rPr>
         <w:t>Créer une page d’erreur 404/403</w:t>
       </w:r>
-      <w:bookmarkEnd w:id="18"/>
+      <w:bookmarkEnd w:id="17"/>
     </w:p>
     <w:p>
       <w:pPr>
@@ -19300,7 +19349,7 @@
           <w:lang w:val="fr-FR"/>
         </w:rPr>
       </w:pPr>
-      <w:bookmarkStart w:id="19" w:name="_Toc388455885"/>
+      <w:bookmarkStart w:id="18" w:name="_Toc388455885"/>
       <w:r>
         <w:rPr>
           <w:rFonts w:ascii="Garamond" w:hAnsi="Garamond"/>
@@ -19309,7 +19358,7 @@
         </w:rPr>
         <w:t>Variables pré-définies et commentaires des templates</w:t>
       </w:r>
-      <w:bookmarkEnd w:id="19"/>
+      <w:bookmarkEnd w:id="18"/>
     </w:p>
     <w:p>
       <w:pPr>
@@ -19780,7 +19829,7 @@
           <w:lang w:val="fr-FR"/>
         </w:rPr>
       </w:pPr>
-      <w:bookmarkStart w:id="20" w:name="_Toc388455886"/>
+      <w:bookmarkStart w:id="19" w:name="_Toc388455886"/>
       <w:r>
         <w:rPr>
           <w:rFonts w:ascii="Garamond" w:hAnsi="Garamond"/>
@@ -19813,7 +19862,7 @@
         </w:rPr>
         <w:t xml:space="preserve"> des templates</w:t>
       </w:r>
-      <w:bookmarkEnd w:id="20"/>
+      <w:bookmarkEnd w:id="19"/>
     </w:p>
     <w:p>
       <w:pPr>
@@ -23561,7 +23610,7 @@
           <w:lang w:val="fr-FR"/>
         </w:rPr>
       </w:pPr>
-      <w:bookmarkStart w:id="21" w:name="_Toc388455887"/>
+      <w:bookmarkStart w:id="20" w:name="_Toc388455887"/>
       <w:r>
         <w:rPr>
           <w:rFonts w:ascii="Garamond" w:hAnsi="Garamond"/>
@@ -23570,7 +23619,7 @@
         </w:rPr>
         <w:t>Les variables dans les templates</w:t>
       </w:r>
-      <w:bookmarkEnd w:id="21"/>
+      <w:bookmarkEnd w:id="20"/>
     </w:p>
     <w:p>
       <w:pPr>
@@ -24727,7 +24776,7 @@
           <w:lang w:val="fr-FR"/>
         </w:rPr>
       </w:pPr>
-      <w:bookmarkStart w:id="22" w:name="_Toc388455888"/>
+      <w:bookmarkStart w:id="21" w:name="_Toc388455888"/>
       <w:r>
         <w:rPr>
           <w:rFonts w:ascii="Garamond" w:hAnsi="Garamond"/>
@@ -24736,7 +24785,7 @@
         </w:rPr>
         <w:t>Les boucles et conditions dans les templates</w:t>
       </w:r>
-      <w:bookmarkEnd w:id="22"/>
+      <w:bookmarkEnd w:id="21"/>
     </w:p>
     <w:p>
       <w:pPr>
@@ -25331,7 +25380,7 @@
         <w:lastRenderedPageBreak/>
         <w:br/>
       </w:r>
-      <w:bookmarkStart w:id="23" w:name="_Toc388455889"/>
+      <w:bookmarkStart w:id="22" w:name="_Toc388455889"/>
       <w:r>
         <w:rPr>
           <w:rFonts w:ascii="Garamond" w:hAnsi="Garamond"/>
@@ -25340,7 +25389,7 @@
         </w:rPr>
         <w:t>Les fonctions dans les templates</w:t>
       </w:r>
-      <w:bookmarkEnd w:id="23"/>
+      <w:bookmarkEnd w:id="22"/>
     </w:p>
     <w:p>
       <w:pPr>
@@ -25513,7 +25562,7 @@
           <w:lang w:val="fr-FR"/>
         </w:rPr>
       </w:pPr>
-      <w:bookmarkStart w:id="24" w:name="_Toc388455890"/>
+      <w:bookmarkStart w:id="23" w:name="_Toc388455890"/>
       <w:r>
         <w:rPr>
           <w:rFonts w:cs="Miriam"/>
@@ -25538,7 +25587,7 @@
         </w:rPr>
         <w:t>outer des méthodes avec l’ORM dans mon modèle</w:t>
       </w:r>
-      <w:bookmarkEnd w:id="24"/>
+      <w:bookmarkEnd w:id="23"/>
     </w:p>
     <w:p>
       <w:pPr>
@@ -31600,6 +31649,22 @@
     </w:p>
     <w:p>
       <w:pPr>
+        <w:pStyle w:val="Titre2"/>
+        <w:rPr>
+          <w:lang w:val="fr-FR"/>
+        </w:rPr>
+      </w:pPr>
+      <w:r>
+        <w:rPr>
+          <w:rFonts w:cs="Miriam"/>
+          <w:szCs w:val="24"/>
+          <w:lang w:val="fr-FR"/>
+        </w:rPr>
+        <w:t>Application multilingue</w:t>
+      </w:r>
+    </w:p>
+    <w:p>
+      <w:pPr>
         <w:pStyle w:val="NormalWeb"/>
         <w:shd w:val="clear" w:color="auto" w:fill="FFFFFF"/>
         <w:spacing w:before="0" w:after="255"/>
@@ -31609,6 +31674,92 @@
           <w:lang w:val="fr-FR"/>
         </w:rPr>
       </w:pPr>
+      <w:r>
+        <w:rPr>
+          <w:rFonts w:cs="Miriam"/>
+          <w:szCs w:val="24"/>
+          <w:lang w:val="fr-FR"/>
+        </w:rPr>
+        <w:t>Venus</w:t>
+      </w:r>
+      <w:r>
+        <w:rPr>
+          <w:rFonts w:cs="Miriam"/>
+          <w:szCs w:val="24"/>
+          <w:lang w:val="fr-FR"/>
+        </w:rPr>
+        <w:t xml:space="preserve"> permet de faire des applications multilingues.</w:t>
+      </w:r>
+      <w:r>
+        <w:rPr>
+          <w:rFonts w:cs="Miriam"/>
+          <w:szCs w:val="24"/>
+          <w:lang w:val="fr-FR"/>
+        </w:rPr>
+        <w:t xml:space="preserve"> Pour cela vous pouvez utiliser la classe I18n qui propose 3 modes : le gettext si vous l’avez activé et que le fichier .mo existe, un traducteur local si le fichier .json existe ou sinon un simple Mock pour vous laisser simuler une traduction.</w:t>
+      </w:r>
+    </w:p>
+    <w:p>
+      <w:pPr>
+        <w:pStyle w:val="NormalWeb"/>
+        <w:shd w:val="clear" w:color="auto" w:fill="FFFFFF"/>
+        <w:spacing w:before="0" w:after="255"/>
+        <w:rPr>
+          <w:rFonts w:cs="Miriam"/>
+          <w:szCs w:val="24"/>
+          <w:lang w:val="fr-FR"/>
+        </w:rPr>
+      </w:pPr>
+      <w:r>
+        <w:rPr>
+          <w:rFonts w:cs="Miriam"/>
+          <w:szCs w:val="24"/>
+          <w:lang w:val="fr-FR"/>
+        </w:rPr>
+        <w:t>Une classe Mock permet de ne pas bloquer vos développements en proposant toutes les fonctionnalités des classes réelles mais en ayant aucun résultat réel.</w:t>
+      </w:r>
+    </w:p>
+    <w:p>
+      <w:pPr>
+        <w:pStyle w:val="NormalWeb"/>
+        <w:shd w:val="clear" w:color="auto" w:fill="FFFFFF"/>
+        <w:spacing w:before="0" w:after="255"/>
+        <w:rPr>
+          <w:rFonts w:cs="Miriam"/>
+          <w:szCs w:val="24"/>
+          <w:lang w:val="fr-FR"/>
+        </w:rPr>
+      </w:pPr>
+      <w:r>
+        <w:rPr>
+          <w:rFonts w:cs="Miriam"/>
+          <w:szCs w:val="24"/>
+          <w:lang w:val="fr-FR"/>
+        </w:rPr>
+        <w:t>Les fichiers de traductions .mo ou .json doivent se trouver dans /data/i18n/. Un exemple de fichier json est présent dans le framework.</w:t>
+      </w:r>
+    </w:p>
+    <w:p>
+      <w:pPr>
+        <w:pStyle w:val="NormalWeb"/>
+        <w:shd w:val="clear" w:color="auto" w:fill="FFFFFF"/>
+        <w:spacing w:before="0" w:after="255"/>
+        <w:rPr>
+          <w:rFonts w:cs="Miriam"/>
+          <w:szCs w:val="24"/>
+          <w:lang w:val="fr-FR"/>
+        </w:rPr>
+      </w:pPr>
+      <w:r>
+        <w:rPr>
+          <w:rFonts w:cs="Miriam"/>
+          <w:szCs w:val="24"/>
+          <w:lang w:val="fr-FR"/>
+        </w:rPr>
+        <w:t>La configuration du multilingue se fait dans le fichiers de configuration Const.json où il faudra configurer « language », « i18n_domain » et « i18n_directory ».</w:t>
+      </w:r>
+      <w:bookmarkStart w:id="24" w:name="_GoBack"/>
+      <w:bookmarkEnd w:id="24"/>
     </w:p>
     <w:p>
       <w:pPr>
@@ -33914,7 +34065,7 @@
 </file>
 
 <file path=customXml/itemProps3.xml><?xml version="1.0" encoding="utf-8"?>
-<ds:datastoreItem xmlns:ds="http://schemas.openxmlformats.org/officeDocument/2006/customXml" ds:itemID="{CA76BC2F-F950-40A9-A7D4-7F02B84B2F37}">
+<ds:datastoreItem xmlns:ds="http://schemas.openxmlformats.org/officeDocument/2006/customXml" ds:itemID="{ED8B36B6-1BF9-4690-8EC0-06BEDD2B1D6C}">
   <ds:schemaRefs>
     <ds:schemaRef ds:uri="http://schemas.openxmlformats.org/officeDocument/2006/bibliography"/>
   </ds:schemaRefs>

</xml_diff>

<commit_message>
Add gettext in Template Update I18n and mail libraries
</commit_message>
<xml_diff>
--- a/Venus_Framework_tutoriel.docx
+++ b/Venus_Framework_tutoriel.docx
@@ -31758,8 +31758,36 @@
         </w:rPr>
         <w:t>La configuration du multilingue se fait dans le fichiers de configuration Const.json où il faudra configurer « language », « i18n_domain » et « i18n_directory ».</w:t>
       </w:r>
+    </w:p>
+    <w:p>
+      <w:pPr>
+        <w:pStyle w:val="NormalWeb"/>
+        <w:shd w:val="clear" w:color="auto" w:fill="FFFFFF"/>
+        <w:spacing w:before="0" w:after="255"/>
+        <w:rPr>
+          <w:rFonts w:cs="Miriam"/>
+          <w:szCs w:val="24"/>
+          <w:lang w:val="fr-FR"/>
+        </w:rPr>
+      </w:pPr>
+      <w:r>
+        <w:rPr>
+          <w:rFonts w:cs="Miriam"/>
+          <w:szCs w:val="24"/>
+          <w:lang w:val="fr-FR"/>
+        </w:rPr>
+        <w:t>Dans un template, vous pourrez mettre {gettext word=’cool</w:t>
+      </w:r>
       <w:bookmarkStart w:id="24" w:name="_GoBack"/>
       <w:bookmarkEnd w:id="24"/>
+      <w:r>
+        <w:rPr>
+          <w:rFonts w:cs="Miriam"/>
+          <w:szCs w:val="24"/>
+          <w:lang w:val="fr-FR"/>
+        </w:rPr>
+        <w:t>’}</w:t>
+      </w:r>
     </w:p>
     <w:p>
       <w:pPr>
@@ -34065,7 +34093,7 @@
 </file>
 
 <file path=customXml/itemProps3.xml><?xml version="1.0" encoding="utf-8"?>
-<ds:datastoreItem xmlns:ds="http://schemas.openxmlformats.org/officeDocument/2006/customXml" ds:itemID="{ED8B36B6-1BF9-4690-8EC0-06BEDD2B1D6C}">
+<ds:datastoreItem xmlns:ds="http://schemas.openxmlformats.org/officeDocument/2006/customXml" ds:itemID="{0DE48CD5-254A-48B5-A8CB-18C3B68DDC37}">
   <ds:schemaRefs>
     <ds:schemaRef ds:uri="http://schemas.openxmlformats.org/officeDocument/2006/bibliography"/>
   </ds:schemaRefs>

</xml_diff>

<commit_message>
Bug fixed : The truncate method in the ORM is in error Add : New method truncate for a Model Add : Complete the document to add the truncate method
</commit_message>
<xml_diff>
--- a/Venus_Framework_tutoriel.docx
+++ b/Venus_Framework_tutoriel.docx
@@ -16829,6 +16829,78 @@
           </w:p>
         </w:tc>
       </w:tr>
+      <w:tr>
+        <w:tc>
+          <w:tcPr>
+            <w:cnfStyle w:val="001000000000" w:firstRow="0" w:lastRow="0" w:firstColumn="1" w:lastColumn="0" w:oddVBand="0" w:evenVBand="0" w:oddHBand="0" w:evenHBand="0" w:firstRowFirstColumn="0" w:firstRowLastColumn="0" w:lastRowFirstColumn="0" w:lastRowLastColumn="0"/>
+            <w:tcW w:w="4565" w:type="dxa"/>
+            <w:tcBorders>
+              <w:top w:val="single" w:sz="4" w:space="0" w:color="auto"/>
+              <w:left w:val="single" w:sz="4" w:space="0" w:color="auto"/>
+              <w:bottom w:val="single" w:sz="4" w:space="0" w:color="auto"/>
+              <w:right w:val="single" w:sz="4" w:space="0" w:color="auto"/>
+            </w:tcBorders>
+            <w:shd w:val="clear" w:color="auto" w:fill="D9D9D9" w:themeFill="background1" w:themeFillShade="D9"/>
+          </w:tcPr>
+          <w:p>
+            <w:pPr>
+              <w:pStyle w:val="NormalWeb"/>
+              <w:spacing w:before="0" w:after="255" w:line="240" w:lineRule="auto"/>
+              <w:rPr>
+                <w:rFonts w:ascii="inherit" w:hAnsi="inherit"/>
+                <w:color w:val="808080" w:themeColor="background1" w:themeShade="80"/>
+                <w:sz w:val="21"/>
+                <w:szCs w:val="21"/>
+              </w:rPr>
+            </w:pPr>
+            <w:r>
+              <w:rPr>
+                <w:rFonts w:ascii="inherit" w:hAnsi="inherit"/>
+                <w:color w:val="808080" w:themeColor="background1" w:themeShade="80"/>
+                <w:sz w:val="21"/>
+                <w:szCs w:val="21"/>
+              </w:rPr>
+              <w:t>truncate()</w:t>
+            </w:r>
+          </w:p>
+        </w:tc>
+        <w:tc>
+          <w:tcPr>
+            <w:tcW w:w="4565" w:type="dxa"/>
+            <w:tcBorders>
+              <w:top w:val="single" w:sz="4" w:space="0" w:color="auto"/>
+              <w:left w:val="single" w:sz="4" w:space="0" w:color="auto"/>
+              <w:bottom w:val="single" w:sz="4" w:space="0" w:color="auto"/>
+              <w:right w:val="single" w:sz="4" w:space="0" w:color="auto"/>
+            </w:tcBorders>
+            <w:shd w:val="clear" w:color="auto" w:fill="D9D9D9" w:themeFill="background1" w:themeFillShade="D9"/>
+          </w:tcPr>
+          <w:p>
+            <w:pPr>
+              <w:pStyle w:val="NormalWeb"/>
+              <w:spacing w:before="0" w:after="255" w:line="240" w:lineRule="auto"/>
+              <w:cnfStyle w:val="000000000000" w:firstRow="0" w:lastRow="0" w:firstColumn="0" w:lastColumn="0" w:oddVBand="0" w:evenVBand="0" w:oddHBand="0" w:evenHBand="0" w:firstRowFirstColumn="0" w:firstRowLastColumn="0" w:lastRowFirstColumn="0" w:lastRowLastColumn="0"/>
+              <w:rPr>
+                <w:rFonts w:ascii="inherit" w:hAnsi="inherit"/>
+                <w:color w:val="808080" w:themeColor="background1" w:themeShade="80"/>
+                <w:sz w:val="21"/>
+                <w:szCs w:val="21"/>
+              </w:rPr>
+            </w:pPr>
+            <w:r>
+              <w:rPr>
+                <w:rFonts w:ascii="inherit" w:hAnsi="inherit"/>
+                <w:color w:val="808080" w:themeColor="background1" w:themeShade="80"/>
+                <w:sz w:val="21"/>
+                <w:szCs w:val="21"/>
+              </w:rPr>
+              <w:t>Vide la table complète</w:t>
+            </w:r>
+            <w:bookmarkStart w:id="14" w:name="_GoBack"/>
+            <w:bookmarkEnd w:id="14"/>
+          </w:p>
+        </w:tc>
+      </w:tr>
     </w:tbl>
     <w:p>
       <w:pPr>
@@ -17018,7 +17090,7 @@
           <w:lang w:val="fr-FR"/>
         </w:rPr>
       </w:pPr>
-      <w:bookmarkStart w:id="14" w:name="_Toc388455881"/>
+      <w:bookmarkStart w:id="15" w:name="_Toc388455881"/>
       <w:r>
         <w:rPr>
           <w:rFonts w:ascii="Garamond" w:hAnsi="Garamond"/>
@@ -17035,7 +17107,7 @@
         </w:rPr>
         <w:t>caffolding</w:t>
       </w:r>
-      <w:bookmarkEnd w:id="14"/>
+      <w:bookmarkEnd w:id="15"/>
     </w:p>
     <w:p>
       <w:pPr>
@@ -17774,7 +17846,7 @@
           <w:lang w:val="fr-FR"/>
         </w:rPr>
       </w:pPr>
-      <w:bookmarkStart w:id="15" w:name="_Toc388455882"/>
+      <w:bookmarkStart w:id="16" w:name="_Toc388455882"/>
       <w:r>
         <w:rPr>
           <w:rFonts w:ascii="Garamond" w:hAnsi="Garamond"/>
@@ -17792,7 +17864,7 @@
         </w:rPr>
         <w:t>vues</w:t>
       </w:r>
-      <w:bookmarkEnd w:id="15"/>
+      <w:bookmarkEnd w:id="16"/>
     </w:p>
     <w:p>
       <w:pPr>
@@ -18436,7 +18508,7 @@
           <w:lang w:val="fr-FR"/>
         </w:rPr>
       </w:pPr>
-      <w:bookmarkStart w:id="16" w:name="_Toc388455883"/>
+      <w:bookmarkStart w:id="17" w:name="_Toc388455883"/>
       <w:r>
         <w:rPr>
           <w:rFonts w:ascii="Century Gothic" w:hAnsi="Century Gothic"/>
@@ -18445,7 +18517,7 @@
         </w:rPr>
         <w:t>Vos besoins</w:t>
       </w:r>
-      <w:bookmarkEnd w:id="16"/>
+      <w:bookmarkEnd w:id="17"/>
     </w:p>
     <w:p>
       <w:pPr>
@@ -18454,7 +18526,7 @@
           <w:lang w:val="fr-FR"/>
         </w:rPr>
       </w:pPr>
-      <w:bookmarkStart w:id="17" w:name="_Toc388455884"/>
+      <w:bookmarkStart w:id="18" w:name="_Toc388455884"/>
       <w:r>
         <w:rPr>
           <w:rFonts w:ascii="Garamond" w:hAnsi="Garamond"/>
@@ -18463,7 +18535,7 @@
         </w:rPr>
         <w:t>Créer une page d’erreur 404/403</w:t>
       </w:r>
-      <w:bookmarkEnd w:id="17"/>
+      <w:bookmarkEnd w:id="18"/>
     </w:p>
     <w:p>
       <w:pPr>
@@ -19349,7 +19421,7 @@
           <w:lang w:val="fr-FR"/>
         </w:rPr>
       </w:pPr>
-      <w:bookmarkStart w:id="18" w:name="_Toc388455885"/>
+      <w:bookmarkStart w:id="19" w:name="_Toc388455885"/>
       <w:r>
         <w:rPr>
           <w:rFonts w:ascii="Garamond" w:hAnsi="Garamond"/>
@@ -19358,7 +19430,7 @@
         </w:rPr>
         <w:t>Variables pré-définies et commentaires des templates</w:t>
       </w:r>
-      <w:bookmarkEnd w:id="18"/>
+      <w:bookmarkEnd w:id="19"/>
     </w:p>
     <w:p>
       <w:pPr>
@@ -19829,7 +19901,7 @@
           <w:lang w:val="fr-FR"/>
         </w:rPr>
       </w:pPr>
-      <w:bookmarkStart w:id="19" w:name="_Toc388455886"/>
+      <w:bookmarkStart w:id="20" w:name="_Toc388455886"/>
       <w:r>
         <w:rPr>
           <w:rFonts w:ascii="Garamond" w:hAnsi="Garamond"/>
@@ -19862,7 +19934,7 @@
         </w:rPr>
         <w:t xml:space="preserve"> des templates</w:t>
       </w:r>
-      <w:bookmarkEnd w:id="19"/>
+      <w:bookmarkEnd w:id="20"/>
     </w:p>
     <w:p>
       <w:pPr>
@@ -23610,7 +23682,7 @@
           <w:lang w:val="fr-FR"/>
         </w:rPr>
       </w:pPr>
-      <w:bookmarkStart w:id="20" w:name="_Toc388455887"/>
+      <w:bookmarkStart w:id="21" w:name="_Toc388455887"/>
       <w:r>
         <w:rPr>
           <w:rFonts w:ascii="Garamond" w:hAnsi="Garamond"/>
@@ -23619,7 +23691,7 @@
         </w:rPr>
         <w:t>Les variables dans les templates</w:t>
       </w:r>
-      <w:bookmarkEnd w:id="20"/>
+      <w:bookmarkEnd w:id="21"/>
     </w:p>
     <w:p>
       <w:pPr>
@@ -24776,7 +24848,7 @@
           <w:lang w:val="fr-FR"/>
         </w:rPr>
       </w:pPr>
-      <w:bookmarkStart w:id="21" w:name="_Toc388455888"/>
+      <w:bookmarkStart w:id="22" w:name="_Toc388455888"/>
       <w:r>
         <w:rPr>
           <w:rFonts w:ascii="Garamond" w:hAnsi="Garamond"/>
@@ -24785,7 +24857,7 @@
         </w:rPr>
         <w:t>Les boucles et conditions dans les templates</w:t>
       </w:r>
-      <w:bookmarkEnd w:id="21"/>
+      <w:bookmarkEnd w:id="22"/>
     </w:p>
     <w:p>
       <w:pPr>
@@ -25380,7 +25452,7 @@
         <w:lastRenderedPageBreak/>
         <w:br/>
       </w:r>
-      <w:bookmarkStart w:id="22" w:name="_Toc388455889"/>
+      <w:bookmarkStart w:id="23" w:name="_Toc388455889"/>
       <w:r>
         <w:rPr>
           <w:rFonts w:ascii="Garamond" w:hAnsi="Garamond"/>
@@ -25389,7 +25461,7 @@
         </w:rPr>
         <w:t>Les fonctions dans les templates</w:t>
       </w:r>
-      <w:bookmarkEnd w:id="22"/>
+      <w:bookmarkEnd w:id="23"/>
     </w:p>
     <w:p>
       <w:pPr>
@@ -25562,7 +25634,7 @@
           <w:lang w:val="fr-FR"/>
         </w:rPr>
       </w:pPr>
-      <w:bookmarkStart w:id="23" w:name="_Toc388455890"/>
+      <w:bookmarkStart w:id="24" w:name="_Toc388455890"/>
       <w:r>
         <w:rPr>
           <w:rFonts w:cs="Miriam"/>
@@ -25587,7 +25659,7 @@
         </w:rPr>
         <w:t>outer des méthodes avec l’ORM dans mon modèle</w:t>
       </w:r>
-      <w:bookmarkEnd w:id="23"/>
+      <w:bookmarkEnd w:id="24"/>
     </w:p>
     <w:p>
       <w:pPr>
@@ -31680,15 +31752,7 @@
           <w:szCs w:val="24"/>
           <w:lang w:val="fr-FR"/>
         </w:rPr>
-        <w:t>Venus</w:t>
-      </w:r>
-      <w:r>
-        <w:rPr>
-          <w:rFonts w:cs="Miriam"/>
-          <w:szCs w:val="24"/>
-          <w:lang w:val="fr-FR"/>
-        </w:rPr>
-        <w:t xml:space="preserve"> permet de faire des applications multilingues.</w:t>
+        <w:t>Venus permet de faire des applications multilingues.</w:t>
       </w:r>
       <w:r>
         <w:rPr>
@@ -31776,17 +31840,7 @@
           <w:szCs w:val="24"/>
           <w:lang w:val="fr-FR"/>
         </w:rPr>
-        <w:t>Dans un template, vous pourrez mettre {gettext word=’cool</w:t>
-      </w:r>
-      <w:bookmarkStart w:id="24" w:name="_GoBack"/>
-      <w:bookmarkEnd w:id="24"/>
-      <w:r>
-        <w:rPr>
-          <w:rFonts w:cs="Miriam"/>
-          <w:szCs w:val="24"/>
-          <w:lang w:val="fr-FR"/>
-        </w:rPr>
-        <w:t>’}</w:t>
+        <w:t>Dans un template, vous pourrez mettre {gettext word=’cool’}</w:t>
       </w:r>
     </w:p>
     <w:p>
@@ -34093,7 +34147,7 @@
 </file>
 
 <file path=customXml/itemProps3.xml><?xml version="1.0" encoding="utf-8"?>
-<ds:datastoreItem xmlns:ds="http://schemas.openxmlformats.org/officeDocument/2006/customXml" ds:itemID="{0DE48CD5-254A-48B5-A8CB-18C3B68DDC37}">
+<ds:datastoreItem xmlns:ds="http://schemas.openxmlformats.org/officeDocument/2006/customXml" ds:itemID="{EA807436-3B3D-4073-B6BA-5A6C16D800F1}">
   <ds:schemaRefs>
     <ds:schemaRef ds:uri="http://schemas.openxmlformats.org/officeDocument/2006/bibliography"/>
   </ds:schemaRefs>

</xml_diff>

<commit_message>
Add : On Duplicate Key Update in the Orm Add : Accept On Duplicate Key Method in the save of Entity Bug fixed : Review of the HTTP librairy for the PUT method Update : Doc
</commit_message>
<xml_diff>
--- a/Venus_Framework_tutoriel.docx
+++ b/Venus_Framework_tutoriel.docx
@@ -16896,8 +16896,6 @@
               </w:rPr>
               <w:t>Vide la table complète</w:t>
             </w:r>
-            <w:bookmarkStart w:id="14" w:name="_GoBack"/>
-            <w:bookmarkEnd w:id="14"/>
           </w:p>
         </w:tc>
       </w:tr>
@@ -17090,7 +17088,7 @@
           <w:lang w:val="fr-FR"/>
         </w:rPr>
       </w:pPr>
-      <w:bookmarkStart w:id="15" w:name="_Toc388455881"/>
+      <w:bookmarkStart w:id="14" w:name="_Toc388455881"/>
       <w:r>
         <w:rPr>
           <w:rFonts w:ascii="Garamond" w:hAnsi="Garamond"/>
@@ -17107,7 +17105,7 @@
         </w:rPr>
         <w:t>caffolding</w:t>
       </w:r>
-      <w:bookmarkEnd w:id="15"/>
+      <w:bookmarkEnd w:id="14"/>
     </w:p>
     <w:p>
       <w:pPr>
@@ -17846,7 +17844,7 @@
           <w:lang w:val="fr-FR"/>
         </w:rPr>
       </w:pPr>
-      <w:bookmarkStart w:id="16" w:name="_Toc388455882"/>
+      <w:bookmarkStart w:id="15" w:name="_Toc388455882"/>
       <w:r>
         <w:rPr>
           <w:rFonts w:ascii="Garamond" w:hAnsi="Garamond"/>
@@ -17864,7 +17862,7 @@
         </w:rPr>
         <w:t>vues</w:t>
       </w:r>
-      <w:bookmarkEnd w:id="16"/>
+      <w:bookmarkEnd w:id="15"/>
     </w:p>
     <w:p>
       <w:pPr>
@@ -18508,7 +18506,7 @@
           <w:lang w:val="fr-FR"/>
         </w:rPr>
       </w:pPr>
-      <w:bookmarkStart w:id="17" w:name="_Toc388455883"/>
+      <w:bookmarkStart w:id="16" w:name="_Toc388455883"/>
       <w:r>
         <w:rPr>
           <w:rFonts w:ascii="Century Gothic" w:hAnsi="Century Gothic"/>
@@ -18517,7 +18515,7 @@
         </w:rPr>
         <w:t>Vos besoins</w:t>
       </w:r>
-      <w:bookmarkEnd w:id="17"/>
+      <w:bookmarkEnd w:id="16"/>
     </w:p>
     <w:p>
       <w:pPr>
@@ -18526,7 +18524,7 @@
           <w:lang w:val="fr-FR"/>
         </w:rPr>
       </w:pPr>
-      <w:bookmarkStart w:id="18" w:name="_Toc388455884"/>
+      <w:bookmarkStart w:id="17" w:name="_Toc388455884"/>
       <w:r>
         <w:rPr>
           <w:rFonts w:ascii="Garamond" w:hAnsi="Garamond"/>
@@ -18535,7 +18533,7 @@
         </w:rPr>
         <w:t>Créer une page d’erreur 404/403</w:t>
       </w:r>
-      <w:bookmarkEnd w:id="18"/>
+      <w:bookmarkEnd w:id="17"/>
     </w:p>
     <w:p>
       <w:pPr>
@@ -19421,7 +19419,7 @@
           <w:lang w:val="fr-FR"/>
         </w:rPr>
       </w:pPr>
-      <w:bookmarkStart w:id="19" w:name="_Toc388455885"/>
+      <w:bookmarkStart w:id="18" w:name="_Toc388455885"/>
       <w:r>
         <w:rPr>
           <w:rFonts w:ascii="Garamond" w:hAnsi="Garamond"/>
@@ -19430,7 +19428,7 @@
         </w:rPr>
         <w:t>Variables pré-définies et commentaires des templates</w:t>
       </w:r>
-      <w:bookmarkEnd w:id="19"/>
+      <w:bookmarkEnd w:id="18"/>
     </w:p>
     <w:p>
       <w:pPr>
@@ -19901,7 +19899,7 @@
           <w:lang w:val="fr-FR"/>
         </w:rPr>
       </w:pPr>
-      <w:bookmarkStart w:id="20" w:name="_Toc388455886"/>
+      <w:bookmarkStart w:id="19" w:name="_Toc388455886"/>
       <w:r>
         <w:rPr>
           <w:rFonts w:ascii="Garamond" w:hAnsi="Garamond"/>
@@ -19934,7 +19932,7 @@
         </w:rPr>
         <w:t xml:space="preserve"> des templates</w:t>
       </w:r>
-      <w:bookmarkEnd w:id="20"/>
+      <w:bookmarkEnd w:id="19"/>
     </w:p>
     <w:p>
       <w:pPr>
@@ -23682,7 +23680,7 @@
           <w:lang w:val="fr-FR"/>
         </w:rPr>
       </w:pPr>
-      <w:bookmarkStart w:id="21" w:name="_Toc388455887"/>
+      <w:bookmarkStart w:id="20" w:name="_Toc388455887"/>
       <w:r>
         <w:rPr>
           <w:rFonts w:ascii="Garamond" w:hAnsi="Garamond"/>
@@ -23691,7 +23689,7 @@
         </w:rPr>
         <w:t>Les variables dans les templates</w:t>
       </w:r>
-      <w:bookmarkEnd w:id="21"/>
+      <w:bookmarkEnd w:id="20"/>
     </w:p>
     <w:p>
       <w:pPr>
@@ -24848,7 +24846,7 @@
           <w:lang w:val="fr-FR"/>
         </w:rPr>
       </w:pPr>
-      <w:bookmarkStart w:id="22" w:name="_Toc388455888"/>
+      <w:bookmarkStart w:id="21" w:name="_Toc388455888"/>
       <w:r>
         <w:rPr>
           <w:rFonts w:ascii="Garamond" w:hAnsi="Garamond"/>
@@ -24857,7 +24855,7 @@
         </w:rPr>
         <w:t>Les boucles et conditions dans les templates</w:t>
       </w:r>
-      <w:bookmarkEnd w:id="22"/>
+      <w:bookmarkEnd w:id="21"/>
     </w:p>
     <w:p>
       <w:pPr>
@@ -25452,7 +25450,7 @@
         <w:lastRenderedPageBreak/>
         <w:br/>
       </w:r>
-      <w:bookmarkStart w:id="23" w:name="_Toc388455889"/>
+      <w:bookmarkStart w:id="22" w:name="_Toc388455889"/>
       <w:r>
         <w:rPr>
           <w:rFonts w:ascii="Garamond" w:hAnsi="Garamond"/>
@@ -25461,7 +25459,7 @@
         </w:rPr>
         <w:t>Les fonctions dans les templates</w:t>
       </w:r>
-      <w:bookmarkEnd w:id="23"/>
+      <w:bookmarkEnd w:id="22"/>
     </w:p>
     <w:p>
       <w:pPr>
@@ -25634,7 +25632,7 @@
           <w:lang w:val="fr-FR"/>
         </w:rPr>
       </w:pPr>
-      <w:bookmarkStart w:id="24" w:name="_Toc388455890"/>
+      <w:bookmarkStart w:id="23" w:name="_Toc388455890"/>
       <w:r>
         <w:rPr>
           <w:rFonts w:cs="Miriam"/>
@@ -25659,7 +25657,7 @@
         </w:rPr>
         <w:t>outer des méthodes avec l’ORM dans mon modèle</w:t>
       </w:r>
-      <w:bookmarkEnd w:id="24"/>
+      <w:bookmarkEnd w:id="23"/>
     </w:p>
     <w:p>
       <w:pPr>
@@ -31560,6 +31558,23 @@
         </w:rPr>
         <w:t>$oEntity-&gt;save() ; pour la sauvegarder (update ou insert selon la clé primaire indiquée)</w:t>
       </w:r>
+      <w:r>
+        <w:rPr>
+          <w:rFonts w:cs="Miriam"/>
+          <w:szCs w:val="24"/>
+          <w:lang w:val="fr-FR"/>
+        </w:rPr>
+        <w:br/>
+        <w:t>=&gt; on peut mettre true en paramètre pour accepter un INSERT ON DUPLICATE KEY UPDATE</w:t>
+      </w:r>
+      <w:r>
+        <w:rPr>
+          <w:rFonts w:cs="Miriam"/>
+          <w:szCs w:val="24"/>
+          <w:lang w:val="fr-FR"/>
+        </w:rPr>
+        <w:t>.</w:t>
+      </w:r>
     </w:p>
     <w:p>
       <w:pPr>
@@ -31572,6 +31587,8 @@
           <w:lang w:val="fr-FR"/>
         </w:rPr>
       </w:pPr>
+      <w:bookmarkStart w:id="24" w:name="_GoBack"/>
+      <w:bookmarkEnd w:id="24"/>
       <w:r>
         <w:rPr>
           <w:rFonts w:cs="Miriam"/>
@@ -31634,6 +31651,7 @@
           <w:szCs w:val="24"/>
           <w:lang w:val="fr-FR"/>
         </w:rPr>
+        <w:lastRenderedPageBreak/>
         <w:t>Pour utiliser un cache, il suffit d’utiliser cette classe :</w:t>
       </w:r>
     </w:p>
@@ -31654,7 +31672,6 @@
           <w:szCs w:val="24"/>
           <w:lang w:val="fr-FR"/>
         </w:rPr>
-        <w:lastRenderedPageBreak/>
         <w:t>$oCache = new \Venus\lib\Cache;</w:t>
       </w:r>
       <w:r>
@@ -34147,7 +34164,7 @@
 </file>
 
 <file path=customXml/itemProps3.xml><?xml version="1.0" encoding="utf-8"?>
-<ds:datastoreItem xmlns:ds="http://schemas.openxmlformats.org/officeDocument/2006/customXml" ds:itemID="{EA807436-3B3D-4073-B6BA-5A6C16D800F1}">
+<ds:datastoreItem xmlns:ds="http://schemas.openxmlformats.org/officeDocument/2006/customXml" ds:itemID="{49891276-7867-4622-80AF-817B9BC5501F}">
   <ds:schemaRefs>
     <ds:schemaRef ds:uri="http://schemas.openxmlformats.org/officeDocument/2006/bibliography"/>
   </ds:schemaRefs>

</xml_diff>

<commit_message>
Update : document to add the join concept for the scaffolding Update : improve the join in the scaffolding Bug fixed : correction in the entity for the join Bug fixed : have the capacity to add a value for the kind decimal of mysql
</commit_message>
<xml_diff>
--- a/Venus_Framework_tutoriel.docx
+++ b/Venus_Framework_tutoriel.docx
@@ -16,7 +16,6 @@
           <w:docPartUnique/>
         </w:docPartObj>
       </w:sdtPr>
-      <w:sdtEndPr/>
       <w:sdtContent>
         <w:sdt>
           <w:sdtPr>
@@ -32,7 +31,6 @@
               <w:docPartUnique/>
             </w:docPartObj>
           </w:sdtPr>
-          <w:sdtEndPr/>
           <w:sdtContent>
             <w:p>
               <w:pPr>
@@ -51,7 +49,6 @@
                   <w:id w:val="-759527637"/>
                   <w:picture/>
                 </w:sdtPr>
-                <w:sdtEndPr/>
                 <w:sdtContent>
                   <w:r>
                     <w:rPr>
@@ -191,7 +188,6 @@
                                           <w:dataBinding w:prefixMappings="xmlns:ns0='http://schemas.microsoft.com/office/2006/coverPageProps' " w:xpath="/ns0:CoverPageProperties[1]/ns0:CompanyAddress[1]" w:storeItemID="{55AF091B-3C7A-41E3-B477-F2FDAA23CFDA}"/>
                                           <w:text w:multiLine="1"/>
                                         </w:sdtPr>
-                                        <w:sdtEndPr/>
                                         <w:sdtContent>
                                           <w:tc>
                                             <w:tcPr>
@@ -269,7 +265,6 @@
                                             <w:dataBinding w:prefixMappings="xmlns:ns0='http://schemas.microsoft.com/office/2006/coverPageProps' " w:xpath="/ns0:CoverPageProperties[1]/ns0:CompanyEmail[1]" w:storeItemID="{55AF091B-3C7A-41E3-B477-F2FDAA23CFDA}"/>
                                             <w:text/>
                                           </w:sdtPr>
-                                          <w:sdtEndPr/>
                                           <w:sdtContent>
                                             <w:p>
                                               <w:pPr>
@@ -295,7 +290,6 @@
                                               <w:dataBinding w:prefixMappings="xmlns:ns0='http://purl.org/dc/elements/1.1/' xmlns:ns1='http://schemas.openxmlformats.org/package/2006/metadata/core-properties' " w:xpath="/ns1:coreProperties[1]/ns1:contentStatus[1]" w:storeItemID="{6C3C8BC8-F283-45AE-878A-BAB7291924A1}"/>
                                               <w:text/>
                                             </w:sdtPr>
-                                            <w:sdtEndPr/>
                                             <w:sdtContent>
                                               <w:r>
                                                 <w:t>https://github.com/las93</w:t>
@@ -366,7 +360,6 @@
                                     <w:dataBinding w:prefixMappings="xmlns:ns0='http://schemas.microsoft.com/office/2006/coverPageProps' " w:xpath="/ns0:CoverPageProperties[1]/ns0:CompanyAddress[1]" w:storeItemID="{55AF091B-3C7A-41E3-B477-F2FDAA23CFDA}"/>
                                     <w:text w:multiLine="1"/>
                                   </w:sdtPr>
-                                  <w:sdtEndPr/>
                                   <w:sdtContent>
                                     <w:tc>
                                       <w:tcPr>
@@ -444,7 +437,6 @@
                                       <w:dataBinding w:prefixMappings="xmlns:ns0='http://schemas.microsoft.com/office/2006/coverPageProps' " w:xpath="/ns0:CoverPageProperties[1]/ns0:CompanyEmail[1]" w:storeItemID="{55AF091B-3C7A-41E3-B477-F2FDAA23CFDA}"/>
                                       <w:text/>
                                     </w:sdtPr>
-                                    <w:sdtEndPr/>
                                     <w:sdtContent>
                                       <w:p>
                                         <w:pPr>
@@ -470,7 +462,6 @@
                                         <w:dataBinding w:prefixMappings="xmlns:ns0='http://purl.org/dc/elements/1.1/' xmlns:ns1='http://schemas.openxmlformats.org/package/2006/metadata/core-properties' " w:xpath="/ns1:coreProperties[1]/ns1:contentStatus[1]" w:storeItemID="{6C3C8BC8-F283-45AE-878A-BAB7291924A1}"/>
                                         <w:text/>
                                       </w:sdtPr>
-                                      <w:sdtEndPr/>
                                       <w:sdtContent>
                                         <w:r>
                                           <w:t>https://github.com/las93</w:t>
@@ -567,7 +558,6 @@
                                         <w:dataBinding w:prefixMappings="xmlns:ns0='http://purl.org/dc/elements/1.1/' xmlns:ns1='http://schemas.openxmlformats.org/package/2006/metadata/core-properties' " w:xpath="/ns1:coreProperties[1]/ns0:title[1]" w:storeItemID="{6C3C8BC8-F283-45AE-878A-BAB7291924A1}"/>
                                         <w:text/>
                                       </w:sdtPr>
-                                      <w:sdtEndPr/>
                                       <w:sdtContent>
                                         <w:r>
                                           <w:rPr>
@@ -596,7 +586,6 @@
                                         <w:dataBinding w:prefixMappings="xmlns:ns0='http://purl.org/dc/elements/1.1/' xmlns:ns1='http://schemas.openxmlformats.org/package/2006/metadata/core-properties' " w:xpath="/ns1:coreProperties[1]/ns0:subject[1]" w:storeItemID="{6C3C8BC8-F283-45AE-878A-BAB7291924A1}"/>
                                         <w:text/>
                                       </w:sdtPr>
-                                      <w:sdtEndPr/>
                                       <w:sdtContent>
                                         <w:r>
                                           <w:rPr>
@@ -650,7 +639,6 @@
                                   <w:dataBinding w:prefixMappings="xmlns:ns0='http://purl.org/dc/elements/1.1/' xmlns:ns1='http://schemas.openxmlformats.org/package/2006/metadata/core-properties' " w:xpath="/ns1:coreProperties[1]/ns0:title[1]" w:storeItemID="{6C3C8BC8-F283-45AE-878A-BAB7291924A1}"/>
                                   <w:text/>
                                 </w:sdtPr>
-                                <w:sdtEndPr/>
                                 <w:sdtContent>
                                   <w:r>
                                     <w:rPr>
@@ -679,7 +667,6 @@
                                   <w:dataBinding w:prefixMappings="xmlns:ns0='http://purl.org/dc/elements/1.1/' xmlns:ns1='http://schemas.openxmlformats.org/package/2006/metadata/core-properties' " w:xpath="/ns1:coreProperties[1]/ns0:subject[1]" w:storeItemID="{6C3C8BC8-F283-45AE-878A-BAB7291924A1}"/>
                                   <w:text/>
                                 </w:sdtPr>
-                                <w:sdtEndPr/>
                                 <w:sdtContent>
                                   <w:r>
                                     <w:rPr>
@@ -31587,8 +31574,6 @@
           <w:lang w:val="fr-FR"/>
         </w:rPr>
       </w:pPr>
-      <w:bookmarkStart w:id="24" w:name="_GoBack"/>
-      <w:bookmarkEnd w:id="24"/>
       <w:r>
         <w:rPr>
           <w:rFonts w:cs="Miriam"/>
@@ -31859,6 +31844,260 @@
         </w:rPr>
         <w:t>Dans un template, vous pourrez mettre {gettext word=’cool’}</w:t>
       </w:r>
+    </w:p>
+    <w:p>
+      <w:pPr>
+        <w:pStyle w:val="Titre2"/>
+        <w:rPr>
+          <w:lang w:val="fr-FR"/>
+        </w:rPr>
+      </w:pPr>
+      <w:r>
+        <w:rPr>
+          <w:rFonts w:cs="Miriam"/>
+          <w:szCs w:val="24"/>
+          <w:lang w:val="fr-FR"/>
+        </w:rPr>
+        <w:t>Faire un modèle de données avec un join</w:t>
+      </w:r>
+    </w:p>
+    <w:p>
+      <w:pPr>
+        <w:pStyle w:val="NormalWeb"/>
+        <w:shd w:val="clear" w:color="auto" w:fill="FFFFFF"/>
+        <w:spacing w:before="0" w:after="255"/>
+        <w:rPr>
+          <w:rFonts w:cs="Miriam"/>
+          <w:szCs w:val="24"/>
+          <w:lang w:val="fr-FR"/>
+        </w:rPr>
+      </w:pPr>
+      <w:r>
+        <w:rPr>
+          <w:rFonts w:cs="Miriam"/>
+          <w:szCs w:val="24"/>
+          <w:lang w:val="fr-FR"/>
+        </w:rPr>
+        <w:t>Venus permet aux entités de se lier entre elles. Pour cela il suffit de définir un join</w:t>
+      </w:r>
+      <w:r>
+        <w:rPr>
+          <w:rFonts w:cs="Miriam"/>
+          <w:szCs w:val="24"/>
+          <w:lang w:val="fr-FR"/>
+        </w:rPr>
+        <w:t xml:space="preserve"> sur un des champs join dans le Db.conf comme ceci :</w:t>
+      </w:r>
+    </w:p>
+    <w:p>
+      <w:pPr>
+        <w:autoSpaceDE w:val="0"/>
+        <w:autoSpaceDN w:val="0"/>
+        <w:adjustRightInd w:val="0"/>
+        <w:spacing w:before="0" w:after="0" w:line="240" w:lineRule="auto"/>
+        <w:rPr>
+          <w:rFonts w:ascii="Consolas" w:eastAsiaTheme="minorEastAsia" w:hAnsi="Consolas" w:cs="Consolas"/>
+          <w:color w:val="4C483D" w:themeColor="text2"/>
+          <w:kern w:val="0"/>
+          <w:lang w:eastAsia="ja-JP"/>
+        </w:rPr>
+      </w:pPr>
+      <w:r>
+        <w:rPr>
+          <w:rFonts w:ascii="Consolas" w:eastAsiaTheme="minorEastAsia" w:hAnsi="Consolas" w:cs="Consolas"/>
+          <w:color w:val="4C483D" w:themeColor="text2"/>
+          <w:kern w:val="0"/>
+          <w:lang w:eastAsia="ja-JP"/>
+        </w:rPr>
+        <w:t xml:space="preserve">                        "id_product": {</w:t>
+      </w:r>
+    </w:p>
+    <w:p>
+      <w:pPr>
+        <w:autoSpaceDE w:val="0"/>
+        <w:autoSpaceDN w:val="0"/>
+        <w:adjustRightInd w:val="0"/>
+        <w:spacing w:before="0" w:after="0" w:line="240" w:lineRule="auto"/>
+        <w:rPr>
+          <w:rFonts w:ascii="Consolas" w:eastAsiaTheme="minorEastAsia" w:hAnsi="Consolas" w:cs="Consolas"/>
+          <w:color w:val="4C483D" w:themeColor="text2"/>
+          <w:kern w:val="0"/>
+          <w:lang w:eastAsia="ja-JP"/>
+        </w:rPr>
+      </w:pPr>
+      <w:r>
+        <w:rPr>
+          <w:rFonts w:ascii="Consolas" w:eastAsiaTheme="minorEastAsia" w:hAnsi="Consolas" w:cs="Consolas"/>
+          <w:color w:val="4C483D" w:themeColor="text2"/>
+          <w:kern w:val="0"/>
+          <w:lang w:eastAsia="ja-JP"/>
+        </w:rPr>
+        <w:t xml:space="preserve">                            "type": "int",</w:t>
+      </w:r>
+    </w:p>
+    <w:p>
+      <w:pPr>
+        <w:autoSpaceDE w:val="0"/>
+        <w:autoSpaceDN w:val="0"/>
+        <w:adjustRightInd w:val="0"/>
+        <w:spacing w:before="0" w:after="0" w:line="240" w:lineRule="auto"/>
+        <w:rPr>
+          <w:rFonts w:ascii="Consolas" w:eastAsiaTheme="minorEastAsia" w:hAnsi="Consolas" w:cs="Consolas"/>
+          <w:color w:val="4C483D" w:themeColor="text2"/>
+          <w:kern w:val="0"/>
+          <w:lang w:eastAsia="ja-JP"/>
+        </w:rPr>
+      </w:pPr>
+      <w:r>
+        <w:rPr>
+          <w:rFonts w:ascii="Consolas" w:eastAsiaTheme="minorEastAsia" w:hAnsi="Consolas" w:cs="Consolas"/>
+          <w:color w:val="4C483D" w:themeColor="text2"/>
+          <w:kern w:val="0"/>
+          <w:lang w:eastAsia="ja-JP"/>
+        </w:rPr>
+        <w:t xml:space="preserve">                            "null": false,</w:t>
+      </w:r>
+    </w:p>
+    <w:p>
+      <w:pPr>
+        <w:autoSpaceDE w:val="0"/>
+        <w:autoSpaceDN w:val="0"/>
+        <w:adjustRightInd w:val="0"/>
+        <w:spacing w:before="0" w:after="0" w:line="240" w:lineRule="auto"/>
+        <w:rPr>
+          <w:rFonts w:ascii="Consolas" w:eastAsiaTheme="minorEastAsia" w:hAnsi="Consolas" w:cs="Consolas"/>
+          <w:color w:val="4C483D" w:themeColor="text2"/>
+          <w:kern w:val="0"/>
+          <w:lang w:eastAsia="ja-JP"/>
+        </w:rPr>
+      </w:pPr>
+      <w:r>
+        <w:rPr>
+          <w:rFonts w:ascii="Consolas" w:eastAsiaTheme="minorEastAsia" w:hAnsi="Consolas" w:cs="Consolas"/>
+          <w:color w:val="4C483D" w:themeColor="text2"/>
+          <w:kern w:val="0"/>
+          <w:lang w:eastAsia="ja-JP"/>
+        </w:rPr>
+        <w:t xml:space="preserve">                            "unsigned": true,</w:t>
+      </w:r>
+    </w:p>
+    <w:p>
+      <w:pPr>
+        <w:autoSpaceDE w:val="0"/>
+        <w:autoSpaceDN w:val="0"/>
+        <w:adjustRightInd w:val="0"/>
+        <w:spacing w:before="0" w:after="0" w:line="240" w:lineRule="auto"/>
+        <w:rPr>
+          <w:rFonts w:ascii="Consolas" w:eastAsiaTheme="minorEastAsia" w:hAnsi="Consolas" w:cs="Consolas"/>
+          <w:color w:val="4C483D" w:themeColor="text2"/>
+          <w:kern w:val="0"/>
+          <w:lang w:eastAsia="ja-JP"/>
+        </w:rPr>
+      </w:pPr>
+      <w:r>
+        <w:rPr>
+          <w:rFonts w:ascii="Consolas" w:eastAsiaTheme="minorEastAsia" w:hAnsi="Consolas" w:cs="Consolas"/>
+          <w:color w:val="4C483D" w:themeColor="text2"/>
+          <w:kern w:val="0"/>
+          <w:lang w:eastAsia="ja-JP"/>
+        </w:rPr>
+        <w:t xml:space="preserve">                            "join": "product",</w:t>
+      </w:r>
+    </w:p>
+    <w:p>
+      <w:pPr>
+        <w:autoSpaceDE w:val="0"/>
+        <w:autoSpaceDN w:val="0"/>
+        <w:adjustRightInd w:val="0"/>
+        <w:spacing w:before="0" w:after="0" w:line="240" w:lineRule="auto"/>
+        <w:rPr>
+          <w:rFonts w:ascii="Consolas" w:eastAsiaTheme="minorEastAsia" w:hAnsi="Consolas" w:cs="Consolas"/>
+          <w:color w:val="4C483D" w:themeColor="text2"/>
+          <w:kern w:val="0"/>
+          <w:lang w:eastAsia="ja-JP"/>
+        </w:rPr>
+      </w:pPr>
+      <w:r>
+        <w:rPr>
+          <w:rFonts w:ascii="Consolas" w:eastAsiaTheme="minorEastAsia" w:hAnsi="Consolas" w:cs="Consolas"/>
+          <w:color w:val="4C483D" w:themeColor="text2"/>
+          <w:kern w:val="0"/>
+          <w:lang w:eastAsia="ja-JP"/>
+        </w:rPr>
+        <w:t xml:space="preserve">                            "join_by_field": "id"</w:t>
+      </w:r>
+    </w:p>
+    <w:p>
+      <w:pPr>
+        <w:pStyle w:val="NormalWeb"/>
+        <w:shd w:val="clear" w:color="auto" w:fill="FFFFFF"/>
+        <w:spacing w:before="0" w:after="255"/>
+        <w:rPr>
+          <w:rFonts w:cs="Miriam"/>
+          <w:szCs w:val="24"/>
+          <w:lang w:val="fr-FR"/>
+        </w:rPr>
+      </w:pPr>
+      <w:r>
+        <w:rPr>
+          <w:rFonts w:ascii="Consolas" w:eastAsiaTheme="minorEastAsia" w:hAnsi="Consolas" w:cs="Consolas"/>
+          <w:color w:val="4C483D" w:themeColor="text2"/>
+          <w:kern w:val="0"/>
+          <w:lang w:val="fr-FR" w:eastAsia="ja-JP"/>
+        </w:rPr>
+        <w:t xml:space="preserve">                     </w:t>
+      </w:r>
+      <w:r>
+        <w:rPr>
+          <w:rFonts w:ascii="Consolas" w:eastAsiaTheme="minorEastAsia" w:hAnsi="Consolas" w:cs="Consolas"/>
+          <w:color w:val="4C483D" w:themeColor="text2"/>
+          <w:kern w:val="0"/>
+          <w:lang w:val="fr-FR" w:eastAsia="ja-JP"/>
+        </w:rPr>
+        <w:t>},</w:t>
+      </w:r>
+    </w:p>
+    <w:p>
+      <w:pPr>
+        <w:pStyle w:val="NormalWeb"/>
+        <w:shd w:val="clear" w:color="auto" w:fill="FFFFFF"/>
+        <w:spacing w:before="0" w:after="255"/>
+        <w:rPr>
+          <w:rFonts w:cs="Miriam"/>
+          <w:szCs w:val="24"/>
+          <w:lang w:val="fr-FR"/>
+        </w:rPr>
+      </w:pPr>
+      <w:r>
+        <w:rPr>
+          <w:rFonts w:cs="Miriam"/>
+          <w:szCs w:val="24"/>
+          <w:lang w:val="fr-FR"/>
+        </w:rPr>
+        <w:t>Le join représente la table sur laquelle se lier et join_by_field le champs sur lequel faire la jointure. Vous pouvez omettre le deuxième paramètre si le champ a le même nom sur les deux tables.</w:t>
+      </w:r>
+    </w:p>
+    <w:p>
+      <w:pPr>
+        <w:pStyle w:val="NormalWeb"/>
+        <w:shd w:val="clear" w:color="auto" w:fill="FFFFFF"/>
+        <w:spacing w:before="0" w:after="255"/>
+        <w:rPr>
+          <w:rFonts w:cs="Miriam"/>
+          <w:szCs w:val="24"/>
+          <w:lang w:val="fr-FR"/>
+        </w:rPr>
+      </w:pPr>
+      <w:r>
+        <w:rPr>
+          <w:rFonts w:cs="Miriam"/>
+          <w:szCs w:val="24"/>
+          <w:lang w:val="fr-FR"/>
+        </w:rPr>
+        <w:t xml:space="preserve">La jointure se fait automatiquement sur les deux tables donc il est inutile de la déclarer sur les deux tables. </w:t>
+      </w:r>
+      <w:bookmarkStart w:id="24" w:name="_GoBack"/>
+      <w:bookmarkEnd w:id="24"/>
     </w:p>
     <w:p>
       <w:pPr>
@@ -34164,7 +34403,7 @@
 </file>
 
 <file path=customXml/itemProps3.xml><?xml version="1.0" encoding="utf-8"?>
-<ds:datastoreItem xmlns:ds="http://schemas.openxmlformats.org/officeDocument/2006/customXml" ds:itemID="{49891276-7867-4622-80AF-817B9BC5501F}">
+<ds:datastoreItem xmlns:ds="http://schemas.openxmlformats.org/officeDocument/2006/customXml" ds:itemID="{911763AF-3280-46D2-800E-6DF36F0404E4}">
   <ds:schemaRefs>
     <ds:schemaRef ds:uri="http://schemas.openxmlformats.org/officeDocument/2006/bibliography"/>
   </ds:schemaRefs>

</xml_diff>